<commit_message>
course paper 2025: chapter 1 - done, update readme
</commit_message>
<xml_diff>
--- a/sem_6/course_paper/course_paper/Snezhko_course_paper.docx
+++ b/sem_6/course_paper/course_paper/Snezhko_course_paper.docx
@@ -9,15 +9,13 @@
         <w:adjustRightInd w:val="0"/>
         <w:spacing w:after="0" w:line="240" w:lineRule="auto"/>
         <w:rPr>
-          <w:rFonts w:ascii="Times New Roman" w:hAnsi="Times New Roman" w:cs="Times New Roman"/>
-          <w:sz w:val="28"/>
+          <w:rFonts w:cs="Times New Roman"/>
           <w:szCs w:val="28"/>
         </w:rPr>
       </w:pPr>
       <w:r>
         <w:rPr>
-          <w:rFonts w:ascii="Times New Roman" w:hAnsi="Times New Roman" w:cs="Times New Roman"/>
-          <w:sz w:val="28"/>
+          <w:rFonts w:cs="Times New Roman"/>
           <w:szCs w:val="28"/>
         </w:rPr>
         <w:t>МИНИСТЕРСТВО ОБРАЗОВАНИЯ РЕСПУБЛИКИ БЕЛАРУСЬ</w:t>
@@ -31,15 +29,13 @@
         <w:spacing w:after="0" w:line="240" w:lineRule="auto"/>
         <w:jc w:val="center"/>
         <w:rPr>
-          <w:rFonts w:ascii="Times New Roman" w:hAnsi="Times New Roman" w:cs="Times New Roman"/>
-          <w:sz w:val="28"/>
+          <w:rFonts w:cs="Times New Roman"/>
           <w:szCs w:val="28"/>
         </w:rPr>
       </w:pPr>
       <w:r>
         <w:rPr>
-          <w:rFonts w:ascii="Times New Roman" w:hAnsi="Times New Roman" w:cs="Times New Roman"/>
-          <w:sz w:val="28"/>
+          <w:rFonts w:cs="Times New Roman"/>
           <w:szCs w:val="28"/>
         </w:rPr>
         <w:t>БЕЛОРУССКИЙ ГОСУДАРСТВЕННЫЙ УНИВЕРСИТЕТ</w:t>
@@ -53,15 +49,13 @@
         <w:spacing w:after="0" w:line="240" w:lineRule="auto"/>
         <w:jc w:val="center"/>
         <w:rPr>
-          <w:rFonts w:ascii="Times New Roman" w:hAnsi="Times New Roman" w:cs="Times New Roman"/>
-          <w:sz w:val="28"/>
+          <w:rFonts w:cs="Times New Roman"/>
           <w:szCs w:val="28"/>
         </w:rPr>
       </w:pPr>
       <w:r>
         <w:rPr>
-          <w:rFonts w:ascii="Times New Roman" w:hAnsi="Times New Roman" w:cs="Times New Roman"/>
-          <w:sz w:val="28"/>
+          <w:rFonts w:cs="Times New Roman"/>
           <w:szCs w:val="28"/>
         </w:rPr>
         <w:t>ФАКУЛЬТЕТ ПРИКЛАДНОЙ МАТЕМАТИКИ И ИНФОРМАТИКИ</w:t>
@@ -75,17 +69,15 @@
         <w:spacing w:after="0" w:line="240" w:lineRule="auto"/>
         <w:jc w:val="center"/>
         <w:rPr>
-          <w:rFonts w:ascii="Times New Roman" w:hAnsi="Times New Roman" w:cs="Times New Roman"/>
+          <w:rFonts w:cs="Times New Roman"/>
           <w:b/>
           <w:bCs/>
-          <w:sz w:val="28"/>
           <w:szCs w:val="28"/>
         </w:rPr>
       </w:pPr>
       <w:r>
         <w:rPr>
-          <w:rFonts w:ascii="Times New Roman" w:hAnsi="Times New Roman" w:cs="Times New Roman"/>
-          <w:sz w:val="28"/>
+          <w:rFonts w:cs="Times New Roman"/>
           <w:szCs w:val="28"/>
         </w:rPr>
         <w:t>Кафедра биомедицинской информатики</w:t>
@@ -99,10 +91,9 @@
         <w:spacing w:after="0" w:line="240" w:lineRule="auto"/>
         <w:jc w:val="center"/>
         <w:rPr>
-          <w:rFonts w:ascii="Times New Roman" w:hAnsi="Times New Roman" w:cs="Times New Roman"/>
+          <w:rFonts w:cs="Times New Roman"/>
           <w:b/>
           <w:bCs/>
-          <w:sz w:val="28"/>
           <w:szCs w:val="28"/>
         </w:rPr>
       </w:pPr>
@@ -115,10 +106,9 @@
         <w:spacing w:after="0" w:line="240" w:lineRule="auto"/>
         <w:jc w:val="center"/>
         <w:rPr>
-          <w:rFonts w:ascii="Times New Roman" w:hAnsi="Times New Roman" w:cs="Times New Roman"/>
+          <w:rFonts w:cs="Times New Roman"/>
           <w:b/>
           <w:bCs/>
-          <w:sz w:val="28"/>
           <w:szCs w:val="28"/>
         </w:rPr>
       </w:pPr>
@@ -131,10 +121,9 @@
         <w:spacing w:after="0" w:line="240" w:lineRule="auto"/>
         <w:jc w:val="center"/>
         <w:rPr>
-          <w:rFonts w:ascii="Times New Roman" w:hAnsi="Times New Roman" w:cs="Times New Roman"/>
+          <w:rFonts w:cs="Times New Roman"/>
           <w:b/>
           <w:bCs/>
-          <w:sz w:val="28"/>
           <w:szCs w:val="28"/>
         </w:rPr>
       </w:pPr>
@@ -147,10 +136,9 @@
         <w:spacing w:after="0" w:line="240" w:lineRule="auto"/>
         <w:jc w:val="center"/>
         <w:rPr>
-          <w:rFonts w:ascii="Times New Roman" w:hAnsi="Times New Roman" w:cs="Times New Roman"/>
+          <w:rFonts w:cs="Times New Roman"/>
           <w:b/>
           <w:bCs/>
-          <w:sz w:val="28"/>
           <w:szCs w:val="28"/>
         </w:rPr>
       </w:pPr>
@@ -163,10 +151,9 @@
         <w:spacing w:after="0" w:line="240" w:lineRule="auto"/>
         <w:jc w:val="center"/>
         <w:rPr>
-          <w:rFonts w:ascii="Times New Roman" w:hAnsi="Times New Roman" w:cs="Times New Roman"/>
+          <w:rFonts w:cs="Times New Roman"/>
           <w:b/>
           <w:bCs/>
-          <w:sz w:val="28"/>
           <w:szCs w:val="28"/>
         </w:rPr>
       </w:pPr>
@@ -179,10 +166,9 @@
         <w:spacing w:after="0" w:line="240" w:lineRule="auto"/>
         <w:jc w:val="center"/>
         <w:rPr>
-          <w:rFonts w:ascii="Times New Roman" w:hAnsi="Times New Roman" w:cs="Times New Roman"/>
+          <w:rFonts w:cs="Times New Roman"/>
           <w:b/>
           <w:bCs/>
-          <w:sz w:val="28"/>
           <w:szCs w:val="28"/>
         </w:rPr>
       </w:pPr>
@@ -195,10 +181,9 @@
         <w:spacing w:after="0" w:line="240" w:lineRule="auto"/>
         <w:jc w:val="center"/>
         <w:rPr>
-          <w:rFonts w:ascii="Times New Roman" w:hAnsi="Times New Roman" w:cs="Times New Roman"/>
+          <w:rFonts w:cs="Times New Roman"/>
           <w:b/>
           <w:bCs/>
-          <w:sz w:val="28"/>
           <w:szCs w:val="28"/>
         </w:rPr>
       </w:pPr>
@@ -211,10 +196,9 @@
         <w:spacing w:after="0" w:line="240" w:lineRule="auto"/>
         <w:jc w:val="center"/>
         <w:rPr>
-          <w:rFonts w:ascii="Times New Roman" w:hAnsi="Times New Roman" w:cs="Times New Roman"/>
+          <w:rFonts w:cs="Times New Roman"/>
           <w:b/>
           <w:bCs/>
-          <w:sz w:val="28"/>
           <w:szCs w:val="28"/>
         </w:rPr>
       </w:pPr>
@@ -227,19 +211,17 @@
         <w:spacing w:after="0" w:line="240" w:lineRule="auto"/>
         <w:jc w:val="center"/>
         <w:rPr>
-          <w:rFonts w:ascii="Times New Roman" w:hAnsi="Times New Roman" w:cs="Times New Roman"/>
+          <w:rFonts w:cs="Times New Roman"/>
           <w:b/>
           <w:bCs/>
-          <w:sz w:val="28"/>
           <w:szCs w:val="28"/>
         </w:rPr>
       </w:pPr>
       <w:r>
         <w:rPr>
-          <w:rFonts w:ascii="Times New Roman" w:hAnsi="Times New Roman" w:cs="Times New Roman"/>
+          <w:rFonts w:cs="Times New Roman"/>
           <w:b/>
           <w:bCs/>
-          <w:sz w:val="28"/>
           <w:szCs w:val="28"/>
         </w:rPr>
         <w:t>АНАЛИЗ МЕТОДОВ МАШИННОГО ОБУЧЕНИЯ ДЛЯ ПРЕДСКАЗАНИЯ СВОЙСТВ МАЛЫХ МОЛЕКУЛ</w:t>
@@ -252,8 +234,7 @@
         <w:adjustRightInd w:val="0"/>
         <w:spacing w:after="0" w:line="240" w:lineRule="auto"/>
         <w:rPr>
-          <w:rFonts w:ascii="Times New Roman" w:hAnsi="Times New Roman" w:cs="Times New Roman"/>
-          <w:sz w:val="28"/>
+          <w:rFonts w:cs="Times New Roman"/>
           <w:szCs w:val="28"/>
         </w:rPr>
       </w:pPr>
@@ -265,8 +246,7 @@
         <w:adjustRightInd w:val="0"/>
         <w:spacing w:after="0" w:line="240" w:lineRule="auto"/>
         <w:rPr>
-          <w:rFonts w:ascii="Times New Roman" w:hAnsi="Times New Roman" w:cs="Times New Roman"/>
-          <w:sz w:val="28"/>
+          <w:rFonts w:cs="Times New Roman"/>
           <w:szCs w:val="28"/>
         </w:rPr>
       </w:pPr>
@@ -279,15 +259,13 @@
         <w:spacing w:after="0" w:line="240" w:lineRule="auto"/>
         <w:jc w:val="center"/>
         <w:rPr>
-          <w:rFonts w:ascii="Times New Roman" w:hAnsi="Times New Roman" w:cs="Times New Roman"/>
-          <w:sz w:val="28"/>
+          <w:rFonts w:cs="Times New Roman"/>
           <w:szCs w:val="28"/>
         </w:rPr>
       </w:pPr>
       <w:r>
         <w:rPr>
-          <w:rFonts w:ascii="Times New Roman" w:hAnsi="Times New Roman" w:cs="Times New Roman"/>
-          <w:sz w:val="28"/>
+          <w:rFonts w:cs="Times New Roman"/>
           <w:szCs w:val="28"/>
         </w:rPr>
         <w:t>Курсовая работа</w:t>
@@ -301,8 +279,7 @@
         <w:spacing w:after="0" w:line="240" w:lineRule="auto"/>
         <w:ind w:left="5670"/>
         <w:rPr>
-          <w:rFonts w:ascii="Times New Roman" w:hAnsi="Times New Roman" w:cs="Times New Roman"/>
-          <w:sz w:val="28"/>
+          <w:rFonts w:cs="Times New Roman"/>
           <w:szCs w:val="28"/>
         </w:rPr>
       </w:pPr>
@@ -315,8 +292,7 @@
         <w:spacing w:after="0" w:line="240" w:lineRule="auto"/>
         <w:ind w:left="5670"/>
         <w:rPr>
-          <w:rFonts w:ascii="Times New Roman" w:hAnsi="Times New Roman" w:cs="Times New Roman"/>
-          <w:sz w:val="28"/>
+          <w:rFonts w:cs="Times New Roman"/>
           <w:szCs w:val="28"/>
         </w:rPr>
       </w:pPr>
@@ -329,8 +305,7 @@
         <w:spacing w:after="0" w:line="240" w:lineRule="auto"/>
         <w:ind w:left="5670"/>
         <w:rPr>
-          <w:rFonts w:ascii="Times New Roman" w:hAnsi="Times New Roman" w:cs="Times New Roman"/>
-          <w:sz w:val="28"/>
+          <w:rFonts w:cs="Times New Roman"/>
           <w:szCs w:val="28"/>
         </w:rPr>
       </w:pPr>
@@ -342,8 +317,7 @@
         <w:adjustRightInd w:val="0"/>
         <w:spacing w:after="0" w:line="240" w:lineRule="auto"/>
         <w:rPr>
-          <w:rFonts w:ascii="Times New Roman" w:hAnsi="Times New Roman" w:cs="Times New Roman"/>
-          <w:sz w:val="28"/>
+          <w:rFonts w:cs="Times New Roman"/>
           <w:szCs w:val="28"/>
         </w:rPr>
       </w:pPr>
@@ -356,8 +330,7 @@
         <w:spacing w:after="0" w:line="240" w:lineRule="auto"/>
         <w:ind w:left="5670"/>
         <w:rPr>
-          <w:rFonts w:ascii="Times New Roman" w:hAnsi="Times New Roman" w:cs="Times New Roman"/>
-          <w:sz w:val="28"/>
+          <w:rFonts w:cs="Times New Roman"/>
           <w:szCs w:val="28"/>
         </w:rPr>
       </w:pPr>
@@ -370,15 +343,13 @@
         <w:spacing w:after="0" w:line="240" w:lineRule="auto"/>
         <w:ind w:left="5670"/>
         <w:rPr>
-          <w:rFonts w:ascii="Times New Roman" w:hAnsi="Times New Roman" w:cs="Times New Roman"/>
-          <w:sz w:val="28"/>
+          <w:rFonts w:cs="Times New Roman"/>
           <w:szCs w:val="28"/>
         </w:rPr>
       </w:pPr>
       <w:r>
         <w:rPr>
-          <w:rFonts w:ascii="Times New Roman" w:hAnsi="Times New Roman" w:cs="Times New Roman"/>
-          <w:sz w:val="28"/>
+          <w:rFonts w:cs="Times New Roman"/>
           <w:szCs w:val="28"/>
         </w:rPr>
         <w:t>Снежко Льва Владимировича</w:t>
@@ -392,15 +363,13 @@
         <w:spacing w:after="0" w:line="240" w:lineRule="auto"/>
         <w:ind w:left="5670"/>
         <w:rPr>
-          <w:rFonts w:ascii="Times New Roman" w:hAnsi="Times New Roman" w:cs="Times New Roman"/>
-          <w:sz w:val="28"/>
+          <w:rFonts w:cs="Times New Roman"/>
           <w:szCs w:val="28"/>
         </w:rPr>
       </w:pPr>
       <w:r>
         <w:rPr>
-          <w:rFonts w:ascii="Times New Roman" w:hAnsi="Times New Roman" w:cs="Times New Roman"/>
-          <w:sz w:val="28"/>
+          <w:rFonts w:cs="Times New Roman"/>
           <w:szCs w:val="28"/>
         </w:rPr>
         <w:t>студента 3 курса, специальность</w:t>
@@ -414,15 +383,13 @@
         <w:spacing w:after="0" w:line="240" w:lineRule="auto"/>
         <w:ind w:left="5670"/>
         <w:rPr>
-          <w:rFonts w:ascii="Times New Roman" w:hAnsi="Times New Roman" w:cs="Times New Roman"/>
-          <w:sz w:val="28"/>
+          <w:rFonts w:cs="Times New Roman"/>
           <w:szCs w:val="28"/>
         </w:rPr>
       </w:pPr>
       <w:r>
         <w:rPr>
-          <w:rFonts w:ascii="Times New Roman" w:hAnsi="Times New Roman" w:cs="Times New Roman"/>
-          <w:sz w:val="28"/>
+          <w:rFonts w:cs="Times New Roman"/>
           <w:szCs w:val="28"/>
         </w:rPr>
         <w:t>«информатика»</w:t>
@@ -436,15 +403,13 @@
         <w:spacing w:after="0" w:line="240" w:lineRule="auto"/>
         <w:ind w:left="5670"/>
         <w:rPr>
-          <w:rFonts w:ascii="Times New Roman" w:hAnsi="Times New Roman" w:cs="Times New Roman"/>
-          <w:sz w:val="28"/>
+          <w:rFonts w:cs="Times New Roman"/>
           <w:szCs w:val="28"/>
         </w:rPr>
       </w:pPr>
       <w:r>
         <w:rPr>
-          <w:rFonts w:ascii="Times New Roman" w:hAnsi="Times New Roman" w:cs="Times New Roman"/>
-          <w:sz w:val="28"/>
+          <w:rFonts w:cs="Times New Roman"/>
           <w:szCs w:val="28"/>
         </w:rPr>
         <w:t>Научный руководитель:</w:t>
@@ -454,15 +419,13 @@
       <w:pPr>
         <w:ind w:left="5670"/>
         <w:rPr>
-          <w:rFonts w:ascii="Times New Roman" w:hAnsi="Times New Roman" w:cs="Times New Roman"/>
-          <w:sz w:val="28"/>
+          <w:rFonts w:cs="Times New Roman"/>
           <w:szCs w:val="28"/>
         </w:rPr>
       </w:pPr>
       <w:r>
         <w:rPr>
-          <w:rFonts w:ascii="Times New Roman" w:hAnsi="Times New Roman" w:cs="Times New Roman"/>
-          <w:sz w:val="28"/>
+          <w:rFonts w:cs="Times New Roman"/>
           <w:szCs w:val="28"/>
         </w:rPr>
         <w:t>Карпенко А.Д.</w:t>
@@ -472,8 +435,7 @@
       <w:pPr>
         <w:ind w:left="5670"/>
         <w:rPr>
-          <w:rFonts w:ascii="Times New Roman" w:hAnsi="Times New Roman" w:cs="Times New Roman"/>
-          <w:sz w:val="28"/>
+          <w:rFonts w:cs="Times New Roman"/>
           <w:szCs w:val="28"/>
         </w:rPr>
       </w:pPr>
@@ -482,8 +444,7 @@
       <w:pPr>
         <w:ind w:left="5670"/>
         <w:rPr>
-          <w:rFonts w:ascii="Times New Roman" w:hAnsi="Times New Roman" w:cs="Times New Roman"/>
-          <w:sz w:val="28"/>
+          <w:rFonts w:cs="Times New Roman"/>
           <w:szCs w:val="28"/>
         </w:rPr>
       </w:pPr>
@@ -492,8 +453,7 @@
       <w:pPr>
         <w:ind w:left="5670"/>
         <w:rPr>
-          <w:rFonts w:ascii="Times New Roman" w:hAnsi="Times New Roman" w:cs="Times New Roman"/>
-          <w:sz w:val="28"/>
+          <w:rFonts w:cs="Times New Roman"/>
           <w:szCs w:val="28"/>
         </w:rPr>
       </w:pPr>
@@ -502,8 +462,7 @@
       <w:pPr>
         <w:ind w:left="5670"/>
         <w:rPr>
-          <w:rFonts w:ascii="Times New Roman" w:hAnsi="Times New Roman" w:cs="Times New Roman"/>
-          <w:sz w:val="28"/>
+          <w:rFonts w:cs="Times New Roman"/>
           <w:szCs w:val="28"/>
         </w:rPr>
       </w:pPr>
@@ -511,8 +470,7 @@
     <w:p>
       <w:pPr>
         <w:rPr>
-          <w:rFonts w:ascii="Times New Roman" w:hAnsi="Times New Roman" w:cs="Times New Roman"/>
-          <w:sz w:val="28"/>
+          <w:rFonts w:cs="Times New Roman"/>
           <w:szCs w:val="28"/>
         </w:rPr>
       </w:pPr>
@@ -522,8 +480,16 @@
         <w:br w:type="page"/>
       </w:r>
     </w:p>
+    <w:bookmarkStart w:id="0" w:name="_Toc198379889" w:displacedByCustomXml="next"/>
     <w:sdt>
       <w:sdtPr>
+        <w:rPr>
+          <w:rFonts w:asciiTheme="minorHAnsi" w:eastAsiaTheme="minorHAnsi" w:hAnsiTheme="minorHAnsi" w:cstheme="minorBidi"/>
+          <w:color w:val="auto"/>
+          <w:sz w:val="22"/>
+          <w:szCs w:val="22"/>
+          <w:lang w:eastAsia="en-US"/>
+        </w:rPr>
         <w:id w:val="-885099099"/>
         <w:docPartObj>
           <w:docPartGallery w:val="Table of Contents"/>
@@ -532,13 +498,10 @@
       </w:sdtPr>
       <w:sdtEndPr>
         <w:rPr>
-          <w:rFonts w:asciiTheme="minorHAnsi" w:eastAsiaTheme="minorHAnsi" w:hAnsiTheme="minorHAnsi" w:cstheme="minorBidi"/>
+          <w:rFonts w:ascii="Times New Roman" w:hAnsi="Times New Roman"/>
           <w:b/>
           <w:bCs/>
-          <w:color w:val="auto"/>
-          <w:sz w:val="22"/>
-          <w:szCs w:val="22"/>
-          <w:lang w:eastAsia="en-US"/>
+          <w:sz w:val="28"/>
         </w:rPr>
       </w:sdtEndPr>
       <w:sdtContent>
@@ -548,46 +511,43 @@
             <w:jc w:val="center"/>
             <w:outlineLvl w:val="2"/>
             <w:rPr>
-              <w:rFonts w:ascii="Times New Roman" w:hAnsi="Times New Roman" w:cs="Times New Roman"/>
-              <w:color w:val="auto"/>
+              <w:noProof/>
             </w:rPr>
           </w:pPr>
           <w:r>
-            <w:rPr>
-              <w:rFonts w:ascii="Times New Roman" w:hAnsi="Times New Roman" w:cs="Times New Roman"/>
-              <w:color w:val="auto"/>
-            </w:rPr>
             <w:t>Оглавление</w:t>
+          </w:r>
+          <w:bookmarkEnd w:id="0"/>
+          <w:r>
+            <w:fldChar w:fldCharType="begin"/>
+          </w:r>
+          <w:r>
+            <w:instrText xml:space="preserve"> TOC \o "1-3" \h \z \u </w:instrText>
+          </w:r>
+          <w:r>
+            <w:fldChar w:fldCharType="separate"/>
           </w:r>
         </w:p>
         <w:p>
           <w:pPr>
-            <w:pStyle w:val="11"/>
+            <w:pStyle w:val="3"/>
             <w:tabs>
               <w:tab w:val="right" w:leader="dot" w:pos="9345"/>
             </w:tabs>
             <w:rPr>
-              <w:rFonts w:eastAsiaTheme="minorEastAsia"/>
+              <w:rFonts w:asciiTheme="minorHAnsi" w:eastAsiaTheme="minorEastAsia" w:hAnsiTheme="minorHAnsi"/>
               <w:noProof/>
+              <w:sz w:val="22"/>
               <w:lang w:eastAsia="ru-RU"/>
             </w:rPr>
           </w:pPr>
-          <w:r>
-            <w:fldChar w:fldCharType="begin"/>
-          </w:r>
-          <w:r>
-            <w:instrText xml:space="preserve"> TOC \o "2-3" \h \z \t "Заголовок 1;1;Header;1;Subheader;2" </w:instrText>
-          </w:r>
-          <w:r>
-            <w:fldChar w:fldCharType="separate"/>
-          </w:r>
-          <w:hyperlink w:anchor="_Toc198120808" w:history="1">
+          <w:hyperlink w:anchor="_Toc198379889" w:history="1">
             <w:r>
               <w:rPr>
                 <w:rStyle w:val="a8"/>
                 <w:noProof/>
               </w:rPr>
-              <w:t>ВВЕДЕНИЕ</w:t>
+              <w:t>Оглавление</w:t>
             </w:r>
             <w:r>
               <w:rPr>
@@ -608,7 +568,7 @@
                 <w:noProof/>
                 <w:webHidden/>
               </w:rPr>
-              <w:instrText xml:space="preserve"> PAGEREF _Toc198120808 \h </w:instrText>
+              <w:instrText xml:space="preserve"> PAGEREF _Toc198379889 \h </w:instrText>
             </w:r>
             <w:r>
               <w:rPr>
@@ -628,7 +588,7 @@
                 <w:noProof/>
                 <w:webHidden/>
               </w:rPr>
-              <w:t>3</w:t>
+              <w:t>2</w:t>
             </w:r>
             <w:r>
               <w:rPr>
@@ -641,23 +601,24 @@
         </w:p>
         <w:p>
           <w:pPr>
-            <w:pStyle w:val="11"/>
+            <w:pStyle w:val="12"/>
             <w:tabs>
               <w:tab w:val="right" w:leader="dot" w:pos="9345"/>
             </w:tabs>
             <w:rPr>
-              <w:rFonts w:eastAsiaTheme="minorEastAsia"/>
+              <w:rFonts w:asciiTheme="minorHAnsi" w:eastAsiaTheme="minorEastAsia" w:hAnsiTheme="minorHAnsi"/>
               <w:noProof/>
+              <w:sz w:val="22"/>
               <w:lang w:eastAsia="ru-RU"/>
             </w:rPr>
           </w:pPr>
-          <w:hyperlink w:anchor="_Toc198120809" w:history="1">
+          <w:hyperlink w:anchor="_Toc198379890" w:history="1">
             <w:r>
               <w:rPr>
                 <w:rStyle w:val="a8"/>
                 <w:noProof/>
               </w:rPr>
-              <w:t>Глава 1. Постановка задачи. Основные определения и понятия. Краткий обзор основных свойств малых молекул</w:t>
+              <w:t>ВВЕДЕНИЕ</w:t>
             </w:r>
             <w:r>
               <w:rPr>
@@ -678,7 +639,7 @@
                 <w:noProof/>
                 <w:webHidden/>
               </w:rPr>
-              <w:instrText xml:space="preserve"> PAGEREF _Toc198120809 \h </w:instrText>
+              <w:instrText xml:space="preserve"> PAGEREF _Toc198379890 \h </w:instrText>
             </w:r>
             <w:r>
               <w:rPr>
@@ -698,7 +659,7 @@
                 <w:noProof/>
                 <w:webHidden/>
               </w:rPr>
-              <w:t>5</w:t>
+              <w:t>3</w:t>
             </w:r>
             <w:r>
               <w:rPr>
@@ -711,49 +672,34 @@
         </w:p>
         <w:p>
           <w:pPr>
-            <w:pStyle w:val="21"/>
+            <w:pStyle w:val="12"/>
             <w:tabs>
-              <w:tab w:val="left" w:pos="880"/>
               <w:tab w:val="right" w:leader="dot" w:pos="9345"/>
             </w:tabs>
             <w:rPr>
-              <w:rFonts w:eastAsiaTheme="minorEastAsia"/>
+              <w:rFonts w:asciiTheme="minorHAnsi" w:eastAsiaTheme="minorEastAsia" w:hAnsiTheme="minorHAnsi"/>
               <w:noProof/>
+              <w:sz w:val="22"/>
               <w:lang w:eastAsia="ru-RU"/>
             </w:rPr>
           </w:pPr>
-          <w:hyperlink w:anchor="_Toc198120810" w:history="1">
+          <w:hyperlink w:anchor="_Toc198379891" w:history="1">
             <w:r>
               <w:rPr>
                 <w:rStyle w:val="a8"/>
                 <w:noProof/>
               </w:rPr>
-              <w:t>1.1.</w:t>
-            </w:r>
-            <w:r>
-              <w:rPr>
-                <w:rFonts w:eastAsiaTheme="minorEastAsia"/>
-                <w:noProof/>
-                <w:lang w:eastAsia="ru-RU"/>
+              <w:t>Глава 1. Постановка задачи. Основные определения и понятия. Краткий обзор основных свойств малых молекул</w:t>
+            </w:r>
+            <w:r>
+              <w:rPr>
+                <w:noProof/>
+                <w:webHidden/>
               </w:rPr>
               <w:tab/>
             </w:r>
             <w:r>
               <w:rPr>
-                <w:rStyle w:val="a8"/>
-                <w:noProof/>
-              </w:rPr>
-              <w:t>Основные определения и понятия</w:t>
-            </w:r>
-            <w:r>
-              <w:rPr>
-                <w:noProof/>
-                <w:webHidden/>
-              </w:rPr>
-              <w:tab/>
-            </w:r>
-            <w:r>
-              <w:rPr>
                 <w:noProof/>
                 <w:webHidden/>
               </w:rPr>
@@ -764,7 +710,7 @@
                 <w:noProof/>
                 <w:webHidden/>
               </w:rPr>
-              <w:instrText xml:space="preserve"> PAGEREF _Toc198120810 \h </w:instrText>
+              <w:instrText xml:space="preserve"> PAGEREF _Toc198379891 \h </w:instrText>
             </w:r>
             <w:r>
               <w:rPr>
@@ -797,29 +743,119 @@
         </w:p>
         <w:p>
           <w:pPr>
-            <w:pStyle w:val="21"/>
+            <w:pStyle w:val="12"/>
             <w:tabs>
-              <w:tab w:val="left" w:pos="880"/>
+              <w:tab w:val="left" w:pos="660"/>
               <w:tab w:val="right" w:leader="dot" w:pos="9345"/>
             </w:tabs>
             <w:rPr>
-              <w:rFonts w:eastAsiaTheme="minorEastAsia"/>
+              <w:rFonts w:asciiTheme="minorHAnsi" w:eastAsiaTheme="minorEastAsia" w:hAnsiTheme="minorHAnsi"/>
               <w:noProof/>
+              <w:sz w:val="22"/>
               <w:lang w:eastAsia="ru-RU"/>
             </w:rPr>
           </w:pPr>
-          <w:hyperlink w:anchor="_Toc198120811" w:history="1">
+          <w:hyperlink w:anchor="_Toc198379892" w:history="1">
             <w:r>
               <w:rPr>
                 <w:rStyle w:val="a8"/>
                 <w:noProof/>
               </w:rPr>
+              <w:t>1.1.</w:t>
+            </w:r>
+            <w:r>
+              <w:rPr>
+                <w:rFonts w:asciiTheme="minorHAnsi" w:eastAsiaTheme="minorEastAsia" w:hAnsiTheme="minorHAnsi"/>
+                <w:noProof/>
+                <w:sz w:val="22"/>
+                <w:lang w:eastAsia="ru-RU"/>
+              </w:rPr>
+              <w:tab/>
+            </w:r>
+            <w:r>
+              <w:rPr>
+                <w:rStyle w:val="a8"/>
+                <w:noProof/>
+              </w:rPr>
+              <w:t>Основные определения и понятия</w:t>
+            </w:r>
+            <w:r>
+              <w:rPr>
+                <w:noProof/>
+                <w:webHidden/>
+              </w:rPr>
+              <w:tab/>
+            </w:r>
+            <w:r>
+              <w:rPr>
+                <w:noProof/>
+                <w:webHidden/>
+              </w:rPr>
+              <w:fldChar w:fldCharType="begin"/>
+            </w:r>
+            <w:r>
+              <w:rPr>
+                <w:noProof/>
+                <w:webHidden/>
+              </w:rPr>
+              <w:instrText xml:space="preserve"> PAGEREF _Toc198379892 \h </w:instrText>
+            </w:r>
+            <w:r>
+              <w:rPr>
+                <w:noProof/>
+                <w:webHidden/>
+              </w:rPr>
+            </w:r>
+            <w:r>
+              <w:rPr>
+                <w:noProof/>
+                <w:webHidden/>
+              </w:rPr>
+              <w:fldChar w:fldCharType="separate"/>
+            </w:r>
+            <w:r>
+              <w:rPr>
+                <w:noProof/>
+                <w:webHidden/>
+              </w:rPr>
+              <w:t>5</w:t>
+            </w:r>
+            <w:r>
+              <w:rPr>
+                <w:noProof/>
+                <w:webHidden/>
+              </w:rPr>
+              <w:fldChar w:fldCharType="end"/>
+            </w:r>
+          </w:hyperlink>
+        </w:p>
+        <w:p>
+          <w:pPr>
+            <w:pStyle w:val="12"/>
+            <w:tabs>
+              <w:tab w:val="left" w:pos="660"/>
+              <w:tab w:val="right" w:leader="dot" w:pos="9345"/>
+            </w:tabs>
+            <w:rPr>
+              <w:rFonts w:asciiTheme="minorHAnsi" w:eastAsiaTheme="minorEastAsia" w:hAnsiTheme="minorHAnsi"/>
+              <w:noProof/>
+              <w:sz w:val="22"/>
+              <w:lang w:eastAsia="ru-RU"/>
+            </w:rPr>
+          </w:pPr>
+          <w:hyperlink w:anchor="_Toc198379893" w:history="1">
+            <w:r>
+              <w:rPr>
+                <w:rStyle w:val="a8"/>
+                <w:noProof/>
+              </w:rPr>
               <w:t>1.2.</w:t>
             </w:r>
             <w:r>
               <w:rPr>
-                <w:rFonts w:eastAsiaTheme="minorEastAsia"/>
-                <w:noProof/>
+                <w:rFonts w:asciiTheme="minorHAnsi" w:eastAsiaTheme="minorEastAsia" w:hAnsiTheme="minorHAnsi"/>
+                <w:noProof/>
+                <w:sz w:val="22"/>
                 <w:lang w:eastAsia="ru-RU"/>
               </w:rPr>
               <w:tab/>
@@ -850,7 +886,7 @@
                 <w:noProof/>
                 <w:webHidden/>
               </w:rPr>
-              <w:instrText xml:space="preserve"> PAGEREF _Toc198120811 \h </w:instrText>
+              <w:instrText xml:space="preserve"> PAGEREF _Toc198379893 \h </w:instrText>
             </w:r>
             <w:r>
               <w:rPr>
@@ -871,6 +907,654 @@
                 <w:webHidden/>
               </w:rPr>
               <w:t>5</w:t>
+            </w:r>
+            <w:r>
+              <w:rPr>
+                <w:noProof/>
+                <w:webHidden/>
+              </w:rPr>
+              <w:fldChar w:fldCharType="end"/>
+            </w:r>
+          </w:hyperlink>
+        </w:p>
+        <w:p>
+          <w:pPr>
+            <w:pStyle w:val="12"/>
+            <w:tabs>
+              <w:tab w:val="left" w:pos="660"/>
+              <w:tab w:val="right" w:leader="dot" w:pos="9345"/>
+            </w:tabs>
+            <w:rPr>
+              <w:rFonts w:asciiTheme="minorHAnsi" w:eastAsiaTheme="minorEastAsia" w:hAnsiTheme="minorHAnsi"/>
+              <w:noProof/>
+              <w:sz w:val="22"/>
+              <w:lang w:eastAsia="ru-RU"/>
+            </w:rPr>
+          </w:pPr>
+          <w:hyperlink w:anchor="_Toc198379894" w:history="1">
+            <w:r>
+              <w:rPr>
+                <w:rStyle w:val="a8"/>
+                <w:noProof/>
+                <w:lang w:val="en-US"/>
+              </w:rPr>
+              <w:t>1.3.</w:t>
+            </w:r>
+            <w:r>
+              <w:rPr>
+                <w:rFonts w:asciiTheme="minorHAnsi" w:eastAsiaTheme="minorEastAsia" w:hAnsiTheme="minorHAnsi"/>
+                <w:noProof/>
+                <w:sz w:val="22"/>
+                <w:lang w:eastAsia="ru-RU"/>
+              </w:rPr>
+              <w:tab/>
+            </w:r>
+            <w:r>
+              <w:rPr>
+                <w:rStyle w:val="a8"/>
+                <w:noProof/>
+                <w:lang w:val="en-US"/>
+              </w:rPr>
+              <w:t>ADMET</w:t>
+            </w:r>
+            <w:r>
+              <w:rPr>
+                <w:noProof/>
+                <w:webHidden/>
+              </w:rPr>
+              <w:tab/>
+            </w:r>
+            <w:r>
+              <w:rPr>
+                <w:noProof/>
+                <w:webHidden/>
+              </w:rPr>
+              <w:fldChar w:fldCharType="begin"/>
+            </w:r>
+            <w:r>
+              <w:rPr>
+                <w:noProof/>
+                <w:webHidden/>
+              </w:rPr>
+              <w:instrText xml:space="preserve"> PAGEREF _Toc198379894 \h </w:instrText>
+            </w:r>
+            <w:r>
+              <w:rPr>
+                <w:noProof/>
+                <w:webHidden/>
+              </w:rPr>
+            </w:r>
+            <w:r>
+              <w:rPr>
+                <w:noProof/>
+                <w:webHidden/>
+              </w:rPr>
+              <w:fldChar w:fldCharType="separate"/>
+            </w:r>
+            <w:r>
+              <w:rPr>
+                <w:noProof/>
+                <w:webHidden/>
+              </w:rPr>
+              <w:t>6</w:t>
+            </w:r>
+            <w:r>
+              <w:rPr>
+                <w:noProof/>
+                <w:webHidden/>
+              </w:rPr>
+              <w:fldChar w:fldCharType="end"/>
+            </w:r>
+          </w:hyperlink>
+        </w:p>
+        <w:p>
+          <w:pPr>
+            <w:pStyle w:val="12"/>
+            <w:tabs>
+              <w:tab w:val="left" w:pos="660"/>
+              <w:tab w:val="right" w:leader="dot" w:pos="9345"/>
+            </w:tabs>
+            <w:rPr>
+              <w:rFonts w:asciiTheme="minorHAnsi" w:eastAsiaTheme="minorEastAsia" w:hAnsiTheme="minorHAnsi"/>
+              <w:noProof/>
+              <w:sz w:val="22"/>
+              <w:lang w:eastAsia="ru-RU"/>
+            </w:rPr>
+          </w:pPr>
+          <w:hyperlink w:anchor="_Toc198379895" w:history="1">
+            <w:r>
+              <w:rPr>
+                <w:rStyle w:val="a8"/>
+                <w:noProof/>
+                <w:lang w:val="en-US"/>
+              </w:rPr>
+              <w:t>1.4.</w:t>
+            </w:r>
+            <w:r>
+              <w:rPr>
+                <w:rFonts w:asciiTheme="minorHAnsi" w:eastAsiaTheme="minorEastAsia" w:hAnsiTheme="minorHAnsi"/>
+                <w:noProof/>
+                <w:sz w:val="22"/>
+                <w:lang w:eastAsia="ru-RU"/>
+              </w:rPr>
+              <w:tab/>
+            </w:r>
+            <w:r>
+              <w:rPr>
+                <w:rStyle w:val="a8"/>
+                <w:noProof/>
+              </w:rPr>
+              <w:t>Липофильность</w:t>
+            </w:r>
+            <w:r>
+              <w:rPr>
+                <w:noProof/>
+                <w:webHidden/>
+              </w:rPr>
+              <w:tab/>
+            </w:r>
+            <w:r>
+              <w:rPr>
+                <w:noProof/>
+                <w:webHidden/>
+              </w:rPr>
+              <w:fldChar w:fldCharType="begin"/>
+            </w:r>
+            <w:r>
+              <w:rPr>
+                <w:noProof/>
+                <w:webHidden/>
+              </w:rPr>
+              <w:instrText xml:space="preserve"> PAGEREF _Toc198379895 \h </w:instrText>
+            </w:r>
+            <w:r>
+              <w:rPr>
+                <w:noProof/>
+                <w:webHidden/>
+              </w:rPr>
+            </w:r>
+            <w:r>
+              <w:rPr>
+                <w:noProof/>
+                <w:webHidden/>
+              </w:rPr>
+              <w:fldChar w:fldCharType="separate"/>
+            </w:r>
+            <w:r>
+              <w:rPr>
+                <w:noProof/>
+                <w:webHidden/>
+              </w:rPr>
+              <w:t>7</w:t>
+            </w:r>
+            <w:r>
+              <w:rPr>
+                <w:noProof/>
+                <w:webHidden/>
+              </w:rPr>
+              <w:fldChar w:fldCharType="end"/>
+            </w:r>
+          </w:hyperlink>
+        </w:p>
+        <w:p>
+          <w:pPr>
+            <w:pStyle w:val="12"/>
+            <w:tabs>
+              <w:tab w:val="left" w:pos="660"/>
+              <w:tab w:val="right" w:leader="dot" w:pos="9345"/>
+            </w:tabs>
+            <w:rPr>
+              <w:rFonts w:asciiTheme="minorHAnsi" w:eastAsiaTheme="minorEastAsia" w:hAnsiTheme="minorHAnsi"/>
+              <w:noProof/>
+              <w:sz w:val="22"/>
+              <w:lang w:eastAsia="ru-RU"/>
+            </w:rPr>
+          </w:pPr>
+          <w:hyperlink w:anchor="_Toc198379896" w:history="1">
+            <w:r>
+              <w:rPr>
+                <w:rStyle w:val="a8"/>
+                <w:noProof/>
+              </w:rPr>
+              <w:t>1.5.</w:t>
+            </w:r>
+            <w:r>
+              <w:rPr>
+                <w:rFonts w:asciiTheme="minorHAnsi" w:eastAsiaTheme="minorEastAsia" w:hAnsiTheme="minorHAnsi"/>
+                <w:noProof/>
+                <w:sz w:val="22"/>
+                <w:lang w:eastAsia="ru-RU"/>
+              </w:rPr>
+              <w:tab/>
+            </w:r>
+            <w:r>
+              <w:rPr>
+                <w:rStyle w:val="a8"/>
+                <w:noProof/>
+              </w:rPr>
+              <w:t>Обоснование актуальности задачи предсказания свойств малых молекул.</w:t>
+            </w:r>
+            <w:r>
+              <w:rPr>
+                <w:noProof/>
+                <w:webHidden/>
+              </w:rPr>
+              <w:tab/>
+            </w:r>
+            <w:r>
+              <w:rPr>
+                <w:noProof/>
+                <w:webHidden/>
+              </w:rPr>
+              <w:fldChar w:fldCharType="begin"/>
+            </w:r>
+            <w:r>
+              <w:rPr>
+                <w:noProof/>
+                <w:webHidden/>
+              </w:rPr>
+              <w:instrText xml:space="preserve"> PAGEREF _Toc198379896 \h </w:instrText>
+            </w:r>
+            <w:r>
+              <w:rPr>
+                <w:noProof/>
+                <w:webHidden/>
+              </w:rPr>
+            </w:r>
+            <w:r>
+              <w:rPr>
+                <w:noProof/>
+                <w:webHidden/>
+              </w:rPr>
+              <w:fldChar w:fldCharType="separate"/>
+            </w:r>
+            <w:r>
+              <w:rPr>
+                <w:noProof/>
+                <w:webHidden/>
+              </w:rPr>
+              <w:t>8</w:t>
+            </w:r>
+            <w:r>
+              <w:rPr>
+                <w:noProof/>
+                <w:webHidden/>
+              </w:rPr>
+              <w:fldChar w:fldCharType="end"/>
+            </w:r>
+          </w:hyperlink>
+        </w:p>
+        <w:p>
+          <w:pPr>
+            <w:pStyle w:val="12"/>
+            <w:tabs>
+              <w:tab w:val="right" w:leader="dot" w:pos="9345"/>
+            </w:tabs>
+            <w:rPr>
+              <w:rFonts w:asciiTheme="minorHAnsi" w:eastAsiaTheme="minorEastAsia" w:hAnsiTheme="minorHAnsi"/>
+              <w:noProof/>
+              <w:sz w:val="22"/>
+              <w:lang w:eastAsia="ru-RU"/>
+            </w:rPr>
+          </w:pPr>
+          <w:hyperlink w:anchor="_Toc198379897" w:history="1">
+            <w:r>
+              <w:rPr>
+                <w:rStyle w:val="a8"/>
+                <w:noProof/>
+              </w:rPr>
+              <w:t>Глава 2. Краткий обзор методов машинного обучения для решения задачи предсказания свойств малых молекул.</w:t>
+            </w:r>
+            <w:r>
+              <w:rPr>
+                <w:noProof/>
+                <w:webHidden/>
+              </w:rPr>
+              <w:tab/>
+            </w:r>
+            <w:r>
+              <w:rPr>
+                <w:noProof/>
+                <w:webHidden/>
+              </w:rPr>
+              <w:fldChar w:fldCharType="begin"/>
+            </w:r>
+            <w:r>
+              <w:rPr>
+                <w:noProof/>
+                <w:webHidden/>
+              </w:rPr>
+              <w:instrText xml:space="preserve"> PAGEREF _Toc198379897 \h </w:instrText>
+            </w:r>
+            <w:r>
+              <w:rPr>
+                <w:noProof/>
+                <w:webHidden/>
+              </w:rPr>
+            </w:r>
+            <w:r>
+              <w:rPr>
+                <w:noProof/>
+                <w:webHidden/>
+              </w:rPr>
+              <w:fldChar w:fldCharType="separate"/>
+            </w:r>
+            <w:r>
+              <w:rPr>
+                <w:noProof/>
+                <w:webHidden/>
+              </w:rPr>
+              <w:t>9</w:t>
+            </w:r>
+            <w:r>
+              <w:rPr>
+                <w:noProof/>
+                <w:webHidden/>
+              </w:rPr>
+              <w:fldChar w:fldCharType="end"/>
+            </w:r>
+          </w:hyperlink>
+        </w:p>
+        <w:p>
+          <w:pPr>
+            <w:pStyle w:val="12"/>
+            <w:tabs>
+              <w:tab w:val="right" w:leader="dot" w:pos="9345"/>
+            </w:tabs>
+            <w:rPr>
+              <w:rFonts w:asciiTheme="minorHAnsi" w:eastAsiaTheme="minorEastAsia" w:hAnsiTheme="minorHAnsi"/>
+              <w:noProof/>
+              <w:sz w:val="22"/>
+              <w:lang w:eastAsia="ru-RU"/>
+            </w:rPr>
+          </w:pPr>
+          <w:hyperlink w:anchor="_Toc198379898" w:history="1">
+            <w:r>
+              <w:rPr>
+                <w:rStyle w:val="a8"/>
+                <w:noProof/>
+              </w:rPr>
+              <w:t>2.1 Графовые нейронные сети (</w:t>
+            </w:r>
+            <w:r>
+              <w:rPr>
+                <w:rStyle w:val="a8"/>
+                <w:noProof/>
+                <w:lang w:val="en-US"/>
+              </w:rPr>
+              <w:t>GNN)</w:t>
+            </w:r>
+            <w:r>
+              <w:rPr>
+                <w:noProof/>
+                <w:webHidden/>
+              </w:rPr>
+              <w:tab/>
+            </w:r>
+            <w:r>
+              <w:rPr>
+                <w:noProof/>
+                <w:webHidden/>
+              </w:rPr>
+              <w:fldChar w:fldCharType="begin"/>
+            </w:r>
+            <w:r>
+              <w:rPr>
+                <w:noProof/>
+                <w:webHidden/>
+              </w:rPr>
+              <w:instrText xml:space="preserve"> PAGEREF _Toc198379898 \h </w:instrText>
+            </w:r>
+            <w:r>
+              <w:rPr>
+                <w:noProof/>
+                <w:webHidden/>
+              </w:rPr>
+            </w:r>
+            <w:r>
+              <w:rPr>
+                <w:noProof/>
+                <w:webHidden/>
+              </w:rPr>
+              <w:fldChar w:fldCharType="separate"/>
+            </w:r>
+            <w:r>
+              <w:rPr>
+                <w:noProof/>
+                <w:webHidden/>
+              </w:rPr>
+              <w:t>9</w:t>
+            </w:r>
+            <w:r>
+              <w:rPr>
+                <w:noProof/>
+                <w:webHidden/>
+              </w:rPr>
+              <w:fldChar w:fldCharType="end"/>
+            </w:r>
+          </w:hyperlink>
+        </w:p>
+        <w:p>
+          <w:pPr>
+            <w:pStyle w:val="12"/>
+            <w:tabs>
+              <w:tab w:val="right" w:leader="dot" w:pos="9345"/>
+            </w:tabs>
+            <w:rPr>
+              <w:rFonts w:asciiTheme="minorHAnsi" w:eastAsiaTheme="minorEastAsia" w:hAnsiTheme="minorHAnsi"/>
+              <w:noProof/>
+              <w:sz w:val="22"/>
+              <w:lang w:eastAsia="ru-RU"/>
+            </w:rPr>
+          </w:pPr>
+          <w:hyperlink w:anchor="_Toc198379899" w:history="1">
+            <w:r>
+              <w:rPr>
+                <w:rStyle w:val="a8"/>
+                <w:noProof/>
+                <w:lang w:val="en-US"/>
+              </w:rPr>
+              <w:t>2.2 Transformers</w:t>
+            </w:r>
+            <w:r>
+              <w:rPr>
+                <w:noProof/>
+                <w:webHidden/>
+              </w:rPr>
+              <w:tab/>
+            </w:r>
+            <w:r>
+              <w:rPr>
+                <w:noProof/>
+                <w:webHidden/>
+              </w:rPr>
+              <w:fldChar w:fldCharType="begin"/>
+            </w:r>
+            <w:r>
+              <w:rPr>
+                <w:noProof/>
+                <w:webHidden/>
+              </w:rPr>
+              <w:instrText xml:space="preserve"> PAGEREF _Toc198379899 \h </w:instrText>
+            </w:r>
+            <w:r>
+              <w:rPr>
+                <w:noProof/>
+                <w:webHidden/>
+              </w:rPr>
+            </w:r>
+            <w:r>
+              <w:rPr>
+                <w:noProof/>
+                <w:webHidden/>
+              </w:rPr>
+              <w:fldChar w:fldCharType="separate"/>
+            </w:r>
+            <w:r>
+              <w:rPr>
+                <w:noProof/>
+                <w:webHidden/>
+              </w:rPr>
+              <w:t>9</w:t>
+            </w:r>
+            <w:r>
+              <w:rPr>
+                <w:noProof/>
+                <w:webHidden/>
+              </w:rPr>
+              <w:fldChar w:fldCharType="end"/>
+            </w:r>
+          </w:hyperlink>
+        </w:p>
+        <w:p>
+          <w:pPr>
+            <w:pStyle w:val="12"/>
+            <w:tabs>
+              <w:tab w:val="right" w:leader="dot" w:pos="9345"/>
+            </w:tabs>
+            <w:rPr>
+              <w:rFonts w:asciiTheme="minorHAnsi" w:eastAsiaTheme="minorEastAsia" w:hAnsiTheme="minorHAnsi"/>
+              <w:noProof/>
+              <w:sz w:val="22"/>
+              <w:lang w:eastAsia="ru-RU"/>
+            </w:rPr>
+          </w:pPr>
+          <w:hyperlink w:anchor="_Toc198379900" w:history="1">
+            <w:r>
+              <w:rPr>
+                <w:rStyle w:val="a8"/>
+                <w:noProof/>
+                <w:lang w:val="en-US"/>
+              </w:rPr>
+              <w:t>2.3 QSAR</w:t>
+            </w:r>
+            <w:r>
+              <w:rPr>
+                <w:noProof/>
+                <w:webHidden/>
+              </w:rPr>
+              <w:tab/>
+            </w:r>
+            <w:r>
+              <w:rPr>
+                <w:noProof/>
+                <w:webHidden/>
+              </w:rPr>
+              <w:fldChar w:fldCharType="begin"/>
+            </w:r>
+            <w:r>
+              <w:rPr>
+                <w:noProof/>
+                <w:webHidden/>
+              </w:rPr>
+              <w:instrText xml:space="preserve"> PAGEREF _Toc198379900 \h </w:instrText>
+            </w:r>
+            <w:r>
+              <w:rPr>
+                <w:noProof/>
+                <w:webHidden/>
+              </w:rPr>
+            </w:r>
+            <w:r>
+              <w:rPr>
+                <w:noProof/>
+                <w:webHidden/>
+              </w:rPr>
+              <w:fldChar w:fldCharType="separate"/>
+            </w:r>
+            <w:r>
+              <w:rPr>
+                <w:noProof/>
+                <w:webHidden/>
+              </w:rPr>
+              <w:t>9</w:t>
+            </w:r>
+            <w:r>
+              <w:rPr>
+                <w:noProof/>
+                <w:webHidden/>
+              </w:rPr>
+              <w:fldChar w:fldCharType="end"/>
+            </w:r>
+          </w:hyperlink>
+        </w:p>
+        <w:p>
+          <w:pPr>
+            <w:pStyle w:val="12"/>
+            <w:tabs>
+              <w:tab w:val="right" w:leader="dot" w:pos="9345"/>
+            </w:tabs>
+            <w:rPr>
+              <w:rFonts w:asciiTheme="minorHAnsi" w:eastAsiaTheme="minorEastAsia" w:hAnsiTheme="minorHAnsi"/>
+              <w:noProof/>
+              <w:sz w:val="22"/>
+              <w:lang w:eastAsia="ru-RU"/>
+            </w:rPr>
+          </w:pPr>
+          <w:hyperlink w:anchor="_Toc198379901" w:history="1">
+            <w:r>
+              <w:rPr>
+                <w:rStyle w:val="a8"/>
+                <w:noProof/>
+                <w:lang w:val="en-US"/>
+              </w:rPr>
+              <w:t xml:space="preserve">2.4. </w:t>
+            </w:r>
+            <w:r>
+              <w:rPr>
+                <w:rStyle w:val="a8"/>
+                <w:noProof/>
+              </w:rPr>
+              <w:t>3</w:t>
+            </w:r>
+            <w:r>
+              <w:rPr>
+                <w:rStyle w:val="a8"/>
+                <w:noProof/>
+                <w:lang w:val="en-US"/>
+              </w:rPr>
+              <w:t>D GNN</w:t>
+            </w:r>
+            <w:r>
+              <w:rPr>
+                <w:noProof/>
+                <w:webHidden/>
+              </w:rPr>
+              <w:tab/>
+            </w:r>
+            <w:r>
+              <w:rPr>
+                <w:noProof/>
+                <w:webHidden/>
+              </w:rPr>
+              <w:fldChar w:fldCharType="begin"/>
+            </w:r>
+            <w:r>
+              <w:rPr>
+                <w:noProof/>
+                <w:webHidden/>
+              </w:rPr>
+              <w:instrText xml:space="preserve"> PAGEREF _Toc198379901 \h </w:instrText>
+            </w:r>
+            <w:r>
+              <w:rPr>
+                <w:noProof/>
+                <w:webHidden/>
+              </w:rPr>
+            </w:r>
+            <w:r>
+              <w:rPr>
+                <w:noProof/>
+                <w:webHidden/>
+              </w:rPr>
+              <w:fldChar w:fldCharType="separate"/>
+            </w:r>
+            <w:r>
+              <w:rPr>
+                <w:noProof/>
+                <w:webHidden/>
+              </w:rPr>
+              <w:t>9</w:t>
             </w:r>
             <w:r>
               <w:rPr>
@@ -895,18 +1579,18 @@
     </w:p>
     <w:p>
       <w:pPr>
-        <w:pStyle w:val="Header"/>
-      </w:pPr>
-      <w:bookmarkStart w:id="0" w:name="_Toc198120808"/>
+        <w:pStyle w:val="Header0"/>
+      </w:pPr>
+      <w:bookmarkStart w:id="1" w:name="_Toc198379890"/>
       <w:r>
         <w:lastRenderedPageBreak/>
         <w:t>ВВЕДЕНИЕ</w:t>
       </w:r>
-      <w:bookmarkEnd w:id="0"/>
-    </w:p>
-    <w:p>
-      <w:pPr>
-        <w:pStyle w:val="PlainText"/>
+      <w:bookmarkEnd w:id="1"/>
+    </w:p>
+    <w:p>
+      <w:pPr>
+        <w:pStyle w:val="13"/>
         <w:ind w:left="360"/>
       </w:pPr>
       <w:r>
@@ -942,7 +1626,7 @@
     </w:p>
     <w:p>
       <w:pPr>
-        <w:pStyle w:val="PlainText"/>
+        <w:pStyle w:val="13"/>
         <w:ind w:left="720" w:hanging="360"/>
       </w:pPr>
       <w:r>
@@ -969,7 +1653,7 @@
     </w:p>
     <w:p>
       <w:pPr>
-        <w:pStyle w:val="PlainText"/>
+        <w:pStyle w:val="13"/>
         <w:ind w:left="720" w:hanging="360"/>
       </w:pPr>
       <w:r>
@@ -978,7 +1662,7 @@
     </w:p>
     <w:p>
       <w:pPr>
-        <w:pStyle w:val="PlainText"/>
+        <w:pStyle w:val="13"/>
       </w:pPr>
       <w:r>
         <w:t>Обоснование актуальности задачи предсказания свойств малых молекул</w:t>
@@ -986,7 +1670,7 @@
     </w:p>
     <w:p>
       <w:pPr>
-        <w:pStyle w:val="PlainText"/>
+        <w:pStyle w:val="13"/>
       </w:pPr>
       <w:r>
         <w:t>Поиск и выборка различных методов МО для сравнительного анализа</w:t>
@@ -994,7 +1678,7 @@
     </w:p>
     <w:p>
       <w:pPr>
-        <w:pStyle w:val="PlainText"/>
+        <w:pStyle w:val="13"/>
       </w:pPr>
       <w:r>
         <w:t xml:space="preserve">Проверка эффективности моделей для предсказания свойств малых молекул (например, растворимости) на едином </w:t>
@@ -1010,7 +1694,7 @@
     </w:p>
     <w:p>
       <w:pPr>
-        <w:pStyle w:val="PlainText"/>
+        <w:pStyle w:val="13"/>
       </w:pPr>
       <w:r>
         <w:t>Сравнительный анализ результатов различных моделей</w:t>
@@ -1021,7 +1705,7 @@
     </w:p>
     <w:p>
       <w:pPr>
-        <w:pStyle w:val="PlainText"/>
+        <w:pStyle w:val="13"/>
       </w:pPr>
       <w:r>
         <w:t>Трактовка результатов и подведение итогов.</w:t>
@@ -1029,7 +1713,7 @@
     </w:p>
     <w:p>
       <w:pPr>
-        <w:pStyle w:val="PlainText"/>
+        <w:pStyle w:val="13"/>
         <w:ind w:left="720" w:hanging="360"/>
       </w:pPr>
       <w:r>
@@ -1041,7 +1725,7 @@
     </w:p>
     <w:p>
       <w:pPr>
-        <w:pStyle w:val="PlainText"/>
+        <w:pStyle w:val="13"/>
         <w:ind w:left="720" w:hanging="360"/>
       </w:pPr>
       <w:r>
@@ -1085,8 +1769,7 @@
     <w:p>
       <w:pPr>
         <w:rPr>
-          <w:rFonts w:ascii="Times New Roman" w:eastAsiaTheme="majorEastAsia" w:hAnsi="Times New Roman" w:cs="Times New Roman"/>
-          <w:sz w:val="28"/>
+          <w:rFonts w:eastAsiaTheme="majorEastAsia" w:cs="Times New Roman"/>
           <w:szCs w:val="28"/>
         </w:rPr>
       </w:pPr>
@@ -1094,7 +1777,6 @@
         <w:rPr>
           <w:b/>
           <w:bCs/>
-          <w:sz w:val="28"/>
           <w:szCs w:val="28"/>
         </w:rPr>
         <w:br w:type="page"/>
@@ -1102,14 +1784,14 @@
     </w:p>
     <w:p>
       <w:pPr>
-        <w:pStyle w:val="Header"/>
-      </w:pPr>
-      <w:bookmarkStart w:id="1" w:name="_Toc198120809"/>
+        <w:pStyle w:val="Header0"/>
+      </w:pPr>
+      <w:bookmarkStart w:id="2" w:name="_Toc198379891"/>
       <w:r>
         <w:lastRenderedPageBreak/>
         <w:t>Глава 1. Постановка задачи. Основные определения и понятия. Краткий обзор основных свойств малых молекул</w:t>
       </w:r>
-      <w:bookmarkEnd w:id="1"/>
+      <w:bookmarkEnd w:id="2"/>
     </w:p>
     <w:p>
       <w:pPr>
@@ -1119,15 +1801,15 @@
           <w:numId w:val="3"/>
         </w:numPr>
       </w:pPr>
-      <w:bookmarkStart w:id="2" w:name="_Toc198120810"/>
+      <w:bookmarkStart w:id="3" w:name="_Toc198379892"/>
       <w:r>
         <w:t>Основные определения и понятия</w:t>
       </w:r>
-      <w:bookmarkEnd w:id="2"/>
-    </w:p>
-    <w:p>
-      <w:pPr>
-        <w:pStyle w:val="PlainText"/>
+      <w:bookmarkEnd w:id="3"/>
+    </w:p>
+    <w:p>
+      <w:pPr>
+        <w:pStyle w:val="13"/>
       </w:pPr>
       <w:r>
         <w:t>Чёткого международного юридического определения малой молекулы не существует. В настоящей работе под малой молекулой будет пониматься следующее.</w:t>
@@ -1135,7 +1817,7 @@
     </w:p>
     <w:p>
       <w:pPr>
-        <w:pStyle w:val="PlainText"/>
+        <w:pStyle w:val="13"/>
       </w:pPr>
       <w:r>
         <w:t xml:space="preserve">Малая молекула – химическое соединение со сравнительно малой молекулярной массой (не более </w:t>
@@ -1172,7 +1854,7 @@
     </w:p>
     <w:p>
       <w:pPr>
-        <w:pStyle w:val="PlainText"/>
+        <w:pStyle w:val="13"/>
       </w:pPr>
       <w:r>
         <w:t>Научный и практический интерес к малым молекулам и их свойствам обусловлен тем фактом, что большинство лекарств являются малыми молекулами.</w:t>
@@ -1180,7 +1862,7 @@
     </w:p>
     <w:p>
       <w:pPr>
-        <w:pStyle w:val="PlainText"/>
+        <w:pStyle w:val="13"/>
       </w:pPr>
       <w:r>
         <w:t xml:space="preserve">Главная особенность малых молекул – достаточно низкий верхний предел молекулярной массы, что позволяет этим молекулам быстро проникать сквозь липидный </w:t>
@@ -1196,7 +1878,7 @@
     </w:p>
     <w:p>
       <w:pPr>
-        <w:pStyle w:val="PlainText"/>
+        <w:pStyle w:val="13"/>
       </w:pPr>
       <w:r>
         <w:t>По сравнению с белками они обладают большей биодоступностью (т.е. боль</w:t>
@@ -1207,7 +1889,7 @@
     </w:p>
     <w:p>
       <w:pPr>
-        <w:pStyle w:val="PlainText"/>
+        <w:pStyle w:val="13"/>
       </w:pPr>
       <w:r>
         <w:t xml:space="preserve">Малые молекулы могут служить </w:t>
@@ -1238,15 +1920,15 @@
           <w:numId w:val="3"/>
         </w:numPr>
       </w:pPr>
-      <w:bookmarkStart w:id="3" w:name="_Toc198120811"/>
+      <w:bookmarkStart w:id="4" w:name="_Toc198379893"/>
       <w:r>
         <w:t>Свойства малых молекул</w:t>
       </w:r>
-      <w:bookmarkEnd w:id="3"/>
-    </w:p>
-    <w:p>
-      <w:pPr>
-        <w:pStyle w:val="PlainText"/>
+      <w:bookmarkEnd w:id="4"/>
+    </w:p>
+    <w:p>
+      <w:pPr>
+        <w:pStyle w:val="13"/>
       </w:pPr>
       <w:r>
         <w:t>В этом пункте проведён краткий обзор основных и наиболее интересных свойств малых молекул.</w:t>
@@ -1254,7 +1936,7 @@
     </w:p>
     <w:p>
       <w:pPr>
-        <w:pStyle w:val="PlainText"/>
+        <w:pStyle w:val="13"/>
       </w:pPr>
       <w:r>
         <w:rPr>
@@ -1323,7 +2005,7 @@
     </w:p>
     <w:p>
       <w:pPr>
-        <w:pStyle w:val="PlainText"/>
+        <w:pStyle w:val="13"/>
       </w:pPr>
       <w:r>
         <w:rPr>
@@ -1377,7 +2059,7 @@
     </w:p>
     <w:p>
       <w:pPr>
-        <w:pStyle w:val="PlainText"/>
+        <w:pStyle w:val="13"/>
       </w:pPr>
       <w:proofErr w:type="spellStart"/>
       <w:r>
@@ -1447,7 +2129,7 @@
     </w:p>
     <w:p>
       <w:pPr>
-        <w:pStyle w:val="PlainText"/>
+        <w:pStyle w:val="13"/>
       </w:pPr>
       <w:r>
         <w:rPr>
@@ -1492,7 +2174,7 @@
     </w:p>
     <w:p>
       <w:pPr>
-        <w:pStyle w:val="PlainText"/>
+        <w:pStyle w:val="13"/>
       </w:pPr>
       <w:r>
         <w:rPr>
@@ -1553,7 +2235,15 @@
           <w:i/>
           <w:iCs/>
         </w:rPr>
-        <w:t>,</w:t>
+        <w:t xml:space="preserve">, </w:t>
+      </w:r>
+      <w:r>
+        <w:rPr>
+          <w:i/>
+          <w:iCs/>
+          <w:lang w:val="en-US"/>
+        </w:rPr>
+        <w:t>Excretion</w:t>
       </w:r>
       <w:r>
         <w:rPr>
@@ -1568,7 +2258,7 @@
           <w:iCs/>
           <w:lang w:val="en-US"/>
         </w:rPr>
-        <w:t>Excretion</w:t>
+        <w:t>and</w:t>
       </w:r>
       <w:r>
         <w:rPr>
@@ -1583,7 +2273,94 @@
           <w:iCs/>
           <w:lang w:val="en-US"/>
         </w:rPr>
-        <w:t>and</w:t>
+        <w:t>Toxicity</w:t>
+      </w:r>
+      <w:r>
+        <w:rPr>
+          <w:i/>
+          <w:iCs/>
+        </w:rPr>
+        <w:t xml:space="preserve">, </w:t>
+      </w:r>
+      <w:proofErr w:type="spellStart"/>
+      <w:r>
+        <w:rPr>
+          <w:i/>
+          <w:iCs/>
+        </w:rPr>
+        <w:t>абсорбация</w:t>
+      </w:r>
+      <w:proofErr w:type="spellEnd"/>
+      <w:r>
+        <w:rPr>
+          <w:i/>
+          <w:iCs/>
+        </w:rPr>
+        <w:t xml:space="preserve">, </w:t>
+      </w:r>
+      <w:r>
+        <w:rPr>
+          <w:i/>
+          <w:iCs/>
+        </w:rPr>
+        <w:t>распределение</w:t>
+      </w:r>
+      <w:r>
+        <w:rPr>
+          <w:i/>
+          <w:iCs/>
+        </w:rPr>
+        <w:t xml:space="preserve">, </w:t>
+      </w:r>
+      <w:r>
+        <w:rPr>
+          <w:i/>
+          <w:iCs/>
+        </w:rPr>
+        <w:t>метаболизм</w:t>
+      </w:r>
+      <w:r>
+        <w:rPr>
+          <w:i/>
+          <w:iCs/>
+        </w:rPr>
+        <w:t xml:space="preserve">, </w:t>
+      </w:r>
+      <w:r>
+        <w:rPr>
+          <w:i/>
+          <w:iCs/>
+        </w:rPr>
+        <w:t>выведение и токсичность</w:t>
+      </w:r>
+      <w:r>
+        <w:rPr>
+          <w:i/>
+          <w:iCs/>
+        </w:rPr>
+        <w:t xml:space="preserve">) </w:t>
+      </w:r>
+      <w:r>
+        <w:t>– комплекс критериев, описывающих положение соединения в организме.</w:t>
+      </w:r>
+    </w:p>
+    <w:p>
+      <w:pPr>
+        <w:pStyle w:val="13"/>
+      </w:pPr>
+      <w:r>
+        <w:rPr>
+          <w:i/>
+          <w:iCs/>
+        </w:rPr>
+        <w:t>П</w:t>
+      </w:r>
+      <w:r>
+        <w:rPr>
+          <w:i/>
+          <w:iCs/>
+        </w:rPr>
+        <w:t>олярность (PSA)</w:t>
       </w:r>
       <w:r>
         <w:rPr>
@@ -1593,155 +2370,1272 @@
         <w:t xml:space="preserve"> </w:t>
       </w:r>
       <w:r>
-        <w:rPr>
-          <w:i/>
-          <w:iCs/>
+        <w:t>– число водородных связей. Высокое значение этого параметра может снизить биодоступность.</w:t>
+      </w:r>
+    </w:p>
+    <w:p>
+      <w:pPr>
+        <w:pStyle w:val="13"/>
+        <w:rPr>
+          <w:i/>
+          <w:iCs/>
+        </w:rPr>
+      </w:pPr>
+      <w:r>
+        <w:rPr>
+          <w:i/>
+          <w:iCs/>
+        </w:rPr>
+        <w:t>И</w:t>
+      </w:r>
+      <w:r>
+        <w:rPr>
+          <w:i/>
+          <w:iCs/>
+        </w:rPr>
+        <w:t>збирательность (</w:t>
+      </w:r>
+      <w:proofErr w:type="spellStart"/>
+      <w:r>
+        <w:rPr>
+          <w:i/>
+          <w:iCs/>
+        </w:rPr>
+        <w:t>selectivity</w:t>
+      </w:r>
+      <w:proofErr w:type="spellEnd"/>
+      <w:r>
+        <w:rPr>
+          <w:i/>
+          <w:iCs/>
+        </w:rPr>
+        <w:t>)</w:t>
+      </w:r>
+      <w:r>
+        <w:t xml:space="preserve"> – параметр, определяющий активность взаимодействия молекулы с другими соединениями, помимо мишени. Влияет на эффективность и наличие побочных эффектов</w:t>
+      </w:r>
+      <w:r>
+        <w:rPr>
+          <w:i/>
+          <w:iCs/>
+        </w:rPr>
+        <w:t xml:space="preserve"> </w:t>
+      </w:r>
+    </w:p>
+    <w:p>
+      <w:pPr>
+        <w:pStyle w:val="13"/>
+      </w:pPr>
+      <w:r>
+        <w:t>В этой главе рассмотрены важнейшие из этих свойств.</w:t>
+      </w:r>
+    </w:p>
+    <w:p>
+      <w:pPr>
+        <w:pStyle w:val="Subheader"/>
+        <w:numPr>
+          <w:ilvl w:val="1"/>
+          <w:numId w:val="3"/>
+        </w:numPr>
+        <w:rPr>
           <w:lang w:val="en-US"/>
         </w:rPr>
-        <w:t>Toxicity</w:t>
-      </w:r>
-      <w:r>
-        <w:rPr>
-          <w:i/>
-          <w:iCs/>
-        </w:rPr>
+      </w:pPr>
+      <w:bookmarkStart w:id="5" w:name="_Toc198379894"/>
+      <w:r>
+        <w:rPr>
+          <w:lang w:val="en-US"/>
+        </w:rPr>
+        <w:t>ADMET</w:t>
+      </w:r>
+      <w:bookmarkEnd w:id="5"/>
+    </w:p>
+    <w:p>
+      <w:pPr>
+        <w:pStyle w:val="13"/>
+      </w:pPr>
+      <w:r>
+        <w:rPr>
+          <w:lang w:val="en-US"/>
+        </w:rPr>
+        <w:t>ADMET</w:t>
+      </w:r>
+      <w:r>
+        <w:t xml:space="preserve"> – комплекс </w:t>
+      </w:r>
+      <w:r>
+        <w:t>критериев</w:t>
+      </w:r>
+      <w:r>
         <w:t xml:space="preserve">, </w:t>
       </w:r>
+      <w:r>
+        <w:t>описывающих положение лекарственного препарата в организме. Все четыре критерия влияют на кинетику и уровень воздействия лекарства на организм, а значит, влияют на эффективность и активность выбранного соединения как лекарственного препарата.</w:t>
+      </w:r>
+    </w:p>
+    <w:p>
+      <w:pPr>
+        <w:pStyle w:val="13"/>
+        <w:rPr>
+          <w:b/>
+          <w:bCs/>
+        </w:rPr>
+      </w:pPr>
       <w:proofErr w:type="spellStart"/>
       <w:r>
         <w:rPr>
-          <w:i/>
-          <w:iCs/>
-        </w:rPr>
-        <w:t>абсорбация</w:t>
+          <w:b/>
+          <w:bCs/>
+        </w:rPr>
+        <w:t>Абсорбация</w:t>
       </w:r>
       <w:proofErr w:type="spellEnd"/>
       <w:r>
         <w:rPr>
-          <w:i/>
-          <w:iCs/>
-        </w:rPr>
-        <w:t xml:space="preserve">, </w:t>
-      </w:r>
-      <w:r>
-        <w:rPr>
-          <w:i/>
-          <w:iCs/>
-        </w:rPr>
-        <w:t>распределение</w:t>
-      </w:r>
-      <w:r>
-        <w:rPr>
-          <w:i/>
-          <w:iCs/>
-        </w:rPr>
-        <w:t xml:space="preserve">, </w:t>
-      </w:r>
-      <w:r>
-        <w:rPr>
-          <w:i/>
-          <w:iCs/>
-        </w:rPr>
-        <w:t>метаболизм</w:t>
-      </w:r>
-      <w:r>
-        <w:rPr>
-          <w:i/>
-          <w:iCs/>
-        </w:rPr>
-        <w:t xml:space="preserve">, </w:t>
-      </w:r>
-      <w:r>
-        <w:rPr>
-          <w:i/>
-          <w:iCs/>
-        </w:rPr>
-        <w:t>выведение и токсичность</w:t>
-      </w:r>
-      <w:r>
-        <w:rPr>
-          <w:i/>
-          <w:iCs/>
-        </w:rPr>
-        <w:t xml:space="preserve">) </w:t>
-      </w:r>
-      <w:r>
-        <w:t>– комплекс критериев, описывающих положение соединения в организме.</w:t>
-      </w:r>
-    </w:p>
-    <w:p>
-      <w:pPr>
-        <w:pStyle w:val="PlainText"/>
-      </w:pPr>
-      <w:r>
-        <w:rPr>
-          <w:i/>
-          <w:iCs/>
-        </w:rPr>
-        <w:t>П</w:t>
-      </w:r>
-      <w:r>
-        <w:rPr>
-          <w:i/>
-          <w:iCs/>
-        </w:rPr>
-        <w:t>олярность (PSA)</w:t>
-      </w:r>
-      <w:r>
-        <w:rPr>
-          <w:i/>
-          <w:iCs/>
-        </w:rPr>
+          <w:b/>
+          <w:bCs/>
+        </w:rPr>
+        <w:t xml:space="preserve"> (</w:t>
+      </w:r>
+      <w:proofErr w:type="spellStart"/>
+      <w:r>
+        <w:rPr>
+          <w:b/>
+          <w:bCs/>
+          <w:lang w:val="en-US"/>
+        </w:rPr>
+        <w:t>absorbation</w:t>
+      </w:r>
+      <w:proofErr w:type="spellEnd"/>
+      <w:r>
+        <w:rPr>
+          <w:b/>
+          <w:bCs/>
+        </w:rPr>
+        <w:t>)</w:t>
+      </w:r>
+    </w:p>
+    <w:p>
+      <w:pPr>
+        <w:pStyle w:val="13"/>
+      </w:pPr>
+      <w:proofErr w:type="spellStart"/>
+      <w:r>
+        <w:t>Абсорбация</w:t>
+      </w:r>
+      <w:proofErr w:type="spellEnd"/>
+      <w:r>
+        <w:t xml:space="preserve"> – это х</w:t>
+      </w:r>
+      <w:r>
+        <w:t>арактеристика процесса перемещения лекарственного препарата от места введения к месту действия. Это важное свойство лекарственного препарата, поскольку оно непосредственно влияет на скорость воздействия препарата на организм.</w:t>
+      </w:r>
+      <w:r>
+        <w:t xml:space="preserve"> Т</w:t>
+      </w:r>
+      <w:r>
+        <w:t>акие факторы, как плохая растворимость соединения, время опорожнения желудка, время прохождения через кишечник, химическая нестабильность в желудке и неспособность проникать через кишечную стенку, могут снизить степень всасывания препарата после перорального приема. Абсорбция в решающей степени определяет биодоступность соединения.</w:t>
+      </w:r>
+    </w:p>
+    <w:p>
+      <w:pPr>
+        <w:pStyle w:val="13"/>
+        <w:rPr>
+          <w:b/>
+          <w:bCs/>
+        </w:rPr>
+      </w:pPr>
+      <w:r>
+        <w:rPr>
+          <w:b/>
+          <w:bCs/>
+        </w:rPr>
+        <w:t>Распределение (</w:t>
+      </w:r>
+      <w:r>
+        <w:rPr>
+          <w:b/>
+          <w:bCs/>
+          <w:lang w:val="en-US"/>
+        </w:rPr>
+        <w:t>distribution</w:t>
+      </w:r>
+      <w:r>
+        <w:rPr>
+          <w:b/>
+          <w:bCs/>
+        </w:rPr>
+        <w:t>)</w:t>
+      </w:r>
+    </w:p>
+    <w:p>
+      <w:pPr>
+        <w:pStyle w:val="13"/>
+      </w:pPr>
+      <w:r>
+        <w:t>Распределение</w:t>
+      </w:r>
+      <w:r>
+        <w:t xml:space="preserve"> описывает скорость переноса лекарственного препарата из одних органов в другие. Каждый орган и ткань получат различные дозы препарата и препарат может находиться в органах или тканях различное время.</w:t>
+      </w:r>
+      <w:r>
+        <w:t xml:space="preserve"> Распределение зависит от проницаемости сосудов, от способности препарата связывать белки с плазмой, его растворимости в липидах и </w:t>
+      </w:r>
+      <w:r>
+        <w:rPr>
+          <w:lang w:val="en-US"/>
+        </w:rPr>
+        <w:t>pH</w:t>
+      </w:r>
+      <w:r>
+        <w:t xml:space="preserve">. </w:t>
+      </w:r>
+      <w:r>
+        <w:t>Препарат способен перемещаться из плазмы в ткань</w:t>
+      </w:r>
+      <w:r>
+        <w:t xml:space="preserve"> до тех пор, пока между ними не установится равновесие.</w:t>
+      </w:r>
+      <w:r>
+        <w:t xml:space="preserve">  </w:t>
+      </w:r>
+    </w:p>
+    <w:p>
+      <w:pPr>
+        <w:rPr>
+          <w:rFonts w:eastAsiaTheme="majorEastAsia" w:cs="Times New Roman"/>
+          <w:szCs w:val="28"/>
+        </w:rPr>
+      </w:pPr>
+      <w:r>
+        <w:rPr>
+          <w:rFonts w:eastAsiaTheme="majorEastAsia" w:cs="Times New Roman"/>
+          <w:szCs w:val="28"/>
+        </w:rPr>
+        <w:t>Некоторые факторы, влияющие на распределение лекарств, включают скорость регионарного кровотока, размер молекулы, полярность и связывание с белками сыворотки, образующими комплекс. Распределение может стать серьёзной проблемой для некоторых естественных барьеров, таких как гематоэнцефалический барьер.</w:t>
+      </w:r>
+    </w:p>
+    <w:p>
+      <w:pPr>
+        <w:pStyle w:val="13"/>
+        <w:rPr>
+          <w:b/>
+          <w:bCs/>
+        </w:rPr>
+      </w:pPr>
+      <w:r>
+        <w:rPr>
+          <w:b/>
+          <w:bCs/>
+        </w:rPr>
+        <w:lastRenderedPageBreak/>
+        <w:t>Метаболизм (</w:t>
+      </w:r>
+      <w:r>
+        <w:rPr>
+          <w:b/>
+          <w:bCs/>
+          <w:lang w:val="en-US"/>
+        </w:rPr>
+        <w:t>metabolism</w:t>
+      </w:r>
+      <w:r>
+        <w:rPr>
+          <w:b/>
+          <w:bCs/>
+        </w:rPr>
+        <w:t>)</w:t>
+      </w:r>
+    </w:p>
+    <w:p>
+      <w:pPr>
+        <w:pStyle w:val="13"/>
+      </w:pPr>
+      <w:r>
+        <w:t xml:space="preserve">Метаболизм (обмен веществ) – процесс расщепления и синтеза молекул для получения энергии. Особенности метаболизма определяют, будет ли использована данная молекула для получения энергии. </w:t>
+      </w:r>
+      <w:r>
+        <w:t>В процессе метаболизма исходное (родительское) соединение преобразуется в новые соединения, называемые метаболитами. Когда метаболиты фармакологически инертны, с помощью метаболизма дезактивируется введенная доза исходного препарата, что обычно снижает его воздействие на организм. Метаболиты также могут быть фармакологически активными, иногда более активными, чем исходный препарат</w:t>
+      </w:r>
+    </w:p>
+    <w:p>
+      <w:pPr>
+        <w:pStyle w:val="13"/>
+        <w:rPr>
+          <w:b/>
+          <w:bCs/>
+        </w:rPr>
+      </w:pPr>
+      <w:r>
+        <w:rPr>
+          <w:b/>
+          <w:bCs/>
+        </w:rPr>
+        <w:t>Выведение (</w:t>
+      </w:r>
+      <w:r>
+        <w:rPr>
+          <w:b/>
+          <w:bCs/>
+          <w:lang w:val="en-US"/>
+        </w:rPr>
+        <w:t>excretion</w:t>
+      </w:r>
+      <w:r>
+        <w:rPr>
+          <w:b/>
+          <w:bCs/>
+        </w:rPr>
+        <w:t>)</w:t>
+      </w:r>
+    </w:p>
+    <w:p>
+      <w:pPr>
+        <w:pStyle w:val="13"/>
+      </w:pPr>
+      <w:r>
+        <w:t xml:space="preserve">Выведение – характеристика процесса </w:t>
+      </w:r>
+      <w:proofErr w:type="spellStart"/>
+      <w:r>
+        <w:t>экскрекции</w:t>
+      </w:r>
+      <w:proofErr w:type="spellEnd"/>
+      <w:r>
+        <w:t>, в результате которого лекарственные препарат выводится из организма.</w:t>
+      </w:r>
+      <w:r>
         <w:t xml:space="preserve"> </w:t>
       </w:r>
       <w:r>
-        <w:t>– число водородных связей. Высокое значение этого параметра может снизить биодоступность.</w:t>
-      </w:r>
-    </w:p>
-    <w:p>
-      <w:pPr>
-        <w:pStyle w:val="PlainText"/>
-      </w:pPr>
-      <w:r>
-        <w:rPr>
-          <w:i/>
-          <w:iCs/>
-        </w:rPr>
-        <w:t>И</w:t>
-      </w:r>
-      <w:r>
-        <w:rPr>
-          <w:i/>
-          <w:iCs/>
-        </w:rPr>
-        <w:t>збирательность (</w:t>
+        <w:t>Если выведение не завершено, накопление чужеродных веществ может негативно повлиять на нормальный обмен веществ.</w:t>
+      </w:r>
+      <w:r>
+        <w:t xml:space="preserve"> </w:t>
+      </w:r>
+    </w:p>
+    <w:p>
+      <w:pPr>
+        <w:pStyle w:val="13"/>
+      </w:pPr>
+      <w:r>
+        <w:t xml:space="preserve">Существует три основных </w:t>
+      </w:r>
+      <w:r>
+        <w:t>органа</w:t>
+      </w:r>
+      <w:r>
+        <w:t xml:space="preserve">, через которые происходит выведение лекарств. Почки являются наиболее важным органом, с помощью которого продукты метаболизма выводятся с мочой. </w:t>
       </w:r>
       <w:proofErr w:type="spellStart"/>
       <w:r>
-        <w:rPr>
-          <w:i/>
-          <w:iCs/>
-        </w:rPr>
-        <w:t>selectivity</w:t>
+        <w:t>Билиарная</w:t>
       </w:r>
       <w:proofErr w:type="spellEnd"/>
       <w:r>
-        <w:rPr>
-          <w:i/>
-          <w:iCs/>
+        <w:t xml:space="preserve"> экскреция или фекальная экскреция — это процесс, который начинается в печени и проходит через кишечник, пока препараты окончательно не выводятся вместе с отходами жизнедеятельности или калом. Последний основной способ выделения — через легкие (например, анестезирующие </w:t>
+      </w:r>
+      <w:proofErr w:type="spellStart"/>
+      <w:r>
+        <w:t>газы</w:t>
+      </w:r>
+      <w:proofErr w:type="spellEnd"/>
+      <w:r>
+        <w:t>).</w:t>
+      </w:r>
+    </w:p>
+    <w:p>
+      <w:pPr>
+        <w:pStyle w:val="13"/>
+        <w:rPr>
+          <w:b/>
+          <w:bCs/>
+        </w:rPr>
+      </w:pPr>
+      <w:r>
+        <w:rPr>
+          <w:b/>
+          <w:bCs/>
+        </w:rPr>
+        <w:t>Токсичность (</w:t>
+      </w:r>
+      <w:proofErr w:type="spellStart"/>
+      <w:r>
+        <w:rPr>
+          <w:b/>
+          <w:bCs/>
+          <w:lang w:val="en-US"/>
+        </w:rPr>
+        <w:t>Toxity</w:t>
+      </w:r>
+      <w:proofErr w:type="spellEnd"/>
+      <w:r>
+        <w:rPr>
+          <w:b/>
+          <w:bCs/>
         </w:rPr>
         <w:t>)</w:t>
       </w:r>
-      <w:r>
-        <w:t xml:space="preserve"> – параметр, определяющий активность взаимодействия молекулы с другими соединениями, помимо мишени. Влияет на эффективность и наличие побочных эффектов</w:t>
-      </w:r>
-      <w:r>
-        <w:rPr>
-          <w:i/>
-          <w:iCs/>
-        </w:rPr>
+    </w:p>
+    <w:p>
+      <w:pPr>
+        <w:pStyle w:val="13"/>
+        <w:rPr>
+          <w:lang w:val="en-US"/>
+        </w:rPr>
+      </w:pPr>
+      <w:r>
+        <w:t xml:space="preserve">Токсичность – характеристика, обратно пропорциональная абсолютному значению </w:t>
+      </w:r>
+      <w:proofErr w:type="spellStart"/>
+      <w:r>
+        <w:t>среднесмертельной</w:t>
+      </w:r>
+      <w:proofErr w:type="spellEnd"/>
+      <w:r>
+        <w:t xml:space="preserve"> дозы или концентрации ядовитого вещества. </w:t>
+      </w:r>
+      <w:r>
+        <w:t>Параметры, используемые для характеристики токсичности, включают среднюю летальную дозу и </w:t>
+      </w:r>
+      <w:r>
+        <w:t>терапевтический индекс</w:t>
+      </w:r>
+      <w:r>
+        <w:t>.</w:t>
+      </w:r>
+    </w:p>
+    <w:p>
+      <w:pPr>
+        <w:pStyle w:val="Subheader"/>
+        <w:numPr>
+          <w:ilvl w:val="1"/>
+          <w:numId w:val="3"/>
+        </w:numPr>
+        <w:rPr>
+          <w:lang w:val="en-US"/>
+        </w:rPr>
+      </w:pPr>
+      <w:bookmarkStart w:id="6" w:name="_Toc198379895"/>
+      <w:proofErr w:type="spellStart"/>
+      <w:r>
+        <w:t>Липофильность</w:t>
+      </w:r>
+      <w:bookmarkEnd w:id="6"/>
+      <w:proofErr w:type="spellEnd"/>
+    </w:p>
+    <w:p>
+      <w:pPr>
+        <w:pStyle w:val="13"/>
+      </w:pPr>
+      <w:proofErr w:type="spellStart"/>
+      <w:r>
+        <w:t>Липофильность</w:t>
+      </w:r>
+      <w:proofErr w:type="spellEnd"/>
+      <w:r>
+        <w:t xml:space="preserve"> (гидрофобность) – свойство вещества, характеризующее химическое сродство с органическими веществами</w:t>
+      </w:r>
+      <w:r>
+        <w:t>.</w:t>
+      </w:r>
+      <w:r>
+        <w:t xml:space="preserve"> Это свойство крайне важно, поскольку оно может влиять на все пять критериев </w:t>
+      </w:r>
+      <w:r>
+        <w:rPr>
+          <w:lang w:val="en-US"/>
+        </w:rPr>
+        <w:t>ADMET</w:t>
+      </w:r>
+      <w:r>
+        <w:t xml:space="preserve"> [6]</w:t>
+      </w:r>
+    </w:p>
+    <w:p>
+      <w:pPr>
+        <w:pStyle w:val="13"/>
+      </w:pPr>
+      <w:r>
+        <w:t xml:space="preserve">Характеризуется коэффициентом </w:t>
+      </w:r>
+      <w:proofErr w:type="spellStart"/>
+      <w:r>
+        <w:t>липофильности</w:t>
+      </w:r>
+      <w:proofErr w:type="spellEnd"/>
+      <w:r>
+        <w:t>, который вычисляется по формуле:</w:t>
+      </w:r>
+    </w:p>
+    <w:p>
+      <w:pPr>
+        <w:pStyle w:val="13"/>
+      </w:pPr>
+      <m:oMathPara>
+        <m:oMath>
+          <m:r>
+            <w:rPr>
+              <w:rFonts w:ascii="Cambria Math" w:hAnsi="Cambria Math"/>
+            </w:rPr>
+            <m:t xml:space="preserve">P = </m:t>
+          </m:r>
+          <m:f>
+            <m:fPr>
+              <m:ctrlPr>
+                <w:rPr>
+                  <w:rFonts w:ascii="Cambria Math" w:hAnsi="Cambria Math"/>
+                  <w:i/>
+                </w:rPr>
+              </m:ctrlPr>
+            </m:fPr>
+            <m:num>
+              <m:sSub>
+                <m:sSubPr>
+                  <m:ctrlPr>
+                    <w:rPr>
+                      <w:rFonts w:ascii="Cambria Math" w:hAnsi="Cambria Math"/>
+                      <w:i/>
+                    </w:rPr>
+                  </m:ctrlPr>
+                </m:sSubPr>
+                <m:e>
+                  <m:d>
+                    <m:dPr>
+                      <m:begChr m:val="["/>
+                      <m:endChr m:val="]"/>
+                      <m:ctrlPr>
+                        <w:rPr>
+                          <w:rFonts w:ascii="Cambria Math" w:hAnsi="Cambria Math"/>
+                          <w:i/>
+                        </w:rPr>
+                      </m:ctrlPr>
+                    </m:dPr>
+                    <m:e>
+                      <m:r>
+                        <w:rPr>
+                          <w:rFonts w:ascii="Cambria Math" w:hAnsi="Cambria Math"/>
+                        </w:rPr>
+                        <m:t>solute</m:t>
+                      </m:r>
+                    </m:e>
+                  </m:d>
+                </m:e>
+                <m:sub>
+                  <m:r>
+                    <w:rPr>
+                      <w:rFonts w:ascii="Cambria Math" w:hAnsi="Cambria Math"/>
+                    </w:rPr>
+                    <m:t>octanol</m:t>
+                  </m:r>
+                </m:sub>
+              </m:sSub>
+            </m:num>
+            <m:den>
+              <m:sSub>
+                <m:sSubPr>
+                  <m:ctrlPr>
+                    <w:rPr>
+                      <w:rFonts w:ascii="Cambria Math" w:hAnsi="Cambria Math"/>
+                      <w:i/>
+                    </w:rPr>
+                  </m:ctrlPr>
+                </m:sSubPr>
+                <m:e>
+                  <m:d>
+                    <m:dPr>
+                      <m:begChr m:val="["/>
+                      <m:endChr m:val="]"/>
+                      <m:ctrlPr>
+                        <w:rPr>
+                          <w:rFonts w:ascii="Cambria Math" w:hAnsi="Cambria Math"/>
+                          <w:i/>
+                        </w:rPr>
+                      </m:ctrlPr>
+                    </m:dPr>
+                    <m:e>
+                      <m:r>
+                        <w:rPr>
+                          <w:rFonts w:ascii="Cambria Math" w:hAnsi="Cambria Math"/>
+                        </w:rPr>
+                        <m:t>solute</m:t>
+                      </m:r>
+                    </m:e>
+                  </m:d>
+                </m:e>
+                <m:sub>
+                  <m:r>
+                    <w:rPr>
+                      <w:rFonts w:ascii="Cambria Math" w:hAnsi="Cambria Math"/>
+                    </w:rPr>
+                    <m:t>water</m:t>
+                  </m:r>
+                </m:sub>
+              </m:sSub>
+            </m:den>
+          </m:f>
+        </m:oMath>
+      </m:oMathPara>
+    </w:p>
+    <w:p>
+      <w:pPr>
+        <w:pStyle w:val="13"/>
+      </w:pPr>
+      <w:r>
+        <w:t xml:space="preserve">где </w:t>
+      </w:r>
+      <m:oMath>
+        <m:sSub>
+          <m:sSubPr>
+            <m:ctrlPr>
+              <w:rPr>
+                <w:rFonts w:ascii="Cambria Math" w:hAnsi="Cambria Math"/>
+                <w:i/>
+              </w:rPr>
+            </m:ctrlPr>
+          </m:sSubPr>
+          <m:e>
+            <m:d>
+              <m:dPr>
+                <m:begChr m:val="["/>
+                <m:endChr m:val="]"/>
+                <m:ctrlPr>
+                  <w:rPr>
+                    <w:rFonts w:ascii="Cambria Math" w:hAnsi="Cambria Math"/>
+                    <w:i/>
+                  </w:rPr>
+                </m:ctrlPr>
+              </m:dPr>
+              <m:e>
+                <m:r>
+                  <w:rPr>
+                    <w:rFonts w:ascii="Cambria Math" w:hAnsi="Cambria Math"/>
+                  </w:rPr>
+                  <m:t>solute</m:t>
+                </m:r>
+              </m:e>
+            </m:d>
+          </m:e>
+          <m:sub>
+            <m:r>
+              <w:rPr>
+                <w:rFonts w:ascii="Cambria Math" w:hAnsi="Cambria Math"/>
+              </w:rPr>
+              <m:t>octanol</m:t>
+            </m:r>
+          </m:sub>
+        </m:sSub>
+      </m:oMath>
+      <w:r>
         <w:t xml:space="preserve"> </w:t>
       </w:r>
+      <w:r>
+        <w:t xml:space="preserve"> - </w:t>
+      </w:r>
+      <w:r>
+        <w:t xml:space="preserve">растворимость соединения в </w:t>
+      </w:r>
+      <w:proofErr w:type="spellStart"/>
+      <w:r>
+        <w:t>октаноле</w:t>
+      </w:r>
+      <w:proofErr w:type="spellEnd"/>
+    </w:p>
+    <w:p>
+      <w:pPr>
+        <w:pStyle w:val="13"/>
+      </w:pPr>
+      <w:r>
+        <w:lastRenderedPageBreak/>
+        <w:t xml:space="preserve">а </w:t>
+      </w:r>
+      <m:oMath>
+        <m:sSub>
+          <m:sSubPr>
+            <m:ctrlPr>
+              <w:rPr>
+                <w:rFonts w:ascii="Cambria Math" w:hAnsi="Cambria Math"/>
+                <w:i/>
+              </w:rPr>
+            </m:ctrlPr>
+          </m:sSubPr>
+          <m:e>
+            <m:d>
+              <m:dPr>
+                <m:begChr m:val="["/>
+                <m:endChr m:val="]"/>
+                <m:ctrlPr>
+                  <w:rPr>
+                    <w:rFonts w:ascii="Cambria Math" w:hAnsi="Cambria Math"/>
+                    <w:i/>
+                  </w:rPr>
+                </m:ctrlPr>
+              </m:dPr>
+              <m:e>
+                <m:r>
+                  <w:rPr>
+                    <w:rFonts w:ascii="Cambria Math" w:hAnsi="Cambria Math"/>
+                  </w:rPr>
+                  <m:t>solute</m:t>
+                </m:r>
+              </m:e>
+            </m:d>
+          </m:e>
+          <m:sub>
+            <m:r>
+              <w:rPr>
+                <w:rFonts w:ascii="Cambria Math" w:hAnsi="Cambria Math"/>
+              </w:rPr>
+              <m:t>water</m:t>
+            </m:r>
+          </m:sub>
+        </m:sSub>
+      </m:oMath>
+      <w:r>
+        <w:t xml:space="preserve"> – </w:t>
+      </w:r>
+      <w:r>
+        <w:t>растворимость в воде.</w:t>
+      </w:r>
+    </w:p>
+    <w:p>
+      <w:pPr>
+        <w:pStyle w:val="13"/>
+      </w:pPr>
+      <w:r>
+        <w:t xml:space="preserve">Часто на практике используют не сам коэффициент растворимости, а его </w:t>
+      </w:r>
+      <w:proofErr w:type="spellStart"/>
+      <w:r>
+        <w:t>логарфим</w:t>
+      </w:r>
+      <w:proofErr w:type="spellEnd"/>
+      <w:r>
+        <w:t xml:space="preserve">: </w:t>
+      </w:r>
+      <m:oMath>
+        <m:r>
+          <w:rPr>
+            <w:rFonts w:ascii="Cambria Math" w:hAnsi="Cambria Math"/>
+          </w:rPr>
+          <m:t>logP = lo</m:t>
+        </m:r>
+        <m:sSub>
+          <m:sSubPr>
+            <m:ctrlPr>
+              <w:rPr>
+                <w:rFonts w:ascii="Cambria Math" w:hAnsi="Cambria Math"/>
+                <w:i/>
+              </w:rPr>
+            </m:ctrlPr>
+          </m:sSubPr>
+          <m:e>
+            <m:r>
+              <w:rPr>
+                <w:rFonts w:ascii="Cambria Math" w:hAnsi="Cambria Math"/>
+              </w:rPr>
+              <m:t>g</m:t>
+            </m:r>
+          </m:e>
+          <m:sub>
+            <m:r>
+              <w:rPr>
+                <w:rFonts w:ascii="Cambria Math" w:hAnsi="Cambria Math"/>
+              </w:rPr>
+              <m:t>10</m:t>
+            </m:r>
+          </m:sub>
+        </m:sSub>
+        <m:r>
+          <w:rPr>
+            <w:rFonts w:ascii="Cambria Math" w:hAnsi="Cambria Math"/>
+          </w:rPr>
+          <m:t>P</m:t>
+        </m:r>
+      </m:oMath>
+      <w:r>
+        <w:t>.</w:t>
+      </w:r>
+    </w:p>
+    <w:p>
+      <w:pPr>
+        <w:pStyle w:val="13"/>
+      </w:pPr>
+      <w:r>
+        <w:t xml:space="preserve">При </w:t>
+      </w:r>
+      <w:proofErr w:type="spellStart"/>
+      <w:proofErr w:type="gramStart"/>
+      <w:r>
+        <w:rPr>
+          <w:lang w:val="en-US"/>
+        </w:rPr>
+        <w:t>logP</w:t>
+      </w:r>
+      <w:proofErr w:type="spellEnd"/>
+      <w:r>
+        <w:t xml:space="preserve"> &gt;</w:t>
+      </w:r>
+      <w:proofErr w:type="gramEnd"/>
+      <w:r>
+        <w:t xml:space="preserve"> 0 </w:t>
+      </w:r>
+      <w:r>
+        <w:t xml:space="preserve">соединение считается </w:t>
+      </w:r>
+      <w:proofErr w:type="spellStart"/>
+      <w:r>
+        <w:t>липофильным</w:t>
+      </w:r>
+      <w:proofErr w:type="spellEnd"/>
+      <w:r>
+        <w:t xml:space="preserve">, а при </w:t>
+      </w:r>
+      <w:proofErr w:type="spellStart"/>
+      <w:r>
+        <w:rPr>
+          <w:lang w:val="en-US"/>
+        </w:rPr>
+        <w:t>logP</w:t>
+      </w:r>
+      <w:proofErr w:type="spellEnd"/>
+      <w:r>
+        <w:t xml:space="preserve"> &lt; 0 </w:t>
+      </w:r>
+      <w:r>
+        <w:t>–</w:t>
+      </w:r>
+      <w:r>
+        <w:t xml:space="preserve"> </w:t>
+      </w:r>
+      <w:r>
+        <w:t>гидрофильным.</w:t>
+      </w:r>
+    </w:p>
+    <w:p>
+      <w:pPr>
+        <w:pStyle w:val="13"/>
+      </w:pPr>
+      <w:r>
+        <w:t xml:space="preserve">Оптимальным диапазоном коэффициента </w:t>
+      </w:r>
+      <w:proofErr w:type="spellStart"/>
+      <w:r>
+        <w:t>липофильности</w:t>
+      </w:r>
+      <w:proofErr w:type="spellEnd"/>
+      <w:r>
+        <w:t xml:space="preserve"> для лекарственных препаратов (по </w:t>
+      </w:r>
+      <w:proofErr w:type="spellStart"/>
+      <w:r>
+        <w:t>Липински</w:t>
+      </w:r>
+      <w:proofErr w:type="spellEnd"/>
+      <w:r>
+        <w:t xml:space="preserve">) считается </w:t>
+      </w:r>
+      <m:oMath>
+        <m:r>
+          <m:rPr>
+            <m:sty m:val="p"/>
+          </m:rPr>
+          <w:rPr>
+            <w:rFonts w:ascii="Cambria Math" w:hAnsi="Cambria Math"/>
+          </w:rPr>
+          <m:t>l</m:t>
+        </m:r>
+        <m:r>
+          <w:rPr>
+            <w:rFonts w:ascii="Cambria Math" w:hAnsi="Cambria Math"/>
+          </w:rPr>
+          <m:t>ogP</m:t>
+        </m:r>
+        <m:r>
+          <m:rPr>
+            <m:sty m:val="p"/>
+          </m:rPr>
+          <w:rPr>
+            <w:rFonts w:ascii="Cambria Math" w:hAnsi="Cambria Math"/>
+          </w:rPr>
+          <m:t>∈</m:t>
+        </m:r>
+        <m:d>
+          <m:dPr>
+            <m:begChr m:val="["/>
+            <m:endChr m:val="]"/>
+            <m:ctrlPr>
+              <w:rPr>
+                <w:rFonts w:ascii="Cambria Math" w:hAnsi="Cambria Math"/>
+                <w:i/>
+              </w:rPr>
+            </m:ctrlPr>
+          </m:dPr>
+          <m:e>
+            <m:r>
+              <w:rPr>
+                <w:rFonts w:ascii="Cambria Math" w:hAnsi="Cambria Math"/>
+              </w:rPr>
+              <m:t>0,3</m:t>
+            </m:r>
+          </m:e>
+        </m:d>
+      </m:oMath>
+      <w:r>
+        <w:t>.</w:t>
+      </w:r>
+    </w:p>
+    <w:p>
+      <w:pPr>
+        <w:pStyle w:val="13"/>
+        <w:rPr>
+          <w:b/>
+          <w:bCs/>
+          <w:lang w:val="en-US"/>
+        </w:rPr>
+      </w:pPr>
+      <w:r>
+        <w:rPr>
+          <w:b/>
+          <w:bCs/>
+        </w:rPr>
+        <w:t xml:space="preserve">Методы определения </w:t>
+      </w:r>
+      <w:proofErr w:type="spellStart"/>
+      <w:r>
+        <w:rPr>
+          <w:b/>
+          <w:bCs/>
+          <w:lang w:val="en-US"/>
+        </w:rPr>
+        <w:t>logP</w:t>
+      </w:r>
+      <w:proofErr w:type="spellEnd"/>
+    </w:p>
+    <w:p>
+      <w:pPr>
+        <w:pStyle w:val="13"/>
+      </w:pPr>
+      <w:r>
+        <w:t xml:space="preserve">Величина </w:t>
+      </w:r>
+      <w:proofErr w:type="spellStart"/>
+      <w:r>
+        <w:rPr>
+          <w:lang w:val="en-US"/>
+        </w:rPr>
+        <w:t>logP</w:t>
+      </w:r>
+      <w:proofErr w:type="spellEnd"/>
+      <w:r>
+        <w:t xml:space="preserve"> </w:t>
+      </w:r>
+      <w:r>
+        <w:t>определяется двумя видами методов: экспериментальным</w:t>
+      </w:r>
+      <w:r>
+        <w:t>и</w:t>
+      </w:r>
+      <w:r>
+        <w:t xml:space="preserve"> и </w:t>
+      </w:r>
+      <w:r>
+        <w:t>вычислительными</w:t>
+      </w:r>
+      <w:r>
+        <w:t>.</w:t>
+      </w:r>
+    </w:p>
+    <w:p>
+      <w:pPr>
+        <w:pStyle w:val="13"/>
+      </w:pPr>
+      <w:r>
+        <w:t xml:space="preserve">Существует большое разнообразие </w:t>
+      </w:r>
+      <w:r>
+        <w:t xml:space="preserve">экспериментальных методов </w:t>
+      </w:r>
+      <w:r>
+        <w:t>[6]</w:t>
+      </w:r>
+      <w:r>
+        <w:t>, анализ которых выходит за рамки тематики данной работы. Однако стоит отметить, что экспериментальные методы отличаются от вычислительных повышенной точностью хотя и проигрывают в универсальности применения</w:t>
+      </w:r>
+      <w:r>
+        <w:t xml:space="preserve"> и эффективности</w:t>
+      </w:r>
+      <w:r>
+        <w:t>.</w:t>
+      </w:r>
+    </w:p>
+    <w:p>
+      <w:pPr>
+        <w:pStyle w:val="13"/>
+      </w:pPr>
+      <w:r>
+        <w:t>Наибольший интерес в рамках этой работы представляют вычислительные методы</w:t>
+      </w:r>
+      <w:r>
+        <w:t xml:space="preserve"> (</w:t>
+      </w:r>
+      <w:r>
+        <w:rPr>
+          <w:lang w:val="en-US"/>
+        </w:rPr>
+        <w:t>in</w:t>
+      </w:r>
+      <w:r>
+        <w:t xml:space="preserve"> </w:t>
+      </w:r>
+      <w:r>
+        <w:rPr>
+          <w:lang w:val="en-US"/>
+        </w:rPr>
+        <w:t>silico</w:t>
+      </w:r>
+      <w:r>
+        <w:t>)</w:t>
+      </w:r>
+      <w:r>
+        <w:t>, а именно определение</w:t>
+      </w:r>
+      <w:r>
+        <w:t xml:space="preserve"> коэффициента </w:t>
+      </w:r>
+      <w:proofErr w:type="spellStart"/>
+      <w:r>
+        <w:t>липофильности</w:t>
+      </w:r>
+      <w:proofErr w:type="spellEnd"/>
+      <w:r>
+        <w:t xml:space="preserve"> методами машинного обучения. </w:t>
+      </w:r>
+      <w:r>
+        <w:t xml:space="preserve">На ранних стадиях открытия лекарств методы </w:t>
+      </w:r>
+      <w:proofErr w:type="spellStart"/>
+      <w:r>
+        <w:t>in</w:t>
+      </w:r>
+      <w:proofErr w:type="spellEnd"/>
+      <w:r>
+        <w:t xml:space="preserve"> </w:t>
+      </w:r>
+      <w:proofErr w:type="spellStart"/>
+      <w:r>
+        <w:t>silico</w:t>
+      </w:r>
+      <w:proofErr w:type="spellEnd"/>
+      <w:r>
+        <w:t xml:space="preserve"> очень полезны для отбора соединений, похожих на лекарства. Однако как можно скорее прогнозируемые значения должны быть заменены более точными измеренными величинами.</w:t>
+      </w:r>
+    </w:p>
+    <w:p>
+      <w:pPr>
+        <w:pStyle w:val="Subheader"/>
+        <w:numPr>
+          <w:ilvl w:val="1"/>
+          <w:numId w:val="3"/>
+        </w:numPr>
+      </w:pPr>
+      <w:bookmarkStart w:id="7" w:name="_Toc198379896"/>
+      <w:r>
+        <w:t>Обоснование актуальности задачи предсказания свойств малых молекул.</w:t>
+      </w:r>
+      <w:bookmarkEnd w:id="7"/>
+    </w:p>
+    <w:p>
+      <w:pPr>
+        <w:pStyle w:val="13"/>
+      </w:pPr>
+      <w:r>
+        <w:t>Актуальность задачи предсказания свойств малых молекул (</w:t>
+      </w:r>
+      <w:proofErr w:type="spellStart"/>
+      <w:r>
+        <w:t>small</w:t>
+      </w:r>
+      <w:proofErr w:type="spellEnd"/>
+      <w:r>
+        <w:t xml:space="preserve"> </w:t>
+      </w:r>
+      <w:proofErr w:type="spellStart"/>
+      <w:r>
+        <w:t>molecules</w:t>
+      </w:r>
+      <w:proofErr w:type="spellEnd"/>
+      <w:r>
+        <w:t xml:space="preserve"> </w:t>
+      </w:r>
+      <w:proofErr w:type="spellStart"/>
+      <w:r>
+        <w:t>property</w:t>
+      </w:r>
+      <w:proofErr w:type="spellEnd"/>
+      <w:r>
+        <w:t xml:space="preserve"> </w:t>
+      </w:r>
+      <w:proofErr w:type="spellStart"/>
+      <w:r>
+        <w:t>prediction</w:t>
+      </w:r>
+      <w:proofErr w:type="spellEnd"/>
+      <w:r>
+        <w:t>) обусловлена её центральным значением в фармацевтике, медицине, химии и смежных науках.</w:t>
+      </w:r>
+    </w:p>
+    <w:p>
+      <w:pPr>
+        <w:pStyle w:val="13"/>
+      </w:pPr>
+      <w:r>
+        <w:t xml:space="preserve">Решение этой задачи позволяет ускорить разработку лекарственных препаратов, сократить число синтезируемых </w:t>
+      </w:r>
+      <w:proofErr w:type="gramStart"/>
+      <w:r>
+        <w:t>соединений</w:t>
+      </w:r>
+      <w:proofErr w:type="gramEnd"/>
+      <w:r>
+        <w:t xml:space="preserve"> а также</w:t>
+      </w:r>
+      <w:r>
+        <w:t xml:space="preserve"> исключить неперспективные молекулы на ранних этапах исследования. Под неперспективными молекулами подразумеваются </w:t>
+      </w:r>
+      <w:r>
+        <w:t xml:space="preserve">молекулы с неудовлетворительной </w:t>
+      </w:r>
+      <w:proofErr w:type="spellStart"/>
+      <w:r>
+        <w:t>фармакинетикой</w:t>
+      </w:r>
+      <w:proofErr w:type="spellEnd"/>
+      <w:r>
+        <w:t>, низкой биодоступностью и высокой токсичностью.</w:t>
+      </w:r>
+      <w:r>
+        <w:t xml:space="preserve"> </w:t>
+      </w:r>
+    </w:p>
+    <w:p>
+      <w:pPr>
+        <w:pStyle w:val="13"/>
+      </w:pPr>
+      <w:r>
+        <w:t>Благодаря стремительному развитию методов машинного обучения и росту уровня доступности данных задача появилась возможность решения этой задачи методами МО.</w:t>
+      </w:r>
+    </w:p>
+    <w:p>
+      <w:pPr>
+        <w:rPr>
+          <w:rFonts w:eastAsiaTheme="majorEastAsia" w:cs="Times New Roman"/>
+          <w:szCs w:val="28"/>
+        </w:rPr>
+      </w:pPr>
+      <w:r>
+        <w:br w:type="page"/>
+      </w:r>
+    </w:p>
+    <w:p>
+      <w:pPr>
+        <w:pStyle w:val="Header0"/>
+      </w:pPr>
+      <w:bookmarkStart w:id="8" w:name="_Toc198379897"/>
+      <w:r>
+        <w:lastRenderedPageBreak/>
+        <w:t>Глава 2. Краткий обзор методов машинного обучения для решения задачи предсказания свойств малых молекул.</w:t>
+      </w:r>
+      <w:bookmarkEnd w:id="8"/>
+    </w:p>
+    <w:p>
+      <w:pPr>
+        <w:pStyle w:val="Subheader"/>
+        <w:rPr>
+          <w:lang w:val="en-US"/>
+        </w:rPr>
+      </w:pPr>
+      <w:bookmarkStart w:id="9" w:name="_Toc198379898"/>
+      <w:r>
+        <w:t xml:space="preserve">2.1 </w:t>
+      </w:r>
+      <w:proofErr w:type="spellStart"/>
+      <w:r>
+        <w:t>Графовые</w:t>
+      </w:r>
+      <w:proofErr w:type="spellEnd"/>
+      <w:r>
+        <w:t xml:space="preserve"> нейронные сети (</w:t>
+      </w:r>
+      <w:r>
+        <w:rPr>
+          <w:lang w:val="en-US"/>
+        </w:rPr>
+        <w:t>GNN)</w:t>
+      </w:r>
+      <w:bookmarkEnd w:id="9"/>
+    </w:p>
+    <w:p>
+      <w:pPr>
+        <w:pStyle w:val="Subheader"/>
+        <w:rPr>
+          <w:lang w:val="en-US"/>
+        </w:rPr>
+      </w:pPr>
+      <w:bookmarkStart w:id="10" w:name="_Toc198379899"/>
+      <w:r>
+        <w:rPr>
+          <w:lang w:val="en-US"/>
+        </w:rPr>
+        <w:t>2.2 Transformers</w:t>
+      </w:r>
+      <w:bookmarkEnd w:id="10"/>
+    </w:p>
+    <w:p>
+      <w:pPr>
+        <w:pStyle w:val="Subheader"/>
+        <w:rPr>
+          <w:lang w:val="en-US"/>
+        </w:rPr>
+      </w:pPr>
+      <w:bookmarkStart w:id="11" w:name="_Toc198379900"/>
+      <w:r>
+        <w:rPr>
+          <w:lang w:val="en-US"/>
+        </w:rPr>
+        <w:t>2.3 QSAR</w:t>
+      </w:r>
+      <w:bookmarkEnd w:id="11"/>
+    </w:p>
+    <w:p>
+      <w:pPr>
+        <w:pStyle w:val="Subheader"/>
+      </w:pPr>
+      <w:bookmarkStart w:id="12" w:name="_Toc198379901"/>
+      <w:r>
+        <w:rPr>
+          <w:lang w:val="en-US"/>
+        </w:rPr>
+        <w:t xml:space="preserve">2.4. </w:t>
+      </w:r>
+      <w:r>
+        <w:t>3</w:t>
+      </w:r>
+      <w:r>
+        <w:rPr>
+          <w:lang w:val="en-US"/>
+        </w:rPr>
+        <w:t>D GNN</w:t>
+      </w:r>
+      <w:bookmarkEnd w:id="12"/>
+    </w:p>
+    <w:p>
+      <w:pPr>
+        <w:pStyle w:val="Subheader"/>
+        <w:rPr>
+          <w:lang w:val="en-US"/>
+        </w:rPr>
+      </w:pPr>
     </w:p>
     <w:sectPr>
       <w:footerReference w:type="first" r:id="rId8"/>
@@ -1911,9 +3805,9 @@
     </w:lvl>
   </w:abstractNum>
   <w:abstractNum w:abstractNumId="1" w15:restartNumberingAfterBreak="0">
-    <w:nsid w:val="4D5D25A7"/>
+    <w:nsid w:val="26D045C0"/>
     <w:multiLevelType w:val="hybridMultilevel"/>
-    <w:tmpl w:val="E974A00E"/>
+    <w:tmpl w:val="A74C9ED2"/>
     <w:lvl w:ilvl="0" w:tplc="0419000F">
       <w:start w:val="1"/>
       <w:numFmt w:val="decimal"/>
@@ -2000,6 +3894,208 @@
     </w:lvl>
   </w:abstractNum>
   <w:abstractNum w:abstractNumId="2" w15:restartNumberingAfterBreak="0">
+    <w:nsid w:val="4D5D25A7"/>
+    <w:multiLevelType w:val="hybridMultilevel"/>
+    <w:tmpl w:val="E974A00E"/>
+    <w:lvl w:ilvl="0" w:tplc="0419000F">
+      <w:start w:val="1"/>
+      <w:numFmt w:val="decimal"/>
+      <w:lvlText w:val="%1."/>
+      <w:lvlJc w:val="left"/>
+      <w:pPr>
+        <w:ind w:left="720" w:hanging="360"/>
+      </w:pPr>
+      <w:rPr>
+        <w:rFonts w:hint="default"/>
+      </w:rPr>
+    </w:lvl>
+    <w:lvl w:ilvl="1" w:tplc="04190019" w:tentative="1">
+      <w:start w:val="1"/>
+      <w:numFmt w:val="lowerLetter"/>
+      <w:lvlText w:val="%2."/>
+      <w:lvlJc w:val="left"/>
+      <w:pPr>
+        <w:ind w:left="1440" w:hanging="360"/>
+      </w:pPr>
+    </w:lvl>
+    <w:lvl w:ilvl="2" w:tplc="0419001B" w:tentative="1">
+      <w:start w:val="1"/>
+      <w:numFmt w:val="lowerRoman"/>
+      <w:lvlText w:val="%3."/>
+      <w:lvlJc w:val="right"/>
+      <w:pPr>
+        <w:ind w:left="2160" w:hanging="180"/>
+      </w:pPr>
+    </w:lvl>
+    <w:lvl w:ilvl="3" w:tplc="0419000F" w:tentative="1">
+      <w:start w:val="1"/>
+      <w:numFmt w:val="decimal"/>
+      <w:lvlText w:val="%4."/>
+      <w:lvlJc w:val="left"/>
+      <w:pPr>
+        <w:ind w:left="2880" w:hanging="360"/>
+      </w:pPr>
+    </w:lvl>
+    <w:lvl w:ilvl="4" w:tplc="04190019" w:tentative="1">
+      <w:start w:val="1"/>
+      <w:numFmt w:val="lowerLetter"/>
+      <w:lvlText w:val="%5."/>
+      <w:lvlJc w:val="left"/>
+      <w:pPr>
+        <w:ind w:left="3600" w:hanging="360"/>
+      </w:pPr>
+    </w:lvl>
+    <w:lvl w:ilvl="5" w:tplc="0419001B" w:tentative="1">
+      <w:start w:val="1"/>
+      <w:numFmt w:val="lowerRoman"/>
+      <w:lvlText w:val="%6."/>
+      <w:lvlJc w:val="right"/>
+      <w:pPr>
+        <w:ind w:left="4320" w:hanging="180"/>
+      </w:pPr>
+    </w:lvl>
+    <w:lvl w:ilvl="6" w:tplc="0419000F" w:tentative="1">
+      <w:start w:val="1"/>
+      <w:numFmt w:val="decimal"/>
+      <w:lvlText w:val="%7."/>
+      <w:lvlJc w:val="left"/>
+      <w:pPr>
+        <w:ind w:left="5040" w:hanging="360"/>
+      </w:pPr>
+    </w:lvl>
+    <w:lvl w:ilvl="7" w:tplc="04190019" w:tentative="1">
+      <w:start w:val="1"/>
+      <w:numFmt w:val="lowerLetter"/>
+      <w:lvlText w:val="%8."/>
+      <w:lvlJc w:val="left"/>
+      <w:pPr>
+        <w:ind w:left="5760" w:hanging="360"/>
+      </w:pPr>
+    </w:lvl>
+    <w:lvl w:ilvl="8" w:tplc="0419001B" w:tentative="1">
+      <w:start w:val="1"/>
+      <w:numFmt w:val="lowerRoman"/>
+      <w:lvlText w:val="%9."/>
+      <w:lvlJc w:val="right"/>
+      <w:pPr>
+        <w:ind w:left="6480" w:hanging="180"/>
+      </w:pPr>
+    </w:lvl>
+  </w:abstractNum>
+  <w:abstractNum w:abstractNumId="3" w15:restartNumberingAfterBreak="0">
+    <w:nsid w:val="79580806"/>
+    <w:multiLevelType w:val="hybridMultilevel"/>
+    <w:tmpl w:val="FA1836E4"/>
+    <w:lvl w:ilvl="0" w:tplc="AE1C1550">
+      <w:start w:val="1"/>
+      <w:numFmt w:val="bullet"/>
+      <w:lvlText w:val="-"/>
+      <w:lvlJc w:val="left"/>
+      <w:pPr>
+        <w:ind w:left="720" w:hanging="360"/>
+      </w:pPr>
+      <w:rPr>
+        <w:rFonts w:ascii="Times New Roman" w:eastAsiaTheme="majorEastAsia" w:hAnsi="Times New Roman" w:cs="Times New Roman" w:hint="default"/>
+      </w:rPr>
+    </w:lvl>
+    <w:lvl w:ilvl="1" w:tplc="04190003" w:tentative="1">
+      <w:start w:val="1"/>
+      <w:numFmt w:val="bullet"/>
+      <w:lvlText w:val="o"/>
+      <w:lvlJc w:val="left"/>
+      <w:pPr>
+        <w:ind w:left="1440" w:hanging="360"/>
+      </w:pPr>
+      <w:rPr>
+        <w:rFonts w:ascii="Courier New" w:hAnsi="Courier New" w:cs="Courier New" w:hint="default"/>
+      </w:rPr>
+    </w:lvl>
+    <w:lvl w:ilvl="2" w:tplc="04190005" w:tentative="1">
+      <w:start w:val="1"/>
+      <w:numFmt w:val="bullet"/>
+      <w:lvlText w:val=""/>
+      <w:lvlJc w:val="left"/>
+      <w:pPr>
+        <w:ind w:left="2160" w:hanging="360"/>
+      </w:pPr>
+      <w:rPr>
+        <w:rFonts w:ascii="Wingdings" w:hAnsi="Wingdings" w:hint="default"/>
+      </w:rPr>
+    </w:lvl>
+    <w:lvl w:ilvl="3" w:tplc="04190001" w:tentative="1">
+      <w:start w:val="1"/>
+      <w:numFmt w:val="bullet"/>
+      <w:lvlText w:val=""/>
+      <w:lvlJc w:val="left"/>
+      <w:pPr>
+        <w:ind w:left="2880" w:hanging="360"/>
+      </w:pPr>
+      <w:rPr>
+        <w:rFonts w:ascii="Symbol" w:hAnsi="Symbol" w:hint="default"/>
+      </w:rPr>
+    </w:lvl>
+    <w:lvl w:ilvl="4" w:tplc="04190003" w:tentative="1">
+      <w:start w:val="1"/>
+      <w:numFmt w:val="bullet"/>
+      <w:lvlText w:val="o"/>
+      <w:lvlJc w:val="left"/>
+      <w:pPr>
+        <w:ind w:left="3600" w:hanging="360"/>
+      </w:pPr>
+      <w:rPr>
+        <w:rFonts w:ascii="Courier New" w:hAnsi="Courier New" w:cs="Courier New" w:hint="default"/>
+      </w:rPr>
+    </w:lvl>
+    <w:lvl w:ilvl="5" w:tplc="04190005" w:tentative="1">
+      <w:start w:val="1"/>
+      <w:numFmt w:val="bullet"/>
+      <w:lvlText w:val=""/>
+      <w:lvlJc w:val="left"/>
+      <w:pPr>
+        <w:ind w:left="4320" w:hanging="360"/>
+      </w:pPr>
+      <w:rPr>
+        <w:rFonts w:ascii="Wingdings" w:hAnsi="Wingdings" w:hint="default"/>
+      </w:rPr>
+    </w:lvl>
+    <w:lvl w:ilvl="6" w:tplc="04190001" w:tentative="1">
+      <w:start w:val="1"/>
+      <w:numFmt w:val="bullet"/>
+      <w:lvlText w:val=""/>
+      <w:lvlJc w:val="left"/>
+      <w:pPr>
+        <w:ind w:left="5040" w:hanging="360"/>
+      </w:pPr>
+      <w:rPr>
+        <w:rFonts w:ascii="Symbol" w:hAnsi="Symbol" w:hint="default"/>
+      </w:rPr>
+    </w:lvl>
+    <w:lvl w:ilvl="7" w:tplc="04190003" w:tentative="1">
+      <w:start w:val="1"/>
+      <w:numFmt w:val="bullet"/>
+      <w:lvlText w:val="o"/>
+      <w:lvlJc w:val="left"/>
+      <w:pPr>
+        <w:ind w:left="5760" w:hanging="360"/>
+      </w:pPr>
+      <w:rPr>
+        <w:rFonts w:ascii="Courier New" w:hAnsi="Courier New" w:cs="Courier New" w:hint="default"/>
+      </w:rPr>
+    </w:lvl>
+    <w:lvl w:ilvl="8" w:tplc="04190005" w:tentative="1">
+      <w:start w:val="1"/>
+      <w:numFmt w:val="bullet"/>
+      <w:lvlText w:val=""/>
+      <w:lvlJc w:val="left"/>
+      <w:pPr>
+        <w:ind w:left="6480" w:hanging="360"/>
+      </w:pPr>
+      <w:rPr>
+        <w:rFonts w:ascii="Wingdings" w:hAnsi="Wingdings" w:hint="default"/>
+      </w:rPr>
+    </w:lvl>
+  </w:abstractNum>
+  <w:abstractNum w:abstractNumId="4" w15:restartNumberingAfterBreak="0">
     <w:nsid w:val="7E402B1B"/>
     <w:multiLevelType w:val="multilevel"/>
     <w:tmpl w:val="E03AAA42"/>
@@ -2113,13 +4209,19 @@
     </w:lvl>
   </w:abstractNum>
   <w:num w:numId="1">
-    <w:abstractNumId w:val="1"/>
+    <w:abstractNumId w:val="2"/>
   </w:num>
   <w:num w:numId="2">
     <w:abstractNumId w:val="0"/>
   </w:num>
   <w:num w:numId="3">
-    <w:abstractNumId w:val="2"/>
+    <w:abstractNumId w:val="4"/>
+  </w:num>
+  <w:num w:numId="4">
+    <w:abstractNumId w:val="3"/>
+  </w:num>
+  <w:num w:numId="5">
+    <w:abstractNumId w:val="1"/>
   </w:num>
 </w:numbering>
 </file>
@@ -2522,7 +4624,11 @@
   <w:style w:type="paragraph" w:default="1" w:styleId="a">
     <w:name w:val="Normal"/>
     <w:qFormat/>
-    <w:rsid w:val="00142B77"/>
+    <w:rsid w:val="003A425C"/>
+    <w:rPr>
+      <w:rFonts w:ascii="Times New Roman" w:hAnsi="Times New Roman"/>
+      <w:sz w:val="28"/>
+    </w:rPr>
   </w:style>
   <w:style w:type="paragraph" w:styleId="1">
     <w:name w:val="heading 1"/>
@@ -2568,10 +4674,32 @@
       <w:szCs w:val="26"/>
     </w:rPr>
   </w:style>
+  <w:style w:type="paragraph" w:styleId="4">
+    <w:name w:val="heading 4"/>
+    <w:basedOn w:val="a"/>
+    <w:next w:val="a"/>
+    <w:link w:val="40"/>
+    <w:uiPriority w:val="9"/>
+    <w:semiHidden/>
+    <w:unhideWhenUsed/>
+    <w:qFormat/>
+    <w:rsid w:val="00DA06D0"/>
+    <w:pPr>
+      <w:keepNext/>
+      <w:keepLines/>
+      <w:spacing w:before="40" w:after="0"/>
+      <w:outlineLvl w:val="3"/>
+    </w:pPr>
+    <w:rPr>
+      <w:rFonts w:asciiTheme="majorHAnsi" w:eastAsiaTheme="majorEastAsia" w:hAnsiTheme="majorHAnsi" w:cstheme="majorBidi"/>
+      <w:i/>
+      <w:iCs/>
+      <w:color w:val="2F5496" w:themeColor="accent1" w:themeShade="BF"/>
+    </w:rPr>
+  </w:style>
   <w:style w:type="character" w:default="1" w:styleId="a0">
     <w:name w:val="Default Paragraph Font"/>
     <w:uiPriority w:val="1"/>
-    <w:semiHidden/>
     <w:unhideWhenUsed/>
   </w:style>
   <w:style w:type="table" w:default="1" w:styleId="a1">
@@ -2667,10 +4795,10 @@
       <w:lang w:eastAsia="ru-RU"/>
     </w:rPr>
   </w:style>
-  <w:style w:type="paragraph" w:customStyle="1" w:styleId="Header">
-    <w:name w:val="Header"/>
+  <w:style w:type="paragraph" w:customStyle="1" w:styleId="11">
+    <w:name w:val="Верхний колонтитул1"/>
     <w:basedOn w:val="1"/>
-    <w:link w:val="Header0"/>
+    <w:link w:val="Header"/>
     <w:qFormat/>
     <w:rsid w:val="00A10897"/>
     <w:rPr>
@@ -2680,7 +4808,7 @@
       <w:color w:val="auto"/>
     </w:rPr>
   </w:style>
-  <w:style w:type="paragraph" w:styleId="11">
+  <w:style w:type="paragraph" w:styleId="12">
     <w:name w:val="toc 1"/>
     <w:basedOn w:val="a"/>
     <w:next w:val="a"/>
@@ -2692,10 +4820,10 @@
       <w:spacing w:after="100"/>
     </w:pPr>
   </w:style>
-  <w:style w:type="character" w:customStyle="1" w:styleId="Header0">
+  <w:style w:type="character" w:customStyle="1" w:styleId="Header">
     <w:name w:val="Header Знак"/>
     <w:basedOn w:val="a0"/>
-    <w:link w:val="Header"/>
+    <w:link w:val="11"/>
     <w:rsid w:val="00A10897"/>
     <w:rPr>
       <w:rFonts w:ascii="Times New Roman" w:eastAsiaTheme="majorEastAsia" w:hAnsi="Times New Roman" w:cs="Times New Roman"/>
@@ -2743,9 +4871,9 @@
       <w:szCs w:val="26"/>
     </w:rPr>
   </w:style>
-  <w:style w:type="paragraph" w:customStyle="1" w:styleId="PlainText">
-    <w:name w:val="Plain Text"/>
-    <w:link w:val="PlainText0"/>
+  <w:style w:type="paragraph" w:customStyle="1" w:styleId="13">
+    <w:name w:val="Текст1"/>
+    <w:link w:val="PlainText"/>
     <w:qFormat/>
     <w:rsid w:val="00465159"/>
     <w:rPr>
@@ -2756,15 +4884,18 @@
   </w:style>
   <w:style w:type="paragraph" w:customStyle="1" w:styleId="Subheader">
     <w:name w:val="Subheader"/>
-    <w:basedOn w:val="Header"/>
+    <w:basedOn w:val="11"/>
     <w:link w:val="Subheader0"/>
     <w:qFormat/>
-    <w:rsid w:val="00465159"/>
+    <w:rsid w:val="008B3633"/>
+    <w:rPr>
+      <w:sz w:val="28"/>
+    </w:rPr>
   </w:style>
-  <w:style w:type="character" w:customStyle="1" w:styleId="PlainText0">
+  <w:style w:type="character" w:customStyle="1" w:styleId="PlainText">
     <w:name w:val="Plain Text Знак"/>
     <w:basedOn w:val="a0"/>
-    <w:link w:val="PlainText"/>
+    <w:link w:val="13"/>
     <w:rsid w:val="00324968"/>
     <w:rPr>
       <w:rFonts w:ascii="Times New Roman" w:eastAsiaTheme="majorEastAsia" w:hAnsi="Times New Roman" w:cs="Times New Roman"/>
@@ -2787,9 +4918,95 @@
   </w:style>
   <w:style w:type="character" w:customStyle="1" w:styleId="Subheader0">
     <w:name w:val="Subheader Знак"/>
-    <w:basedOn w:val="Header0"/>
+    <w:basedOn w:val="Header"/>
     <w:link w:val="Subheader"/>
-    <w:rsid w:val="00465159"/>
+    <w:rsid w:val="008B3633"/>
+    <w:rPr>
+      <w:rFonts w:ascii="Times New Roman" w:eastAsiaTheme="majorEastAsia" w:hAnsi="Times New Roman" w:cs="Times New Roman"/>
+      <w:b/>
+      <w:bCs/>
+      <w:sz w:val="28"/>
+      <w:szCs w:val="32"/>
+    </w:rPr>
+  </w:style>
+  <w:style w:type="paragraph" w:styleId="a9">
+    <w:name w:val="Normal (Web)"/>
+    <w:basedOn w:val="a"/>
+    <w:uiPriority w:val="99"/>
+    <w:semiHidden/>
+    <w:unhideWhenUsed/>
+    <w:rsid w:val="00D20CD7"/>
+    <w:pPr>
+      <w:spacing w:before="100" w:beforeAutospacing="1" w:after="100" w:afterAutospacing="1" w:line="240" w:lineRule="auto"/>
+    </w:pPr>
+    <w:rPr>
+      <w:rFonts w:eastAsia="Times New Roman" w:cs="Times New Roman"/>
+      <w:sz w:val="24"/>
+      <w:szCs w:val="24"/>
+      <w:lang w:eastAsia="ru-RU"/>
+    </w:rPr>
+  </w:style>
+  <w:style w:type="character" w:customStyle="1" w:styleId="mord">
+    <w:name w:val="mord"/>
+    <w:basedOn w:val="a0"/>
+    <w:rsid w:val="008D0C07"/>
+  </w:style>
+  <w:style w:type="character" w:customStyle="1" w:styleId="mrel">
+    <w:name w:val="mrel"/>
+    <w:basedOn w:val="a0"/>
+    <w:rsid w:val="008D0C07"/>
+  </w:style>
+  <w:style w:type="character" w:customStyle="1" w:styleId="mopen">
+    <w:name w:val="mopen"/>
+    <w:basedOn w:val="a0"/>
+    <w:rsid w:val="008D0C07"/>
+  </w:style>
+  <w:style w:type="character" w:customStyle="1" w:styleId="mclose">
+    <w:name w:val="mclose"/>
+    <w:basedOn w:val="a0"/>
+    <w:rsid w:val="008D0C07"/>
+  </w:style>
+  <w:style w:type="character" w:customStyle="1" w:styleId="vlist-s">
+    <w:name w:val="vlist-s"/>
+    <w:basedOn w:val="a0"/>
+    <w:rsid w:val="008D0C07"/>
+  </w:style>
+  <w:style w:type="character" w:styleId="aa">
+    <w:name w:val="Placeholder Text"/>
+    <w:basedOn w:val="a0"/>
+    <w:uiPriority w:val="99"/>
+    <w:semiHidden/>
+    <w:rsid w:val="008D0C07"/>
+    <w:rPr>
+      <w:color w:val="808080"/>
+    </w:rPr>
+  </w:style>
+  <w:style w:type="character" w:customStyle="1" w:styleId="40">
+    <w:name w:val="Заголовок 4 Знак"/>
+    <w:basedOn w:val="a0"/>
+    <w:link w:val="4"/>
+    <w:uiPriority w:val="9"/>
+    <w:semiHidden/>
+    <w:rsid w:val="00DA06D0"/>
+    <w:rPr>
+      <w:rFonts w:asciiTheme="majorHAnsi" w:eastAsiaTheme="majorEastAsia" w:hAnsiTheme="majorHAnsi" w:cstheme="majorBidi"/>
+      <w:i/>
+      <w:iCs/>
+      <w:color w:val="2F5496" w:themeColor="accent1" w:themeShade="BF"/>
+    </w:rPr>
+  </w:style>
+  <w:style w:type="paragraph" w:customStyle="1" w:styleId="Header0">
+    <w:name w:val="Header"/>
+    <w:basedOn w:val="11"/>
+    <w:link w:val="Header1"/>
+    <w:qFormat/>
+    <w:rsid w:val="007C7619"/>
+  </w:style>
+  <w:style w:type="character" w:customStyle="1" w:styleId="Header1">
+    <w:name w:val="Header Знак1"/>
+    <w:basedOn w:val="Header"/>
+    <w:link w:val="Header0"/>
+    <w:rsid w:val="007C7619"/>
     <w:rPr>
       <w:rFonts w:ascii="Times New Roman" w:eastAsiaTheme="majorEastAsia" w:hAnsi="Times New Roman" w:cs="Times New Roman"/>
       <w:b/>

</xml_diff>

<commit_message>
course paper 2025: chapter 2 - done, update readme
</commit_message>
<xml_diff>
--- a/sem_6/course_paper/course_paper/Snezhko_course_paper.docx
+++ b/sem_6/course_paper/course_paper/Snezhko_course_paper.docx
@@ -480,7 +480,7 @@
         <w:br w:type="page"/>
       </w:r>
     </w:p>
-    <w:bookmarkStart w:id="0" w:name="_Toc198379889" w:displacedByCustomXml="next"/>
+    <w:bookmarkStart w:id="0" w:name="_Toc198396990" w:displacedByCustomXml="next"/>
     <w:sdt>
       <w:sdtPr>
         <w:rPr>
@@ -541,7 +541,7 @@
               <w:lang w:eastAsia="ru-RU"/>
             </w:rPr>
           </w:pPr>
-          <w:hyperlink w:anchor="_Toc198379889" w:history="1">
+          <w:hyperlink w:anchor="_Toc198396990" w:history="1">
             <w:r>
               <w:rPr>
                 <w:rStyle w:val="a8"/>
@@ -568,7 +568,7 @@
                 <w:noProof/>
                 <w:webHidden/>
               </w:rPr>
-              <w:instrText xml:space="preserve"> PAGEREF _Toc198379889 \h </w:instrText>
+              <w:instrText xml:space="preserve"> PAGEREF _Toc198396990 \h </w:instrText>
             </w:r>
             <w:r>
               <w:rPr>
@@ -612,7 +612,7 @@
               <w:lang w:eastAsia="ru-RU"/>
             </w:rPr>
           </w:pPr>
-          <w:hyperlink w:anchor="_Toc198379890" w:history="1">
+          <w:hyperlink w:anchor="_Toc198396991" w:history="1">
             <w:r>
               <w:rPr>
                 <w:rStyle w:val="a8"/>
@@ -639,7 +639,7 @@
                 <w:noProof/>
                 <w:webHidden/>
               </w:rPr>
-              <w:instrText xml:space="preserve"> PAGEREF _Toc198379890 \h </w:instrText>
+              <w:instrText xml:space="preserve"> PAGEREF _Toc198396991 \h </w:instrText>
             </w:r>
             <w:r>
               <w:rPr>
@@ -683,7 +683,7 @@
               <w:lang w:eastAsia="ru-RU"/>
             </w:rPr>
           </w:pPr>
-          <w:hyperlink w:anchor="_Toc198379891" w:history="1">
+          <w:hyperlink w:anchor="_Toc198396992" w:history="1">
             <w:r>
               <w:rPr>
                 <w:rStyle w:val="a8"/>
@@ -710,7 +710,7 @@
                 <w:noProof/>
                 <w:webHidden/>
               </w:rPr>
-              <w:instrText xml:space="preserve"> PAGEREF _Toc198379891 \h </w:instrText>
+              <w:instrText xml:space="preserve"> PAGEREF _Toc198396992 \h </w:instrText>
             </w:r>
             <w:r>
               <w:rPr>
@@ -755,7 +755,7 @@
               <w:lang w:eastAsia="ru-RU"/>
             </w:rPr>
           </w:pPr>
-          <w:hyperlink w:anchor="_Toc198379892" w:history="1">
+          <w:hyperlink w:anchor="_Toc198396993" w:history="1">
             <w:r>
               <w:rPr>
                 <w:rStyle w:val="a8"/>
@@ -798,7 +798,7 @@
                 <w:noProof/>
                 <w:webHidden/>
               </w:rPr>
-              <w:instrText xml:space="preserve"> PAGEREF _Toc198379892 \h </w:instrText>
+              <w:instrText xml:space="preserve"> PAGEREF _Toc198396993 \h </w:instrText>
             </w:r>
             <w:r>
               <w:rPr>
@@ -843,7 +843,7 @@
               <w:lang w:eastAsia="ru-RU"/>
             </w:rPr>
           </w:pPr>
-          <w:hyperlink w:anchor="_Toc198379893" w:history="1">
+          <w:hyperlink w:anchor="_Toc198396994" w:history="1">
             <w:r>
               <w:rPr>
                 <w:rStyle w:val="a8"/>
@@ -886,7 +886,7 @@
                 <w:noProof/>
                 <w:webHidden/>
               </w:rPr>
-              <w:instrText xml:space="preserve"> PAGEREF _Toc198379893 \h </w:instrText>
+              <w:instrText xml:space="preserve"> PAGEREF _Toc198396994 \h </w:instrText>
             </w:r>
             <w:r>
               <w:rPr>
@@ -931,7 +931,7 @@
               <w:lang w:eastAsia="ru-RU"/>
             </w:rPr>
           </w:pPr>
-          <w:hyperlink w:anchor="_Toc198379894" w:history="1">
+          <w:hyperlink w:anchor="_Toc198396995" w:history="1">
             <w:r>
               <w:rPr>
                 <w:rStyle w:val="a8"/>
@@ -976,7 +976,7 @@
                 <w:noProof/>
                 <w:webHidden/>
               </w:rPr>
-              <w:instrText xml:space="preserve"> PAGEREF _Toc198379894 \h </w:instrText>
+              <w:instrText xml:space="preserve"> PAGEREF _Toc198396995 \h </w:instrText>
             </w:r>
             <w:r>
               <w:rPr>
@@ -1021,7 +1021,7 @@
               <w:lang w:eastAsia="ru-RU"/>
             </w:rPr>
           </w:pPr>
-          <w:hyperlink w:anchor="_Toc198379895" w:history="1">
+          <w:hyperlink w:anchor="_Toc198396996" w:history="1">
             <w:r>
               <w:rPr>
                 <w:rStyle w:val="a8"/>
@@ -1065,7 +1065,7 @@
                 <w:noProof/>
                 <w:webHidden/>
               </w:rPr>
-              <w:instrText xml:space="preserve"> PAGEREF _Toc198379895 \h </w:instrText>
+              <w:instrText xml:space="preserve"> PAGEREF _Toc198396996 \h </w:instrText>
             </w:r>
             <w:r>
               <w:rPr>
@@ -1110,7 +1110,7 @@
               <w:lang w:eastAsia="ru-RU"/>
             </w:rPr>
           </w:pPr>
-          <w:hyperlink w:anchor="_Toc198379896" w:history="1">
+          <w:hyperlink w:anchor="_Toc198396997" w:history="1">
             <w:r>
               <w:rPr>
                 <w:rStyle w:val="a8"/>
@@ -1153,7 +1153,7 @@
                 <w:noProof/>
                 <w:webHidden/>
               </w:rPr>
-              <w:instrText xml:space="preserve"> PAGEREF _Toc198379896 \h </w:instrText>
+              <w:instrText xml:space="preserve"> PAGEREF _Toc198396997 \h </w:instrText>
             </w:r>
             <w:r>
               <w:rPr>
@@ -1197,7 +1197,7 @@
               <w:lang w:eastAsia="ru-RU"/>
             </w:rPr>
           </w:pPr>
-          <w:hyperlink w:anchor="_Toc198379897" w:history="1">
+          <w:hyperlink w:anchor="_Toc198396998" w:history="1">
             <w:r>
               <w:rPr>
                 <w:rStyle w:val="a8"/>
@@ -1224,7 +1224,7 @@
                 <w:noProof/>
                 <w:webHidden/>
               </w:rPr>
-              <w:instrText xml:space="preserve"> PAGEREF _Toc198379897 \h </w:instrText>
+              <w:instrText xml:space="preserve"> PAGEREF _Toc198396998 \h </w:instrText>
             </w:r>
             <w:r>
               <w:rPr>
@@ -1244,7 +1244,7 @@
                 <w:noProof/>
                 <w:webHidden/>
               </w:rPr>
-              <w:t>9</w:t>
+              <w:t>10</w:t>
             </w:r>
             <w:r>
               <w:rPr>
@@ -1268,7 +1268,7 @@
               <w:lang w:eastAsia="ru-RU"/>
             </w:rPr>
           </w:pPr>
-          <w:hyperlink w:anchor="_Toc198379898" w:history="1">
+          <w:hyperlink w:anchor="_Toc198396999" w:history="1">
             <w:r>
               <w:rPr>
                 <w:rStyle w:val="a8"/>
@@ -1282,7 +1282,14 @@
                 <w:noProof/>
                 <w:lang w:val="en-US"/>
               </w:rPr>
-              <w:t>GNN)</w:t>
+              <w:t>GNN</w:t>
+            </w:r>
+            <w:r>
+              <w:rPr>
+                <w:rStyle w:val="a8"/>
+                <w:noProof/>
+              </w:rPr>
+              <w:t>)</w:t>
             </w:r>
             <w:r>
               <w:rPr>
@@ -1303,7 +1310,7 @@
                 <w:noProof/>
                 <w:webHidden/>
               </w:rPr>
-              <w:instrText xml:space="preserve"> PAGEREF _Toc198379898 \h </w:instrText>
+              <w:instrText xml:space="preserve"> PAGEREF _Toc198396999 \h </w:instrText>
             </w:r>
             <w:r>
               <w:rPr>
@@ -1323,7 +1330,7 @@
                 <w:noProof/>
                 <w:webHidden/>
               </w:rPr>
-              <w:t>9</w:t>
+              <w:t>10</w:t>
             </w:r>
             <w:r>
               <w:rPr>
@@ -1347,14 +1354,13 @@
               <w:lang w:eastAsia="ru-RU"/>
             </w:rPr>
           </w:pPr>
-          <w:hyperlink w:anchor="_Toc198379899" w:history="1">
+          <w:hyperlink w:anchor="_Toc198397000" w:history="1">
             <w:r>
               <w:rPr>
                 <w:rStyle w:val="a8"/>
                 <w:noProof/>
-                <w:lang w:val="en-US"/>
-              </w:rPr>
-              <w:t>2.2 Transformers</w:t>
+              </w:rPr>
+              <w:t>2.2 Стандартные трансформеры</w:t>
             </w:r>
             <w:r>
               <w:rPr>
@@ -1375,7 +1381,7 @@
                 <w:noProof/>
                 <w:webHidden/>
               </w:rPr>
-              <w:instrText xml:space="preserve"> PAGEREF _Toc198379899 \h </w:instrText>
+              <w:instrText xml:space="preserve"> PAGEREF _Toc198397000 \h </w:instrText>
             </w:r>
             <w:r>
               <w:rPr>
@@ -1395,7 +1401,7 @@
                 <w:noProof/>
                 <w:webHidden/>
               </w:rPr>
-              <w:t>9</w:t>
+              <w:t>10</w:t>
             </w:r>
             <w:r>
               <w:rPr>
@@ -1419,14 +1425,21 @@
               <w:lang w:eastAsia="ru-RU"/>
             </w:rPr>
           </w:pPr>
-          <w:hyperlink w:anchor="_Toc198379900" w:history="1">
+          <w:hyperlink w:anchor="_Toc198397001" w:history="1">
             <w:r>
               <w:rPr>
                 <w:rStyle w:val="a8"/>
                 <w:noProof/>
+              </w:rPr>
+              <w:t xml:space="preserve">2.3. </w:t>
+            </w:r>
+            <w:r>
+              <w:rPr>
+                <w:rStyle w:val="a8"/>
+                <w:noProof/>
                 <w:lang w:val="en-US"/>
               </w:rPr>
-              <w:t>2.3 QSAR</w:t>
+              <w:t>BERT</w:t>
             </w:r>
             <w:r>
               <w:rPr>
@@ -1447,7 +1460,7 @@
                 <w:noProof/>
                 <w:webHidden/>
               </w:rPr>
-              <w:instrText xml:space="preserve"> PAGEREF _Toc198379900 \h </w:instrText>
+              <w:instrText xml:space="preserve"> PAGEREF _Toc198397001 \h </w:instrText>
             </w:r>
             <w:r>
               <w:rPr>
@@ -1467,7 +1480,7 @@
                 <w:noProof/>
                 <w:webHidden/>
               </w:rPr>
-              <w:t>9</w:t>
+              <w:t>11</w:t>
             </w:r>
             <w:r>
               <w:rPr>
@@ -1491,29 +1504,84 @@
               <w:lang w:eastAsia="ru-RU"/>
             </w:rPr>
           </w:pPr>
-          <w:hyperlink w:anchor="_Toc198379901" w:history="1">
+          <w:hyperlink w:anchor="_Toc198397002" w:history="1">
             <w:r>
               <w:rPr>
                 <w:rStyle w:val="a8"/>
                 <w:noProof/>
-                <w:lang w:val="en-US"/>
-              </w:rPr>
-              <w:t xml:space="preserve">2.4. </w:t>
-            </w:r>
+              </w:rPr>
+              <w:t>2.4. Классические методы</w:t>
+            </w:r>
+            <w:r>
+              <w:rPr>
+                <w:noProof/>
+                <w:webHidden/>
+              </w:rPr>
+              <w:tab/>
+            </w:r>
+            <w:r>
+              <w:rPr>
+                <w:noProof/>
+                <w:webHidden/>
+              </w:rPr>
+              <w:fldChar w:fldCharType="begin"/>
+            </w:r>
+            <w:r>
+              <w:rPr>
+                <w:noProof/>
+                <w:webHidden/>
+              </w:rPr>
+              <w:instrText xml:space="preserve"> PAGEREF _Toc198397002 \h </w:instrText>
+            </w:r>
+            <w:r>
+              <w:rPr>
+                <w:noProof/>
+                <w:webHidden/>
+              </w:rPr>
+            </w:r>
+            <w:r>
+              <w:rPr>
+                <w:noProof/>
+                <w:webHidden/>
+              </w:rPr>
+              <w:fldChar w:fldCharType="separate"/>
+            </w:r>
+            <w:r>
+              <w:rPr>
+                <w:noProof/>
+                <w:webHidden/>
+              </w:rPr>
+              <w:t>12</w:t>
+            </w:r>
+            <w:r>
+              <w:rPr>
+                <w:noProof/>
+                <w:webHidden/>
+              </w:rPr>
+              <w:fldChar w:fldCharType="end"/>
+            </w:r>
+          </w:hyperlink>
+        </w:p>
+        <w:p>
+          <w:pPr>
+            <w:pStyle w:val="12"/>
+            <w:tabs>
+              <w:tab w:val="right" w:leader="dot" w:pos="9345"/>
+            </w:tabs>
+            <w:rPr>
+              <w:rFonts w:asciiTheme="minorHAnsi" w:eastAsiaTheme="minorEastAsia" w:hAnsiTheme="minorHAnsi"/>
+              <w:noProof/>
+              <w:sz w:val="22"/>
+              <w:lang w:eastAsia="ru-RU"/>
+            </w:rPr>
+          </w:pPr>
+          <w:hyperlink w:anchor="_Toc198397003" w:history="1">
             <w:r>
               <w:rPr>
                 <w:rStyle w:val="a8"/>
                 <w:noProof/>
               </w:rPr>
-              <w:t>3</w:t>
-            </w:r>
-            <w:r>
-              <w:rPr>
-                <w:rStyle w:val="a8"/>
-                <w:noProof/>
-                <w:lang w:val="en-US"/>
-              </w:rPr>
-              <w:t>D GNN</w:t>
+              <w:t>Глава 3. Постановка задачи практической работы. Описание датасета, обзор используемых моделей.</w:t>
             </w:r>
             <w:r>
               <w:rPr>
@@ -1534,7 +1602,7 @@
                 <w:noProof/>
                 <w:webHidden/>
               </w:rPr>
-              <w:instrText xml:space="preserve"> PAGEREF _Toc198379901 \h </w:instrText>
+              <w:instrText xml:space="preserve"> PAGEREF _Toc198397003 \h </w:instrText>
             </w:r>
             <w:r>
               <w:rPr>
@@ -1554,7 +1622,7 @@
                 <w:noProof/>
                 <w:webHidden/>
               </w:rPr>
-              <w:t>9</w:t>
+              <w:t>14</w:t>
             </w:r>
             <w:r>
               <w:rPr>
@@ -1579,9 +1647,9 @@
     </w:p>
     <w:p>
       <w:pPr>
-        <w:pStyle w:val="Header0"/>
-      </w:pPr>
-      <w:bookmarkStart w:id="1" w:name="_Toc198379890"/>
+        <w:pStyle w:val="22"/>
+      </w:pPr>
+      <w:bookmarkStart w:id="1" w:name="_Toc198396991"/>
       <w:r>
         <w:lastRenderedPageBreak/>
         <w:t>ВВЕДЕНИЕ</w:t>
@@ -1784,9 +1852,9 @@
     </w:p>
     <w:p>
       <w:pPr>
-        <w:pStyle w:val="Header0"/>
-      </w:pPr>
-      <w:bookmarkStart w:id="2" w:name="_Toc198379891"/>
+        <w:pStyle w:val="22"/>
+      </w:pPr>
+      <w:bookmarkStart w:id="2" w:name="_Toc198396992"/>
       <w:r>
         <w:lastRenderedPageBreak/>
         <w:t>Глава 1. Постановка задачи. Основные определения и понятия. Краткий обзор основных свойств малых молекул</w:t>
@@ -1801,7 +1869,7 @@
           <w:numId w:val="3"/>
         </w:numPr>
       </w:pPr>
-      <w:bookmarkStart w:id="3" w:name="_Toc198379892"/>
+      <w:bookmarkStart w:id="3" w:name="_Toc198396993"/>
       <w:r>
         <w:t>Основные определения и понятия</w:t>
       </w:r>
@@ -1920,7 +1988,7 @@
           <w:numId w:val="3"/>
         </w:numPr>
       </w:pPr>
-      <w:bookmarkStart w:id="4" w:name="_Toc198379893"/>
+      <w:bookmarkStart w:id="4" w:name="_Toc198396994"/>
       <w:r>
         <w:t>Свойства малых молекул</w:t>
       </w:r>
@@ -2441,7 +2509,7 @@
           <w:lang w:val="en-US"/>
         </w:rPr>
       </w:pPr>
-      <w:bookmarkStart w:id="5" w:name="_Toc198379894"/>
+      <w:bookmarkStart w:id="5" w:name="_Toc198396995"/>
       <w:r>
         <w:rPr>
           <w:lang w:val="en-US"/>
@@ -2708,10 +2776,7 @@
         <w:t xml:space="preserve"> </w:t>
       </w:r>
       <w:r>
-        <w:t>Если выведение не завершено, накопление чужеродных веществ может негативно повлиять на нормальный обмен веществ.</w:t>
-      </w:r>
-      <w:r>
-        <w:t xml:space="preserve"> </w:t>
+        <w:t xml:space="preserve">Если выведение не завершено, накопление чужеродных веществ может негативно повлиять на нормальный обмен веществ. </w:t>
       </w:r>
     </w:p>
     <w:p>
@@ -2780,9 +2845,6 @@
     <w:p>
       <w:pPr>
         <w:pStyle w:val="13"/>
-        <w:rPr>
-          <w:lang w:val="en-US"/>
-        </w:rPr>
       </w:pPr>
       <w:r>
         <w:t xml:space="preserve">Токсичность – характеристика, обратно пропорциональная абсолютному значению </w:t>
@@ -2796,13 +2858,7 @@
         <w:t xml:space="preserve"> дозы или концентрации ядовитого вещества. </w:t>
       </w:r>
       <w:r>
-        <w:t>Параметры, используемые для характеристики токсичности, включают среднюю летальную дозу и </w:t>
-      </w:r>
-      <w:r>
-        <w:t>терапевтический индекс</w:t>
-      </w:r>
-      <w:r>
-        <w:t>.</w:t>
+        <w:t>Параметры, используемые для характеристики токсичности, включают среднюю летальную дозу и терапевтический индекс.</w:t>
       </w:r>
     </w:p>
     <w:p>
@@ -2816,7 +2872,7 @@
           <w:lang w:val="en-US"/>
         </w:rPr>
       </w:pPr>
-      <w:bookmarkStart w:id="6" w:name="_Toc198379895"/>
+      <w:bookmarkStart w:id="6" w:name="_Toc198396996"/>
       <w:proofErr w:type="spellStart"/>
       <w:r>
         <w:t>Липофильность</w:t>
@@ -3291,7 +3347,6 @@
         <w:rPr>
           <w:b/>
           <w:bCs/>
-          <w:lang w:val="en-US"/>
         </w:rPr>
       </w:pPr>
       <w:r>
@@ -3439,7 +3494,7 @@
           <w:numId w:val="3"/>
         </w:numPr>
       </w:pPr>
-      <w:bookmarkStart w:id="7" w:name="_Toc198379896"/>
+      <w:bookmarkStart w:id="7" w:name="_Toc198396997"/>
       <w:r>
         <w:t>Обоснование актуальности задачи предсказания свойств малых молекул.</w:t>
       </w:r>
@@ -3490,58 +3545,301 @@
         <w:pStyle w:val="13"/>
       </w:pPr>
       <w:r>
-        <w:t xml:space="preserve">Решение этой задачи позволяет ускорить разработку лекарственных препаратов, сократить число синтезируемых </w:t>
+        <w:t>Решение этой задачи позволяет ускорить разработку лекарственных препаратов, сократить число синтезируемых соединений</w:t>
+      </w:r>
+      <w:r>
+        <w:t>,</w:t>
+      </w:r>
+      <w:r>
+        <w:t xml:space="preserve"> а также</w:t>
+      </w:r>
+      <w:r>
+        <w:t xml:space="preserve"> исключить неперспективные молекулы на ранних этапах исследования</w:t>
+      </w:r>
+      <w:r>
+        <w:t xml:space="preserve"> [10]</w:t>
+      </w:r>
+      <w:r>
+        <w:t xml:space="preserve">. Под неперспективными молекулами подразумеваются </w:t>
+      </w:r>
+      <w:r>
+        <w:t xml:space="preserve">молекулы с неудовлетворительной </w:t>
+      </w:r>
+      <w:proofErr w:type="spellStart"/>
+      <w:r>
+        <w:t>фармакинетикой</w:t>
+      </w:r>
+      <w:proofErr w:type="spellEnd"/>
+      <w:r>
+        <w:t>, низкой биодоступностью и высокой токсичностью.</w:t>
+      </w:r>
+      <w:r>
+        <w:t xml:space="preserve"> </w:t>
+      </w:r>
+      <w:r>
+        <w:t>Благодаря возможности применения методов машинного обучения стало возможно исключить неперспективные соединения на самых ранних этапах разработки и молекулярного дизайна.</w:t>
+      </w:r>
+    </w:p>
+    <w:p>
+      <w:pPr>
+        <w:pStyle w:val="13"/>
+      </w:pPr>
+      <w:r>
+        <w:t>В результате</w:t>
+      </w:r>
+      <w:r>
+        <w:t xml:space="preserve"> стремительно</w:t>
+      </w:r>
+      <w:r>
+        <w:t>го</w:t>
+      </w:r>
+      <w:r>
+        <w:t xml:space="preserve"> развити</w:t>
+      </w:r>
+      <w:r>
+        <w:t>я</w:t>
+      </w:r>
+      <w:r>
+        <w:t xml:space="preserve"> методов машинного обучения и </w:t>
+      </w:r>
+      <w:r>
+        <w:t xml:space="preserve">взрывного </w:t>
+      </w:r>
+      <w:r>
+        <w:t>рост</w:t>
+      </w:r>
+      <w:r>
+        <w:t>а</w:t>
+      </w:r>
+      <w:r>
+        <w:t xml:space="preserve"> уровня доступности данных появилась возможность </w:t>
+      </w:r>
+      <w:r>
+        <w:lastRenderedPageBreak/>
+        <w:t xml:space="preserve">решения этой задачи </w:t>
+      </w:r>
+      <w:r>
+        <w:t xml:space="preserve">и многих других задач смежных областей </w:t>
+      </w:r>
+      <w:r>
+        <w:t>методами МО.</w:t>
+      </w:r>
+    </w:p>
+    <w:p>
+      <w:pPr>
+        <w:pStyle w:val="13"/>
+      </w:pPr>
+      <w:r>
+        <w:t xml:space="preserve">Также не следует забывать об этической стороне вопроса. </w:t>
+      </w:r>
+      <w:r>
+        <w:t xml:space="preserve">In </w:t>
+      </w:r>
+      <w:proofErr w:type="spellStart"/>
+      <w:r>
+        <w:t>silico</w:t>
+      </w:r>
+      <w:proofErr w:type="spellEnd"/>
+      <w:r>
+        <w:t xml:space="preserve"> методы позволяют уменьшить потребность в </w:t>
+      </w:r>
+      <w:proofErr w:type="spellStart"/>
+      <w:r>
+        <w:t>in</w:t>
+      </w:r>
+      <w:proofErr w:type="spellEnd"/>
+      <w:r>
+        <w:t xml:space="preserve"> </w:t>
+      </w:r>
+      <w:proofErr w:type="spellStart"/>
+      <w:r>
+        <w:t>vitro</w:t>
+      </w:r>
+      <w:proofErr w:type="spellEnd"/>
+      <w:r>
+        <w:t xml:space="preserve"> и </w:t>
+      </w:r>
+      <w:proofErr w:type="spellStart"/>
+      <w:r>
+        <w:t>in</w:t>
+      </w:r>
+      <w:proofErr w:type="spellEnd"/>
+      <w:r>
+        <w:t xml:space="preserve"> </w:t>
+      </w:r>
+      <w:proofErr w:type="spellStart"/>
+      <w:r>
+        <w:t>vivo</w:t>
+      </w:r>
+      <w:proofErr w:type="spellEnd"/>
+      <w:r>
+        <w:t xml:space="preserve"> испытаниях, что способствует соблюдению принципа 3Rs (</w:t>
+      </w:r>
+      <w:proofErr w:type="spellStart"/>
+      <w:r>
+        <w:t>Replacement</w:t>
+      </w:r>
+      <w:proofErr w:type="spellEnd"/>
+      <w:r>
+        <w:t xml:space="preserve">, </w:t>
+      </w:r>
+      <w:proofErr w:type="spellStart"/>
+      <w:r>
+        <w:t>Reduction</w:t>
+      </w:r>
+      <w:proofErr w:type="spellEnd"/>
+      <w:r>
+        <w:t xml:space="preserve">, </w:t>
+      </w:r>
+      <w:proofErr w:type="spellStart"/>
+      <w:r>
+        <w:t>Refinement</w:t>
+      </w:r>
+      <w:proofErr w:type="spellEnd"/>
+      <w:r>
+        <w:t>) и снижению этической нагрузки</w:t>
+      </w:r>
+      <w:r>
+        <w:t xml:space="preserve"> [11]</w:t>
+      </w:r>
+      <w:r>
+        <w:t>.</w:t>
+      </w:r>
+    </w:p>
+    <w:p>
+      <w:r>
+        <w:t xml:space="preserve">Решение задачи предсказания свойств малых молекул имеет широкое практическое применение. Помимо разработки лекарственных препаратов оно может быть использовано для ускорения разработки новых материалов (полимеров), пестицидов и </w:t>
+      </w:r>
+      <w:proofErr w:type="spellStart"/>
+      <w:r>
+        <w:t>инсектоцидов</w:t>
+      </w:r>
+      <w:proofErr w:type="spellEnd"/>
+      <w:r>
+        <w:t xml:space="preserve">, а также электролитов и новых видов топливных элементов. </w:t>
+      </w:r>
+      <w:r>
+        <w:t xml:space="preserve">Подобная технология может принести пользу в области </w:t>
+      </w:r>
+      <w:proofErr w:type="spellStart"/>
+      <w:r>
+        <w:t>экотоксикологии</w:t>
+      </w:r>
+      <w:proofErr w:type="spellEnd"/>
+      <w:r>
+        <w:t xml:space="preserve"> для оценки воздействия на окружающую среду</w:t>
+      </w:r>
+      <w:r>
+        <w:t xml:space="preserve"> [12]</w:t>
+      </w:r>
+      <w:r>
+        <w:t>.</w:t>
+      </w:r>
+    </w:p>
+    <w:p>
+      <w:r>
+        <w:t>Модели могут быть адаптированы для предсказания того, как конкретные молекулы взаимодействуют с биологическими мишенями у разных пациентов, что способствует развитию персонализированных подходов к терапии</w:t>
+      </w:r>
+      <w:r>
+        <w:t xml:space="preserve"> [13]</w:t>
+      </w:r>
+      <w:r>
+        <w:t>.</w:t>
+      </w:r>
+      <w:r>
+        <w:t xml:space="preserve"> </w:t>
+      </w:r>
+      <w:r>
+        <w:t xml:space="preserve">Для болезней с малым коммерческим интересом (например, редкие заболевания или устойчивые инфекции), </w:t>
+      </w:r>
+      <w:proofErr w:type="spellStart"/>
+      <w:r>
+        <w:t>in</w:t>
+      </w:r>
+      <w:proofErr w:type="spellEnd"/>
+      <w:r>
+        <w:t xml:space="preserve"> </w:t>
+      </w:r>
+      <w:proofErr w:type="spellStart"/>
+      <w:r>
+        <w:t>silico</w:t>
+      </w:r>
+      <w:proofErr w:type="spellEnd"/>
+      <w:r>
+        <w:t xml:space="preserve"> подходы помогают снизить порог входа и сделать разработку более доступной и </w:t>
       </w:r>
       <w:proofErr w:type="gramStart"/>
       <w:r>
-        <w:t>соединений</w:t>
+        <w:t>быстрой</w:t>
+      </w:r>
+      <w:r>
+        <w:t>[</w:t>
       </w:r>
       <w:proofErr w:type="gramEnd"/>
       <w:r>
-        <w:t xml:space="preserve"> а также</w:t>
-      </w:r>
-      <w:r>
-        <w:t xml:space="preserve"> исключить неперспективные молекулы на ранних этапах исследования. Под неперспективными молекулами подразумеваются </w:t>
-      </w:r>
-      <w:r>
-        <w:t xml:space="preserve">молекулы с неудовлетворительной </w:t>
-      </w:r>
-      <w:proofErr w:type="spellStart"/>
-      <w:r>
-        <w:t>фармакинетикой</w:t>
-      </w:r>
-      <w:proofErr w:type="spellEnd"/>
-      <w:r>
-        <w:t>, низкой биодоступностью и высокой токсичностью.</w:t>
-      </w:r>
-      <w:r>
-        <w:t xml:space="preserve"> </w:t>
-      </w:r>
-    </w:p>
-    <w:p>
-      <w:pPr>
-        <w:pStyle w:val="13"/>
-      </w:pPr>
-      <w:r>
-        <w:t>Благодаря стремительному развитию методов машинного обучения и росту уровня доступности данных задача появилась возможность решения этой задачи методами МО.</w:t>
-      </w:r>
-    </w:p>
-    <w:p>
-      <w:pPr>
-        <w:rPr>
-          <w:rFonts w:eastAsiaTheme="majorEastAsia" w:cs="Times New Roman"/>
+        <w:t>14]</w:t>
+      </w:r>
+      <w:r>
+        <w:t>.</w:t>
+      </w:r>
+    </w:p>
+    <w:p>
+      <w:pPr>
+        <w:rPr>
+          <w:lang w:val="en-US"/>
+        </w:rPr>
+      </w:pPr>
+      <w:r>
+        <w:t>Модели предсказания свойств полезны не только для новых молекул, но и для модификации известных соединений с целью улучшения их профиля (например, повышение растворимости или снижение токсичности)</w:t>
+      </w:r>
+      <w:r>
+        <w:t xml:space="preserve"> [15]</w:t>
+      </w:r>
+      <w:r>
+        <w:t>.</w:t>
+      </w:r>
+      <w:r>
+        <w:t xml:space="preserve"> </w:t>
+      </w:r>
+      <w:r>
+        <w:t xml:space="preserve">Предсказание свойств становится важной частью автоматизированного </w:t>
+      </w:r>
+      <w:proofErr w:type="spellStart"/>
+      <w:r>
+        <w:t>drug</w:t>
+      </w:r>
+      <w:proofErr w:type="spellEnd"/>
+      <w:r>
+        <w:t xml:space="preserve"> </w:t>
+      </w:r>
+      <w:proofErr w:type="spellStart"/>
+      <w:r>
+        <w:t>discovery</w:t>
+      </w:r>
+      <w:proofErr w:type="spellEnd"/>
+      <w:r>
+        <w:t xml:space="preserve"> </w:t>
+      </w:r>
+      <w:proofErr w:type="spellStart"/>
+      <w:r>
+        <w:t>pipeline</w:t>
+      </w:r>
+      <w:proofErr w:type="spellEnd"/>
+      <w:r>
+        <w:t>, где синтез, тестирование и отбор соединений происходят с участием роботов, ИИ и предсказательных моделей.</w:t>
+      </w:r>
+    </w:p>
+    <w:p>
+      <w:pPr>
+        <w:pStyle w:val="22"/>
+        <w:rPr>
           <w:szCs w:val="28"/>
         </w:rPr>
       </w:pPr>
       <w:r>
         <w:br w:type="page"/>
       </w:r>
-    </w:p>
-    <w:p>
-      <w:pPr>
-        <w:pStyle w:val="Header0"/>
-      </w:pPr>
-      <w:bookmarkStart w:id="8" w:name="_Toc198379897"/>
+      <w:bookmarkStart w:id="8" w:name="_Toc198396998"/>
       <w:r>
         <w:lastRenderedPageBreak/>
         <w:t>Глава 2. Краткий обзор методов машинного обучения для решения задачи предсказания свойств малых молекул.</w:t>
@@ -3551,29 +3849,280 @@
     <w:p>
       <w:pPr>
         <w:pStyle w:val="Subheader"/>
+      </w:pPr>
+      <w:bookmarkStart w:id="9" w:name="_Toc198396999"/>
+      <w:r>
+        <w:t xml:space="preserve">2.1 </w:t>
+      </w:r>
+      <w:proofErr w:type="spellStart"/>
+      <w:r>
+        <w:t>Графовые</w:t>
+      </w:r>
+      <w:proofErr w:type="spellEnd"/>
+      <w:r>
+        <w:t xml:space="preserve"> нейронные сети (</w:t>
+      </w:r>
+      <w:r>
         <w:rPr>
           <w:lang w:val="en-US"/>
         </w:rPr>
-      </w:pPr>
-      <w:bookmarkStart w:id="9" w:name="_Toc198379898"/>
-      <w:r>
-        <w:t xml:space="preserve">2.1 </w:t>
-      </w:r>
+        <w:t>GNN</w:t>
+      </w:r>
+      <w:r>
+        <w:t>)</w:t>
+      </w:r>
+      <w:bookmarkEnd w:id="9"/>
+    </w:p>
+    <w:p>
       <w:proofErr w:type="spellStart"/>
       <w:r>
         <w:t>Графовые</w:t>
       </w:r>
       <w:proofErr w:type="spellEnd"/>
       <w:r>
-        <w:t xml:space="preserve"> нейронные сети (</w:t>
+        <w:t xml:space="preserve"> нейронные сети – нейронные сети, разработанные для решения задач, входными данными для которых являются графы. </w:t>
+      </w:r>
+    </w:p>
+    <w:p>
+      <w:r>
+        <w:t xml:space="preserve">В случае задачи молекулярного дизайна лекарств каждый входной образец представляет собой графическое представление молекулы, в котором каждый атом соответствует вершине, а химическая связь – ребру. </w:t>
+      </w:r>
+      <w:r>
+        <w:t>В дополнение к графическому представлению входные данные также включают известные химические свойства для каждого из атомов. Таким образом, образцы наборов данных могут отличаться по длине, отражая различное количество атомов в молекулах и различное количество связей между ними. Задача состоит в том, чтобы предсказать эффективность данной молекулы для конкретного медицинского применения, например, устранения бактерий</w:t>
+      </w:r>
+      <w:r>
+        <w:t xml:space="preserve">. </w:t>
+      </w:r>
+      <w:r>
+        <w:t xml:space="preserve">Ключевым элементом дизайна GNN является использование попарной передачи </w:t>
+      </w:r>
+      <w:proofErr w:type="gramStart"/>
+      <w:r>
+        <w:t>сообщений ,</w:t>
+      </w:r>
+      <w:proofErr w:type="gramEnd"/>
+      <w:r>
+        <w:t xml:space="preserve"> так что узлы графа итеративно обновляют свои представления, обмениваясь информацией со своими соседями.</w:t>
+      </w:r>
+    </w:p>
+    <w:p>
+      <w:r>
+        <w:t>По состоянию на 2022 год остается открытым вопрос, возможно ли определить архитектуры GNN, «выходящие за рамки» передачи сообщений, или вместо этого каждая GNN может быть построена на передаче сообщений по соответствующим образом определенным графам [7].</w:t>
+      </w:r>
+    </w:p>
+    <w:p>
+      <w:pPr>
+        <w:pStyle w:val="Subheader"/>
+      </w:pPr>
+      <w:bookmarkStart w:id="10" w:name="_Toc198397000"/>
+      <w:r>
+        <w:t xml:space="preserve">2.2 </w:t>
+      </w:r>
+      <w:r>
+        <w:t>Стандартные трансформеры</w:t>
+      </w:r>
+      <w:bookmarkEnd w:id="10"/>
+    </w:p>
+    <w:p>
+      <w:r>
+        <w:t xml:space="preserve">Трансформер – архитектура глубоких нейросетей, предназначенных для обработки последовательностей (например, текста). Преимущество трансформеров заключается в отсутствии необходимости обработки последовательности по порядку, что </w:t>
+      </w:r>
+      <w:r>
+        <w:t>облегчает параллельную обработку вычислений и у</w:t>
+      </w:r>
+      <w:r>
+        <w:t>величивает</w:t>
+      </w:r>
+      <w:r>
+        <w:t xml:space="preserve"> скорость обучения.</w:t>
+      </w:r>
+    </w:p>
+    <w:p>
+      <w:r>
+        <w:t xml:space="preserve">Архитектура трансформера состоит из кодировщика и </w:t>
+      </w:r>
+      <w:proofErr w:type="spellStart"/>
+      <w:r>
+        <w:t>декодировщика</w:t>
+      </w:r>
+      <w:proofErr w:type="spellEnd"/>
+      <w:r>
+        <w:t xml:space="preserve">. Кодировщик получает на вход </w:t>
+      </w:r>
+      <w:proofErr w:type="spellStart"/>
+      <w:r>
+        <w:t>векторизованую</w:t>
+      </w:r>
+      <w:proofErr w:type="spellEnd"/>
+      <w:r>
+        <w:t xml:space="preserve"> последовательность с позиционной информацией. </w:t>
+      </w:r>
+      <w:proofErr w:type="spellStart"/>
+      <w:r>
+        <w:t>Декодировщик</w:t>
+      </w:r>
+      <w:proofErr w:type="spellEnd"/>
+      <w:r>
+        <w:t xml:space="preserve"> получает на вход часть этой последовательности и выход кодировщика. Кодировщик и </w:t>
+      </w:r>
+      <w:proofErr w:type="spellStart"/>
+      <w:r>
+        <w:t>декодировщик</w:t>
+      </w:r>
+      <w:proofErr w:type="spellEnd"/>
+      <w:r>
+        <w:t xml:space="preserve"> состоят из слоев. Слои кодировщика последовательно передают результат следующему слою в качестве его входа. Слои </w:t>
+      </w:r>
+      <w:proofErr w:type="spellStart"/>
+      <w:r>
+        <w:t>декодировщика</w:t>
+      </w:r>
+      <w:proofErr w:type="spellEnd"/>
+      <w:r>
+        <w:t xml:space="preserve"> последовательно передают результат следующему слою вместе с результатом кодировщика в качестве его входа.</w:t>
+      </w:r>
+    </w:p>
+    <w:p>
+      <w:r>
+        <w:t xml:space="preserve">Каждый кодировщик состоит из механизма </w:t>
+      </w:r>
+      <w:proofErr w:type="spellStart"/>
+      <w:r>
+        <w:t>самовнимания</w:t>
+      </w:r>
+      <w:proofErr w:type="spellEnd"/>
+      <w:r>
+        <w:t xml:space="preserve"> (вход из предыдущего слоя) и нейронной сети с прямой связью (вход из механизма </w:t>
+      </w:r>
+      <w:proofErr w:type="spellStart"/>
+      <w:r>
+        <w:t>самовнимания</w:t>
+      </w:r>
+      <w:proofErr w:type="spellEnd"/>
+      <w:r>
+        <w:t xml:space="preserve">). Каждый </w:t>
+      </w:r>
+      <w:proofErr w:type="spellStart"/>
+      <w:r>
+        <w:t>декодировщик</w:t>
+      </w:r>
+      <w:proofErr w:type="spellEnd"/>
+      <w:r>
+        <w:t xml:space="preserve"> состоит из механизма </w:t>
+      </w:r>
+      <w:proofErr w:type="spellStart"/>
+      <w:r>
+        <w:t>самовнимания</w:t>
+      </w:r>
+      <w:proofErr w:type="spellEnd"/>
+      <w:r>
+        <w:t xml:space="preserve"> </w:t>
+      </w:r>
+      <w:r>
+        <w:lastRenderedPageBreak/>
+        <w:t xml:space="preserve">(вход из предыдущего слоя), механизма внимания к результатам кодирования (вход из механизма </w:t>
+      </w:r>
+      <w:proofErr w:type="spellStart"/>
+      <w:r>
+        <w:t>самовнимания</w:t>
+      </w:r>
+      <w:proofErr w:type="spellEnd"/>
+      <w:r>
+        <w:t xml:space="preserve"> и кодировщика) и нейронной сети с прямой связью (вход из механизма внимания).</w:t>
+      </w:r>
+    </w:p>
+    <w:p>
+      <w:r>
+        <w:t xml:space="preserve">Для использования трансформеров в целях решения задач молекулярного дизайна лучшей практикой считается использование строк в формате </w:t>
       </w:r>
       <w:r>
         <w:rPr>
           <w:lang w:val="en-US"/>
         </w:rPr>
-        <w:t>GNN)</w:t>
-      </w:r>
-      <w:bookmarkEnd w:id="9"/>
+        <w:t>SMILES</w:t>
+      </w:r>
+      <w:r>
+        <w:t>.</w:t>
+      </w:r>
+    </w:p>
+    <w:p>
+      <w:r>
+        <w:t xml:space="preserve">Упрощенная система ввода строк молекулярных данных </w:t>
+      </w:r>
+      <w:proofErr w:type="gramStart"/>
+      <w:r>
+        <w:t>( SMILES</w:t>
+      </w:r>
+      <w:proofErr w:type="gramEnd"/>
+      <w:r>
+        <w:t xml:space="preserve"> ) — это спецификация в форме линейной нотации для описания структуры химических веществ с использованием коротких строк ASCII .</w:t>
+      </w:r>
+    </w:p>
+    <w:p>
+      <w:r>
+        <w:t xml:space="preserve">С точки зрения </w:t>
+      </w:r>
+      <w:proofErr w:type="spellStart"/>
+      <w:r>
+        <w:t>графовой</w:t>
+      </w:r>
+      <w:proofErr w:type="spellEnd"/>
+      <w:r>
+        <w:t xml:space="preserve"> вычислительной процедуры SMILES — это строка, полученная путем печати узлов символов, встречающихся при обходе дерева в глубину химического </w:t>
+      </w:r>
+      <w:proofErr w:type="gramStart"/>
+      <w:r>
+        <w:t>графа .</w:t>
+      </w:r>
+      <w:proofErr w:type="gramEnd"/>
+      <w:r>
+        <w:t xml:space="preserve"> Химический граф сначала обрезается для удаления атомов водорода, а циклы разрываются, чтобы превратить его в </w:t>
+      </w:r>
+      <w:proofErr w:type="spellStart"/>
+      <w:r>
+        <w:t>остовное</w:t>
+      </w:r>
+      <w:proofErr w:type="spellEnd"/>
+      <w:r>
+        <w:t xml:space="preserve"> </w:t>
+      </w:r>
+      <w:proofErr w:type="gramStart"/>
+      <w:r>
+        <w:t>дерево .</w:t>
+      </w:r>
+      <w:proofErr w:type="gramEnd"/>
+      <w:r>
+        <w:t xml:space="preserve"> Там, где циклы были разорваны, включаются числовые </w:t>
+      </w:r>
+      <w:proofErr w:type="spellStart"/>
+      <w:r>
+        <w:t>суффиксные</w:t>
+      </w:r>
+      <w:proofErr w:type="spellEnd"/>
+      <w:r>
+        <w:t xml:space="preserve"> метки для указания связанных узлов. Скобки используются для указания точек ветвления на дереве.</w:t>
+      </w:r>
+    </w:p>
+    <w:p>
+      <w:r>
+        <w:t xml:space="preserve">С точки зрения формальной теории языка, SMILES — это слово. SMILES можно анализировать с помощью контекстно-свободного анализатора. Использование этого представления было в прогнозировании биохимических свойств (включая токсичность и </w:t>
+      </w:r>
+      <w:proofErr w:type="gramStart"/>
+      <w:r>
+        <w:t>биоразлагаемость )</w:t>
+      </w:r>
+      <w:proofErr w:type="gramEnd"/>
+      <w:r>
+        <w:t xml:space="preserve"> на основе основного принципа </w:t>
+      </w:r>
+      <w:proofErr w:type="spellStart"/>
+      <w:r>
+        <w:t>хемоинформатики</w:t>
+      </w:r>
+      <w:proofErr w:type="spellEnd"/>
+      <w:r>
+        <w:t xml:space="preserve">, что схожие молекулы имеют схожие свойства. </w:t>
+      </w:r>
     </w:p>
     <w:p>
       <w:pPr>
@@ -3582,60 +4131,920 @@
           <w:lang w:val="en-US"/>
         </w:rPr>
       </w:pPr>
-      <w:bookmarkStart w:id="10" w:name="_Toc198379899"/>
+      <w:bookmarkStart w:id="11" w:name="_Toc198397001"/>
+      <w:r>
+        <w:t xml:space="preserve">2.3. </w:t>
+      </w:r>
       <w:r>
         <w:rPr>
           <w:lang w:val="en-US"/>
         </w:rPr>
-        <w:t>2.2 Transformers</w:t>
-      </w:r>
-      <w:bookmarkEnd w:id="10"/>
+        <w:t>BERT</w:t>
+      </w:r>
+      <w:bookmarkEnd w:id="11"/>
+    </w:p>
+    <w:p>
+      <w:pPr>
+        <w:rPr>
+          <w:rStyle w:val="ab"/>
+          <w:b w:val="0"/>
+          <w:bCs w:val="0"/>
+        </w:rPr>
+      </w:pPr>
+      <w:r>
+        <w:rPr>
+          <w:rStyle w:val="ab"/>
+          <w:b w:val="0"/>
+          <w:bCs w:val="0"/>
+        </w:rPr>
+        <w:t>Отдельного внимания в рамках настоящей работы заслуживает одна из разновидностей трансформера.</w:t>
+      </w:r>
+    </w:p>
+    <w:p>
+      <w:r>
+        <w:rPr>
+          <w:rStyle w:val="ab"/>
+          <w:b w:val="0"/>
+          <w:bCs w:val="0"/>
+          <w:lang w:val="en-US"/>
+        </w:rPr>
+        <w:t>BERT</w:t>
+      </w:r>
+      <w:r>
+        <w:rPr>
+          <w:rStyle w:val="ab"/>
+          <w:b w:val="0"/>
+          <w:bCs w:val="0"/>
+        </w:rPr>
+        <w:t xml:space="preserve"> (</w:t>
+      </w:r>
+      <w:r>
+        <w:rPr>
+          <w:rStyle w:val="ab"/>
+          <w:b w:val="0"/>
+          <w:bCs w:val="0"/>
+          <w:lang w:val="en-US"/>
+        </w:rPr>
+        <w:t>Bidirectional</w:t>
+      </w:r>
+      <w:r>
+        <w:rPr>
+          <w:rStyle w:val="ab"/>
+          <w:b w:val="0"/>
+          <w:bCs w:val="0"/>
+        </w:rPr>
+        <w:t xml:space="preserve"> </w:t>
+      </w:r>
+      <w:r>
+        <w:rPr>
+          <w:rStyle w:val="ab"/>
+          <w:b w:val="0"/>
+          <w:bCs w:val="0"/>
+          <w:lang w:val="en-US"/>
+        </w:rPr>
+        <w:t>Encoder</w:t>
+      </w:r>
+      <w:r>
+        <w:rPr>
+          <w:rStyle w:val="ab"/>
+          <w:b w:val="0"/>
+          <w:bCs w:val="0"/>
+        </w:rPr>
+        <w:t xml:space="preserve"> </w:t>
+      </w:r>
+      <w:r>
+        <w:rPr>
+          <w:rStyle w:val="ab"/>
+          <w:b w:val="0"/>
+          <w:bCs w:val="0"/>
+          <w:lang w:val="en-US"/>
+        </w:rPr>
+        <w:t>Representations</w:t>
+      </w:r>
+      <w:r>
+        <w:rPr>
+          <w:rStyle w:val="ab"/>
+          <w:b w:val="0"/>
+          <w:bCs w:val="0"/>
+        </w:rPr>
+        <w:t xml:space="preserve"> </w:t>
+      </w:r>
+      <w:r>
+        <w:rPr>
+          <w:rStyle w:val="ab"/>
+          <w:b w:val="0"/>
+          <w:bCs w:val="0"/>
+          <w:lang w:val="en-US"/>
+        </w:rPr>
+        <w:t>from</w:t>
+      </w:r>
+      <w:r>
+        <w:rPr>
+          <w:rStyle w:val="ab"/>
+          <w:b w:val="0"/>
+          <w:bCs w:val="0"/>
+        </w:rPr>
+        <w:t xml:space="preserve"> </w:t>
+      </w:r>
+      <w:r>
+        <w:rPr>
+          <w:rStyle w:val="ab"/>
+          <w:b w:val="0"/>
+          <w:bCs w:val="0"/>
+          <w:lang w:val="en-US"/>
+        </w:rPr>
+        <w:t>Transformers</w:t>
+      </w:r>
+      <w:r>
+        <w:rPr>
+          <w:rStyle w:val="ab"/>
+          <w:b w:val="0"/>
+          <w:bCs w:val="0"/>
+        </w:rPr>
+        <w:t>)</w:t>
+      </w:r>
+      <w:r>
+        <w:rPr>
+          <w:b/>
+          <w:bCs/>
+        </w:rPr>
+        <w:t xml:space="preserve"> — </w:t>
+      </w:r>
+      <w:r>
+        <w:t>модель</w:t>
+      </w:r>
+      <w:r>
+        <w:t xml:space="preserve"> </w:t>
+      </w:r>
+      <w:r>
+        <w:t>на</w:t>
+      </w:r>
+      <w:r>
+        <w:t xml:space="preserve"> </w:t>
+      </w:r>
+      <w:r>
+        <w:t>основе</w:t>
+      </w:r>
+      <w:r>
+        <w:rPr>
+          <w:b/>
+          <w:bCs/>
+        </w:rPr>
+        <w:t xml:space="preserve"> </w:t>
+      </w:r>
+      <w:proofErr w:type="spellStart"/>
+      <w:r>
+        <w:rPr>
+          <w:rStyle w:val="ab"/>
+          <w:b w:val="0"/>
+          <w:bCs w:val="0"/>
+        </w:rPr>
+        <w:t>энкодерной</w:t>
+      </w:r>
+      <w:proofErr w:type="spellEnd"/>
+      <w:r>
+        <w:rPr>
+          <w:rStyle w:val="ab"/>
+          <w:b w:val="0"/>
+          <w:bCs w:val="0"/>
+        </w:rPr>
+        <w:t xml:space="preserve"> </w:t>
+      </w:r>
+      <w:r>
+        <w:rPr>
+          <w:rStyle w:val="ab"/>
+          <w:b w:val="0"/>
+          <w:bCs w:val="0"/>
+        </w:rPr>
+        <w:t>части</w:t>
+      </w:r>
+      <w:r>
+        <w:rPr>
+          <w:rStyle w:val="ab"/>
+          <w:b w:val="0"/>
+          <w:bCs w:val="0"/>
+        </w:rPr>
+        <w:t xml:space="preserve"> </w:t>
+      </w:r>
+      <w:r>
+        <w:rPr>
+          <w:rStyle w:val="ab"/>
+          <w:b w:val="0"/>
+          <w:bCs w:val="0"/>
+        </w:rPr>
+        <w:t>архитектуры</w:t>
+      </w:r>
+      <w:r>
+        <w:rPr>
+          <w:rStyle w:val="ab"/>
+          <w:b w:val="0"/>
+          <w:bCs w:val="0"/>
+        </w:rPr>
+        <w:t xml:space="preserve"> </w:t>
+      </w:r>
+      <w:r>
+        <w:rPr>
+          <w:rStyle w:val="ab"/>
+          <w:b w:val="0"/>
+          <w:bCs w:val="0"/>
+        </w:rPr>
+        <w:t>трансформера</w:t>
+      </w:r>
+      <w:r>
+        <w:rPr>
+          <w:b/>
+          <w:bCs/>
+        </w:rPr>
+        <w:t xml:space="preserve">, </w:t>
+      </w:r>
+      <w:r>
+        <w:t>обучаемая</w:t>
+      </w:r>
+      <w:r>
+        <w:t xml:space="preserve"> </w:t>
+      </w:r>
+      <w:r>
+        <w:t>в</w:t>
+      </w:r>
+      <w:r>
+        <w:rPr>
+          <w:b/>
+          <w:bCs/>
+        </w:rPr>
+        <w:t xml:space="preserve"> </w:t>
+      </w:r>
+      <w:r>
+        <w:rPr>
+          <w:rStyle w:val="ab"/>
+          <w:b w:val="0"/>
+          <w:bCs w:val="0"/>
+        </w:rPr>
+        <w:t>маскированной</w:t>
+      </w:r>
+      <w:r>
+        <w:rPr>
+          <w:rStyle w:val="ab"/>
+          <w:b w:val="0"/>
+          <w:bCs w:val="0"/>
+        </w:rPr>
+        <w:t xml:space="preserve"> </w:t>
+      </w:r>
+      <w:r>
+        <w:rPr>
+          <w:rStyle w:val="ab"/>
+          <w:b w:val="0"/>
+          <w:bCs w:val="0"/>
+        </w:rPr>
+        <w:t>языковой</w:t>
+      </w:r>
+      <w:r>
+        <w:rPr>
+          <w:rStyle w:val="ab"/>
+          <w:b w:val="0"/>
+          <w:bCs w:val="0"/>
+        </w:rPr>
+        <w:t xml:space="preserve"> </w:t>
+      </w:r>
+      <w:r>
+        <w:rPr>
+          <w:rStyle w:val="ab"/>
+          <w:b w:val="0"/>
+          <w:bCs w:val="0"/>
+        </w:rPr>
+        <w:t>модели</w:t>
+      </w:r>
+      <w:r>
+        <w:t>.</w:t>
+      </w:r>
+      <w:r>
+        <w:t xml:space="preserve"> </w:t>
+      </w:r>
+      <w:r>
+        <w:t>Основная идея: предсказание замаскированных токенов на основе контекста с обеих сторон</w:t>
+      </w:r>
+      <w:r>
+        <w:t>.</w:t>
+      </w:r>
+    </w:p>
+    <w:p>
+      <w:r>
+        <w:rPr>
+          <w:rStyle w:val="ab"/>
+          <w:b w:val="0"/>
+          <w:bCs w:val="0"/>
+          <w:lang w:val="en-US"/>
+        </w:rPr>
+        <w:t>BERT</w:t>
+      </w:r>
+      <w:r>
+        <w:rPr>
+          <w:rStyle w:val="ab"/>
+          <w:b w:val="0"/>
+          <w:bCs w:val="0"/>
+        </w:rPr>
+        <w:t xml:space="preserve"> (</w:t>
+      </w:r>
+      <w:r>
+        <w:rPr>
+          <w:rStyle w:val="ab"/>
+          <w:b w:val="0"/>
+          <w:bCs w:val="0"/>
+          <w:lang w:val="en-US"/>
+        </w:rPr>
+        <w:t>Bidirectional</w:t>
+      </w:r>
+      <w:r>
+        <w:rPr>
+          <w:rStyle w:val="ab"/>
+          <w:b w:val="0"/>
+          <w:bCs w:val="0"/>
+        </w:rPr>
+        <w:t xml:space="preserve"> </w:t>
+      </w:r>
+      <w:r>
+        <w:rPr>
+          <w:rStyle w:val="ab"/>
+          <w:b w:val="0"/>
+          <w:bCs w:val="0"/>
+          <w:lang w:val="en-US"/>
+        </w:rPr>
+        <w:t>Encoder</w:t>
+      </w:r>
+      <w:r>
+        <w:rPr>
+          <w:rStyle w:val="ab"/>
+          <w:b w:val="0"/>
+          <w:bCs w:val="0"/>
+        </w:rPr>
+        <w:t xml:space="preserve"> </w:t>
+      </w:r>
+      <w:r>
+        <w:rPr>
+          <w:rStyle w:val="ab"/>
+          <w:b w:val="0"/>
+          <w:bCs w:val="0"/>
+          <w:lang w:val="en-US"/>
+        </w:rPr>
+        <w:t>Representations</w:t>
+      </w:r>
+      <w:r>
+        <w:rPr>
+          <w:rStyle w:val="ab"/>
+          <w:b w:val="0"/>
+          <w:bCs w:val="0"/>
+        </w:rPr>
+        <w:t xml:space="preserve"> </w:t>
+      </w:r>
+      <w:r>
+        <w:rPr>
+          <w:rStyle w:val="ab"/>
+          <w:b w:val="0"/>
+          <w:bCs w:val="0"/>
+          <w:lang w:val="en-US"/>
+        </w:rPr>
+        <w:t>from</w:t>
+      </w:r>
+      <w:r>
+        <w:rPr>
+          <w:rStyle w:val="ab"/>
+          <w:b w:val="0"/>
+          <w:bCs w:val="0"/>
+        </w:rPr>
+        <w:t xml:space="preserve"> </w:t>
+      </w:r>
+      <w:r>
+        <w:rPr>
+          <w:rStyle w:val="ab"/>
+          <w:b w:val="0"/>
+          <w:bCs w:val="0"/>
+          <w:lang w:val="en-US"/>
+        </w:rPr>
+        <w:t>Transformers</w:t>
+      </w:r>
+      <w:r>
+        <w:rPr>
+          <w:rStyle w:val="ab"/>
+          <w:b w:val="0"/>
+          <w:bCs w:val="0"/>
+        </w:rPr>
+        <w:t>)</w:t>
+      </w:r>
+      <w:r>
+        <w:rPr>
+          <w:b/>
+          <w:bCs/>
+        </w:rPr>
+        <w:t xml:space="preserve"> — </w:t>
+      </w:r>
+      <w:r>
+        <w:t>модель</w:t>
+      </w:r>
+      <w:r>
+        <w:t xml:space="preserve"> </w:t>
+      </w:r>
+      <w:r>
+        <w:t>на</w:t>
+      </w:r>
+      <w:r>
+        <w:t xml:space="preserve"> </w:t>
+      </w:r>
+      <w:r>
+        <w:t>основе</w:t>
+      </w:r>
+      <w:r>
+        <w:rPr>
+          <w:b/>
+          <w:bCs/>
+        </w:rPr>
+        <w:t xml:space="preserve"> </w:t>
+      </w:r>
+      <w:proofErr w:type="spellStart"/>
+      <w:r>
+        <w:rPr>
+          <w:rStyle w:val="ab"/>
+          <w:b w:val="0"/>
+          <w:bCs w:val="0"/>
+        </w:rPr>
+        <w:t>энкодерной</w:t>
+      </w:r>
+      <w:proofErr w:type="spellEnd"/>
+      <w:r>
+        <w:rPr>
+          <w:rStyle w:val="ab"/>
+          <w:b w:val="0"/>
+          <w:bCs w:val="0"/>
+        </w:rPr>
+        <w:t xml:space="preserve"> </w:t>
+      </w:r>
+      <w:r>
+        <w:rPr>
+          <w:rStyle w:val="ab"/>
+          <w:b w:val="0"/>
+          <w:bCs w:val="0"/>
+        </w:rPr>
+        <w:t>части</w:t>
+      </w:r>
+      <w:r>
+        <w:rPr>
+          <w:rStyle w:val="ab"/>
+          <w:b w:val="0"/>
+          <w:bCs w:val="0"/>
+        </w:rPr>
+        <w:t xml:space="preserve"> </w:t>
+      </w:r>
+      <w:r>
+        <w:rPr>
+          <w:rStyle w:val="ab"/>
+          <w:b w:val="0"/>
+          <w:bCs w:val="0"/>
+        </w:rPr>
+        <w:t>архитектуры</w:t>
+      </w:r>
+      <w:r>
+        <w:rPr>
+          <w:rStyle w:val="ab"/>
+          <w:b w:val="0"/>
+          <w:bCs w:val="0"/>
+        </w:rPr>
+        <w:t xml:space="preserve"> </w:t>
+      </w:r>
+      <w:r>
+        <w:rPr>
+          <w:rStyle w:val="ab"/>
+          <w:b w:val="0"/>
+          <w:bCs w:val="0"/>
+        </w:rPr>
+        <w:t>трансформера</w:t>
+      </w:r>
+      <w:r>
+        <w:rPr>
+          <w:b/>
+          <w:bCs/>
+        </w:rPr>
+        <w:t xml:space="preserve">, </w:t>
+      </w:r>
+      <w:r>
+        <w:t>обучаемая</w:t>
+      </w:r>
+      <w:r>
+        <w:t xml:space="preserve"> </w:t>
+      </w:r>
+      <w:r>
+        <w:t>в</w:t>
+      </w:r>
+      <w:r>
+        <w:rPr>
+          <w:b/>
+          <w:bCs/>
+        </w:rPr>
+        <w:t xml:space="preserve"> </w:t>
+      </w:r>
+      <w:r>
+        <w:rPr>
+          <w:rStyle w:val="ab"/>
+          <w:b w:val="0"/>
+          <w:bCs w:val="0"/>
+        </w:rPr>
+        <w:t>маскированной</w:t>
+      </w:r>
+      <w:r>
+        <w:rPr>
+          <w:rStyle w:val="ab"/>
+          <w:b w:val="0"/>
+          <w:bCs w:val="0"/>
+        </w:rPr>
+        <w:t xml:space="preserve"> </w:t>
+      </w:r>
+      <w:r>
+        <w:rPr>
+          <w:rStyle w:val="ab"/>
+          <w:b w:val="0"/>
+          <w:bCs w:val="0"/>
+        </w:rPr>
+        <w:t>языковой</w:t>
+      </w:r>
+      <w:r>
+        <w:rPr>
+          <w:rStyle w:val="ab"/>
+          <w:b w:val="0"/>
+          <w:bCs w:val="0"/>
+        </w:rPr>
+        <w:t xml:space="preserve"> </w:t>
+      </w:r>
+      <w:r>
+        <w:rPr>
+          <w:rStyle w:val="ab"/>
+          <w:b w:val="0"/>
+          <w:bCs w:val="0"/>
+        </w:rPr>
+        <w:t>модели</w:t>
+      </w:r>
+      <w:r>
+        <w:t xml:space="preserve">. </w:t>
+      </w:r>
+      <w:r>
+        <w:t>Основная идея: предсказание замаскированных токенов на основе контекста с обеих сторон</w:t>
+      </w:r>
+      <w:r>
+        <w:t xml:space="preserve"> [15]</w:t>
+      </w:r>
+      <w:r>
+        <w:t>.</w:t>
+      </w:r>
+    </w:p>
+    <w:p>
+      <w:r>
+        <w:t xml:space="preserve">На высоком уровне архитектура </w:t>
+      </w:r>
+      <w:r>
+        <w:rPr>
+          <w:lang w:val="en-US"/>
+        </w:rPr>
+        <w:t>BERT</w:t>
+      </w:r>
+      <w:r>
+        <w:t xml:space="preserve"> </w:t>
+      </w:r>
+      <w:r>
+        <w:t>состоит из следующих компонентов:</w:t>
+      </w:r>
+    </w:p>
+    <w:p>
+      <w:pPr>
+        <w:pStyle w:val="ac"/>
+        <w:numPr>
+          <w:ilvl w:val="0"/>
+          <w:numId w:val="6"/>
+        </w:numPr>
+      </w:pPr>
+      <w:r>
+        <w:rPr>
+          <w:lang w:val="en-US"/>
+        </w:rPr>
+        <w:t>Tokenizer</w:t>
+      </w:r>
+      <w:r>
+        <w:t xml:space="preserve"> – </w:t>
+      </w:r>
+      <w:r>
+        <w:t>преобразует исходный текст в токены</w:t>
+      </w:r>
+    </w:p>
+    <w:p>
+      <w:pPr>
+        <w:pStyle w:val="ac"/>
+        <w:numPr>
+          <w:ilvl w:val="0"/>
+          <w:numId w:val="6"/>
+        </w:numPr>
+      </w:pPr>
+      <w:r>
+        <w:rPr>
+          <w:lang w:val="en-US"/>
+        </w:rPr>
+        <w:t>Embedding</w:t>
+      </w:r>
+      <w:r>
+        <w:t xml:space="preserve"> - </w:t>
+      </w:r>
+      <w:r>
+        <w:t>преобразует последовательность токенов в массив векторов с действительными значениями, представляющих токены.</w:t>
+      </w:r>
+    </w:p>
+    <w:p>
+      <w:pPr>
+        <w:pStyle w:val="ac"/>
+        <w:numPr>
+          <w:ilvl w:val="0"/>
+          <w:numId w:val="6"/>
+        </w:numPr>
+      </w:pPr>
+      <w:r>
+        <w:rPr>
+          <w:lang w:val="en-US"/>
+        </w:rPr>
+        <w:t>Encoder</w:t>
+      </w:r>
+    </w:p>
+    <w:p>
+      <w:pPr>
+        <w:pStyle w:val="ac"/>
+        <w:numPr>
+          <w:ilvl w:val="0"/>
+          <w:numId w:val="6"/>
+        </w:numPr>
+      </w:pPr>
+      <w:r>
+        <w:rPr>
+          <w:lang w:val="en-US"/>
+        </w:rPr>
+        <w:lastRenderedPageBreak/>
+        <w:t>Task</w:t>
+      </w:r>
+      <w:r>
+        <w:t xml:space="preserve"> </w:t>
+      </w:r>
+      <w:r>
+        <w:rPr>
+          <w:lang w:val="en-US"/>
+        </w:rPr>
+        <w:t>head</w:t>
+      </w:r>
+      <w:r>
+        <w:t xml:space="preserve"> - </w:t>
+      </w:r>
+      <w:r>
+        <w:t xml:space="preserve">преобразует окончательные векторы представления в </w:t>
+      </w:r>
+      <w:proofErr w:type="spellStart"/>
+      <w:r>
+        <w:t>one-hot</w:t>
+      </w:r>
+      <w:proofErr w:type="spellEnd"/>
+      <w:r>
+        <w:t xml:space="preserve"> закодированные токены, создавая предсказанное распределение вероятностей по типам токенов.</w:t>
+      </w:r>
+      <w:r>
+        <w:t xml:space="preserve"> </w:t>
+      </w:r>
+    </w:p>
+    <w:p>
+      <w:r>
+        <w:t xml:space="preserve">Использование </w:t>
+      </w:r>
+      <w:r>
+        <w:rPr>
+          <w:lang w:val="en-US"/>
+        </w:rPr>
+        <w:t>BERT</w:t>
+      </w:r>
+      <w:r>
+        <w:t xml:space="preserve"> </w:t>
+      </w:r>
+      <w:r>
+        <w:t xml:space="preserve">для решения задач молекулярного дизайна и предсказания свойств малых молекул имеет ряд преимуществ. </w:t>
+      </w:r>
+      <w:r>
+        <w:t>BERT учитывает контекст с обеих сторон, что улучшает захват химической семантики</w:t>
+      </w:r>
+      <w:r>
+        <w:t xml:space="preserve">. </w:t>
+      </w:r>
+      <w:proofErr w:type="spellStart"/>
+      <w:r>
+        <w:t>Предобучение</w:t>
+      </w:r>
+      <w:proofErr w:type="spellEnd"/>
+      <w:r>
+        <w:t xml:space="preserve"> позволяет модели обобщать между различными корректными представлениями одной молекулы.</w:t>
+      </w:r>
+      <w:r>
+        <w:t xml:space="preserve"> </w:t>
+      </w:r>
+      <w:r>
+        <w:t xml:space="preserve">Механизм </w:t>
+      </w:r>
+      <w:proofErr w:type="spellStart"/>
+      <w:r>
+        <w:t>self-attention</w:t>
+      </w:r>
+      <w:proofErr w:type="spellEnd"/>
+      <w:r>
+        <w:t xml:space="preserve"> может использоваться для анализа фрагментов молекулы, важных для предсказания.</w:t>
+      </w:r>
+    </w:p>
+    <w:p>
+      <w:r>
+        <w:t>Однако даже для этой архитектуры характерен ряд недостатков.</w:t>
+      </w:r>
+      <w:r>
+        <w:t xml:space="preserve"> Например, р</w:t>
+      </w:r>
+      <w:r>
+        <w:t>азные SMILES-версии одной молекулы могут затруднять обобщение без аугментаций.</w:t>
+      </w:r>
+      <w:r>
+        <w:t xml:space="preserve"> </w:t>
+      </w:r>
+      <w:r>
+        <w:rPr>
+          <w:lang w:val="en-US"/>
+        </w:rPr>
+        <w:t>BERT</w:t>
+      </w:r>
+      <w:r>
+        <w:t xml:space="preserve"> </w:t>
+      </w:r>
+      <w:r>
+        <w:t xml:space="preserve">работает только со </w:t>
+      </w:r>
+      <w:r>
+        <w:rPr>
+          <w:lang w:val="en-US"/>
+        </w:rPr>
+        <w:t>SMILES</w:t>
+      </w:r>
+      <w:r>
+        <w:t xml:space="preserve"> </w:t>
+      </w:r>
+      <w:r>
+        <w:t xml:space="preserve">и не учитывает пространственную конфигурацию молекулы. </w:t>
+      </w:r>
+      <w:r>
+        <w:t>Обучение трансформера с нуля требует значительных ресурсов.</w:t>
+      </w:r>
+      <w:r>
+        <w:t xml:space="preserve"> Также нельзя исключать риск того, что х</w:t>
+      </w:r>
+      <w:r>
+        <w:t>имически значимые фрагменты могут быть разделены на неестественные токены.</w:t>
+      </w:r>
     </w:p>
     <w:p>
       <w:pPr>
         <w:pStyle w:val="Subheader"/>
+      </w:pPr>
+      <w:bookmarkStart w:id="12" w:name="_Toc198397002"/>
+      <w:r>
+        <w:t>2.</w:t>
+      </w:r>
+      <w:r>
+        <w:t>4</w:t>
+      </w:r>
+      <w:r>
+        <w:t xml:space="preserve">. </w:t>
+      </w:r>
+      <w:r>
+        <w:t>Классические</w:t>
+      </w:r>
+      <w:r>
+        <w:t xml:space="preserve"> </w:t>
+      </w:r>
+      <w:r>
+        <w:t>методы</w:t>
+      </w:r>
+      <w:bookmarkEnd w:id="12"/>
+    </w:p>
+    <w:p>
+      <w:r>
+        <w:t xml:space="preserve">В некоторых случаях задачи молекулярного дизайна </w:t>
+      </w:r>
+      <w:r>
+        <w:t xml:space="preserve">решаются при помощи классических методов МО, таких как многослойный перцептрон, случайный лес и </w:t>
+      </w:r>
+      <w:proofErr w:type="spellStart"/>
+      <w:r>
         <w:rPr>
           <w:lang w:val="en-US"/>
         </w:rPr>
-      </w:pPr>
-      <w:bookmarkStart w:id="11" w:name="_Toc198379900"/>
-      <w:r>
-        <w:rPr>
-          <w:lang w:val="en-US"/>
-        </w:rPr>
-        <w:t>2.3 QSAR</w:t>
-      </w:r>
-      <w:bookmarkEnd w:id="11"/>
-    </w:p>
-    <w:p>
-      <w:pPr>
-        <w:pStyle w:val="Subheader"/>
-      </w:pPr>
-      <w:bookmarkStart w:id="12" w:name="_Toc198379901"/>
-      <w:r>
-        <w:rPr>
-          <w:lang w:val="en-US"/>
-        </w:rPr>
-        <w:t xml:space="preserve">2.4. </w:t>
-      </w:r>
-      <w:r>
-        <w:t>3</w:t>
-      </w:r>
-      <w:r>
-        <w:rPr>
-          <w:lang w:val="en-US"/>
-        </w:rPr>
-        <w:t>D GNN</w:t>
-      </w:r>
-      <w:bookmarkEnd w:id="12"/>
-    </w:p>
-    <w:p>
-      <w:pPr>
-        <w:pStyle w:val="Subheader"/>
-        <w:rPr>
-          <w:lang w:val="en-US"/>
-        </w:rPr>
-      </w:pPr>
+        <w:t>XGBoost</w:t>
+      </w:r>
+      <w:proofErr w:type="spellEnd"/>
+      <w:r>
+        <w:t>.</w:t>
+      </w:r>
+    </w:p>
+    <w:p>
+      <w:r>
+        <w:t xml:space="preserve">Многослойный </w:t>
+      </w:r>
+      <w:proofErr w:type="gramStart"/>
+      <w:r>
+        <w:t>перцептрон(</w:t>
+      </w:r>
+      <w:proofErr w:type="gramEnd"/>
+      <w:r>
+        <w:t>MLP</w:t>
+      </w:r>
+      <w:r>
+        <w:t>)</w:t>
+      </w:r>
+      <w:r>
+        <w:t xml:space="preserve"> состоит из формальных нейронов или узлов и связей (весов) между ними. В архитектуре MLP нейроны организованы в слои (входной слой, один или несколько скрытых слоев и выходной слой), и связи являются однонаправленными от входа к выходу. Смежные слои полностью связаны, но между нейронами внутри одного слоя не существует связей. Эта архитектура вычисляет числовое выходное значение f (x) для заданного числового входного вектора </w:t>
+      </w:r>
+      <w:proofErr w:type="gramStart"/>
+      <w:r>
+        <w:t>x ,</w:t>
+      </w:r>
+      <w:proofErr w:type="gramEnd"/>
+      <w:r>
+        <w:t xml:space="preserve"> который является строкой матрицы X, соответствующей заданному объекту (молекуле, виду и т. д.). Формальный нейрон суммирует входящие сигналы, умноженные на веса связей, вычитает пороговое значение (или смещение </w:t>
+      </w:r>
+      <w:proofErr w:type="gramStart"/>
+      <w:r>
+        <w:t>θ )</w:t>
+      </w:r>
+      <w:proofErr w:type="gramEnd"/>
+      <w:r>
+        <w:t xml:space="preserve"> и вычисляет выходной сигнал, используя так называемую передаточную функцию. Нейроны могут иметь разные передаточные функции. Входные нейроны просто распределяют данные дескриптора по нейронам скрытого слоя без каких-либо дальнейших вычислений</w:t>
+      </w:r>
+      <w:r>
+        <w:t xml:space="preserve"> </w:t>
+      </w:r>
+      <w:r>
+        <w:t>[</w:t>
+      </w:r>
+      <w:r>
+        <w:t>9</w:t>
+      </w:r>
+      <w:r>
+        <w:t>]</w:t>
+      </w:r>
+      <w:r>
+        <w:t>.</w:t>
+      </w:r>
+    </w:p>
+    <w:p>
+      <w:r>
+        <w:t xml:space="preserve">Алгоритм </w:t>
+      </w:r>
+      <w:r>
+        <w:t xml:space="preserve">градиентного </w:t>
+      </w:r>
+      <w:proofErr w:type="spellStart"/>
+      <w:r>
+        <w:t>бустинга</w:t>
+      </w:r>
+      <w:proofErr w:type="spellEnd"/>
+      <w:r>
+        <w:t xml:space="preserve"> (</w:t>
+      </w:r>
+      <w:proofErr w:type="spellStart"/>
+      <w:r>
+        <w:t>XGBoost</w:t>
+      </w:r>
+      <w:proofErr w:type="spellEnd"/>
+      <w:r>
+        <w:t xml:space="preserve">) — это интегрированный алгоритм машинного обучения, основанный на деревьях решений, использующий структуру градиентного подъема, подходящий для задач классификации и регрессии, и используемый для решения задач </w:t>
+      </w:r>
+      <w:r>
+        <w:lastRenderedPageBreak/>
+        <w:t>контролируемого обучения. Ансамблевое обучение относится к построению нескольких слабых классификаторов для прогнозирования набора данных, а затем использования определенной стратегии для интеграции ожидаемых результатов нескольких классификаторов в качестве окончательного результата прогнозирования</w:t>
+      </w:r>
+    </w:p>
+    <w:p>
+      <w:r>
+        <w:br w:type="page"/>
+      </w:r>
+    </w:p>
+    <w:p>
+      <w:pPr>
+        <w:pStyle w:val="22"/>
+      </w:pPr>
+      <w:bookmarkStart w:id="13" w:name="_Toc198397003"/>
+      <w:r>
+        <w:lastRenderedPageBreak/>
+        <w:t xml:space="preserve">Глава 3. Постановка задачи практической работы. Описание </w:t>
+      </w:r>
+      <w:proofErr w:type="spellStart"/>
+      <w:r>
+        <w:t>датасета</w:t>
+      </w:r>
+      <w:proofErr w:type="spellEnd"/>
+      <w:r>
+        <w:t>, обзор используемых моделей.</w:t>
+      </w:r>
+      <w:bookmarkEnd w:id="13"/>
     </w:p>
     <w:sectPr>
       <w:footerReference w:type="first" r:id="rId8"/>
@@ -3716,16 +5125,16 @@
 <file path=word/numbering.xml><?xml version="1.0" encoding="utf-8"?>
 <w:numbering xmlns:wpc="http://schemas.microsoft.com/office/word/2010/wordprocessingCanvas" xmlns:cx="http://schemas.microsoft.com/office/drawing/2014/chartex" xmlns:cx1="http://schemas.microsoft.com/office/drawing/2015/9/8/chartex" xmlns:cx2="http://schemas.microsoft.com/office/drawing/2015/10/21/chartex" xmlns:cx3="http://schemas.microsoft.com/office/drawing/2016/5/9/chartex" xmlns:cx4="http://schemas.microsoft.com/office/drawing/2016/5/10/chartex" xmlns:cx5="http://schemas.microsoft.com/office/drawing/2016/5/11/chartex" xmlns:cx6="http://schemas.microsoft.com/office/drawing/2016/5/12/chartex" xmlns:cx7="http://schemas.microsoft.com/office/drawing/2016/5/13/chartex" xmlns:cx8="http://schemas.microsoft.com/office/drawing/2016/5/14/chartex" xmlns:mc="http://schemas.openxmlformats.org/markup-compatibility/2006" xmlns:aink="http://schemas.microsoft.com/office/drawing/2016/ink" xmlns:am3d="http://schemas.microsoft.com/office/drawing/2017/model3d" xmlns:o="urn:schemas-microsoft-com:office:office" xmlns:r="http://schemas.openxmlformats.org/officeDocument/2006/relationships" xmlns:m="http://schemas.openxmlformats.org/officeDocument/2006/math" xmlns:v="urn:schemas-microsoft-com:vml" xmlns:wp14="http://schemas.microsoft.com/office/word/2010/wordprocessingDrawing" xmlns:wp="http://schemas.openxmlformats.org/drawingml/2006/wordprocessingDrawing" xmlns:w10="urn:schemas-microsoft-com:office:word" xmlns:w="http://schemas.openxmlformats.org/wordprocessingml/2006/main" xmlns:w14="http://schemas.microsoft.com/office/word/2010/wordml" xmlns:w15="http://schemas.microsoft.com/office/word/2012/wordml" xmlns:w16cex="http://schemas.microsoft.com/office/word/2018/wordml/cex" xmlns:w16cid="http://schemas.microsoft.com/office/word/2016/wordml/cid" xmlns:w16="http://schemas.microsoft.com/office/word/2018/wordml" xmlns:w16sdtdh="http://schemas.microsoft.com/office/word/2020/wordml/sdtdatahash" xmlns:w16se="http://schemas.microsoft.com/office/word/2015/wordml/symex" xmlns:wpg="http://schemas.microsoft.com/office/word/2010/wordprocessingGroup" xmlns:wpi="http://schemas.microsoft.com/office/word/2010/wordprocessingInk" xmlns:wne="http://schemas.microsoft.com/office/word/2006/wordml" xmlns:wps="http://schemas.microsoft.com/office/word/2010/wordprocessingShape" mc:Ignorable="w14 w15 w16se w16cid w16 w16cex w16sdtdh wp14">
   <w:abstractNum w:abstractNumId="0" w15:restartNumberingAfterBreak="0">
-    <w:nsid w:val="0BC94BEA"/>
+    <w:nsid w:val="03797355"/>
     <w:multiLevelType w:val="hybridMultilevel"/>
-    <w:tmpl w:val="80022936"/>
-    <w:lvl w:ilvl="0" w:tplc="79624A92">
+    <w:tmpl w:val="60948E5E"/>
+    <w:lvl w:ilvl="0" w:tplc="19FE7008">
       <w:start w:val="1"/>
       <w:numFmt w:val="decimal"/>
       <w:lvlText w:val="%1."/>
       <w:lvlJc w:val="left"/>
       <w:pPr>
-        <w:ind w:left="720" w:hanging="360"/>
+        <w:ind w:left="1068" w:hanging="360"/>
       </w:pPr>
       <w:rPr>
         <w:rFonts w:hint="default"/>
@@ -3737,7 +5146,7 @@
       <w:lvlText w:val="%2."/>
       <w:lvlJc w:val="left"/>
       <w:pPr>
-        <w:ind w:left="1440" w:hanging="360"/>
+        <w:ind w:left="1788" w:hanging="360"/>
       </w:pPr>
     </w:lvl>
     <w:lvl w:ilvl="2" w:tplc="0419001B" w:tentative="1">
@@ -3746,7 +5155,7 @@
       <w:lvlText w:val="%3."/>
       <w:lvlJc w:val="right"/>
       <w:pPr>
-        <w:ind w:left="2160" w:hanging="180"/>
+        <w:ind w:left="2508" w:hanging="180"/>
       </w:pPr>
     </w:lvl>
     <w:lvl w:ilvl="3" w:tplc="0419000F" w:tentative="1">
@@ -3755,7 +5164,7 @@
       <w:lvlText w:val="%4."/>
       <w:lvlJc w:val="left"/>
       <w:pPr>
-        <w:ind w:left="2880" w:hanging="360"/>
+        <w:ind w:left="3228" w:hanging="360"/>
       </w:pPr>
     </w:lvl>
     <w:lvl w:ilvl="4" w:tplc="04190019" w:tentative="1">
@@ -3764,7 +5173,7 @@
       <w:lvlText w:val="%5."/>
       <w:lvlJc w:val="left"/>
       <w:pPr>
-        <w:ind w:left="3600" w:hanging="360"/>
+        <w:ind w:left="3948" w:hanging="360"/>
       </w:pPr>
     </w:lvl>
     <w:lvl w:ilvl="5" w:tplc="0419001B" w:tentative="1">
@@ -3773,7 +5182,7 @@
       <w:lvlText w:val="%6."/>
       <w:lvlJc w:val="right"/>
       <w:pPr>
-        <w:ind w:left="4320" w:hanging="180"/>
+        <w:ind w:left="4668" w:hanging="180"/>
       </w:pPr>
     </w:lvl>
     <w:lvl w:ilvl="6" w:tplc="0419000F" w:tentative="1">
@@ -3782,7 +5191,7 @@
       <w:lvlText w:val="%7."/>
       <w:lvlJc w:val="left"/>
       <w:pPr>
-        <w:ind w:left="5040" w:hanging="360"/>
+        <w:ind w:left="5388" w:hanging="360"/>
       </w:pPr>
     </w:lvl>
     <w:lvl w:ilvl="7" w:tplc="04190019" w:tentative="1">
@@ -3791,7 +5200,7 @@
       <w:lvlText w:val="%8."/>
       <w:lvlJc w:val="left"/>
       <w:pPr>
-        <w:ind w:left="5760" w:hanging="360"/>
+        <w:ind w:left="6108" w:hanging="360"/>
       </w:pPr>
     </w:lvl>
     <w:lvl w:ilvl="8" w:tplc="0419001B" w:tentative="1">
@@ -3800,15 +5209,15 @@
       <w:lvlText w:val="%9."/>
       <w:lvlJc w:val="right"/>
       <w:pPr>
-        <w:ind w:left="6480" w:hanging="180"/>
+        <w:ind w:left="6828" w:hanging="180"/>
       </w:pPr>
     </w:lvl>
   </w:abstractNum>
   <w:abstractNum w:abstractNumId="1" w15:restartNumberingAfterBreak="0">
-    <w:nsid w:val="26D045C0"/>
+    <w:nsid w:val="0BC94BEA"/>
     <w:multiLevelType w:val="hybridMultilevel"/>
-    <w:tmpl w:val="A74C9ED2"/>
-    <w:lvl w:ilvl="0" w:tplc="0419000F">
+    <w:tmpl w:val="80022936"/>
+    <w:lvl w:ilvl="0" w:tplc="79624A92">
       <w:start w:val="1"/>
       <w:numFmt w:val="decimal"/>
       <w:lvlText w:val="%1."/>
@@ -3894,9 +5303,9 @@
     </w:lvl>
   </w:abstractNum>
   <w:abstractNum w:abstractNumId="2" w15:restartNumberingAfterBreak="0">
-    <w:nsid w:val="4D5D25A7"/>
+    <w:nsid w:val="26D045C0"/>
     <w:multiLevelType w:val="hybridMultilevel"/>
-    <w:tmpl w:val="E974A00E"/>
+    <w:tmpl w:val="A74C9ED2"/>
     <w:lvl w:ilvl="0" w:tplc="0419000F">
       <w:start w:val="1"/>
       <w:numFmt w:val="decimal"/>
@@ -3983,6 +5392,95 @@
     </w:lvl>
   </w:abstractNum>
   <w:abstractNum w:abstractNumId="3" w15:restartNumberingAfterBreak="0">
+    <w:nsid w:val="4D5D25A7"/>
+    <w:multiLevelType w:val="hybridMultilevel"/>
+    <w:tmpl w:val="E974A00E"/>
+    <w:lvl w:ilvl="0" w:tplc="0419000F">
+      <w:start w:val="1"/>
+      <w:numFmt w:val="decimal"/>
+      <w:lvlText w:val="%1."/>
+      <w:lvlJc w:val="left"/>
+      <w:pPr>
+        <w:ind w:left="720" w:hanging="360"/>
+      </w:pPr>
+      <w:rPr>
+        <w:rFonts w:hint="default"/>
+      </w:rPr>
+    </w:lvl>
+    <w:lvl w:ilvl="1" w:tplc="04190019" w:tentative="1">
+      <w:start w:val="1"/>
+      <w:numFmt w:val="lowerLetter"/>
+      <w:lvlText w:val="%2."/>
+      <w:lvlJc w:val="left"/>
+      <w:pPr>
+        <w:ind w:left="1440" w:hanging="360"/>
+      </w:pPr>
+    </w:lvl>
+    <w:lvl w:ilvl="2" w:tplc="0419001B" w:tentative="1">
+      <w:start w:val="1"/>
+      <w:numFmt w:val="lowerRoman"/>
+      <w:lvlText w:val="%3."/>
+      <w:lvlJc w:val="right"/>
+      <w:pPr>
+        <w:ind w:left="2160" w:hanging="180"/>
+      </w:pPr>
+    </w:lvl>
+    <w:lvl w:ilvl="3" w:tplc="0419000F" w:tentative="1">
+      <w:start w:val="1"/>
+      <w:numFmt w:val="decimal"/>
+      <w:lvlText w:val="%4."/>
+      <w:lvlJc w:val="left"/>
+      <w:pPr>
+        <w:ind w:left="2880" w:hanging="360"/>
+      </w:pPr>
+    </w:lvl>
+    <w:lvl w:ilvl="4" w:tplc="04190019" w:tentative="1">
+      <w:start w:val="1"/>
+      <w:numFmt w:val="lowerLetter"/>
+      <w:lvlText w:val="%5."/>
+      <w:lvlJc w:val="left"/>
+      <w:pPr>
+        <w:ind w:left="3600" w:hanging="360"/>
+      </w:pPr>
+    </w:lvl>
+    <w:lvl w:ilvl="5" w:tplc="0419001B" w:tentative="1">
+      <w:start w:val="1"/>
+      <w:numFmt w:val="lowerRoman"/>
+      <w:lvlText w:val="%6."/>
+      <w:lvlJc w:val="right"/>
+      <w:pPr>
+        <w:ind w:left="4320" w:hanging="180"/>
+      </w:pPr>
+    </w:lvl>
+    <w:lvl w:ilvl="6" w:tplc="0419000F" w:tentative="1">
+      <w:start w:val="1"/>
+      <w:numFmt w:val="decimal"/>
+      <w:lvlText w:val="%7."/>
+      <w:lvlJc w:val="left"/>
+      <w:pPr>
+        <w:ind w:left="5040" w:hanging="360"/>
+      </w:pPr>
+    </w:lvl>
+    <w:lvl w:ilvl="7" w:tplc="04190019" w:tentative="1">
+      <w:start w:val="1"/>
+      <w:numFmt w:val="lowerLetter"/>
+      <w:lvlText w:val="%8."/>
+      <w:lvlJc w:val="left"/>
+      <w:pPr>
+        <w:ind w:left="5760" w:hanging="360"/>
+      </w:pPr>
+    </w:lvl>
+    <w:lvl w:ilvl="8" w:tplc="0419001B" w:tentative="1">
+      <w:start w:val="1"/>
+      <w:numFmt w:val="lowerRoman"/>
+      <w:lvlText w:val="%9."/>
+      <w:lvlJc w:val="right"/>
+      <w:pPr>
+        <w:ind w:left="6480" w:hanging="180"/>
+      </w:pPr>
+    </w:lvl>
+  </w:abstractNum>
+  <w:abstractNum w:abstractNumId="4" w15:restartNumberingAfterBreak="0">
     <w:nsid w:val="79580806"/>
     <w:multiLevelType w:val="hybridMultilevel"/>
     <w:tmpl w:val="FA1836E4"/>
@@ -4095,7 +5593,7 @@
       </w:rPr>
     </w:lvl>
   </w:abstractNum>
-  <w:abstractNum w:abstractNumId="4" w15:restartNumberingAfterBreak="0">
+  <w:abstractNum w:abstractNumId="5" w15:restartNumberingAfterBreak="0">
     <w:nsid w:val="7E402B1B"/>
     <w:multiLevelType w:val="multilevel"/>
     <w:tmpl w:val="E03AAA42"/>
@@ -4209,19 +5707,22 @@
     </w:lvl>
   </w:abstractNum>
   <w:num w:numId="1">
+    <w:abstractNumId w:val="3"/>
+  </w:num>
+  <w:num w:numId="2">
+    <w:abstractNumId w:val="1"/>
+  </w:num>
+  <w:num w:numId="3">
+    <w:abstractNumId w:val="5"/>
+  </w:num>
+  <w:num w:numId="4">
+    <w:abstractNumId w:val="4"/>
+  </w:num>
+  <w:num w:numId="5">
     <w:abstractNumId w:val="2"/>
   </w:num>
-  <w:num w:numId="2">
+  <w:num w:numId="6">
     <w:abstractNumId w:val="0"/>
-  </w:num>
-  <w:num w:numId="3">
-    <w:abstractNumId w:val="4"/>
-  </w:num>
-  <w:num w:numId="4">
-    <w:abstractNumId w:val="3"/>
-  </w:num>
-  <w:num w:numId="5">
-    <w:abstractNumId w:val="1"/>
   </w:num>
 </w:numbering>
 </file>
@@ -4700,6 +6201,7 @@
   <w:style w:type="character" w:default="1" w:styleId="a0">
     <w:name w:val="Default Paragraph Font"/>
     <w:uiPriority w:val="1"/>
+    <w:semiHidden/>
     <w:unhideWhenUsed/>
   </w:style>
   <w:style w:type="table" w:default="1" w:styleId="a1">
@@ -4995,8 +6497,8 @@
       <w:color w:val="2F5496" w:themeColor="accent1" w:themeShade="BF"/>
     </w:rPr>
   </w:style>
-  <w:style w:type="paragraph" w:customStyle="1" w:styleId="Header0">
-    <w:name w:val="Header"/>
+  <w:style w:type="paragraph" w:customStyle="1" w:styleId="22">
+    <w:name w:val="Верхний колонтитул2"/>
     <w:basedOn w:val="11"/>
     <w:link w:val="Header1"/>
     <w:qFormat/>
@@ -5005,7 +6507,7 @@
   <w:style w:type="character" w:customStyle="1" w:styleId="Header1">
     <w:name w:val="Header Знак1"/>
     <w:basedOn w:val="Header"/>
-    <w:link w:val="Header0"/>
+    <w:link w:val="22"/>
     <w:rsid w:val="007C7619"/>
     <w:rPr>
       <w:rFonts w:ascii="Times New Roman" w:eastAsiaTheme="majorEastAsia" w:hAnsi="Times New Roman" w:cs="Times New Roman"/>
@@ -5014,6 +6516,28 @@
       <w:sz w:val="32"/>
       <w:szCs w:val="32"/>
     </w:rPr>
+  </w:style>
+  <w:style w:type="character" w:styleId="ab">
+    <w:name w:val="Strong"/>
+    <w:basedOn w:val="a0"/>
+    <w:uiPriority w:val="22"/>
+    <w:qFormat/>
+    <w:rsid w:val="00887246"/>
+    <w:rPr>
+      <w:b/>
+      <w:bCs/>
+    </w:rPr>
+  </w:style>
+  <w:style w:type="paragraph" w:styleId="ac">
+    <w:name w:val="List Paragraph"/>
+    <w:basedOn w:val="a"/>
+    <w:uiPriority w:val="34"/>
+    <w:qFormat/>
+    <w:rsid w:val="00241F12"/>
+    <w:pPr>
+      <w:ind w:left="720"/>
+      <w:contextualSpacing/>
+    </w:pPr>
   </w:style>
 </w:styles>
 </file>

</xml_diff>

<commit_message>
course paper 2025: chapter 3 - done
</commit_message>
<xml_diff>
--- a/sem_6/course_paper/course_paper/Snezhko_course_paper.docx
+++ b/sem_6/course_paper/course_paper/Snezhko_course_paper.docx
@@ -480,7 +480,7 @@
         <w:br w:type="page"/>
       </w:r>
     </w:p>
-    <w:bookmarkStart w:id="0" w:name="_Toc198559436" w:displacedByCustomXml="next"/>
+    <w:bookmarkStart w:id="0" w:name="_Toc198564934" w:displacedByCustomXml="next"/>
     <w:sdt>
       <w:sdtPr>
         <w:rPr>
@@ -541,7 +541,7 @@
               <w:lang w:eastAsia="ru-RU"/>
             </w:rPr>
           </w:pPr>
-          <w:hyperlink w:anchor="_Toc198559436" w:history="1">
+          <w:hyperlink w:anchor="_Toc198564934" w:history="1">
             <w:r>
               <w:rPr>
                 <w:rStyle w:val="a8"/>
@@ -568,7 +568,7 @@
                 <w:noProof/>
                 <w:webHidden/>
               </w:rPr>
-              <w:instrText xml:space="preserve"> PAGEREF _Toc198559436 \h </w:instrText>
+              <w:instrText xml:space="preserve"> PAGEREF _Toc198564934 \h </w:instrText>
             </w:r>
             <w:r>
               <w:rPr>
@@ -612,7 +612,7 @@
               <w:lang w:eastAsia="ru-RU"/>
             </w:rPr>
           </w:pPr>
-          <w:hyperlink w:anchor="_Toc198559437" w:history="1">
+          <w:hyperlink w:anchor="_Toc198564935" w:history="1">
             <w:r>
               <w:rPr>
                 <w:rStyle w:val="a8"/>
@@ -639,7 +639,7 @@
                 <w:noProof/>
                 <w:webHidden/>
               </w:rPr>
-              <w:instrText xml:space="preserve"> PAGEREF _Toc198559437 \h </w:instrText>
+              <w:instrText xml:space="preserve"> PAGEREF _Toc198564935 \h </w:instrText>
             </w:r>
             <w:r>
               <w:rPr>
@@ -683,7 +683,7 @@
               <w:lang w:eastAsia="ru-RU"/>
             </w:rPr>
           </w:pPr>
-          <w:hyperlink w:anchor="_Toc198559438" w:history="1">
+          <w:hyperlink w:anchor="_Toc198564936" w:history="1">
             <w:r>
               <w:rPr>
                 <w:rStyle w:val="a8"/>
@@ -710,7 +710,7 @@
                 <w:noProof/>
                 <w:webHidden/>
               </w:rPr>
-              <w:instrText xml:space="preserve"> PAGEREF _Toc198559438 \h </w:instrText>
+              <w:instrText xml:space="preserve"> PAGEREF _Toc198564936 \h </w:instrText>
             </w:r>
             <w:r>
               <w:rPr>
@@ -755,7 +755,7 @@
               <w:lang w:eastAsia="ru-RU"/>
             </w:rPr>
           </w:pPr>
-          <w:hyperlink w:anchor="_Toc198559439" w:history="1">
+          <w:hyperlink w:anchor="_Toc198564937" w:history="1">
             <w:r>
               <w:rPr>
                 <w:rStyle w:val="a8"/>
@@ -798,7 +798,7 @@
                 <w:noProof/>
                 <w:webHidden/>
               </w:rPr>
-              <w:instrText xml:space="preserve"> PAGEREF _Toc198559439 \h </w:instrText>
+              <w:instrText xml:space="preserve"> PAGEREF _Toc198564937 \h </w:instrText>
             </w:r>
             <w:r>
               <w:rPr>
@@ -843,7 +843,7 @@
               <w:lang w:eastAsia="ru-RU"/>
             </w:rPr>
           </w:pPr>
-          <w:hyperlink w:anchor="_Toc198559440" w:history="1">
+          <w:hyperlink w:anchor="_Toc198564938" w:history="1">
             <w:r>
               <w:rPr>
                 <w:rStyle w:val="a8"/>
@@ -886,7 +886,7 @@
                 <w:noProof/>
                 <w:webHidden/>
               </w:rPr>
-              <w:instrText xml:space="preserve"> PAGEREF _Toc198559440 \h </w:instrText>
+              <w:instrText xml:space="preserve"> PAGEREF _Toc198564938 \h </w:instrText>
             </w:r>
             <w:r>
               <w:rPr>
@@ -931,7 +931,7 @@
               <w:lang w:eastAsia="ru-RU"/>
             </w:rPr>
           </w:pPr>
-          <w:hyperlink w:anchor="_Toc198559441" w:history="1">
+          <w:hyperlink w:anchor="_Toc198564939" w:history="1">
             <w:r>
               <w:rPr>
                 <w:rStyle w:val="a8"/>
@@ -976,7 +976,7 @@
                 <w:noProof/>
                 <w:webHidden/>
               </w:rPr>
-              <w:instrText xml:space="preserve"> PAGEREF _Toc198559441 \h </w:instrText>
+              <w:instrText xml:space="preserve"> PAGEREF _Toc198564939 \h </w:instrText>
             </w:r>
             <w:r>
               <w:rPr>
@@ -1021,7 +1021,7 @@
               <w:lang w:eastAsia="ru-RU"/>
             </w:rPr>
           </w:pPr>
-          <w:hyperlink w:anchor="_Toc198559442" w:history="1">
+          <w:hyperlink w:anchor="_Toc198564940" w:history="1">
             <w:r>
               <w:rPr>
                 <w:rStyle w:val="a8"/>
@@ -1065,7 +1065,7 @@
                 <w:noProof/>
                 <w:webHidden/>
               </w:rPr>
-              <w:instrText xml:space="preserve"> PAGEREF _Toc198559442 \h </w:instrText>
+              <w:instrText xml:space="preserve"> PAGEREF _Toc198564940 \h </w:instrText>
             </w:r>
             <w:r>
               <w:rPr>
@@ -1110,7 +1110,7 @@
               <w:lang w:eastAsia="ru-RU"/>
             </w:rPr>
           </w:pPr>
-          <w:hyperlink w:anchor="_Toc198559443" w:history="1">
+          <w:hyperlink w:anchor="_Toc198564941" w:history="1">
             <w:r>
               <w:rPr>
                 <w:rStyle w:val="a8"/>
@@ -1153,7 +1153,7 @@
                 <w:noProof/>
                 <w:webHidden/>
               </w:rPr>
-              <w:instrText xml:space="preserve"> PAGEREF _Toc198559443 \h </w:instrText>
+              <w:instrText xml:space="preserve"> PAGEREF _Toc198564941 \h </w:instrText>
             </w:r>
             <w:r>
               <w:rPr>
@@ -1197,7 +1197,7 @@
               <w:lang w:eastAsia="ru-RU"/>
             </w:rPr>
           </w:pPr>
-          <w:hyperlink w:anchor="_Toc198559444" w:history="1">
+          <w:hyperlink w:anchor="_Toc198564942" w:history="1">
             <w:r>
               <w:rPr>
                 <w:rStyle w:val="a8"/>
@@ -1224,7 +1224,7 @@
                 <w:noProof/>
                 <w:webHidden/>
               </w:rPr>
-              <w:instrText xml:space="preserve"> PAGEREF _Toc198559444 \h </w:instrText>
+              <w:instrText xml:space="preserve"> PAGEREF _Toc198564942 \h </w:instrText>
             </w:r>
             <w:r>
               <w:rPr>
@@ -1268,7 +1268,7 @@
               <w:lang w:eastAsia="ru-RU"/>
             </w:rPr>
           </w:pPr>
-          <w:hyperlink w:anchor="_Toc198559445" w:history="1">
+          <w:hyperlink w:anchor="_Toc198564943" w:history="1">
             <w:r>
               <w:rPr>
                 <w:rStyle w:val="a8"/>
@@ -1310,7 +1310,7 @@
                 <w:noProof/>
                 <w:webHidden/>
               </w:rPr>
-              <w:instrText xml:space="preserve"> PAGEREF _Toc198559445 \h </w:instrText>
+              <w:instrText xml:space="preserve"> PAGEREF _Toc198564943 \h </w:instrText>
             </w:r>
             <w:r>
               <w:rPr>
@@ -1354,7 +1354,7 @@
               <w:lang w:eastAsia="ru-RU"/>
             </w:rPr>
           </w:pPr>
-          <w:hyperlink w:anchor="_Toc198559446" w:history="1">
+          <w:hyperlink w:anchor="_Toc198564944" w:history="1">
             <w:r>
               <w:rPr>
                 <w:rStyle w:val="a8"/>
@@ -1381,7 +1381,7 @@
                 <w:noProof/>
                 <w:webHidden/>
               </w:rPr>
-              <w:instrText xml:space="preserve"> PAGEREF _Toc198559446 \h </w:instrText>
+              <w:instrText xml:space="preserve"> PAGEREF _Toc198564944 \h </w:instrText>
             </w:r>
             <w:r>
               <w:rPr>
@@ -1425,7 +1425,7 @@
               <w:lang w:eastAsia="ru-RU"/>
             </w:rPr>
           </w:pPr>
-          <w:hyperlink w:anchor="_Toc198559447" w:history="1">
+          <w:hyperlink w:anchor="_Toc198564945" w:history="1">
             <w:r>
               <w:rPr>
                 <w:rStyle w:val="a8"/>
@@ -1460,7 +1460,7 @@
                 <w:noProof/>
                 <w:webHidden/>
               </w:rPr>
-              <w:instrText xml:space="preserve"> PAGEREF _Toc198559447 \h </w:instrText>
+              <w:instrText xml:space="preserve"> PAGEREF _Toc198564945 \h </w:instrText>
             </w:r>
             <w:r>
               <w:rPr>
@@ -1504,7 +1504,7 @@
               <w:lang w:eastAsia="ru-RU"/>
             </w:rPr>
           </w:pPr>
-          <w:hyperlink w:anchor="_Toc198559448" w:history="1">
+          <w:hyperlink w:anchor="_Toc198564946" w:history="1">
             <w:r>
               <w:rPr>
                 <w:rStyle w:val="a8"/>
@@ -1531,7 +1531,7 @@
                 <w:noProof/>
                 <w:webHidden/>
               </w:rPr>
-              <w:instrText xml:space="preserve"> PAGEREF _Toc198559448 \h </w:instrText>
+              <w:instrText xml:space="preserve"> PAGEREF _Toc198564946 \h </w:instrText>
             </w:r>
             <w:r>
               <w:rPr>
@@ -1575,7 +1575,7 @@
               <w:lang w:eastAsia="ru-RU"/>
             </w:rPr>
           </w:pPr>
-          <w:hyperlink w:anchor="_Toc198559449" w:history="1">
+          <w:hyperlink w:anchor="_Toc198564947" w:history="1">
             <w:r>
               <w:rPr>
                 <w:rStyle w:val="a8"/>
@@ -1602,7 +1602,7 @@
                 <w:noProof/>
                 <w:webHidden/>
               </w:rPr>
-              <w:instrText xml:space="preserve"> PAGEREF _Toc198559449 \h </w:instrText>
+              <w:instrText xml:space="preserve"> PAGEREF _Toc198564947 \h </w:instrText>
             </w:r>
             <w:r>
               <w:rPr>
@@ -1646,7 +1646,7 @@
               <w:lang w:eastAsia="ru-RU"/>
             </w:rPr>
           </w:pPr>
-          <w:hyperlink w:anchor="_Toc198559450" w:history="1">
+          <w:hyperlink w:anchor="_Toc198564948" w:history="1">
             <w:r>
               <w:rPr>
                 <w:rStyle w:val="a8"/>
@@ -1673,7 +1673,7 @@
                 <w:noProof/>
                 <w:webHidden/>
               </w:rPr>
-              <w:instrText xml:space="preserve"> PAGEREF _Toc198559450 \h </w:instrText>
+              <w:instrText xml:space="preserve"> PAGEREF _Toc198564948 \h </w:instrText>
             </w:r>
             <w:r>
               <w:rPr>
@@ -1717,7 +1717,7 @@
               <w:lang w:eastAsia="ru-RU"/>
             </w:rPr>
           </w:pPr>
-          <w:hyperlink w:anchor="_Toc198559451" w:history="1">
+          <w:hyperlink w:anchor="_Toc198564949" w:history="1">
             <w:r>
               <w:rPr>
                 <w:rStyle w:val="a8"/>
@@ -1744,7 +1744,7 @@
                 <w:noProof/>
                 <w:webHidden/>
               </w:rPr>
-              <w:instrText xml:space="preserve"> PAGEREF _Toc198559451 \h </w:instrText>
+              <w:instrText xml:space="preserve"> PAGEREF _Toc198564949 \h </w:instrText>
             </w:r>
             <w:r>
               <w:rPr>
@@ -1789,7 +1789,7 @@
               <w:lang w:eastAsia="ru-RU"/>
             </w:rPr>
           </w:pPr>
-          <w:hyperlink w:anchor="_Toc198559452" w:history="1">
+          <w:hyperlink w:anchor="_Toc198564950" w:history="1">
             <w:r>
               <w:rPr>
                 <w:rStyle w:val="a8"/>
@@ -1833,7 +1833,7 @@
                 <w:noProof/>
                 <w:webHidden/>
               </w:rPr>
-              <w:instrText xml:space="preserve"> PAGEREF _Toc198559452 \h </w:instrText>
+              <w:instrText xml:space="preserve"> PAGEREF _Toc198564950 \h </w:instrText>
             </w:r>
             <w:r>
               <w:rPr>
@@ -1878,7 +1878,7 @@
               <w:lang w:eastAsia="ru-RU"/>
             </w:rPr>
           </w:pPr>
-          <w:hyperlink w:anchor="_Toc198559453" w:history="1">
+          <w:hyperlink w:anchor="_Toc198564951" w:history="1">
             <w:r>
               <w:rPr>
                 <w:rStyle w:val="a8"/>
@@ -1922,7 +1922,7 @@
                 <w:noProof/>
                 <w:webHidden/>
               </w:rPr>
-              <w:instrText xml:space="preserve"> PAGEREF _Toc198559453 \h </w:instrText>
+              <w:instrText xml:space="preserve"> PAGEREF _Toc198564951 \h </w:instrText>
             </w:r>
             <w:r>
               <w:rPr>
@@ -1967,7 +1967,7 @@
               <w:lang w:eastAsia="ru-RU"/>
             </w:rPr>
           </w:pPr>
-          <w:hyperlink w:anchor="_Toc198559454" w:history="1">
+          <w:hyperlink w:anchor="_Toc198564952" w:history="1">
             <w:r>
               <w:rPr>
                 <w:rStyle w:val="a8"/>
@@ -2012,7 +2012,7 @@
                 <w:noProof/>
                 <w:webHidden/>
               </w:rPr>
-              <w:instrText xml:space="preserve"> PAGEREF _Toc198559454 \h </w:instrText>
+              <w:instrText xml:space="preserve"> PAGEREF _Toc198564952 \h </w:instrText>
             </w:r>
             <w:r>
               <w:rPr>
@@ -2057,7 +2057,7 @@
               <w:lang w:eastAsia="ru-RU"/>
             </w:rPr>
           </w:pPr>
-          <w:hyperlink w:anchor="_Toc198559455" w:history="1">
+          <w:hyperlink w:anchor="_Toc198564953" w:history="1">
             <w:r>
               <w:rPr>
                 <w:rStyle w:val="a8"/>
@@ -2079,7 +2079,7 @@
                 <w:rStyle w:val="a8"/>
                 <w:noProof/>
               </w:rPr>
-              <w:t>Выбор датасета для оценки и его обоснование.</w:t>
+              <w:t>Выбор датасета и его обоснование.</w:t>
             </w:r>
             <w:r>
               <w:rPr>
@@ -2100,7 +2100,7 @@
                 <w:noProof/>
                 <w:webHidden/>
               </w:rPr>
-              <w:instrText xml:space="preserve"> PAGEREF _Toc198559455 \h </w:instrText>
+              <w:instrText xml:space="preserve"> PAGEREF _Toc198564953 \h </w:instrText>
             </w:r>
             <w:r>
               <w:rPr>
@@ -2147,7 +2147,7 @@
       <w:pPr>
         <w:pStyle w:val="22"/>
       </w:pPr>
-      <w:bookmarkStart w:id="1" w:name="_Toc198559437"/>
+      <w:bookmarkStart w:id="1" w:name="_Toc198564935"/>
       <w:r>
         <w:lastRenderedPageBreak/>
         <w:t>ВВЕДЕНИЕ</w:t>
@@ -2247,15 +2247,7 @@
         <w:pStyle w:val="13"/>
       </w:pPr>
       <w:r>
-        <w:t xml:space="preserve">Проверка эффективности моделей для предсказания свойств малых молекул (например, растворимости) на едином </w:t>
-      </w:r>
-      <w:proofErr w:type="spellStart"/>
-      <w:r>
-        <w:t>датасете</w:t>
-      </w:r>
-      <w:proofErr w:type="spellEnd"/>
-      <w:r>
-        <w:t>.</w:t>
+        <w:t>Проверка эффективности моделей для предсказания свойств малых молекул (например, растворимости) на едином датасете.</w:t>
       </w:r>
     </w:p>
     <w:p>
@@ -2352,7 +2344,7 @@
       <w:pPr>
         <w:pStyle w:val="22"/>
       </w:pPr>
-      <w:bookmarkStart w:id="2" w:name="_Toc198559438"/>
+      <w:bookmarkStart w:id="2" w:name="_Toc198564936"/>
       <w:r>
         <w:lastRenderedPageBreak/>
         <w:t>Глава 1. Постановка задачи. Основные определения и понятия. Краткий обзор основных свойств малых молекул</w:t>
@@ -2367,7 +2359,7 @@
           <w:numId w:val="3"/>
         </w:numPr>
       </w:pPr>
-      <w:bookmarkStart w:id="3" w:name="_Toc198559439"/>
+      <w:bookmarkStart w:id="3" w:name="_Toc198564937"/>
       <w:r>
         <w:t>Основные определения и понятия</w:t>
       </w:r>
@@ -2404,15 +2396,7 @@
         <w:t xml:space="preserve"> </w:t>
       </w:r>
       <w:r>
-        <w:t xml:space="preserve">и размером порядка 1 </w:t>
-      </w:r>
-      <w:proofErr w:type="spellStart"/>
-      <w:r>
-        <w:t>нм</w:t>
-      </w:r>
-      <w:proofErr w:type="spellEnd"/>
-      <w:r>
-        <w:t>.</w:t>
+        <w:t>и размером порядка 1 нм.</w:t>
       </w:r>
       <w:r>
         <w:t xml:space="preserve"> Определяющим свойством малых молекул является её способность проникать в клетку и покидать её без необходимости взаимодействия с другими молекулами. </w:t>
@@ -2431,15 +2415,7 @@
         <w:pStyle w:val="13"/>
       </w:pPr>
       <w:r>
-        <w:t xml:space="preserve">Главная особенность малых молекул – достаточно низкий верхний предел молекулярной массы, что позволяет этим молекулам быстро проникать сквозь липидный </w:t>
-      </w:r>
-      <w:proofErr w:type="spellStart"/>
-      <w:r>
-        <w:t>бислой</w:t>
-      </w:r>
-      <w:proofErr w:type="spellEnd"/>
-      <w:r>
-        <w:t xml:space="preserve"> клеточной мембраны и достигать внутриклеточных мишеней.</w:t>
+        <w:t>Главная особенность малых молекул – достаточно низкий верхний предел молекулярной массы, что позволяет этим молекулам быстро проникать сквозь липидный бислой клеточной мембраны и достигать внутриклеточных мишеней.</w:t>
       </w:r>
     </w:p>
     <w:p>
@@ -2486,7 +2462,7 @@
           <w:numId w:val="3"/>
         </w:numPr>
       </w:pPr>
-      <w:bookmarkStart w:id="4" w:name="_Toc198559440"/>
+      <w:bookmarkStart w:id="4" w:name="_Toc198564938"/>
       <w:r>
         <w:t>Свойства малых молекул</w:t>
       </w:r>
@@ -2593,139 +2569,71 @@
           <w:i/>
           <w:iCs/>
         </w:rPr>
-        <w:t xml:space="preserve"> </w:t>
-      </w:r>
-      <w:proofErr w:type="spellStart"/>
+        <w:t xml:space="preserve"> solubility</w:t>
+      </w:r>
       <w:r>
         <w:rPr>
           <w:i/>
           <w:iCs/>
         </w:rPr>
-        <w:t>solubility</w:t>
-      </w:r>
-      <w:proofErr w:type="spellEnd"/>
+        <w:t xml:space="preserve">) </w:t>
+      </w:r>
+      <w:r>
+        <w:t>– важна для абсорбации и доставки в кровоток.</w:t>
+      </w:r>
+    </w:p>
+    <w:p>
+      <w:pPr>
+        <w:pStyle w:val="13"/>
+      </w:pPr>
       <w:r>
         <w:rPr>
           <w:i/>
           <w:iCs/>
         </w:rPr>
-        <w:t xml:space="preserve">) </w:t>
-      </w:r>
-      <w:r>
-        <w:t xml:space="preserve">– важна для </w:t>
-      </w:r>
-      <w:proofErr w:type="spellStart"/>
-      <w:r>
-        <w:t>абсорбации</w:t>
-      </w:r>
-      <w:proofErr w:type="spellEnd"/>
-      <w:r>
-        <w:t xml:space="preserve"> и доставки в кровоток.</w:t>
-      </w:r>
-    </w:p>
-    <w:p>
-      <w:pPr>
-        <w:pStyle w:val="13"/>
-      </w:pPr>
-      <w:proofErr w:type="spellStart"/>
+        <w:t>Липофильность (</w:t>
+      </w:r>
       <w:r>
         <w:rPr>
           <w:i/>
           <w:iCs/>
         </w:rPr>
-        <w:t>Липофильность</w:t>
-      </w:r>
-      <w:proofErr w:type="spellEnd"/>
+        <w:t>Lipophilicity</w:t>
+      </w:r>
       <w:r>
         <w:rPr>
           <w:i/>
           <w:iCs/>
         </w:rPr>
-        <w:t xml:space="preserve"> (</w:t>
-      </w:r>
-      <w:proofErr w:type="spellStart"/>
+        <w:t xml:space="preserve">, жирорастворимость, гидрофобность) </w:t>
+      </w:r>
+      <w:r>
+        <w:t>–</w:t>
+      </w:r>
+      <w:r>
+        <w:t xml:space="preserve"> </w:t>
+      </w:r>
+      <w:r>
+        <w:t>влияет на биодоступность и растворимость. Измеряется как логарифм коэффициента распределения между октанолом и водой.</w:t>
+      </w:r>
+    </w:p>
+    <w:p>
+      <w:pPr>
+        <w:pStyle w:val="13"/>
+      </w:pPr>
       <w:r>
         <w:rPr>
           <w:i/>
           <w:iCs/>
         </w:rPr>
-        <w:t>Lipophilicity</w:t>
-      </w:r>
-      <w:proofErr w:type="spellEnd"/>
+        <w:t>М</w:t>
+      </w:r>
       <w:r>
         <w:rPr>
           <w:i/>
           <w:iCs/>
         </w:rPr>
-        <w:t xml:space="preserve">, </w:t>
-      </w:r>
-      <w:proofErr w:type="spellStart"/>
-      <w:r>
-        <w:rPr>
-          <w:i/>
-          <w:iCs/>
-        </w:rPr>
-        <w:t>жирорастворимость</w:t>
-      </w:r>
-      <w:proofErr w:type="spellEnd"/>
-      <w:r>
-        <w:rPr>
-          <w:i/>
-          <w:iCs/>
-        </w:rPr>
-        <w:t xml:space="preserve">, гидрофобность) </w:t>
-      </w:r>
-      <w:r>
-        <w:t>–</w:t>
-      </w:r>
-      <w:r>
-        <w:t xml:space="preserve"> </w:t>
-      </w:r>
-      <w:r>
-        <w:t xml:space="preserve">влияет на биодоступность и растворимость. Измеряется как логарифм коэффициента распределения между </w:t>
-      </w:r>
-      <w:proofErr w:type="spellStart"/>
-      <w:r>
-        <w:t>октанолом</w:t>
-      </w:r>
-      <w:proofErr w:type="spellEnd"/>
-      <w:r>
-        <w:t xml:space="preserve"> и водой.</w:t>
-      </w:r>
-    </w:p>
-    <w:p>
-      <w:pPr>
-        <w:pStyle w:val="13"/>
-      </w:pPr>
-      <w:r>
-        <w:rPr>
-          <w:i/>
-          <w:iCs/>
-        </w:rPr>
-        <w:t>М</w:t>
-      </w:r>
-      <w:r>
-        <w:rPr>
-          <w:i/>
-          <w:iCs/>
-        </w:rPr>
-        <w:t>ембранная проницаемость (</w:t>
-      </w:r>
-      <w:proofErr w:type="spellStart"/>
-      <w:r>
-        <w:rPr>
-          <w:i/>
-          <w:iCs/>
-        </w:rPr>
-        <w:t>permeability</w:t>
-      </w:r>
-      <w:proofErr w:type="spellEnd"/>
-      <w:r>
-        <w:rPr>
-          <w:i/>
-          <w:iCs/>
-        </w:rPr>
-        <w:t>)</w:t>
+        <w:t>ембранная проницаемость (permeability)</w:t>
       </w:r>
       <w:r>
         <w:rPr>
@@ -2848,7 +2756,6 @@
         </w:rPr>
         <w:t xml:space="preserve">, </w:t>
       </w:r>
-      <w:proofErr w:type="spellStart"/>
       <w:r>
         <w:rPr>
           <w:i/>
@@ -2856,7 +2763,6 @@
         </w:rPr>
         <w:t>абсорбация</w:t>
       </w:r>
-      <w:proofErr w:type="spellEnd"/>
       <w:r>
         <w:rPr>
           <w:i/>
@@ -2959,23 +2865,7 @@
           <w:i/>
           <w:iCs/>
         </w:rPr>
-        <w:t>збирательность (</w:t>
-      </w:r>
-      <w:proofErr w:type="spellStart"/>
-      <w:r>
-        <w:rPr>
-          <w:i/>
-          <w:iCs/>
-        </w:rPr>
-        <w:t>selectivity</w:t>
-      </w:r>
-      <w:proofErr w:type="spellEnd"/>
-      <w:r>
-        <w:rPr>
-          <w:i/>
-          <w:iCs/>
-        </w:rPr>
-        <w:t>)</w:t>
+        <w:t>збирательность (selectivity)</w:t>
       </w:r>
       <w:r>
         <w:t xml:space="preserve"> – параметр, определяющий активность взаимодействия молекулы с другими соединениями, помимо мишени. Влияет на эффективность и наличие побочных эффектов</w:t>
@@ -3007,7 +2897,7 @@
           <w:lang w:val="en-US"/>
         </w:rPr>
       </w:pPr>
-      <w:bookmarkStart w:id="5" w:name="_Toc198559441"/>
+      <w:bookmarkStart w:id="5" w:name="_Toc198564939"/>
       <w:r>
         <w:rPr>
           <w:lang w:val="en-US"/>
@@ -3047,23 +2937,13 @@
           <w:bCs/>
         </w:rPr>
       </w:pPr>
-      <w:proofErr w:type="spellStart"/>
       <w:r>
         <w:rPr>
           <w:b/>
           <w:bCs/>
         </w:rPr>
-        <w:t>Абсорбация</w:t>
-      </w:r>
-      <w:proofErr w:type="spellEnd"/>
-      <w:r>
-        <w:rPr>
-          <w:b/>
-          <w:bCs/>
-        </w:rPr>
-        <w:t xml:space="preserve"> (</w:t>
-      </w:r>
-      <w:proofErr w:type="spellStart"/>
+        <w:t>Абсорбация (</w:t>
+      </w:r>
       <w:r>
         <w:rPr>
           <w:b/>
@@ -3072,7 +2952,6 @@
         </w:rPr>
         <w:t>absorbation</w:t>
       </w:r>
-      <w:proofErr w:type="spellEnd"/>
       <w:r>
         <w:rPr>
           <w:b/>
@@ -3085,13 +2964,8 @@
       <w:pPr>
         <w:pStyle w:val="13"/>
       </w:pPr>
-      <w:proofErr w:type="spellStart"/>
-      <w:r>
-        <w:t>Абсорбация</w:t>
-      </w:r>
-      <w:proofErr w:type="spellEnd"/>
-      <w:r>
-        <w:t xml:space="preserve"> – это х</w:t>
+      <w:r>
+        <w:t>Абсорбация – это х</w:t>
       </w:r>
       <w:r>
         <w:t>арактеристика процесса перемещения лекарственного препарата от места введения к месту действия. Это важное свойство лекарственного препарата, поскольку оно непосредственно влияет на скорость воздействия препарата на организм.</w:t>
@@ -3260,15 +3134,7 @@
         <w:pStyle w:val="13"/>
       </w:pPr>
       <w:r>
-        <w:t xml:space="preserve">Выведение – характеристика процесса </w:t>
-      </w:r>
-      <w:proofErr w:type="spellStart"/>
-      <w:r>
-        <w:t>экскрекции</w:t>
-      </w:r>
-      <w:proofErr w:type="spellEnd"/>
-      <w:r>
-        <w:t>, в результате которого лекарственные препарат выводится из организма.</w:t>
+        <w:t>Выведение – характеристика процесса экскрекции, в результате которого лекарственные препарат выводится из организма.</w:t>
       </w:r>
       <w:r>
         <w:t xml:space="preserve"> </w:t>
@@ -3288,23 +3154,7 @@
         <w:t>органа</w:t>
       </w:r>
       <w:r>
-        <w:t xml:space="preserve">, через которые происходит выведение лекарств. Почки являются наиболее важным органом, с помощью которого продукты метаболизма выводятся с мочой. </w:t>
-      </w:r>
-      <w:proofErr w:type="spellStart"/>
-      <w:r>
-        <w:t>Билиарная</w:t>
-      </w:r>
-      <w:proofErr w:type="spellEnd"/>
-      <w:r>
-        <w:t xml:space="preserve"> экскреция или фекальная экскреция — это процесс, который начинается в печени и проходит через кишечник, пока препараты окончательно не выводятся вместе с отходами жизнедеятельности или калом. Последний основной способ выделения — через легкие (например, анестезирующие </w:t>
-      </w:r>
-      <w:proofErr w:type="spellStart"/>
-      <w:r>
-        <w:t>газы</w:t>
-      </w:r>
-      <w:proofErr w:type="spellEnd"/>
-      <w:r>
-        <w:t>).</w:t>
+        <w:t>, через которые происходит выведение лекарств. Почки являются наиболее важным органом, с помощью которого продукты метаболизма выводятся с мочой. Билиарная экскреция или фекальная экскреция — это процесс, который начинается в печени и проходит через кишечник, пока препараты окончательно не выводятся вместе с отходами жизнедеятельности или калом. Последний основной способ выделения — через легкие (например, анестезирующие газы).</w:t>
       </w:r>
     </w:p>
     <w:p>
@@ -3322,7 +3172,6 @@
         </w:rPr>
         <w:t>Токсичность (</w:t>
       </w:r>
-      <w:proofErr w:type="spellStart"/>
       <w:r>
         <w:rPr>
           <w:b/>
@@ -3331,7 +3180,6 @@
         </w:rPr>
         <w:t>Toxity</w:t>
       </w:r>
-      <w:proofErr w:type="spellEnd"/>
       <w:r>
         <w:rPr>
           <w:b/>
@@ -3345,15 +3193,7 @@
         <w:pStyle w:val="13"/>
       </w:pPr>
       <w:r>
-        <w:t xml:space="preserve">Токсичность – характеристика, обратно пропорциональная абсолютному значению </w:t>
-      </w:r>
-      <w:proofErr w:type="spellStart"/>
-      <w:r>
-        <w:t>среднесмертельной</w:t>
-      </w:r>
-      <w:proofErr w:type="spellEnd"/>
-      <w:r>
-        <w:t xml:space="preserve"> дозы или концентрации ядовитого вещества. </w:t>
+        <w:t xml:space="preserve">Токсичность – характеристика, обратно пропорциональная абсолютному значению среднесмертельной дозы или концентрации ядовитого вещества. </w:t>
       </w:r>
       <w:r>
         <w:t>Параметры, используемые для характеристики токсичности, включают среднюю летальную дозу и терапевтический индекс.</w:t>
@@ -3370,25 +3210,18 @@
           <w:lang w:val="en-US"/>
         </w:rPr>
       </w:pPr>
-      <w:bookmarkStart w:id="6" w:name="_Toc198559442"/>
-      <w:proofErr w:type="spellStart"/>
+      <w:bookmarkStart w:id="6" w:name="_Toc198564940"/>
       <w:r>
         <w:t>Липофильность</w:t>
       </w:r>
       <w:bookmarkEnd w:id="6"/>
-      <w:proofErr w:type="spellEnd"/>
     </w:p>
     <w:p>
       <w:pPr>
         <w:pStyle w:val="13"/>
       </w:pPr>
-      <w:proofErr w:type="spellStart"/>
-      <w:r>
-        <w:t>Липофильность</w:t>
-      </w:r>
-      <w:proofErr w:type="spellEnd"/>
-      <w:r>
-        <w:t xml:space="preserve"> (гидрофобность) – свойство вещества, характеризующее химическое сродство с органическими веществами</w:t>
+      <w:r>
+        <w:t>Липофильность (гидрофобность) – свойство вещества, характеризующее химическое сродство с органическими веществами</w:t>
       </w:r>
       <w:r>
         <w:t>.</w:t>
@@ -3411,15 +3244,7 @@
         <w:pStyle w:val="13"/>
       </w:pPr>
       <w:r>
-        <w:t xml:space="preserve">Характеризуется коэффициентом </w:t>
-      </w:r>
-      <w:proofErr w:type="spellStart"/>
-      <w:r>
-        <w:t>липофильности</w:t>
-      </w:r>
-      <w:proofErr w:type="spellEnd"/>
-      <w:r>
-        <w:t>, который вычисляется по формуле:</w:t>
+        <w:t>Характеризуется коэффициентом липофильности, который вычисляется по формуле:</w:t>
       </w:r>
     </w:p>
     <w:p>
@@ -3587,13 +3412,8 @@
         <w:t xml:space="preserve"> - </w:t>
       </w:r>
       <w:r>
-        <w:t xml:space="preserve">растворимость соединения в </w:t>
-      </w:r>
-      <w:proofErr w:type="spellStart"/>
-      <w:r>
-        <w:t>октаноле</w:t>
-      </w:r>
-      <w:proofErr w:type="spellEnd"/>
+        <w:t>растворимость соединения в октаноле</w:t>
+      </w:r>
     </w:p>
     <w:p>
       <w:pPr>
@@ -3657,13 +3477,8 @@
         <w:pStyle w:val="13"/>
       </w:pPr>
       <w:r>
-        <w:t xml:space="preserve">Часто на практике используют не сам коэффициент растворимости, а его </w:t>
-      </w:r>
-      <w:proofErr w:type="spellStart"/>
-      <w:r>
-        <w:t>логарфим</w:t>
-      </w:r>
-      <w:proofErr w:type="spellEnd"/>
+        <w:t>Часто на практике используют не сам коэффициент растворимости, а его логарфим</w:t>
+      </w:r>
       <w:r>
         <w:t xml:space="preserve">: </w:t>
       </w:r>
@@ -3718,41 +3533,24 @@
       <w:r>
         <w:t xml:space="preserve">При </w:t>
       </w:r>
-      <w:proofErr w:type="spellStart"/>
-      <w:proofErr w:type="gramStart"/>
       <w:r>
         <w:rPr>
           <w:lang w:val="en-US"/>
         </w:rPr>
         <w:t>logP</w:t>
       </w:r>
-      <w:proofErr w:type="spellEnd"/>
-      <w:r>
-        <w:t xml:space="preserve"> &gt;</w:t>
-      </w:r>
-      <w:proofErr w:type="gramEnd"/>
-      <w:r>
-        <w:t xml:space="preserve"> 0 </w:t>
-      </w:r>
-      <w:r>
-        <w:t xml:space="preserve">соединение считается </w:t>
-      </w:r>
-      <w:proofErr w:type="spellStart"/>
-      <w:r>
-        <w:t>липофильным</w:t>
-      </w:r>
-      <w:proofErr w:type="spellEnd"/>
-      <w:r>
-        <w:t xml:space="preserve">, а при </w:t>
-      </w:r>
-      <w:proofErr w:type="spellStart"/>
+      <w:r>
+        <w:t xml:space="preserve"> &gt; 0 </w:t>
+      </w:r>
+      <w:r>
+        <w:t xml:space="preserve">соединение считается липофильным, а при </w:t>
+      </w:r>
       <w:r>
         <w:rPr>
           <w:lang w:val="en-US"/>
         </w:rPr>
         <w:t>logP</w:t>
       </w:r>
-      <w:proofErr w:type="spellEnd"/>
       <w:r>
         <w:t xml:space="preserve"> &lt; 0 </w:t>
       </w:r>
@@ -3771,23 +3569,7 @@
         <w:pStyle w:val="13"/>
       </w:pPr>
       <w:r>
-        <w:t xml:space="preserve">Оптимальным диапазоном коэффициента </w:t>
-      </w:r>
-      <w:proofErr w:type="spellStart"/>
-      <w:r>
-        <w:t>липофильности</w:t>
-      </w:r>
-      <w:proofErr w:type="spellEnd"/>
-      <w:r>
-        <w:t xml:space="preserve"> для лекарственных препаратов (по </w:t>
-      </w:r>
-      <w:proofErr w:type="spellStart"/>
-      <w:r>
-        <w:t>Липински</w:t>
-      </w:r>
-      <w:proofErr w:type="spellEnd"/>
-      <w:r>
-        <w:t xml:space="preserve">) считается </w:t>
+        <w:t xml:space="preserve">Оптимальным диапазоном коэффициента липофильности для лекарственных препаратов (по Липински) считается </w:t>
       </w:r>
       <m:oMath>
         <m:r>
@@ -3854,7 +3636,6 @@
         </w:rPr>
         <w:t xml:space="preserve">Методы определения </w:t>
       </w:r>
-      <w:proofErr w:type="spellStart"/>
       <w:r>
         <w:rPr>
           <w:b/>
@@ -3863,7 +3644,6 @@
         </w:rPr>
         <w:t>logP</w:t>
       </w:r>
-      <w:proofErr w:type="spellEnd"/>
     </w:p>
     <w:p>
       <w:pPr>
@@ -3872,14 +3652,12 @@
       <w:r>
         <w:t xml:space="preserve">Величина </w:t>
       </w:r>
-      <w:proofErr w:type="spellStart"/>
       <w:r>
         <w:rPr>
           <w:lang w:val="en-US"/>
         </w:rPr>
         <w:t>logP</w:t>
       </w:r>
-      <w:proofErr w:type="spellEnd"/>
       <w:r>
         <w:t xml:space="preserve"> </w:t>
       </w:r>
@@ -3954,34 +3732,10 @@
         <w:t>, а именно определение</w:t>
       </w:r>
       <w:r>
-        <w:t xml:space="preserve"> коэффициента </w:t>
-      </w:r>
-      <w:proofErr w:type="spellStart"/>
-      <w:r>
-        <w:t>липофильности</w:t>
-      </w:r>
-      <w:proofErr w:type="spellEnd"/>
-      <w:r>
-        <w:t xml:space="preserve"> методами машинного обучения. </w:t>
-      </w:r>
-      <w:r>
-        <w:t xml:space="preserve">На ранних стадиях открытия лекарств методы </w:t>
-      </w:r>
-      <w:proofErr w:type="spellStart"/>
-      <w:r>
-        <w:t>in</w:t>
-      </w:r>
-      <w:proofErr w:type="spellEnd"/>
-      <w:r>
-        <w:t xml:space="preserve"> </w:t>
-      </w:r>
-      <w:proofErr w:type="spellStart"/>
-      <w:r>
-        <w:t>silico</w:t>
-      </w:r>
-      <w:proofErr w:type="spellEnd"/>
-      <w:r>
-        <w:t xml:space="preserve"> очень полезны для отбора соединений, похожих на лекарства. Однако как можно скорее прогнозируемые значения должны быть заменены более точными измеренными величинами.</w:t>
+        <w:t xml:space="preserve"> коэффициента липофильности методами машинного обучения. </w:t>
+      </w:r>
+      <w:r>
+        <w:t>На ранних стадиях открытия лекарств методы in silico очень полезны для отбора соединений, похожих на лекарства. Однако как можно скорее прогнозируемые значения должны быть заменены более точными измеренными величинами.</w:t>
       </w:r>
     </w:p>
     <w:p>
@@ -3992,7 +3746,7 @@
           <w:numId w:val="3"/>
         </w:numPr>
       </w:pPr>
-      <w:bookmarkStart w:id="7" w:name="_Toc198559443"/>
+      <w:bookmarkStart w:id="7" w:name="_Toc198564941"/>
       <w:r>
         <w:t>Обоснование актуальности задачи предсказания свойств малых молекул.</w:t>
       </w:r>
@@ -4003,39 +3757,7 @@
         <w:pStyle w:val="13"/>
       </w:pPr>
       <w:r>
-        <w:t>Актуальность задачи предсказания свойств малых молекул (</w:t>
-      </w:r>
-      <w:proofErr w:type="spellStart"/>
-      <w:r>
-        <w:t>small</w:t>
-      </w:r>
-      <w:proofErr w:type="spellEnd"/>
-      <w:r>
-        <w:t xml:space="preserve"> </w:t>
-      </w:r>
-      <w:proofErr w:type="spellStart"/>
-      <w:r>
-        <w:t>molecules</w:t>
-      </w:r>
-      <w:proofErr w:type="spellEnd"/>
-      <w:r>
-        <w:t xml:space="preserve"> </w:t>
-      </w:r>
-      <w:proofErr w:type="spellStart"/>
-      <w:r>
-        <w:t>property</w:t>
-      </w:r>
-      <w:proofErr w:type="spellEnd"/>
-      <w:r>
-        <w:t xml:space="preserve"> </w:t>
-      </w:r>
-      <w:proofErr w:type="spellStart"/>
-      <w:r>
-        <w:t>prediction</w:t>
-      </w:r>
-      <w:proofErr w:type="spellEnd"/>
-      <w:r>
-        <w:t>) обусловлена её центральным значением в фармацевтике, медицине, химии и смежных науках.</w:t>
+        <w:t>Актуальность задачи предсказания свойств малых молекул (small molecules property prediction) обусловлена её центральным значением в фармацевтике, медицине, химии и смежных науках.</w:t>
       </w:r>
     </w:p>
     <w:p>
@@ -4061,15 +3783,7 @@
         <w:t xml:space="preserve">. Под неперспективными молекулами подразумеваются </w:t>
       </w:r>
       <w:r>
-        <w:t xml:space="preserve">молекулы с неудовлетворительной </w:t>
-      </w:r>
-      <w:proofErr w:type="spellStart"/>
-      <w:r>
-        <w:t>фармакинетикой</w:t>
-      </w:r>
-      <w:proofErr w:type="spellEnd"/>
-      <w:r>
-        <w:t>, низкой биодоступностью и высокой токсичностью.</w:t>
+        <w:t>молекулы с неудовлетворительной фармакинетикой, низкой биодоступностью и высокой токсичностью.</w:t>
       </w:r>
       <w:r>
         <w:t xml:space="preserve"> </w:t>
@@ -4131,71 +3845,7 @@
         <w:t xml:space="preserve">Также не следует забывать об этической стороне вопроса. </w:t>
       </w:r>
       <w:r>
-        <w:t xml:space="preserve">In </w:t>
-      </w:r>
-      <w:proofErr w:type="spellStart"/>
-      <w:r>
-        <w:t>silico</w:t>
-      </w:r>
-      <w:proofErr w:type="spellEnd"/>
-      <w:r>
-        <w:t xml:space="preserve"> методы позволяют уменьшить потребность в </w:t>
-      </w:r>
-      <w:proofErr w:type="spellStart"/>
-      <w:r>
-        <w:t>in</w:t>
-      </w:r>
-      <w:proofErr w:type="spellEnd"/>
-      <w:r>
-        <w:t xml:space="preserve"> </w:t>
-      </w:r>
-      <w:proofErr w:type="spellStart"/>
-      <w:r>
-        <w:t>vitro</w:t>
-      </w:r>
-      <w:proofErr w:type="spellEnd"/>
-      <w:r>
-        <w:t xml:space="preserve"> и </w:t>
-      </w:r>
-      <w:proofErr w:type="spellStart"/>
-      <w:r>
-        <w:t>in</w:t>
-      </w:r>
-      <w:proofErr w:type="spellEnd"/>
-      <w:r>
-        <w:t xml:space="preserve"> </w:t>
-      </w:r>
-      <w:proofErr w:type="spellStart"/>
-      <w:r>
-        <w:t>vivo</w:t>
-      </w:r>
-      <w:proofErr w:type="spellEnd"/>
-      <w:r>
-        <w:t xml:space="preserve"> испытаниях, что способствует соблюдению принципа 3Rs (</w:t>
-      </w:r>
-      <w:proofErr w:type="spellStart"/>
-      <w:r>
-        <w:t>Replacement</w:t>
-      </w:r>
-      <w:proofErr w:type="spellEnd"/>
-      <w:r>
-        <w:t xml:space="preserve">, </w:t>
-      </w:r>
-      <w:proofErr w:type="spellStart"/>
-      <w:r>
-        <w:t>Reduction</w:t>
-      </w:r>
-      <w:proofErr w:type="spellEnd"/>
-      <w:r>
-        <w:t xml:space="preserve">, </w:t>
-      </w:r>
-      <w:proofErr w:type="spellStart"/>
-      <w:r>
-        <w:t>Refinement</w:t>
-      </w:r>
-      <w:proofErr w:type="spellEnd"/>
-      <w:r>
-        <w:t>) и снижению этической нагрузки</w:t>
+        <w:t>In silico методы позволяют уменьшить потребность в in vitro и in vivo испытаниях, что способствует соблюдению принципа 3Rs (Replacement, Reduction, Refinement) и снижению этической нагрузки</w:t>
       </w:r>
       <w:r>
         <w:t xml:space="preserve"> [11]</w:t>
@@ -4206,26 +3856,10 @@
     </w:p>
     <w:p>
       <w:r>
-        <w:t xml:space="preserve">Решение задачи предсказания свойств малых молекул имеет широкое практическое применение. Помимо разработки лекарственных препаратов оно может быть использовано для ускорения разработки новых материалов (полимеров), пестицидов и </w:t>
-      </w:r>
-      <w:proofErr w:type="spellStart"/>
-      <w:r>
-        <w:t>инсектоцидов</w:t>
-      </w:r>
-      <w:proofErr w:type="spellEnd"/>
-      <w:r>
-        <w:t xml:space="preserve">, а также электролитов и новых видов топливных элементов. </w:t>
-      </w:r>
-      <w:r>
-        <w:t xml:space="preserve">Подобная технология может принести пользу в области </w:t>
-      </w:r>
-      <w:proofErr w:type="spellStart"/>
-      <w:r>
-        <w:t>экотоксикологии</w:t>
-      </w:r>
-      <w:proofErr w:type="spellEnd"/>
-      <w:r>
-        <w:t xml:space="preserve"> для оценки воздействия на окружающую среду</w:t>
+        <w:t xml:space="preserve">Решение задачи предсказания свойств малых молекул имеет широкое практическое применение. Помимо разработки лекарственных препаратов оно может быть использовано для ускорения разработки новых материалов (полимеров), пестицидов и инсектоцидов, а также электролитов и новых видов топливных элементов. </w:t>
+      </w:r>
+      <w:r>
+        <w:t>Подобная технология может принести пользу в области экотоксикологии для оценки воздействия на окружающую среду</w:t>
       </w:r>
       <w:r>
         <w:t xml:space="preserve"> [12]</w:t>
@@ -4242,34 +3876,10 @@
         <w:t xml:space="preserve"> [13]</w:t>
       </w:r>
       <w:r>
-        <w:t xml:space="preserve">. Для болезней с малым коммерческим интересом (например, редкие заболевания или устойчивые инфекции), </w:t>
-      </w:r>
-      <w:proofErr w:type="spellStart"/>
-      <w:r>
-        <w:t>in</w:t>
-      </w:r>
-      <w:proofErr w:type="spellEnd"/>
-      <w:r>
-        <w:t xml:space="preserve"> </w:t>
-      </w:r>
-      <w:proofErr w:type="spellStart"/>
-      <w:r>
-        <w:t>silico</w:t>
-      </w:r>
-      <w:proofErr w:type="spellEnd"/>
-      <w:r>
-        <w:t xml:space="preserve"> подходы помогают снизить порог входа и сделать разработку более доступной и </w:t>
-      </w:r>
-      <w:proofErr w:type="gramStart"/>
-      <w:r>
-        <w:t>быстрой</w:t>
-      </w:r>
-      <w:r>
-        <w:t>[</w:t>
-      </w:r>
-      <w:proofErr w:type="gramEnd"/>
-      <w:r>
-        <w:t>14]</w:t>
+        <w:t>. Для болезней с малым коммерческим интересом (например, редкие заболевания или устойчивые инфекции), in silico подходы помогают снизить порог входа и сделать разработку более доступной и быстрой</w:t>
+      </w:r>
+      <w:r>
+        <w:t>[14]</w:t>
       </w:r>
       <w:r>
         <w:t>.</w:t>
@@ -4283,31 +3893,7 @@
         <w:t xml:space="preserve"> [15]</w:t>
       </w:r>
       <w:r>
-        <w:t xml:space="preserve">. Предсказание свойств становится важной частью автоматизированного </w:t>
-      </w:r>
-      <w:proofErr w:type="spellStart"/>
-      <w:r>
-        <w:t>drug</w:t>
-      </w:r>
-      <w:proofErr w:type="spellEnd"/>
-      <w:r>
-        <w:t xml:space="preserve"> </w:t>
-      </w:r>
-      <w:proofErr w:type="spellStart"/>
-      <w:r>
-        <w:t>discovery</w:t>
-      </w:r>
-      <w:proofErr w:type="spellEnd"/>
-      <w:r>
-        <w:t xml:space="preserve"> </w:t>
-      </w:r>
-      <w:proofErr w:type="spellStart"/>
-      <w:r>
-        <w:t>pipeline</w:t>
-      </w:r>
-      <w:proofErr w:type="spellEnd"/>
-      <w:r>
-        <w:t>, где синтез, тестирование и отбор соединений происходят с участием роботов, ИИ и предсказательных моделей.</w:t>
+        <w:t>. Предсказание свойств становится важной частью автоматизированного drug discovery pipeline, где синтез, тестирование и отбор соединений происходят с участием роботов, ИИ и предсказательных моделей.</w:t>
       </w:r>
     </w:p>
     <w:p>
@@ -4320,7 +3906,7 @@
       <w:r>
         <w:br w:type="page"/>
       </w:r>
-      <w:bookmarkStart w:id="8" w:name="_Toc198559444"/>
+      <w:bookmarkStart w:id="8" w:name="_Toc198564942"/>
       <w:r>
         <w:lastRenderedPageBreak/>
         <w:t>Глава 2. Краткий обзор методов машинного обучения для решения задачи предсказания свойств малых молекул.</w:t>
@@ -4331,17 +3917,9 @@
       <w:pPr>
         <w:pStyle w:val="Subheader"/>
       </w:pPr>
-      <w:bookmarkStart w:id="9" w:name="_Toc198559445"/>
-      <w:r>
-        <w:t xml:space="preserve">2.1 </w:t>
-      </w:r>
-      <w:proofErr w:type="spellStart"/>
-      <w:r>
-        <w:t>Графовые</w:t>
-      </w:r>
-      <w:proofErr w:type="spellEnd"/>
-      <w:r>
-        <w:t xml:space="preserve"> нейронные сети (</w:t>
+      <w:bookmarkStart w:id="9" w:name="_Toc198564943"/>
+      <w:r>
+        <w:t>2.1 Графовые нейронные сети (</w:t>
       </w:r>
       <w:r>
         <w:rPr>
@@ -4355,13 +3933,8 @@
       <w:bookmarkEnd w:id="9"/>
     </w:p>
     <w:p>
-      <w:proofErr w:type="spellStart"/>
-      <w:r>
-        <w:t>Графовые</w:t>
-      </w:r>
-      <w:proofErr w:type="spellEnd"/>
-      <w:r>
-        <w:t xml:space="preserve"> нейронные сети – нейронные сети, разработанные для решения задач, входными данными для которых являются графы. </w:t>
+      <w:r>
+        <w:t xml:space="preserve">Графовые нейронные сети – нейронные сети, разработанные для решения задач, входными данными для которых являются графы. </w:t>
       </w:r>
     </w:p>
     <w:p>
@@ -4375,15 +3948,7 @@
         <w:t xml:space="preserve">. </w:t>
       </w:r>
       <w:r>
-        <w:t xml:space="preserve">Ключевым элементом дизайна GNN является использование попарной передачи </w:t>
-      </w:r>
-      <w:proofErr w:type="gramStart"/>
-      <w:r>
-        <w:t>сообщений ,</w:t>
-      </w:r>
-      <w:proofErr w:type="gramEnd"/>
-      <w:r>
-        <w:t xml:space="preserve"> так что узлы графа итеративно обновляют свои представления, обмениваясь информацией со своими соседями.</w:t>
+        <w:t>Ключевым элементом дизайна GNN является использование попарной передачи сообщений , так что узлы графа итеративно обновляют свои представления, обмениваясь информацией со своими соседями.</w:t>
       </w:r>
     </w:p>
     <w:p>
@@ -4395,7 +3960,7 @@
       <w:pPr>
         <w:pStyle w:val="Subheader"/>
       </w:pPr>
-      <w:bookmarkStart w:id="10" w:name="_Toc198559446"/>
+      <w:bookmarkStart w:id="10" w:name="_Toc198564944"/>
       <w:r>
         <w:t xml:space="preserve">2.2 </w:t>
       </w:r>
@@ -4420,96 +3985,16 @@
     </w:p>
     <w:p>
       <w:r>
-        <w:t xml:space="preserve">Архитектура трансформера состоит из кодировщика и </w:t>
-      </w:r>
-      <w:proofErr w:type="spellStart"/>
-      <w:r>
-        <w:t>декодировщика</w:t>
-      </w:r>
-      <w:proofErr w:type="spellEnd"/>
-      <w:r>
-        <w:t xml:space="preserve">. Кодировщик получает на вход </w:t>
-      </w:r>
-      <w:proofErr w:type="spellStart"/>
-      <w:r>
-        <w:t>векторизованую</w:t>
-      </w:r>
-      <w:proofErr w:type="spellEnd"/>
-      <w:r>
-        <w:t xml:space="preserve"> последовательность с позиционной информацией. </w:t>
-      </w:r>
-      <w:proofErr w:type="spellStart"/>
-      <w:r>
-        <w:t>Декодировщик</w:t>
-      </w:r>
-      <w:proofErr w:type="spellEnd"/>
-      <w:r>
-        <w:t xml:space="preserve"> получает на вход часть этой последовательности и выход кодировщика. Кодировщик и </w:t>
-      </w:r>
-      <w:proofErr w:type="spellStart"/>
-      <w:r>
-        <w:t>декодировщик</w:t>
-      </w:r>
-      <w:proofErr w:type="spellEnd"/>
-      <w:r>
-        <w:t xml:space="preserve"> состоят из слоев. Слои кодировщика последовательно передают результат следующему слою в качестве его входа. Слои </w:t>
-      </w:r>
-      <w:proofErr w:type="spellStart"/>
-      <w:r>
-        <w:t>декодировщика</w:t>
-      </w:r>
-      <w:proofErr w:type="spellEnd"/>
-      <w:r>
-        <w:t xml:space="preserve"> последовательно передают результат следующему слою вместе с результатом кодировщика в качестве его входа.</w:t>
-      </w:r>
-    </w:p>
-    <w:p>
-      <w:r>
-        <w:t xml:space="preserve">Каждый кодировщик состоит из механизма </w:t>
-      </w:r>
-      <w:proofErr w:type="spellStart"/>
-      <w:r>
-        <w:t>самовнимания</w:t>
-      </w:r>
-      <w:proofErr w:type="spellEnd"/>
-      <w:r>
-        <w:t xml:space="preserve"> (вход из предыдущего слоя) и нейронной сети с прямой связью (вход из механизма </w:t>
-      </w:r>
-      <w:proofErr w:type="spellStart"/>
-      <w:r>
-        <w:t>самовнимания</w:t>
-      </w:r>
-      <w:proofErr w:type="spellEnd"/>
-      <w:r>
-        <w:t xml:space="preserve">). Каждый </w:t>
-      </w:r>
-      <w:proofErr w:type="spellStart"/>
-      <w:r>
-        <w:t>декодировщик</w:t>
-      </w:r>
-      <w:proofErr w:type="spellEnd"/>
-      <w:r>
-        <w:t xml:space="preserve"> состоит из механизма </w:t>
-      </w:r>
-      <w:proofErr w:type="spellStart"/>
-      <w:r>
-        <w:t>самовнимания</w:t>
-      </w:r>
-      <w:proofErr w:type="spellEnd"/>
-      <w:r>
-        <w:t xml:space="preserve"> </w:t>
+        <w:t>Архитектура трансформера состоит из кодировщика и декодировщика. Кодировщик получает на вход векторизованую последовательность с позиционной информацией. Декодировщик получает на вход часть этой последовательности и выход кодировщика. Кодировщик и декодировщик состоят из слоев. Слои кодировщика последовательно передают результат следующему слою в качестве его входа. Слои декодировщика последовательно передают результат следующему слою вместе с результатом кодировщика в качестве его входа.</w:t>
+      </w:r>
+    </w:p>
+    <w:p>
+      <w:r>
+        <w:t xml:space="preserve">Каждый кодировщик состоит из механизма самовнимания (вход из предыдущего слоя) и нейронной сети с прямой связью (вход из механизма самовнимания). Каждый декодировщик состоит из механизма самовнимания </w:t>
       </w:r>
       <w:r>
         <w:lastRenderedPageBreak/>
-        <w:t xml:space="preserve">(вход из предыдущего слоя), механизма внимания к результатам кодирования (вход из механизма </w:t>
-      </w:r>
-      <w:proofErr w:type="spellStart"/>
-      <w:r>
-        <w:t>самовнимания</w:t>
-      </w:r>
-      <w:proofErr w:type="spellEnd"/>
-      <w:r>
-        <w:t xml:space="preserve"> и кодировщика) и нейронной сети с прямой связью (вход из механизма внимания).</w:t>
+        <w:t>(вход из предыдущего слоя), механизма внимания к результатам кодирования (вход из механизма самовнимания и кодировщика) и нейронной сети с прямой связью (вход из механизма внимания).</w:t>
       </w:r>
     </w:p>
     <w:p>
@@ -4528,88 +4013,24 @@
     </w:p>
     <w:p>
       <w:r>
-        <w:t xml:space="preserve">Упрощенная система ввода строк молекулярных данных </w:t>
-      </w:r>
-      <w:proofErr w:type="gramStart"/>
-      <w:r>
-        <w:t>( SMILES</w:t>
-      </w:r>
-      <w:proofErr w:type="gramEnd"/>
-      <w:r>
-        <w:t xml:space="preserve"> ) — это спецификация в форме линейной нотации для описания структуры химических веществ с использованием коротких строк ASCII .</w:t>
-      </w:r>
-    </w:p>
-    <w:p>
-      <w:r>
-        <w:t xml:space="preserve">С точки зрения </w:t>
-      </w:r>
-      <w:proofErr w:type="spellStart"/>
-      <w:r>
-        <w:t>графовой</w:t>
-      </w:r>
-      <w:proofErr w:type="spellEnd"/>
-      <w:r>
-        <w:t xml:space="preserve"> вычислительной процедуры SMILES — это строка, полученная путем печати узлов символов, встречающихся при обходе дерева в глубину химического </w:t>
-      </w:r>
-      <w:proofErr w:type="gramStart"/>
-      <w:r>
-        <w:t>графа .</w:t>
-      </w:r>
-      <w:proofErr w:type="gramEnd"/>
-      <w:r>
-        <w:t xml:space="preserve"> Химический граф сначала обрезается для удаления атомов водорода, а циклы разрываются, чтобы превратить его в </w:t>
-      </w:r>
-      <w:proofErr w:type="spellStart"/>
-      <w:r>
-        <w:t>остовное</w:t>
-      </w:r>
-      <w:proofErr w:type="spellEnd"/>
-      <w:r>
-        <w:t xml:space="preserve"> </w:t>
-      </w:r>
-      <w:proofErr w:type="gramStart"/>
-      <w:r>
-        <w:t>дерево .</w:t>
-      </w:r>
-      <w:proofErr w:type="gramEnd"/>
-      <w:r>
-        <w:t xml:space="preserve"> Там, где циклы были разорваны, включаются числовые </w:t>
-      </w:r>
-      <w:proofErr w:type="spellStart"/>
-      <w:r>
-        <w:t>суффиксные</w:t>
-      </w:r>
-      <w:proofErr w:type="spellEnd"/>
-      <w:r>
-        <w:t xml:space="preserve"> метки для указания связанных узлов. Скобки используются для указания точек ветвления на дереве.</w:t>
-      </w:r>
-    </w:p>
-    <w:p>
-      <w:r>
-        <w:t xml:space="preserve">С точки зрения формальной теории языка, SMILES — это слово. SMILES можно анализировать с помощью контекстно-свободного анализатора. Использование этого представления было в прогнозировании биохимических свойств (включая токсичность и </w:t>
-      </w:r>
-      <w:proofErr w:type="gramStart"/>
-      <w:r>
-        <w:t>биоразлагаемость )</w:t>
-      </w:r>
-      <w:proofErr w:type="gramEnd"/>
-      <w:r>
-        <w:t xml:space="preserve"> на основе основного принципа </w:t>
-      </w:r>
-      <w:proofErr w:type="spellStart"/>
-      <w:r>
-        <w:t>хемоинформатики</w:t>
-      </w:r>
-      <w:proofErr w:type="spellEnd"/>
-      <w:r>
-        <w:t xml:space="preserve">, что схожие молекулы имеют схожие свойства. </w:t>
+        <w:t>Упрощенная система ввода строк молекулярных данных ( SMILES ) — это спецификация в форме линейной нотации для описания структуры химических веществ с использованием коротких строк ASCII .</w:t>
+      </w:r>
+    </w:p>
+    <w:p>
+      <w:r>
+        <w:t>С точки зрения графовой вычислительной процедуры SMILES — это строка, полученная путем печати узлов символов, встречающихся при обходе дерева в глубину химического графа . Химический граф сначала обрезается для удаления атомов водорода, а циклы разрываются, чтобы превратить его в остовное дерево . Там, где циклы были разорваны, включаются числовые суффиксные метки для указания связанных узлов. Скобки используются для указания точек ветвления на дереве.</w:t>
+      </w:r>
+    </w:p>
+    <w:p>
+      <w:r>
+        <w:t xml:space="preserve">С точки зрения формальной теории языка, SMILES — это слово. SMILES можно анализировать с помощью контекстно-свободного анализатора. Использование этого представления было в прогнозировании биохимических свойств (включая токсичность и биоразлагаемость ) на основе основного принципа хемоинформатики, что схожие молекулы имеют схожие свойства. </w:t>
       </w:r>
     </w:p>
     <w:p>
       <w:pPr>
         <w:pStyle w:val="Subheader"/>
       </w:pPr>
-      <w:bookmarkStart w:id="11" w:name="_Toc198559447"/>
+      <w:bookmarkStart w:id="11" w:name="_Toc198564945"/>
       <w:r>
         <w:t xml:space="preserve">2.3. </w:t>
       </w:r>
@@ -4770,7 +4191,6 @@
         </w:rPr>
         <w:t xml:space="preserve"> </w:t>
       </w:r>
-      <w:proofErr w:type="spellStart"/>
       <w:r>
         <w:rPr>
           <w:rStyle w:val="ab"/>
@@ -4779,7 +4199,6 @@
         </w:rPr>
         <w:t>энкодерной</w:t>
       </w:r>
-      <w:proofErr w:type="spellEnd"/>
       <w:r>
         <w:rPr>
           <w:rStyle w:val="ab"/>
@@ -5036,7 +4455,6 @@
         </w:rPr>
         <w:t xml:space="preserve"> </w:t>
       </w:r>
-      <w:proofErr w:type="spellStart"/>
       <w:r>
         <w:rPr>
           <w:rStyle w:val="ab"/>
@@ -5045,7 +4463,6 @@
         </w:rPr>
         <w:t>энкодерной</w:t>
       </w:r>
-      <w:proofErr w:type="spellEnd"/>
       <w:r>
         <w:rPr>
           <w:rStyle w:val="ab"/>
@@ -5269,15 +4686,7 @@
         <w:t xml:space="preserve"> - </w:t>
       </w:r>
       <w:r>
-        <w:t xml:space="preserve">преобразует окончательные векторы представления в </w:t>
-      </w:r>
-      <w:proofErr w:type="spellStart"/>
-      <w:r>
-        <w:t>one-hot</w:t>
-      </w:r>
-      <w:proofErr w:type="spellEnd"/>
-      <w:r>
-        <w:t xml:space="preserve"> закодированные токены, создавая предсказанное распределение вероятностей по типам токенов.</w:t>
+        <w:t>преобразует окончательные векторы представления в one-hot закодированные токены, создавая предсказанное распределение вероятностей по типам токенов.</w:t>
       </w:r>
       <w:r>
         <w:t xml:space="preserve"> </w:t>
@@ -5305,24 +4714,11 @@
       <w:r>
         <w:t xml:space="preserve">. </w:t>
       </w:r>
-      <w:proofErr w:type="spellStart"/>
-      <w:r>
-        <w:t>Предобучение</w:t>
-      </w:r>
-      <w:proofErr w:type="spellEnd"/>
-      <w:r>
-        <w:t xml:space="preserve"> позволяет модели обобщать между различными корректными представлениями одной молекулы.</w:t>
-      </w:r>
-      <w:r>
-        <w:t xml:space="preserve"> Механизм </w:t>
-      </w:r>
-      <w:proofErr w:type="spellStart"/>
-      <w:r>
-        <w:t>self-attention</w:t>
-      </w:r>
-      <w:proofErr w:type="spellEnd"/>
-      <w:r>
-        <w:t xml:space="preserve"> может использоваться для анализа фрагментов молекулы, важных для предсказания.</w:t>
+      <w:r>
+        <w:t>Предобучение позволяет модели обобщать между различными корректными представлениями одной молекулы.</w:t>
+      </w:r>
+      <w:r>
+        <w:t xml:space="preserve"> Механизм self-attention может использоваться для анализа фрагментов молекулы, важных для предсказания.</w:t>
       </w:r>
     </w:p>
     <w:p>
@@ -5376,7 +4772,7 @@
       <w:pPr>
         <w:pStyle w:val="Subheader"/>
       </w:pPr>
-      <w:bookmarkStart w:id="12" w:name="_Toc198559448"/>
+      <w:bookmarkStart w:id="12" w:name="_Toc198564946"/>
       <w:r>
         <w:t>2.</w:t>
       </w:r>
@@ -5404,27 +4800,20 @@
       <w:r>
         <w:t xml:space="preserve">решаются при помощи классических методов МО, таких как многослойный перцептрон, случайный лес и </w:t>
       </w:r>
-      <w:proofErr w:type="spellStart"/>
       <w:r>
         <w:rPr>
           <w:lang w:val="en-US"/>
         </w:rPr>
         <w:t>XGBoost</w:t>
       </w:r>
-      <w:proofErr w:type="spellEnd"/>
       <w:r>
         <w:t>.</w:t>
       </w:r>
     </w:p>
     <w:p>
       <w:r>
-        <w:t xml:space="preserve">Многослойный </w:t>
-      </w:r>
-      <w:proofErr w:type="gramStart"/>
-      <w:r>
-        <w:t>перцептрон(</w:t>
-      </w:r>
-      <w:proofErr w:type="gramEnd"/>
+        <w:t>Многослойный перцептрон(</w:t>
+      </w:r>
       <w:r>
         <w:t>MLP</w:t>
       </w:r>
@@ -5432,23 +4821,7 @@
         <w:t>)</w:t>
       </w:r>
       <w:r>
-        <w:t xml:space="preserve"> состоит из формальных нейронов или узлов и связей (весов) между ними. В архитектуре MLP нейроны организованы в слои (входной слой, один или несколько скрытых слоев и выходной слой), и связи являются однонаправленными от входа к выходу. Смежные слои полностью связаны, но между нейронами внутри одного слоя не существует связей. Эта архитектура вычисляет числовое выходное значение f (x) для заданного числового входного вектора </w:t>
-      </w:r>
-      <w:proofErr w:type="gramStart"/>
-      <w:r>
-        <w:t>x ,</w:t>
-      </w:r>
-      <w:proofErr w:type="gramEnd"/>
-      <w:r>
-        <w:t xml:space="preserve"> который является строкой матрицы X, соответствующей заданному объекту (молекуле, виду и т. д.). Формальный нейрон суммирует входящие сигналы, умноженные на веса связей, вычитает пороговое значение (или смещение </w:t>
-      </w:r>
-      <w:proofErr w:type="gramStart"/>
-      <w:r>
-        <w:t>θ )</w:t>
-      </w:r>
-      <w:proofErr w:type="gramEnd"/>
-      <w:r>
-        <w:t xml:space="preserve"> и вычисляет выходной сигнал, используя так называемую передаточную функцию. Нейроны могут иметь разные передаточные функции. Входные нейроны просто распределяют данные дескриптора по нейронам скрытого слоя без каких-либо дальнейших вычислений</w:t>
+        <w:t xml:space="preserve"> состоит из формальных нейронов или узлов и связей (весов) между ними. В архитектуре MLP нейроны организованы в слои (входной слой, один или несколько скрытых слоев и выходной слой), и связи являются однонаправленными от входа к выходу. Смежные слои полностью связаны, но между нейронами внутри одного слоя не существует связей. Эта архитектура вычисляет числовое выходное значение f (x) для заданного числового входного вектора x , который является строкой матрицы X, соответствующей заданному объекту (молекуле, виду и т. д.). Формальный нейрон суммирует входящие сигналы, умноженные на веса связей, вычитает пороговое значение (или смещение θ ) и вычисляет выходной сигнал, используя так называемую передаточную функцию. Нейроны могут иметь разные передаточные функции. Входные нейроны просто распределяют данные дескриптора по нейронам скрытого слоя без каких-либо дальнейших вычислений</w:t>
       </w:r>
       <w:r>
         <w:t xml:space="preserve"> </w:t>
@@ -5468,23 +4841,10 @@
         <w:t xml:space="preserve">Алгоритм </w:t>
       </w:r>
       <w:r>
-        <w:t xml:space="preserve">градиентного </w:t>
-      </w:r>
-      <w:proofErr w:type="spellStart"/>
-      <w:r>
-        <w:t>бустинга</w:t>
-      </w:r>
-      <w:proofErr w:type="spellEnd"/>
-      <w:r>
-        <w:t xml:space="preserve"> (</w:t>
-      </w:r>
-      <w:proofErr w:type="spellStart"/>
-      <w:r>
-        <w:t>XGBoost</w:t>
-      </w:r>
-      <w:proofErr w:type="spellEnd"/>
-      <w:r>
-        <w:t xml:space="preserve">) — это интегрированный алгоритм машинного обучения, основанный на деревьях решений, использующий структуру градиентного подъема, подходящий для задач классификации и регрессии, и используемый для решения задач </w:t>
+        <w:t>градиентного бустинга</w:t>
+      </w:r>
+      <w:r>
+        <w:t xml:space="preserve"> (XGBoost) — это интегрированный алгоритм машинного обучения, основанный на деревьях решений, использующий структуру градиентного подъема, подходящий для задач классификации и регрессии, и используемый для решения задач </w:t>
       </w:r>
       <w:r>
         <w:lastRenderedPageBreak/>
@@ -5500,7 +4860,7 @@
       <w:pPr>
         <w:pStyle w:val="22"/>
       </w:pPr>
-      <w:bookmarkStart w:id="13" w:name="_Toc198559449"/>
+      <w:bookmarkStart w:id="13" w:name="_Toc198564947"/>
       <w:r>
         <w:lastRenderedPageBreak/>
         <w:t xml:space="preserve">Глава 3. Постановка </w:t>
@@ -5524,15 +4884,7 @@
         <w:t>.</w:t>
       </w:r>
       <w:r>
-        <w:t xml:space="preserve"> Выбор оцениваемых моделей и </w:t>
-      </w:r>
-      <w:proofErr w:type="spellStart"/>
-      <w:r>
-        <w:t>датасета</w:t>
-      </w:r>
-      <w:proofErr w:type="spellEnd"/>
-      <w:r>
-        <w:t>.</w:t>
+        <w:t xml:space="preserve"> Выбор оцениваемых моделей и датасета.</w:t>
       </w:r>
       <w:bookmarkEnd w:id="13"/>
       <w:r>
@@ -5543,7 +4895,7 @@
       <w:pPr>
         <w:pStyle w:val="Subheader"/>
       </w:pPr>
-      <w:bookmarkStart w:id="14" w:name="_Toc198559450"/>
+      <w:bookmarkStart w:id="14" w:name="_Toc198564948"/>
       <w:r>
         <w:t>3.1 Постановка задачи практической части.</w:t>
       </w:r>
@@ -5625,23 +4977,7 @@
         </w:numPr>
       </w:pPr>
       <w:r>
-        <w:t xml:space="preserve">Выбран </w:t>
-      </w:r>
-      <w:proofErr w:type="spellStart"/>
-      <w:r>
-        <w:t>датасет</w:t>
-      </w:r>
-      <w:proofErr w:type="spellEnd"/>
-      <w:r>
-        <w:t xml:space="preserve"> для независимой и объективной оценки эффективности выбранных моделей. В процессе выполнения этой задачи составлена выборка подходящих </w:t>
-      </w:r>
-      <w:proofErr w:type="spellStart"/>
-      <w:r>
-        <w:t>датасетов</w:t>
-      </w:r>
-      <w:proofErr w:type="spellEnd"/>
-      <w:r>
-        <w:t>, основными критериями которых являлись:</w:t>
+        <w:t>Выбран датасет для независимой и объективной оценки эффективности выбранных моделей. В процессе выполнения этой задачи составлена выборка подходящих датасетов, основными критериями которых являлись:</w:t>
       </w:r>
     </w:p>
     <w:p>
@@ -5665,15 +5001,7 @@
         </w:numPr>
       </w:pPr>
       <w:r>
-        <w:t xml:space="preserve">универсальность (работу над </w:t>
-      </w:r>
-      <w:proofErr w:type="spellStart"/>
-      <w:r>
-        <w:t>датасетом</w:t>
-      </w:r>
-      <w:proofErr w:type="spellEnd"/>
-      <w:r>
-        <w:t xml:space="preserve"> могла осуществлять любая модель вне зависимости от архитектуры)</w:t>
+        <w:t>универсальность (работу над датасетом могла осуществлять любая модель вне зависимости от архитектуры)</w:t>
       </w:r>
     </w:p>
     <w:p>
@@ -5685,15 +5013,7 @@
         </w:numPr>
       </w:pPr>
       <w:r>
-        <w:t>соответствие тематике настоящей работы (</w:t>
-      </w:r>
-      <w:proofErr w:type="spellStart"/>
-      <w:r>
-        <w:t>датасет</w:t>
-      </w:r>
-      <w:proofErr w:type="spellEnd"/>
-      <w:r>
-        <w:t xml:space="preserve"> должен содержать параметры молекул и их свойства)</w:t>
+        <w:t>соответствие тематике настоящей работы (датасет должен содержать параметры молекул и их свойства)</w:t>
       </w:r>
     </w:p>
     <w:p>
@@ -5701,15 +5021,7 @@
         <w:ind w:left="708"/>
       </w:pPr>
       <w:r>
-        <w:t xml:space="preserve">Над полученной выборкой проведено дополнительное исследование в формате сравнительного анализа и в результате этого исследования выбран единый </w:t>
-      </w:r>
-      <w:proofErr w:type="spellStart"/>
-      <w:r>
-        <w:t>датасет</w:t>
-      </w:r>
-      <w:proofErr w:type="spellEnd"/>
-      <w:r>
-        <w:t xml:space="preserve"> для оценки эффективности всех моделей, полученных в задаче 1.</w:t>
+        <w:t>Над полученной выборкой проведено дополнительное исследование в формате сравнительного анализа и в результате этого исследования выбран единый датасет для оценки эффективности всех моделей, полученных в задаче 1.</w:t>
       </w:r>
     </w:p>
     <w:p>
@@ -5721,15 +5033,7 @@
         </w:numPr>
       </w:pPr>
       <w:r>
-        <w:t xml:space="preserve">Проведен анализ </w:t>
-      </w:r>
-      <w:proofErr w:type="spellStart"/>
-      <w:r>
-        <w:t>датасета</w:t>
-      </w:r>
-      <w:proofErr w:type="spellEnd"/>
-      <w:r>
-        <w:t>, выбранного в результате выполнения задачи 2 и дополнительное исследование в формате сравнительного анализа для выбора метрик оценки эффективности моделей.</w:t>
+        <w:t>Проведен анализ датасета, выбранного в результате выполнения задачи 2 и дополнительное исследование в формате сравнительного анализа для выбора метрик оценки эффективности моделей.</w:t>
       </w:r>
     </w:p>
     <w:p>
@@ -5741,32 +5045,13 @@
         </w:numPr>
       </w:pPr>
       <w:r>
-        <w:t xml:space="preserve">Составлен механизм </w:t>
-      </w:r>
-      <w:proofErr w:type="spellStart"/>
-      <w:r>
-        <w:t>дообучения</w:t>
-      </w:r>
-      <w:proofErr w:type="spellEnd"/>
-      <w:r>
-        <w:t>, оценки эффективности модели</w:t>
+        <w:t>Составлен механизм дообучения, оценки эффективности модели</w:t>
       </w:r>
       <w:r>
         <w:t xml:space="preserve"> </w:t>
       </w:r>
       <w:r>
-        <w:t>по метрике, выбранной в результате выполнения задачи 3,</w:t>
-      </w:r>
-      <w:r>
-        <w:t xml:space="preserve"> на </w:t>
-      </w:r>
-      <w:proofErr w:type="spellStart"/>
-      <w:r>
-        <w:t>датасете</w:t>
-      </w:r>
-      <w:proofErr w:type="spellEnd"/>
-      <w:r>
-        <w:t>, выбранном в результате выполнения задачи 2</w:t>
+        <w:t>по метрике, выбранной в результате выполнения задачи 3, на датасете, выбранном в результате выполнения задачи 2</w:t>
       </w:r>
       <w:r>
         <w:t>,</w:t>
@@ -5816,7 +5101,7 @@
       <w:pPr>
         <w:pStyle w:val="Subheader"/>
       </w:pPr>
-      <w:bookmarkStart w:id="15" w:name="_Toc198559451"/>
+      <w:bookmarkStart w:id="15" w:name="_Toc198564949"/>
       <w:r>
         <w:t>3.</w:t>
       </w:r>
@@ -5941,7 +5226,7 @@
           <w:numId w:val="8"/>
         </w:numPr>
       </w:pPr>
-      <w:bookmarkStart w:id="16" w:name="_Toc198559452"/>
+      <w:bookmarkStart w:id="16" w:name="_Toc198564950"/>
       <w:r>
         <w:rPr>
           <w:lang w:val="en-US"/>
@@ -5963,14 +5248,12 @@
       <w:r>
         <w:t xml:space="preserve"> была выбрана модель </w:t>
       </w:r>
-      <w:proofErr w:type="spellStart"/>
       <w:r>
         <w:rPr>
           <w:lang w:val="en-US"/>
         </w:rPr>
         <w:t>ChemBERT</w:t>
       </w:r>
-      <w:proofErr w:type="spellEnd"/>
       <w:r>
         <w:t>а</w:t>
       </w:r>
@@ -5979,7 +5262,6 @@
       </w:r>
     </w:p>
     <w:p>
-      <w:proofErr w:type="spellStart"/>
       <w:r>
         <w:rPr>
           <w:rStyle w:val="ab"/>
@@ -5988,23 +5270,14 @@
         </w:rPr>
         <w:t>ChemBERTa</w:t>
       </w:r>
-      <w:proofErr w:type="spellEnd"/>
       <w:r>
         <w:t xml:space="preserve"> </w:t>
       </w:r>
-      <w:proofErr w:type="gramStart"/>
       <w:r>
         <w:t xml:space="preserve">- </w:t>
       </w:r>
       <w:r>
-        <w:t>это</w:t>
-      </w:r>
-      <w:proofErr w:type="gramEnd"/>
-      <w:r>
-        <w:t xml:space="preserve"> модель</w:t>
-      </w:r>
-      <w:r>
-        <w:t xml:space="preserve">, действующая по принципу архитектуры </w:t>
+        <w:t xml:space="preserve">это модель, действующая по принципу архитектуры </w:t>
       </w:r>
       <w:r>
         <w:rPr>
@@ -6016,92 +5289,12 @@
         <w:t xml:space="preserve"> </w:t>
       </w:r>
       <w:r>
-        <w:t>и</w:t>
-      </w:r>
-      <w:r>
-        <w:t xml:space="preserve"> адаптированная для обработки химических молекул, </w:t>
+        <w:t xml:space="preserve">и адаптированная для обработки химических молекул, </w:t>
       </w:r>
       <w:r>
         <w:lastRenderedPageBreak/>
-        <w:t>представленных в виде строк SMILES (</w:t>
-      </w:r>
-      <w:proofErr w:type="spellStart"/>
-      <w:r>
-        <w:t>Simplified</w:t>
-      </w:r>
-      <w:proofErr w:type="spellEnd"/>
-      <w:r>
-        <w:t xml:space="preserve"> </w:t>
-      </w:r>
-      <w:proofErr w:type="spellStart"/>
-      <w:r>
-        <w:t>Molecular</w:t>
-      </w:r>
-      <w:proofErr w:type="spellEnd"/>
-      <w:r>
-        <w:t xml:space="preserve"> </w:t>
-      </w:r>
-      <w:proofErr w:type="spellStart"/>
-      <w:r>
-        <w:t>Input</w:t>
-      </w:r>
-      <w:proofErr w:type="spellEnd"/>
-      <w:r>
-        <w:t xml:space="preserve"> Line </w:t>
-      </w:r>
-      <w:proofErr w:type="spellStart"/>
-      <w:r>
-        <w:t>Entry</w:t>
-      </w:r>
-      <w:proofErr w:type="spellEnd"/>
-      <w:r>
-        <w:t xml:space="preserve"> System). Модель основана на архитектуре </w:t>
-      </w:r>
-      <w:proofErr w:type="spellStart"/>
-      <w:r>
-        <w:t>RoBERTa</w:t>
-      </w:r>
-      <w:proofErr w:type="spellEnd"/>
-      <w:r>
-        <w:t xml:space="preserve"> (</w:t>
-      </w:r>
-      <w:proofErr w:type="spellStart"/>
-      <w:r>
-        <w:t>Robustly</w:t>
-      </w:r>
-      <w:proofErr w:type="spellEnd"/>
-      <w:r>
-        <w:t xml:space="preserve"> </w:t>
-      </w:r>
-      <w:proofErr w:type="spellStart"/>
-      <w:r>
-        <w:t>Optimized</w:t>
-      </w:r>
-      <w:proofErr w:type="spellEnd"/>
-      <w:r>
-        <w:t xml:space="preserve"> BERT </w:t>
-      </w:r>
-      <w:proofErr w:type="spellStart"/>
-      <w:r>
-        <w:t>Pretraining</w:t>
-      </w:r>
-      <w:proofErr w:type="spellEnd"/>
-      <w:r>
-        <w:t xml:space="preserve"> </w:t>
-      </w:r>
-      <w:proofErr w:type="spellStart"/>
-      <w:r>
-        <w:t>Approach</w:t>
-      </w:r>
-      <w:proofErr w:type="spellEnd"/>
-      <w:r>
-        <w:t xml:space="preserve">), модифицированной для задач </w:t>
-      </w:r>
-      <w:proofErr w:type="spellStart"/>
-      <w:r>
-        <w:t>хемоинформатики</w:t>
-      </w:r>
-      <w:proofErr w:type="spellEnd"/>
+        <w:t>представленных в виде строк SMILES (Simplified Molecular Input Line Entry System). Модель основана на архитектуре RoBERTa (Robustly Optimized BERT Pretraining Approach), модифицированной для задач хемоинформатики</w:t>
+      </w:r>
       <w:r>
         <w:t xml:space="preserve"> [17]</w:t>
       </w:r>
@@ -6111,39 +5304,7 @@
     </w:p>
     <w:p>
       <w:r>
-        <w:t xml:space="preserve">Модель </w:t>
-      </w:r>
-      <w:proofErr w:type="spellStart"/>
-      <w:r>
-        <w:t>ChemBERTa</w:t>
-      </w:r>
-      <w:proofErr w:type="spellEnd"/>
-      <w:r>
-        <w:t xml:space="preserve"> использует </w:t>
-      </w:r>
-      <w:proofErr w:type="spellStart"/>
-      <w:r>
-        <w:t>энкодерную</w:t>
-      </w:r>
-      <w:proofErr w:type="spellEnd"/>
-      <w:r>
-        <w:t xml:space="preserve"> часть трансформера, подобно оригинальному BERT, и обучается по задаче </w:t>
-      </w:r>
-      <w:proofErr w:type="spellStart"/>
-      <w:r>
-        <w:t>Masked</w:t>
-      </w:r>
-      <w:proofErr w:type="spellEnd"/>
-      <w:r>
-        <w:t xml:space="preserve"> Language </w:t>
-      </w:r>
-      <w:proofErr w:type="spellStart"/>
-      <w:r>
-        <w:t>Modeling</w:t>
-      </w:r>
-      <w:proofErr w:type="spellEnd"/>
-      <w:r>
-        <w:t xml:space="preserve"> (MLM). Основные компоненты модели включают:</w:t>
+        <w:t>Модель ChemBERTa использует энкодерную часть трансформера, подобно оригинальному BERT, и обучается по задаче Masked Language Modeling (MLM). Основные компоненты модели включают:</w:t>
       </w:r>
     </w:p>
     <w:p>
@@ -6154,29 +5315,8 @@
           <w:numId w:val="9"/>
         </w:numPr>
       </w:pPr>
-      <w:proofErr w:type="spellStart"/>
-      <w:r>
-        <w:t>Tokenizer</w:t>
-      </w:r>
-      <w:proofErr w:type="spellEnd"/>
-      <w:r>
-        <w:t xml:space="preserve">: модифицированный </w:t>
-      </w:r>
-      <w:proofErr w:type="spellStart"/>
-      <w:r>
-        <w:t>byte-level</w:t>
-      </w:r>
-      <w:proofErr w:type="spellEnd"/>
-      <w:r>
-        <w:t xml:space="preserve"> BPE-</w:t>
-      </w:r>
-      <w:proofErr w:type="spellStart"/>
-      <w:r>
-        <w:t>токенизатор</w:t>
-      </w:r>
-      <w:proofErr w:type="spellEnd"/>
-      <w:r>
-        <w:t>, специально адаптированный для химической нотации SMILES.</w:t>
+      <w:r>
+        <w:t>Tokenizer: модифицированный byte-level BPE-токенизатор, специально адаптированный для химической нотации SMILES.</w:t>
       </w:r>
     </w:p>
     <w:p>
@@ -6187,58 +5327,13 @@
           <w:numId w:val="9"/>
         </w:numPr>
       </w:pPr>
-      <w:proofErr w:type="spellStart"/>
-      <w:r>
-        <w:t>Энкодер</w:t>
-      </w:r>
-      <w:proofErr w:type="spellEnd"/>
-      <w:r>
-        <w:t xml:space="preserve">: несколько слоёв </w:t>
-      </w:r>
-      <w:proofErr w:type="spellStart"/>
-      <w:r>
-        <w:t>самовнимания</w:t>
-      </w:r>
-      <w:proofErr w:type="spellEnd"/>
-      <w:r>
-        <w:t xml:space="preserve"> (</w:t>
-      </w:r>
-      <w:proofErr w:type="spellStart"/>
-      <w:r>
-        <w:t>multi-head</w:t>
-      </w:r>
-      <w:proofErr w:type="spellEnd"/>
-      <w:r>
-        <w:t xml:space="preserve"> </w:t>
-      </w:r>
-      <w:proofErr w:type="spellStart"/>
-      <w:r>
-        <w:t>self-attention</w:t>
-      </w:r>
-      <w:proofErr w:type="spellEnd"/>
-      <w:r>
-        <w:t xml:space="preserve">), реализованных в рамках архитектуры </w:t>
-      </w:r>
-      <w:proofErr w:type="spellStart"/>
-      <w:r>
-        <w:t>RoBERTa</w:t>
-      </w:r>
-      <w:proofErr w:type="spellEnd"/>
-      <w:r>
-        <w:t>.</w:t>
-      </w:r>
-    </w:p>
-    <w:p>
-      <w:r>
-        <w:t xml:space="preserve">Целевая функция обучения </w:t>
-      </w:r>
-      <w:proofErr w:type="spellStart"/>
-      <w:r>
-        <w:t>ChemBERTa</w:t>
-      </w:r>
-      <w:proofErr w:type="spellEnd"/>
-      <w:r>
-        <w:t xml:space="preserve"> формулируется как:</w:t>
+      <w:r>
+        <w:t>Энкодер: несколько слоёв самовнимания (multi-head self-attention), реализованных в рамках архитектуры RoBERTa.</w:t>
+      </w:r>
+    </w:p>
+    <w:p>
+      <w:r>
+        <w:t>Целевая функция обучения ChemBERTa формулируется как:</w:t>
       </w:r>
     </w:p>
     <w:p>
@@ -6815,39 +5910,12 @@
     </w:p>
     <w:p>
       <w:r>
-        <w:t>М</w:t>
-      </w:r>
-      <w:r>
-        <w:t>одель обучается на крупной выборке молекул из базы ZINC15, содержащей около 10 миллионов молекул. Во время обучения случайные токены маскируются, и задача модели — предсказать их на основе контекста.</w:t>
-      </w:r>
-    </w:p>
-    <w:p>
-      <w:r>
-        <w:t xml:space="preserve">После </w:t>
-      </w:r>
-      <w:proofErr w:type="spellStart"/>
-      <w:r>
-        <w:t>предобучения</w:t>
-      </w:r>
-      <w:proofErr w:type="spellEnd"/>
-      <w:r>
-        <w:t xml:space="preserve"> модель может быть </w:t>
-      </w:r>
-      <w:proofErr w:type="spellStart"/>
-      <w:r>
-        <w:t>дообучена</w:t>
-      </w:r>
-      <w:proofErr w:type="spellEnd"/>
-      <w:r>
-        <w:t xml:space="preserve"> (</w:t>
-      </w:r>
-      <w:proofErr w:type="spellStart"/>
-      <w:r>
-        <w:t>fine-tuned</w:t>
-      </w:r>
-      <w:proofErr w:type="spellEnd"/>
-      <w:r>
-        <w:t>) на конкретных задачах предсказания молекулярных свойств — как регрессионных, так и классификационных.</w:t>
+        <w:t>Модель обучается на крупной выборке молекул из базы ZINC15, содержащей около 10 миллионов молекул. Во время обучения случайные токены маскируются, и задача модели — предсказать их на основе контекста.</w:t>
+      </w:r>
+    </w:p>
+    <w:p>
+      <w:r>
+        <w:t>После предобучения модель может быть дообучена (fine-tuned) на конкретных задачах предсказания молекулярных свойств — как регрессионных, так и классификационных.</w:t>
       </w:r>
     </w:p>
     <w:p>
@@ -6864,49 +5932,13 @@
         </w:numPr>
       </w:pPr>
       <w:r>
-        <w:t>Модель активно применяется в научн</w:t>
-      </w:r>
-      <w:r>
-        <w:t>ых целях, п</w:t>
-      </w:r>
-      <w:r>
-        <w:t>родемонстрировала конкурентоспособность на задачах регрессии и</w:t>
-      </w:r>
-      <w:r>
-        <w:t xml:space="preserve"> </w:t>
-      </w:r>
-      <w:r>
-        <w:t xml:space="preserve">классификации свойств малых молекул (например, на </w:t>
-      </w:r>
-      <w:proofErr w:type="spellStart"/>
-      <w:r>
-        <w:t>датасетах</w:t>
-      </w:r>
-      <w:proofErr w:type="spellEnd"/>
-      <w:r>
-        <w:t xml:space="preserve"> ESOL, </w:t>
-      </w:r>
-      <w:proofErr w:type="spellStart"/>
-      <w:r>
-        <w:t>FreeSolv</w:t>
-      </w:r>
-      <w:proofErr w:type="spellEnd"/>
-      <w:r>
-        <w:t>, BBBP и др.) [1</w:t>
+        <w:t>Модель активно применяется в научных целях, продемонстрировала конкурентоспособность на задачах регрессии и классификации свойств малых молекул (например, на датасетах ESOL, FreeSolv, BBBP и др.) [1</w:t>
       </w:r>
       <w:r>
         <w:t xml:space="preserve">]. </w:t>
       </w:r>
       <w:r>
-        <w:t xml:space="preserve">Является представителем современных тенденций в области </w:t>
-      </w:r>
-      <w:proofErr w:type="spellStart"/>
-      <w:r>
-        <w:t>хемоинформатики</w:t>
-      </w:r>
-      <w:proofErr w:type="spellEnd"/>
-      <w:r>
-        <w:t xml:space="preserve"> — переноса достижений NLP в молекулярное моделирование.</w:t>
+        <w:t>Является представителем современных тенденций в области хемоинформатики — переноса достижений NLP в молекулярное моделирование.</w:t>
       </w:r>
     </w:p>
     <w:p>
@@ -6931,15 +5963,7 @@
       </w:pPr>
       <w:r>
         <w:lastRenderedPageBreak/>
-        <w:t xml:space="preserve">Модель и обученные веса находятся в свободном доступе на </w:t>
-      </w:r>
-      <w:proofErr w:type="spellStart"/>
-      <w:r>
-        <w:t>Hugging</w:t>
-      </w:r>
-      <w:proofErr w:type="spellEnd"/>
-      <w:r>
-        <w:t xml:space="preserve"> Face (https://huggingface.co/seyonec/ChemBERTa-zinc-base-v1).</w:t>
+        <w:t>Модель и обученные веса находятся в свободном доступе на Hugging Face (https://huggingface.co/seyonec/ChemBERTa-zinc-base-v1).</w:t>
       </w:r>
     </w:p>
     <w:p>
@@ -6963,52 +5987,12 @@
         </w:numPr>
       </w:pPr>
       <w:r>
-        <w:t xml:space="preserve">Может быть </w:t>
-      </w:r>
-      <w:proofErr w:type="spellStart"/>
-      <w:r>
-        <w:t>дообучена</w:t>
-      </w:r>
-      <w:proofErr w:type="spellEnd"/>
-      <w:r>
-        <w:t xml:space="preserve"> и применена на стандартной CPU-машине, что критически важно в условиях ограниченных вычислительных ресурсов.</w:t>
-      </w:r>
-    </w:p>
-    <w:p>
-      <w:r>
-        <w:t xml:space="preserve">Модель </w:t>
-      </w:r>
-      <w:proofErr w:type="spellStart"/>
-      <w:r>
-        <w:t>ChemBERTa</w:t>
-      </w:r>
-      <w:proofErr w:type="spellEnd"/>
-      <w:r>
-        <w:t xml:space="preserve"> представляет собой современное, доступное и архитектурно уникальное решение для предсказания свойств малых молекул. Её включение в выборку моделей для сравнительного анализа</w:t>
-      </w:r>
-      <w:r>
-        <w:t xml:space="preserve"> </w:t>
-      </w:r>
-      <w:r>
-        <w:t>усиливает научную объективность исследования за счёт архитектурной разнородности,</w:t>
-      </w:r>
-      <w:r>
-        <w:t xml:space="preserve"> </w:t>
-      </w:r>
-      <w:r>
-        <w:t>повышает прикладную значимость за счёт актуальности подхода в научной и промышленной практике</w:t>
-      </w:r>
-      <w:r>
-        <w:t xml:space="preserve"> и </w:t>
-      </w:r>
-      <w:r>
-        <w:t xml:space="preserve">обеспечивает воспроизводимость экспериментов в </w:t>
-      </w:r>
-      <w:r>
-        <w:t>условиях</w:t>
-      </w:r>
-      <w:r>
-        <w:t xml:space="preserve"> ограниченных ресурсов.</w:t>
+        <w:t>Может быть дообучена и применена на стандартной CPU-машине, что критически важно в условиях ограниченных вычислительных ресурсов.</w:t>
+      </w:r>
+    </w:p>
+    <w:p>
+      <w:r>
+        <w:t>Модель ChemBERTa представляет собой современное, доступное и архитектурно уникальное решение для предсказания свойств малых молекул. Её включение в выборку моделей для сравнительного анализа усиливает научную объективность исследования за счёт архитектурной разнородности, повышает прикладную значимость за счёт актуальности подхода в научной и промышленной практике и обеспечивает воспроизводимость экспериментов в условиях ограниченных ресурсов.</w:t>
       </w:r>
     </w:p>
     <w:p>
@@ -7019,7 +6003,7 @@
           <w:numId w:val="8"/>
         </w:numPr>
       </w:pPr>
-      <w:bookmarkStart w:id="17" w:name="_Toc198559453"/>
+      <w:bookmarkStart w:id="17" w:name="_Toc198564951"/>
       <w:r>
         <w:rPr>
           <w:lang w:val="en-US"/>
@@ -7035,7 +6019,6 @@
           <w:sz w:val="24"/>
         </w:rPr>
       </w:pPr>
-      <w:proofErr w:type="spellStart"/>
       <w:r>
         <w:rPr>
           <w:rStyle w:val="ab"/>
@@ -7044,17 +6027,8 @@
         </w:rPr>
         <w:t>GCNPredictor</w:t>
       </w:r>
-      <w:proofErr w:type="spellEnd"/>
-      <w:r>
-        <w:t xml:space="preserve"> — это модель </w:t>
-      </w:r>
-      <w:proofErr w:type="spellStart"/>
-      <w:r>
-        <w:t>графовой</w:t>
-      </w:r>
-      <w:proofErr w:type="spellEnd"/>
-      <w:r>
-        <w:t xml:space="preserve"> нейронной сети (GNN), реализованная в библиотек</w:t>
+      <w:r>
+        <w:t xml:space="preserve"> — это модель графовой нейронной сети (GNN), реализованная в библиотек</w:t>
       </w:r>
       <w:r>
         <w:t xml:space="preserve">е </w:t>
@@ -7068,171 +6042,89 @@
       <w:r>
         <w:t>-</w:t>
       </w:r>
-      <w:proofErr w:type="spellStart"/>
       <w:r>
         <w:rPr>
           <w:lang w:val="en-US"/>
         </w:rPr>
         <w:t>LifeSci</w:t>
       </w:r>
-      <w:proofErr w:type="spellEnd"/>
-      <w:r>
-        <w:t xml:space="preserve">, специально разработанной для биоинформатики и </w:t>
-      </w:r>
-      <w:proofErr w:type="spellStart"/>
-      <w:r>
-        <w:t>хемоинформатики</w:t>
-      </w:r>
-      <w:proofErr w:type="spellEnd"/>
-      <w:r>
-        <w:t xml:space="preserve">. Она основана на </w:t>
-      </w:r>
-      <w:proofErr w:type="spellStart"/>
+      <w:r>
+        <w:t xml:space="preserve">, специально разработанной для биоинформатики и хемоинформатики. Она основана на </w:t>
+      </w:r>
       <w:r>
         <w:rPr>
           <w:rStyle w:val="ab"/>
           <w:b w:val="0"/>
           <w:bCs w:val="0"/>
         </w:rPr>
-        <w:t>Graph</w:t>
-      </w:r>
-      <w:proofErr w:type="spellEnd"/>
+        <w:t>Graph Convolutional Network (GCN)</w:t>
+      </w:r>
+      <w:r>
+        <w:t xml:space="preserve"> [1</w:t>
+      </w:r>
+      <w:r>
+        <w:t>8</w:t>
+      </w:r>
+      <w:r>
+        <w:t>].</w:t>
+      </w:r>
+    </w:p>
+    <w:p>
+      <w:pPr>
+        <w:spacing w:before="100" w:beforeAutospacing="1" w:after="100" w:afterAutospacing="1"/>
+      </w:pPr>
+      <w:r>
+        <w:t xml:space="preserve">GCNPredictor моделирует молекулы как </w:t>
+      </w:r>
       <w:r>
         <w:rPr>
           <w:rStyle w:val="ab"/>
           <w:b w:val="0"/>
           <w:bCs w:val="0"/>
         </w:rPr>
+        <w:t>неориентированные графы</w:t>
+      </w:r>
+      <w:r>
+        <w:t>, где узлы (nodes) соответствуют атомам</w:t>
+      </w:r>
+      <w:r>
+        <w:t xml:space="preserve">, а </w:t>
+      </w:r>
+      <w:r>
+        <w:t>рёбра (edges) — химическим связям.</w:t>
+      </w:r>
+    </w:p>
+    <w:p>
+      <w:pPr>
+        <w:spacing w:before="100" w:beforeAutospacing="1" w:after="100" w:afterAutospacing="1"/>
+      </w:pPr>
+      <w:r>
+        <w:t>Модель обучается предсказывать молекулярные свойства, обобщая информацию, проходящую через структуру молекулярного графа.</w:t>
+      </w:r>
+    </w:p>
+    <w:p>
+      <w:pPr>
+        <w:rPr>
+          <w:lang w:val="en-US"/>
+        </w:rPr>
+      </w:pPr>
+      <w:r>
+        <w:t>Основные</w:t>
+      </w:r>
+      <w:r>
+        <w:rPr>
+          <w:lang w:val="en-US"/>
+        </w:rPr>
         <w:t xml:space="preserve"> </w:t>
       </w:r>
-      <w:proofErr w:type="spellStart"/>
-      <w:r>
-        <w:rPr>
-          <w:rStyle w:val="ab"/>
-          <w:b w:val="0"/>
-          <w:bCs w:val="0"/>
-        </w:rPr>
-        <w:t>Convolutional</w:t>
-      </w:r>
-      <w:proofErr w:type="spellEnd"/>
-      <w:r>
-        <w:rPr>
-          <w:rStyle w:val="ab"/>
-          <w:b w:val="0"/>
-          <w:bCs w:val="0"/>
-        </w:rPr>
-        <w:t xml:space="preserve"> Network (GCN)</w:t>
-      </w:r>
-      <w:r>
-        <w:t xml:space="preserve"> </w:t>
-      </w:r>
-      <w:r>
-        <w:t>[1</w:t>
-      </w:r>
-      <w:r>
-        <w:t>8</w:t>
-      </w:r>
-      <w:r>
-        <w:t>].</w:t>
-      </w:r>
-    </w:p>
-    <w:p>
-      <w:pPr>
-        <w:spacing w:before="100" w:beforeAutospacing="1" w:after="100" w:afterAutospacing="1"/>
-      </w:pPr>
-      <w:proofErr w:type="spellStart"/>
-      <w:r>
-        <w:t>GCNPredictor</w:t>
-      </w:r>
-      <w:proofErr w:type="spellEnd"/>
-      <w:r>
-        <w:t xml:space="preserve"> моделирует молекулы как </w:t>
-      </w:r>
-      <w:r>
-        <w:rPr>
-          <w:rStyle w:val="ab"/>
-          <w:b w:val="0"/>
-          <w:bCs w:val="0"/>
-        </w:rPr>
-        <w:t>неориентированные графы</w:t>
-      </w:r>
-      <w:r>
-        <w:t>, где</w:t>
-      </w:r>
-      <w:r>
-        <w:t xml:space="preserve"> </w:t>
-      </w:r>
-      <w:r>
-        <w:t>узлы (</w:t>
-      </w:r>
-      <w:proofErr w:type="spellStart"/>
-      <w:r>
-        <w:t>nodes</w:t>
-      </w:r>
-      <w:proofErr w:type="spellEnd"/>
-      <w:r>
-        <w:t>) соответствуют атомам</w:t>
-      </w:r>
-      <w:r>
-        <w:t xml:space="preserve">, а </w:t>
-      </w:r>
-      <w:r>
-        <w:t>рёбра (</w:t>
-      </w:r>
-      <w:proofErr w:type="spellStart"/>
-      <w:r>
-        <w:t>edges</w:t>
-      </w:r>
-      <w:proofErr w:type="spellEnd"/>
-      <w:r>
-        <w:t>) — химическим связям.</w:t>
-      </w:r>
-    </w:p>
-    <w:p>
-      <w:pPr>
-        <w:spacing w:before="100" w:beforeAutospacing="1" w:after="100" w:afterAutospacing="1"/>
-      </w:pPr>
-      <w:r>
-        <w:t>Модель обучается предсказывать молекулярные свойства, обобщая информацию, проходящую через структуру молекулярного графа.</w:t>
-      </w:r>
-    </w:p>
-    <w:p>
-      <w:pPr>
+      <w:r>
+        <w:t>компоненты</w:t>
+      </w:r>
+      <w:r>
         <w:rPr>
           <w:lang w:val="en-US"/>
         </w:rPr>
-      </w:pPr>
-      <w:r>
-        <w:t>Основные</w:t>
-      </w:r>
-      <w:r>
-        <w:rPr>
-          <w:lang w:val="en-US"/>
-        </w:rPr>
-        <w:t xml:space="preserve"> </w:t>
-      </w:r>
-      <w:r>
-        <w:t>компоненты</w:t>
-      </w:r>
-      <w:r>
-        <w:rPr>
-          <w:lang w:val="en-US"/>
-        </w:rPr>
-        <w:t xml:space="preserve"> </w:t>
-      </w:r>
-      <w:proofErr w:type="spellStart"/>
-      <w:r>
-        <w:rPr>
-          <w:lang w:val="en-US"/>
-        </w:rPr>
-        <w:t>GCNPredictor</w:t>
-      </w:r>
-      <w:proofErr w:type="spellEnd"/>
-      <w:r>
-        <w:rPr>
-          <w:lang w:val="en-US"/>
-        </w:rPr>
-        <w:t>:</w:t>
+        <w:t xml:space="preserve"> GCNPredictor:</w:t>
       </w:r>
     </w:p>
     <w:p>
@@ -7271,10 +6163,7 @@
         <w:t>:</w:t>
       </w:r>
       <w:r>
-        <w:t xml:space="preserve"> м</w:t>
-      </w:r>
-      <w:r>
-        <w:t>ножественные слои GCN осуществляют агрегацию информации о соседях каждого узла:</w:t>
+        <w:t xml:space="preserve"> множественные слои GCN осуществляют агрегацию информации о соседях каждого узла:</w:t>
       </w:r>
     </w:p>
     <w:p>
@@ -7736,7 +6625,6 @@
         </w:rPr>
         <w:t xml:space="preserve">вектор признаков узла </w:t>
       </w:r>
-      <w:proofErr w:type="spellStart"/>
       <w:r>
         <w:rPr>
           <w:rFonts w:eastAsiaTheme="minorEastAsia"/>
@@ -7744,7 +6632,6 @@
         </w:rPr>
         <w:t>i</w:t>
       </w:r>
-      <w:proofErr w:type="spellEnd"/>
       <w:r>
         <w:rPr>
           <w:rFonts w:eastAsiaTheme="minorEastAsia"/>
@@ -7872,7 +6759,6 @@
         </w:rPr>
         <w:t xml:space="preserve">степень узла </w:t>
       </w:r>
-      <w:proofErr w:type="spellStart"/>
       <w:r>
         <w:rPr>
           <w:rFonts w:eastAsiaTheme="minorEastAsia"/>
@@ -7880,7 +6766,6 @@
         </w:rPr>
         <w:t>i</w:t>
       </w:r>
-      <w:proofErr w:type="spellEnd"/>
       <w:r>
         <w:rPr>
           <w:rFonts w:eastAsiaTheme="minorEastAsia"/>
@@ -7980,7 +6865,6 @@
         </w:rPr>
         <w:t xml:space="preserve">нелинейная функция активации (например, </w:t>
       </w:r>
-      <w:proofErr w:type="spellStart"/>
       <w:r>
         <w:rPr>
           <w:rFonts w:eastAsiaTheme="minorEastAsia"/>
@@ -7988,7 +6872,6 @@
         </w:rPr>
         <w:t>ReLU</w:t>
       </w:r>
-      <w:proofErr w:type="spellEnd"/>
     </w:p>
     <w:p>
       <w:pPr>
@@ -8002,147 +6885,12 @@
           <w:iCs/>
         </w:rPr>
       </w:pPr>
-      <w:proofErr w:type="spellStart"/>
       <w:r>
         <w:rPr>
           <w:rFonts w:eastAsiaTheme="minorEastAsia"/>
           <w:iCs/>
         </w:rPr>
-        <w:t>Readout</w:t>
-      </w:r>
-      <w:proofErr w:type="spellEnd"/>
-      <w:r>
-        <w:rPr>
-          <w:rFonts w:eastAsiaTheme="minorEastAsia"/>
-          <w:iCs/>
-        </w:rPr>
-        <w:t>-функция</w:t>
-      </w:r>
-      <w:r>
-        <w:rPr>
-          <w:rFonts w:eastAsiaTheme="minorEastAsia"/>
-          <w:iCs/>
-        </w:rPr>
-        <w:t xml:space="preserve">. </w:t>
-      </w:r>
-      <w:r>
-        <w:rPr>
-          <w:rFonts w:eastAsiaTheme="minorEastAsia"/>
-          <w:iCs/>
-        </w:rPr>
-        <w:t xml:space="preserve">После свёрток производится агрегация узловых векторов в вектор молекулы (глобальное представление графа), с помощью </w:t>
-      </w:r>
-      <w:proofErr w:type="spellStart"/>
-      <w:r>
-        <w:rPr>
-          <w:rFonts w:eastAsiaTheme="minorEastAsia"/>
-          <w:iCs/>
-        </w:rPr>
-        <w:t>mean</w:t>
-      </w:r>
-      <w:proofErr w:type="spellEnd"/>
-      <w:r>
-        <w:rPr>
-          <w:rFonts w:eastAsiaTheme="minorEastAsia"/>
-          <w:iCs/>
-        </w:rPr>
-        <w:t>/</w:t>
-      </w:r>
-      <w:proofErr w:type="spellStart"/>
-      <w:r>
-        <w:rPr>
-          <w:rFonts w:eastAsiaTheme="minorEastAsia"/>
-          <w:iCs/>
-        </w:rPr>
-        <w:t>sum</w:t>
-      </w:r>
-      <w:proofErr w:type="spellEnd"/>
-      <w:r>
-        <w:rPr>
-          <w:rFonts w:eastAsiaTheme="minorEastAsia"/>
-          <w:iCs/>
-        </w:rPr>
-        <w:t>/</w:t>
-      </w:r>
-      <w:proofErr w:type="spellStart"/>
-      <w:r>
-        <w:rPr>
-          <w:rFonts w:eastAsiaTheme="minorEastAsia"/>
-          <w:iCs/>
-        </w:rPr>
-        <w:t>max</w:t>
-      </w:r>
-      <w:proofErr w:type="spellEnd"/>
-      <w:r>
-        <w:rPr>
-          <w:rFonts w:eastAsiaTheme="minorEastAsia"/>
-          <w:iCs/>
-        </w:rPr>
-        <w:t xml:space="preserve"> </w:t>
-      </w:r>
-      <w:proofErr w:type="spellStart"/>
-      <w:r>
-        <w:rPr>
-          <w:rFonts w:eastAsiaTheme="minorEastAsia"/>
-          <w:iCs/>
-        </w:rPr>
-        <w:t>pooling</w:t>
-      </w:r>
-      <w:proofErr w:type="spellEnd"/>
-      <w:r>
-        <w:rPr>
-          <w:rFonts w:eastAsiaTheme="minorEastAsia"/>
-          <w:iCs/>
-        </w:rPr>
-        <w:t xml:space="preserve"> или </w:t>
-      </w:r>
-      <w:proofErr w:type="spellStart"/>
-      <w:r>
-        <w:rPr>
-          <w:rFonts w:eastAsiaTheme="minorEastAsia"/>
-          <w:iCs/>
-        </w:rPr>
-        <w:t>learnable</w:t>
-      </w:r>
-      <w:proofErr w:type="spellEnd"/>
-      <w:r>
-        <w:rPr>
-          <w:rFonts w:eastAsiaTheme="minorEastAsia"/>
-          <w:iCs/>
-        </w:rPr>
-        <w:t xml:space="preserve"> </w:t>
-      </w:r>
-      <w:proofErr w:type="spellStart"/>
-      <w:r>
-        <w:rPr>
-          <w:rFonts w:eastAsiaTheme="minorEastAsia"/>
-          <w:iCs/>
-        </w:rPr>
-        <w:t>attention</w:t>
-      </w:r>
-      <w:proofErr w:type="spellEnd"/>
-      <w:r>
-        <w:rPr>
-          <w:rFonts w:eastAsiaTheme="minorEastAsia"/>
-          <w:iCs/>
-        </w:rPr>
-        <w:t xml:space="preserve"> </w:t>
-      </w:r>
-      <w:proofErr w:type="spellStart"/>
-      <w:r>
-        <w:rPr>
-          <w:rFonts w:eastAsiaTheme="minorEastAsia"/>
-          <w:iCs/>
-        </w:rPr>
-        <w:t>pooling</w:t>
-      </w:r>
-      <w:proofErr w:type="spellEnd"/>
-      <w:r>
-        <w:rPr>
-          <w:rFonts w:eastAsiaTheme="minorEastAsia"/>
-          <w:iCs/>
-        </w:rPr>
-        <w:t>.</w:t>
+        <w:t>Readout-функция. После свёрток производится агрегация узловых векторов в вектор молекулы (глобальное представление графа), с помощью mean/sum/max pooling или learnable attention pooling.</w:t>
       </w:r>
     </w:p>
     <w:p>
@@ -8163,46 +6911,7 @@
           <w:iCs/>
         </w:rPr>
         <w:lastRenderedPageBreak/>
-        <w:t xml:space="preserve">MLP </w:t>
-      </w:r>
-      <w:proofErr w:type="spellStart"/>
-      <w:r>
-        <w:rPr>
-          <w:rFonts w:eastAsiaTheme="minorEastAsia"/>
-          <w:iCs/>
-        </w:rPr>
-        <w:t>head</w:t>
-      </w:r>
-      <w:proofErr w:type="spellEnd"/>
-      <w:r>
-        <w:rPr>
-          <w:rFonts w:eastAsiaTheme="minorEastAsia"/>
-          <w:iCs/>
-        </w:rPr>
-        <w:t xml:space="preserve">. </w:t>
-      </w:r>
-      <w:r>
-        <w:rPr>
-          <w:rFonts w:eastAsiaTheme="minorEastAsia"/>
-          <w:iCs/>
-        </w:rPr>
-        <w:t xml:space="preserve">Глобальный вектор подаётся на </w:t>
-      </w:r>
-      <w:proofErr w:type="spellStart"/>
-      <w:r>
-        <w:rPr>
-          <w:rFonts w:eastAsiaTheme="minorEastAsia"/>
-          <w:iCs/>
-        </w:rPr>
-        <w:t>полносвязную</w:t>
-      </w:r>
-      <w:proofErr w:type="spellEnd"/>
-      <w:r>
-        <w:rPr>
-          <w:rFonts w:eastAsiaTheme="minorEastAsia"/>
-          <w:iCs/>
-        </w:rPr>
-        <w:t xml:space="preserve"> сеть (MLP), которая и производит финальное предсказание.</w:t>
+        <w:t>MLP head. Глобальный вектор подаётся на полносвязную сеть (MLP), которая и производит финальное предсказание.</w:t>
       </w:r>
     </w:p>
     <w:p>
@@ -8542,14 +7251,7 @@
           <w:i/>
           <w:iCs/>
         </w:rPr>
-        <w:t>К</w:t>
-      </w:r>
-      <w:r>
-        <w:rPr>
-          <w:i/>
-          <w:iCs/>
-        </w:rPr>
-        <w:t>лассификация</w:t>
+        <w:t>Классификация</w:t>
       </w:r>
       <w:r>
         <w:t xml:space="preserve"> (например, токсичность):</w:t>
@@ -8971,7 +7673,6 @@
           <w:iCs/>
         </w:rPr>
       </w:pPr>
-      <w:proofErr w:type="spellStart"/>
       <w:r>
         <w:rPr>
           <w:rFonts w:eastAsiaTheme="minorEastAsia"/>
@@ -8980,7 +7681,6 @@
         </w:rPr>
         <w:t>GCNPredictor</w:t>
       </w:r>
-      <w:proofErr w:type="spellEnd"/>
       <w:r>
         <w:rPr>
           <w:rFonts w:eastAsiaTheme="minorEastAsia"/>
@@ -9017,67 +7717,26 @@
           <w:bCs/>
         </w:rPr>
       </w:pPr>
-      <w:proofErr w:type="spellStart"/>
-      <w:r>
-        <w:t>GCNPredictor</w:t>
-      </w:r>
-      <w:proofErr w:type="spellEnd"/>
-      <w:r>
-        <w:t xml:space="preserve"> основан на </w:t>
-      </w:r>
-      <w:proofErr w:type="spellStart"/>
+      <w:r>
+        <w:t xml:space="preserve">GCNPredictor основан на </w:t>
+      </w:r>
       <w:r>
         <w:rPr>
           <w:rStyle w:val="ab"/>
           <w:b w:val="0"/>
           <w:bCs w:val="0"/>
         </w:rPr>
-        <w:t>графовой</w:t>
-      </w:r>
-      <w:proofErr w:type="spellEnd"/>
+        <w:t>графовой нейросетевой архитектуре</w:t>
+      </w:r>
+      <w:r>
+        <w:t xml:space="preserve">, принципиально отличной от трансформеров (как ChemBERTa) и моделей на основе SMILES (например, RNN или CNN). Это делает модель ценной для сравнения с иными подходами, так как она опирается на </w:t>
+      </w:r>
       <w:r>
         <w:rPr>
           <w:rStyle w:val="ab"/>
           <w:b w:val="0"/>
           <w:bCs w:val="0"/>
         </w:rPr>
-        <w:t xml:space="preserve"> </w:t>
-      </w:r>
-      <w:proofErr w:type="spellStart"/>
-      <w:r>
-        <w:rPr>
-          <w:rStyle w:val="ab"/>
-          <w:b w:val="0"/>
-          <w:bCs w:val="0"/>
-        </w:rPr>
-        <w:t>нейросетевой</w:t>
-      </w:r>
-      <w:proofErr w:type="spellEnd"/>
-      <w:r>
-        <w:rPr>
-          <w:rStyle w:val="ab"/>
-          <w:b w:val="0"/>
-          <w:bCs w:val="0"/>
-        </w:rPr>
-        <w:t xml:space="preserve"> архитектуре</w:t>
-      </w:r>
-      <w:r>
-        <w:t xml:space="preserve">, принципиально отличной от трансформеров (как </w:t>
-      </w:r>
-      <w:proofErr w:type="spellStart"/>
-      <w:r>
-        <w:t>ChemBERTa</w:t>
-      </w:r>
-      <w:proofErr w:type="spellEnd"/>
-      <w:r>
-        <w:t xml:space="preserve">) и моделей на основе SMILES (например, RNN или CNN). Это делает модель ценной для сравнения с иными подходами, так как она опирается на </w:t>
-      </w:r>
-      <w:r>
-        <w:rPr>
-          <w:rStyle w:val="ab"/>
-          <w:b w:val="0"/>
-          <w:bCs w:val="0"/>
-        </w:rPr>
         <w:t>структурное представление молекулы</w:t>
       </w:r>
       <w:r>
@@ -9109,7 +7768,6 @@
         </w:rPr>
         <w:t>GCN-модели активно используются в современных публикациях для предсказания биологических и физико-химических свойств [</w:t>
       </w:r>
-      <w:proofErr w:type="gramStart"/>
       <w:r>
         <w:rPr>
           <w:rFonts w:eastAsiaTheme="minorEastAsia"/>
@@ -9122,196 +7780,58 @@
           <w:rFonts w:eastAsiaTheme="minorEastAsia"/>
           <w:iCs/>
         </w:rPr>
-        <w:t>]</w:t>
-      </w:r>
-      <w:r>
-        <w:rPr>
-          <w:rFonts w:eastAsiaTheme="minorEastAsia"/>
-          <w:iCs/>
-        </w:rPr>
-        <w:t>Подход</w:t>
-      </w:r>
-      <w:proofErr w:type="gramEnd"/>
-      <w:r>
-        <w:rPr>
-          <w:rFonts w:eastAsiaTheme="minorEastAsia"/>
-          <w:iCs/>
+        <w:t>]Подход графовых нейросетей показывает высокую точность на стандартных датасетах (Tox21, ESOL, HIV и др.). GCN лежит в основе более сложных GNN-моделей (GAT, MPNN, DMPNN), поэтому её включение позволяет заложить базовый уровень сравнения в классе GNN.</w:t>
+      </w:r>
+    </w:p>
+    <w:p>
+      <w:pPr>
+        <w:spacing w:before="100" w:beforeAutospacing="1" w:after="100" w:afterAutospacing="1"/>
+      </w:pPr>
+      <w:r>
+        <w:t xml:space="preserve">Модель </w:t>
+      </w:r>
+      <w:r>
+        <w:t>dgllife.model.GCNPredictor</w:t>
+      </w:r>
+      <w:r>
+        <w:t xml:space="preserve"> входит в открытое ПО DGL-LifeSci.</w:t>
+      </w:r>
+      <w:r>
+        <w:rPr>
+          <w:sz w:val="24"/>
         </w:rPr>
         <w:t xml:space="preserve"> </w:t>
       </w:r>
-      <w:proofErr w:type="spellStart"/>
-      <w:r>
-        <w:rPr>
-          <w:rFonts w:eastAsiaTheme="minorEastAsia"/>
-          <w:iCs/>
-        </w:rPr>
-        <w:t>графовых</w:t>
-      </w:r>
-      <w:proofErr w:type="spellEnd"/>
-      <w:r>
-        <w:rPr>
-          <w:rFonts w:eastAsiaTheme="minorEastAsia"/>
-          <w:iCs/>
-        </w:rPr>
-        <w:t xml:space="preserve"> нейросетей показывает высокую точность на стандартных </w:t>
-      </w:r>
-      <w:proofErr w:type="spellStart"/>
-      <w:r>
-        <w:rPr>
-          <w:rFonts w:eastAsiaTheme="minorEastAsia"/>
-          <w:iCs/>
-        </w:rPr>
-        <w:t>датасетах</w:t>
-      </w:r>
-      <w:proofErr w:type="spellEnd"/>
-      <w:r>
-        <w:rPr>
-          <w:rFonts w:eastAsiaTheme="minorEastAsia"/>
-          <w:iCs/>
-        </w:rPr>
-        <w:t xml:space="preserve"> (Tox21, ESOL, HIV и др.).</w:t>
-      </w:r>
-      <w:r>
-        <w:rPr>
-          <w:rFonts w:eastAsiaTheme="minorEastAsia"/>
-          <w:iCs/>
-        </w:rPr>
-        <w:t xml:space="preserve"> </w:t>
-      </w:r>
-      <w:r>
-        <w:rPr>
-          <w:rFonts w:eastAsiaTheme="minorEastAsia"/>
-          <w:iCs/>
-        </w:rPr>
-        <w:t>GCN лежит в основе более сложных GNN-моделей (GAT, MPNN, DMPNN), поэтому её включение позволяет заложить базовый уровень сравнения в классе GNN.</w:t>
-      </w:r>
-    </w:p>
-    <w:p>
-      <w:pPr>
-        <w:spacing w:before="100" w:beforeAutospacing="1" w:after="100" w:afterAutospacing="1"/>
-      </w:pPr>
-      <w:r>
-        <w:t xml:space="preserve">Модель </w:t>
-      </w:r>
-      <w:proofErr w:type="spellStart"/>
-      <w:proofErr w:type="gramStart"/>
-      <w:r>
-        <w:t>dgllife.model</w:t>
-      </w:r>
-      <w:proofErr w:type="gramEnd"/>
-      <w:r>
-        <w:t>.GCNPredictor</w:t>
-      </w:r>
-      <w:proofErr w:type="spellEnd"/>
-      <w:r>
-        <w:t xml:space="preserve"> входит в открытое ПО DGL-</w:t>
-      </w:r>
-      <w:proofErr w:type="spellStart"/>
-      <w:r>
-        <w:t>LifeSci</w:t>
-      </w:r>
-      <w:proofErr w:type="spellEnd"/>
+      <w:r>
+        <w:t>Код и примеры обучения доступны на GitHub</w:t>
+      </w:r>
+      <w:r>
+        <w:t xml:space="preserve">. </w:t>
+      </w:r>
+      <w:r>
+        <w:t xml:space="preserve">Не требует особых вычислительных ресурсов </w:t>
+      </w:r>
+      <w:r>
+        <w:t>-</w:t>
+      </w:r>
+      <w:r>
+        <w:t xml:space="preserve"> обучение возможно на CPU при работе с небольшими датасетами.</w:t>
+      </w:r>
+    </w:p>
+    <w:p>
+      <w:r>
+        <w:t>Модель широко применяется в исследовательских статьях и соревнованиях по химическому ML. Обучение и воспроизведение результатов может быть проведено с использованием общедоступных молекулярных ба</w:t>
+      </w:r>
+      <w:r>
+        <w:t>з</w:t>
+      </w:r>
       <w:r>
         <w:t>.</w:t>
       </w:r>
-      <w:r>
-        <w:rPr>
-          <w:sz w:val="24"/>
-        </w:rPr>
-        <w:t xml:space="preserve"> </w:t>
-      </w:r>
-      <w:r>
-        <w:t xml:space="preserve">Код и примеры обучения доступны на </w:t>
-      </w:r>
-      <w:proofErr w:type="spellStart"/>
-      <w:r>
-        <w:t>GitHub</w:t>
-      </w:r>
-      <w:proofErr w:type="spellEnd"/>
-      <w:r>
-        <w:t xml:space="preserve">. </w:t>
-      </w:r>
-      <w:r>
-        <w:t xml:space="preserve">Не требует особых вычислительных ресурсов </w:t>
-      </w:r>
-      <w:r>
-        <w:t>-</w:t>
-      </w:r>
-      <w:r>
-        <w:t xml:space="preserve"> обучение возможно на CPU при работе с небольшими </w:t>
-      </w:r>
-      <w:proofErr w:type="spellStart"/>
-      <w:r>
-        <w:t>датасетами</w:t>
-      </w:r>
-      <w:proofErr w:type="spellEnd"/>
-      <w:r>
-        <w:t>.</w:t>
-      </w:r>
-    </w:p>
-    <w:p>
-      <w:r>
-        <w:t>Модель широко применяется в исследовательских статьях и соревнованиях по химическому ML</w:t>
-      </w:r>
-      <w:r>
-        <w:t xml:space="preserve">. </w:t>
-      </w:r>
-      <w:r>
-        <w:t>Обучение и воспроизведение результатов может быть проведено с использованием общедоступных молекулярных ба</w:t>
-      </w:r>
-      <w:r>
-        <w:t>з</w:t>
-      </w:r>
-      <w:r>
-        <w:t>.</w:t>
-      </w:r>
-    </w:p>
-    <w:p>
-      <w:pPr>
-        <w:rPr>
-          <w:lang w:val="en-US"/>
-        </w:rPr>
-      </w:pPr>
-      <w:r>
-        <w:t>Таким образом в</w:t>
-      </w:r>
-      <w:r>
-        <w:t xml:space="preserve">ключение </w:t>
-      </w:r>
-      <w:proofErr w:type="spellStart"/>
-      <w:r>
-        <w:t>GCNPredictor</w:t>
-      </w:r>
-      <w:proofErr w:type="spellEnd"/>
-      <w:r>
-        <w:t xml:space="preserve"> в выборку моделей</w:t>
-      </w:r>
-      <w:r>
-        <w:t xml:space="preserve"> </w:t>
-      </w:r>
-      <w:r>
-        <w:t>усиливает архитектурное разнообразие,</w:t>
-      </w:r>
-      <w:r>
-        <w:t xml:space="preserve"> </w:t>
-      </w:r>
-      <w:r>
-        <w:t>обеспечивает реалистичное сравнение с GNN-классом моделей,</w:t>
-      </w:r>
-      <w:r>
-        <w:t xml:space="preserve"> </w:t>
-      </w:r>
-      <w:r>
-        <w:t>соответствует современным научным и прикладным практикам в предсказании свойств малых молекул</w:t>
-      </w:r>
-      <w:r>
-        <w:t xml:space="preserve"> и при этом </w:t>
-      </w:r>
-      <w:r>
-        <w:t>не нарушает критерии доступности и воспроизводимости</w:t>
-      </w:r>
-      <w:r>
-        <w:t>, что делает эту модель оптимальным кандидатом.</w:t>
+    </w:p>
+    <w:p>
+      <w:r>
+        <w:t>Таким образом включение GCNPredictor в выборку моделей усиливает архитектурное разнообразие, обеспечивает реалистичное сравнение с GNN-классом моделей, соответствует современным научным и прикладным практикам в предсказании свойств малых молекул и при этом не нарушает критерии доступности и воспроизводимости, что делает эту модель оптимальным кандидатом.</w:t>
       </w:r>
     </w:p>
     <w:p>
@@ -9326,7 +7846,7 @@
           <w:lang w:val="en-US"/>
         </w:rPr>
       </w:pPr>
-      <w:bookmarkStart w:id="18" w:name="_Toc198559454"/>
+      <w:bookmarkStart w:id="18" w:name="_Toc198564952"/>
       <w:r>
         <w:rPr>
           <w:rFonts w:eastAsiaTheme="minorHAnsi"/>
@@ -9338,247 +7858,132 @@
       <w:bookmarkEnd w:id="18"/>
     </w:p>
     <w:p>
-      <w:proofErr w:type="spellStart"/>
-      <w:r>
+      <w:r>
+        <w:t>Random Forest (RF) — ансамблевый алгоритм машинного обучения, представляющий собой комбинацию решающих деревьев, обученных на случайных подмножествах признаков и объектов. Он остается одним из наиболее распространённых и надёжных методов для решения задач регрессии и классификации в химоинформатике и смежных областях.</w:t>
+      </w:r>
+    </w:p>
+    <w:p>
+      <w:r>
+        <w:t>Random Forest не относится к нейросетевым архитектурам и тем более к графовым моделям. Это классический алгоритм из семейства ансамблевых деревьев решений, что позволяет расширить архитектурное разнообразие выборки. Его наличие важно для избежания архитектурной однородности.</w:t>
+      </w:r>
+    </w:p>
+    <w:p>
+      <w:r>
+        <w:t>Эта модель</w:t>
+      </w:r>
+      <w:r>
+        <w:t xml:space="preserve"> активно применя</w:t>
+      </w:r>
+      <w:r>
+        <w:t>е</w:t>
+      </w:r>
+      <w:r>
+        <w:t xml:space="preserve">тся для предсказания ADMET-свойств, токсичности, биоактивности молекул и </w:t>
+      </w:r>
+      <w:r>
+        <w:t xml:space="preserve">других свойств малых молекул </w:t>
+      </w:r>
+      <w:r>
+        <w:t>[19]</w:t>
+      </w:r>
+      <w:r>
+        <w:t xml:space="preserve">, </w:t>
+      </w:r>
+      <w:r>
+        <w:t>применим</w:t>
+      </w:r>
+      <w:r>
+        <w:t>а</w:t>
+      </w:r>
+      <w:r>
+        <w:t xml:space="preserve"> к дескрипторам молекул (например, ECFP, MACCS, RDKit-фингерпринты), которые можно извлекать без графовой структуры, что даёт возможность проводить аналитически интерпретируемые эксперименты.</w:t>
+      </w:r>
+    </w:p>
+    <w:p>
+      <w:r>
+        <w:rPr>
+          <w:lang w:val="en-US"/>
+        </w:rPr>
         <w:t>Random</w:t>
       </w:r>
-      <w:proofErr w:type="spellEnd"/>
       <w:r>
         <w:t xml:space="preserve"> </w:t>
       </w:r>
-      <w:proofErr w:type="spellStart"/>
-      <w:r>
+      <w:r>
+        <w:rPr>
+          <w:lang w:val="en-US"/>
+        </w:rPr>
         <w:t>Forest</w:t>
       </w:r>
-      <w:proofErr w:type="spellEnd"/>
-      <w:r>
-        <w:t xml:space="preserve"> (RF) — ансамблевый алгоритм машинного обучения, представляющий собой комбинацию решающих деревьев, обученных на случайных подмножествах признаков и объектов. Он остается одним из наиболее распространённых и надёжных методов для решения задач регрессии и классификации в </w:t>
-      </w:r>
-      <w:proofErr w:type="spellStart"/>
-      <w:r>
-        <w:t>химоинформатике</w:t>
-      </w:r>
-      <w:proofErr w:type="spellEnd"/>
-      <w:r>
-        <w:t xml:space="preserve"> и смежных областях.</w:t>
-      </w:r>
-    </w:p>
-    <w:p>
-      <w:proofErr w:type="spellStart"/>
-      <w:r>
+      <w:r>
+        <w:t xml:space="preserve"> не требует обучения на GPU или большого объема оперативной памяти. Это делает его удобным выбором в условиях ограниченных вычислительных ресурсов, соответствуя критерию доступности. RF имеет небольшое число гиперпараметров и предоставляет удобные средства анализа важности признаков. Это полезно при анализе влияния различных молекулярных дескрипторов на результат.</w:t>
+      </w:r>
+    </w:p>
+    <w:p>
+      <w:r>
+        <w:t>RF часто используется как базовая модель, с которой сравниваются более сложные архитектуры. Включение её в исследование обеспечивает точку отсчета и позволяет оценить, насколько архитектуры типа GNN или трансформеров действительно превосходят классические методы.</w:t>
+      </w:r>
+      <w:r>
+        <w:t xml:space="preserve"> </w:t>
+      </w:r>
+      <w:r>
+        <w:t>Благодаря бутстрапированию и усреднению предсказаний, RF демонстрирует хорошую обобщающую способность, особенно при небольших объемах данных.</w:t>
+      </w:r>
+    </w:p>
+    <w:p>
+      <w:r>
+        <w:t>Также использование RF позволяет выполнять воспроизводимые эксперименты, что особенно важно в рамках</w:t>
+      </w:r>
+      <w:r>
+        <w:t xml:space="preserve"> практической части</w:t>
+      </w:r>
+      <w:r>
+        <w:t xml:space="preserve"> настоящей работ</w:t>
+      </w:r>
+      <w:r>
+        <w:t>ы</w:t>
+      </w:r>
+      <w:r>
+        <w:t>.</w:t>
+      </w:r>
+      <w:r>
+        <w:t xml:space="preserve"> </w:t>
+      </w:r>
+      <w:r>
+        <w:t>RF устойчив к несбалансированным классам (в задачах классификации), особенно с применением техник взвешивания классов.</w:t>
+      </w:r>
+    </w:p>
+    <w:p>
+      <w:r>
+        <w:t xml:space="preserve">Для оценки эффективности и проведения сравнительного анализа будет использоваться реализация </w:t>
+      </w:r>
+      <w:r>
+        <w:rPr>
+          <w:lang w:val="en-US"/>
+        </w:rPr>
         <w:t>Random</w:t>
       </w:r>
-      <w:proofErr w:type="spellEnd"/>
       <w:r>
         <w:t xml:space="preserve"> </w:t>
       </w:r>
-      <w:proofErr w:type="spellStart"/>
-      <w:r>
+      <w:r>
+        <w:rPr>
+          <w:lang w:val="en-US"/>
+        </w:rPr>
         <w:t>Forest</w:t>
       </w:r>
-      <w:proofErr w:type="spellEnd"/>
-      <w:r>
-        <w:t xml:space="preserve"> не относится к </w:t>
-      </w:r>
-      <w:proofErr w:type="spellStart"/>
-      <w:r>
-        <w:t>нейросетевым</w:t>
-      </w:r>
-      <w:proofErr w:type="spellEnd"/>
-      <w:r>
-        <w:t xml:space="preserve"> архитектурам и тем более к </w:t>
-      </w:r>
-      <w:proofErr w:type="spellStart"/>
-      <w:r>
-        <w:t>графовым</w:t>
-      </w:r>
-      <w:proofErr w:type="spellEnd"/>
-      <w:r>
-        <w:t xml:space="preserve"> моделям. Это классический алгоритм из семейства ансамблевых деревьев решений, что позволяет расширить архитектурное разнообразие выборки. Его наличие важно для </w:t>
-      </w:r>
-      <w:proofErr w:type="spellStart"/>
-      <w:r>
-        <w:t>избежания</w:t>
-      </w:r>
-      <w:proofErr w:type="spellEnd"/>
-      <w:r>
-        <w:t xml:space="preserve"> архитектурной однородности.</w:t>
-      </w:r>
-    </w:p>
-    <w:p>
-      <w:r>
-        <w:t>Эта модель</w:t>
-      </w:r>
-      <w:r>
-        <w:t xml:space="preserve"> активно применя</w:t>
-      </w:r>
-      <w:r>
-        <w:t>е</w:t>
-      </w:r>
-      <w:r>
-        <w:t xml:space="preserve">тся для предсказания ADMET-свойств, токсичности, </w:t>
-      </w:r>
-      <w:proofErr w:type="spellStart"/>
-      <w:r>
-        <w:t>биоактивности</w:t>
-      </w:r>
-      <w:proofErr w:type="spellEnd"/>
-      <w:r>
-        <w:t xml:space="preserve"> молекул и </w:t>
-      </w:r>
-      <w:r>
-        <w:t xml:space="preserve">других свойств малых молекул </w:t>
-      </w:r>
-      <w:r>
-        <w:t>[19]</w:t>
-      </w:r>
-      <w:r>
-        <w:t xml:space="preserve">, </w:t>
-      </w:r>
-      <w:r>
-        <w:t>применим</w:t>
-      </w:r>
-      <w:r>
-        <w:t>а</w:t>
-      </w:r>
-      <w:r>
-        <w:t xml:space="preserve"> к дескрипторам молекул (например, ECFP, MACCS, </w:t>
-      </w:r>
-      <w:proofErr w:type="spellStart"/>
-      <w:r>
-        <w:t>RDKit-фингерпринты</w:t>
-      </w:r>
-      <w:proofErr w:type="spellEnd"/>
-      <w:r>
-        <w:t xml:space="preserve">), которые можно извлекать без </w:t>
-      </w:r>
-      <w:proofErr w:type="spellStart"/>
-      <w:r>
-        <w:t>графовой</w:t>
-      </w:r>
-      <w:proofErr w:type="spellEnd"/>
-      <w:r>
-        <w:t xml:space="preserve"> структуры, что даёт возможность проводить аналитически интерпретируемые эксперименты.</w:t>
-      </w:r>
-    </w:p>
-    <w:p>
+      <w:r>
+        <w:t xml:space="preserve"> </w:t>
+      </w:r>
+      <w:r>
+        <w:t xml:space="preserve">из библиотеки </w:t>
+      </w:r>
       <w:r>
         <w:rPr>
           <w:lang w:val="en-US"/>
         </w:rPr>
-        <w:t>Random</w:t>
-      </w:r>
-      <w:r>
-        <w:t xml:space="preserve"> </w:t>
-      </w:r>
-      <w:r>
-        <w:rPr>
-          <w:lang w:val="en-US"/>
-        </w:rPr>
-        <w:t>Forest</w:t>
-      </w:r>
-      <w:r>
-        <w:t xml:space="preserve"> не требует обучения на GPU или большого объема оперативной памяти. Это делает его удобным выбором в условиях ограниченных вычислительных ресурсов, соответствуя критерию доступности.</w:t>
-      </w:r>
-      <w:r>
-        <w:t xml:space="preserve"> </w:t>
-      </w:r>
-      <w:r>
-        <w:t xml:space="preserve">RF имеет небольшое число </w:t>
-      </w:r>
-      <w:proofErr w:type="spellStart"/>
-      <w:r>
-        <w:t>гиперпараметров</w:t>
-      </w:r>
-      <w:proofErr w:type="spellEnd"/>
-      <w:r>
-        <w:t xml:space="preserve"> и предоставляет удобные средства анализа важности признаков. Это полезно при анализе влияния различных молекулярных дескрипторов на результат.</w:t>
-      </w:r>
-    </w:p>
-    <w:p>
-      <w:r>
-        <w:t>RF часто используется как базовая модель, с которой сравниваются более сложные архитектуры. Включение её в исследование обеспечивает точку отсчета и позволяет оценить, насколько архитектуры типа GNN или трансформеров действительно превосходят классические методы.</w:t>
-      </w:r>
-      <w:r>
-        <w:t xml:space="preserve"> </w:t>
-      </w:r>
-      <w:r>
-        <w:t>Благодаря б</w:t>
-      </w:r>
-      <w:proofErr w:type="spellStart"/>
-      <w:r>
-        <w:t>утстрапированию</w:t>
-      </w:r>
-      <w:proofErr w:type="spellEnd"/>
-      <w:r>
-        <w:t xml:space="preserve"> и усреднению предсказаний, RF демонстрирует хорошую обобщающую способность, особенно при небольших объемах данных.</w:t>
-      </w:r>
-    </w:p>
-    <w:p>
-      <w:r>
-        <w:t>Также и</w:t>
-      </w:r>
-      <w:r>
-        <w:t xml:space="preserve">спользование RF позволяет выполнять воспроизводимые эксперименты, что особенно важно в </w:t>
-      </w:r>
-      <w:r>
-        <w:t>рамках</w:t>
-      </w:r>
-      <w:r>
-        <w:t xml:space="preserve"> практической части</w:t>
-      </w:r>
-      <w:r>
-        <w:t xml:space="preserve"> настоящей</w:t>
-      </w:r>
-      <w:r>
-        <w:t xml:space="preserve"> работ</w:t>
-      </w:r>
-      <w:r>
-        <w:t>ы</w:t>
-      </w:r>
-      <w:r>
-        <w:t>.</w:t>
-      </w:r>
-      <w:r>
-        <w:t xml:space="preserve"> </w:t>
-      </w:r>
-      <w:r>
-        <w:t>RF устойчив к несбалансированным классам (в задачах классификации), особенно с применением техник взвешивания классов.</w:t>
-      </w:r>
-    </w:p>
-    <w:p>
-      <w:r>
-        <w:t xml:space="preserve">Для оценки эффективности и проведения сравнительного анализа будет использоваться реализация </w:t>
-      </w:r>
-      <w:r>
-        <w:rPr>
-          <w:lang w:val="en-US"/>
-        </w:rPr>
-        <w:t>Random</w:t>
-      </w:r>
-      <w:r>
-        <w:t xml:space="preserve"> </w:t>
-      </w:r>
-      <w:r>
-        <w:rPr>
-          <w:lang w:val="en-US"/>
-        </w:rPr>
-        <w:t>Forest</w:t>
-      </w:r>
-      <w:r>
-        <w:t xml:space="preserve"> </w:t>
-      </w:r>
-      <w:r>
-        <w:t xml:space="preserve">из библиотеки </w:t>
-      </w:r>
-      <w:proofErr w:type="spellStart"/>
-      <w:r>
-        <w:rPr>
-          <w:lang w:val="en-US"/>
-        </w:rPr>
         <w:t>sklearn</w:t>
       </w:r>
-      <w:proofErr w:type="spellEnd"/>
       <w:r>
         <w:t>.</w:t>
       </w:r>
@@ -9594,28 +7999,364 @@
           <w:rFonts w:eastAsiaTheme="minorHAnsi"/>
         </w:rPr>
       </w:pPr>
-      <w:bookmarkStart w:id="19" w:name="_Toc198559455"/>
+      <w:bookmarkStart w:id="19" w:name="_Toc198564953"/>
       <w:r>
         <w:rPr>
           <w:rFonts w:eastAsiaTheme="minorHAnsi"/>
         </w:rPr>
-        <w:t xml:space="preserve">Выбор </w:t>
-      </w:r>
-      <w:proofErr w:type="spellStart"/>
-      <w:r>
-        <w:rPr>
-          <w:rFonts w:eastAsiaTheme="minorHAnsi"/>
-        </w:rPr>
-        <w:t>датасета</w:t>
-      </w:r>
-      <w:proofErr w:type="spellEnd"/>
-      <w:r>
-        <w:rPr>
-          <w:rFonts w:eastAsiaTheme="minorHAnsi"/>
-        </w:rPr>
-        <w:t xml:space="preserve"> для оценки и его обоснование.</w:t>
+        <w:t>Выбор датасета и его обоснование.</w:t>
       </w:r>
       <w:bookmarkEnd w:id="19"/>
+    </w:p>
+    <w:p>
+      <w:r>
+        <w:t xml:space="preserve">В результате </w:t>
+      </w:r>
+      <w:r>
+        <w:t>дополнительного исследования и проведенного анализа б</w:t>
+      </w:r>
+      <w:r>
+        <w:t>ыло принято решение</w:t>
+      </w:r>
+      <w:r>
+        <w:t xml:space="preserve"> в рамках практической части настоящей работы использовать датасет </w:t>
+      </w:r>
+      <w:r>
+        <w:rPr>
+          <w:lang w:val="en-US"/>
+        </w:rPr>
+        <w:t>ESOL</w:t>
+      </w:r>
+      <w:r>
+        <w:t xml:space="preserve">. </w:t>
+      </w:r>
+    </w:p>
+    <w:p>
+      <w:r>
+        <w:lastRenderedPageBreak/>
+        <w:t xml:space="preserve">Датасет ESOL (Estimated Solubility) представляет собой широко используемую открыто доступную коллекцию экспериментальных данных, отражающих водную растворимость малых органических молекул. </w:t>
+      </w:r>
+      <w:r>
+        <w:t>Впервые</w:t>
+      </w:r>
+      <w:r>
+        <w:t xml:space="preserve"> </w:t>
+      </w:r>
+      <w:r>
+        <w:t>упомянут</w:t>
+      </w:r>
+      <w:r>
+        <w:t xml:space="preserve"> </w:t>
+      </w:r>
+      <w:r>
+        <w:t>в</w:t>
+      </w:r>
+      <w:r>
+        <w:t xml:space="preserve"> </w:t>
+      </w:r>
+      <w:r>
+        <w:t>работе</w:t>
+      </w:r>
+      <w:r>
+        <w:t xml:space="preserve"> «</w:t>
+      </w:r>
+      <w:r>
+        <w:rPr>
+          <w:lang w:val="en-US"/>
+        </w:rPr>
+        <w:t>ESOL</w:t>
+      </w:r>
+      <w:r>
+        <w:t xml:space="preserve">: </w:t>
+      </w:r>
+      <w:r>
+        <w:rPr>
+          <w:lang w:val="en-US"/>
+        </w:rPr>
+        <w:t>Estimating</w:t>
+      </w:r>
+      <w:r>
+        <w:t xml:space="preserve"> </w:t>
+      </w:r>
+      <w:r>
+        <w:rPr>
+          <w:lang w:val="en-US"/>
+        </w:rPr>
+        <w:t>Aqueous</w:t>
+      </w:r>
+      <w:r>
+        <w:t xml:space="preserve"> </w:t>
+      </w:r>
+      <w:r>
+        <w:rPr>
+          <w:lang w:val="en-US"/>
+        </w:rPr>
+        <w:t>Solubility</w:t>
+      </w:r>
+      <w:r>
+        <w:t xml:space="preserve"> </w:t>
+      </w:r>
+      <w:r>
+        <w:rPr>
+          <w:lang w:val="en-US"/>
+        </w:rPr>
+        <w:t>Directly</w:t>
+      </w:r>
+      <w:r>
+        <w:t xml:space="preserve"> </w:t>
+      </w:r>
+      <w:r>
+        <w:rPr>
+          <w:lang w:val="en-US"/>
+        </w:rPr>
+        <w:t>from</w:t>
+      </w:r>
+      <w:r>
+        <w:t xml:space="preserve"> </w:t>
+      </w:r>
+      <w:r>
+        <w:rPr>
+          <w:lang w:val="en-US"/>
+        </w:rPr>
+        <w:t>Molecular</w:t>
+      </w:r>
+      <w:r>
+        <w:t xml:space="preserve"> </w:t>
+      </w:r>
+      <w:r>
+        <w:rPr>
+          <w:lang w:val="en-US"/>
+        </w:rPr>
+        <w:t>Structure</w:t>
+      </w:r>
+      <w:r>
+        <w:t xml:space="preserve">» </w:t>
+      </w:r>
+      <w:r>
+        <w:rPr>
+          <w:lang w:val="en-US"/>
+        </w:rPr>
+        <w:t>J</w:t>
+      </w:r>
+      <w:r>
+        <w:t>.</w:t>
+      </w:r>
+      <w:r>
+        <w:rPr>
+          <w:lang w:val="en-US"/>
+        </w:rPr>
+        <w:t>S</w:t>
+      </w:r>
+      <w:r>
+        <w:t>.</w:t>
+      </w:r>
+      <w:r>
+        <w:rPr>
+          <w:lang w:val="en-US"/>
+        </w:rPr>
+        <w:t>Delaney</w:t>
+      </w:r>
+      <w:r>
+        <w:t xml:space="preserve"> </w:t>
+      </w:r>
+      <w:r>
+        <w:t>в</w:t>
+      </w:r>
+      <w:r>
+        <w:t xml:space="preserve"> 2004 </w:t>
+      </w:r>
+      <w:r>
+        <w:t>г</w:t>
+      </w:r>
+      <w:r>
+        <w:t>.</w:t>
+      </w:r>
+      <w:r>
+        <w:t>и с тех пор</w:t>
+      </w:r>
+      <w:r>
+        <w:t xml:space="preserve"> занял прочное место в хемоинформатике как эталонный набор данных для решения задач регрессионного типа</w:t>
+      </w:r>
+      <w:r>
+        <w:t xml:space="preserve"> </w:t>
+      </w:r>
+      <w:r>
+        <w:t>[4]</w:t>
+      </w:r>
+      <w:r>
+        <w:t>. Основной предсказываемой характеристикой в данном датасете является логарифм растворимости молекул в воде (logS), выраженный в логарифмической шкале концентрации (молярность). Значения logS были получены на основе экспериментальных измерений и охватывают широкий диапазон растворимостей, что обеспечивает репрезентативность выборки.</w:t>
+      </w:r>
+      <w:r>
+        <w:t xml:space="preserve"> </w:t>
+      </w:r>
+      <w:r>
+        <w:rPr>
+          <w:lang w:val="en-US"/>
+        </w:rPr>
+        <w:t>[4]</w:t>
+      </w:r>
+    </w:p>
+    <w:p>
+      <w:r>
+        <w:t>В датасет входит 1128 малых молекул, каждая из которых представлена в формате SMILES</w:t>
+      </w:r>
+      <w:r>
+        <w:t xml:space="preserve">, </w:t>
+      </w:r>
+      <w:r>
+        <w:t>что позволяет эффективно конвертировать данные как для классических методов машинного обучения (например, через векторизацию дескрипторов), так и для современных подходов, основанных на графовых нейронных сетях и трансформерах. Такой формат делает датасет универсальным: он может быть использован с моделями любых архитектур — от случайных лесов до BERT-подобных моделей и графовых нейросетей.</w:t>
+      </w:r>
+    </w:p>
+    <w:p>
+      <w:r>
+        <w:t>Дополнительно к строкам SMILES предоставляются вычисленные молекулярные дескрипторы, включая молекулярную массу, число водородных доноров и акцепторов, площадь полярной поверхности (TPSA) и другие параметры, что позволяет расширить пространство признаков для моделей, не использующих явное представление структуры молекулы.</w:t>
+      </w:r>
+    </w:p>
+    <w:p>
+      <w:r>
+        <w:t>Таким образом, ESOL отвечает ряду ключевых требований</w:t>
+      </w:r>
+      <w:r>
+        <w:t xml:space="preserve">. Он </w:t>
+      </w:r>
+      <w:r>
+        <w:t>входит в состав MoleculeNet и поддерживается библиотеками вроде DeepChem)</w:t>
+      </w:r>
+      <w:r>
+        <w:t xml:space="preserve">, </w:t>
+      </w:r>
+      <w:r>
+        <w:t>может быть использован с различными типами моделей)</w:t>
+      </w:r>
+      <w:r>
+        <w:t xml:space="preserve"> и </w:t>
+      </w:r>
+      <w:r>
+        <w:t>представляет актуальное физико-химическое свойство, напрямую влияющее на биодоступность молекул.</w:t>
+      </w:r>
+    </w:p>
+    <w:p>
+      <w:r>
+        <w:t>Благодаря умеренному объёму данных (около одной тысячи наблюдений) датасет также может использоваться в условиях ограниченных вычислительных ресурсов, что делает его особенно удобным для практических экспериментов и сравнительных исследований.</w:t>
+      </w:r>
+    </w:p>
+    <w:p>
+      <w:r>
+        <w:t>Таким образом в</w:t>
+      </w:r>
+      <w:r>
+        <w:t>ыбор датасета ESOL полностью соответствует методологическим требованиям настоящего исследования</w:t>
+      </w:r>
+      <w:r>
+        <w:t xml:space="preserve">, а именно </w:t>
+      </w:r>
+      <w:r>
+        <w:t>гарантирует архитектурную независимость применения,</w:t>
+      </w:r>
+      <w:r>
+        <w:t xml:space="preserve"> </w:t>
+      </w:r>
+      <w:r>
+        <w:t>предоставляет реальные и значимые молекулярные свойства,</w:t>
+      </w:r>
+      <w:r>
+        <w:t xml:space="preserve"> </w:t>
+      </w:r>
+      <w:r>
+        <w:t>обладает открытым и стандартизированным форматом</w:t>
+      </w:r>
+      <w:r>
+        <w:t xml:space="preserve"> и </w:t>
+      </w:r>
+      <w:r>
+        <w:t xml:space="preserve">обеспечивает воспроизводимость экспериментов и сравнимость с </w:t>
+      </w:r>
+      <w:r>
+        <w:t xml:space="preserve">результатами </w:t>
+      </w:r>
+      <w:r>
+        <w:t>предыдущи</w:t>
+      </w:r>
+      <w:r>
+        <w:t>х экспериментов</w:t>
+      </w:r>
+      <w:r>
+        <w:t>.</w:t>
+      </w:r>
+    </w:p>
+    <w:p>
+      <w:r>
+        <w:lastRenderedPageBreak/>
+        <w:t>Достоверность данных в датасете ESOL подтверждается как его происхождением, так и методом составления, основанным на проверенных источниках и научной методологии.</w:t>
+      </w:r>
+      <w:r>
+        <w:t xml:space="preserve"> </w:t>
+      </w:r>
+      <w:r>
+        <w:t>Растворимость молекул (в логарифмической шкале — logS) была собрана автором из экспериментальных публикаций, химических справочников и научной литературы</w:t>
+      </w:r>
+      <w:r>
+        <w:t>, например, «</w:t>
+      </w:r>
+      <w:r>
+        <w:t>Handbook of Aqueous Solubility Data</w:t>
+      </w:r>
+      <w:r>
+        <w:t>»</w:t>
+      </w:r>
+      <w:r>
+        <w:t>[20]</w:t>
+      </w:r>
+      <w:r>
+        <w:t xml:space="preserve"> и э</w:t>
+      </w:r>
+      <w:r>
+        <w:t>кспериментальные базы данных в фармацевтической и агрохимической промышленности</w:t>
+      </w:r>
+      <w:r>
+        <w:t xml:space="preserve">. </w:t>
+      </w:r>
+      <w:r>
+        <w:t>Молекулы, содержащие нестабильные фрагменты, сильно ионизированные формы или редкие атомы, были исключены. В датасет вошли только органические малые молекулы, пригодные для моделирования.</w:t>
+      </w:r>
+      <w:r>
+        <w:t xml:space="preserve"> </w:t>
+      </w:r>
+      <w:r>
+        <w:t>Все молекулы были приведены к формату SMILES для универсального описания структуры. Это дало возможность использовать данные для самых разных подходов: от QSAR-моделей до графовых и трансформерных архитектур.</w:t>
+      </w:r>
+      <w:r>
+        <w:t xml:space="preserve"> </w:t>
+      </w:r>
+      <w:r>
+        <w:t>Дополнительно к экспериментальным значениям logS, Delaney рассчитал набор простых молекулярных дескрипторов (молекулярный вес, число акцепторов/доноров водородных связей, TPSA и т.д.), что позволило создать базовую регрессионную модель на основе линейной комбинации признаков (также приведённую в статье как бенчмарк).</w:t>
+      </w:r>
+      <w:r>
+        <w:t xml:space="preserve"> </w:t>
+      </w:r>
+      <w:r>
+        <w:t>Все значения logS были перепроверены вручную, чтобы исключить ошибки ввода или несоответствие структур. Таким образом, данные прошли экспертную валидацию на этапе подготовки.</w:t>
+      </w:r>
+    </w:p>
+    <w:p>
+      <w:r>
+        <w:t xml:space="preserve">Таким образом в настоящей работе </w:t>
+      </w:r>
+      <w:r>
+        <w:t xml:space="preserve">для сравнительного анализа эффективности различных подходов машинного обучения </w:t>
+      </w:r>
+      <w:r>
+        <w:t xml:space="preserve">будет использоваться современный датасет, отвечающий тематике исследования </w:t>
+      </w:r>
+      <w:r>
+        <w:t>и подходящий для использования моделями любой архитектуры в услови</w:t>
+      </w:r>
+      <w:r>
+        <w:t>ях</w:t>
+      </w:r>
+      <w:r>
+        <w:t xml:space="preserve"> ограниченных вычислительных ресурсов.</w:t>
+      </w:r>
     </w:p>
     <w:sectPr>
       <w:footerReference w:type="first" r:id="rId8"/>
@@ -11464,6 +10205,7 @@
   <w:style w:type="character" w:default="1" w:styleId="a0">
     <w:name w:val="Default Paragraph Font"/>
     <w:uiPriority w:val="1"/>
+    <w:semiHidden/>
     <w:unhideWhenUsed/>
   </w:style>
   <w:style w:type="table" w:default="1" w:styleId="a1">

</xml_diff>

<commit_message>
course paper 2025: conclusion - done
</commit_message>
<xml_diff>
--- a/sem_6/course_paper/course_paper/Snezhko_course_paper.docx
+++ b/sem_6/course_paper/course_paper/Snezhko_course_paper.docx
@@ -592,7 +592,7 @@
         </w:p>
         <w:p>
           <w:pPr>
-            <w:pStyle w:val="3"/>
+            <w:pStyle w:val="31"/>
             <w:tabs>
               <w:tab w:val="right" w:leader="dot" w:pos="9345"/>
             </w:tabs>
@@ -2750,6 +2750,7 @@
     <w:p>
       <w:pPr>
         <w:pStyle w:val="22"/>
+        <w:spacing w:line="360" w:lineRule="exact"/>
         <w:contextualSpacing/>
       </w:pPr>
       <w:r>
@@ -2765,6 +2766,7 @@
     <w:p>
       <w:pPr>
         <w:pStyle w:val="13"/>
+        <w:spacing w:line="360" w:lineRule="exact"/>
         <w:contextualSpacing/>
       </w:pPr>
       <w:r>
@@ -2801,6 +2803,7 @@
     <w:p>
       <w:pPr>
         <w:pStyle w:val="13"/>
+        <w:spacing w:line="360" w:lineRule="exact"/>
         <w:contextualSpacing/>
       </w:pPr>
       <w:r>
@@ -2828,6 +2831,7 @@
     <w:p>
       <w:pPr>
         <w:pStyle w:val="13"/>
+        <w:spacing w:line="360" w:lineRule="exact"/>
         <w:contextualSpacing/>
       </w:pPr>
       <w:r>
@@ -2837,6 +2841,7 @@
     <w:p>
       <w:pPr>
         <w:pStyle w:val="13"/>
+        <w:spacing w:line="360" w:lineRule="exact"/>
         <w:ind w:firstLine="708"/>
         <w:contextualSpacing/>
       </w:pPr>
@@ -2850,6 +2855,7 @@
     <w:p>
       <w:pPr>
         <w:pStyle w:val="13"/>
+        <w:spacing w:line="360" w:lineRule="exact"/>
         <w:ind w:firstLine="708"/>
         <w:contextualSpacing/>
       </w:pPr>
@@ -2863,6 +2869,7 @@
     <w:p>
       <w:pPr>
         <w:pStyle w:val="13"/>
+        <w:spacing w:line="360" w:lineRule="exact"/>
         <w:ind w:firstLine="708"/>
         <w:contextualSpacing/>
       </w:pPr>
@@ -2884,6 +2891,7 @@
     <w:p>
       <w:pPr>
         <w:pStyle w:val="13"/>
+        <w:spacing w:line="360" w:lineRule="exact"/>
         <w:ind w:firstLine="708"/>
         <w:contextualSpacing/>
       </w:pPr>
@@ -2900,6 +2908,7 @@
     <w:p>
       <w:pPr>
         <w:pStyle w:val="13"/>
+        <w:spacing w:line="360" w:lineRule="exact"/>
         <w:ind w:firstLine="708"/>
         <w:contextualSpacing/>
       </w:pPr>
@@ -2913,6 +2922,7 @@
     <w:p>
       <w:pPr>
         <w:pStyle w:val="13"/>
+        <w:spacing w:line="360" w:lineRule="exact"/>
         <w:contextualSpacing/>
       </w:pPr>
       <w:r>
@@ -2925,6 +2935,7 @@
     <w:p>
       <w:pPr>
         <w:pStyle w:val="13"/>
+        <w:spacing w:line="360" w:lineRule="exact"/>
         <w:contextualSpacing/>
       </w:pPr>
       <w:r>
@@ -2969,6 +2980,7 @@
     </w:p>
     <w:p>
       <w:pPr>
+        <w:spacing w:line="360" w:lineRule="exact"/>
         <w:contextualSpacing/>
         <w:rPr>
           <w:rFonts w:eastAsiaTheme="majorEastAsia" w:cs="Times New Roman"/>
@@ -2987,6 +2999,7 @@
     <w:p>
       <w:pPr>
         <w:pStyle w:val="22"/>
+        <w:spacing w:line="360" w:lineRule="exact"/>
         <w:contextualSpacing/>
       </w:pPr>
       <w:bookmarkStart w:id="2" w:name="_Toc198672384"/>
@@ -3003,6 +3016,7 @@
           <w:ilvl w:val="1"/>
           <w:numId w:val="3"/>
         </w:numPr>
+        <w:spacing w:line="360" w:lineRule="exact"/>
         <w:contextualSpacing/>
       </w:pPr>
       <w:bookmarkStart w:id="3" w:name="_Toc198672385"/>
@@ -3014,6 +3028,7 @@
     <w:p>
       <w:pPr>
         <w:pStyle w:val="13"/>
+        <w:spacing w:line="360" w:lineRule="exact"/>
         <w:contextualSpacing/>
       </w:pPr>
       <w:r>
@@ -3023,6 +3038,7 @@
     <w:p>
       <w:pPr>
         <w:pStyle w:val="13"/>
+        <w:spacing w:line="360" w:lineRule="exact"/>
         <w:contextualSpacing/>
       </w:pPr>
       <w:r>
@@ -3061,6 +3077,7 @@
     <w:p>
       <w:pPr>
         <w:pStyle w:val="13"/>
+        <w:spacing w:line="360" w:lineRule="exact"/>
         <w:contextualSpacing/>
       </w:pPr>
       <w:r>
@@ -3070,6 +3087,7 @@
     <w:p>
       <w:pPr>
         <w:pStyle w:val="13"/>
+        <w:spacing w:line="360" w:lineRule="exact"/>
         <w:contextualSpacing/>
       </w:pPr>
       <w:r>
@@ -3087,6 +3105,7 @@
     <w:p>
       <w:pPr>
         <w:pStyle w:val="13"/>
+        <w:spacing w:line="360" w:lineRule="exact"/>
         <w:contextualSpacing/>
       </w:pPr>
       <w:r>
@@ -3099,6 +3118,7 @@
     <w:p>
       <w:pPr>
         <w:pStyle w:val="13"/>
+        <w:spacing w:line="360" w:lineRule="exact"/>
         <w:contextualSpacing/>
       </w:pPr>
       <w:r>
@@ -3129,6 +3149,7 @@
           <w:ilvl w:val="1"/>
           <w:numId w:val="3"/>
         </w:numPr>
+        <w:spacing w:line="360" w:lineRule="exact"/>
         <w:contextualSpacing/>
       </w:pPr>
       <w:bookmarkStart w:id="4" w:name="_Toc198672386"/>
@@ -3140,6 +3161,7 @@
     <w:p>
       <w:pPr>
         <w:pStyle w:val="13"/>
+        <w:spacing w:line="360" w:lineRule="exact"/>
         <w:contextualSpacing/>
       </w:pPr>
       <w:r>
@@ -3149,6 +3171,7 @@
     <w:p>
       <w:pPr>
         <w:pStyle w:val="13"/>
+        <w:spacing w:line="360" w:lineRule="exact"/>
         <w:contextualSpacing/>
       </w:pPr>
       <w:r>
@@ -3219,6 +3242,7 @@
     <w:p>
       <w:pPr>
         <w:pStyle w:val="13"/>
+        <w:spacing w:line="360" w:lineRule="exact"/>
         <w:contextualSpacing/>
       </w:pPr>
       <w:r>
@@ -3274,6 +3298,7 @@
     <w:p>
       <w:pPr>
         <w:pStyle w:val="13"/>
+        <w:spacing w:line="360" w:lineRule="exact"/>
         <w:contextualSpacing/>
       </w:pPr>
       <w:proofErr w:type="spellStart"/>
@@ -3345,6 +3370,7 @@
     <w:p>
       <w:pPr>
         <w:pStyle w:val="13"/>
+        <w:spacing w:line="360" w:lineRule="exact"/>
         <w:contextualSpacing/>
       </w:pPr>
       <w:r>
@@ -3391,6 +3417,7 @@
     <w:p>
       <w:pPr>
         <w:pStyle w:val="13"/>
+        <w:spacing w:line="360" w:lineRule="exact"/>
         <w:contextualSpacing/>
       </w:pPr>
       <w:r>
@@ -3563,6 +3590,7 @@
     <w:p>
       <w:pPr>
         <w:pStyle w:val="13"/>
+        <w:spacing w:line="360" w:lineRule="exact"/>
         <w:contextualSpacing/>
       </w:pPr>
       <w:r>
@@ -3570,6 +3598,7 @@
           <w:i/>
           <w:iCs/>
         </w:rPr>
+        <w:lastRenderedPageBreak/>
         <w:t>П</w:t>
       </w:r>
       <w:r>
@@ -3593,6 +3622,7 @@
     <w:p>
       <w:pPr>
         <w:pStyle w:val="13"/>
+        <w:spacing w:line="360" w:lineRule="exact"/>
         <w:contextualSpacing/>
         <w:rPr>
           <w:i/>
@@ -3604,7 +3634,6 @@
           <w:i/>
           <w:iCs/>
         </w:rPr>
-        <w:lastRenderedPageBreak/>
         <w:t>И</w:t>
       </w:r>
       <w:r>
@@ -3644,6 +3673,7 @@
     <w:p>
       <w:pPr>
         <w:pStyle w:val="13"/>
+        <w:spacing w:line="360" w:lineRule="exact"/>
         <w:contextualSpacing/>
       </w:pPr>
       <w:r>
@@ -3657,6 +3687,7 @@
           <w:ilvl w:val="1"/>
           <w:numId w:val="3"/>
         </w:numPr>
+        <w:spacing w:line="360" w:lineRule="exact"/>
         <w:contextualSpacing/>
         <w:rPr>
           <w:lang w:val="en-US"/>
@@ -3674,6 +3705,7 @@
     <w:p>
       <w:pPr>
         <w:pStyle w:val="13"/>
+        <w:spacing w:line="360" w:lineRule="exact"/>
         <w:contextualSpacing/>
       </w:pPr>
       <w:r>
@@ -3698,6 +3730,7 @@
     <w:p>
       <w:pPr>
         <w:pStyle w:val="13"/>
+        <w:spacing w:line="360" w:lineRule="exact"/>
         <w:contextualSpacing/>
         <w:rPr>
           <w:b/>
@@ -3741,6 +3774,7 @@
     <w:p>
       <w:pPr>
         <w:pStyle w:val="13"/>
+        <w:spacing w:line="360" w:lineRule="exact"/>
         <w:contextualSpacing/>
       </w:pPr>
       <w:proofErr w:type="spellStart"/>
@@ -3764,6 +3798,7 @@
     <w:p>
       <w:pPr>
         <w:pStyle w:val="13"/>
+        <w:spacing w:line="360" w:lineRule="exact"/>
         <w:contextualSpacing/>
         <w:rPr>
           <w:b/>
@@ -3796,6 +3831,7 @@
     <w:p>
       <w:pPr>
         <w:pStyle w:val="13"/>
+        <w:spacing w:line="360" w:lineRule="exact"/>
         <w:contextualSpacing/>
       </w:pPr>
       <w:r>
@@ -3828,6 +3864,7 @@
     </w:p>
     <w:p>
       <w:pPr>
+        <w:spacing w:line="360" w:lineRule="exact"/>
         <w:contextualSpacing/>
         <w:rPr>
           <w:rFonts w:eastAsiaTheme="majorEastAsia" w:cs="Times New Roman"/>
@@ -3845,6 +3882,7 @@
     <w:p>
       <w:pPr>
         <w:pStyle w:val="13"/>
+        <w:spacing w:line="360" w:lineRule="exact"/>
         <w:contextualSpacing/>
         <w:rPr>
           <w:b/>
@@ -3877,22 +3915,24 @@
     <w:p>
       <w:pPr>
         <w:pStyle w:val="13"/>
+        <w:spacing w:line="360" w:lineRule="exact"/>
         <w:contextualSpacing/>
       </w:pPr>
       <w:r>
         <w:t xml:space="preserve">Метаболизм (обмен веществ) – процесс расщепления и синтеза молекул для получения энергии. Особенности метаболизма определяют, будет ли использована данная молекула для получения энергии. </w:t>
       </w:r>
       <w:r>
-        <w:t xml:space="preserve">В процессе метаболизма исходное (родительское) соединение преобразуется в новые соединения, называемые метаболитами. Когда метаболиты фармакологически инертны, с помощью метаболизма дезактивируется введенная доза исходного препарата, что обычно снижает его воздействие на </w:t>
+        <w:t xml:space="preserve">В процессе </w:t>
       </w:r>
       <w:r>
         <w:lastRenderedPageBreak/>
-        <w:t>организм. Метаболиты также могут быть фармакологически активными, иногда более активными, чем исходный препарат</w:t>
+        <w:t>метаболизма исходное (родительское) соединение преобразуется в новые соединения, называемые метаболитами. Когда метаболиты фармакологически инертны, с помощью метаболизма дезактивируется введенная доза исходного препарата, что обычно снижает его воздействие на организм. Метаболиты также могут быть фармакологически активными, иногда более активными, чем исходный препарат</w:t>
       </w:r>
     </w:p>
     <w:p>
       <w:pPr>
         <w:pStyle w:val="13"/>
+        <w:spacing w:line="360" w:lineRule="exact"/>
         <w:contextualSpacing/>
         <w:rPr>
           <w:b/>
@@ -3925,6 +3965,7 @@
     <w:p>
       <w:pPr>
         <w:pStyle w:val="13"/>
+        <w:spacing w:line="360" w:lineRule="exact"/>
         <w:contextualSpacing/>
       </w:pPr>
       <w:r>
@@ -3948,6 +3989,7 @@
     <w:p>
       <w:pPr>
         <w:pStyle w:val="13"/>
+        <w:spacing w:line="360" w:lineRule="exact"/>
         <w:contextualSpacing/>
       </w:pPr>
       <w:r>
@@ -3979,6 +4021,7 @@
     <w:p>
       <w:pPr>
         <w:pStyle w:val="13"/>
+        <w:spacing w:line="360" w:lineRule="exact"/>
         <w:contextualSpacing/>
         <w:rPr>
           <w:b/>
@@ -4013,6 +4056,7 @@
     <w:p>
       <w:pPr>
         <w:pStyle w:val="13"/>
+        <w:spacing w:line="360" w:lineRule="exact"/>
         <w:contextualSpacing/>
       </w:pPr>
       <w:r>
@@ -4037,6 +4081,7 @@
           <w:ilvl w:val="1"/>
           <w:numId w:val="3"/>
         </w:numPr>
+        <w:spacing w:line="360" w:lineRule="exact"/>
         <w:contextualSpacing/>
         <w:rPr>
           <w:lang w:val="en-US"/>
@@ -4053,6 +4098,7 @@
     <w:p>
       <w:pPr>
         <w:pStyle w:val="13"/>
+        <w:spacing w:line="360" w:lineRule="exact"/>
         <w:contextualSpacing/>
       </w:pPr>
       <w:proofErr w:type="spellStart"/>
@@ -4082,6 +4128,7 @@
     <w:p>
       <w:pPr>
         <w:pStyle w:val="13"/>
+        <w:spacing w:line="360" w:lineRule="exact"/>
         <w:contextualSpacing/>
       </w:pPr>
       <w:r>
@@ -4099,6 +4146,7 @@
     <w:p>
       <w:pPr>
         <w:pStyle w:val="13"/>
+        <w:spacing w:line="360" w:lineRule="exact"/>
         <w:contextualSpacing/>
       </w:pPr>
       <m:oMathPara>
@@ -4209,6 +4257,7 @@
     <w:p>
       <w:pPr>
         <w:pStyle w:val="13"/>
+        <w:spacing w:line="360" w:lineRule="exact"/>
         <w:contextualSpacing/>
       </w:pPr>
       <w:r>
@@ -4274,6 +4323,7 @@
     <w:p>
       <w:pPr>
         <w:pStyle w:val="13"/>
+        <w:spacing w:line="360" w:lineRule="exact"/>
         <w:contextualSpacing/>
       </w:pPr>
       <w:r>
@@ -4331,6 +4381,7 @@
     <w:p>
       <w:pPr>
         <w:pStyle w:val="13"/>
+        <w:spacing w:line="360" w:lineRule="exact"/>
         <w:contextualSpacing/>
       </w:pPr>
       <w:r>
@@ -4391,12 +4442,14 @@
     <w:p>
       <w:pPr>
         <w:pStyle w:val="13"/>
+        <w:spacing w:line="360" w:lineRule="exact"/>
         <w:contextualSpacing/>
       </w:pPr>
       <w:r>
         <w:t xml:space="preserve">При </w:t>
       </w:r>
       <w:proofErr w:type="spellStart"/>
+      <w:proofErr w:type="gramStart"/>
       <w:r>
         <w:rPr>
           <w:lang w:val="en-US"/>
@@ -4405,7 +4458,11 @@
       </w:r>
       <w:proofErr w:type="spellEnd"/>
       <w:r>
-        <w:t xml:space="preserve"> &gt; 0 </w:t>
+        <w:t xml:space="preserve"> &gt;</w:t>
+      </w:r>
+      <w:proofErr w:type="gramEnd"/>
+      <w:r>
+        <w:t xml:space="preserve"> 0 </w:t>
       </w:r>
       <w:r>
         <w:t xml:space="preserve">соединение считается </w:t>
@@ -4442,6 +4499,7 @@
     <w:p>
       <w:pPr>
         <w:pStyle w:val="13"/>
+        <w:spacing w:line="360" w:lineRule="exact"/>
         <w:contextualSpacing/>
       </w:pPr>
       <w:r>
@@ -4516,6 +4574,7 @@
     <w:p>
       <w:pPr>
         <w:pStyle w:val="13"/>
+        <w:spacing w:line="360" w:lineRule="exact"/>
         <w:contextualSpacing/>
         <w:rPr>
           <w:b/>
@@ -4543,9 +4602,11 @@
     <w:p>
       <w:pPr>
         <w:pStyle w:val="13"/>
-        <w:contextualSpacing/>
-      </w:pPr>
-      <w:r>
+        <w:spacing w:line="360" w:lineRule="exact"/>
+        <w:contextualSpacing/>
+      </w:pPr>
+      <w:r>
+        <w:lastRenderedPageBreak/>
         <w:t xml:space="preserve">Величина </w:t>
       </w:r>
       <w:proofErr w:type="spellStart"/>
@@ -4578,6 +4639,7 @@
     <w:p>
       <w:pPr>
         <w:pStyle w:val="13"/>
+        <w:spacing w:line="360" w:lineRule="exact"/>
         <w:contextualSpacing/>
       </w:pPr>
       <w:r>
@@ -4590,11 +4652,7 @@
         <w:t>[6]</w:t>
       </w:r>
       <w:r>
-        <w:t xml:space="preserve">, анализ которых выходит за рамки тематики данной работы. Однако стоит отметить, что экспериментальные методы отличаются от вычислительных повышенной </w:t>
-      </w:r>
-      <w:r>
-        <w:lastRenderedPageBreak/>
-        <w:t>точностью хотя и проигрывают в универсальности применения</w:t>
+        <w:t>, анализ которых выходит за рамки тематики данной работы. Однако стоит отметить, что экспериментальные методы отличаются от вычислительных повышенной точностью хотя и проигрывают в универсальности применения</w:t>
       </w:r>
       <w:r>
         <w:t xml:space="preserve"> и эффективности</w:t>
@@ -4606,6 +4664,7 @@
     <w:p>
       <w:pPr>
         <w:pStyle w:val="13"/>
+        <w:spacing w:line="360" w:lineRule="exact"/>
         <w:contextualSpacing/>
       </w:pPr>
       <w:r>
@@ -4673,6 +4732,7 @@
           <w:ilvl w:val="1"/>
           <w:numId w:val="3"/>
         </w:numPr>
+        <w:spacing w:line="360" w:lineRule="exact"/>
         <w:contextualSpacing/>
       </w:pPr>
       <w:bookmarkStart w:id="7" w:name="_Toc198672389"/>
@@ -4684,6 +4744,7 @@
     <w:p>
       <w:pPr>
         <w:pStyle w:val="13"/>
+        <w:spacing w:line="360" w:lineRule="exact"/>
         <w:contextualSpacing/>
       </w:pPr>
       <w:r>
@@ -4725,6 +4786,7 @@
     <w:p>
       <w:pPr>
         <w:pStyle w:val="13"/>
+        <w:spacing w:line="360" w:lineRule="exact"/>
         <w:contextualSpacing/>
       </w:pPr>
       <w:r>
@@ -4766,6 +4828,7 @@
     <w:p>
       <w:pPr>
         <w:pStyle w:val="13"/>
+        <w:spacing w:line="360" w:lineRule="exact"/>
         <w:contextualSpacing/>
       </w:pPr>
       <w:r>
@@ -4808,6 +4871,7 @@
     <w:p>
       <w:pPr>
         <w:pStyle w:val="13"/>
+        <w:spacing w:line="360" w:lineRule="exact"/>
         <w:contextualSpacing/>
       </w:pPr>
       <w:r>
@@ -4889,6 +4953,7 @@
     </w:p>
     <w:p>
       <w:pPr>
+        <w:spacing w:line="360" w:lineRule="exact"/>
         <w:contextualSpacing/>
       </w:pPr>
       <w:r>
@@ -4903,7 +4968,11 @@
         <w:t xml:space="preserve">, а также электролитов и новых видов топливных элементов. </w:t>
       </w:r>
       <w:r>
-        <w:t xml:space="preserve">Подобная технология может принести пользу в области </w:t>
+        <w:t xml:space="preserve">Подобная технология может принести пользу в </w:t>
+      </w:r>
+      <w:r>
+        <w:lastRenderedPageBreak/>
+        <w:t xml:space="preserve">области </w:t>
       </w:r>
       <w:proofErr w:type="spellStart"/>
       <w:r>
@@ -4922,6 +4991,7 @@
     </w:p>
     <w:p>
       <w:pPr>
+        <w:spacing w:line="360" w:lineRule="exact"/>
         <w:contextualSpacing/>
       </w:pPr>
       <w:r>
@@ -4931,11 +5001,7 @@
         <w:t xml:space="preserve"> [13]</w:t>
       </w:r>
       <w:r>
-        <w:t xml:space="preserve">. Для болезней с малым коммерческим интересом (например, </w:t>
-      </w:r>
-      <w:r>
-        <w:lastRenderedPageBreak/>
-        <w:t xml:space="preserve">редкие заболевания или устойчивые инфекции), </w:t>
+        <w:t xml:space="preserve">. Для болезней с малым коммерческим интересом (например, редкие заболевания или устойчивые инфекции), </w:t>
       </w:r>
       <w:proofErr w:type="spellStart"/>
       <w:r>
@@ -4951,10 +5017,18 @@
       </w:r>
       <w:proofErr w:type="spellEnd"/>
       <w:r>
-        <w:t xml:space="preserve"> подходы помогают снизить порог входа и сделать разработку более доступной и быстрой</w:t>
-      </w:r>
-      <w:r>
-        <w:t>[14]</w:t>
+        <w:t xml:space="preserve"> подходы помогают снизить порог входа и сделать разработку более доступной и </w:t>
+      </w:r>
+      <w:proofErr w:type="gramStart"/>
+      <w:r>
+        <w:t>быстрой</w:t>
+      </w:r>
+      <w:r>
+        <w:t>[</w:t>
+      </w:r>
+      <w:proofErr w:type="gramEnd"/>
+      <w:r>
+        <w:t>14]</w:t>
       </w:r>
       <w:r>
         <w:t>.</w:t>
@@ -4962,6 +5036,7 @@
     </w:p>
     <w:p>
       <w:pPr>
+        <w:spacing w:line="360" w:lineRule="exact"/>
         <w:contextualSpacing/>
       </w:pPr>
       <w:r>
@@ -5001,6 +5076,7 @@
     <w:p>
       <w:pPr>
         <w:pStyle w:val="22"/>
+        <w:spacing w:line="360" w:lineRule="exact"/>
         <w:contextualSpacing/>
         <w:rPr>
           <w:szCs w:val="28"/>
@@ -5019,6 +5095,7 @@
     <w:p>
       <w:pPr>
         <w:pStyle w:val="Subheader"/>
+        <w:spacing w:line="360" w:lineRule="exact"/>
         <w:contextualSpacing/>
       </w:pPr>
       <w:bookmarkStart w:id="9" w:name="_Toc198672391"/>
@@ -5046,6 +5123,7 @@
     </w:p>
     <w:p>
       <w:pPr>
+        <w:spacing w:line="360" w:lineRule="exact"/>
         <w:contextualSpacing/>
       </w:pPr>
       <w:proofErr w:type="spellStart"/>
@@ -5059,6 +5137,7 @@
     </w:p>
     <w:p>
       <w:pPr>
+        <w:spacing w:line="360" w:lineRule="exact"/>
         <w:contextualSpacing/>
       </w:pPr>
       <w:r>
@@ -5071,11 +5150,20 @@
         <w:t xml:space="preserve">. </w:t>
       </w:r>
       <w:r>
-        <w:t>Ключевым элементом дизайна GNN является использование попарной передачи сообщений , так что узлы графа итеративно обновляют свои представления, обмениваясь информацией со своими соседями.</w:t>
-      </w:r>
-    </w:p>
-    <w:p>
-      <w:pPr>
+        <w:t xml:space="preserve">Ключевым элементом дизайна GNN является использование попарной передачи </w:t>
+      </w:r>
+      <w:proofErr w:type="gramStart"/>
+      <w:r>
+        <w:t>сообщений ,</w:t>
+      </w:r>
+      <w:proofErr w:type="gramEnd"/>
+      <w:r>
+        <w:t xml:space="preserve"> так что узлы графа итеративно обновляют свои представления, обмениваясь информацией со своими соседями.</w:t>
+      </w:r>
+    </w:p>
+    <w:p>
+      <w:pPr>
+        <w:spacing w:line="360" w:lineRule="exact"/>
         <w:contextualSpacing/>
       </w:pPr>
       <w:r>
@@ -5085,6 +5173,7 @@
     <w:p>
       <w:pPr>
         <w:pStyle w:val="Subheader"/>
+        <w:spacing w:line="360" w:lineRule="exact"/>
         <w:contextualSpacing/>
       </w:pPr>
       <w:bookmarkStart w:id="10" w:name="_Toc198672392"/>
@@ -5098,6 +5187,7 @@
     </w:p>
     <w:p>
       <w:pPr>
+        <w:spacing w:line="360" w:lineRule="exact"/>
         <w:contextualSpacing/>
       </w:pPr>
       <w:r>
@@ -5115,6 +5205,7 @@
     </w:p>
     <w:p>
       <w:pPr>
+        <w:spacing w:line="360" w:lineRule="exact"/>
         <w:contextualSpacing/>
       </w:pPr>
       <w:r>
@@ -5163,6 +5254,7 @@
     </w:p>
     <w:p>
       <w:pPr>
+        <w:spacing w:line="360" w:lineRule="exact"/>
         <w:contextualSpacing/>
       </w:pPr>
       <w:r>
@@ -5215,6 +5307,7 @@
     </w:p>
     <w:p>
       <w:pPr>
+        <w:spacing w:line="360" w:lineRule="exact"/>
         <w:contextualSpacing/>
       </w:pPr>
       <w:r>
@@ -5232,14 +5325,24 @@
     </w:p>
     <w:p>
       <w:pPr>
-        <w:contextualSpacing/>
-      </w:pPr>
-      <w:r>
-        <w:t>Упрощенная система ввода строк молекулярных данных ( SMILES ) — это спецификация в форме линейной нотации для описания структуры химических веществ с использованием коротких строк ASCII .</w:t>
-      </w:r>
-    </w:p>
-    <w:p>
-      <w:pPr>
+        <w:spacing w:line="360" w:lineRule="exact"/>
+        <w:contextualSpacing/>
+      </w:pPr>
+      <w:r>
+        <w:t xml:space="preserve">Упрощенная система ввода строк молекулярных данных </w:t>
+      </w:r>
+      <w:proofErr w:type="gramStart"/>
+      <w:r>
+        <w:t>( SMILES</w:t>
+      </w:r>
+      <w:proofErr w:type="gramEnd"/>
+      <w:r>
+        <w:t xml:space="preserve"> ) — это спецификация в форме линейной нотации для описания структуры химических веществ с использованием коротких строк ASCII .</w:t>
+      </w:r>
+    </w:p>
+    <w:p>
+      <w:pPr>
+        <w:spacing w:line="360" w:lineRule="exact"/>
         <w:contextualSpacing/>
       </w:pPr>
       <w:r>
@@ -5251,7 +5354,15 @@
       </w:r>
       <w:proofErr w:type="spellEnd"/>
       <w:r>
-        <w:t xml:space="preserve"> вычислительной процедуры SMILES — это строка, полученная путем печати узлов символов, встречающихся при обходе дерева в глубину химического графа . Химический граф сначала обрезается для удаления атомов водорода, а циклы разрываются, чтобы превратить его в </w:t>
+        <w:t xml:space="preserve"> вычислительной процедуры SMILES — это строка, полученная путем печати узлов символов, встречающихся при обходе дерева в глубину химического </w:t>
+      </w:r>
+      <w:proofErr w:type="gramStart"/>
+      <w:r>
+        <w:t>графа .</w:t>
+      </w:r>
+      <w:proofErr w:type="gramEnd"/>
+      <w:r>
+        <w:t xml:space="preserve"> Химический граф сначала обрезается для удаления атомов водорода, а циклы разрываются, чтобы превратить его в </w:t>
       </w:r>
       <w:proofErr w:type="spellStart"/>
       <w:r>
@@ -5259,7 +5370,15 @@
       </w:r>
       <w:proofErr w:type="spellEnd"/>
       <w:r>
-        <w:t xml:space="preserve"> дерево . Там, где циклы были разорваны, включаются числовые </w:t>
+        <w:t xml:space="preserve"> </w:t>
+      </w:r>
+      <w:proofErr w:type="gramStart"/>
+      <w:r>
+        <w:t>дерево .</w:t>
+      </w:r>
+      <w:proofErr w:type="gramEnd"/>
+      <w:r>
+        <w:t xml:space="preserve"> Там, где циклы были разорваны, включаются числовые </w:t>
       </w:r>
       <w:proofErr w:type="spellStart"/>
       <w:r>
@@ -5272,10 +5391,19 @@
     </w:p>
     <w:p>
       <w:pPr>
-        <w:contextualSpacing/>
-      </w:pPr>
-      <w:r>
-        <w:t xml:space="preserve">С точки зрения формальной теории языка, SMILES — это слово. SMILES можно анализировать с помощью контекстно-свободного анализатора. Использование этого представления было в прогнозировании биохимических свойств (включая токсичность и биоразлагаемость ) на основе основного принципа </w:t>
+        <w:spacing w:line="360" w:lineRule="exact"/>
+        <w:contextualSpacing/>
+      </w:pPr>
+      <w:r>
+        <w:t xml:space="preserve">С точки зрения формальной теории языка, SMILES — это слово. SMILES можно анализировать с помощью контекстно-свободного анализатора. Использование этого представления было в прогнозировании биохимических свойств (включая токсичность и </w:t>
+      </w:r>
+      <w:proofErr w:type="gramStart"/>
+      <w:r>
+        <w:t>биоразлагаемость )</w:t>
+      </w:r>
+      <w:proofErr w:type="gramEnd"/>
+      <w:r>
+        <w:t xml:space="preserve"> на основе основного принципа </w:t>
       </w:r>
       <w:proofErr w:type="spellStart"/>
       <w:r>
@@ -5289,6 +5417,7 @@
     <w:p>
       <w:pPr>
         <w:pStyle w:val="Subheader"/>
+        <w:spacing w:line="360" w:lineRule="exact"/>
         <w:contextualSpacing/>
       </w:pPr>
       <w:bookmarkStart w:id="11" w:name="_Toc198672393"/>
@@ -5305,6 +5434,7 @@
     </w:p>
     <w:p>
       <w:pPr>
+        <w:spacing w:line="360" w:lineRule="exact"/>
         <w:contextualSpacing/>
         <w:rPr>
           <w:rStyle w:val="ab"/>
@@ -5323,6 +5453,7 @@
     </w:p>
     <w:p>
       <w:pPr>
+        <w:spacing w:line="360" w:lineRule="exact"/>
         <w:contextualSpacing/>
       </w:pPr>
       <w:r>
@@ -5592,6 +5723,7 @@
     </w:p>
     <w:p>
       <w:pPr>
+        <w:spacing w:line="360" w:lineRule="exact"/>
         <w:contextualSpacing/>
       </w:pPr>
       <w:r>
@@ -5858,6 +5990,7 @@
     </w:p>
     <w:p>
       <w:pPr>
+        <w:spacing w:line="360" w:lineRule="exact"/>
         <w:contextualSpacing/>
       </w:pPr>
       <w:r>
@@ -5883,6 +6016,7 @@
           <w:ilvl w:val="0"/>
           <w:numId w:val="6"/>
         </w:numPr>
+        <w:spacing w:line="360" w:lineRule="exact"/>
       </w:pPr>
       <w:r>
         <w:rPr>
@@ -5904,6 +6038,7 @@
           <w:ilvl w:val="0"/>
           <w:numId w:val="6"/>
         </w:numPr>
+        <w:spacing w:line="360" w:lineRule="exact"/>
       </w:pPr>
       <w:r>
         <w:rPr>
@@ -5925,6 +6060,7 @@
           <w:ilvl w:val="0"/>
           <w:numId w:val="6"/>
         </w:numPr>
+        <w:spacing w:line="360" w:lineRule="exact"/>
       </w:pPr>
       <w:r>
         <w:rPr>
@@ -5940,6 +6076,7 @@
           <w:ilvl w:val="0"/>
           <w:numId w:val="6"/>
         </w:numPr>
+        <w:spacing w:line="360" w:lineRule="exact"/>
       </w:pPr>
       <w:r>
         <w:rPr>
@@ -5976,6 +6113,7 @@
     </w:p>
     <w:p>
       <w:pPr>
+        <w:spacing w:line="360" w:lineRule="exact"/>
         <w:contextualSpacing/>
       </w:pPr>
       <w:r>
@@ -6022,6 +6160,7 @@
     </w:p>
     <w:p>
       <w:pPr>
+        <w:spacing w:line="360" w:lineRule="exact"/>
         <w:contextualSpacing/>
       </w:pPr>
       <w:r>
@@ -6073,6 +6212,7 @@
     <w:p>
       <w:pPr>
         <w:pStyle w:val="Subheader"/>
+        <w:spacing w:line="360" w:lineRule="exact"/>
         <w:contextualSpacing/>
       </w:pPr>
       <w:bookmarkStart w:id="12" w:name="_Toc198672394"/>
@@ -6098,6 +6238,7 @@
     </w:p>
     <w:p>
       <w:pPr>
+        <w:spacing w:line="360" w:lineRule="exact"/>
         <w:contextualSpacing/>
       </w:pPr>
       <w:r>
@@ -6120,11 +6261,17 @@
     </w:p>
     <w:p>
       <w:pPr>
-        <w:contextualSpacing/>
-      </w:pPr>
-      <w:r>
-        <w:t>Многослойный перцептрон(</w:t>
-      </w:r>
+        <w:spacing w:line="360" w:lineRule="exact"/>
+        <w:contextualSpacing/>
+      </w:pPr>
+      <w:r>
+        <w:t xml:space="preserve">Многослойный </w:t>
+      </w:r>
+      <w:proofErr w:type="gramStart"/>
+      <w:r>
+        <w:t>перцептрон(</w:t>
+      </w:r>
+      <w:proofErr w:type="gramEnd"/>
       <w:r>
         <w:t>MLP</w:t>
       </w:r>
@@ -6132,7 +6279,23 @@
         <w:t>)</w:t>
       </w:r>
       <w:r>
-        <w:t xml:space="preserve"> состоит из формальных нейронов или узлов и связей (весов) между ними. В архитектуре MLP нейроны организованы в слои (входной слой, один или несколько скрытых слоев и выходной слой), и связи являются однонаправленными от входа к выходу. Смежные слои полностью связаны, но между нейронами внутри одного слоя не существует связей. Эта архитектура вычисляет числовое выходное значение f (x) для заданного числового входного вектора x , который является строкой матрицы X, соответствующей заданному объекту (молекуле, виду и т. д.). Формальный нейрон суммирует входящие сигналы, умноженные на веса связей, вычитает пороговое значение (или смещение θ ) и вычисляет выходной сигнал, используя так называемую передаточную функцию. Нейроны могут иметь разные передаточные функции. Входные нейроны просто распределяют данные дескриптора по нейронам скрытого слоя без каких-либо дальнейших вычислений</w:t>
+        <w:t xml:space="preserve"> состоит из формальных нейронов или узлов и связей (весов) между ними. В архитектуре MLP нейроны организованы в слои (входной слой, один или несколько скрытых слоев и выходной слой), и связи являются однонаправленными от входа к выходу. Смежные слои полностью связаны, но между нейронами внутри одного слоя не существует связей. Эта архитектура вычисляет числовое выходное значение f (x) для заданного числового входного вектора </w:t>
+      </w:r>
+      <w:proofErr w:type="gramStart"/>
+      <w:r>
+        <w:t>x ,</w:t>
+      </w:r>
+      <w:proofErr w:type="gramEnd"/>
+      <w:r>
+        <w:t xml:space="preserve"> который является строкой матрицы X, соответствующей заданному объекту (молекуле, виду и т. д.). Формальный нейрон суммирует входящие сигналы, умноженные на веса связей, вычитает пороговое значение (или смещение </w:t>
+      </w:r>
+      <w:proofErr w:type="gramStart"/>
+      <w:r>
+        <w:t>θ )</w:t>
+      </w:r>
+      <w:proofErr w:type="gramEnd"/>
+      <w:r>
+        <w:t xml:space="preserve"> и вычисляет выходной сигнал, используя так называемую передаточную функцию. Нейроны могут иметь разные передаточные функции. Входные нейроны просто распределяют данные дескриптора по нейронам скрытого слоя без каких-либо дальнейших вычислений</w:t>
       </w:r>
       <w:r>
         <w:t xml:space="preserve"> </w:t>
@@ -6149,6 +6312,7 @@
     </w:p>
     <w:p>
       <w:pPr>
+        <w:spacing w:line="360" w:lineRule="exact"/>
         <w:contextualSpacing/>
       </w:pPr>
       <w:r>
@@ -6171,21 +6335,26 @@
       </w:r>
       <w:proofErr w:type="spellEnd"/>
       <w:r>
-        <w:t>) — это интегрированный алгоритм машинного обучения, основанный на деревьях решений, использующий структуру градиентного подъема, подходящий для задач классификации и регрессии, и используемый для решения задач контролируемого обучения. Ансамблевое обучение относится к построению нескольких слабых классификаторов для прогнозирования набора данных, а затем использования определенной стратегии для интеграции ожидаемых результатов нескольких классификаторов в качестве окончательного результата прогнозирования</w:t>
-      </w:r>
-    </w:p>
-    <w:p>
-      <w:pPr>
-        <w:contextualSpacing/>
-      </w:pPr>
+        <w:t xml:space="preserve">) — это интегрированный алгоритм машинного обучения, основанный на деревьях решений, использующий структуру градиентного подъема, подходящий для задач классификации и регрессии, и используемый для решения задач контролируемого обучения. Ансамблевое обучение относится к построению нескольких слабых классификаторов для прогнозирования набора данных, а затем использования определенной стратегии для интеграции ожидаемых </w:t>
+      </w:r>
       <w:r>
         <w:lastRenderedPageBreak/>
+        <w:t>результатов нескольких классификаторов в качестве окончательного результата прогнозирования</w:t>
+      </w:r>
+    </w:p>
+    <w:p>
+      <w:pPr>
+        <w:spacing w:line="360" w:lineRule="exact"/>
+        <w:contextualSpacing/>
+      </w:pPr>
+      <w:r>
         <w:br w:type="page"/>
       </w:r>
     </w:p>
     <w:p>
       <w:pPr>
         <w:pStyle w:val="22"/>
+        <w:spacing w:line="360" w:lineRule="exact"/>
         <w:contextualSpacing/>
       </w:pPr>
       <w:bookmarkStart w:id="13" w:name="_Toc198672395"/>
@@ -6230,6 +6399,7 @@
     <w:p>
       <w:pPr>
         <w:pStyle w:val="Subheader"/>
+        <w:spacing w:line="360" w:lineRule="exact"/>
         <w:contextualSpacing/>
       </w:pPr>
       <w:bookmarkStart w:id="14" w:name="_Toc198672396"/>
@@ -6240,6 +6410,7 @@
     </w:p>
     <w:p>
       <w:pPr>
+        <w:spacing w:line="360" w:lineRule="exact"/>
         <w:contextualSpacing/>
       </w:pPr>
       <w:r>
@@ -6248,6 +6419,7 @@
     </w:p>
     <w:p>
       <w:pPr>
+        <w:spacing w:line="360" w:lineRule="exact"/>
         <w:contextualSpacing/>
       </w:pPr>
       <w:r>
@@ -6261,6 +6433,7 @@
           <w:ilvl w:val="0"/>
           <w:numId w:val="7"/>
         </w:numPr>
+        <w:spacing w:line="360" w:lineRule="exact"/>
       </w:pPr>
       <w:r>
         <w:t xml:space="preserve">Составлена выборка из </w:t>
@@ -6282,6 +6455,7 @@
           <w:ilvl w:val="1"/>
           <w:numId w:val="7"/>
         </w:numPr>
+        <w:spacing w:line="360" w:lineRule="exact"/>
       </w:pPr>
       <w:r>
         <w:t>разнообразность архитектур (для усиления объективности сравнительного анализа)</w:t>
@@ -6294,6 +6468,7 @@
           <w:ilvl w:val="1"/>
           <w:numId w:val="7"/>
         </w:numPr>
+        <w:spacing w:line="360" w:lineRule="exact"/>
       </w:pPr>
       <w:r>
         <w:t>актуальность конкретной архитектуры (при отборе больший приоритет имели модели, реально использующиеся для решения задачи предсказания свойств малых молекул или их открытые аналоги)</w:t>
@@ -6306,6 +6481,7 @@
           <w:ilvl w:val="1"/>
           <w:numId w:val="7"/>
         </w:numPr>
+        <w:spacing w:line="360" w:lineRule="exact"/>
       </w:pPr>
       <w:r>
         <w:t>открытость</w:t>
@@ -6318,6 +6494,7 @@
           <w:ilvl w:val="0"/>
           <w:numId w:val="7"/>
         </w:numPr>
+        <w:spacing w:line="360" w:lineRule="exact"/>
       </w:pPr>
       <w:r>
         <w:t xml:space="preserve">Выбран </w:t>
@@ -6346,6 +6523,7 @@
           <w:ilvl w:val="1"/>
           <w:numId w:val="7"/>
         </w:numPr>
+        <w:spacing w:line="360" w:lineRule="exact"/>
       </w:pPr>
       <w:r>
         <w:t xml:space="preserve"> открытость (свободный доступ)</w:t>
@@ -6358,6 +6536,7 @@
           <w:ilvl w:val="1"/>
           <w:numId w:val="7"/>
         </w:numPr>
+        <w:spacing w:line="360" w:lineRule="exact"/>
       </w:pPr>
       <w:r>
         <w:t xml:space="preserve">универсальность (работу над </w:t>
@@ -6378,6 +6557,7 @@
           <w:ilvl w:val="1"/>
           <w:numId w:val="7"/>
         </w:numPr>
+        <w:spacing w:line="360" w:lineRule="exact"/>
       </w:pPr>
       <w:r>
         <w:t>соответствие тематике настоящей работы (</w:t>
@@ -6393,6 +6573,7 @@
     </w:p>
     <w:p>
       <w:pPr>
+        <w:spacing w:line="360" w:lineRule="exact"/>
         <w:ind w:left="708"/>
         <w:contextualSpacing/>
       </w:pPr>
@@ -6415,6 +6596,7 @@
           <w:ilvl w:val="0"/>
           <w:numId w:val="7"/>
         </w:numPr>
+        <w:spacing w:line="360" w:lineRule="exact"/>
       </w:pPr>
       <w:r>
         <w:t xml:space="preserve">Проведен анализ </w:t>
@@ -6435,6 +6617,7 @@
           <w:ilvl w:val="0"/>
           <w:numId w:val="7"/>
         </w:numPr>
+        <w:spacing w:line="360" w:lineRule="exact"/>
       </w:pPr>
       <w:r>
         <w:t xml:space="preserve">Составлен механизм </w:t>
@@ -6475,6 +6658,7 @@
           <w:ilvl w:val="0"/>
           <w:numId w:val="7"/>
         </w:numPr>
+        <w:spacing w:line="360" w:lineRule="exact"/>
       </w:pPr>
       <w:r>
         <w:lastRenderedPageBreak/>
@@ -6500,6 +6684,7 @@
           <w:ilvl w:val="0"/>
           <w:numId w:val="7"/>
         </w:numPr>
+        <w:spacing w:line="360" w:lineRule="exact"/>
       </w:pPr>
       <w:r>
         <w:t>Проведен анализ результатов, выраженных статистикой, полученной в результате выполнения задачи 5. Выполнено подведение итогов, проведение сравнительного анализа оценок различных моделей и объяснение полученных результатов в контексте сравнения различных архитектур и методик машинного обучения.</w:t>
@@ -6508,6 +6693,7 @@
     <w:p>
       <w:pPr>
         <w:pStyle w:val="Subheader"/>
+        <w:spacing w:line="360" w:lineRule="exact"/>
         <w:contextualSpacing/>
       </w:pPr>
       <w:bookmarkStart w:id="15" w:name="_Toc198672397"/>
@@ -6527,6 +6713,7 @@
     </w:p>
     <w:p>
       <w:pPr>
+        <w:spacing w:line="360" w:lineRule="exact"/>
         <w:contextualSpacing/>
       </w:pPr>
       <w:r>
@@ -6544,6 +6731,7 @@
     </w:p>
     <w:p>
       <w:pPr>
+        <w:spacing w:line="360" w:lineRule="exact"/>
         <w:contextualSpacing/>
       </w:pPr>
       <w:r>
@@ -6557,6 +6745,7 @@
           <w:ilvl w:val="0"/>
           <w:numId w:val="8"/>
         </w:numPr>
+        <w:spacing w:line="360" w:lineRule="exact"/>
       </w:pPr>
       <w:r>
         <w:t>Модели должны быть различных архитектур. Составление выборки из моделей одной и той же (или близких) архитектур даёт повод усомниться в объективности проведенного сравнительного анализа, а значит, и всего исследования, проведенного в рамках настоящей работы.</w:t>
@@ -6572,6 +6761,7 @@
           <w:ilvl w:val="0"/>
           <w:numId w:val="8"/>
         </w:numPr>
+        <w:spacing w:line="360" w:lineRule="exact"/>
       </w:pPr>
       <w:r>
         <w:t xml:space="preserve">Доступность. В рамках </w:t>
@@ -6611,6 +6801,7 @@
           <w:ilvl w:val="0"/>
           <w:numId w:val="8"/>
         </w:numPr>
+        <w:spacing w:line="360" w:lineRule="exact"/>
       </w:pPr>
       <w:r>
         <w:t>Актуальность. При отборе моделей больший приоритет уделялся тем кандидатам, которые имели наибольшее сходство с моделями, реально использующимися в науке и промышленности для решения задачи предсказания свойств малых молекул, но только если их выбор не противоречил критери</w:t>
@@ -6630,6 +6821,7 @@
     </w:p>
     <w:p>
       <w:pPr>
+        <w:spacing w:line="360" w:lineRule="exact"/>
         <w:contextualSpacing/>
       </w:pPr>
       <w:r>
@@ -6643,6 +6835,7 @@
           <w:ilvl w:val="2"/>
           <w:numId w:val="8"/>
         </w:numPr>
+        <w:spacing w:line="360" w:lineRule="exact"/>
         <w:contextualSpacing/>
       </w:pPr>
       <w:bookmarkStart w:id="16" w:name="_Toc198672398"/>
@@ -6656,6 +6849,7 @@
     </w:p>
     <w:p>
       <w:pPr>
+        <w:spacing w:line="360" w:lineRule="exact"/>
         <w:contextualSpacing/>
       </w:pPr>
       <w:r>
@@ -6687,6 +6881,7 @@
     </w:p>
     <w:p>
       <w:pPr>
+        <w:spacing w:line="360" w:lineRule="exact"/>
         <w:contextualSpacing/>
       </w:pPr>
       <w:proofErr w:type="spellStart"/>
@@ -6702,11 +6897,16 @@
       <w:r>
         <w:t xml:space="preserve"> </w:t>
       </w:r>
+      <w:proofErr w:type="gramStart"/>
       <w:r>
         <w:t xml:space="preserve">- </w:t>
       </w:r>
       <w:r>
-        <w:t xml:space="preserve">это модель, действующая по принципу архитектуры </w:t>
+        <w:t>это</w:t>
+      </w:r>
+      <w:proofErr w:type="gramEnd"/>
+      <w:r>
+        <w:t xml:space="preserve"> модель, действующая по принципу архитектуры </w:t>
       </w:r>
       <w:r>
         <w:rPr>
@@ -6718,7 +6918,11 @@
         <w:t xml:space="preserve"> </w:t>
       </w:r>
       <w:r>
-        <w:t>и адаптированная для обработки химических молекул, представленных в виде строк SMILES (</w:t>
+        <w:t xml:space="preserve">и адаптированная для обработки химических молекул, </w:t>
+      </w:r>
+      <w:r>
+        <w:lastRenderedPageBreak/>
+        <w:t>представленных в виде строк SMILES (</w:t>
       </w:r>
       <w:proofErr w:type="spellStart"/>
       <w:r>
@@ -6750,23 +6954,35 @@
       </w:r>
       <w:proofErr w:type="spellEnd"/>
       <w:r>
+        <w:t xml:space="preserve"> System). Модель основана на архитектуре </w:t>
+      </w:r>
+      <w:proofErr w:type="spellStart"/>
+      <w:r>
+        <w:t>RoBERTa</w:t>
+      </w:r>
+      <w:proofErr w:type="spellEnd"/>
+      <w:r>
+        <w:t xml:space="preserve"> (</w:t>
+      </w:r>
+      <w:proofErr w:type="spellStart"/>
+      <w:r>
+        <w:t>Robustly</w:t>
+      </w:r>
+      <w:proofErr w:type="spellEnd"/>
+      <w:r>
         <w:t xml:space="preserve"> </w:t>
       </w:r>
-      <w:r>
-        <w:lastRenderedPageBreak/>
-        <w:t xml:space="preserve">System). Модель основана на архитектуре </w:t>
-      </w:r>
-      <w:proofErr w:type="spellStart"/>
-      <w:r>
-        <w:t>RoBERTa</w:t>
-      </w:r>
-      <w:proofErr w:type="spellEnd"/>
-      <w:r>
-        <w:t xml:space="preserve"> (</w:t>
-      </w:r>
-      <w:proofErr w:type="spellStart"/>
-      <w:r>
-        <w:t>Robustly</w:t>
+      <w:proofErr w:type="spellStart"/>
+      <w:r>
+        <w:t>Optimized</w:t>
+      </w:r>
+      <w:proofErr w:type="spellEnd"/>
+      <w:r>
+        <w:t xml:space="preserve"> BERT </w:t>
+      </w:r>
+      <w:proofErr w:type="spellStart"/>
+      <w:r>
+        <w:t>Pretraining</w:t>
       </w:r>
       <w:proofErr w:type="spellEnd"/>
       <w:r>
@@ -6774,22 +6990,6 @@
       </w:r>
       <w:proofErr w:type="spellStart"/>
       <w:r>
-        <w:t>Optimized</w:t>
-      </w:r>
-      <w:proofErr w:type="spellEnd"/>
-      <w:r>
-        <w:t xml:space="preserve"> BERT </w:t>
-      </w:r>
-      <w:proofErr w:type="spellStart"/>
-      <w:r>
-        <w:t>Pretraining</w:t>
-      </w:r>
-      <w:proofErr w:type="spellEnd"/>
-      <w:r>
-        <w:t xml:space="preserve"> </w:t>
-      </w:r>
-      <w:proofErr w:type="spellStart"/>
-      <w:r>
         <w:t>Approach</w:t>
       </w:r>
       <w:proofErr w:type="spellEnd"/>
@@ -6810,6 +7010,7 @@
     </w:p>
     <w:p>
       <w:pPr>
+        <w:spacing w:line="360" w:lineRule="exact"/>
         <w:contextualSpacing/>
       </w:pPr>
       <w:r>
@@ -6855,6 +7056,7 @@
           <w:ilvl w:val="0"/>
           <w:numId w:val="9"/>
         </w:numPr>
+        <w:spacing w:line="360" w:lineRule="exact"/>
       </w:pPr>
       <w:proofErr w:type="spellStart"/>
       <w:r>
@@ -6888,6 +7090,7 @@
           <w:ilvl w:val="0"/>
           <w:numId w:val="9"/>
         </w:numPr>
+        <w:spacing w:line="360" w:lineRule="exact"/>
       </w:pPr>
       <w:proofErr w:type="spellStart"/>
       <w:r>
@@ -6932,6 +7135,7 @@
     </w:p>
     <w:p>
       <w:pPr>
+        <w:spacing w:line="360" w:lineRule="exact"/>
         <w:contextualSpacing/>
       </w:pPr>
       <w:r>
@@ -6948,6 +7152,7 @@
     </w:p>
     <w:p>
       <w:pPr>
+        <w:spacing w:line="360" w:lineRule="exact"/>
         <w:contextualSpacing/>
         <w:rPr>
           <w:rFonts w:eastAsiaTheme="minorEastAsia"/>
@@ -7177,6 +7382,7 @@
     </w:p>
     <w:p>
       <w:pPr>
+        <w:spacing w:line="360" w:lineRule="exact"/>
         <w:contextualSpacing/>
         <w:rPr>
           <w:rFonts w:eastAsiaTheme="minorEastAsia"/>
@@ -7214,6 +7420,7 @@
     </w:p>
     <w:p>
       <w:pPr>
+        <w:spacing w:line="360" w:lineRule="exact"/>
         <w:contextualSpacing/>
         <w:rPr>
           <w:rFonts w:eastAsiaTheme="minorEastAsia"/>
@@ -7273,6 +7480,7 @@
     </w:p>
     <w:p>
       <w:pPr>
+        <w:spacing w:line="360" w:lineRule="exact"/>
         <w:contextualSpacing/>
         <w:rPr>
           <w:rFonts w:eastAsiaTheme="minorEastAsia"/>
@@ -7373,6 +7581,7 @@
     </w:p>
     <w:p>
       <w:pPr>
+        <w:spacing w:line="360" w:lineRule="exact"/>
         <w:contextualSpacing/>
         <w:rPr>
           <w:rFonts w:eastAsiaTheme="minorEastAsia"/>
@@ -7525,6 +7734,7 @@
     </w:p>
     <w:p>
       <w:pPr>
+        <w:spacing w:line="360" w:lineRule="exact"/>
         <w:contextualSpacing/>
       </w:pPr>
       <w:r>
@@ -7533,6 +7743,7 @@
     </w:p>
     <w:p>
       <w:pPr>
+        <w:spacing w:line="360" w:lineRule="exact"/>
         <w:contextualSpacing/>
       </w:pPr>
       <w:r>
@@ -7565,6 +7776,7 @@
     </w:p>
     <w:p>
       <w:pPr>
+        <w:spacing w:line="360" w:lineRule="exact"/>
         <w:contextualSpacing/>
       </w:pPr>
       <w:r>
@@ -7578,6 +7790,7 @@
           <w:ilvl w:val="0"/>
           <w:numId w:val="10"/>
         </w:numPr>
+        <w:spacing w:line="360" w:lineRule="exact"/>
       </w:pPr>
       <w:r>
         <w:t xml:space="preserve">Модель активно применяется в научных целях, продемонстрировала конкурентоспособность на задачах регрессии и классификации свойств малых молекул (например, на </w:t>
@@ -7620,6 +7833,7 @@
           <w:ilvl w:val="0"/>
           <w:numId w:val="10"/>
         </w:numPr>
+        <w:spacing w:line="360" w:lineRule="exact"/>
       </w:pPr>
       <w:r>
         <w:t>Способствует архитектурной полноте выборки и вносит требуемое разнообразие</w:t>
@@ -7632,6 +7846,7 @@
           <w:ilvl w:val="0"/>
           <w:numId w:val="10"/>
         </w:numPr>
+        <w:spacing w:line="360" w:lineRule="exact"/>
       </w:pPr>
       <w:r>
         <w:t xml:space="preserve">Модель и обученные веса находятся в свободном доступе на </w:t>
@@ -7652,6 +7867,7 @@
           <w:ilvl w:val="0"/>
           <w:numId w:val="10"/>
         </w:numPr>
+        <w:spacing w:line="360" w:lineRule="exact"/>
       </w:pPr>
       <w:r>
         <w:t>Применяется к молекулам в формате SMILES, что исключает необходимость в 3D-геометрии или квантово-химических расчётах.</w:t>
@@ -7664,6 +7880,7 @@
           <w:ilvl w:val="0"/>
           <w:numId w:val="10"/>
         </w:numPr>
+        <w:spacing w:line="360" w:lineRule="exact"/>
       </w:pPr>
       <w:r>
         <w:t xml:space="preserve">Может быть </w:t>
@@ -7679,6 +7896,7 @@
     </w:p>
     <w:p>
       <w:pPr>
+        <w:spacing w:line="360" w:lineRule="exact"/>
         <w:contextualSpacing/>
       </w:pPr>
       <w:r>
@@ -7701,6 +7919,7 @@
           <w:ilvl w:val="2"/>
           <w:numId w:val="8"/>
         </w:numPr>
+        <w:spacing w:line="360" w:lineRule="exact"/>
         <w:contextualSpacing/>
       </w:pPr>
       <w:bookmarkStart w:id="17" w:name="_Toc198672399"/>
@@ -7714,7 +7933,7 @@
     </w:p>
     <w:p>
       <w:pPr>
-        <w:spacing w:before="100" w:beforeAutospacing="1" w:after="100" w:afterAutospacing="1"/>
+        <w:spacing w:before="100" w:beforeAutospacing="1" w:after="100" w:afterAutospacing="1" w:line="360" w:lineRule="exact"/>
         <w:contextualSpacing/>
         <w:rPr>
           <w:sz w:val="24"/>
@@ -7820,7 +8039,7 @@
     </w:p>
     <w:p>
       <w:pPr>
-        <w:spacing w:before="100" w:beforeAutospacing="1" w:after="100" w:afterAutospacing="1"/>
+        <w:spacing w:before="100" w:beforeAutospacing="1" w:after="100" w:afterAutospacing="1" w:line="360" w:lineRule="exact"/>
         <w:contextualSpacing/>
       </w:pPr>
       <w:proofErr w:type="spellStart"/>
@@ -7867,7 +8086,7 @@
     </w:p>
     <w:p>
       <w:pPr>
-        <w:spacing w:before="100" w:beforeAutospacing="1" w:after="100" w:afterAutospacing="1"/>
+        <w:spacing w:before="100" w:beforeAutospacing="1" w:after="100" w:afterAutospacing="1" w:line="360" w:lineRule="exact"/>
         <w:contextualSpacing/>
       </w:pPr>
       <w:r>
@@ -7876,6 +8095,7 @@
     </w:p>
     <w:p>
       <w:pPr>
+        <w:spacing w:line="360" w:lineRule="exact"/>
         <w:contextualSpacing/>
         <w:rPr>
           <w:lang w:val="en-US"/>
@@ -7921,6 +8141,7 @@
           <w:ilvl w:val="0"/>
           <w:numId w:val="12"/>
         </w:numPr>
+        <w:spacing w:line="360" w:lineRule="exact"/>
       </w:pPr>
       <w:r>
         <w:rPr>
@@ -7956,6 +8177,7 @@
     <w:p>
       <w:pPr>
         <w:pStyle w:val="ac"/>
+        <w:spacing w:line="360" w:lineRule="exact"/>
         <w:ind w:left="1440"/>
         <w:rPr>
           <w:rFonts w:eastAsiaTheme="minorEastAsia"/>
@@ -8344,6 +8566,7 @@
     <w:p>
       <w:pPr>
         <w:pStyle w:val="ac"/>
+        <w:spacing w:line="360" w:lineRule="exact"/>
         <w:ind w:left="1440"/>
         <w:rPr>
           <w:rFonts w:eastAsiaTheme="minorEastAsia"/>
@@ -8450,6 +8673,7 @@
     <w:p>
       <w:pPr>
         <w:pStyle w:val="ac"/>
+        <w:spacing w:line="360" w:lineRule="exact"/>
         <w:ind w:left="1440"/>
       </w:pPr>
       <m:oMath>
@@ -8503,6 +8727,7 @@
     <w:p>
       <w:pPr>
         <w:pStyle w:val="ac"/>
+        <w:spacing w:line="360" w:lineRule="exact"/>
         <w:ind w:left="1440"/>
         <w:rPr>
           <w:rFonts w:eastAsiaTheme="minorEastAsia"/>
@@ -8567,6 +8792,7 @@
     <w:p>
       <w:pPr>
         <w:pStyle w:val="ac"/>
+        <w:spacing w:line="360" w:lineRule="exact"/>
         <w:ind w:left="1440"/>
       </w:pPr>
       <m:oMath>
@@ -8631,6 +8857,7 @@
     <w:p>
       <w:pPr>
         <w:pStyle w:val="ac"/>
+        <w:spacing w:line="360" w:lineRule="exact"/>
         <w:ind w:left="1440"/>
         <w:rPr>
           <w:rFonts w:eastAsiaTheme="minorEastAsia"/>
@@ -8673,6 +8900,7 @@
           <w:ilvl w:val="0"/>
           <w:numId w:val="12"/>
         </w:numPr>
+        <w:spacing w:line="360" w:lineRule="exact"/>
         <w:rPr>
           <w:rFonts w:eastAsiaTheme="minorEastAsia"/>
           <w:iCs/>
@@ -8814,6 +9042,7 @@
           <w:ilvl w:val="0"/>
           <w:numId w:val="12"/>
         </w:numPr>
+        <w:spacing w:line="360" w:lineRule="exact"/>
         <w:rPr>
           <w:rFonts w:eastAsiaTheme="minorEastAsia"/>
           <w:iCs/>
@@ -8861,6 +9090,7 @@
     </w:p>
     <w:p>
       <w:pPr>
+        <w:spacing w:line="360" w:lineRule="exact"/>
         <w:ind w:left="360"/>
         <w:contextualSpacing/>
         <w:rPr>
@@ -8878,6 +9108,7 @@
     </w:p>
     <w:p>
       <w:pPr>
+        <w:spacing w:line="360" w:lineRule="exact"/>
         <w:ind w:left="360"/>
         <w:contextualSpacing/>
         <w:rPr>
@@ -8902,6 +9133,7 @@
     </w:p>
     <w:p>
       <w:pPr>
+        <w:spacing w:line="360" w:lineRule="exact"/>
         <w:ind w:left="360"/>
         <w:contextualSpacing/>
         <w:rPr>
@@ -9192,6 +9424,7 @@
     </w:p>
     <w:p>
       <w:pPr>
+        <w:spacing w:line="360" w:lineRule="exact"/>
         <w:ind w:left="360"/>
         <w:contextualSpacing/>
       </w:pPr>
@@ -9208,6 +9441,7 @@
     </w:p>
     <w:p>
       <w:pPr>
+        <w:spacing w:line="360" w:lineRule="exact"/>
         <w:ind w:left="360"/>
         <w:contextualSpacing/>
         <w:rPr>
@@ -9618,6 +9852,7 @@
     </w:p>
     <w:p>
       <w:pPr>
+        <w:spacing w:line="360" w:lineRule="exact"/>
         <w:contextualSpacing/>
         <w:rPr>
           <w:rFonts w:eastAsiaTheme="minorEastAsia"/>
@@ -9665,6 +9900,7 @@
     </w:p>
     <w:p>
       <w:pPr>
+        <w:spacing w:line="360" w:lineRule="exact"/>
         <w:contextualSpacing/>
         <w:rPr>
           <w:b/>
@@ -9724,7 +9960,11 @@
       </w:r>
       <w:proofErr w:type="spellEnd"/>
       <w:r>
-        <w:t xml:space="preserve">) и моделей на основе SMILES (например, RNN или CNN). Это делает модель ценной для сравнения с иными подходами, так как она опирается на </w:t>
+        <w:t xml:space="preserve">) и моделей на </w:t>
+      </w:r>
+      <w:r>
+        <w:lastRenderedPageBreak/>
+        <w:t xml:space="preserve">основе SMILES (например, RNN или CNN). Это делает модель ценной для сравнения с иными подходами, так как она опирается на </w:t>
       </w:r>
       <w:r>
         <w:rPr>
@@ -9751,6 +9991,7 @@
     </w:p>
     <w:p>
       <w:pPr>
+        <w:spacing w:line="360" w:lineRule="exact"/>
         <w:contextualSpacing/>
         <w:rPr>
           <w:rFonts w:eastAsiaTheme="minorEastAsia"/>
@@ -9764,6 +10005,7 @@
         </w:rPr>
         <w:t>GCN-модели активно используются в современных публикациях для предсказания биологических и физико-химических свойств [</w:t>
       </w:r>
+      <w:proofErr w:type="gramStart"/>
       <w:r>
         <w:rPr>
           <w:rFonts w:eastAsiaTheme="minorEastAsia"/>
@@ -9776,52 +10018,65 @@
           <w:rFonts w:eastAsiaTheme="minorEastAsia"/>
           <w:iCs/>
         </w:rPr>
-        <w:t xml:space="preserve">]Подход </w:t>
-      </w:r>
-      <w:proofErr w:type="spellStart"/>
+        <w:t>]Подход</w:t>
+      </w:r>
+      <w:proofErr w:type="gramEnd"/>
       <w:r>
         <w:rPr>
           <w:rFonts w:eastAsiaTheme="minorEastAsia"/>
           <w:iCs/>
         </w:rPr>
-        <w:t>графовых</w:t>
-      </w:r>
-      <w:proofErr w:type="spellEnd"/>
+        <w:t xml:space="preserve"> </w:t>
+      </w:r>
+      <w:proofErr w:type="spellStart"/>
       <w:r>
         <w:rPr>
           <w:rFonts w:eastAsiaTheme="minorEastAsia"/>
           <w:iCs/>
         </w:rPr>
-        <w:t xml:space="preserve"> нейросетей показывает высокую точность на стандартных </w:t>
-      </w:r>
-      <w:proofErr w:type="spellStart"/>
+        <w:t>графовых</w:t>
+      </w:r>
+      <w:proofErr w:type="spellEnd"/>
       <w:r>
         <w:rPr>
           <w:rFonts w:eastAsiaTheme="minorEastAsia"/>
           <w:iCs/>
         </w:rPr>
-        <w:t>датасетах</w:t>
-      </w:r>
-      <w:proofErr w:type="spellEnd"/>
+        <w:t xml:space="preserve"> нейросетей показывает высокую точность на стандартных </w:t>
+      </w:r>
+      <w:proofErr w:type="spellStart"/>
       <w:r>
         <w:rPr>
           <w:rFonts w:eastAsiaTheme="minorEastAsia"/>
           <w:iCs/>
         </w:rPr>
+        <w:t>датасетах</w:t>
+      </w:r>
+      <w:proofErr w:type="spellEnd"/>
+      <w:r>
+        <w:rPr>
+          <w:rFonts w:eastAsiaTheme="minorEastAsia"/>
+          <w:iCs/>
+        </w:rPr>
         <w:t xml:space="preserve"> (Tox21, ESOL, HIV и др.). GCN лежит в основе более сложных GNN-моделей (GAT, MPNN, DMPNN), поэтому её включение позволяет заложить базовый уровень сравнения в классе GNN.</w:t>
       </w:r>
     </w:p>
     <w:p>
       <w:pPr>
-        <w:spacing w:before="100" w:beforeAutospacing="1" w:after="100" w:afterAutospacing="1"/>
+        <w:spacing w:before="100" w:beforeAutospacing="1" w:after="100" w:afterAutospacing="1" w:line="360" w:lineRule="exact"/>
         <w:contextualSpacing/>
       </w:pPr>
       <w:r>
         <w:t xml:space="preserve">Модель </w:t>
       </w:r>
       <w:proofErr w:type="spellStart"/>
-      <w:r>
-        <w:t>dgllife.model.GCNPredictor</w:t>
+      <w:proofErr w:type="gramStart"/>
+      <w:r>
+        <w:t>dgllife.model</w:t>
+      </w:r>
+      <w:proofErr w:type="gramEnd"/>
+      <w:r>
+        <w:t>.GCNPredictor</w:t>
       </w:r>
       <w:proofErr w:type="spellEnd"/>
       <w:r>
@@ -9872,6 +10127,7 @@
     </w:p>
     <w:p>
       <w:pPr>
+        <w:spacing w:line="360" w:lineRule="exact"/>
         <w:contextualSpacing/>
       </w:pPr>
       <w:r>
@@ -9886,6 +10142,7 @@
     </w:p>
     <w:p>
       <w:pPr>
+        <w:spacing w:line="360" w:lineRule="exact"/>
         <w:contextualSpacing/>
       </w:pPr>
       <w:r>
@@ -9907,6 +10164,7 @@
           <w:ilvl w:val="2"/>
           <w:numId w:val="8"/>
         </w:numPr>
+        <w:spacing w:line="360" w:lineRule="exact"/>
         <w:contextualSpacing/>
         <w:rPr>
           <w:rFonts w:eastAsiaTheme="minorHAnsi"/>
@@ -9925,6 +10183,7 @@
     </w:p>
     <w:p>
       <w:pPr>
+        <w:spacing w:line="360" w:lineRule="exact"/>
         <w:contextualSpacing/>
       </w:pPr>
       <w:proofErr w:type="spellStart"/>
@@ -9954,6 +10213,7 @@
     </w:p>
     <w:p>
       <w:pPr>
+        <w:spacing w:line="360" w:lineRule="exact"/>
         <w:contextualSpacing/>
       </w:pPr>
       <w:proofErr w:type="spellStart"/>
@@ -9999,6 +10259,7 @@
     </w:p>
     <w:p>
       <w:pPr>
+        <w:spacing w:line="360" w:lineRule="exact"/>
         <w:contextualSpacing/>
       </w:pPr>
       <w:r>
@@ -10041,106 +10302,110 @@
       </w:r>
       <w:proofErr w:type="spellStart"/>
       <w:r>
-        <w:t>RDKit-</w:t>
+        <w:t>RDKit-фингерпринты</w:t>
+      </w:r>
+      <w:proofErr w:type="spellEnd"/>
+      <w:r>
+        <w:t xml:space="preserve">), которые можно извлекать без </w:t>
+      </w:r>
+      <w:proofErr w:type="spellStart"/>
+      <w:r>
+        <w:t>графовой</w:t>
+      </w:r>
+      <w:proofErr w:type="spellEnd"/>
+      <w:r>
+        <w:t xml:space="preserve"> структуры, что даёт возможность проводить аналитически интерпретируемые эксперименты.</w:t>
+      </w:r>
+    </w:p>
+    <w:p>
+      <w:pPr>
+        <w:spacing w:line="360" w:lineRule="exact"/>
+        <w:contextualSpacing/>
+      </w:pPr>
+      <w:r>
+        <w:rPr>
+          <w:lang w:val="en-US"/>
+        </w:rPr>
+        <w:t>Random</w:t>
+      </w:r>
+      <w:r>
+        <w:t xml:space="preserve"> </w:t>
+      </w:r>
+      <w:r>
+        <w:rPr>
+          <w:lang w:val="en-US"/>
+        </w:rPr>
+        <w:t>Forest</w:t>
+      </w:r>
+      <w:r>
+        <w:t xml:space="preserve"> не требует обучения на GPU или большого объема оперативной памяти. Это делает его удобным выбором в условиях ограниченных вычислительных ресурсов, соответствуя критерию </w:t>
       </w:r>
       <w:r>
         <w:lastRenderedPageBreak/>
-        <w:t>фингерпринты</w:t>
-      </w:r>
-      <w:proofErr w:type="spellEnd"/>
-      <w:r>
-        <w:t xml:space="preserve">), которые можно извлекать без </w:t>
-      </w:r>
-      <w:proofErr w:type="spellStart"/>
-      <w:r>
-        <w:t>графовой</w:t>
-      </w:r>
-      <w:proofErr w:type="spellEnd"/>
-      <w:r>
-        <w:t xml:space="preserve"> структуры, что даёт возможность проводить аналитически интерпретируемые эксперименты.</w:t>
-      </w:r>
-    </w:p>
-    <w:p>
-      <w:pPr>
-        <w:contextualSpacing/>
-      </w:pPr>
-      <w:r>
-        <w:rPr>
-          <w:lang w:val="en-US"/>
-        </w:rPr>
-        <w:t>Random</w:t>
+        <w:t xml:space="preserve">доступности. RF имеет небольшое число </w:t>
+      </w:r>
+      <w:proofErr w:type="spellStart"/>
+      <w:r>
+        <w:t>гиперпараметров</w:t>
+      </w:r>
+      <w:proofErr w:type="spellEnd"/>
+      <w:r>
+        <w:t xml:space="preserve"> и предоставляет удобные средства анализа важности признаков. Это полезно при анализе влияния различных молекулярных дескрипторов на результат.</w:t>
+      </w:r>
+    </w:p>
+    <w:p>
+      <w:pPr>
+        <w:spacing w:line="360" w:lineRule="exact"/>
+        <w:contextualSpacing/>
+      </w:pPr>
+      <w:r>
+        <w:t>RF часто используется как базовая модель, с которой сравниваются более сложные архитектуры. Включение её в исследование обеспечивает точку отсчета и позволяет оценить, насколько архитектуры типа GNN или трансформеров действительно превосходят классические методы.</w:t>
       </w:r>
       <w:r>
         <w:t xml:space="preserve"> </w:t>
       </w:r>
       <w:r>
-        <w:rPr>
-          <w:lang w:val="en-US"/>
-        </w:rPr>
-        <w:t>Forest</w:t>
-      </w:r>
-      <w:r>
-        <w:t xml:space="preserve"> не требует обучения на GPU или большого объема оперативной памяти. Это делает его удобным выбором в условиях ограниченных вычислительных ресурсов, соответствуя критерию доступности. RF имеет небольшое число </w:t>
-      </w:r>
-      <w:proofErr w:type="spellStart"/>
-      <w:r>
-        <w:t>гиперпараметров</w:t>
-      </w:r>
-      <w:proofErr w:type="spellEnd"/>
-      <w:r>
-        <w:t xml:space="preserve"> и предоставляет удобные средства анализа важности признаков. Это полезно при анализе влияния различных молекулярных дескрипторов на результат.</w:t>
-      </w:r>
-    </w:p>
-    <w:p>
-      <w:pPr>
-        <w:contextualSpacing/>
-      </w:pPr>
-      <w:r>
-        <w:t>RF часто используется как базовая модель, с которой сравниваются более сложные архитектуры. Включение её в исследование обеспечивает точку отсчета и позволяет оценить, насколько архитектуры типа GNN или трансформеров действительно превосходят классические методы.</w:t>
+        <w:t xml:space="preserve">Благодаря </w:t>
+      </w:r>
+      <w:proofErr w:type="spellStart"/>
+      <w:r>
+        <w:t>бутстрапированию</w:t>
+      </w:r>
+      <w:proofErr w:type="spellEnd"/>
+      <w:r>
+        <w:t xml:space="preserve"> и усреднению предсказаний, RF демонстрирует хорошую обобщающую способность, особенно при небольших объемах данных.</w:t>
+      </w:r>
+    </w:p>
+    <w:p>
+      <w:pPr>
+        <w:spacing w:line="360" w:lineRule="exact"/>
+        <w:contextualSpacing/>
+      </w:pPr>
+      <w:r>
+        <w:t>Также использование RF позволяет выполнять воспроизводимые эксперименты, что особенно важно в рамках</w:t>
+      </w:r>
+      <w:r>
+        <w:t xml:space="preserve"> практической части</w:t>
+      </w:r>
+      <w:r>
+        <w:t xml:space="preserve"> настоящей работ</w:t>
+      </w:r>
+      <w:r>
+        <w:t>ы</w:t>
+      </w:r>
+      <w:r>
+        <w:t>.</w:t>
       </w:r>
       <w:r>
         <w:t xml:space="preserve"> </w:t>
       </w:r>
       <w:r>
-        <w:t xml:space="preserve">Благодаря </w:t>
-      </w:r>
-      <w:proofErr w:type="spellStart"/>
-      <w:r>
-        <w:t>бутстрапированию</w:t>
-      </w:r>
-      <w:proofErr w:type="spellEnd"/>
-      <w:r>
-        <w:t xml:space="preserve"> и усреднению предсказаний, RF демонстрирует хорошую обобщающую способность, особенно при небольших объемах данных.</w:t>
-      </w:r>
-    </w:p>
-    <w:p>
-      <w:pPr>
-        <w:contextualSpacing/>
-      </w:pPr>
-      <w:r>
-        <w:t>Также использование RF позволяет выполнять воспроизводимые эксперименты, что особенно важно в рамках</w:t>
-      </w:r>
-      <w:r>
-        <w:t xml:space="preserve"> практической части</w:t>
-      </w:r>
-      <w:r>
-        <w:t xml:space="preserve"> настоящей работ</w:t>
-      </w:r>
-      <w:r>
-        <w:t>ы</w:t>
-      </w:r>
-      <w:r>
-        <w:t>.</w:t>
-      </w:r>
-      <w:r>
-        <w:t xml:space="preserve"> </w:t>
-      </w:r>
-      <w:r>
         <w:t>RF устойчив к несбалансированным классам (в задачах классификации), особенно с применением техник взвешивания классов.</w:t>
       </w:r>
     </w:p>
     <w:p>
       <w:pPr>
+        <w:spacing w:line="360" w:lineRule="exact"/>
         <w:contextualSpacing/>
       </w:pPr>
       <w:r>
@@ -10186,6 +10451,7 @@
           <w:ilvl w:val="1"/>
           <w:numId w:val="8"/>
         </w:numPr>
+        <w:spacing w:line="360" w:lineRule="exact"/>
         <w:contextualSpacing/>
         <w:rPr>
           <w:rFonts w:eastAsiaTheme="minorHAnsi"/>
@@ -10216,6 +10482,7 @@
     </w:p>
     <w:p>
       <w:pPr>
+        <w:spacing w:line="360" w:lineRule="exact"/>
         <w:contextualSpacing/>
       </w:pPr>
       <w:r>
@@ -10250,6 +10517,7 @@
     </w:p>
     <w:p>
       <w:pPr>
+        <w:spacing w:line="360" w:lineRule="exact"/>
         <w:contextualSpacing/>
       </w:pPr>
       <w:proofErr w:type="spellStart"/>
@@ -10409,9 +10677,11 @@
       <w:r>
         <w:t>г</w:t>
       </w:r>
+      <w:proofErr w:type="gramStart"/>
       <w:r>
         <w:t>.</w:t>
       </w:r>
+      <w:proofErr w:type="gramEnd"/>
       <w:r>
         <w:t>и</w:t>
       </w:r>
@@ -10469,6 +10739,7 @@
     </w:p>
     <w:p>
       <w:pPr>
+        <w:spacing w:line="360" w:lineRule="exact"/>
         <w:contextualSpacing/>
       </w:pPr>
       <w:r>
@@ -10502,138 +10773,148 @@
       </w:r>
       <w:proofErr w:type="spellEnd"/>
       <w:r>
+        <w:t xml:space="preserve"> универсальным: он может быть использован с моделями любых архитектур — от случайных лесов до BERT-подобных моделей и </w:t>
+      </w:r>
+      <w:proofErr w:type="spellStart"/>
+      <w:r>
+        <w:t>графовых</w:t>
+      </w:r>
+      <w:proofErr w:type="spellEnd"/>
+      <w:r>
+        <w:t xml:space="preserve"> нейросетей.</w:t>
+      </w:r>
+    </w:p>
+    <w:p>
+      <w:pPr>
+        <w:spacing w:line="360" w:lineRule="exact"/>
+        <w:contextualSpacing/>
+      </w:pPr>
+      <w:r>
+        <w:lastRenderedPageBreak/>
+        <w:t>Дополнительно к строкам SMILES предоставляются вычисленные молекулярные дескрипторы, включая молекулярную массу, число водородных доноров и акцепторов, площадь полярной поверхности (TPSA) и другие параметры, что позволяет расширить пространство признаков для моделей, не использующих явное представление структуры молекулы.</w:t>
+      </w:r>
+    </w:p>
+    <w:p>
+      <w:pPr>
+        <w:spacing w:line="360" w:lineRule="exact"/>
+        <w:contextualSpacing/>
+      </w:pPr>
+      <w:r>
+        <w:t>Таким образом, ESOL отвечает ряду ключевых требований</w:t>
+      </w:r>
+      <w:r>
+        <w:t xml:space="preserve">. Он </w:t>
+      </w:r>
+      <w:r>
+        <w:t xml:space="preserve">входит в состав </w:t>
+      </w:r>
+      <w:proofErr w:type="spellStart"/>
+      <w:r>
+        <w:t>MoleculeNet</w:t>
+      </w:r>
+      <w:proofErr w:type="spellEnd"/>
+      <w:r>
+        <w:t xml:space="preserve"> и поддерживается библиотеками вроде </w:t>
+      </w:r>
+      <w:proofErr w:type="spellStart"/>
+      <w:r>
+        <w:t>DeepChem</w:t>
+      </w:r>
+      <w:proofErr w:type="spellEnd"/>
+      <w:r>
+        <w:t>)</w:t>
+      </w:r>
+      <w:r>
+        <w:t xml:space="preserve">, </w:t>
+      </w:r>
+      <w:r>
+        <w:t>может быть использован с различными типами моделей)</w:t>
+      </w:r>
+      <w:r>
+        <w:t xml:space="preserve"> и </w:t>
+      </w:r>
+      <w:r>
+        <w:t>представляет актуальное физико-химическое свойство, напрямую влияющее на биодоступность молекул.</w:t>
+      </w:r>
+    </w:p>
+    <w:p>
+      <w:pPr>
+        <w:spacing w:line="360" w:lineRule="exact"/>
+        <w:contextualSpacing/>
+      </w:pPr>
+      <w:r>
+        <w:t xml:space="preserve">Благодаря умеренному объёму данных (около одной тысячи наблюдений) </w:t>
+      </w:r>
+      <w:proofErr w:type="spellStart"/>
+      <w:r>
+        <w:t>датасет</w:t>
+      </w:r>
+      <w:proofErr w:type="spellEnd"/>
+      <w:r>
+        <w:t xml:space="preserve"> также может использоваться в условиях ограниченных вычислительных ресурсов, что делает его особенно удобным для практических экспериментов и сравнительных исследований.</w:t>
+      </w:r>
+    </w:p>
+    <w:p>
+      <w:pPr>
+        <w:spacing w:line="360" w:lineRule="exact"/>
+        <w:contextualSpacing/>
+      </w:pPr>
+      <w:r>
+        <w:t xml:space="preserve">Таким образом выбор </w:t>
+      </w:r>
+      <w:proofErr w:type="spellStart"/>
+      <w:r>
+        <w:t>датасета</w:t>
+      </w:r>
+      <w:proofErr w:type="spellEnd"/>
+      <w:r>
+        <w:t xml:space="preserve"> ESOL полностью соответствует методологическим требованиям настоящего исследования, а именно гарантирует архитектурную независимость применения, предоставляет реальные и значимые молекулярные свойства, обладает открытым и стандартизированным форматом и обеспечивает воспроизводимость экспериментов и сравнимость с результатами предыдущих экспериментов.</w:t>
+      </w:r>
+    </w:p>
+    <w:p>
+      <w:pPr>
+        <w:spacing w:line="360" w:lineRule="exact"/>
+        <w:contextualSpacing/>
+      </w:pPr>
+      <w:r>
+        <w:t xml:space="preserve">Достоверность данных в </w:t>
+      </w:r>
+      <w:proofErr w:type="spellStart"/>
+      <w:r>
+        <w:t>датасете</w:t>
+      </w:r>
+      <w:proofErr w:type="spellEnd"/>
+      <w:r>
+        <w:t xml:space="preserve"> ESOL подтверждается как его происхождением, так и методом составления, основанным на проверенных источниках и научной методологии.</w:t>
+      </w:r>
+      <w:r>
         <w:t xml:space="preserve"> </w:t>
       </w:r>
       <w:r>
-        <w:lastRenderedPageBreak/>
-        <w:t xml:space="preserve">универсальным: он может быть использован с моделями любых архитектур — от случайных лесов до BERT-подобных моделей и </w:t>
-      </w:r>
-      <w:proofErr w:type="spellStart"/>
-      <w:r>
-        <w:t>графовых</w:t>
-      </w:r>
-      <w:proofErr w:type="spellEnd"/>
-      <w:r>
-        <w:t xml:space="preserve"> нейросетей.</w:t>
-      </w:r>
-    </w:p>
-    <w:p>
-      <w:pPr>
-        <w:contextualSpacing/>
-      </w:pPr>
-      <w:r>
-        <w:t>Дополнительно к строкам SMILES предоставляются вычисленные молекулярные дескрипторы, включая молекулярную массу, число водородных доноров и акцепторов, площадь полярной поверхности (TPSA) и другие параметры, что позволяет расширить пространство признаков для моделей, не использующих явное представление структуры молекулы.</w:t>
-      </w:r>
-    </w:p>
-    <w:p>
-      <w:pPr>
-        <w:contextualSpacing/>
-      </w:pPr>
-      <w:r>
-        <w:t>Таким образом, ESOL отвечает ряду ключевых требований</w:t>
-      </w:r>
-      <w:r>
-        <w:t xml:space="preserve">. Он </w:t>
-      </w:r>
-      <w:r>
-        <w:t xml:space="preserve">входит в состав </w:t>
-      </w:r>
-      <w:proofErr w:type="spellStart"/>
-      <w:r>
-        <w:t>MoleculeNet</w:t>
-      </w:r>
-      <w:proofErr w:type="spellEnd"/>
-      <w:r>
-        <w:t xml:space="preserve"> и поддерживается библиотеками вроде </w:t>
-      </w:r>
-      <w:proofErr w:type="spellStart"/>
-      <w:r>
-        <w:t>DeepChem</w:t>
-      </w:r>
-      <w:proofErr w:type="spellEnd"/>
-      <w:r>
-        <w:t>)</w:t>
-      </w:r>
-      <w:r>
-        <w:t xml:space="preserve">, </w:t>
-      </w:r>
-      <w:r>
-        <w:t>может быть использован с различными типами моделей)</w:t>
-      </w:r>
-      <w:r>
-        <w:t xml:space="preserve"> и </w:t>
-      </w:r>
-      <w:r>
-        <w:t>представляет актуальное физико-химическое свойство, напрямую влияющее на биодоступность молекул.</w:t>
-      </w:r>
-    </w:p>
-    <w:p>
-      <w:pPr>
-        <w:contextualSpacing/>
-      </w:pPr>
-      <w:r>
-        <w:t xml:space="preserve">Благодаря умеренному объёму данных (около одной тысячи наблюдений) </w:t>
-      </w:r>
-      <w:proofErr w:type="spellStart"/>
-      <w:r>
-        <w:t>датасет</w:t>
-      </w:r>
-      <w:proofErr w:type="spellEnd"/>
-      <w:r>
-        <w:t xml:space="preserve"> также может использоваться в условиях ограниченных вычислительных ресурсов, что делает его особенно удобным для практических экспериментов и сравнительных исследований.</w:t>
-      </w:r>
-    </w:p>
-    <w:p>
-      <w:pPr>
-        <w:contextualSpacing/>
-      </w:pPr>
-      <w:r>
-        <w:t xml:space="preserve">Таким образом выбор </w:t>
-      </w:r>
-      <w:proofErr w:type="spellStart"/>
-      <w:r>
-        <w:t>датасета</w:t>
-      </w:r>
-      <w:proofErr w:type="spellEnd"/>
-      <w:r>
-        <w:t xml:space="preserve"> ESOL полностью соответствует методологическим требованиям настоящего исследования, а именно гарантирует архитектурную независимость применения, предоставляет реальные и значимые молекулярные свойства, обладает открытым и стандартизированным форматом и обеспечивает воспроизводимость экспериментов и сравнимость с результатами предыдущих экспериментов.</w:t>
-      </w:r>
-    </w:p>
-    <w:p>
-      <w:pPr>
-        <w:contextualSpacing/>
-      </w:pPr>
-      <w:r>
-        <w:t xml:space="preserve">Достоверность данных в </w:t>
-      </w:r>
-      <w:proofErr w:type="spellStart"/>
-      <w:r>
-        <w:t>датасете</w:t>
-      </w:r>
-      <w:proofErr w:type="spellEnd"/>
-      <w:r>
-        <w:t xml:space="preserve"> ESOL подтверждается как его происхождением, так и методом составления, основанным на проверенных источниках и научной методологии.</w:t>
-      </w:r>
+        <w:t xml:space="preserve">Растворимость молекул (в логарифмической шкале — </w:t>
+      </w:r>
+      <w:proofErr w:type="spellStart"/>
+      <w:r>
+        <w:t>logS</w:t>
+      </w:r>
+      <w:proofErr w:type="spellEnd"/>
+      <w:r>
+        <w:t>) была собрана автором из экспериментальных публикаций, химических справочников и научной литературы</w:t>
+      </w:r>
+      <w:r>
+        <w:t>, например, «</w:t>
+      </w:r>
+      <w:proofErr w:type="spellStart"/>
+      <w:r>
+        <w:t>Handbook</w:t>
+      </w:r>
+      <w:proofErr w:type="spellEnd"/>
       <w:r>
         <w:t xml:space="preserve"> </w:t>
       </w:r>
-      <w:r>
-        <w:t xml:space="preserve">Растворимость молекул (в логарифмической шкале — </w:t>
-      </w:r>
-      <w:proofErr w:type="spellStart"/>
-      <w:r>
-        <w:t>logS</w:t>
-      </w:r>
-      <w:proofErr w:type="spellEnd"/>
-      <w:r>
-        <w:t>) была собрана автором из экспериментальных публикаций, химических справочников и научной литературы</w:t>
-      </w:r>
-      <w:r>
-        <w:t>, например, «</w:t>
-      </w:r>
-      <w:proofErr w:type="spellStart"/>
-      <w:r>
-        <w:t>Handbook</w:t>
+      <w:proofErr w:type="spellStart"/>
+      <w:r>
+        <w:t>of</w:t>
       </w:r>
       <w:proofErr w:type="spellEnd"/>
       <w:r>
@@ -10641,7 +10922,7 @@
       </w:r>
       <w:proofErr w:type="spellStart"/>
       <w:r>
-        <w:t>of</w:t>
+        <w:t>Aqueous</w:t>
       </w:r>
       <w:proofErr w:type="spellEnd"/>
       <w:r>
@@ -10649,22 +10930,22 @@
       </w:r>
       <w:proofErr w:type="spellStart"/>
       <w:r>
-        <w:t>Aqueous</w:t>
+        <w:t>Solubility</w:t>
       </w:r>
       <w:proofErr w:type="spellEnd"/>
       <w:r>
         <w:t xml:space="preserve"> </w:t>
       </w:r>
-      <w:proofErr w:type="spellStart"/>
-      <w:r>
-        <w:t>Solubility</w:t>
-      </w:r>
-      <w:proofErr w:type="spellEnd"/>
-      <w:r>
-        <w:t xml:space="preserve"> Data»</w:t>
-      </w:r>
-      <w:r>
-        <w:t>[20]</w:t>
+      <w:proofErr w:type="gramStart"/>
+      <w:r>
+        <w:t>Data»</w:t>
+      </w:r>
+      <w:r>
+        <w:t>[</w:t>
+      </w:r>
+      <w:proofErr w:type="gramEnd"/>
+      <w:r>
+        <w:t>20]</w:t>
       </w:r>
       <w:r>
         <w:t xml:space="preserve"> и экспериментальные базы данных в фармацевтической и агрохимической промышленности. Молекулы, содержащие нестабильные фрагменты, сильно ионизированные формы или редкие атомы, были исключены. В </w:t>
@@ -10724,6 +11005,7 @@
     </w:p>
     <w:p>
       <w:pPr>
+        <w:spacing w:line="360" w:lineRule="exact"/>
         <w:contextualSpacing/>
       </w:pPr>
       <w:r>
@@ -10760,6 +11042,7 @@
           <w:ilvl w:val="1"/>
           <w:numId w:val="8"/>
         </w:numPr>
+        <w:spacing w:line="360" w:lineRule="exact"/>
         <w:contextualSpacing/>
       </w:pPr>
       <w:bookmarkStart w:id="20" w:name="_Toc198672402"/>
@@ -10770,6 +11053,7 @@
     </w:p>
     <w:p>
       <w:pPr>
+        <w:spacing w:line="360" w:lineRule="exact"/>
         <w:contextualSpacing/>
       </w:pPr>
       <w:r>
@@ -10795,6 +11079,7 @@
     </w:p>
     <w:p>
       <w:pPr>
+        <w:spacing w:line="360" w:lineRule="exact"/>
         <w:contextualSpacing/>
       </w:pPr>
       <w:r>
@@ -10820,6 +11105,7 @@
     </w:p>
     <w:p>
       <w:pPr>
+        <w:spacing w:line="360" w:lineRule="exact"/>
         <w:contextualSpacing/>
       </w:pPr>
       <w:r>
@@ -10828,6 +11114,7 @@
     </w:p>
     <w:p>
       <w:pPr>
+        <w:spacing w:line="360" w:lineRule="exact"/>
         <w:contextualSpacing/>
       </w:pPr>
       <w:r>
@@ -10885,6 +11172,7 @@
     </w:p>
     <w:p>
       <w:pPr>
+        <w:spacing w:line="360" w:lineRule="exact"/>
         <w:contextualSpacing/>
       </w:pPr>
       <w:r>
@@ -10897,15 +11185,19 @@
         <w:t>2</w:t>
       </w:r>
       <w:r>
-        <w:t xml:space="preserve"> оценивает способность модели захватывать структуру данных. Такая комплементарность делает их особенно полезными в задачах сравнительного анализа моделей различных архитектур.</w:t>
-      </w:r>
-    </w:p>
-    <w:p>
-      <w:pPr>
-        <w:contextualSpacing/>
-      </w:pPr>
+        <w:t xml:space="preserve"> оценивает способность модели захватывать структуру данных. </w:t>
+      </w:r>
       <w:r>
         <w:lastRenderedPageBreak/>
+        <w:t>Такая комплементарность делает их особенно полезными в задачах сравнительного анализа моделей различных архитектур.</w:t>
+      </w:r>
+    </w:p>
+    <w:p>
+      <w:pPr>
+        <w:spacing w:line="360" w:lineRule="exact"/>
+        <w:contextualSpacing/>
+      </w:pPr>
+      <w:r>
         <w:t>Следует отметить, что применение RMSE и R</w:t>
       </w:r>
       <w:r>
@@ -10950,11 +11242,13 @@
     </w:p>
     <w:p>
       <w:pPr>
-        <w:contextualSpacing/>
-      </w:pPr>
-    </w:p>
-    <w:p>
-      <w:pPr>
+        <w:spacing w:line="360" w:lineRule="exact"/>
+        <w:contextualSpacing/>
+      </w:pPr>
+    </w:p>
+    <w:p>
+      <w:pPr>
+        <w:spacing w:line="360" w:lineRule="exact"/>
         <w:contextualSpacing/>
       </w:pPr>
       <w:r>
@@ -10963,6 +11257,7 @@
     </w:p>
     <w:p>
       <w:pPr>
+        <w:spacing w:line="360" w:lineRule="exact"/>
         <w:contextualSpacing/>
       </w:pPr>
       <w:r>
@@ -10972,6 +11267,7 @@
     <w:p>
       <w:pPr>
         <w:pStyle w:val="22"/>
+        <w:spacing w:line="360" w:lineRule="exact"/>
         <w:contextualSpacing/>
       </w:pPr>
       <w:bookmarkStart w:id="21" w:name="_Toc198672403"/>
@@ -10994,6 +11290,7 @@
           <w:ilvl w:val="1"/>
           <w:numId w:val="13"/>
         </w:numPr>
+        <w:spacing w:line="360" w:lineRule="exact"/>
         <w:contextualSpacing/>
         <w:rPr>
           <w:lang w:val="en-US"/>
@@ -11010,6 +11307,7 @@
     </w:p>
     <w:p>
       <w:pPr>
+        <w:spacing w:line="360" w:lineRule="exact"/>
         <w:contextualSpacing/>
       </w:pPr>
       <w:r>
@@ -11034,6 +11332,7 @@
     </w:p>
     <w:p>
       <w:pPr>
+        <w:spacing w:line="360" w:lineRule="exact"/>
         <w:contextualSpacing/>
       </w:pPr>
       <w:proofErr w:type="spellStart"/>
@@ -11079,6 +11378,7 @@
     </w:p>
     <w:p>
       <w:pPr>
+        <w:spacing w:line="360" w:lineRule="exact"/>
         <w:contextualSpacing/>
       </w:pPr>
       <w:r>
@@ -11119,6 +11419,7 @@
     </w:p>
     <w:p>
       <w:pPr>
+        <w:spacing w:line="360" w:lineRule="exact"/>
         <w:contextualSpacing/>
       </w:pPr>
       <w:r>
@@ -11127,6 +11428,7 @@
     </w:p>
     <w:p>
       <w:pPr>
+        <w:spacing w:line="360" w:lineRule="exact"/>
         <w:contextualSpacing/>
       </w:pPr>
       <w:r>
@@ -11138,10 +11440,7 @@
       </w:r>
       <w:proofErr w:type="spellEnd"/>
       <w:r>
-        <w:t xml:space="preserve"> в задаче предсказания свойств малых молекул обусловлена сочетанием</w:t>
-      </w:r>
-      <w:r>
-        <w:t xml:space="preserve"> </w:t>
+        <w:t xml:space="preserve"> в задаче предсказания свойств малых молекул обусловлена сочетанием </w:t>
       </w:r>
       <w:proofErr w:type="spellStart"/>
       <w:r>
@@ -11149,23 +11448,12 @@
       </w:r>
       <w:proofErr w:type="spellEnd"/>
       <w:r>
-        <w:t xml:space="preserve"> на масштабных химических корпусах, обеспечивающего глубокое представление структуры,</w:t>
-      </w:r>
-      <w:r>
-        <w:t xml:space="preserve"> </w:t>
-      </w:r>
-      <w:r>
-        <w:t>архитектуры трансформера с механизмом внимания, позволяющим моделировать сложные внутренние взаимосвязи</w:t>
-      </w:r>
-      <w:r>
-        <w:t xml:space="preserve"> и </w:t>
-      </w:r>
-      <w:r>
-        <w:t>способности работать с последовательной химической информацией без промежуточного снижения размерности или потери важных структурных деталей.</w:t>
-      </w:r>
-    </w:p>
-    <w:p>
-      <w:pPr>
+        <w:t xml:space="preserve"> на масштабных химических корпусах, обеспечивающего глубокое представление структуры, архитектуры трансформера с механизмом внимания, позволяющим моделировать сложные внутренние взаимосвязи и способности работать с последовательной химической информацией без промежуточного снижения размерности или потери важных структурных деталей.</w:t>
+      </w:r>
+    </w:p>
+    <w:p>
+      <w:pPr>
+        <w:spacing w:line="360" w:lineRule="exact"/>
         <w:contextualSpacing/>
       </w:pPr>
       <w:r>
@@ -11180,10 +11468,8 @@
         <w:t xml:space="preserve"> конкурентоспособной по сравнению с другими современными подходами в области </w:t>
       </w:r>
       <w:r>
-        <w:t>био</w:t>
-      </w:r>
-      <w:r>
-        <w:t>информатики и способствуют получению высококачественных прогнозов для задач, подобных ESOL.</w:t>
+        <w:lastRenderedPageBreak/>
+        <w:t>биоинформатики и способствуют получению высококачественных прогнозов для задач, подобных ESOL.</w:t>
       </w:r>
     </w:p>
     <w:p>
@@ -11193,6 +11479,7 @@
           <w:ilvl w:val="1"/>
           <w:numId w:val="13"/>
         </w:numPr>
+        <w:spacing w:line="360" w:lineRule="exact"/>
         <w:contextualSpacing/>
         <w:rPr>
           <w:lang w:val="en-US"/>
@@ -11203,13 +11490,13 @@
         <w:rPr>
           <w:lang w:val="en-US"/>
         </w:rPr>
-        <w:lastRenderedPageBreak/>
         <w:t>GCN</w:t>
       </w:r>
       <w:bookmarkEnd w:id="23"/>
     </w:p>
     <w:p>
       <w:pPr>
+        <w:spacing w:line="360" w:lineRule="exact"/>
         <w:contextualSpacing/>
       </w:pPr>
       <w:r>
@@ -11242,6 +11529,7 @@
     </w:p>
     <w:p>
       <w:pPr>
+        <w:spacing w:line="360" w:lineRule="exact"/>
         <w:contextualSpacing/>
       </w:pPr>
       <w:r>
@@ -11266,6 +11554,7 @@
     </w:p>
     <w:p>
       <w:pPr>
+        <w:spacing w:line="360" w:lineRule="exact"/>
         <w:contextualSpacing/>
       </w:pPr>
       <w:r>
@@ -11287,6 +11576,7 @@
           <w:ilvl w:val="1"/>
           <w:numId w:val="13"/>
         </w:numPr>
+        <w:spacing w:line="360" w:lineRule="exact"/>
         <w:contextualSpacing/>
         <w:rPr>
           <w:lang w:val="en-US"/>
@@ -11303,6 +11593,7 @@
     </w:p>
     <w:p>
       <w:pPr>
+        <w:spacing w:line="360" w:lineRule="exact"/>
         <w:contextualSpacing/>
       </w:pPr>
       <w:r>
@@ -11335,6 +11626,7 @@
     </w:p>
     <w:p>
       <w:pPr>
+        <w:spacing w:line="360" w:lineRule="exact"/>
         <w:contextualSpacing/>
       </w:pPr>
       <w:proofErr w:type="spellStart"/>
@@ -11359,19 +11651,20 @@
       </w:r>
       <w:proofErr w:type="spellEnd"/>
       <w:r>
-        <w:t xml:space="preserve"> и случайного подмножества признаков, что обеспечивает высокую устойчивость к переобучению и способность выявлять нелинейные зависимости в данных без предположений о форме этих зависимостей. Данный подход хорошо работает на табличных признаках, которые могут быть извлечены из молекул, и не требует сложных архитектурных решений.</w:t>
-      </w:r>
-    </w:p>
-    <w:p>
-      <w:pPr>
-        <w:contextualSpacing/>
-      </w:pPr>
-      <w:r>
-        <w:t xml:space="preserve">Тем не менее, отсутствие встроенного механизма обработки структурных особенностей молекул, таких как топология и пространственное </w:t>
+        <w:t xml:space="preserve"> и случайного подмножества признаков, что обеспечивает высокую устойчивость к переобучению и способность выявлять нелинейные зависимости в данных без предположений о форме этих зависимостей. Данный подход хорошо работает на табличных </w:t>
       </w:r>
       <w:r>
         <w:lastRenderedPageBreak/>
-        <w:t xml:space="preserve">расположение атомов, ограничивает глубину анализа химической информации. Это сказывается на сравнительно низком значении R², что указывает на меньшую долю объяснённой дисперсии по сравнению с </w:t>
+        <w:t>признаках, которые могут быть извлечены из молекул, и не требует сложных архитектурных решений.</w:t>
+      </w:r>
+    </w:p>
+    <w:p>
+      <w:pPr>
+        <w:spacing w:line="360" w:lineRule="exact"/>
+        <w:contextualSpacing/>
+      </w:pPr>
+      <w:r>
+        <w:t xml:space="preserve">Тем не менее, отсутствие встроенного механизма обработки структурных особенностей молекул, таких как топология и пространственное расположение атомов, ограничивает глубину анализа химической информации. Это сказывается на сравнительно низком значении R², что указывает на меньшую долю объяснённой дисперсии по сравнению с </w:t>
       </w:r>
       <w:proofErr w:type="spellStart"/>
       <w:r>
@@ -11400,6 +11693,7 @@
     </w:p>
     <w:p>
       <w:pPr>
+        <w:spacing w:line="360" w:lineRule="exact"/>
         <w:contextualSpacing/>
       </w:pPr>
       <w:r>
@@ -11429,6 +11723,7 @@
           <w:ilvl w:val="1"/>
           <w:numId w:val="13"/>
         </w:numPr>
+        <w:spacing w:line="360" w:lineRule="exact"/>
         <w:contextualSpacing/>
         <w:rPr>
           <w:lang w:val="en-US"/>
@@ -11442,6 +11737,7 @@
     </w:p>
     <w:p>
       <w:pPr>
+        <w:spacing w:line="360" w:lineRule="exact"/>
         <w:contextualSpacing/>
       </w:pPr>
       <w:r>
@@ -11482,6 +11778,7 @@
     </w:p>
     <w:p>
       <w:pPr>
+        <w:spacing w:line="360" w:lineRule="exact"/>
         <w:contextualSpacing/>
       </w:pPr>
       <w:r>
@@ -11538,6 +11835,7 @@
     </w:p>
     <w:p>
       <w:pPr>
+        <w:spacing w:line="360" w:lineRule="exact"/>
         <w:contextualSpacing/>
       </w:pPr>
       <w:proofErr w:type="spellStart"/>
@@ -11554,7 +11852,11 @@
       </w:r>
       <w:proofErr w:type="spellEnd"/>
       <w:r>
-        <w:t xml:space="preserve"> сеть (GCN), с результатами RMSE ≈ 1.04 и R² ≈ 0.77, демонстрирует хорошие показатели, однако с определёнными ограничениями. Модель эффективно кодирует локальную топологию молекулы за счёт агрегации признаков соседних вершин графа, что позволяет захватывать локальные химические взаимодействия. Тем не менее, ограниченная глубина сети и эффект </w:t>
+        <w:t xml:space="preserve"> сеть (GCN), с результатами RMSE ≈ 1.04 и R² ≈ 0.77, демонстрирует хорошие показатели, однако с определёнными ограничениями. Модель эффективно кодирует локальную топологию молекулы за счёт агрегации признаков соседних вершин графа, что позволяет </w:t>
+      </w:r>
+      <w:r>
+        <w:lastRenderedPageBreak/>
+        <w:t xml:space="preserve">захватывать локальные химические взаимодействия. Тем не менее, ограниченная глубина сети и эффект </w:t>
       </w:r>
       <w:proofErr w:type="spellStart"/>
       <w:r>
@@ -11562,11 +11864,231 @@
       </w:r>
       <w:proofErr w:type="spellEnd"/>
       <w:r>
-        <w:t xml:space="preserve"> ограничивают способность учитывать глобальные и более отдалённые зависимости, которые важны для точного описания молекулярных свойств. Кроме того, отсутствие механизма глобального внимания затрудняет выделение наиболее релевантных химических подструктур, что отражается в более высокой </w:t>
-      </w:r>
+        <w:t xml:space="preserve"> ограничивают способность учитывать глобальные и более отдалённые зависимости, которые важны для точного описания молекулярных свойств. Кроме того, отсутствие механизма глобального внимания затрудняет выделение наиболее релевантных химических подструктур, что отражается в более высокой ошибке предсказания по сравнению с </w:t>
+      </w:r>
+      <w:proofErr w:type="spellStart"/>
+      <w:r>
+        <w:t>ChemBERTa</w:t>
+      </w:r>
+      <w:proofErr w:type="spellEnd"/>
+      <w:r>
+        <w:t>. Несмотря на это, GCN сохраняет значительную эффективность, учитывая структурный характер входных данных и относительно низкие требования к предварительной обработке.</w:t>
+      </w:r>
+    </w:p>
+    <w:p>
+      <w:pPr>
+        <w:spacing w:line="360" w:lineRule="exact"/>
+        <w:contextualSpacing/>
+      </w:pPr>
+      <w:r>
+        <w:t xml:space="preserve">Модель </w:t>
+      </w:r>
+      <w:proofErr w:type="spellStart"/>
+      <w:r>
+        <w:t>Random</w:t>
+      </w:r>
+      <w:proofErr w:type="spellEnd"/>
+      <w:r>
+        <w:t xml:space="preserve"> </w:t>
+      </w:r>
+      <w:proofErr w:type="spellStart"/>
+      <w:r>
+        <w:t>Forest</w:t>
+      </w:r>
+      <w:proofErr w:type="spellEnd"/>
+      <w:r>
+        <w:t xml:space="preserve"> достигла RMSE около 0.59 и R² около 0.62, показывая удовлетворительную точность предсказаний, однако с более низкой объяснительной способностью по сравнению с глубокими архитектурами. Этот ансамблевый метод, оперирующий табличными признаками молекул, успешно выявляет нелинейные зависимости и устойчив к переобучению, что делает его простым и надёжным инструментом для предварительного анализа данных. Тем не менее, отсутствие встроенного механизма обработки молекулярной топологии и пространственных отношений атомов ограничивает глубину химического анализа, что сказывается на меньшем значении R² и, соответственно, на способности модели к комплексному учёту химических особенностей.</w:t>
+      </w:r>
+    </w:p>
+    <w:p>
+      <w:pPr>
+        <w:spacing w:line="360" w:lineRule="exact"/>
+        <w:contextualSpacing/>
+      </w:pPr>
+      <w:r>
+        <w:t xml:space="preserve">Таким образом, </w:t>
+      </w:r>
+      <w:proofErr w:type="spellStart"/>
+      <w:r>
+        <w:t>ChemBERTa</w:t>
+      </w:r>
+      <w:proofErr w:type="spellEnd"/>
+      <w:r>
+        <w:t xml:space="preserve">, благодаря своей </w:t>
+      </w:r>
+      <w:proofErr w:type="spellStart"/>
+      <w:r>
+        <w:t>трансформерной</w:t>
+      </w:r>
+      <w:proofErr w:type="spellEnd"/>
+      <w:r>
+        <w:t xml:space="preserve"> архитектуре и </w:t>
+      </w:r>
+      <w:proofErr w:type="spellStart"/>
+      <w:r>
+        <w:t>предобучению</w:t>
+      </w:r>
+      <w:proofErr w:type="spellEnd"/>
+      <w:r>
+        <w:t xml:space="preserve"> на масштабных химических корпусах, обеспечивает более глубокое и контекстно обоснованное представление молекулярных данных, что отражается в наилучших метриках качества. GCN эффективно использует структурную информацию молекул, однако его локальные механизмы агрегации и ограничения глубины снижают точность по сравнению с </w:t>
+      </w:r>
+      <w:proofErr w:type="spellStart"/>
+      <w:r>
+        <w:t>ChemBERTa</w:t>
+      </w:r>
+      <w:proofErr w:type="spellEnd"/>
+      <w:r>
+        <w:t xml:space="preserve">. </w:t>
+      </w:r>
+      <w:proofErr w:type="spellStart"/>
+      <w:r>
+        <w:t>Random</w:t>
+      </w:r>
+      <w:proofErr w:type="spellEnd"/>
+      <w:r>
+        <w:t xml:space="preserve"> </w:t>
+      </w:r>
+      <w:proofErr w:type="spellStart"/>
+      <w:r>
+        <w:t>Forest</w:t>
+      </w:r>
+      <w:proofErr w:type="spellEnd"/>
+      <w:r>
+        <w:t xml:space="preserve"> служит полезным базовым методом с хорошей устойчивостью и простотой применения, но уступает глубоким моделям в способности моделировать сложные химические зависимости.</w:t>
+      </w:r>
+    </w:p>
+    <w:p>
+      <w:pPr>
+        <w:spacing w:line="360" w:lineRule="exact"/>
+        <w:contextualSpacing/>
+      </w:pPr>
+      <w:r>
+        <w:br w:type="page"/>
+      </w:r>
+    </w:p>
+    <w:p>
+      <w:pPr>
+        <w:pStyle w:val="22"/>
+        <w:spacing w:line="360" w:lineRule="exact"/>
+        <w:contextualSpacing/>
+      </w:pPr>
       <w:r>
         <w:lastRenderedPageBreak/>
-        <w:t xml:space="preserve">ошибке предсказания по сравнению с </w:t>
+        <w:t>ЗАКЛЮЧЕНИЕ</w:t>
+      </w:r>
+    </w:p>
+    <w:p>
+      <w:pPr>
+        <w:spacing w:line="360" w:lineRule="exact"/>
+        <w:contextualSpacing/>
+      </w:pPr>
+      <w:r>
+        <w:t xml:space="preserve">Таким образом в рамках настоящей работы было проведено исследование </w:t>
+      </w:r>
+      <w:r>
+        <w:t xml:space="preserve">важнейших свойств малых молекул, обоснование </w:t>
+      </w:r>
+      <w:r>
+        <w:t xml:space="preserve">актуальности задачи предсказания </w:t>
+      </w:r>
+      <w:r>
+        <w:t>этих свойств,</w:t>
+      </w:r>
+      <w:r>
+        <w:t xml:space="preserve"> </w:t>
+      </w:r>
+      <w:r>
+        <w:t>рассмотрены</w:t>
+      </w:r>
+      <w:r>
+        <w:t xml:space="preserve"> различны</w:t>
+      </w:r>
+      <w:r>
+        <w:t>е методы и</w:t>
+      </w:r>
+      <w:r>
+        <w:t xml:space="preserve"> подход</w:t>
+      </w:r>
+      <w:r>
+        <w:t>ы</w:t>
+      </w:r>
+      <w:r>
+        <w:t xml:space="preserve"> машинного обучения для решения </w:t>
+      </w:r>
+      <w:r>
+        <w:t>данной</w:t>
+      </w:r>
+      <w:r>
+        <w:t xml:space="preserve"> задачи, </w:t>
+      </w:r>
+      <w:r>
+        <w:t xml:space="preserve">проведен сравнительный анализ таких методов на примере задачи предсказания </w:t>
+      </w:r>
+      <w:proofErr w:type="spellStart"/>
+      <w:r>
+        <w:t>липофильности</w:t>
+      </w:r>
+      <w:proofErr w:type="spellEnd"/>
+      <w:r>
+        <w:t>.</w:t>
+      </w:r>
+    </w:p>
+    <w:p>
+      <w:pPr>
+        <w:spacing w:line="360" w:lineRule="exact"/>
+        <w:contextualSpacing/>
+      </w:pPr>
+      <w:r>
+        <w:t xml:space="preserve">В результате дополнительных исследований и тщательного отбора была составлена выборка моделей, в полной мере отражающая разнообразие архитектур машинного обучения. </w:t>
+      </w:r>
+      <w:r>
+        <w:t>Выбранные</w:t>
+      </w:r>
+      <w:r>
+        <w:t xml:space="preserve"> модели были </w:t>
+      </w:r>
+      <w:proofErr w:type="spellStart"/>
+      <w:r>
+        <w:t>дообучены</w:t>
+      </w:r>
+      <w:proofErr w:type="spellEnd"/>
+      <w:r>
+        <w:t xml:space="preserve"> и протестированы на </w:t>
+      </w:r>
+      <w:proofErr w:type="spellStart"/>
+      <w:r>
+        <w:t>датасете</w:t>
+      </w:r>
+      <w:proofErr w:type="spellEnd"/>
+      <w:r>
+        <w:t xml:space="preserve"> </w:t>
+      </w:r>
+      <w:r>
+        <w:rPr>
+          <w:lang w:val="en-US"/>
+        </w:rPr>
+        <w:t>ESOL</w:t>
+      </w:r>
+      <w:r>
+        <w:t xml:space="preserve"> </w:t>
+      </w:r>
+      <w:r>
+        <w:rPr>
+          <w:lang w:val="en-US"/>
+        </w:rPr>
+        <w:t>[4]</w:t>
+      </w:r>
+      <w:r>
+        <w:t>.</w:t>
+      </w:r>
+    </w:p>
+    <w:p>
+      <w:pPr>
+        <w:spacing w:line="360" w:lineRule="exact"/>
+        <w:contextualSpacing/>
+      </w:pPr>
+      <w:r>
+        <w:t xml:space="preserve">Сравнительный анализ моделей </w:t>
       </w:r>
       <w:proofErr w:type="spellStart"/>
       <w:r>
@@ -11574,15 +12096,7 @@
       </w:r>
       <w:proofErr w:type="spellEnd"/>
       <w:r>
-        <w:t>. Несмотря на это, GCN сохраняет значительную эффективность, учитывая структурный характер входных данных и относительно низкие требования к предварительной обработке.</w:t>
-      </w:r>
-    </w:p>
-    <w:p>
-      <w:pPr>
-        <w:contextualSpacing/>
-      </w:pPr>
-      <w:r>
-        <w:t xml:space="preserve">Модель </w:t>
+        <w:t xml:space="preserve">, GCN и </w:t>
       </w:r>
       <w:proofErr w:type="spellStart"/>
       <w:r>
@@ -11598,39 +12112,320 @@
       </w:r>
       <w:proofErr w:type="spellEnd"/>
       <w:r>
-        <w:t xml:space="preserve"> достигла RMSE около 0.59 и R² около 0.62, показывая удовлетворительную точность предсказаний, однако с более низкой объяснительной способностью по сравнению с глубокими архитектурами. Этот ансамблевый метод, оперирующий табличными признаками молекул, успешно выявляет нелинейные зависимости и устойчив к переобучению, что делает его простым и надёжным инструментом для предварительного анализа данных. Тем не менее, отсутствие встроенного механизма обработки молекулярной топологии и пространственных отношений атомов ограничивает глубину химического анализа, что сказывается на меньшем значении R² и, соответственно, на способности модели к комплексному учёту химических особенностей.</w:t>
-      </w:r>
-    </w:p>
-    <w:p>
-      <w:pPr>
-        <w:contextualSpacing/>
-      </w:pPr>
-      <w:r>
-        <w:t xml:space="preserve">Таким образом, </w:t>
-      </w:r>
+        <w:t xml:space="preserve"> на задаче предсказания растворимости малых молекул позволяет выявить как сильные стороны, так и ограничения каждой архитектурной парадигмы в контексте молекулярного моделирования.</w:t>
+      </w:r>
+    </w:p>
+    <w:tbl>
+      <w:tblPr>
+        <w:tblStyle w:val="ae"/>
+        <w:tblW w:w="0" w:type="auto"/>
+        <w:tblLook w:val="04A0" w:firstRow="1" w:lastRow="0" w:firstColumn="1" w:lastColumn="0" w:noHBand="0" w:noVBand="1"/>
+      </w:tblPr>
+      <w:tblGrid>
+        <w:gridCol w:w="3115"/>
+        <w:gridCol w:w="3115"/>
+        <w:gridCol w:w="3115"/>
+      </w:tblGrid>
+      <w:tr>
+        <w:tc>
+          <w:tcPr>
+            <w:tcW w:w="3115" w:type="dxa"/>
+          </w:tcPr>
+          <w:p>
+            <w:pPr>
+              <w:spacing w:line="360" w:lineRule="exact"/>
+              <w:contextualSpacing/>
+            </w:pPr>
+            <w:r>
+              <w:t>Модель</w:t>
+            </w:r>
+          </w:p>
+        </w:tc>
+        <w:tc>
+          <w:tcPr>
+            <w:tcW w:w="3115" w:type="dxa"/>
+          </w:tcPr>
+          <w:p>
+            <w:pPr>
+              <w:spacing w:line="360" w:lineRule="exact"/>
+              <w:contextualSpacing/>
+              <w:rPr>
+                <w:lang w:val="en-US"/>
+              </w:rPr>
+            </w:pPr>
+            <w:r>
+              <w:rPr>
+                <w:lang w:val="en-US"/>
+              </w:rPr>
+              <w:t>RMSE</w:t>
+            </w:r>
+          </w:p>
+        </w:tc>
+        <w:tc>
+          <w:tcPr>
+            <w:tcW w:w="3115" w:type="dxa"/>
+          </w:tcPr>
+          <w:p>
+            <w:pPr>
+              <w:spacing w:line="360" w:lineRule="exact"/>
+              <w:contextualSpacing/>
+              <w:rPr>
+                <w:vertAlign w:val="superscript"/>
+                <w:lang w:val="en-US"/>
+              </w:rPr>
+            </w:pPr>
+            <w:r>
+              <w:rPr>
+                <w:lang w:val="en-US"/>
+              </w:rPr>
+              <w:t>R</w:t>
+            </w:r>
+            <w:r>
+              <w:rPr>
+                <w:vertAlign w:val="superscript"/>
+                <w:lang w:val="en-US"/>
+              </w:rPr>
+              <w:t>2</w:t>
+            </w:r>
+          </w:p>
+        </w:tc>
+      </w:tr>
+      <w:tr>
+        <w:tc>
+          <w:tcPr>
+            <w:tcW w:w="3115" w:type="dxa"/>
+          </w:tcPr>
+          <w:p>
+            <w:pPr>
+              <w:spacing w:line="360" w:lineRule="exact"/>
+              <w:contextualSpacing/>
+              <w:rPr>
+                <w:lang w:val="en-US"/>
+              </w:rPr>
+            </w:pPr>
+            <w:proofErr w:type="spellStart"/>
+            <w:r>
+              <w:rPr>
+                <w:lang w:val="en-US"/>
+              </w:rPr>
+              <w:t>ChemBERTa</w:t>
+            </w:r>
+            <w:proofErr w:type="spellEnd"/>
+          </w:p>
+        </w:tc>
+        <w:tc>
+          <w:tcPr>
+            <w:tcW w:w="3115" w:type="dxa"/>
+          </w:tcPr>
+          <w:p>
+            <w:pPr>
+              <w:spacing w:line="360" w:lineRule="exact"/>
+              <w:contextualSpacing/>
+            </w:pPr>
+            <w:r>
+              <w:t>0.63</w:t>
+            </w:r>
+          </w:p>
+        </w:tc>
+        <w:tc>
+          <w:tcPr>
+            <w:tcW w:w="3115" w:type="dxa"/>
+          </w:tcPr>
+          <w:p>
+            <w:pPr>
+              <w:spacing w:line="360" w:lineRule="exact"/>
+              <w:contextualSpacing/>
+            </w:pPr>
+            <w:r>
+              <w:t>0.78</w:t>
+            </w:r>
+          </w:p>
+        </w:tc>
+      </w:tr>
+      <w:tr>
+        <w:tc>
+          <w:tcPr>
+            <w:tcW w:w="3115" w:type="dxa"/>
+          </w:tcPr>
+          <w:p>
+            <w:pPr>
+              <w:spacing w:line="360" w:lineRule="exact"/>
+              <w:contextualSpacing/>
+              <w:rPr>
+                <w:lang w:val="en-US"/>
+              </w:rPr>
+            </w:pPr>
+            <w:r>
+              <w:rPr>
+                <w:lang w:val="en-US"/>
+              </w:rPr>
+              <w:t>GCN</w:t>
+            </w:r>
+          </w:p>
+        </w:tc>
+        <w:tc>
+          <w:tcPr>
+            <w:tcW w:w="3115" w:type="dxa"/>
+          </w:tcPr>
+          <w:p>
+            <w:pPr>
+              <w:spacing w:line="360" w:lineRule="exact"/>
+              <w:contextualSpacing/>
+            </w:pPr>
+            <w:r>
+              <w:t>1.04</w:t>
+            </w:r>
+          </w:p>
+        </w:tc>
+        <w:tc>
+          <w:tcPr>
+            <w:tcW w:w="3115" w:type="dxa"/>
+          </w:tcPr>
+          <w:p>
+            <w:pPr>
+              <w:spacing w:line="360" w:lineRule="exact"/>
+              <w:contextualSpacing/>
+            </w:pPr>
+            <w:r>
+              <w:t>0.77</w:t>
+            </w:r>
+          </w:p>
+        </w:tc>
+      </w:tr>
+      <w:tr>
+        <w:tc>
+          <w:tcPr>
+            <w:tcW w:w="3115" w:type="dxa"/>
+          </w:tcPr>
+          <w:p>
+            <w:pPr>
+              <w:spacing w:line="360" w:lineRule="exact"/>
+              <w:contextualSpacing/>
+              <w:rPr>
+                <w:lang w:val="en-US"/>
+              </w:rPr>
+            </w:pPr>
+            <w:r>
+              <w:rPr>
+                <w:lang w:val="en-US"/>
+              </w:rPr>
+              <w:t>RF</w:t>
+            </w:r>
+          </w:p>
+        </w:tc>
+        <w:tc>
+          <w:tcPr>
+            <w:tcW w:w="3115" w:type="dxa"/>
+          </w:tcPr>
+          <w:p>
+            <w:pPr>
+              <w:spacing w:line="360" w:lineRule="exact"/>
+              <w:contextualSpacing/>
+            </w:pPr>
+            <w:r>
+              <w:t>0.586</w:t>
+            </w:r>
+          </w:p>
+        </w:tc>
+        <w:tc>
+          <w:tcPr>
+            <w:tcW w:w="3115" w:type="dxa"/>
+          </w:tcPr>
+          <w:p>
+            <w:pPr>
+              <w:spacing w:line="360" w:lineRule="exact"/>
+              <w:contextualSpacing/>
+            </w:pPr>
+            <w:r>
+              <w:t>0.619</w:t>
+            </w:r>
+          </w:p>
+        </w:tc>
+      </w:tr>
+    </w:tbl>
+    <w:p>
+      <w:pPr>
+        <w:spacing w:line="360" w:lineRule="exact"/>
+        <w:contextualSpacing/>
+      </w:pPr>
       <w:proofErr w:type="spellStart"/>
       <w:r>
         <w:t>ChemBERTa</w:t>
       </w:r>
       <w:proofErr w:type="spellEnd"/>
       <w:r>
-        <w:t xml:space="preserve">, благодаря своей </w:t>
-      </w:r>
-      <w:proofErr w:type="spellStart"/>
-      <w:r>
-        <w:t>трансформерной</w:t>
-      </w:r>
-      <w:proofErr w:type="spellEnd"/>
-      <w:r>
-        <w:t xml:space="preserve"> архитектуре и </w:t>
-      </w:r>
-      <w:proofErr w:type="spellStart"/>
-      <w:r>
-        <w:t>предобучению</w:t>
-      </w:r>
-      <w:proofErr w:type="spellEnd"/>
-      <w:r>
-        <w:t xml:space="preserve"> на масштабных химических корпусах, обеспечивает более глубокое и контекстно обоснованное представление молекулярных данных, что отражается в наилучших метриках качества. GCN эффективно использует структурную информацию молекул, однако его локальные механизмы агрегации и ограничения глубины снижают точность по сравнению с </w:t>
+        <w:t xml:space="preserve"> показала наилучшее качество с точки зрения R², несмотря на несколько выше RMSE по сравнению с </w:t>
+      </w:r>
+      <w:proofErr w:type="spellStart"/>
+      <w:r>
+        <w:t>Random</w:t>
+      </w:r>
+      <w:proofErr w:type="spellEnd"/>
+      <w:r>
+        <w:t xml:space="preserve"> </w:t>
+      </w:r>
+      <w:proofErr w:type="spellStart"/>
+      <w:r>
+        <w:t>Forest</w:t>
+      </w:r>
+      <w:proofErr w:type="spellEnd"/>
+      <w:r>
+        <w:t xml:space="preserve">. Это обусловлено тем, что R² отражает долю объяснённой дисперсии и лучше характеризует способность модели к обобщению. </w:t>
+      </w:r>
+    </w:p>
+    <w:p>
+      <w:pPr>
+        <w:spacing w:line="360" w:lineRule="exact"/>
+        <w:contextualSpacing/>
+      </w:pPr>
+      <w:r>
+        <w:t>GCN</w:t>
+      </w:r>
+      <w:r>
+        <w:t xml:space="preserve"> </w:t>
+      </w:r>
+      <w:r>
+        <w:t xml:space="preserve">демонстрирует хорошую способность моделировать химическую структуру за счёт </w:t>
+      </w:r>
+      <w:proofErr w:type="spellStart"/>
+      <w:r>
+        <w:t>графового</w:t>
+      </w:r>
+      <w:proofErr w:type="spellEnd"/>
+      <w:r>
+        <w:t xml:space="preserve"> представления молекулы. Архитектурное преимущество GCN заключается в использовании локальной агрегации признаков, что делает модель особенно эффективной для задач, где важно учитывать ближайшее окружение атомов. Однако отсутствие механизма глобального внимания и ограниченная глубина затрудняют интеграцию более отдалённых зависимостей, что снижает точность предсказания по сравнению с трансформером.</w:t>
+      </w:r>
+    </w:p>
+    <w:p>
+      <w:pPr>
+        <w:spacing w:line="360" w:lineRule="exact"/>
+        <w:contextualSpacing/>
+      </w:pPr>
+      <w:proofErr w:type="spellStart"/>
+      <w:r>
+        <w:t>Random</w:t>
+      </w:r>
+      <w:proofErr w:type="spellEnd"/>
+      <w:r>
+        <w:t xml:space="preserve"> </w:t>
+      </w:r>
+      <w:proofErr w:type="spellStart"/>
+      <w:r>
+        <w:t>Forest</w:t>
+      </w:r>
+      <w:proofErr w:type="spellEnd"/>
+      <w:r>
+        <w:t>, несмотря на простоту, продемонстрировал наименьшее значение RMSE, но уступил другим моделям по коэффициенту детерминации. Это свидетельствует о хорошем приближении к среднему значению растворимости, но с меньшей способностью улавливать дисперсию, присущую данным. Данный метод ограничен в моделировании структурных особенностей молекул, поскольку работает исключительно с табличными дескрипторами. Его предсказательная способность базируется на агрегированных признаках, что лишает модель гибкости при описании тонких химических взаимодействий.</w:t>
+      </w:r>
+    </w:p>
+    <w:p>
+      <w:pPr>
+        <w:spacing w:line="360" w:lineRule="exact"/>
+        <w:contextualSpacing/>
+      </w:pPr>
+      <w:r>
+        <w:lastRenderedPageBreak/>
+        <w:t xml:space="preserve">Сопоставление архитектур показывает, что наиболее перспективным направлением для задач предсказания молекулярных свойств являются глубокие модели, оперирующие с оригинальными химическими представлениями без необходимости ручной инженерии признаков. Среди них </w:t>
       </w:r>
       <w:proofErr w:type="spellStart"/>
       <w:r>
@@ -11638,7 +12433,31 @@
       </w:r>
       <w:proofErr w:type="spellEnd"/>
       <w:r>
-        <w:t xml:space="preserve">. </w:t>
+        <w:t xml:space="preserve"> обладает наилучшей способностью к обобщению за счёт </w:t>
+      </w:r>
+      <w:proofErr w:type="spellStart"/>
+      <w:r>
+        <w:t>self-attention</w:t>
+      </w:r>
+      <w:proofErr w:type="spellEnd"/>
+      <w:r>
+        <w:t xml:space="preserve"> механизма и обширного </w:t>
+      </w:r>
+      <w:proofErr w:type="spellStart"/>
+      <w:r>
+        <w:t>предобучения</w:t>
+      </w:r>
+      <w:proofErr w:type="spellEnd"/>
+      <w:r>
+        <w:t xml:space="preserve">. GCN представляет собой мощный инструмент, эффективно использующий </w:t>
+      </w:r>
+      <w:proofErr w:type="spellStart"/>
+      <w:r>
+        <w:t>графовую</w:t>
+      </w:r>
+      <w:proofErr w:type="spellEnd"/>
+      <w:r>
+        <w:t xml:space="preserve"> природу молекул, но требующий дополнительных улучшений, таких как введение глобального внимания (например, GAT или GINE). </w:t>
       </w:r>
       <w:proofErr w:type="spellStart"/>
       <w:r>
@@ -11654,7 +12473,16 @@
       </w:r>
       <w:proofErr w:type="spellEnd"/>
       <w:r>
-        <w:t xml:space="preserve"> служит полезным базовым методом с хорошей устойчивостью и простотой применения, но уступает глубоким моделям в способности моделировать сложные химические зависимости.</w:t>
+        <w:t>, несмотря на ограниченность в выразительности, остаётся надёжным и интерпретируемым базовым методом, особенно полезным в условиях ограниченных вычислительных ресурсов или для анализа важности признаков.</w:t>
+      </w:r>
+    </w:p>
+    <w:p>
+      <w:pPr>
+        <w:spacing w:line="360" w:lineRule="exact"/>
+        <w:contextualSpacing/>
+      </w:pPr>
+      <w:r>
+        <w:t>Таким образом, архитектурные преимущества глубоких моделей, особенно трансформеров, делают их наиболее предпочтительными для задач прогнозирования свойств малых молекул в условиях комплексных химических взаимосвязей.</w:t>
       </w:r>
     </w:p>
     <w:sectPr>
@@ -13626,6 +14454,29 @@
       <w:szCs w:val="26"/>
     </w:rPr>
   </w:style>
+  <w:style w:type="paragraph" w:styleId="3">
+    <w:name w:val="heading 3"/>
+    <w:basedOn w:val="a"/>
+    <w:next w:val="a"/>
+    <w:link w:val="30"/>
+    <w:uiPriority w:val="9"/>
+    <w:semiHidden/>
+    <w:unhideWhenUsed/>
+    <w:qFormat/>
+    <w:rsid w:val="00D5081A"/>
+    <w:pPr>
+      <w:keepNext/>
+      <w:keepLines/>
+      <w:spacing w:before="40" w:after="0"/>
+      <w:outlineLvl w:val="2"/>
+    </w:pPr>
+    <w:rPr>
+      <w:rFonts w:asciiTheme="majorHAnsi" w:eastAsiaTheme="majorEastAsia" w:hAnsiTheme="majorHAnsi" w:cstheme="majorBidi"/>
+      <w:color w:val="1F3763" w:themeColor="accent1" w:themeShade="7F"/>
+      <w:sz w:val="24"/>
+      <w:szCs w:val="24"/>
+    </w:rPr>
+  </w:style>
   <w:style w:type="paragraph" w:styleId="4">
     <w:name w:val="heading 4"/>
     <w:basedOn w:val="a"/>
@@ -13797,7 +14648,7 @@
       <w:u w:val="single"/>
     </w:rPr>
   </w:style>
-  <w:style w:type="paragraph" w:styleId="3">
+  <w:style w:type="paragraph" w:styleId="31">
     <w:name w:val="toc 3"/>
     <w:basedOn w:val="a"/>
     <w:next w:val="a"/>
@@ -14018,6 +14869,39 @@
       <w:sz w:val="20"/>
       <w:szCs w:val="20"/>
     </w:rPr>
+  </w:style>
+  <w:style w:type="character" w:customStyle="1" w:styleId="30">
+    <w:name w:val="Заголовок 3 Знак"/>
+    <w:basedOn w:val="a0"/>
+    <w:link w:val="3"/>
+    <w:uiPriority w:val="9"/>
+    <w:semiHidden/>
+    <w:rsid w:val="00D5081A"/>
+    <w:rPr>
+      <w:rFonts w:asciiTheme="majorHAnsi" w:eastAsiaTheme="majorEastAsia" w:hAnsiTheme="majorHAnsi" w:cstheme="majorBidi"/>
+      <w:color w:val="1F3763" w:themeColor="accent1" w:themeShade="7F"/>
+      <w:sz w:val="24"/>
+      <w:szCs w:val="24"/>
+    </w:rPr>
+  </w:style>
+  <w:style w:type="table" w:styleId="ae">
+    <w:name w:val="Table Grid"/>
+    <w:basedOn w:val="a1"/>
+    <w:uiPriority w:val="39"/>
+    <w:rsid w:val="006203D6"/>
+    <w:pPr>
+      <w:spacing w:after="0" w:line="240" w:lineRule="auto"/>
+    </w:pPr>
+    <w:tblPr>
+      <w:tblBorders>
+        <w:top w:val="single" w:sz="4" w:space="0" w:color="auto"/>
+        <w:left w:val="single" w:sz="4" w:space="0" w:color="auto"/>
+        <w:bottom w:val="single" w:sz="4" w:space="0" w:color="auto"/>
+        <w:right w:val="single" w:sz="4" w:space="0" w:color="auto"/>
+        <w:insideH w:val="single" w:sz="4" w:space="0" w:color="auto"/>
+        <w:insideV w:val="single" w:sz="4" w:space="0" w:color="auto"/>
+      </w:tblBorders>
+    </w:tblPr>
   </w:style>
 </w:styles>
 </file>

</xml_diff>

<commit_message>
course paper 2025: add presentation
</commit_message>
<xml_diff>
--- a/sem_6/course_paper/course_paper/Snezhko_course_paper.docx
+++ b/sem_6/course_paper/course_paper/Snezhko_course_paper.docx
@@ -541,7 +541,7 @@
         <w:br w:type="page"/>
       </w:r>
     </w:p>
-    <w:bookmarkStart w:id="0" w:name="_Toc198672382" w:displacedByCustomXml="next"/>
+    <w:bookmarkStart w:id="0" w:name="_Toc198716426" w:displacedByCustomXml="next"/>
     <w:sdt>
       <w:sdtPr>
         <w:rPr>
@@ -596,7 +596,6 @@
             <w:tabs>
               <w:tab w:val="right" w:leader="dot" w:pos="9345"/>
             </w:tabs>
-            <w:contextualSpacing/>
             <w:rPr>
               <w:rFonts w:asciiTheme="minorHAnsi" w:eastAsiaTheme="minorEastAsia" w:hAnsiTheme="minorHAnsi"/>
               <w:noProof/>
@@ -604,7 +603,7 @@
               <w:lang w:eastAsia="ru-RU"/>
             </w:rPr>
           </w:pPr>
-          <w:hyperlink w:anchor="_Toc198672382" w:history="1">
+          <w:hyperlink w:anchor="_Toc198716426" w:history="1">
             <w:r>
               <w:rPr>
                 <w:rStyle w:val="a8"/>
@@ -631,7 +630,7 @@
                 <w:noProof/>
                 <w:webHidden/>
               </w:rPr>
-              <w:instrText xml:space="preserve"> PAGEREF _Toc198672382 \h </w:instrText>
+              <w:instrText xml:space="preserve"> PAGEREF _Toc198716426 \h </w:instrText>
             </w:r>
             <w:r>
               <w:rPr>
@@ -668,7 +667,6 @@
             <w:tabs>
               <w:tab w:val="right" w:leader="dot" w:pos="9345"/>
             </w:tabs>
-            <w:contextualSpacing/>
             <w:rPr>
               <w:rFonts w:asciiTheme="minorHAnsi" w:eastAsiaTheme="minorEastAsia" w:hAnsiTheme="minorHAnsi"/>
               <w:noProof/>
@@ -676,7 +674,7 @@
               <w:lang w:eastAsia="ru-RU"/>
             </w:rPr>
           </w:pPr>
-          <w:hyperlink w:anchor="_Toc198672383" w:history="1">
+          <w:hyperlink w:anchor="_Toc198716427" w:history="1">
             <w:r>
               <w:rPr>
                 <w:rStyle w:val="a8"/>
@@ -703,7 +701,7 @@
                 <w:noProof/>
                 <w:webHidden/>
               </w:rPr>
-              <w:instrText xml:space="preserve"> PAGEREF _Toc198672383 \h </w:instrText>
+              <w:instrText xml:space="preserve"> PAGEREF _Toc198716427 \h </w:instrText>
             </w:r>
             <w:r>
               <w:rPr>
@@ -740,7 +738,6 @@
             <w:tabs>
               <w:tab w:val="right" w:leader="dot" w:pos="9345"/>
             </w:tabs>
-            <w:contextualSpacing/>
             <w:rPr>
               <w:rFonts w:asciiTheme="minorHAnsi" w:eastAsiaTheme="minorEastAsia" w:hAnsiTheme="minorHAnsi"/>
               <w:noProof/>
@@ -748,7 +745,7 @@
               <w:lang w:eastAsia="ru-RU"/>
             </w:rPr>
           </w:pPr>
-          <w:hyperlink w:anchor="_Toc198672384" w:history="1">
+          <w:hyperlink w:anchor="_Toc198716428" w:history="1">
             <w:r>
               <w:rPr>
                 <w:rStyle w:val="a8"/>
@@ -775,7 +772,7 @@
                 <w:noProof/>
                 <w:webHidden/>
               </w:rPr>
-              <w:instrText xml:space="preserve"> PAGEREF _Toc198672384 \h </w:instrText>
+              <w:instrText xml:space="preserve"> PAGEREF _Toc198716428 \h </w:instrText>
             </w:r>
             <w:r>
               <w:rPr>
@@ -795,7 +792,7 @@
                 <w:noProof/>
                 <w:webHidden/>
               </w:rPr>
-              <w:t>5</w:t>
+              <w:t>4</w:t>
             </w:r>
             <w:r>
               <w:rPr>
@@ -813,7 +810,6 @@
               <w:tab w:val="left" w:pos="660"/>
               <w:tab w:val="right" w:leader="dot" w:pos="9345"/>
             </w:tabs>
-            <w:contextualSpacing/>
             <w:rPr>
               <w:rFonts w:asciiTheme="minorHAnsi" w:eastAsiaTheme="minorEastAsia" w:hAnsiTheme="minorHAnsi"/>
               <w:noProof/>
@@ -821,7 +817,7 @@
               <w:lang w:eastAsia="ru-RU"/>
             </w:rPr>
           </w:pPr>
-          <w:hyperlink w:anchor="_Toc198672385" w:history="1">
+          <w:hyperlink w:anchor="_Toc198716429" w:history="1">
             <w:r>
               <w:rPr>
                 <w:rStyle w:val="a8"/>
@@ -864,7 +860,7 @@
                 <w:noProof/>
                 <w:webHidden/>
               </w:rPr>
-              <w:instrText xml:space="preserve"> PAGEREF _Toc198672385 \h </w:instrText>
+              <w:instrText xml:space="preserve"> PAGEREF _Toc198716429 \h </w:instrText>
             </w:r>
             <w:r>
               <w:rPr>
@@ -884,7 +880,7 @@
                 <w:noProof/>
                 <w:webHidden/>
               </w:rPr>
-              <w:t>5</w:t>
+              <w:t>4</w:t>
             </w:r>
             <w:r>
               <w:rPr>
@@ -902,7 +898,6 @@
               <w:tab w:val="left" w:pos="660"/>
               <w:tab w:val="right" w:leader="dot" w:pos="9345"/>
             </w:tabs>
-            <w:contextualSpacing/>
             <w:rPr>
               <w:rFonts w:asciiTheme="minorHAnsi" w:eastAsiaTheme="minorEastAsia" w:hAnsiTheme="minorHAnsi"/>
               <w:noProof/>
@@ -910,7 +905,7 @@
               <w:lang w:eastAsia="ru-RU"/>
             </w:rPr>
           </w:pPr>
-          <w:hyperlink w:anchor="_Toc198672386" w:history="1">
+          <w:hyperlink w:anchor="_Toc198716430" w:history="1">
             <w:r>
               <w:rPr>
                 <w:rStyle w:val="a8"/>
@@ -953,7 +948,7 @@
                 <w:noProof/>
                 <w:webHidden/>
               </w:rPr>
-              <w:instrText xml:space="preserve"> PAGEREF _Toc198672386 \h </w:instrText>
+              <w:instrText xml:space="preserve"> PAGEREF _Toc198716430 \h </w:instrText>
             </w:r>
             <w:r>
               <w:rPr>
@@ -973,7 +968,7 @@
                 <w:noProof/>
                 <w:webHidden/>
               </w:rPr>
-              <w:t>5</w:t>
+              <w:t>4</w:t>
             </w:r>
             <w:r>
               <w:rPr>
@@ -991,7 +986,6 @@
               <w:tab w:val="left" w:pos="660"/>
               <w:tab w:val="right" w:leader="dot" w:pos="9345"/>
             </w:tabs>
-            <w:contextualSpacing/>
             <w:rPr>
               <w:rFonts w:asciiTheme="minorHAnsi" w:eastAsiaTheme="minorEastAsia" w:hAnsiTheme="minorHAnsi"/>
               <w:noProof/>
@@ -999,7 +993,7 @@
               <w:lang w:eastAsia="ru-RU"/>
             </w:rPr>
           </w:pPr>
-          <w:hyperlink w:anchor="_Toc198672387" w:history="1">
+          <w:hyperlink w:anchor="_Toc198716431" w:history="1">
             <w:r>
               <w:rPr>
                 <w:rStyle w:val="a8"/>
@@ -1044,7 +1038,7 @@
                 <w:noProof/>
                 <w:webHidden/>
               </w:rPr>
-              <w:instrText xml:space="preserve"> PAGEREF _Toc198672387 \h </w:instrText>
+              <w:instrText xml:space="preserve"> PAGEREF _Toc198716431 \h </w:instrText>
             </w:r>
             <w:r>
               <w:rPr>
@@ -1064,7 +1058,7 @@
                 <w:noProof/>
                 <w:webHidden/>
               </w:rPr>
-              <w:t>6</w:t>
+              <w:t>5</w:t>
             </w:r>
             <w:r>
               <w:rPr>
@@ -1082,7 +1076,6 @@
               <w:tab w:val="left" w:pos="660"/>
               <w:tab w:val="right" w:leader="dot" w:pos="9345"/>
             </w:tabs>
-            <w:contextualSpacing/>
             <w:rPr>
               <w:rFonts w:asciiTheme="minorHAnsi" w:eastAsiaTheme="minorEastAsia" w:hAnsiTheme="minorHAnsi"/>
               <w:noProof/>
@@ -1090,7 +1083,7 @@
               <w:lang w:eastAsia="ru-RU"/>
             </w:rPr>
           </w:pPr>
-          <w:hyperlink w:anchor="_Toc198672388" w:history="1">
+          <w:hyperlink w:anchor="_Toc198716432" w:history="1">
             <w:r>
               <w:rPr>
                 <w:rStyle w:val="a8"/>
@@ -1134,7 +1127,7 @@
                 <w:noProof/>
                 <w:webHidden/>
               </w:rPr>
-              <w:instrText xml:space="preserve"> PAGEREF _Toc198672388 \h </w:instrText>
+              <w:instrText xml:space="preserve"> PAGEREF _Toc198716432 \h </w:instrText>
             </w:r>
             <w:r>
               <w:rPr>
@@ -1154,7 +1147,7 @@
                 <w:noProof/>
                 <w:webHidden/>
               </w:rPr>
-              <w:t>7</w:t>
+              <w:t>6</w:t>
             </w:r>
             <w:r>
               <w:rPr>
@@ -1172,7 +1165,6 @@
               <w:tab w:val="left" w:pos="660"/>
               <w:tab w:val="right" w:leader="dot" w:pos="9345"/>
             </w:tabs>
-            <w:contextualSpacing/>
             <w:rPr>
               <w:rFonts w:asciiTheme="minorHAnsi" w:eastAsiaTheme="minorEastAsia" w:hAnsiTheme="minorHAnsi"/>
               <w:noProof/>
@@ -1180,7 +1172,7 @@
               <w:lang w:eastAsia="ru-RU"/>
             </w:rPr>
           </w:pPr>
-          <w:hyperlink w:anchor="_Toc198672389" w:history="1">
+          <w:hyperlink w:anchor="_Toc198716433" w:history="1">
             <w:r>
               <w:rPr>
                 <w:rStyle w:val="a8"/>
@@ -1223,7 +1215,7 @@
                 <w:noProof/>
                 <w:webHidden/>
               </w:rPr>
-              <w:instrText xml:space="preserve"> PAGEREF _Toc198672389 \h </w:instrText>
+              <w:instrText xml:space="preserve"> PAGEREF _Toc198716433 \h </w:instrText>
             </w:r>
             <w:r>
               <w:rPr>
@@ -1243,7 +1235,7 @@
                 <w:noProof/>
                 <w:webHidden/>
               </w:rPr>
-              <w:t>8</w:t>
+              <w:t>7</w:t>
             </w:r>
             <w:r>
               <w:rPr>
@@ -1260,7 +1252,6 @@
             <w:tabs>
               <w:tab w:val="right" w:leader="dot" w:pos="9345"/>
             </w:tabs>
-            <w:contextualSpacing/>
             <w:rPr>
               <w:rFonts w:asciiTheme="minorHAnsi" w:eastAsiaTheme="minorEastAsia" w:hAnsiTheme="minorHAnsi"/>
               <w:noProof/>
@@ -1268,7 +1259,7 @@
               <w:lang w:eastAsia="ru-RU"/>
             </w:rPr>
           </w:pPr>
-          <w:hyperlink w:anchor="_Toc198672390" w:history="1">
+          <w:hyperlink w:anchor="_Toc198716434" w:history="1">
             <w:r>
               <w:rPr>
                 <w:rStyle w:val="a8"/>
@@ -1295,7 +1286,7 @@
                 <w:noProof/>
                 <w:webHidden/>
               </w:rPr>
-              <w:instrText xml:space="preserve"> PAGEREF _Toc198672390 \h </w:instrText>
+              <w:instrText xml:space="preserve"> PAGEREF _Toc198716434 \h </w:instrText>
             </w:r>
             <w:r>
               <w:rPr>
@@ -1315,7 +1306,7 @@
                 <w:noProof/>
                 <w:webHidden/>
               </w:rPr>
-              <w:t>10</w:t>
+              <w:t>9</w:t>
             </w:r>
             <w:r>
               <w:rPr>
@@ -1332,7 +1323,6 @@
             <w:tabs>
               <w:tab w:val="right" w:leader="dot" w:pos="9345"/>
             </w:tabs>
-            <w:contextualSpacing/>
             <w:rPr>
               <w:rFonts w:asciiTheme="minorHAnsi" w:eastAsiaTheme="minorEastAsia" w:hAnsiTheme="minorHAnsi"/>
               <w:noProof/>
@@ -1340,7 +1330,7 @@
               <w:lang w:eastAsia="ru-RU"/>
             </w:rPr>
           </w:pPr>
-          <w:hyperlink w:anchor="_Toc198672391" w:history="1">
+          <w:hyperlink w:anchor="_Toc198716435" w:history="1">
             <w:r>
               <w:rPr>
                 <w:rStyle w:val="a8"/>
@@ -1382,7 +1372,7 @@
                 <w:noProof/>
                 <w:webHidden/>
               </w:rPr>
-              <w:instrText xml:space="preserve"> PAGEREF _Toc198672391 \h </w:instrText>
+              <w:instrText xml:space="preserve"> PAGEREF _Toc198716435 \h </w:instrText>
             </w:r>
             <w:r>
               <w:rPr>
@@ -1402,7 +1392,7 @@
                 <w:noProof/>
                 <w:webHidden/>
               </w:rPr>
-              <w:t>10</w:t>
+              <w:t>9</w:t>
             </w:r>
             <w:r>
               <w:rPr>
@@ -1419,7 +1409,6 @@
             <w:tabs>
               <w:tab w:val="right" w:leader="dot" w:pos="9345"/>
             </w:tabs>
-            <w:contextualSpacing/>
             <w:rPr>
               <w:rFonts w:asciiTheme="minorHAnsi" w:eastAsiaTheme="minorEastAsia" w:hAnsiTheme="minorHAnsi"/>
               <w:noProof/>
@@ -1427,7 +1416,7 @@
               <w:lang w:eastAsia="ru-RU"/>
             </w:rPr>
           </w:pPr>
-          <w:hyperlink w:anchor="_Toc198672392" w:history="1">
+          <w:hyperlink w:anchor="_Toc198716436" w:history="1">
             <w:r>
               <w:rPr>
                 <w:rStyle w:val="a8"/>
@@ -1454,7 +1443,7 @@
                 <w:noProof/>
                 <w:webHidden/>
               </w:rPr>
-              <w:instrText xml:space="preserve"> PAGEREF _Toc198672392 \h </w:instrText>
+              <w:instrText xml:space="preserve"> PAGEREF _Toc198716436 \h </w:instrText>
             </w:r>
             <w:r>
               <w:rPr>
@@ -1474,7 +1463,7 @@
                 <w:noProof/>
                 <w:webHidden/>
               </w:rPr>
-              <w:t>10</w:t>
+              <w:t>9</w:t>
             </w:r>
             <w:r>
               <w:rPr>
@@ -1491,7 +1480,6 @@
             <w:tabs>
               <w:tab w:val="right" w:leader="dot" w:pos="9345"/>
             </w:tabs>
-            <w:contextualSpacing/>
             <w:rPr>
               <w:rFonts w:asciiTheme="minorHAnsi" w:eastAsiaTheme="minorEastAsia" w:hAnsiTheme="minorHAnsi"/>
               <w:noProof/>
@@ -1499,7 +1487,7 @@
               <w:lang w:eastAsia="ru-RU"/>
             </w:rPr>
           </w:pPr>
-          <w:hyperlink w:anchor="_Toc198672393" w:history="1">
+          <w:hyperlink w:anchor="_Toc198716437" w:history="1">
             <w:r>
               <w:rPr>
                 <w:rStyle w:val="a8"/>
@@ -1534,7 +1522,7 @@
                 <w:noProof/>
                 <w:webHidden/>
               </w:rPr>
-              <w:instrText xml:space="preserve"> PAGEREF _Toc198672393 \h </w:instrText>
+              <w:instrText xml:space="preserve"> PAGEREF _Toc198716437 \h </w:instrText>
             </w:r>
             <w:r>
               <w:rPr>
@@ -1554,7 +1542,7 @@
                 <w:noProof/>
                 <w:webHidden/>
               </w:rPr>
-              <w:t>11</w:t>
+              <w:t>10</w:t>
             </w:r>
             <w:r>
               <w:rPr>
@@ -1571,7 +1559,6 @@
             <w:tabs>
               <w:tab w:val="right" w:leader="dot" w:pos="9345"/>
             </w:tabs>
-            <w:contextualSpacing/>
             <w:rPr>
               <w:rFonts w:asciiTheme="minorHAnsi" w:eastAsiaTheme="minorEastAsia" w:hAnsiTheme="minorHAnsi"/>
               <w:noProof/>
@@ -1579,7 +1566,7 @@
               <w:lang w:eastAsia="ru-RU"/>
             </w:rPr>
           </w:pPr>
-          <w:hyperlink w:anchor="_Toc198672394" w:history="1">
+          <w:hyperlink w:anchor="_Toc198716438" w:history="1">
             <w:r>
               <w:rPr>
                 <w:rStyle w:val="a8"/>
@@ -1606,7 +1593,7 @@
                 <w:noProof/>
                 <w:webHidden/>
               </w:rPr>
-              <w:instrText xml:space="preserve"> PAGEREF _Toc198672394 \h </w:instrText>
+              <w:instrText xml:space="preserve"> PAGEREF _Toc198716438 \h </w:instrText>
             </w:r>
             <w:r>
               <w:rPr>
@@ -1626,7 +1613,7 @@
                 <w:noProof/>
                 <w:webHidden/>
               </w:rPr>
-              <w:t>12</w:t>
+              <w:t>11</w:t>
             </w:r>
             <w:r>
               <w:rPr>
@@ -1643,7 +1630,6 @@
             <w:tabs>
               <w:tab w:val="right" w:leader="dot" w:pos="9345"/>
             </w:tabs>
-            <w:contextualSpacing/>
             <w:rPr>
               <w:rFonts w:asciiTheme="minorHAnsi" w:eastAsiaTheme="minorEastAsia" w:hAnsiTheme="minorHAnsi"/>
               <w:noProof/>
@@ -1651,7 +1637,7 @@
               <w:lang w:eastAsia="ru-RU"/>
             </w:rPr>
           </w:pPr>
-          <w:hyperlink w:anchor="_Toc198672395" w:history="1">
+          <w:hyperlink w:anchor="_Toc198716439" w:history="1">
             <w:r>
               <w:rPr>
                 <w:rStyle w:val="a8"/>
@@ -1678,7 +1664,7 @@
                 <w:noProof/>
                 <w:webHidden/>
               </w:rPr>
-              <w:instrText xml:space="preserve"> PAGEREF _Toc198672395 \h </w:instrText>
+              <w:instrText xml:space="preserve"> PAGEREF _Toc198716439 \h </w:instrText>
             </w:r>
             <w:r>
               <w:rPr>
@@ -1698,7 +1684,7 @@
                 <w:noProof/>
                 <w:webHidden/>
               </w:rPr>
-              <w:t>14</w:t>
+              <w:t>13</w:t>
             </w:r>
             <w:r>
               <w:rPr>
@@ -1715,7 +1701,6 @@
             <w:tabs>
               <w:tab w:val="right" w:leader="dot" w:pos="9345"/>
             </w:tabs>
-            <w:contextualSpacing/>
             <w:rPr>
               <w:rFonts w:asciiTheme="minorHAnsi" w:eastAsiaTheme="minorEastAsia" w:hAnsiTheme="minorHAnsi"/>
               <w:noProof/>
@@ -1723,7 +1708,7 @@
               <w:lang w:eastAsia="ru-RU"/>
             </w:rPr>
           </w:pPr>
-          <w:hyperlink w:anchor="_Toc198672396" w:history="1">
+          <w:hyperlink w:anchor="_Toc198716440" w:history="1">
             <w:r>
               <w:rPr>
                 <w:rStyle w:val="a8"/>
@@ -1750,7 +1735,7 @@
                 <w:noProof/>
                 <w:webHidden/>
               </w:rPr>
-              <w:instrText xml:space="preserve"> PAGEREF _Toc198672396 \h </w:instrText>
+              <w:instrText xml:space="preserve"> PAGEREF _Toc198716440 \h </w:instrText>
             </w:r>
             <w:r>
               <w:rPr>
@@ -1770,7 +1755,7 @@
                 <w:noProof/>
                 <w:webHidden/>
               </w:rPr>
-              <w:t>14</w:t>
+              <w:t>13</w:t>
             </w:r>
             <w:r>
               <w:rPr>
@@ -1787,7 +1772,6 @@
             <w:tabs>
               <w:tab w:val="right" w:leader="dot" w:pos="9345"/>
             </w:tabs>
-            <w:contextualSpacing/>
             <w:rPr>
               <w:rFonts w:asciiTheme="minorHAnsi" w:eastAsiaTheme="minorEastAsia" w:hAnsiTheme="minorHAnsi"/>
               <w:noProof/>
@@ -1795,7 +1779,7 @@
               <w:lang w:eastAsia="ru-RU"/>
             </w:rPr>
           </w:pPr>
-          <w:hyperlink w:anchor="_Toc198672397" w:history="1">
+          <w:hyperlink w:anchor="_Toc198716441" w:history="1">
             <w:r>
               <w:rPr>
                 <w:rStyle w:val="a8"/>
@@ -1822,7 +1806,7 @@
                 <w:noProof/>
                 <w:webHidden/>
               </w:rPr>
-              <w:instrText xml:space="preserve"> PAGEREF _Toc198672397 \h </w:instrText>
+              <w:instrText xml:space="preserve"> PAGEREF _Toc198716441 \h </w:instrText>
             </w:r>
             <w:r>
               <w:rPr>
@@ -1842,7 +1826,7 @@
                 <w:noProof/>
                 <w:webHidden/>
               </w:rPr>
-              <w:t>15</w:t>
+              <w:t>14</w:t>
             </w:r>
             <w:r>
               <w:rPr>
@@ -1860,7 +1844,6 @@
               <w:tab w:val="left" w:pos="880"/>
               <w:tab w:val="right" w:leader="dot" w:pos="9345"/>
             </w:tabs>
-            <w:contextualSpacing/>
             <w:rPr>
               <w:rFonts w:asciiTheme="minorHAnsi" w:eastAsiaTheme="minorEastAsia" w:hAnsiTheme="minorHAnsi"/>
               <w:noProof/>
@@ -1868,7 +1851,7 @@
               <w:lang w:eastAsia="ru-RU"/>
             </w:rPr>
           </w:pPr>
-          <w:hyperlink w:anchor="_Toc198672398" w:history="1">
+          <w:hyperlink w:anchor="_Toc198716442" w:history="1">
             <w:r>
               <w:rPr>
                 <w:rStyle w:val="a8"/>
@@ -1912,7 +1895,7 @@
                 <w:noProof/>
                 <w:webHidden/>
               </w:rPr>
-              <w:instrText xml:space="preserve"> PAGEREF _Toc198672398 \h </w:instrText>
+              <w:instrText xml:space="preserve"> PAGEREF _Toc198716442 \h </w:instrText>
             </w:r>
             <w:r>
               <w:rPr>
@@ -1932,7 +1915,7 @@
                 <w:noProof/>
                 <w:webHidden/>
               </w:rPr>
-              <w:t>15</w:t>
+              <w:t>14</w:t>
             </w:r>
             <w:r>
               <w:rPr>
@@ -1950,7 +1933,6 @@
               <w:tab w:val="left" w:pos="880"/>
               <w:tab w:val="right" w:leader="dot" w:pos="9345"/>
             </w:tabs>
-            <w:contextualSpacing/>
             <w:rPr>
               <w:rFonts w:asciiTheme="minorHAnsi" w:eastAsiaTheme="minorEastAsia" w:hAnsiTheme="minorHAnsi"/>
               <w:noProof/>
@@ -1958,7 +1940,7 @@
               <w:lang w:eastAsia="ru-RU"/>
             </w:rPr>
           </w:pPr>
-          <w:hyperlink w:anchor="_Toc198672399" w:history="1">
+          <w:hyperlink w:anchor="_Toc198716443" w:history="1">
             <w:r>
               <w:rPr>
                 <w:rStyle w:val="a8"/>
@@ -2002,7 +1984,7 @@
                 <w:noProof/>
                 <w:webHidden/>
               </w:rPr>
-              <w:instrText xml:space="preserve"> PAGEREF _Toc198672399 \h </w:instrText>
+              <w:instrText xml:space="preserve"> PAGEREF _Toc198716443 \h </w:instrText>
             </w:r>
             <w:r>
               <w:rPr>
@@ -2022,7 +2004,7 @@
                 <w:noProof/>
                 <w:webHidden/>
               </w:rPr>
-              <w:t>17</w:t>
+              <w:t>16</w:t>
             </w:r>
             <w:r>
               <w:rPr>
@@ -2040,7 +2022,6 @@
               <w:tab w:val="left" w:pos="880"/>
               <w:tab w:val="right" w:leader="dot" w:pos="9345"/>
             </w:tabs>
-            <w:contextualSpacing/>
             <w:rPr>
               <w:rFonts w:asciiTheme="minorHAnsi" w:eastAsiaTheme="minorEastAsia" w:hAnsiTheme="minorHAnsi"/>
               <w:noProof/>
@@ -2048,7 +2029,7 @@
               <w:lang w:eastAsia="ru-RU"/>
             </w:rPr>
           </w:pPr>
-          <w:hyperlink w:anchor="_Toc198672400" w:history="1">
+          <w:hyperlink w:anchor="_Toc198716444" w:history="1">
             <w:r>
               <w:rPr>
                 <w:rStyle w:val="a8"/>
@@ -2093,7 +2074,7 @@
                 <w:noProof/>
                 <w:webHidden/>
               </w:rPr>
-              <w:instrText xml:space="preserve"> PAGEREF _Toc198672400 \h </w:instrText>
+              <w:instrText xml:space="preserve"> PAGEREF _Toc198716444 \h </w:instrText>
             </w:r>
             <w:r>
               <w:rPr>
@@ -2113,7 +2094,7 @@
                 <w:noProof/>
                 <w:webHidden/>
               </w:rPr>
-              <w:t>19</w:t>
+              <w:t>17</w:t>
             </w:r>
             <w:r>
               <w:rPr>
@@ -2131,7 +2112,6 @@
               <w:tab w:val="left" w:pos="660"/>
               <w:tab w:val="right" w:leader="dot" w:pos="9345"/>
             </w:tabs>
-            <w:contextualSpacing/>
             <w:rPr>
               <w:rFonts w:asciiTheme="minorHAnsi" w:eastAsiaTheme="minorEastAsia" w:hAnsiTheme="minorHAnsi"/>
               <w:noProof/>
@@ -2139,7 +2119,7 @@
               <w:lang w:eastAsia="ru-RU"/>
             </w:rPr>
           </w:pPr>
-          <w:hyperlink w:anchor="_Toc198672401" w:history="1">
+          <w:hyperlink w:anchor="_Toc198716445" w:history="1">
             <w:r>
               <w:rPr>
                 <w:rStyle w:val="a8"/>
@@ -2182,7 +2162,7 @@
                 <w:noProof/>
                 <w:webHidden/>
               </w:rPr>
-              <w:instrText xml:space="preserve"> PAGEREF _Toc198672401 \h </w:instrText>
+              <w:instrText xml:space="preserve"> PAGEREF _Toc198716445 \h </w:instrText>
             </w:r>
             <w:r>
               <w:rPr>
@@ -2202,7 +2182,7 @@
                 <w:noProof/>
                 <w:webHidden/>
               </w:rPr>
-              <w:t>19</w:t>
+              <w:t>18</w:t>
             </w:r>
             <w:r>
               <w:rPr>
@@ -2220,7 +2200,6 @@
               <w:tab w:val="left" w:pos="660"/>
               <w:tab w:val="right" w:leader="dot" w:pos="9345"/>
             </w:tabs>
-            <w:contextualSpacing/>
             <w:rPr>
               <w:rFonts w:asciiTheme="minorHAnsi" w:eastAsiaTheme="minorEastAsia" w:hAnsiTheme="minorHAnsi"/>
               <w:noProof/>
@@ -2228,7 +2207,7 @@
               <w:lang w:eastAsia="ru-RU"/>
             </w:rPr>
           </w:pPr>
-          <w:hyperlink w:anchor="_Toc198672402" w:history="1">
+          <w:hyperlink w:anchor="_Toc198716446" w:history="1">
             <w:r>
               <w:rPr>
                 <w:rStyle w:val="a8"/>
@@ -2271,7 +2250,7 @@
                 <w:noProof/>
                 <w:webHidden/>
               </w:rPr>
-              <w:instrText xml:space="preserve"> PAGEREF _Toc198672402 \h </w:instrText>
+              <w:instrText xml:space="preserve"> PAGEREF _Toc198716446 \h </w:instrText>
             </w:r>
             <w:r>
               <w:rPr>
@@ -2291,7 +2270,7 @@
                 <w:noProof/>
                 <w:webHidden/>
               </w:rPr>
-              <w:t>21</w:t>
+              <w:t>20</w:t>
             </w:r>
             <w:r>
               <w:rPr>
@@ -2308,7 +2287,6 @@
             <w:tabs>
               <w:tab w:val="right" w:leader="dot" w:pos="9345"/>
             </w:tabs>
-            <w:contextualSpacing/>
             <w:rPr>
               <w:rFonts w:asciiTheme="minorHAnsi" w:eastAsiaTheme="minorEastAsia" w:hAnsiTheme="minorHAnsi"/>
               <w:noProof/>
@@ -2316,7 +2294,7 @@
               <w:lang w:eastAsia="ru-RU"/>
             </w:rPr>
           </w:pPr>
-          <w:hyperlink w:anchor="_Toc198672403" w:history="1">
+          <w:hyperlink w:anchor="_Toc198716447" w:history="1">
             <w:r>
               <w:rPr>
                 <w:rStyle w:val="a8"/>
@@ -2343,7 +2321,7 @@
                 <w:noProof/>
                 <w:webHidden/>
               </w:rPr>
-              <w:instrText xml:space="preserve"> PAGEREF _Toc198672403 \h </w:instrText>
+              <w:instrText xml:space="preserve"> PAGEREF _Toc198716447 \h </w:instrText>
             </w:r>
             <w:r>
               <w:rPr>
@@ -2363,7 +2341,7 @@
                 <w:noProof/>
                 <w:webHidden/>
               </w:rPr>
-              <w:t>23</w:t>
+              <w:t>22</w:t>
             </w:r>
             <w:r>
               <w:rPr>
@@ -2381,7 +2359,6 @@
               <w:tab w:val="left" w:pos="660"/>
               <w:tab w:val="right" w:leader="dot" w:pos="9345"/>
             </w:tabs>
-            <w:contextualSpacing/>
             <w:rPr>
               <w:rFonts w:asciiTheme="minorHAnsi" w:eastAsiaTheme="minorEastAsia" w:hAnsiTheme="minorHAnsi"/>
               <w:noProof/>
@@ -2389,7 +2366,7 @@
               <w:lang w:eastAsia="ru-RU"/>
             </w:rPr>
           </w:pPr>
-          <w:hyperlink w:anchor="_Toc198672404" w:history="1">
+          <w:hyperlink w:anchor="_Toc198716448" w:history="1">
             <w:r>
               <w:rPr>
                 <w:rStyle w:val="a8"/>
@@ -2434,7 +2411,7 @@
                 <w:noProof/>
                 <w:webHidden/>
               </w:rPr>
-              <w:instrText xml:space="preserve"> PAGEREF _Toc198672404 \h </w:instrText>
+              <w:instrText xml:space="preserve"> PAGEREF _Toc198716448 \h </w:instrText>
             </w:r>
             <w:r>
               <w:rPr>
@@ -2454,7 +2431,7 @@
                 <w:noProof/>
                 <w:webHidden/>
               </w:rPr>
-              <w:t>23</w:t>
+              <w:t>22</w:t>
             </w:r>
             <w:r>
               <w:rPr>
@@ -2472,7 +2449,6 @@
               <w:tab w:val="left" w:pos="660"/>
               <w:tab w:val="right" w:leader="dot" w:pos="9345"/>
             </w:tabs>
-            <w:contextualSpacing/>
             <w:rPr>
               <w:rFonts w:asciiTheme="minorHAnsi" w:eastAsiaTheme="minorEastAsia" w:hAnsiTheme="minorHAnsi"/>
               <w:noProof/>
@@ -2480,7 +2456,7 @@
               <w:lang w:eastAsia="ru-RU"/>
             </w:rPr>
           </w:pPr>
-          <w:hyperlink w:anchor="_Toc198672405" w:history="1">
+          <w:hyperlink w:anchor="_Toc198716449" w:history="1">
             <w:r>
               <w:rPr>
                 <w:rStyle w:val="a8"/>
@@ -2525,7 +2501,7 @@
                 <w:noProof/>
                 <w:webHidden/>
               </w:rPr>
-              <w:instrText xml:space="preserve"> PAGEREF _Toc198672405 \h </w:instrText>
+              <w:instrText xml:space="preserve"> PAGEREF _Toc198716449 \h </w:instrText>
             </w:r>
             <w:r>
               <w:rPr>
@@ -2545,7 +2521,7 @@
                 <w:noProof/>
                 <w:webHidden/>
               </w:rPr>
-              <w:t>24</w:t>
+              <w:t>23</w:t>
             </w:r>
             <w:r>
               <w:rPr>
@@ -2563,7 +2539,6 @@
               <w:tab w:val="left" w:pos="660"/>
               <w:tab w:val="right" w:leader="dot" w:pos="9345"/>
             </w:tabs>
-            <w:contextualSpacing/>
             <w:rPr>
               <w:rFonts w:asciiTheme="minorHAnsi" w:eastAsiaTheme="minorEastAsia" w:hAnsiTheme="minorHAnsi"/>
               <w:noProof/>
@@ -2571,7 +2546,7 @@
               <w:lang w:eastAsia="ru-RU"/>
             </w:rPr>
           </w:pPr>
-          <w:hyperlink w:anchor="_Toc198672406" w:history="1">
+          <w:hyperlink w:anchor="_Toc198716450" w:history="1">
             <w:r>
               <w:rPr>
                 <w:rStyle w:val="a8"/>
@@ -2616,7 +2591,7 @@
                 <w:noProof/>
                 <w:webHidden/>
               </w:rPr>
-              <w:instrText xml:space="preserve"> PAGEREF _Toc198672406 \h </w:instrText>
+              <w:instrText xml:space="preserve"> PAGEREF _Toc198716450 \h </w:instrText>
             </w:r>
             <w:r>
               <w:rPr>
@@ -2636,7 +2611,7 @@
                 <w:noProof/>
                 <w:webHidden/>
               </w:rPr>
-              <w:t>24</w:t>
+              <w:t>23</w:t>
             </w:r>
             <w:r>
               <w:rPr>
@@ -2654,7 +2629,6 @@
               <w:tab w:val="left" w:pos="660"/>
               <w:tab w:val="right" w:leader="dot" w:pos="9345"/>
             </w:tabs>
-            <w:contextualSpacing/>
             <w:rPr>
               <w:rFonts w:asciiTheme="minorHAnsi" w:eastAsiaTheme="minorEastAsia" w:hAnsiTheme="minorHAnsi"/>
               <w:noProof/>
@@ -2662,7 +2636,7 @@
               <w:lang w:eastAsia="ru-RU"/>
             </w:rPr>
           </w:pPr>
-          <w:hyperlink w:anchor="_Toc198672407" w:history="1">
+          <w:hyperlink w:anchor="_Toc198716451" w:history="1">
             <w:r>
               <w:rPr>
                 <w:rStyle w:val="a8"/>
@@ -2706,7 +2680,7 @@
                 <w:noProof/>
                 <w:webHidden/>
               </w:rPr>
-              <w:instrText xml:space="preserve"> PAGEREF _Toc198672407 \h </w:instrText>
+              <w:instrText xml:space="preserve"> PAGEREF _Toc198716451 \h </w:instrText>
             </w:r>
             <w:r>
               <w:rPr>
@@ -2726,7 +2700,78 @@
                 <w:noProof/>
                 <w:webHidden/>
               </w:rPr>
-              <w:t>25</w:t>
+              <w:t>24</w:t>
+            </w:r>
+            <w:r>
+              <w:rPr>
+                <w:noProof/>
+                <w:webHidden/>
+              </w:rPr>
+              <w:fldChar w:fldCharType="end"/>
+            </w:r>
+          </w:hyperlink>
+        </w:p>
+        <w:p>
+          <w:pPr>
+            <w:pStyle w:val="12"/>
+            <w:tabs>
+              <w:tab w:val="right" w:leader="dot" w:pos="9345"/>
+            </w:tabs>
+            <w:rPr>
+              <w:rFonts w:asciiTheme="minorHAnsi" w:eastAsiaTheme="minorEastAsia" w:hAnsiTheme="minorHAnsi"/>
+              <w:noProof/>
+              <w:sz w:val="22"/>
+              <w:lang w:eastAsia="ru-RU"/>
+            </w:rPr>
+          </w:pPr>
+          <w:hyperlink w:anchor="_Toc198716452" w:history="1">
+            <w:r>
+              <w:rPr>
+                <w:rStyle w:val="a8"/>
+                <w:noProof/>
+              </w:rPr>
+              <w:t>ЗАКЛЮЧЕНИЕ</w:t>
+            </w:r>
+            <w:r>
+              <w:rPr>
+                <w:noProof/>
+                <w:webHidden/>
+              </w:rPr>
+              <w:tab/>
+            </w:r>
+            <w:r>
+              <w:rPr>
+                <w:noProof/>
+                <w:webHidden/>
+              </w:rPr>
+              <w:fldChar w:fldCharType="begin"/>
+            </w:r>
+            <w:r>
+              <w:rPr>
+                <w:noProof/>
+                <w:webHidden/>
+              </w:rPr>
+              <w:instrText xml:space="preserve"> PAGEREF _Toc198716452 \h </w:instrText>
+            </w:r>
+            <w:r>
+              <w:rPr>
+                <w:noProof/>
+                <w:webHidden/>
+              </w:rPr>
+            </w:r>
+            <w:r>
+              <w:rPr>
+                <w:noProof/>
+                <w:webHidden/>
+              </w:rPr>
+              <w:fldChar w:fldCharType="separate"/>
+            </w:r>
+            <w:r>
+              <w:rPr>
+                <w:noProof/>
+                <w:webHidden/>
+              </w:rPr>
+              <w:t>26</w:t>
             </w:r>
             <w:r>
               <w:rPr>
@@ -2756,7 +2801,7 @@
       <w:r>
         <w:br w:type="page"/>
       </w:r>
-      <w:bookmarkStart w:id="1" w:name="_Toc198672383"/>
+      <w:bookmarkStart w:id="1" w:name="_Toc198716427"/>
       <w:r>
         <w:lastRenderedPageBreak/>
         <w:t>ВВЕДЕНИЕ</w:t>
@@ -2816,7 +2861,7 @@
         <w:t xml:space="preserve">методов </w:t>
       </w:r>
       <w:r>
-        <w:t>МО</w:t>
+        <w:t>машинного обучения</w:t>
       </w:r>
       <w:r>
         <w:t xml:space="preserve"> в решении задачи предсказания свойств малых молекул</w:t>
@@ -3002,7 +3047,7 @@
         <w:spacing w:line="360" w:lineRule="exact"/>
         <w:contextualSpacing/>
       </w:pPr>
-      <w:bookmarkStart w:id="2" w:name="_Toc198672384"/>
+      <w:bookmarkStart w:id="2" w:name="_Toc198716428"/>
       <w:r>
         <w:lastRenderedPageBreak/>
         <w:t>Глава 1. Постановка задачи. Основные определения и понятия. Краткий обзор основных свойств малых молекул</w:t>
@@ -3019,7 +3064,7 @@
         <w:spacing w:line="360" w:lineRule="exact"/>
         <w:contextualSpacing/>
       </w:pPr>
-      <w:bookmarkStart w:id="3" w:name="_Toc198672385"/>
+      <w:bookmarkStart w:id="3" w:name="_Toc198716429"/>
       <w:r>
         <w:t>Основные определения и понятия</w:t>
       </w:r>
@@ -3152,7 +3197,7 @@
         <w:spacing w:line="360" w:lineRule="exact"/>
         <w:contextualSpacing/>
       </w:pPr>
-      <w:bookmarkStart w:id="4" w:name="_Toc198672386"/>
+      <w:bookmarkStart w:id="4" w:name="_Toc198716430"/>
       <w:r>
         <w:t>Свойства малых молекул</w:t>
       </w:r>
@@ -3693,7 +3738,7 @@
           <w:lang w:val="en-US"/>
         </w:rPr>
       </w:pPr>
-      <w:bookmarkStart w:id="5" w:name="_Toc198672387"/>
+      <w:bookmarkStart w:id="5" w:name="_Toc198716431"/>
       <w:r>
         <w:rPr>
           <w:lang w:val="en-US"/>
@@ -4087,7 +4132,7 @@
           <w:lang w:val="en-US"/>
         </w:rPr>
       </w:pPr>
-      <w:bookmarkStart w:id="6" w:name="_Toc198672388"/>
+      <w:bookmarkStart w:id="6" w:name="_Toc198716432"/>
       <w:proofErr w:type="spellStart"/>
       <w:r>
         <w:t>Липофильность</w:t>
@@ -4149,7 +4194,17 @@
         <w:spacing w:line="360" w:lineRule="exact"/>
         <w:contextualSpacing/>
       </w:pPr>
+    </w:p>
+    <w:p>
+      <w:pPr>
+        <w:pStyle w:val="13"/>
+        <w:spacing w:line="240" w:lineRule="auto"/>
+        <w:contextualSpacing/>
+      </w:pPr>
       <m:oMathPara>
+        <m:oMathParaPr>
+          <m:jc m:val="center"/>
+        </m:oMathParaPr>
         <m:oMath>
           <m:r>
             <w:rPr>
@@ -4260,6 +4315,13 @@
         <w:spacing w:line="360" w:lineRule="exact"/>
         <w:contextualSpacing/>
       </w:pPr>
+    </w:p>
+    <w:p>
+      <w:pPr>
+        <w:pStyle w:val="13"/>
+        <w:spacing w:line="360" w:lineRule="exact"/>
+        <w:contextualSpacing/>
+      </w:pPr>
       <w:r>
         <w:t xml:space="preserve">где </w:t>
       </w:r>
@@ -4449,7 +4511,6 @@
         <w:t xml:space="preserve">При </w:t>
       </w:r>
       <w:proofErr w:type="spellStart"/>
-      <w:proofErr w:type="gramStart"/>
       <w:r>
         <w:rPr>
           <w:lang w:val="en-US"/>
@@ -4458,11 +4519,7 @@
       </w:r>
       <w:proofErr w:type="spellEnd"/>
       <w:r>
-        <w:t xml:space="preserve"> &gt;</w:t>
-      </w:r>
-      <w:proofErr w:type="gramEnd"/>
-      <w:r>
-        <w:t xml:space="preserve"> 0 </w:t>
+        <w:t xml:space="preserve"> &gt; 0 </w:t>
       </w:r>
       <w:r>
         <w:t xml:space="preserve">соединение считается </w:t>
@@ -4503,6 +4560,7 @@
         <w:contextualSpacing/>
       </w:pPr>
       <w:r>
+        <w:lastRenderedPageBreak/>
         <w:t xml:space="preserve">Оптимальным диапазоном коэффициента </w:t>
       </w:r>
       <w:proofErr w:type="spellStart"/>
@@ -4606,7 +4664,6 @@
         <w:contextualSpacing/>
       </w:pPr>
       <w:r>
-        <w:lastRenderedPageBreak/>
         <w:t xml:space="preserve">Величина </w:t>
       </w:r>
       <w:proofErr w:type="spellStart"/>
@@ -4735,7 +4792,7 @@
         <w:spacing w:line="360" w:lineRule="exact"/>
         <w:contextualSpacing/>
       </w:pPr>
-      <w:bookmarkStart w:id="7" w:name="_Toc198672389"/>
+      <w:bookmarkStart w:id="7" w:name="_Toc198716433"/>
       <w:r>
         <w:t>Обоснование актуальности задачи предсказания свойств малых молекул.</w:t>
       </w:r>
@@ -4957,7 +5014,11 @@
         <w:contextualSpacing/>
       </w:pPr>
       <w:r>
-        <w:t xml:space="preserve">Решение задачи предсказания свойств малых молекул имеет широкое практическое применение. Помимо разработки лекарственных препаратов оно может быть использовано для ускорения разработки новых материалов (полимеров), пестицидов и </w:t>
+        <w:t xml:space="preserve">Решение задачи предсказания свойств малых молекул имеет широкое практическое применение. Помимо разработки лекарственных препаратов </w:t>
+      </w:r>
+      <w:r>
+        <w:lastRenderedPageBreak/>
+        <w:t xml:space="preserve">оно может быть использовано для ускорения разработки новых материалов (полимеров), пестицидов и </w:t>
       </w:r>
       <w:proofErr w:type="spellStart"/>
       <w:r>
@@ -4968,11 +5029,7 @@
         <w:t xml:space="preserve">, а также электролитов и новых видов топливных элементов. </w:t>
       </w:r>
       <w:r>
-        <w:t xml:space="preserve">Подобная технология может принести пользу в </w:t>
-      </w:r>
-      <w:r>
-        <w:lastRenderedPageBreak/>
-        <w:t xml:space="preserve">области </w:t>
+        <w:t xml:space="preserve">Подобная технология может принести пользу в области </w:t>
       </w:r>
       <w:proofErr w:type="spellStart"/>
       <w:r>
@@ -5017,18 +5074,10 @@
       </w:r>
       <w:proofErr w:type="spellEnd"/>
       <w:r>
-        <w:t xml:space="preserve"> подходы помогают снизить порог входа и сделать разработку более доступной и </w:t>
-      </w:r>
-      <w:proofErr w:type="gramStart"/>
-      <w:r>
-        <w:t>быстрой</w:t>
-      </w:r>
-      <w:r>
-        <w:t>[</w:t>
-      </w:r>
-      <w:proofErr w:type="gramEnd"/>
-      <w:r>
-        <w:t>14]</w:t>
+        <w:t xml:space="preserve"> подходы помогают снизить порог входа и сделать разработку более доступной и быстрой</w:t>
+      </w:r>
+      <w:r>
+        <w:t>[14]</w:t>
       </w:r>
       <w:r>
         <w:t>.</w:t>
@@ -5085,7 +5134,7 @@
       <w:r>
         <w:br w:type="page"/>
       </w:r>
-      <w:bookmarkStart w:id="8" w:name="_Toc198672390"/>
+      <w:bookmarkStart w:id="8" w:name="_Toc198716434"/>
       <w:r>
         <w:lastRenderedPageBreak/>
         <w:t>Глава 2. Краткий обзор методов машинного обучения для решения задачи предсказания свойств малых молекул.</w:t>
@@ -5098,7 +5147,7 @@
         <w:spacing w:line="360" w:lineRule="exact"/>
         <w:contextualSpacing/>
       </w:pPr>
-      <w:bookmarkStart w:id="9" w:name="_Toc198672391"/>
+      <w:bookmarkStart w:id="9" w:name="_Toc198716435"/>
       <w:r>
         <w:t xml:space="preserve">2.1 </w:t>
       </w:r>
@@ -5150,15 +5199,7 @@
         <w:t xml:space="preserve">. </w:t>
       </w:r>
       <w:r>
-        <w:t xml:space="preserve">Ключевым элементом дизайна GNN является использование попарной передачи </w:t>
-      </w:r>
-      <w:proofErr w:type="gramStart"/>
-      <w:r>
-        <w:t>сообщений ,</w:t>
-      </w:r>
-      <w:proofErr w:type="gramEnd"/>
-      <w:r>
-        <w:t xml:space="preserve"> так что узлы графа итеративно обновляют свои представления, обмениваясь информацией со своими соседями.</w:t>
+        <w:t>Ключевым элементом дизайна GNN является использование попарной передачи сообщений , так что узлы графа итеративно обновляют свои представления, обмениваясь информацией со своими соседями.</w:t>
       </w:r>
     </w:p>
     <w:p>
@@ -5176,7 +5217,7 @@
         <w:spacing w:line="360" w:lineRule="exact"/>
         <w:contextualSpacing/>
       </w:pPr>
-      <w:bookmarkStart w:id="10" w:name="_Toc198672392"/>
+      <w:bookmarkStart w:id="10" w:name="_Toc198716436"/>
       <w:r>
         <w:t xml:space="preserve">2.2 </w:t>
       </w:r>
@@ -5329,15 +5370,7 @@
         <w:contextualSpacing/>
       </w:pPr>
       <w:r>
-        <w:t xml:space="preserve">Упрощенная система ввода строк молекулярных данных </w:t>
-      </w:r>
-      <w:proofErr w:type="gramStart"/>
-      <w:r>
-        <w:t>( SMILES</w:t>
-      </w:r>
-      <w:proofErr w:type="gramEnd"/>
-      <w:r>
-        <w:t xml:space="preserve"> ) — это спецификация в форме линейной нотации для описания структуры химических веществ с использованием коротких строк ASCII .</w:t>
+        <w:t>Упрощенная система ввода строк молекулярных данных ( SMILES ) — это спецификация в форме линейной нотации для описания структуры химических веществ с использованием коротких строк ASCII .</w:t>
       </w:r>
     </w:p>
     <w:p>
@@ -5354,15 +5387,7 @@
       </w:r>
       <w:proofErr w:type="spellEnd"/>
       <w:r>
-        <w:t xml:space="preserve"> вычислительной процедуры SMILES — это строка, полученная путем печати узлов символов, встречающихся при обходе дерева в глубину химического </w:t>
-      </w:r>
-      <w:proofErr w:type="gramStart"/>
-      <w:r>
-        <w:t>графа .</w:t>
-      </w:r>
-      <w:proofErr w:type="gramEnd"/>
-      <w:r>
-        <w:t xml:space="preserve"> Химический граф сначала обрезается для удаления атомов водорода, а циклы разрываются, чтобы превратить его в </w:t>
+        <w:t xml:space="preserve"> вычислительной процедуры SMILES — это строка, полученная путем печати узлов символов, встречающихся при обходе дерева в глубину химического графа . Химический граф сначала обрезается для удаления атомов водорода, а циклы разрываются, чтобы превратить его в </w:t>
       </w:r>
       <w:proofErr w:type="spellStart"/>
       <w:r>
@@ -5370,15 +5395,7 @@
       </w:r>
       <w:proofErr w:type="spellEnd"/>
       <w:r>
-        <w:t xml:space="preserve"> </w:t>
-      </w:r>
-      <w:proofErr w:type="gramStart"/>
-      <w:r>
-        <w:t>дерево .</w:t>
-      </w:r>
-      <w:proofErr w:type="gramEnd"/>
-      <w:r>
-        <w:t xml:space="preserve"> Там, где циклы были разорваны, включаются числовые </w:t>
+        <w:t xml:space="preserve"> дерево . Там, где циклы были разорваны, включаются числовые </w:t>
       </w:r>
       <w:proofErr w:type="spellStart"/>
       <w:r>
@@ -5395,15 +5412,7 @@
         <w:contextualSpacing/>
       </w:pPr>
       <w:r>
-        <w:t xml:space="preserve">С точки зрения формальной теории языка, SMILES — это слово. SMILES можно анализировать с помощью контекстно-свободного анализатора. Использование этого представления было в прогнозировании биохимических свойств (включая токсичность и </w:t>
-      </w:r>
-      <w:proofErr w:type="gramStart"/>
-      <w:r>
-        <w:t>биоразлагаемость )</w:t>
-      </w:r>
-      <w:proofErr w:type="gramEnd"/>
-      <w:r>
-        <w:t xml:space="preserve"> на основе основного принципа </w:t>
+        <w:t xml:space="preserve">С точки зрения формальной теории языка, SMILES — это слово. SMILES можно анализировать с помощью контекстно-свободного анализатора. Использование этого представления было в прогнозировании биохимических свойств (включая токсичность и биоразлагаемость ) на основе основного принципа </w:t>
       </w:r>
       <w:proofErr w:type="spellStart"/>
       <w:r>
@@ -5420,7 +5429,7 @@
         <w:spacing w:line="360" w:lineRule="exact"/>
         <w:contextualSpacing/>
       </w:pPr>
-      <w:bookmarkStart w:id="11" w:name="_Toc198672393"/>
+      <w:bookmarkStart w:id="11" w:name="_Toc198716437"/>
       <w:r>
         <w:t xml:space="preserve">2.3. </w:t>
       </w:r>
@@ -6215,7 +6224,7 @@
         <w:spacing w:line="360" w:lineRule="exact"/>
         <w:contextualSpacing/>
       </w:pPr>
-      <w:bookmarkStart w:id="12" w:name="_Toc198672394"/>
+      <w:bookmarkStart w:id="12" w:name="_Toc198716438"/>
       <w:r>
         <w:t>2.</w:t>
       </w:r>
@@ -6265,13 +6274,8 @@
         <w:contextualSpacing/>
       </w:pPr>
       <w:r>
-        <w:t xml:space="preserve">Многослойный </w:t>
-      </w:r>
-      <w:proofErr w:type="gramStart"/>
-      <w:r>
-        <w:t>перцептрон(</w:t>
-      </w:r>
-      <w:proofErr w:type="gramEnd"/>
+        <w:t>Многослойный перцептрон(</w:t>
+      </w:r>
       <w:r>
         <w:t>MLP</w:t>
       </w:r>
@@ -6279,23 +6283,7 @@
         <w:t>)</w:t>
       </w:r>
       <w:r>
-        <w:t xml:space="preserve"> состоит из формальных нейронов или узлов и связей (весов) между ними. В архитектуре MLP нейроны организованы в слои (входной слой, один или несколько скрытых слоев и выходной слой), и связи являются однонаправленными от входа к выходу. Смежные слои полностью связаны, но между нейронами внутри одного слоя не существует связей. Эта архитектура вычисляет числовое выходное значение f (x) для заданного числового входного вектора </w:t>
-      </w:r>
-      <w:proofErr w:type="gramStart"/>
-      <w:r>
-        <w:t>x ,</w:t>
-      </w:r>
-      <w:proofErr w:type="gramEnd"/>
-      <w:r>
-        <w:t xml:space="preserve"> который является строкой матрицы X, соответствующей заданному объекту (молекуле, виду и т. д.). Формальный нейрон суммирует входящие сигналы, умноженные на веса связей, вычитает пороговое значение (или смещение </w:t>
-      </w:r>
-      <w:proofErr w:type="gramStart"/>
-      <w:r>
-        <w:t>θ )</w:t>
-      </w:r>
-      <w:proofErr w:type="gramEnd"/>
-      <w:r>
-        <w:t xml:space="preserve"> и вычисляет выходной сигнал, используя так называемую передаточную функцию. Нейроны могут иметь разные передаточные функции. Входные нейроны просто распределяют данные дескриптора по нейронам скрытого слоя без каких-либо дальнейших вычислений</w:t>
+        <w:t xml:space="preserve"> состоит из формальных нейронов или узлов и связей (весов) между ними. В архитектуре MLP нейроны организованы в слои (входной слой, один или несколько скрытых слоев и выходной слой), и связи являются однонаправленными от входа к выходу. Смежные слои полностью связаны, но между нейронами внутри одного слоя не существует связей. Эта архитектура вычисляет числовое выходное значение f (x) для заданного числового входного вектора x , который является строкой матрицы X, соответствующей заданному объекту (молекуле, виду и т. д.). Формальный нейрон суммирует входящие сигналы, умноженные на веса связей, вычитает пороговое значение (или смещение θ ) и вычисляет выходной сигнал, используя так называемую передаточную функцию. Нейроны могут иметь разные передаточные функции. Входные нейроны просто распределяют данные дескриптора по нейронам скрытого слоя без каких-либо дальнейших вычислений</w:t>
       </w:r>
       <w:r>
         <w:t xml:space="preserve"> </w:t>
@@ -6357,7 +6345,7 @@
         <w:spacing w:line="360" w:lineRule="exact"/>
         <w:contextualSpacing/>
       </w:pPr>
-      <w:bookmarkStart w:id="13" w:name="_Toc198672395"/>
+      <w:bookmarkStart w:id="13" w:name="_Toc198716439"/>
       <w:r>
         <w:lastRenderedPageBreak/>
         <w:t xml:space="preserve">Глава 3. Постановка </w:t>
@@ -6402,7 +6390,7 @@
         <w:spacing w:line="360" w:lineRule="exact"/>
         <w:contextualSpacing/>
       </w:pPr>
-      <w:bookmarkStart w:id="14" w:name="_Toc198672396"/>
+      <w:bookmarkStart w:id="14" w:name="_Toc198716440"/>
       <w:r>
         <w:t>3.1 Постановка задачи практической части.</w:t>
       </w:r>
@@ -6696,7 +6684,7 @@
         <w:spacing w:line="360" w:lineRule="exact"/>
         <w:contextualSpacing/>
       </w:pPr>
-      <w:bookmarkStart w:id="15" w:name="_Toc198672397"/>
+      <w:bookmarkStart w:id="15" w:name="_Toc198716441"/>
       <w:r>
         <w:t>3.</w:t>
       </w:r>
@@ -6838,7 +6826,7 @@
         <w:spacing w:line="360" w:lineRule="exact"/>
         <w:contextualSpacing/>
       </w:pPr>
-      <w:bookmarkStart w:id="16" w:name="_Toc198672398"/>
+      <w:bookmarkStart w:id="16" w:name="_Toc198716442"/>
       <w:r>
         <w:rPr>
           <w:lang w:val="en-US"/>
@@ -6897,16 +6885,11 @@
       <w:r>
         <w:t xml:space="preserve"> </w:t>
       </w:r>
-      <w:proofErr w:type="gramStart"/>
       <w:r>
         <w:t xml:space="preserve">- </w:t>
       </w:r>
       <w:r>
-        <w:t>это</w:t>
-      </w:r>
-      <w:proofErr w:type="gramEnd"/>
-      <w:r>
-        <w:t xml:space="preserve"> модель, действующая по принципу архитектуры </w:t>
+        <w:t xml:space="preserve">это модель, действующая по принципу архитектуры </w:t>
       </w:r>
       <w:r>
         <w:rPr>
@@ -7152,7 +7135,7 @@
     </w:p>
     <w:p>
       <w:pPr>
-        <w:spacing w:line="360" w:lineRule="exact"/>
+        <w:spacing w:line="240" w:lineRule="auto"/>
         <w:contextualSpacing/>
         <w:rPr>
           <w:rFonts w:eastAsiaTheme="minorEastAsia"/>
@@ -7793,37 +7776,7 @@
         <w:spacing w:line="360" w:lineRule="exact"/>
       </w:pPr>
       <w:r>
-        <w:t xml:space="preserve">Модель активно применяется в научных целях, продемонстрировала конкурентоспособность на задачах регрессии и классификации свойств малых молекул (например, на </w:t>
-      </w:r>
-      <w:proofErr w:type="spellStart"/>
-      <w:r>
-        <w:t>датасетах</w:t>
-      </w:r>
-      <w:proofErr w:type="spellEnd"/>
-      <w:r>
-        <w:t xml:space="preserve"> ESOL, </w:t>
-      </w:r>
-      <w:proofErr w:type="spellStart"/>
-      <w:r>
-        <w:t>FreeSolv</w:t>
-      </w:r>
-      <w:proofErr w:type="spellEnd"/>
-      <w:r>
-        <w:t>, BBBP и др.) [1</w:t>
-      </w:r>
-      <w:r>
-        <w:t xml:space="preserve">]. </w:t>
-      </w:r>
-      <w:r>
-        <w:t xml:space="preserve">Является представителем современных тенденций в области </w:t>
-      </w:r>
-      <w:proofErr w:type="spellStart"/>
-      <w:r>
-        <w:t>хемоинформатики</w:t>
-      </w:r>
-      <w:proofErr w:type="spellEnd"/>
-      <w:r>
-        <w:t xml:space="preserve"> — переноса достижений NLP в молекулярное моделирование.</w:t>
+        <w:t>Модель активно применяется в научных целях, продемонстрировала конкурентоспособность на задачах регрессии и классификации свойств малых молекул</w:t>
       </w:r>
     </w:p>
     <w:p>
@@ -7857,7 +7810,21 @@
       </w:r>
       <w:proofErr w:type="spellEnd"/>
       <w:r>
-        <w:t xml:space="preserve"> Face (https://huggingface.co/seyonec/ChemBERTa-zinc-base-v1).</w:t>
+        <w:t xml:space="preserve"> </w:t>
+      </w:r>
+      <w:proofErr w:type="spellStart"/>
+      <w:r>
+        <w:t>Fac</w:t>
+      </w:r>
+      <w:proofErr w:type="spellEnd"/>
+      <w:r>
+        <w:rPr>
+          <w:lang w:val="en-US"/>
+        </w:rPr>
+        <w:t>e</w:t>
+      </w:r>
+      <w:r>
+        <w:t>.</w:t>
       </w:r>
     </w:p>
     <w:p>
@@ -7922,12 +7889,24 @@
         <w:spacing w:line="360" w:lineRule="exact"/>
         <w:contextualSpacing/>
       </w:pPr>
-      <w:bookmarkStart w:id="17" w:name="_Toc198672399"/>
+      <w:bookmarkStart w:id="17" w:name="_Toc198716443"/>
       <w:r>
         <w:rPr>
           <w:lang w:val="en-US"/>
         </w:rPr>
-        <w:t>GNN</w:t>
+        <w:t>G</w:t>
+      </w:r>
+      <w:r>
+        <w:rPr>
+          <w:lang w:val="en-US"/>
+        </w:rPr>
+        <w:t>C</w:t>
+      </w:r>
+      <w:r>
+        <w:rPr>
+          <w:lang w:val="en-US"/>
+        </w:rPr>
+        <w:t>N</w:t>
       </w:r>
       <w:bookmarkEnd w:id="17"/>
     </w:p>
@@ -7939,6 +7918,7 @@
           <w:sz w:val="24"/>
         </w:rPr>
       </w:pPr>
+      <w:bookmarkStart w:id="18" w:name="_Hlk198721142"/>
       <w:proofErr w:type="spellStart"/>
       <w:r>
         <w:rPr>
@@ -8177,7 +8157,7 @@
     <w:p>
       <w:pPr>
         <w:pStyle w:val="ac"/>
-        <w:spacing w:line="360" w:lineRule="exact"/>
+        <w:spacing w:line="240" w:lineRule="auto"/>
         <w:ind w:left="1440"/>
         <w:rPr>
           <w:rFonts w:eastAsiaTheme="minorEastAsia"/>
@@ -9088,6 +9068,7 @@
         <w:t xml:space="preserve"> сеть (MLP), которая и производит финальное предсказание.</w:t>
       </w:r>
     </w:p>
+    <w:bookmarkEnd w:id="18"/>
     <w:p>
       <w:pPr>
         <w:spacing w:line="360" w:lineRule="exact"/>
@@ -9133,8 +9114,8 @@
     </w:p>
     <w:p>
       <w:pPr>
-        <w:spacing w:line="360" w:lineRule="exact"/>
-        <w:ind w:left="360"/>
+        <w:spacing w:line="240" w:lineRule="auto"/>
+        <w:ind w:left="357"/>
         <w:contextualSpacing/>
         <w:rPr>
           <w:rFonts w:eastAsiaTheme="minorEastAsia"/>
@@ -9441,8 +9422,8 @@
     </w:p>
     <w:p>
       <w:pPr>
-        <w:spacing w:line="360" w:lineRule="exact"/>
-        <w:ind w:left="360"/>
+        <w:spacing w:line="240" w:lineRule="auto"/>
+        <w:ind w:left="357"/>
         <w:contextualSpacing/>
         <w:rPr>
           <w:rFonts w:eastAsiaTheme="minorEastAsia"/>
@@ -9895,18 +9876,30 @@
           <w:rFonts w:eastAsiaTheme="minorEastAsia"/>
           <w:iCs/>
         </w:rPr>
-        <w:t xml:space="preserve">по следующим причинам. </w:t>
-      </w:r>
-    </w:p>
-    <w:p>
-      <w:pPr>
-        <w:spacing w:line="360" w:lineRule="exact"/>
-        <w:contextualSpacing/>
-        <w:rPr>
-          <w:b/>
-          <w:bCs/>
-        </w:rPr>
-      </w:pPr>
+        <w:t xml:space="preserve">по </w:t>
+      </w:r>
+      <w:r>
+        <w:rPr>
+          <w:rFonts w:eastAsiaTheme="minorEastAsia"/>
+          <w:iCs/>
+        </w:rPr>
+        <w:t>ряду</w:t>
+      </w:r>
+      <w:r>
+        <w:rPr>
+          <w:rFonts w:eastAsiaTheme="minorEastAsia"/>
+          <w:iCs/>
+        </w:rPr>
+        <w:t xml:space="preserve"> причин.</w:t>
+      </w:r>
+      <w:r>
+        <w:rPr>
+          <w:rFonts w:eastAsiaTheme="minorEastAsia"/>
+          <w:iCs/>
+        </w:rPr>
+        <w:t xml:space="preserve"> </w:t>
+      </w:r>
+      <w:bookmarkStart w:id="19" w:name="_Hlk198721122"/>
       <w:proofErr w:type="spellStart"/>
       <w:r>
         <w:t>GCNPredictor</w:t>
@@ -9960,11 +9953,7 @@
       </w:r>
       <w:proofErr w:type="spellEnd"/>
       <w:r>
-        <w:t xml:space="preserve">) и моделей на </w:t>
-      </w:r>
-      <w:r>
-        <w:lastRenderedPageBreak/>
-        <w:t xml:space="preserve">основе SMILES (например, RNN или CNN). Это делает модель ценной для сравнения с иными подходами, так как она опирается на </w:t>
+        <w:t xml:space="preserve">) и моделей на основе SMILES (например, RNN или CNN). Это делает модель ценной для сравнения с иными подходами, так как она опирается на </w:t>
       </w:r>
       <w:r>
         <w:rPr>
@@ -10005,7 +9994,6 @@
         </w:rPr>
         <w:t>GCN-модели активно используются в современных публикациях для предсказания биологических и физико-химических свойств [</w:t>
       </w:r>
-      <w:proofErr w:type="gramStart"/>
       <w:r>
         <w:rPr>
           <w:rFonts w:eastAsiaTheme="minorEastAsia"/>
@@ -10018,46 +10006,52 @@
           <w:rFonts w:eastAsiaTheme="minorEastAsia"/>
           <w:iCs/>
         </w:rPr>
-        <w:t>]Подход</w:t>
-      </w:r>
-      <w:proofErr w:type="gramEnd"/>
+        <w:t>]</w:t>
+      </w:r>
       <w:r>
         <w:rPr>
           <w:rFonts w:eastAsiaTheme="minorEastAsia"/>
           <w:iCs/>
         </w:rPr>
-        <w:t xml:space="preserve"> </w:t>
-      </w:r>
-      <w:proofErr w:type="spellStart"/>
+        <w:t xml:space="preserve">. </w:t>
+      </w:r>
       <w:r>
         <w:rPr>
           <w:rFonts w:eastAsiaTheme="minorEastAsia"/>
           <w:iCs/>
         </w:rPr>
-        <w:t>графовых</w:t>
-      </w:r>
-      <w:proofErr w:type="spellEnd"/>
+        <w:t xml:space="preserve">Подход </w:t>
+      </w:r>
+      <w:proofErr w:type="spellStart"/>
       <w:r>
         <w:rPr>
           <w:rFonts w:eastAsiaTheme="minorEastAsia"/>
           <w:iCs/>
         </w:rPr>
-        <w:t xml:space="preserve"> нейросетей показывает высокую точность на стандартных </w:t>
-      </w:r>
-      <w:proofErr w:type="spellStart"/>
+        <w:t>графовых</w:t>
+      </w:r>
+      <w:proofErr w:type="spellEnd"/>
       <w:r>
         <w:rPr>
           <w:rFonts w:eastAsiaTheme="minorEastAsia"/>
           <w:iCs/>
         </w:rPr>
-        <w:t>датасетах</w:t>
-      </w:r>
-      <w:proofErr w:type="spellEnd"/>
+        <w:t xml:space="preserve"> нейросетей показывает высокую точность на стандартных </w:t>
+      </w:r>
+      <w:proofErr w:type="spellStart"/>
       <w:r>
         <w:rPr>
           <w:rFonts w:eastAsiaTheme="minorEastAsia"/>
           <w:iCs/>
         </w:rPr>
+        <w:t>датасетах</w:t>
+      </w:r>
+      <w:proofErr w:type="spellEnd"/>
+      <w:r>
+        <w:rPr>
+          <w:rFonts w:eastAsiaTheme="minorEastAsia"/>
+          <w:iCs/>
+        </w:rPr>
         <w:t xml:space="preserve"> (Tox21, ESOL, HIV и др.). GCN лежит в основе более сложных GNN-моделей (GAT, MPNN, DMPNN), поэтому её включение позволяет заложить базовый уровень сравнения в классе GNN.</w:t>
       </w:r>
     </w:p>
@@ -10070,13 +10064,8 @@
         <w:t xml:space="preserve">Модель </w:t>
       </w:r>
       <w:proofErr w:type="spellStart"/>
-      <w:proofErr w:type="gramStart"/>
-      <w:r>
-        <w:t>dgllife.model</w:t>
-      </w:r>
-      <w:proofErr w:type="gramEnd"/>
-      <w:r>
-        <w:t>.GCNPredictor</w:t>
+      <w:r>
+        <w:t>dgllife.model.GCNPredictor</w:t>
       </w:r>
       <w:proofErr w:type="spellEnd"/>
       <w:r>
@@ -10171,7 +10160,8 @@
           <w:lang w:val="en-US"/>
         </w:rPr>
       </w:pPr>
-      <w:bookmarkStart w:id="18" w:name="_Toc198672400"/>
+      <w:bookmarkStart w:id="20" w:name="_Toc198716444"/>
+      <w:bookmarkEnd w:id="19"/>
       <w:r>
         <w:rPr>
           <w:rFonts w:eastAsiaTheme="minorHAnsi"/>
@@ -10179,13 +10169,14 @@
         </w:rPr>
         <w:t>Random Forest</w:t>
       </w:r>
-      <w:bookmarkEnd w:id="18"/>
-    </w:p>
-    <w:p>
-      <w:pPr>
-        <w:spacing w:line="360" w:lineRule="exact"/>
-        <w:contextualSpacing/>
-      </w:pPr>
+      <w:bookmarkEnd w:id="20"/>
+    </w:p>
+    <w:p>
+      <w:pPr>
+        <w:spacing w:line="360" w:lineRule="exact"/>
+        <w:contextualSpacing/>
+      </w:pPr>
+      <w:bookmarkStart w:id="21" w:name="_Hlk198721341"/>
       <w:proofErr w:type="spellStart"/>
       <w:r>
         <w:t>Random</w:t>
@@ -10302,7 +10293,11 @@
       </w:r>
       <w:proofErr w:type="spellStart"/>
       <w:r>
-        <w:t>RDKit-фингерпринты</w:t>
+        <w:t>RDKit-</w:t>
+      </w:r>
+      <w:r>
+        <w:lastRenderedPageBreak/>
+        <w:t>фингерпринты</w:t>
       </w:r>
       <w:proofErr w:type="spellEnd"/>
       <w:r>
@@ -10338,11 +10333,7 @@
         <w:t>Forest</w:t>
       </w:r>
       <w:r>
-        <w:t xml:space="preserve"> не требует обучения на GPU или большого объема оперативной памяти. Это делает его удобным выбором в условиях ограниченных вычислительных ресурсов, соответствуя критерию </w:t>
-      </w:r>
-      <w:r>
-        <w:lastRenderedPageBreak/>
-        <w:t xml:space="preserve">доступности. RF имеет небольшое число </w:t>
+        <w:t xml:space="preserve"> не требует обучения на GPU или большого объема оперативной памяти. Это делает его удобным выбором в условиях ограниченных вычислительных ресурсов, соответствуя критерию доступности. RF имеет небольшое число </w:t>
       </w:r>
       <w:proofErr w:type="spellStart"/>
       <w:r>
@@ -10443,6 +10434,7 @@
       <w:r>
         <w:t>.</w:t>
       </w:r>
+      <w:bookmarkEnd w:id="21"/>
     </w:p>
     <w:p>
       <w:pPr>
@@ -10457,7 +10449,7 @@
           <w:rFonts w:eastAsiaTheme="minorHAnsi"/>
         </w:rPr>
       </w:pPr>
-      <w:bookmarkStart w:id="19" w:name="_Toc198672401"/>
+      <w:bookmarkStart w:id="22" w:name="_Toc198716445"/>
       <w:r>
         <w:rPr>
           <w:rFonts w:eastAsiaTheme="minorHAnsi"/>
@@ -10478,13 +10470,14 @@
         </w:rPr>
         <w:t xml:space="preserve"> и его обоснование.</w:t>
       </w:r>
-      <w:bookmarkEnd w:id="19"/>
-    </w:p>
-    <w:p>
-      <w:pPr>
-        <w:spacing w:line="360" w:lineRule="exact"/>
-        <w:contextualSpacing/>
-      </w:pPr>
+      <w:bookmarkEnd w:id="22"/>
+    </w:p>
+    <w:p>
+      <w:pPr>
+        <w:spacing w:line="360" w:lineRule="exact"/>
+        <w:contextualSpacing/>
+      </w:pPr>
+      <w:bookmarkStart w:id="23" w:name="_Hlk198721661"/>
       <w:r>
         <w:t xml:space="preserve">В результате </w:t>
       </w:r>
@@ -10520,6 +10513,7 @@
         <w:spacing w:line="360" w:lineRule="exact"/>
         <w:contextualSpacing/>
       </w:pPr>
+      <w:bookmarkStart w:id="24" w:name="_Hlk198721480"/>
       <w:proofErr w:type="spellStart"/>
       <w:r>
         <w:t>Датасет</w:t>
@@ -10542,7 +10536,11 @@
       </w:r>
       <w:proofErr w:type="spellEnd"/>
       <w:r>
-        <w:t xml:space="preserve">) представляет собой широко используемую открыто доступную коллекцию экспериментальных данных, отражающих водную растворимость малых органических молекул. </w:t>
+        <w:t>) представляет собой широко используемую открыто доступную коллекцию экспериментальных данных, отражающих водную растворимость малых органических молекул.</w:t>
+      </w:r>
+      <w:bookmarkEnd w:id="24"/>
+      <w:r>
+        <w:t xml:space="preserve"> </w:t>
       </w:r>
       <w:r>
         <w:t>Впервые</w:t>
@@ -10677,11 +10675,9 @@
       <w:r>
         <w:t>г</w:t>
       </w:r>
-      <w:proofErr w:type="gramStart"/>
       <w:r>
         <w:t>.</w:t>
       </w:r>
-      <w:proofErr w:type="gramEnd"/>
       <w:r>
         <w:t>и</w:t>
       </w:r>
@@ -10757,7 +10753,11 @@
         <w:t xml:space="preserve">, </w:t>
       </w:r>
       <w:r>
-        <w:t xml:space="preserve">что позволяет эффективно конвертировать данные как для классических методов машинного обучения (например, через векторизацию дескрипторов), так и для современных подходов, основанных на </w:t>
+        <w:t xml:space="preserve">что позволяет эффективно конвертировать данные как для классических методов машинного обучения (например, через векторизацию </w:t>
+      </w:r>
+      <w:r>
+        <w:lastRenderedPageBreak/>
+        <w:t xml:space="preserve">дескрипторов), так и для современных подходов, основанных на </w:t>
       </w:r>
       <w:proofErr w:type="spellStart"/>
       <w:r>
@@ -10790,60 +10790,223 @@
         <w:contextualSpacing/>
       </w:pPr>
       <w:r>
+        <w:t>Дополнительно к строкам SMILES предоставляются вычисленные молекулярные дескрипторы, включая молекулярную массу, число водородных доноров и акцепторов, площадь полярной поверхности (TPSA) и другие параметры, что позволяет расширить пространство признаков для моделей, не использующих явное представление структуры молекулы.</w:t>
+      </w:r>
+    </w:p>
+    <w:p>
+      <w:pPr>
+        <w:spacing w:line="360" w:lineRule="exact"/>
+        <w:contextualSpacing/>
+      </w:pPr>
+      <w:r>
+        <w:t>Таким образом, ESOL отвечает ряду ключевых требований</w:t>
+      </w:r>
+      <w:r>
+        <w:t xml:space="preserve">. Он </w:t>
+      </w:r>
+      <w:r>
+        <w:t xml:space="preserve">входит в состав </w:t>
+      </w:r>
+      <w:proofErr w:type="spellStart"/>
+      <w:r>
+        <w:t>MoleculeNet</w:t>
+      </w:r>
+      <w:proofErr w:type="spellEnd"/>
+      <w:r>
+        <w:t xml:space="preserve"> и поддерживается библиотеками вроде </w:t>
+      </w:r>
+      <w:proofErr w:type="spellStart"/>
+      <w:r>
+        <w:t>DeepChem</w:t>
+      </w:r>
+      <w:proofErr w:type="spellEnd"/>
+      <w:r>
+        <w:t>)</w:t>
+      </w:r>
+      <w:r>
+        <w:t xml:space="preserve">, </w:t>
+      </w:r>
+      <w:r>
+        <w:t>может быть использован с различными типами моделей)</w:t>
+      </w:r>
+      <w:r>
+        <w:t xml:space="preserve"> и </w:t>
+      </w:r>
+      <w:r>
+        <w:t>представляет актуальное физико-химическое свойство, напрямую влияющее на биодоступность молекул.</w:t>
+      </w:r>
+    </w:p>
+    <w:p>
+      <w:pPr>
+        <w:spacing w:line="360" w:lineRule="exact"/>
+        <w:contextualSpacing/>
+      </w:pPr>
+      <w:r>
+        <w:t xml:space="preserve">Благодаря умеренному объёму данных (около одной тысячи наблюдений) </w:t>
+      </w:r>
+      <w:proofErr w:type="spellStart"/>
+      <w:r>
+        <w:t>датасет</w:t>
+      </w:r>
+      <w:proofErr w:type="spellEnd"/>
+      <w:r>
+        <w:t xml:space="preserve"> также может использоваться в условиях ограниченных вычислительных ресурсов, что делает его особенно удобным для практических экспериментов и сравнительных исследований.</w:t>
+      </w:r>
+    </w:p>
+    <w:p>
+      <w:pPr>
+        <w:spacing w:line="360" w:lineRule="exact"/>
+        <w:contextualSpacing/>
+      </w:pPr>
+      <w:r>
+        <w:t xml:space="preserve">Таким образом выбор </w:t>
+      </w:r>
+      <w:proofErr w:type="spellStart"/>
+      <w:r>
+        <w:t>датасета</w:t>
+      </w:r>
+      <w:proofErr w:type="spellEnd"/>
+      <w:r>
+        <w:t xml:space="preserve"> ESOL полностью соответствует методологическим требованиям настоящего исследования, а именно гарантирует архитектурную независимость применения, предоставляет реальные и значимые молекулярные свойства, обладает открытым и стандартизированным форматом и обеспечивает воспроизводимость экспериментов и сравнимость с результатами предыдущих экспериментов.</w:t>
+      </w:r>
+    </w:p>
+    <w:p>
+      <w:pPr>
+        <w:spacing w:line="360" w:lineRule="exact"/>
+        <w:contextualSpacing/>
+      </w:pPr>
+      <w:r>
+        <w:t xml:space="preserve">Достоверность данных в </w:t>
+      </w:r>
+      <w:proofErr w:type="spellStart"/>
+      <w:r>
+        <w:t>датасете</w:t>
+      </w:r>
+      <w:proofErr w:type="spellEnd"/>
+      <w:r>
+        <w:t xml:space="preserve"> ESOL подтверждается как его происхождением, так и методом составления, основанным на проверенных источниках и научной методологии.</w:t>
+      </w:r>
+      <w:r>
+        <w:t xml:space="preserve"> </w:t>
+      </w:r>
+      <w:r>
+        <w:t xml:space="preserve">Растворимость молекул (в логарифмической шкале — </w:t>
+      </w:r>
+      <w:proofErr w:type="spellStart"/>
+      <w:r>
+        <w:t>logS</w:t>
+      </w:r>
+      <w:proofErr w:type="spellEnd"/>
+      <w:r>
+        <w:t>) была собрана автором из экспериментальных публикаций, химических справочников и научной литературы</w:t>
+      </w:r>
+      <w:r>
+        <w:t>, например, «</w:t>
+      </w:r>
+      <w:proofErr w:type="spellStart"/>
+      <w:r>
+        <w:t>Handbook</w:t>
+      </w:r>
+      <w:proofErr w:type="spellEnd"/>
+      <w:r>
+        <w:t xml:space="preserve"> </w:t>
+      </w:r>
+      <w:proofErr w:type="spellStart"/>
+      <w:r>
+        <w:t>of</w:t>
+      </w:r>
+      <w:proofErr w:type="spellEnd"/>
+      <w:r>
+        <w:t xml:space="preserve"> </w:t>
+      </w:r>
+      <w:proofErr w:type="spellStart"/>
+      <w:r>
+        <w:t>Aqueous</w:t>
+      </w:r>
+      <w:proofErr w:type="spellEnd"/>
+      <w:r>
+        <w:t xml:space="preserve"> </w:t>
+      </w:r>
+      <w:proofErr w:type="spellStart"/>
+      <w:r>
+        <w:t>Solubility</w:t>
+      </w:r>
+      <w:proofErr w:type="spellEnd"/>
+      <w:r>
+        <w:t xml:space="preserve"> Data»</w:t>
+      </w:r>
+      <w:r>
+        <w:t>[20]</w:t>
+      </w:r>
+      <w:r>
+        <w:t xml:space="preserve"> и экспериментальные базы данных в фармацевтической и агрохимической промышленности. Молекулы, содержащие нестабильные фрагменты, сильно ионизированные формы или редкие атомы, были исключены. В </w:t>
+      </w:r>
+      <w:proofErr w:type="spellStart"/>
+      <w:r>
+        <w:t>датасет</w:t>
+      </w:r>
+      <w:proofErr w:type="spellEnd"/>
+      <w:r>
+        <w:t xml:space="preserve"> вошли только органические малые молекулы, пригодные для моделирования. Все молекулы были приведены к формату SMILES для универсального описания структуры. Это дало возможность использовать данные для самых разных подходов: от QSAR-моделей до </w:t>
+      </w:r>
+      <w:proofErr w:type="spellStart"/>
+      <w:r>
+        <w:t>графовых</w:t>
+      </w:r>
+      <w:proofErr w:type="spellEnd"/>
+      <w:r>
+        <w:t xml:space="preserve"> и </w:t>
+      </w:r>
+      <w:proofErr w:type="spellStart"/>
+      <w:r>
+        <w:t>трансформерных</w:t>
+      </w:r>
+      <w:proofErr w:type="spellEnd"/>
+      <w:r>
+        <w:t xml:space="preserve"> архитектур. Дополнительно к экспериментальным значениям </w:t>
+      </w:r>
+      <w:proofErr w:type="spellStart"/>
+      <w:r>
+        <w:t>logS</w:t>
+      </w:r>
+      <w:proofErr w:type="spellEnd"/>
+      <w:r>
+        <w:t xml:space="preserve">, </w:t>
+      </w:r>
+      <w:proofErr w:type="spellStart"/>
+      <w:r>
+        <w:t>Delaney</w:t>
+      </w:r>
+      <w:proofErr w:type="spellEnd"/>
+      <w:r>
+        <w:t xml:space="preserve"> рассчитал набор простых молекулярных дескрипторов (молекулярный вес, число акцепторов/доноров водородных связей, TPSA и т.д.), что позволило </w:t>
+      </w:r>
+      <w:r>
         <w:lastRenderedPageBreak/>
-        <w:t>Дополнительно к строкам SMILES предоставляются вычисленные молекулярные дескрипторы, включая молекулярную массу, число водородных доноров и акцепторов, площадь полярной поверхности (TPSA) и другие параметры, что позволяет расширить пространство признаков для моделей, не использующих явное представление структуры молекулы.</w:t>
-      </w:r>
-    </w:p>
-    <w:p>
-      <w:pPr>
-        <w:spacing w:line="360" w:lineRule="exact"/>
-        <w:contextualSpacing/>
-      </w:pPr>
-      <w:r>
-        <w:t>Таким образом, ESOL отвечает ряду ключевых требований</w:t>
-      </w:r>
-      <w:r>
-        <w:t xml:space="preserve">. Он </w:t>
-      </w:r>
-      <w:r>
-        <w:t xml:space="preserve">входит в состав </w:t>
-      </w:r>
-      <w:proofErr w:type="spellStart"/>
-      <w:r>
-        <w:t>MoleculeNet</w:t>
-      </w:r>
-      <w:proofErr w:type="spellEnd"/>
-      <w:r>
-        <w:t xml:space="preserve"> и поддерживается библиотеками вроде </w:t>
-      </w:r>
-      <w:proofErr w:type="spellStart"/>
-      <w:r>
-        <w:t>DeepChem</w:t>
-      </w:r>
-      <w:proofErr w:type="spellEnd"/>
-      <w:r>
-        <w:t>)</w:t>
-      </w:r>
-      <w:r>
-        <w:t xml:space="preserve">, </w:t>
-      </w:r>
-      <w:r>
-        <w:t>может быть использован с различными типами моделей)</w:t>
-      </w:r>
-      <w:r>
-        <w:t xml:space="preserve"> и </w:t>
-      </w:r>
-      <w:r>
-        <w:t>представляет актуальное физико-химическое свойство, напрямую влияющее на биодоступность молекул.</w:t>
-      </w:r>
-    </w:p>
-    <w:p>
-      <w:pPr>
-        <w:spacing w:line="360" w:lineRule="exact"/>
-        <w:contextualSpacing/>
-      </w:pPr>
-      <w:r>
-        <w:t xml:space="preserve">Благодаря умеренному объёму данных (около одной тысячи наблюдений) </w:t>
+        <w:t xml:space="preserve">создать базовую регрессионную модель на основе линейной комбинации признаков (также приведённую в статье как бенчмарк). Все значения </w:t>
+      </w:r>
+      <w:proofErr w:type="spellStart"/>
+      <w:r>
+        <w:t>logS</w:t>
+      </w:r>
+      <w:proofErr w:type="spellEnd"/>
+      <w:r>
+        <w:t xml:space="preserve"> были перепроверены вручную, чтобы исключить ошибки ввода или несоответствие структур. Таким образом, данные прошли экспертную валидацию на этапе подготовки.</w:t>
+      </w:r>
+    </w:p>
+    <w:p>
+      <w:pPr>
+        <w:spacing w:line="360" w:lineRule="exact"/>
+        <w:contextualSpacing/>
+      </w:pPr>
+      <w:r>
+        <w:t xml:space="preserve">Таким образом в настоящей работе </w:t>
+      </w:r>
+      <w:r>
+        <w:t xml:space="preserve">для сравнительного анализа эффективности различных подходов машинного обучения </w:t>
+      </w:r>
+      <w:r>
+        <w:t xml:space="preserve">будет использоваться современный </w:t>
       </w:r>
       <w:proofErr w:type="spellStart"/>
       <w:r>
@@ -10851,178 +11014,6 @@
       </w:r>
       <w:proofErr w:type="spellEnd"/>
       <w:r>
-        <w:t xml:space="preserve"> также может использоваться в условиях ограниченных вычислительных ресурсов, что делает его особенно удобным для практических экспериментов и сравнительных исследований.</w:t>
-      </w:r>
-    </w:p>
-    <w:p>
-      <w:pPr>
-        <w:spacing w:line="360" w:lineRule="exact"/>
-        <w:contextualSpacing/>
-      </w:pPr>
-      <w:r>
-        <w:t xml:space="preserve">Таким образом выбор </w:t>
-      </w:r>
-      <w:proofErr w:type="spellStart"/>
-      <w:r>
-        <w:t>датасета</w:t>
-      </w:r>
-      <w:proofErr w:type="spellEnd"/>
-      <w:r>
-        <w:t xml:space="preserve"> ESOL полностью соответствует методологическим требованиям настоящего исследования, а именно гарантирует архитектурную независимость применения, предоставляет реальные и значимые молекулярные свойства, обладает открытым и стандартизированным форматом и обеспечивает воспроизводимость экспериментов и сравнимость с результатами предыдущих экспериментов.</w:t>
-      </w:r>
-    </w:p>
-    <w:p>
-      <w:pPr>
-        <w:spacing w:line="360" w:lineRule="exact"/>
-        <w:contextualSpacing/>
-      </w:pPr>
-      <w:r>
-        <w:t xml:space="preserve">Достоверность данных в </w:t>
-      </w:r>
-      <w:proofErr w:type="spellStart"/>
-      <w:r>
-        <w:t>датасете</w:t>
-      </w:r>
-      <w:proofErr w:type="spellEnd"/>
-      <w:r>
-        <w:t xml:space="preserve"> ESOL подтверждается как его происхождением, так и методом составления, основанным на проверенных источниках и научной методологии.</w:t>
-      </w:r>
-      <w:r>
-        <w:t xml:space="preserve"> </w:t>
-      </w:r>
-      <w:r>
-        <w:t xml:space="preserve">Растворимость молекул (в логарифмической шкале — </w:t>
-      </w:r>
-      <w:proofErr w:type="spellStart"/>
-      <w:r>
-        <w:t>logS</w:t>
-      </w:r>
-      <w:proofErr w:type="spellEnd"/>
-      <w:r>
-        <w:t>) была собрана автором из экспериментальных публикаций, химических справочников и научной литературы</w:t>
-      </w:r>
-      <w:r>
-        <w:t>, например, «</w:t>
-      </w:r>
-      <w:proofErr w:type="spellStart"/>
-      <w:r>
-        <w:t>Handbook</w:t>
-      </w:r>
-      <w:proofErr w:type="spellEnd"/>
-      <w:r>
-        <w:t xml:space="preserve"> </w:t>
-      </w:r>
-      <w:proofErr w:type="spellStart"/>
-      <w:r>
-        <w:t>of</w:t>
-      </w:r>
-      <w:proofErr w:type="spellEnd"/>
-      <w:r>
-        <w:t xml:space="preserve"> </w:t>
-      </w:r>
-      <w:proofErr w:type="spellStart"/>
-      <w:r>
-        <w:t>Aqueous</w:t>
-      </w:r>
-      <w:proofErr w:type="spellEnd"/>
-      <w:r>
-        <w:t xml:space="preserve"> </w:t>
-      </w:r>
-      <w:proofErr w:type="spellStart"/>
-      <w:r>
-        <w:t>Solubility</w:t>
-      </w:r>
-      <w:proofErr w:type="spellEnd"/>
-      <w:r>
-        <w:t xml:space="preserve"> </w:t>
-      </w:r>
-      <w:proofErr w:type="gramStart"/>
-      <w:r>
-        <w:t>Data»</w:t>
-      </w:r>
-      <w:r>
-        <w:t>[</w:t>
-      </w:r>
-      <w:proofErr w:type="gramEnd"/>
-      <w:r>
-        <w:t>20]</w:t>
-      </w:r>
-      <w:r>
-        <w:t xml:space="preserve"> и экспериментальные базы данных в фармацевтической и агрохимической промышленности. Молекулы, содержащие нестабильные фрагменты, сильно ионизированные формы или редкие атомы, были исключены. В </w:t>
-      </w:r>
-      <w:proofErr w:type="spellStart"/>
-      <w:r>
-        <w:t>датасет</w:t>
-      </w:r>
-      <w:proofErr w:type="spellEnd"/>
-      <w:r>
-        <w:t xml:space="preserve"> вошли только органические малые молекулы, пригодные для моделирования. Все молекулы были приведены к формату SMILES для универсального описания структуры. Это дало возможность использовать данные для самых разных подходов: от QSAR-моделей до </w:t>
-      </w:r>
-      <w:proofErr w:type="spellStart"/>
-      <w:r>
-        <w:t>графовых</w:t>
-      </w:r>
-      <w:proofErr w:type="spellEnd"/>
-      <w:r>
-        <w:t xml:space="preserve"> и </w:t>
-      </w:r>
-      <w:proofErr w:type="spellStart"/>
-      <w:r>
-        <w:t>трансформерных</w:t>
-      </w:r>
-      <w:proofErr w:type="spellEnd"/>
-      <w:r>
-        <w:t xml:space="preserve"> архитектур. Дополнительно к экспериментальным значениям </w:t>
-      </w:r>
-      <w:proofErr w:type="spellStart"/>
-      <w:r>
-        <w:t>logS</w:t>
-      </w:r>
-      <w:proofErr w:type="spellEnd"/>
-      <w:r>
-        <w:t xml:space="preserve">, </w:t>
-      </w:r>
-      <w:proofErr w:type="spellStart"/>
-      <w:r>
-        <w:t>Delaney</w:t>
-      </w:r>
-      <w:proofErr w:type="spellEnd"/>
-      <w:r>
-        <w:t xml:space="preserve"> рассчитал набор простых молекулярных дескрипторов (молекулярный вес, число акцепторов/доноров водородных связей, TPSA и т.д.), что позволило создать базовую регрессионную модель на основе линейной комбинации признаков (также приведённую в статье как бенчмарк). Все значения </w:t>
-      </w:r>
-      <w:proofErr w:type="spellStart"/>
-      <w:r>
-        <w:t>logS</w:t>
-      </w:r>
-      <w:proofErr w:type="spellEnd"/>
-      <w:r>
-        <w:t xml:space="preserve"> были перепроверены вручную, чтобы исключить ошибки ввода или </w:t>
-      </w:r>
-      <w:r>
-        <w:lastRenderedPageBreak/>
-        <w:t>несоответствие структур. Таким образом, данные прошли экспертную валидацию на этапе подготовки.</w:t>
-      </w:r>
-    </w:p>
-    <w:p>
-      <w:pPr>
-        <w:spacing w:line="360" w:lineRule="exact"/>
-        <w:contextualSpacing/>
-      </w:pPr>
-      <w:r>
-        <w:t xml:space="preserve">Таким образом в настоящей работе </w:t>
-      </w:r>
-      <w:r>
-        <w:t xml:space="preserve">для сравнительного анализа эффективности различных подходов машинного обучения </w:t>
-      </w:r>
-      <w:r>
-        <w:t xml:space="preserve">будет использоваться современный </w:t>
-      </w:r>
-      <w:proofErr w:type="spellStart"/>
-      <w:r>
-        <w:t>датасет</w:t>
-      </w:r>
-      <w:proofErr w:type="spellEnd"/>
-      <w:r>
         <w:t xml:space="preserve">, отвечающий тематике исследования </w:t>
       </w:r>
       <w:r>
@@ -11034,6 +11025,7 @@
       <w:r>
         <w:t xml:space="preserve"> ограниченных вычислительных ресурсов.</w:t>
       </w:r>
+      <w:bookmarkEnd w:id="23"/>
     </w:p>
     <w:p>
       <w:pPr>
@@ -11045,11 +11037,11 @@
         <w:spacing w:line="360" w:lineRule="exact"/>
         <w:contextualSpacing/>
       </w:pPr>
-      <w:bookmarkStart w:id="20" w:name="_Toc198672402"/>
+      <w:bookmarkStart w:id="25" w:name="_Toc198716446"/>
       <w:r>
         <w:t>Обоснование выбора метрики оценки эффективности</w:t>
       </w:r>
-      <w:bookmarkEnd w:id="20"/>
+      <w:bookmarkEnd w:id="25"/>
     </w:p>
     <w:p>
       <w:pPr>
@@ -11176,6 +11168,7 @@
         <w:contextualSpacing/>
       </w:pPr>
       <w:r>
+        <w:lastRenderedPageBreak/>
         <w:t>Совместное использование обеих метрик позволяет получить всестороннюю оценку качества модели: RMSE дает представление об абсолютной точности, тогда как R</w:t>
       </w:r>
       <w:r>
@@ -11185,11 +11178,7 @@
         <w:t>2</w:t>
       </w:r>
       <w:r>
-        <w:t xml:space="preserve"> оценивает способность модели захватывать структуру данных. </w:t>
-      </w:r>
-      <w:r>
-        <w:lastRenderedPageBreak/>
-        <w:t>Такая комплементарность делает их особенно полезными в задачах сравнительного анализа моделей различных архитектур.</w:t>
+        <w:t xml:space="preserve"> оценивает способность модели захватывать структуру данных. Такая комплементарность делает их особенно полезными в задачах сравнительного анализа моделей различных архитектур.</w:t>
       </w:r>
     </w:p>
     <w:p>
@@ -11252,7 +11241,22 @@
         <w:contextualSpacing/>
       </w:pPr>
       <w:r>
-        <w:t>Таким образом, выбор метрик RMSE и $R^2$ обусловлен необходимостью обеспечить **объективность, интерпретируемость и сопоставимость** результатов эксперимента в рамках данного исследования, а также соответствует признанным стандартам оценки моделей в смежных научных дисциплинах.</w:t>
+        <w:t>Таким образом, выбор метрик RMSE и R</w:t>
+      </w:r>
+      <w:r>
+        <w:rPr>
+          <w:vertAlign w:val="superscript"/>
+        </w:rPr>
+        <w:t>2</w:t>
+      </w:r>
+      <w:r>
+        <w:t xml:space="preserve"> обусловлен необходимостью обеспечить объективность, интерпретируемость и сопоставимость</w:t>
+      </w:r>
+      <w:r>
+        <w:t xml:space="preserve"> </w:t>
+      </w:r>
+      <w:r>
+        <w:t>результатов эксперимента в рамках данного исследования, а также соответствует признанным стандартам оценки моделей в смежных научных дисциплинах.</w:t>
       </w:r>
     </w:p>
     <w:p>
@@ -11270,7 +11274,7 @@
         <w:spacing w:line="360" w:lineRule="exact"/>
         <w:contextualSpacing/>
       </w:pPr>
-      <w:bookmarkStart w:id="21" w:name="_Toc198672403"/>
+      <w:bookmarkStart w:id="26" w:name="_Toc198716447"/>
       <w:r>
         <w:lastRenderedPageBreak/>
         <w:t xml:space="preserve">Глава 4. </w:t>
@@ -11281,7 +11285,7 @@
       <w:r>
         <w:t xml:space="preserve"> результатов.</w:t>
       </w:r>
-      <w:bookmarkEnd w:id="21"/>
+      <w:bookmarkEnd w:id="26"/>
     </w:p>
     <w:p>
       <w:pPr>
@@ -11296,20 +11300,21 @@
           <w:lang w:val="en-US"/>
         </w:rPr>
       </w:pPr>
-      <w:bookmarkStart w:id="22" w:name="_Toc198672404"/>
+      <w:bookmarkStart w:id="27" w:name="_Toc198716448"/>
       <w:r>
         <w:rPr>
           <w:lang w:val="en-US"/>
         </w:rPr>
         <w:t>BERT</w:t>
       </w:r>
-      <w:bookmarkEnd w:id="22"/>
-    </w:p>
-    <w:p>
-      <w:pPr>
-        <w:spacing w:line="360" w:lineRule="exact"/>
-        <w:contextualSpacing/>
-      </w:pPr>
+      <w:bookmarkEnd w:id="27"/>
+    </w:p>
+    <w:p>
+      <w:pPr>
+        <w:spacing w:line="360" w:lineRule="exact"/>
+        <w:contextualSpacing/>
+      </w:pPr>
+      <w:bookmarkStart w:id="28" w:name="_Hlk198722072"/>
       <w:r>
         <w:t xml:space="preserve">Полученные значения метрик RMSE = 0.63 и R² = 0.78 на </w:t>
       </w:r>
@@ -11329,6 +11334,7 @@
       <w:r>
         <w:t xml:space="preserve"> и могут быть объяснены её архитектурными особенностями.</w:t>
       </w:r>
+      <w:bookmarkEnd w:id="28"/>
     </w:p>
     <w:p>
       <w:pPr>
@@ -11422,6 +11428,7 @@
         <w:spacing w:line="360" w:lineRule="exact"/>
         <w:contextualSpacing/>
       </w:pPr>
+      <w:bookmarkStart w:id="29" w:name="_Hlk198722097"/>
       <w:r>
         <w:t>Достигнутый RMSE = 0.63 указывает на низкую среднеквадратичную ошибку в абсолютных значениях логарифма растворимости, что свидетельствует о высокой точности количественного предсказания. Значение R² = 0.78 отражает, что модель объясняет порядка 78% вариабельности целевого свойства, что подтверждает её способность к обобщению на тестовых данных.</w:t>
       </w:r>
@@ -11451,6 +11458,7 @@
         <w:t xml:space="preserve"> на масштабных химических корпусах, обеспечивающего глубокое представление структуры, архитектуры трансформера с механизмом внимания, позволяющим моделировать сложные внутренние взаимосвязи и способности работать с последовательной химической информацией без промежуточного снижения размерности или потери важных структурных деталей.</w:t>
       </w:r>
     </w:p>
+    <w:bookmarkEnd w:id="29"/>
     <w:p>
       <w:pPr>
         <w:spacing w:line="360" w:lineRule="exact"/>
@@ -11485,14 +11493,14 @@
           <w:lang w:val="en-US"/>
         </w:rPr>
       </w:pPr>
-      <w:bookmarkStart w:id="23" w:name="_Toc198672405"/>
+      <w:bookmarkStart w:id="30" w:name="_Toc198716449"/>
       <w:r>
         <w:rPr>
           <w:lang w:val="en-US"/>
         </w:rPr>
         <w:t>GCN</w:t>
       </w:r>
-      <w:bookmarkEnd w:id="23"/>
+      <w:bookmarkEnd w:id="30"/>
     </w:p>
     <w:p>
       <w:pPr>
@@ -11582,14 +11590,14 @@
           <w:lang w:val="en-US"/>
         </w:rPr>
       </w:pPr>
-      <w:bookmarkStart w:id="24" w:name="_Toc198672406"/>
+      <w:bookmarkStart w:id="31" w:name="_Toc198716450"/>
       <w:r>
         <w:rPr>
           <w:lang w:val="en-US"/>
         </w:rPr>
         <w:t>Random Forest</w:t>
       </w:r>
-      <w:bookmarkEnd w:id="24"/>
+      <w:bookmarkEnd w:id="31"/>
     </w:p>
     <w:p>
       <w:pPr>
@@ -11647,7 +11655,13 @@
       </w:r>
       <w:proofErr w:type="spellStart"/>
       <w:r>
-        <w:t>бутстрэпа</w:t>
+        <w:t>бутстр</w:t>
+      </w:r>
+      <w:r>
+        <w:t>а</w:t>
+      </w:r>
+      <w:r>
+        <w:t>па</w:t>
       </w:r>
       <w:proofErr w:type="spellEnd"/>
       <w:r>
@@ -11663,8 +11677,16 @@
         <w:spacing w:line="360" w:lineRule="exact"/>
         <w:contextualSpacing/>
       </w:pPr>
-      <w:r>
-        <w:t xml:space="preserve">Тем не менее, отсутствие встроенного механизма обработки структурных особенностей молекул, таких как топология и пространственное расположение атомов, ограничивает глубину анализа химической информации. Это сказывается на сравнительно низком значении R², что указывает на меньшую долю объяснённой дисперсии по сравнению с </w:t>
+      <w:proofErr w:type="spellStart"/>
+      <w:r>
+        <w:t>ыы</w:t>
+      </w:r>
+      <w:r>
+        <w:t>Тем</w:t>
+      </w:r>
+      <w:proofErr w:type="spellEnd"/>
+      <w:r>
+        <w:t xml:space="preserve"> не менее, отсутствие встроенного механизма обработки структурных особенностей молекул, таких как топология и пространственное расположение атомов, ограничивает глубину анализа химической информации. Это сказывается на сравнительно низком значении R², что указывает на меньшую долю объяснённой дисперсии по сравнению с </w:t>
       </w:r>
       <w:proofErr w:type="spellStart"/>
       <w:r>
@@ -11729,17 +11751,18 @@
           <w:lang w:val="en-US"/>
         </w:rPr>
       </w:pPr>
-      <w:bookmarkStart w:id="25" w:name="_Toc198672407"/>
+      <w:bookmarkStart w:id="32" w:name="_Toc198716451"/>
       <w:r>
         <w:t>Проведение сравнительного анализа</w:t>
       </w:r>
-      <w:bookmarkEnd w:id="25"/>
-    </w:p>
-    <w:p>
-      <w:pPr>
-        <w:spacing w:line="360" w:lineRule="exact"/>
-        <w:contextualSpacing/>
-      </w:pPr>
+      <w:bookmarkEnd w:id="32"/>
+    </w:p>
+    <w:p>
+      <w:pPr>
+        <w:spacing w:line="360" w:lineRule="exact"/>
+        <w:contextualSpacing/>
+      </w:pPr>
+      <w:bookmarkStart w:id="33" w:name="_Hlk198722134"/>
       <w:r>
         <w:t xml:space="preserve">Представленные результаты моделей </w:t>
       </w:r>
@@ -11956,6 +11979,7 @@
       <w:r>
         <w:t xml:space="preserve"> служит полезным базовым методом с хорошей устойчивостью и простотой применения, но уступает глубоким моделям в способности моделировать сложные химические зависимости.</w:t>
       </w:r>
+      <w:bookmarkEnd w:id="33"/>
     </w:p>
     <w:p>
       <w:pPr>
@@ -11972,10 +11996,12 @@
         <w:spacing w:line="360" w:lineRule="exact"/>
         <w:contextualSpacing/>
       </w:pPr>
+      <w:bookmarkStart w:id="34" w:name="_Toc198716452"/>
       <w:r>
         <w:lastRenderedPageBreak/>
         <w:t>ЗАКЛЮЧЕНИЕ</w:t>
       </w:r>
+      <w:bookmarkEnd w:id="34"/>
     </w:p>
     <w:p>
       <w:pPr>
@@ -12073,9 +12099,6 @@
         <w:t xml:space="preserve"> </w:t>
       </w:r>
       <w:r>
-        <w:rPr>
-          <w:lang w:val="en-US"/>
-        </w:rPr>
         <w:t>[4]</w:t>
       </w:r>
       <w:r>
@@ -12423,6 +12446,7 @@
         <w:spacing w:line="360" w:lineRule="exact"/>
         <w:contextualSpacing/>
       </w:pPr>
+      <w:bookmarkStart w:id="35" w:name="_Hlk198722247"/>
       <w:r>
         <w:lastRenderedPageBreak/>
         <w:t xml:space="preserve">Сопоставление архитектур показывает, что наиболее перспективным направлением для задач предсказания молекулярных свойств являются глубокие модели, оперирующие с оригинальными химическими представлениями без необходимости ручной инженерии признаков. Среди них </w:t>
@@ -12475,6 +12499,7 @@
       <w:r>
         <w:t>, несмотря на ограниченность в выразительности, остаётся надёжным и интерпретируемым базовым методом, особенно полезным в условиях ограниченных вычислительных ресурсов или для анализа важности признаков.</w:t>
       </w:r>
+      <w:bookmarkEnd w:id="35"/>
     </w:p>
     <w:p>
       <w:pPr>

</xml_diff>

<commit_message>
course paper 2025: update presentation and text
</commit_message>
<xml_diff>
--- a/sem_6/course_paper/course_paper/Snezhko_course_paper.docx
+++ b/sem_6/course_paper/course_paper/Snezhko_course_paper.docx
@@ -3069,54 +3069,8 @@
         <w:t>Основные определения и понятия</w:t>
       </w:r>
       <w:bookmarkEnd w:id="3"/>
-    </w:p>
-    <w:p>
-      <w:pPr>
-        <w:pStyle w:val="13"/>
-        <w:spacing w:line="360" w:lineRule="exact"/>
-        <w:contextualSpacing/>
-      </w:pPr>
-      <w:r>
-        <w:t>Чёткого международного юридического определения малой молекулы не существует. В настоящей работе под малой молекулой будет пониматься следующее.</w:t>
-      </w:r>
-    </w:p>
-    <w:p>
-      <w:pPr>
-        <w:pStyle w:val="13"/>
-        <w:spacing w:line="360" w:lineRule="exact"/>
-        <w:contextualSpacing/>
-      </w:pPr>
-      <w:r>
-        <w:t xml:space="preserve">Малая молекула – химическое соединение со сравнительно малой молекулярной массой (не более </w:t>
-      </w:r>
-      <w:r>
-        <w:t>900-</w:t>
-      </w:r>
-      <w:r>
-        <w:t>1000 дальтон)</w:t>
-      </w:r>
-      <w:r>
-        <w:t xml:space="preserve">, </w:t>
-      </w:r>
-      <w:r>
-        <w:t>обладающее той или иной биологической активностью</w:t>
-      </w:r>
       <w:r>
         <w:t xml:space="preserve"> </w:t>
-      </w:r>
-      <w:r>
-        <w:t xml:space="preserve">и размером порядка 1 </w:t>
-      </w:r>
-      <w:proofErr w:type="spellStart"/>
-      <w:r>
-        <w:t>нм</w:t>
-      </w:r>
-      <w:proofErr w:type="spellEnd"/>
-      <w:r>
-        <w:t>.</w:t>
-      </w:r>
-      <w:r>
-        <w:t xml:space="preserve"> Определяющим свойством малых молекул является её способность проникать в клетку и покидать её без необходимости взаимодействия с другими молекулами. </w:t>
       </w:r>
     </w:p>
     <w:p>
@@ -3643,7 +3597,6 @@
           <w:i/>
           <w:iCs/>
         </w:rPr>
-        <w:lastRenderedPageBreak/>
         <w:t>П</w:t>
       </w:r>
       <w:r>
@@ -3743,6 +3696,7 @@
         <w:rPr>
           <w:lang w:val="en-US"/>
         </w:rPr>
+        <w:lastRenderedPageBreak/>
         <w:t>ADMET</w:t>
       </w:r>
       <w:bookmarkEnd w:id="5"/>
@@ -3967,11 +3921,7 @@
         <w:t xml:space="preserve">Метаболизм (обмен веществ) – процесс расщепления и синтеза молекул для получения энергии. Особенности метаболизма определяют, будет ли использована данная молекула для получения энергии. </w:t>
       </w:r>
       <w:r>
-        <w:t xml:space="preserve">В процессе </w:t>
-      </w:r>
-      <w:r>
-        <w:lastRenderedPageBreak/>
-        <w:t>метаболизма исходное (родительское) соединение преобразуется в новые соединения, называемые метаболитами. Когда метаболиты фармакологически инертны, с помощью метаболизма дезактивируется введенная доза исходного препарата, что обычно снижает его воздействие на организм. Метаболиты также могут быть фармакологически активными, иногда более активными, чем исходный препарат</w:t>
+        <w:t>В процессе метаболизма исходное (родительское) соединение преобразуется в новые соединения, называемые метаболитами. Когда метаболиты фармакологически инертны, с помощью метаболизма дезактивируется введенная доза исходного препарата, что обычно снижает его воздействие на организм. Метаболиты также могут быть фармакологически активными, иногда более активными, чем исходный препарат</w:t>
       </w:r>
     </w:p>
     <w:p>
@@ -4014,6 +3964,7 @@
         <w:contextualSpacing/>
       </w:pPr>
       <w:r>
+        <w:lastRenderedPageBreak/>
         <w:t xml:space="preserve">Выведение – характеристика процесса </w:t>
       </w:r>
       <w:proofErr w:type="spellStart"/>
@@ -4511,6 +4462,7 @@
         <w:t xml:space="preserve">При </w:t>
       </w:r>
       <w:proofErr w:type="spellStart"/>
+      <w:proofErr w:type="gramStart"/>
       <w:r>
         <w:rPr>
           <w:lang w:val="en-US"/>
@@ -4519,7 +4471,11 @@
       </w:r>
       <w:proofErr w:type="spellEnd"/>
       <w:r>
-        <w:t xml:space="preserve"> &gt; 0 </w:t>
+        <w:t xml:space="preserve"> &gt;</w:t>
+      </w:r>
+      <w:proofErr w:type="gramEnd"/>
+      <w:r>
+        <w:t xml:space="preserve"> 0 </w:t>
       </w:r>
       <w:r>
         <w:t xml:space="preserve">соединение считается </w:t>
@@ -4560,7 +4516,6 @@
         <w:contextualSpacing/>
       </w:pPr>
       <w:r>
-        <w:lastRenderedPageBreak/>
         <w:t xml:space="preserve">Оптимальным диапазоном коэффициента </w:t>
       </w:r>
       <w:proofErr w:type="spellStart"/>
@@ -4709,7 +4664,11 @@
         <w:t>[6]</w:t>
       </w:r>
       <w:r>
-        <w:t>, анализ которых выходит за рамки тематики данной работы. Однако стоит отметить, что экспериментальные методы отличаются от вычислительных повышенной точностью хотя и проигрывают в универсальности применения</w:t>
+        <w:t xml:space="preserve">, анализ которых выходит за рамки тематики данной работы. Однако стоит отметить, </w:t>
+      </w:r>
+      <w:r>
+        <w:lastRenderedPageBreak/>
+        <w:t>что экспериментальные методы отличаются от вычислительных повышенной точностью хотя и проигрывают в универсальности применения</w:t>
       </w:r>
       <w:r>
         <w:t xml:space="preserve"> и эффективности</w:t>
@@ -5014,45 +4973,45 @@
         <w:contextualSpacing/>
       </w:pPr>
       <w:r>
-        <w:t xml:space="preserve">Решение задачи предсказания свойств малых молекул имеет широкое практическое применение. Помимо разработки лекарственных препаратов </w:t>
+        <w:t xml:space="preserve">Решение задачи предсказания свойств малых молекул имеет широкое практическое применение. Помимо разработки лекарственных препаратов оно может быть использовано для ускорения разработки новых материалов (полимеров), пестицидов и </w:t>
+      </w:r>
+      <w:proofErr w:type="spellStart"/>
+      <w:r>
+        <w:t>инсектоцидов</w:t>
+      </w:r>
+      <w:proofErr w:type="spellEnd"/>
+      <w:r>
+        <w:t xml:space="preserve">, а также электролитов и новых видов топливных элементов. </w:t>
+      </w:r>
+      <w:r>
+        <w:t xml:space="preserve">Подобная технология может принести пользу в области </w:t>
+      </w:r>
+      <w:proofErr w:type="spellStart"/>
+      <w:r>
+        <w:t>экотоксикологии</w:t>
+      </w:r>
+      <w:proofErr w:type="spellEnd"/>
+      <w:r>
+        <w:t xml:space="preserve"> для оценки воздействия на окружающую среду</w:t>
+      </w:r>
+      <w:r>
+        <w:t xml:space="preserve"> [12]</w:t>
+      </w:r>
+      <w:r>
+        <w:t>.</w:t>
+      </w:r>
+    </w:p>
+    <w:p>
+      <w:pPr>
+        <w:spacing w:line="360" w:lineRule="exact"/>
+        <w:contextualSpacing/>
+      </w:pPr>
+      <w:r>
+        <w:t xml:space="preserve">Модели могут быть адаптированы для предсказания того, как конкретные молекулы взаимодействуют с биологическими мишенями у разных </w:t>
       </w:r>
       <w:r>
         <w:lastRenderedPageBreak/>
-        <w:t xml:space="preserve">оно может быть использовано для ускорения разработки новых материалов (полимеров), пестицидов и </w:t>
-      </w:r>
-      <w:proofErr w:type="spellStart"/>
-      <w:r>
-        <w:t>инсектоцидов</w:t>
-      </w:r>
-      <w:proofErr w:type="spellEnd"/>
-      <w:r>
-        <w:t xml:space="preserve">, а также электролитов и новых видов топливных элементов. </w:t>
-      </w:r>
-      <w:r>
-        <w:t xml:space="preserve">Подобная технология может принести пользу в области </w:t>
-      </w:r>
-      <w:proofErr w:type="spellStart"/>
-      <w:r>
-        <w:t>экотоксикологии</w:t>
-      </w:r>
-      <w:proofErr w:type="spellEnd"/>
-      <w:r>
-        <w:t xml:space="preserve"> для оценки воздействия на окружающую среду</w:t>
-      </w:r>
-      <w:r>
-        <w:t xml:space="preserve"> [12]</w:t>
-      </w:r>
-      <w:r>
-        <w:t>.</w:t>
-      </w:r>
-    </w:p>
-    <w:p>
-      <w:pPr>
-        <w:spacing w:line="360" w:lineRule="exact"/>
-        <w:contextualSpacing/>
-      </w:pPr>
-      <w:r>
-        <w:t>Модели могут быть адаптированы для предсказания того, как конкретные молекулы взаимодействуют с биологическими мишенями у разных пациентов, что способствует развитию персонализированных подходов к терапии</w:t>
+        <w:t>пациентов, что способствует развитию персонализированных подходов к терапии</w:t>
       </w:r>
       <w:r>
         <w:t xml:space="preserve"> [13]</w:t>
@@ -5074,10 +5033,18 @@
       </w:r>
       <w:proofErr w:type="spellEnd"/>
       <w:r>
-        <w:t xml:space="preserve"> подходы помогают снизить порог входа и сделать разработку более доступной и быстрой</w:t>
-      </w:r>
-      <w:r>
-        <w:t>[14]</w:t>
+        <w:t xml:space="preserve"> подходы помогают снизить порог входа и сделать разработку более доступной и </w:t>
+      </w:r>
+      <w:proofErr w:type="gramStart"/>
+      <w:r>
+        <w:t>быстрой</w:t>
+      </w:r>
+      <w:r>
+        <w:t>[</w:t>
+      </w:r>
+      <w:proofErr w:type="gramEnd"/>
+      <w:r>
+        <w:t>14]</w:t>
       </w:r>
       <w:r>
         <w:t>.</w:t>
@@ -5199,7 +5166,15 @@
         <w:t xml:space="preserve">. </w:t>
       </w:r>
       <w:r>
-        <w:t>Ключевым элементом дизайна GNN является использование попарной передачи сообщений , так что узлы графа итеративно обновляют свои представления, обмениваясь информацией со своими соседями.</w:t>
+        <w:t xml:space="preserve">Ключевым элементом дизайна GNN является использование попарной передачи </w:t>
+      </w:r>
+      <w:proofErr w:type="gramStart"/>
+      <w:r>
+        <w:t>сообщений ,</w:t>
+      </w:r>
+      <w:proofErr w:type="gramEnd"/>
+      <w:r>
+        <w:t xml:space="preserve"> так что узлы графа итеративно обновляют свои представления, обмениваясь информацией со своими соседями.</w:t>
       </w:r>
     </w:p>
     <w:p>
@@ -5370,7 +5345,15 @@
         <w:contextualSpacing/>
       </w:pPr>
       <w:r>
-        <w:t>Упрощенная система ввода строк молекулярных данных ( SMILES ) — это спецификация в форме линейной нотации для описания структуры химических веществ с использованием коротких строк ASCII .</w:t>
+        <w:t xml:space="preserve">Упрощенная система ввода строк молекулярных данных </w:t>
+      </w:r>
+      <w:proofErr w:type="gramStart"/>
+      <w:r>
+        <w:t>( SMILES</w:t>
+      </w:r>
+      <w:proofErr w:type="gramEnd"/>
+      <w:r>
+        <w:t xml:space="preserve"> ) — это спецификация в форме линейной нотации для описания структуры химических веществ с использованием коротких строк ASCII .</w:t>
       </w:r>
     </w:p>
     <w:p>
@@ -5387,7 +5370,15 @@
       </w:r>
       <w:proofErr w:type="spellEnd"/>
       <w:r>
-        <w:t xml:space="preserve"> вычислительной процедуры SMILES — это строка, полученная путем печати узлов символов, встречающихся при обходе дерева в глубину химического графа . Химический граф сначала обрезается для удаления атомов водорода, а циклы разрываются, чтобы превратить его в </w:t>
+        <w:t xml:space="preserve"> вычислительной процедуры SMILES — это строка, полученная путем печати узлов символов, встречающихся при обходе дерева в глубину химического </w:t>
+      </w:r>
+      <w:proofErr w:type="gramStart"/>
+      <w:r>
+        <w:t>графа .</w:t>
+      </w:r>
+      <w:proofErr w:type="gramEnd"/>
+      <w:r>
+        <w:t xml:space="preserve"> Химический граф сначала обрезается для удаления атомов водорода, а циклы разрываются, чтобы превратить его в </w:t>
       </w:r>
       <w:proofErr w:type="spellStart"/>
       <w:r>
@@ -5395,7 +5386,15 @@
       </w:r>
       <w:proofErr w:type="spellEnd"/>
       <w:r>
-        <w:t xml:space="preserve"> дерево . Там, где циклы были разорваны, включаются числовые </w:t>
+        <w:t xml:space="preserve"> </w:t>
+      </w:r>
+      <w:proofErr w:type="gramStart"/>
+      <w:r>
+        <w:t>дерево .</w:t>
+      </w:r>
+      <w:proofErr w:type="gramEnd"/>
+      <w:r>
+        <w:t xml:space="preserve"> Там, где циклы были разорваны, включаются числовые </w:t>
       </w:r>
       <w:proofErr w:type="spellStart"/>
       <w:r>
@@ -5412,7 +5411,15 @@
         <w:contextualSpacing/>
       </w:pPr>
       <w:r>
-        <w:t xml:space="preserve">С точки зрения формальной теории языка, SMILES — это слово. SMILES можно анализировать с помощью контекстно-свободного анализатора. Использование этого представления было в прогнозировании биохимических свойств (включая токсичность и биоразлагаемость ) на основе основного принципа </w:t>
+        <w:t xml:space="preserve">С точки зрения формальной теории языка, SMILES — это слово. SMILES можно анализировать с помощью контекстно-свободного анализатора. Использование этого представления было в прогнозировании биохимических свойств (включая токсичность и </w:t>
+      </w:r>
+      <w:proofErr w:type="gramStart"/>
+      <w:r>
+        <w:t>биоразлагаемость )</w:t>
+      </w:r>
+      <w:proofErr w:type="gramEnd"/>
+      <w:r>
+        <w:t xml:space="preserve"> на основе основного принципа </w:t>
       </w:r>
       <w:proofErr w:type="spellStart"/>
       <w:r>
@@ -6274,8 +6281,13 @@
         <w:contextualSpacing/>
       </w:pPr>
       <w:r>
-        <w:t>Многослойный перцептрон(</w:t>
-      </w:r>
+        <w:t xml:space="preserve">Многослойный </w:t>
+      </w:r>
+      <w:proofErr w:type="gramStart"/>
+      <w:r>
+        <w:t>перцептрон(</w:t>
+      </w:r>
+      <w:proofErr w:type="gramEnd"/>
       <w:r>
         <w:t>MLP</w:t>
       </w:r>
@@ -6283,7 +6295,23 @@
         <w:t>)</w:t>
       </w:r>
       <w:r>
-        <w:t xml:space="preserve"> состоит из формальных нейронов или узлов и связей (весов) между ними. В архитектуре MLP нейроны организованы в слои (входной слой, один или несколько скрытых слоев и выходной слой), и связи являются однонаправленными от входа к выходу. Смежные слои полностью связаны, но между нейронами внутри одного слоя не существует связей. Эта архитектура вычисляет числовое выходное значение f (x) для заданного числового входного вектора x , который является строкой матрицы X, соответствующей заданному объекту (молекуле, виду и т. д.). Формальный нейрон суммирует входящие сигналы, умноженные на веса связей, вычитает пороговое значение (или смещение θ ) и вычисляет выходной сигнал, используя так называемую передаточную функцию. Нейроны могут иметь разные передаточные функции. Входные нейроны просто распределяют данные дескриптора по нейронам скрытого слоя без каких-либо дальнейших вычислений</w:t>
+        <w:t xml:space="preserve"> состоит из формальных нейронов или узлов и связей (весов) между ними. В архитектуре MLP нейроны организованы в слои (входной слой, один или несколько скрытых слоев и выходной слой), и связи являются однонаправленными от входа к выходу. Смежные слои полностью связаны, но между нейронами внутри одного слоя не существует связей. Эта архитектура вычисляет числовое выходное значение f (x) для заданного числового входного вектора </w:t>
+      </w:r>
+      <w:proofErr w:type="gramStart"/>
+      <w:r>
+        <w:t>x ,</w:t>
+      </w:r>
+      <w:proofErr w:type="gramEnd"/>
+      <w:r>
+        <w:t xml:space="preserve"> который является строкой матрицы X, соответствующей заданному объекту (молекуле, виду и т. д.). Формальный нейрон суммирует входящие сигналы, умноженные на веса связей, вычитает пороговое значение (или смещение </w:t>
+      </w:r>
+      <w:proofErr w:type="gramStart"/>
+      <w:r>
+        <w:t>θ )</w:t>
+      </w:r>
+      <w:proofErr w:type="gramEnd"/>
+      <w:r>
+        <w:t xml:space="preserve"> и вычисляет выходной сигнал, используя так называемую передаточную функцию. Нейроны могут иметь разные передаточные функции. Входные нейроны просто распределяют данные дескриптора по нейронам скрытого слоя без каких-либо дальнейших вычислений</w:t>
       </w:r>
       <w:r>
         <w:t xml:space="preserve"> </w:t>
@@ -6885,11 +6913,16 @@
       <w:r>
         <w:t xml:space="preserve"> </w:t>
       </w:r>
+      <w:proofErr w:type="gramStart"/>
       <w:r>
         <w:t xml:space="preserve">- </w:t>
       </w:r>
       <w:r>
-        <w:t xml:space="preserve">это модель, действующая по принципу архитектуры </w:t>
+        <w:t>это</w:t>
+      </w:r>
+      <w:proofErr w:type="gramEnd"/>
+      <w:r>
+        <w:t xml:space="preserve"> модель, действующая по принципу архитектуры </w:t>
       </w:r>
       <w:r>
         <w:rPr>
@@ -10064,8 +10097,13 @@
         <w:t xml:space="preserve">Модель </w:t>
       </w:r>
       <w:proofErr w:type="spellStart"/>
-      <w:r>
-        <w:t>dgllife.model.GCNPredictor</w:t>
+      <w:proofErr w:type="gramStart"/>
+      <w:r>
+        <w:t>dgllife.model</w:t>
+      </w:r>
+      <w:proofErr w:type="gramEnd"/>
+      <w:r>
+        <w:t>.GCNPredictor</w:t>
       </w:r>
       <w:proofErr w:type="spellEnd"/>
       <w:r>
@@ -10675,9 +10713,11 @@
       <w:r>
         <w:t>г</w:t>
       </w:r>
+      <w:proofErr w:type="gramStart"/>
       <w:r>
         <w:t>.</w:t>
       </w:r>
+      <w:proofErr w:type="gramEnd"/>
       <w:r>
         <w:t>и</w:t>
       </w:r>
@@ -10933,10 +10973,18 @@
       </w:r>
       <w:proofErr w:type="spellEnd"/>
       <w:r>
-        <w:t xml:space="preserve"> Data»</w:t>
-      </w:r>
-      <w:r>
-        <w:t>[20]</w:t>
+        <w:t xml:space="preserve"> </w:t>
+      </w:r>
+      <w:proofErr w:type="gramStart"/>
+      <w:r>
+        <w:t>Data»</w:t>
+      </w:r>
+      <w:r>
+        <w:t>[</w:t>
+      </w:r>
+      <w:proofErr w:type="gramEnd"/>
+      <w:r>
+        <w:t>20]</w:t>
       </w:r>
       <w:r>
         <w:t xml:space="preserve"> и экспериментальные базы данных в фармацевтической и агрохимической промышленности. Молекулы, содержащие нестабильные фрагменты, сильно ионизированные формы или редкие атомы, были исключены. В </w:t>

</xml_diff>

<commit_message>
course paper 2025: add design
</commit_message>
<xml_diff>
--- a/sem_6/course_paper/course_paper/Snezhko_course_paper.docx
+++ b/sem_6/course_paper/course_paper/Snezhko_course_paper.docx
@@ -9,6 +9,7 @@
         <w:adjustRightInd w:val="0"/>
         <w:spacing w:after="0" w:line="240" w:lineRule="auto"/>
         <w:contextualSpacing/>
+        <w:jc w:val="center"/>
         <w:rPr>
           <w:rFonts w:cs="Times New Roman"/>
           <w:szCs w:val="28"/>
@@ -541,7 +542,7 @@
         <w:br w:type="page"/>
       </w:r>
     </w:p>
-    <w:bookmarkStart w:id="0" w:name="_Toc198716426" w:displacedByCustomXml="next"/>
+    <w:bookmarkStart w:id="0" w:name="_Toc198732948" w:displacedByCustomXml="next"/>
     <w:sdt>
       <w:sdtPr>
         <w:rPr>
@@ -566,6 +567,7 @@
         </w:rPr>
       </w:sdtEndPr>
       <w:sdtContent>
+        <w:bookmarkEnd w:id="0" w:displacedByCustomXml="prev"/>
         <w:p>
           <w:pPr>
             <w:pStyle w:val="a7"/>
@@ -573,13 +575,10 @@
             <w:jc w:val="center"/>
             <w:outlineLvl w:val="2"/>
             <w:rPr>
+              <w:rFonts w:ascii="Times New Roman" w:hAnsi="Times New Roman" w:cs="Times New Roman"/>
               <w:noProof/>
             </w:rPr>
           </w:pPr>
-          <w:r>
-            <w:t>Оглавление</w:t>
-          </w:r>
-          <w:bookmarkEnd w:id="0"/>
           <w:r>
             <w:fldChar w:fldCharType="begin"/>
           </w:r>
@@ -589,12 +588,18 @@
           <w:r>
             <w:fldChar w:fldCharType="separate"/>
           </w:r>
+          <w:r>
+            <w:rPr>
+              <w:rFonts w:ascii="Times New Roman" w:hAnsi="Times New Roman" w:cs="Times New Roman"/>
+            </w:rPr>
+            <w:t>Оглавление</w:t>
+          </w:r>
         </w:p>
         <w:p>
           <w:pPr>
-            <w:pStyle w:val="31"/>
+            <w:pStyle w:val="12"/>
             <w:tabs>
-              <w:tab w:val="right" w:leader="dot" w:pos="9345"/>
+              <w:tab w:val="right" w:leader="dot" w:pos="9628"/>
             </w:tabs>
             <w:rPr>
               <w:rFonts w:asciiTheme="minorHAnsi" w:eastAsiaTheme="minorEastAsia" w:hAnsiTheme="minorHAnsi"/>
@@ -603,13 +608,13 @@
               <w:lang w:eastAsia="ru-RU"/>
             </w:rPr>
           </w:pPr>
-          <w:hyperlink w:anchor="_Toc198716426" w:history="1">
+          <w:hyperlink w:anchor="_Toc198732949" w:history="1">
             <w:r>
               <w:rPr>
                 <w:rStyle w:val="a8"/>
                 <w:noProof/>
               </w:rPr>
-              <w:t>Оглавление</w:t>
+              <w:t>Введение</w:t>
             </w:r>
             <w:r>
               <w:rPr>
@@ -630,7 +635,7 @@
                 <w:noProof/>
                 <w:webHidden/>
               </w:rPr>
-              <w:instrText xml:space="preserve"> PAGEREF _Toc198716426 \h </w:instrText>
+              <w:instrText xml:space="preserve"> PAGEREF _Toc198732949 \h </w:instrText>
             </w:r>
             <w:r>
               <w:rPr>
@@ -650,7 +655,7 @@
                 <w:noProof/>
                 <w:webHidden/>
               </w:rPr>
-              <w:t>2</w:t>
+              <w:t>3</w:t>
             </w:r>
             <w:r>
               <w:rPr>
@@ -665,7 +670,7 @@
           <w:pPr>
             <w:pStyle w:val="12"/>
             <w:tabs>
-              <w:tab w:val="right" w:leader="dot" w:pos="9345"/>
+              <w:tab w:val="right" w:leader="dot" w:pos="9628"/>
             </w:tabs>
             <w:rPr>
               <w:rFonts w:asciiTheme="minorHAnsi" w:eastAsiaTheme="minorEastAsia" w:hAnsiTheme="minorHAnsi"/>
@@ -674,13 +679,13 @@
               <w:lang w:eastAsia="ru-RU"/>
             </w:rPr>
           </w:pPr>
-          <w:hyperlink w:anchor="_Toc198716427" w:history="1">
+          <w:hyperlink w:anchor="_Toc198732950" w:history="1">
             <w:r>
               <w:rPr>
                 <w:rStyle w:val="a8"/>
                 <w:noProof/>
               </w:rPr>
-              <w:t>ВВЕДЕНИЕ</w:t>
+              <w:t>Глава 1. Постановка задачи. Основные определения и понятия. Краткий обзор основных свойств малых молекул</w:t>
             </w:r>
             <w:r>
               <w:rPr>
@@ -701,7 +706,7 @@
                 <w:noProof/>
                 <w:webHidden/>
               </w:rPr>
-              <w:instrText xml:space="preserve"> PAGEREF _Toc198716427 \h </w:instrText>
+              <w:instrText xml:space="preserve"> PAGEREF _Toc198732950 \h </w:instrText>
             </w:r>
             <w:r>
               <w:rPr>
@@ -721,7 +726,7 @@
                 <w:noProof/>
                 <w:webHidden/>
               </w:rPr>
-              <w:t>3</w:t>
+              <w:t>4</w:t>
             </w:r>
             <w:r>
               <w:rPr>
@@ -736,7 +741,8 @@
           <w:pPr>
             <w:pStyle w:val="12"/>
             <w:tabs>
-              <w:tab w:val="right" w:leader="dot" w:pos="9345"/>
+              <w:tab w:val="left" w:pos="660"/>
+              <w:tab w:val="right" w:leader="dot" w:pos="9628"/>
             </w:tabs>
             <w:rPr>
               <w:rFonts w:asciiTheme="minorHAnsi" w:eastAsiaTheme="minorEastAsia" w:hAnsiTheme="minorHAnsi"/>
@@ -745,23 +751,39 @@
               <w:lang w:eastAsia="ru-RU"/>
             </w:rPr>
           </w:pPr>
-          <w:hyperlink w:anchor="_Toc198716428" w:history="1">
+          <w:hyperlink w:anchor="_Toc198732951" w:history="1">
             <w:r>
               <w:rPr>
                 <w:rStyle w:val="a8"/>
                 <w:noProof/>
               </w:rPr>
-              <w:t>Глава 1. Постановка задачи. Основные определения и понятия. Краткий обзор основных свойств малых молекул</w:t>
-            </w:r>
-            <w:r>
-              <w:rPr>
-                <w:noProof/>
-                <w:webHidden/>
+              <w:t>1.1.</w:t>
+            </w:r>
+            <w:r>
+              <w:rPr>
+                <w:rFonts w:asciiTheme="minorHAnsi" w:eastAsiaTheme="minorEastAsia" w:hAnsiTheme="minorHAnsi"/>
+                <w:noProof/>
+                <w:sz w:val="22"/>
+                <w:lang w:eastAsia="ru-RU"/>
               </w:rPr>
               <w:tab/>
             </w:r>
             <w:r>
               <w:rPr>
+                <w:rStyle w:val="a8"/>
+                <w:noProof/>
+              </w:rPr>
+              <w:t>Основные определения и понятия</w:t>
+            </w:r>
+            <w:r>
+              <w:rPr>
+                <w:noProof/>
+                <w:webHidden/>
+              </w:rPr>
+              <w:tab/>
+            </w:r>
+            <w:r>
+              <w:rPr>
                 <w:noProof/>
                 <w:webHidden/>
               </w:rPr>
@@ -772,7 +794,7 @@
                 <w:noProof/>
                 <w:webHidden/>
               </w:rPr>
-              <w:instrText xml:space="preserve"> PAGEREF _Toc198716428 \h </w:instrText>
+              <w:instrText xml:space="preserve"> PAGEREF _Toc198732951 \h </w:instrText>
             </w:r>
             <w:r>
               <w:rPr>
@@ -808,7 +830,7 @@
             <w:pStyle w:val="12"/>
             <w:tabs>
               <w:tab w:val="left" w:pos="660"/>
-              <w:tab w:val="right" w:leader="dot" w:pos="9345"/>
+              <w:tab w:val="right" w:leader="dot" w:pos="9628"/>
             </w:tabs>
             <w:rPr>
               <w:rFonts w:asciiTheme="minorHAnsi" w:eastAsiaTheme="minorEastAsia" w:hAnsiTheme="minorHAnsi"/>
@@ -817,13 +839,13 @@
               <w:lang w:eastAsia="ru-RU"/>
             </w:rPr>
           </w:pPr>
-          <w:hyperlink w:anchor="_Toc198716429" w:history="1">
+          <w:hyperlink w:anchor="_Toc198732952" w:history="1">
             <w:r>
               <w:rPr>
                 <w:rStyle w:val="a8"/>
                 <w:noProof/>
               </w:rPr>
-              <w:t>1.1.</w:t>
+              <w:t>1.2.</w:t>
             </w:r>
             <w:r>
               <w:rPr>
@@ -839,7 +861,7 @@
                 <w:rStyle w:val="a8"/>
                 <w:noProof/>
               </w:rPr>
-              <w:t>Основные определения и понятия</w:t>
+              <w:t>Свойства малых молекул</w:t>
             </w:r>
             <w:r>
               <w:rPr>
@@ -860,7 +882,7 @@
                 <w:noProof/>
                 <w:webHidden/>
               </w:rPr>
-              <w:instrText xml:space="preserve"> PAGEREF _Toc198716429 \h </w:instrText>
+              <w:instrText xml:space="preserve"> PAGEREF _Toc198732952 \h </w:instrText>
             </w:r>
             <w:r>
               <w:rPr>
@@ -896,7 +918,7 @@
             <w:pStyle w:val="12"/>
             <w:tabs>
               <w:tab w:val="left" w:pos="660"/>
-              <w:tab w:val="right" w:leader="dot" w:pos="9345"/>
+              <w:tab w:val="right" w:leader="dot" w:pos="9628"/>
             </w:tabs>
             <w:rPr>
               <w:rFonts w:asciiTheme="minorHAnsi" w:eastAsiaTheme="minorEastAsia" w:hAnsiTheme="minorHAnsi"/>
@@ -905,13 +927,14 @@
               <w:lang w:eastAsia="ru-RU"/>
             </w:rPr>
           </w:pPr>
-          <w:hyperlink w:anchor="_Toc198716430" w:history="1">
+          <w:hyperlink w:anchor="_Toc198732953" w:history="1">
             <w:r>
               <w:rPr>
                 <w:rStyle w:val="a8"/>
                 <w:noProof/>
-              </w:rPr>
-              <w:t>1.2.</w:t>
+                <w:lang w:val="en-US"/>
+              </w:rPr>
+              <w:t>1.3.</w:t>
             </w:r>
             <w:r>
               <w:rPr>
@@ -926,8 +949,9 @@
               <w:rPr>
                 <w:rStyle w:val="a8"/>
                 <w:noProof/>
-              </w:rPr>
-              <w:t>Свойства малых молекул</w:t>
+                <w:lang w:val="en-US"/>
+              </w:rPr>
+              <w:t>ADMET</w:t>
             </w:r>
             <w:r>
               <w:rPr>
@@ -948,7 +972,7 @@
                 <w:noProof/>
                 <w:webHidden/>
               </w:rPr>
-              <w:instrText xml:space="preserve"> PAGEREF _Toc198716430 \h </w:instrText>
+              <w:instrText xml:space="preserve"> PAGEREF _Toc198732953 \h </w:instrText>
             </w:r>
             <w:r>
               <w:rPr>
@@ -984,7 +1008,7 @@
             <w:pStyle w:val="12"/>
             <w:tabs>
               <w:tab w:val="left" w:pos="660"/>
-              <w:tab w:val="right" w:leader="dot" w:pos="9345"/>
+              <w:tab w:val="right" w:leader="dot" w:pos="9628"/>
             </w:tabs>
             <w:rPr>
               <w:rFonts w:asciiTheme="minorHAnsi" w:eastAsiaTheme="minorEastAsia" w:hAnsiTheme="minorHAnsi"/>
@@ -993,14 +1017,14 @@
               <w:lang w:eastAsia="ru-RU"/>
             </w:rPr>
           </w:pPr>
-          <w:hyperlink w:anchor="_Toc198716431" w:history="1">
+          <w:hyperlink w:anchor="_Toc198732954" w:history="1">
             <w:r>
               <w:rPr>
                 <w:rStyle w:val="a8"/>
                 <w:noProof/>
                 <w:lang w:val="en-US"/>
               </w:rPr>
-              <w:t>1.3.</w:t>
+              <w:t>1.4.</w:t>
             </w:r>
             <w:r>
               <w:rPr>
@@ -1015,9 +1039,8 @@
               <w:rPr>
                 <w:rStyle w:val="a8"/>
                 <w:noProof/>
-                <w:lang w:val="en-US"/>
-              </w:rPr>
-              <w:t>ADMET</w:t>
+              </w:rPr>
+              <w:t>Липофильность</w:t>
             </w:r>
             <w:r>
               <w:rPr>
@@ -1038,7 +1061,7 @@
                 <w:noProof/>
                 <w:webHidden/>
               </w:rPr>
-              <w:instrText xml:space="preserve"> PAGEREF _Toc198716431 \h </w:instrText>
+              <w:instrText xml:space="preserve"> PAGEREF _Toc198732954 \h </w:instrText>
             </w:r>
             <w:r>
               <w:rPr>
@@ -1058,7 +1081,7 @@
                 <w:noProof/>
                 <w:webHidden/>
               </w:rPr>
-              <w:t>5</w:t>
+              <w:t>6</w:t>
             </w:r>
             <w:r>
               <w:rPr>
@@ -1074,7 +1097,7 @@
             <w:pStyle w:val="12"/>
             <w:tabs>
               <w:tab w:val="left" w:pos="660"/>
-              <w:tab w:val="right" w:leader="dot" w:pos="9345"/>
+              <w:tab w:val="right" w:leader="dot" w:pos="9628"/>
             </w:tabs>
             <w:rPr>
               <w:rFonts w:asciiTheme="minorHAnsi" w:eastAsiaTheme="minorEastAsia" w:hAnsiTheme="minorHAnsi"/>
@@ -1083,14 +1106,13 @@
               <w:lang w:eastAsia="ru-RU"/>
             </w:rPr>
           </w:pPr>
-          <w:hyperlink w:anchor="_Toc198716432" w:history="1">
+          <w:hyperlink w:anchor="_Toc198732955" w:history="1">
             <w:r>
               <w:rPr>
                 <w:rStyle w:val="a8"/>
                 <w:noProof/>
-                <w:lang w:val="en-US"/>
-              </w:rPr>
-              <w:t>1.4.</w:t>
+              </w:rPr>
+              <w:t>1.5.</w:t>
             </w:r>
             <w:r>
               <w:rPr>
@@ -1106,7 +1128,7 @@
                 <w:rStyle w:val="a8"/>
                 <w:noProof/>
               </w:rPr>
-              <w:t>Липофильность</w:t>
+              <w:t>Обоснование актуальности задачи предсказания свойств малых молекул.</w:t>
             </w:r>
             <w:r>
               <w:rPr>
@@ -1127,7 +1149,7 @@
                 <w:noProof/>
                 <w:webHidden/>
               </w:rPr>
-              <w:instrText xml:space="preserve"> PAGEREF _Toc198716432 \h </w:instrText>
+              <w:instrText xml:space="preserve"> PAGEREF _Toc198732955 \h </w:instrText>
             </w:r>
             <w:r>
               <w:rPr>
@@ -1147,7 +1169,7 @@
                 <w:noProof/>
                 <w:webHidden/>
               </w:rPr>
-              <w:t>6</w:t>
+              <w:t>7</w:t>
             </w:r>
             <w:r>
               <w:rPr>
@@ -1162,8 +1184,7 @@
           <w:pPr>
             <w:pStyle w:val="12"/>
             <w:tabs>
-              <w:tab w:val="left" w:pos="660"/>
-              <w:tab w:val="right" w:leader="dot" w:pos="9345"/>
+              <w:tab w:val="right" w:leader="dot" w:pos="9628"/>
             </w:tabs>
             <w:rPr>
               <w:rFonts w:asciiTheme="minorHAnsi" w:eastAsiaTheme="minorEastAsia" w:hAnsiTheme="minorHAnsi"/>
@@ -1172,39 +1193,23 @@
               <w:lang w:eastAsia="ru-RU"/>
             </w:rPr>
           </w:pPr>
-          <w:hyperlink w:anchor="_Toc198716433" w:history="1">
+          <w:hyperlink w:anchor="_Toc198732956" w:history="1">
             <w:r>
               <w:rPr>
                 <w:rStyle w:val="a8"/>
                 <w:noProof/>
               </w:rPr>
-              <w:t>1.5.</w:t>
-            </w:r>
-            <w:r>
-              <w:rPr>
-                <w:rFonts w:asciiTheme="minorHAnsi" w:eastAsiaTheme="minorEastAsia" w:hAnsiTheme="minorHAnsi"/>
-                <w:noProof/>
-                <w:sz w:val="22"/>
-                <w:lang w:eastAsia="ru-RU"/>
+              <w:t>Глава 2. Краткий обзор методов машинного обучения для решения задачи предсказания свойств малых молекул.</w:t>
+            </w:r>
+            <w:r>
+              <w:rPr>
+                <w:noProof/>
+                <w:webHidden/>
               </w:rPr>
               <w:tab/>
             </w:r>
             <w:r>
               <w:rPr>
-                <w:rStyle w:val="a8"/>
-                <w:noProof/>
-              </w:rPr>
-              <w:t>Обоснование актуальности задачи предсказания свойств малых молекул.</w:t>
-            </w:r>
-            <w:r>
-              <w:rPr>
-                <w:noProof/>
-                <w:webHidden/>
-              </w:rPr>
-              <w:tab/>
-            </w:r>
-            <w:r>
-              <w:rPr>
                 <w:noProof/>
                 <w:webHidden/>
               </w:rPr>
@@ -1215,7 +1220,7 @@
                 <w:noProof/>
                 <w:webHidden/>
               </w:rPr>
-              <w:instrText xml:space="preserve"> PAGEREF _Toc198716433 \h </w:instrText>
+              <w:instrText xml:space="preserve"> PAGEREF _Toc198732956 \h </w:instrText>
             </w:r>
             <w:r>
               <w:rPr>
@@ -1235,7 +1240,7 @@
                 <w:noProof/>
                 <w:webHidden/>
               </w:rPr>
-              <w:t>7</w:t>
+              <w:t>9</w:t>
             </w:r>
             <w:r>
               <w:rPr>
@@ -1250,7 +1255,7 @@
           <w:pPr>
             <w:pStyle w:val="12"/>
             <w:tabs>
-              <w:tab w:val="right" w:leader="dot" w:pos="9345"/>
+              <w:tab w:val="right" w:leader="dot" w:pos="9628"/>
             </w:tabs>
             <w:rPr>
               <w:rFonts w:asciiTheme="minorHAnsi" w:eastAsiaTheme="minorEastAsia" w:hAnsiTheme="minorHAnsi"/>
@@ -1259,13 +1264,28 @@
               <w:lang w:eastAsia="ru-RU"/>
             </w:rPr>
           </w:pPr>
-          <w:hyperlink w:anchor="_Toc198716434" w:history="1">
+          <w:hyperlink w:anchor="_Toc198732957" w:history="1">
             <w:r>
               <w:rPr>
                 <w:rStyle w:val="a8"/>
                 <w:noProof/>
               </w:rPr>
-              <w:t>Глава 2. Краткий обзор методов машинного обучения для решения задачи предсказания свойств малых молекул.</w:t>
+              <w:t>2.1 Графовые нейронные сети (</w:t>
+            </w:r>
+            <w:r>
+              <w:rPr>
+                <w:rStyle w:val="a8"/>
+                <w:noProof/>
+                <w:lang w:val="en-US"/>
+              </w:rPr>
+              <w:t>GNN</w:t>
+            </w:r>
+            <w:r>
+              <w:rPr>
+                <w:rStyle w:val="a8"/>
+                <w:noProof/>
+              </w:rPr>
+              <w:t>)</w:t>
             </w:r>
             <w:r>
               <w:rPr>
@@ -1286,7 +1306,7 @@
                 <w:noProof/>
                 <w:webHidden/>
               </w:rPr>
-              <w:instrText xml:space="preserve"> PAGEREF _Toc198716434 \h </w:instrText>
+              <w:instrText xml:space="preserve"> PAGEREF _Toc198732957 \h </w:instrText>
             </w:r>
             <w:r>
               <w:rPr>
@@ -1321,7 +1341,7 @@
           <w:pPr>
             <w:pStyle w:val="12"/>
             <w:tabs>
-              <w:tab w:val="right" w:leader="dot" w:pos="9345"/>
+              <w:tab w:val="right" w:leader="dot" w:pos="9628"/>
             </w:tabs>
             <w:rPr>
               <w:rFonts w:asciiTheme="minorHAnsi" w:eastAsiaTheme="minorEastAsia" w:hAnsiTheme="minorHAnsi"/>
@@ -1330,28 +1350,13 @@
               <w:lang w:eastAsia="ru-RU"/>
             </w:rPr>
           </w:pPr>
-          <w:hyperlink w:anchor="_Toc198716435" w:history="1">
+          <w:hyperlink w:anchor="_Toc198732958" w:history="1">
             <w:r>
               <w:rPr>
                 <w:rStyle w:val="a8"/>
                 <w:noProof/>
               </w:rPr>
-              <w:t>2.1 Графовые нейронные сети (</w:t>
-            </w:r>
-            <w:r>
-              <w:rPr>
-                <w:rStyle w:val="a8"/>
-                <w:noProof/>
-                <w:lang w:val="en-US"/>
-              </w:rPr>
-              <w:t>GNN</w:t>
-            </w:r>
-            <w:r>
-              <w:rPr>
-                <w:rStyle w:val="a8"/>
-                <w:noProof/>
-              </w:rPr>
-              <w:t>)</w:t>
+              <w:t>2.2 Стандартные трансформеры</w:t>
             </w:r>
             <w:r>
               <w:rPr>
@@ -1372,7 +1377,7 @@
                 <w:noProof/>
                 <w:webHidden/>
               </w:rPr>
-              <w:instrText xml:space="preserve"> PAGEREF _Toc198716435 \h </w:instrText>
+              <w:instrText xml:space="preserve"> PAGEREF _Toc198732958 \h </w:instrText>
             </w:r>
             <w:r>
               <w:rPr>
@@ -1407,7 +1412,7 @@
           <w:pPr>
             <w:pStyle w:val="12"/>
             <w:tabs>
-              <w:tab w:val="right" w:leader="dot" w:pos="9345"/>
+              <w:tab w:val="right" w:leader="dot" w:pos="9628"/>
             </w:tabs>
             <w:rPr>
               <w:rFonts w:asciiTheme="minorHAnsi" w:eastAsiaTheme="minorEastAsia" w:hAnsiTheme="minorHAnsi"/>
@@ -1416,13 +1421,21 @@
               <w:lang w:eastAsia="ru-RU"/>
             </w:rPr>
           </w:pPr>
-          <w:hyperlink w:anchor="_Toc198716436" w:history="1">
+          <w:hyperlink w:anchor="_Toc198732959" w:history="1">
             <w:r>
               <w:rPr>
                 <w:rStyle w:val="a8"/>
                 <w:noProof/>
               </w:rPr>
-              <w:t>2.2 Стандартные трансформеры</w:t>
+              <w:t xml:space="preserve">2.3. </w:t>
+            </w:r>
+            <w:r>
+              <w:rPr>
+                <w:rStyle w:val="a8"/>
+                <w:noProof/>
+                <w:lang w:val="en-US"/>
+              </w:rPr>
+              <w:t>BERT</w:t>
             </w:r>
             <w:r>
               <w:rPr>
@@ -1443,7 +1456,7 @@
                 <w:noProof/>
                 <w:webHidden/>
               </w:rPr>
-              <w:instrText xml:space="preserve"> PAGEREF _Toc198716436 \h </w:instrText>
+              <w:instrText xml:space="preserve"> PAGEREF _Toc198732959 \h </w:instrText>
             </w:r>
             <w:r>
               <w:rPr>
@@ -1463,7 +1476,7 @@
                 <w:noProof/>
                 <w:webHidden/>
               </w:rPr>
-              <w:t>9</w:t>
+              <w:t>10</w:t>
             </w:r>
             <w:r>
               <w:rPr>
@@ -1478,7 +1491,7 @@
           <w:pPr>
             <w:pStyle w:val="12"/>
             <w:tabs>
-              <w:tab w:val="right" w:leader="dot" w:pos="9345"/>
+              <w:tab w:val="right" w:leader="dot" w:pos="9628"/>
             </w:tabs>
             <w:rPr>
               <w:rFonts w:asciiTheme="minorHAnsi" w:eastAsiaTheme="minorEastAsia" w:hAnsiTheme="minorHAnsi"/>
@@ -1487,21 +1500,13 @@
               <w:lang w:eastAsia="ru-RU"/>
             </w:rPr>
           </w:pPr>
-          <w:hyperlink w:anchor="_Toc198716437" w:history="1">
+          <w:hyperlink w:anchor="_Toc198732960" w:history="1">
             <w:r>
               <w:rPr>
                 <w:rStyle w:val="a8"/>
                 <w:noProof/>
               </w:rPr>
-              <w:t xml:space="preserve">2.3. </w:t>
-            </w:r>
-            <w:r>
-              <w:rPr>
-                <w:rStyle w:val="a8"/>
-                <w:noProof/>
-                <w:lang w:val="en-US"/>
-              </w:rPr>
-              <w:t>BERT</w:t>
+              <w:t>2.4. Классические методы</w:t>
             </w:r>
             <w:r>
               <w:rPr>
@@ -1522,7 +1527,7 @@
                 <w:noProof/>
                 <w:webHidden/>
               </w:rPr>
-              <w:instrText xml:space="preserve"> PAGEREF _Toc198716437 \h </w:instrText>
+              <w:instrText xml:space="preserve"> PAGEREF _Toc198732960 \h </w:instrText>
             </w:r>
             <w:r>
               <w:rPr>
@@ -1542,7 +1547,7 @@
                 <w:noProof/>
                 <w:webHidden/>
               </w:rPr>
-              <w:t>10</w:t>
+              <w:t>11</w:t>
             </w:r>
             <w:r>
               <w:rPr>
@@ -1557,7 +1562,7 @@
           <w:pPr>
             <w:pStyle w:val="12"/>
             <w:tabs>
-              <w:tab w:val="right" w:leader="dot" w:pos="9345"/>
+              <w:tab w:val="right" w:leader="dot" w:pos="9628"/>
             </w:tabs>
             <w:rPr>
               <w:rFonts w:asciiTheme="minorHAnsi" w:eastAsiaTheme="minorEastAsia" w:hAnsiTheme="minorHAnsi"/>
@@ -1566,13 +1571,13 @@
               <w:lang w:eastAsia="ru-RU"/>
             </w:rPr>
           </w:pPr>
-          <w:hyperlink w:anchor="_Toc198716438" w:history="1">
+          <w:hyperlink w:anchor="_Toc198732961" w:history="1">
             <w:r>
               <w:rPr>
                 <w:rStyle w:val="a8"/>
                 <w:noProof/>
               </w:rPr>
-              <w:t>2.4. Классические методы</w:t>
+              <w:t>Глава 3. Постановка целей и задач практической работы. Обоснование выбора средств для достижения поставленных целей. Выбор оцениваемых моделей и датасета.</w:t>
             </w:r>
             <w:r>
               <w:rPr>
@@ -1593,7 +1598,7 @@
                 <w:noProof/>
                 <w:webHidden/>
               </w:rPr>
-              <w:instrText xml:space="preserve"> PAGEREF _Toc198716438 \h </w:instrText>
+              <w:instrText xml:space="preserve"> PAGEREF _Toc198732961 \h </w:instrText>
             </w:r>
             <w:r>
               <w:rPr>
@@ -1613,7 +1618,7 @@
                 <w:noProof/>
                 <w:webHidden/>
               </w:rPr>
-              <w:t>11</w:t>
+              <w:t>12</w:t>
             </w:r>
             <w:r>
               <w:rPr>
@@ -1628,7 +1633,7 @@
           <w:pPr>
             <w:pStyle w:val="12"/>
             <w:tabs>
-              <w:tab w:val="right" w:leader="dot" w:pos="9345"/>
+              <w:tab w:val="right" w:leader="dot" w:pos="9628"/>
             </w:tabs>
             <w:rPr>
               <w:rFonts w:asciiTheme="minorHAnsi" w:eastAsiaTheme="minorEastAsia" w:hAnsiTheme="minorHAnsi"/>
@@ -1637,13 +1642,13 @@
               <w:lang w:eastAsia="ru-RU"/>
             </w:rPr>
           </w:pPr>
-          <w:hyperlink w:anchor="_Toc198716439" w:history="1">
+          <w:hyperlink w:anchor="_Toc198732962" w:history="1">
             <w:r>
               <w:rPr>
                 <w:rStyle w:val="a8"/>
                 <w:noProof/>
               </w:rPr>
-              <w:t>Глава 3. Постановка целей и задач практической работы. Обоснование выбора средств для достижения поставленных целей. Выбор оцениваемых моделей и датасета.</w:t>
+              <w:t>3.1 Постановка задачи практической части.</w:t>
             </w:r>
             <w:r>
               <w:rPr>
@@ -1664,7 +1669,7 @@
                 <w:noProof/>
                 <w:webHidden/>
               </w:rPr>
-              <w:instrText xml:space="preserve"> PAGEREF _Toc198716439 \h </w:instrText>
+              <w:instrText xml:space="preserve"> PAGEREF _Toc198732962 \h </w:instrText>
             </w:r>
             <w:r>
               <w:rPr>
@@ -1684,7 +1689,7 @@
                 <w:noProof/>
                 <w:webHidden/>
               </w:rPr>
-              <w:t>13</w:t>
+              <w:t>12</w:t>
             </w:r>
             <w:r>
               <w:rPr>
@@ -1699,7 +1704,7 @@
           <w:pPr>
             <w:pStyle w:val="12"/>
             <w:tabs>
-              <w:tab w:val="right" w:leader="dot" w:pos="9345"/>
+              <w:tab w:val="right" w:leader="dot" w:pos="9628"/>
             </w:tabs>
             <w:rPr>
               <w:rFonts w:asciiTheme="minorHAnsi" w:eastAsiaTheme="minorEastAsia" w:hAnsiTheme="minorHAnsi"/>
@@ -1708,13 +1713,13 @@
               <w:lang w:eastAsia="ru-RU"/>
             </w:rPr>
           </w:pPr>
-          <w:hyperlink w:anchor="_Toc198716440" w:history="1">
+          <w:hyperlink w:anchor="_Toc198732963" w:history="1">
             <w:r>
               <w:rPr>
                 <w:rStyle w:val="a8"/>
                 <w:noProof/>
               </w:rPr>
-              <w:t>3.1 Постановка задачи практической части.</w:t>
+              <w:t>3.2. Выбор моделей для сравнительного анализа и его обоснование.</w:t>
             </w:r>
             <w:r>
               <w:rPr>
@@ -1735,7 +1740,7 @@
                 <w:noProof/>
                 <w:webHidden/>
               </w:rPr>
-              <w:instrText xml:space="preserve"> PAGEREF _Toc198716440 \h </w:instrText>
+              <w:instrText xml:space="preserve"> PAGEREF _Toc198732963 \h </w:instrText>
             </w:r>
             <w:r>
               <w:rPr>
@@ -1770,7 +1775,8 @@
           <w:pPr>
             <w:pStyle w:val="12"/>
             <w:tabs>
-              <w:tab w:val="right" w:leader="dot" w:pos="9345"/>
+              <w:tab w:val="left" w:pos="880"/>
+              <w:tab w:val="right" w:leader="dot" w:pos="9628"/>
             </w:tabs>
             <w:rPr>
               <w:rFonts w:asciiTheme="minorHAnsi" w:eastAsiaTheme="minorEastAsia" w:hAnsiTheme="minorHAnsi"/>
@@ -1779,23 +1785,40 @@
               <w:lang w:eastAsia="ru-RU"/>
             </w:rPr>
           </w:pPr>
-          <w:hyperlink w:anchor="_Toc198716441" w:history="1">
+          <w:hyperlink w:anchor="_Toc198732964" w:history="1">
             <w:r>
               <w:rPr>
                 <w:rStyle w:val="a8"/>
                 <w:noProof/>
               </w:rPr>
-              <w:t>3.2. Выбор моделей для сравнительного анализа и его обоснование.</w:t>
-            </w:r>
-            <w:r>
-              <w:rPr>
-                <w:noProof/>
-                <w:webHidden/>
+              <w:t>3.2.1.</w:t>
+            </w:r>
+            <w:r>
+              <w:rPr>
+                <w:rFonts w:asciiTheme="minorHAnsi" w:eastAsiaTheme="minorEastAsia" w:hAnsiTheme="minorHAnsi"/>
+                <w:noProof/>
+                <w:sz w:val="22"/>
+                <w:lang w:eastAsia="ru-RU"/>
               </w:rPr>
               <w:tab/>
             </w:r>
             <w:r>
               <w:rPr>
+                <w:rStyle w:val="a8"/>
+                <w:noProof/>
+                <w:lang w:val="en-US"/>
+              </w:rPr>
+              <w:t>BERT</w:t>
+            </w:r>
+            <w:r>
+              <w:rPr>
+                <w:noProof/>
+                <w:webHidden/>
+              </w:rPr>
+              <w:tab/>
+            </w:r>
+            <w:r>
+              <w:rPr>
                 <w:noProof/>
                 <w:webHidden/>
               </w:rPr>
@@ -1806,7 +1829,7 @@
                 <w:noProof/>
                 <w:webHidden/>
               </w:rPr>
-              <w:instrText xml:space="preserve"> PAGEREF _Toc198716441 \h </w:instrText>
+              <w:instrText xml:space="preserve"> PAGEREF _Toc198732964 \h </w:instrText>
             </w:r>
             <w:r>
               <w:rPr>
@@ -1826,7 +1849,7 @@
                 <w:noProof/>
                 <w:webHidden/>
               </w:rPr>
-              <w:t>14</w:t>
+              <w:t>13</w:t>
             </w:r>
             <w:r>
               <w:rPr>
@@ -1842,7 +1865,7 @@
             <w:pStyle w:val="12"/>
             <w:tabs>
               <w:tab w:val="left" w:pos="880"/>
-              <w:tab w:val="right" w:leader="dot" w:pos="9345"/>
+              <w:tab w:val="right" w:leader="dot" w:pos="9628"/>
             </w:tabs>
             <w:rPr>
               <w:rFonts w:asciiTheme="minorHAnsi" w:eastAsiaTheme="minorEastAsia" w:hAnsiTheme="minorHAnsi"/>
@@ -1851,13 +1874,13 @@
               <w:lang w:eastAsia="ru-RU"/>
             </w:rPr>
           </w:pPr>
-          <w:hyperlink w:anchor="_Toc198716442" w:history="1">
+          <w:hyperlink w:anchor="_Toc198732965" w:history="1">
             <w:r>
               <w:rPr>
                 <w:rStyle w:val="a8"/>
                 <w:noProof/>
               </w:rPr>
-              <w:t>3.2.1.</w:t>
+              <w:t>3.2.2.</w:t>
             </w:r>
             <w:r>
               <w:rPr>
@@ -1874,7 +1897,7 @@
                 <w:noProof/>
                 <w:lang w:val="en-US"/>
               </w:rPr>
-              <w:t>BERT</w:t>
+              <w:t>GCN</w:t>
             </w:r>
             <w:r>
               <w:rPr>
@@ -1895,7 +1918,7 @@
                 <w:noProof/>
                 <w:webHidden/>
               </w:rPr>
-              <w:instrText xml:space="preserve"> PAGEREF _Toc198716442 \h </w:instrText>
+              <w:instrText xml:space="preserve"> PAGEREF _Toc198732965 \h </w:instrText>
             </w:r>
             <w:r>
               <w:rPr>
@@ -1915,7 +1938,7 @@
                 <w:noProof/>
                 <w:webHidden/>
               </w:rPr>
-              <w:t>14</w:t>
+              <w:t>15</w:t>
             </w:r>
             <w:r>
               <w:rPr>
@@ -1931,7 +1954,7 @@
             <w:pStyle w:val="12"/>
             <w:tabs>
               <w:tab w:val="left" w:pos="880"/>
-              <w:tab w:val="right" w:leader="dot" w:pos="9345"/>
+              <w:tab w:val="right" w:leader="dot" w:pos="9628"/>
             </w:tabs>
             <w:rPr>
               <w:rFonts w:asciiTheme="minorHAnsi" w:eastAsiaTheme="minorEastAsia" w:hAnsiTheme="minorHAnsi"/>
@@ -1940,13 +1963,14 @@
               <w:lang w:eastAsia="ru-RU"/>
             </w:rPr>
           </w:pPr>
-          <w:hyperlink w:anchor="_Toc198716443" w:history="1">
+          <w:hyperlink w:anchor="_Toc198732966" w:history="1">
             <w:r>
               <w:rPr>
                 <w:rStyle w:val="a8"/>
                 <w:noProof/>
-              </w:rPr>
-              <w:t>3.2.2.</w:t>
+                <w:lang w:val="en-US"/>
+              </w:rPr>
+              <w:t>3.2.3.</w:t>
             </w:r>
             <w:r>
               <w:rPr>
@@ -1963,7 +1987,7 @@
                 <w:noProof/>
                 <w:lang w:val="en-US"/>
               </w:rPr>
-              <w:t>GNN</w:t>
+              <w:t>Random Forest</w:t>
             </w:r>
             <w:r>
               <w:rPr>
@@ -1984,7 +2008,7 @@
                 <w:noProof/>
                 <w:webHidden/>
               </w:rPr>
-              <w:instrText xml:space="preserve"> PAGEREF _Toc198716443 \h </w:instrText>
+              <w:instrText xml:space="preserve"> PAGEREF _Toc198732966 \h </w:instrText>
             </w:r>
             <w:r>
               <w:rPr>
@@ -2019,8 +2043,8 @@
           <w:pPr>
             <w:pStyle w:val="12"/>
             <w:tabs>
-              <w:tab w:val="left" w:pos="880"/>
-              <w:tab w:val="right" w:leader="dot" w:pos="9345"/>
+              <w:tab w:val="left" w:pos="660"/>
+              <w:tab w:val="right" w:leader="dot" w:pos="9628"/>
             </w:tabs>
             <w:rPr>
               <w:rFonts w:asciiTheme="minorHAnsi" w:eastAsiaTheme="minorEastAsia" w:hAnsiTheme="minorHAnsi"/>
@@ -2029,14 +2053,13 @@
               <w:lang w:eastAsia="ru-RU"/>
             </w:rPr>
           </w:pPr>
-          <w:hyperlink w:anchor="_Toc198716444" w:history="1">
+          <w:hyperlink w:anchor="_Toc198732967" w:history="1">
             <w:r>
               <w:rPr>
                 <w:rStyle w:val="a8"/>
                 <w:noProof/>
-                <w:lang w:val="en-US"/>
-              </w:rPr>
-              <w:t>3.2.3.</w:t>
+              </w:rPr>
+              <w:t>3.3.</w:t>
             </w:r>
             <w:r>
               <w:rPr>
@@ -2051,9 +2074,8 @@
               <w:rPr>
                 <w:rStyle w:val="a8"/>
                 <w:noProof/>
-                <w:lang w:val="en-US"/>
-              </w:rPr>
-              <w:t>Random Forest</w:t>
+              </w:rPr>
+              <w:t>Выбор датасета и его обоснование.</w:t>
             </w:r>
             <w:r>
               <w:rPr>
@@ -2074,7 +2096,7 @@
                 <w:noProof/>
                 <w:webHidden/>
               </w:rPr>
-              <w:instrText xml:space="preserve"> PAGEREF _Toc198716444 \h </w:instrText>
+              <w:instrText xml:space="preserve"> PAGEREF _Toc198732967 \h </w:instrText>
             </w:r>
             <w:r>
               <w:rPr>
@@ -2110,7 +2132,7 @@
             <w:pStyle w:val="12"/>
             <w:tabs>
               <w:tab w:val="left" w:pos="660"/>
-              <w:tab w:val="right" w:leader="dot" w:pos="9345"/>
+              <w:tab w:val="right" w:leader="dot" w:pos="9628"/>
             </w:tabs>
             <w:rPr>
               <w:rFonts w:asciiTheme="minorHAnsi" w:eastAsiaTheme="minorEastAsia" w:hAnsiTheme="minorHAnsi"/>
@@ -2119,13 +2141,13 @@
               <w:lang w:eastAsia="ru-RU"/>
             </w:rPr>
           </w:pPr>
-          <w:hyperlink w:anchor="_Toc198716445" w:history="1">
+          <w:hyperlink w:anchor="_Toc198732968" w:history="1">
             <w:r>
               <w:rPr>
                 <w:rStyle w:val="a8"/>
                 <w:noProof/>
               </w:rPr>
-              <w:t>3.3.</w:t>
+              <w:t>3.4.</w:t>
             </w:r>
             <w:r>
               <w:rPr>
@@ -2141,7 +2163,7 @@
                 <w:rStyle w:val="a8"/>
                 <w:noProof/>
               </w:rPr>
-              <w:t>Выбор датасета и его обоснование.</w:t>
+              <w:t>Обоснование выбора метрики оценки эффективности</w:t>
             </w:r>
             <w:r>
               <w:rPr>
@@ -2162,7 +2184,7 @@
                 <w:noProof/>
                 <w:webHidden/>
               </w:rPr>
-              <w:instrText xml:space="preserve"> PAGEREF _Toc198716445 \h </w:instrText>
+              <w:instrText xml:space="preserve"> PAGEREF _Toc198732968 \h </w:instrText>
             </w:r>
             <w:r>
               <w:rPr>
@@ -2182,7 +2204,7 @@
                 <w:noProof/>
                 <w:webHidden/>
               </w:rPr>
-              <w:t>18</w:t>
+              <w:t>19</w:t>
             </w:r>
             <w:r>
               <w:rPr>
@@ -2197,8 +2219,7 @@
           <w:pPr>
             <w:pStyle w:val="12"/>
             <w:tabs>
-              <w:tab w:val="left" w:pos="660"/>
-              <w:tab w:val="right" w:leader="dot" w:pos="9345"/>
+              <w:tab w:val="right" w:leader="dot" w:pos="9628"/>
             </w:tabs>
             <w:rPr>
               <w:rFonts w:asciiTheme="minorHAnsi" w:eastAsiaTheme="minorEastAsia" w:hAnsiTheme="minorHAnsi"/>
@@ -2207,39 +2228,23 @@
               <w:lang w:eastAsia="ru-RU"/>
             </w:rPr>
           </w:pPr>
-          <w:hyperlink w:anchor="_Toc198716446" w:history="1">
+          <w:hyperlink w:anchor="_Toc198732969" w:history="1">
             <w:r>
               <w:rPr>
                 <w:rStyle w:val="a8"/>
                 <w:noProof/>
               </w:rPr>
-              <w:t>3.4.</w:t>
-            </w:r>
-            <w:r>
-              <w:rPr>
-                <w:rFonts w:asciiTheme="minorHAnsi" w:eastAsiaTheme="minorEastAsia" w:hAnsiTheme="minorHAnsi"/>
-                <w:noProof/>
-                <w:sz w:val="22"/>
-                <w:lang w:eastAsia="ru-RU"/>
+              <w:t>Глава 4. Анализ полученных результатов.</w:t>
+            </w:r>
+            <w:r>
+              <w:rPr>
+                <w:noProof/>
+                <w:webHidden/>
               </w:rPr>
               <w:tab/>
             </w:r>
             <w:r>
               <w:rPr>
-                <w:rStyle w:val="a8"/>
-                <w:noProof/>
-              </w:rPr>
-              <w:t>Обоснование выбора метрики оценки эффективности</w:t>
-            </w:r>
-            <w:r>
-              <w:rPr>
-                <w:noProof/>
-                <w:webHidden/>
-              </w:rPr>
-              <w:tab/>
-            </w:r>
-            <w:r>
-              <w:rPr>
                 <w:noProof/>
                 <w:webHidden/>
               </w:rPr>
@@ -2250,7 +2255,7 @@
                 <w:noProof/>
                 <w:webHidden/>
               </w:rPr>
-              <w:instrText xml:space="preserve"> PAGEREF _Toc198716446 \h </w:instrText>
+              <w:instrText xml:space="preserve"> PAGEREF _Toc198732969 \h </w:instrText>
             </w:r>
             <w:r>
               <w:rPr>
@@ -2270,7 +2275,7 @@
                 <w:noProof/>
                 <w:webHidden/>
               </w:rPr>
-              <w:t>20</w:t>
+              <w:t>21</w:t>
             </w:r>
             <w:r>
               <w:rPr>
@@ -2285,7 +2290,8 @@
           <w:pPr>
             <w:pStyle w:val="12"/>
             <w:tabs>
-              <w:tab w:val="right" w:leader="dot" w:pos="9345"/>
+              <w:tab w:val="left" w:pos="660"/>
+              <w:tab w:val="right" w:leader="dot" w:pos="9628"/>
             </w:tabs>
             <w:rPr>
               <w:rFonts w:asciiTheme="minorHAnsi" w:eastAsiaTheme="minorEastAsia" w:hAnsiTheme="minorHAnsi"/>
@@ -2294,23 +2300,41 @@
               <w:lang w:eastAsia="ru-RU"/>
             </w:rPr>
           </w:pPr>
-          <w:hyperlink w:anchor="_Toc198716447" w:history="1">
+          <w:hyperlink w:anchor="_Toc198732970" w:history="1">
             <w:r>
               <w:rPr>
                 <w:rStyle w:val="a8"/>
                 <w:noProof/>
-              </w:rPr>
-              <w:t>Глава 4. Анализ полученных результатов.</w:t>
-            </w:r>
-            <w:r>
-              <w:rPr>
-                <w:noProof/>
-                <w:webHidden/>
+                <w:lang w:val="en-US"/>
+              </w:rPr>
+              <w:t>4.1.</w:t>
+            </w:r>
+            <w:r>
+              <w:rPr>
+                <w:rFonts w:asciiTheme="minorHAnsi" w:eastAsiaTheme="minorEastAsia" w:hAnsiTheme="minorHAnsi"/>
+                <w:noProof/>
+                <w:sz w:val="22"/>
+                <w:lang w:eastAsia="ru-RU"/>
               </w:rPr>
               <w:tab/>
             </w:r>
             <w:r>
               <w:rPr>
+                <w:rStyle w:val="a8"/>
+                <w:noProof/>
+                <w:lang w:val="en-US"/>
+              </w:rPr>
+              <w:t>BERT</w:t>
+            </w:r>
+            <w:r>
+              <w:rPr>
+                <w:noProof/>
+                <w:webHidden/>
+              </w:rPr>
+              <w:tab/>
+            </w:r>
+            <w:r>
+              <w:rPr>
                 <w:noProof/>
                 <w:webHidden/>
               </w:rPr>
@@ -2321,7 +2345,7 @@
                 <w:noProof/>
                 <w:webHidden/>
               </w:rPr>
-              <w:instrText xml:space="preserve"> PAGEREF _Toc198716447 \h </w:instrText>
+              <w:instrText xml:space="preserve"> PAGEREF _Toc198732970 \h </w:instrText>
             </w:r>
             <w:r>
               <w:rPr>
@@ -2341,7 +2365,7 @@
                 <w:noProof/>
                 <w:webHidden/>
               </w:rPr>
-              <w:t>22</w:t>
+              <w:t>21</w:t>
             </w:r>
             <w:r>
               <w:rPr>
@@ -2357,7 +2381,7 @@
             <w:pStyle w:val="12"/>
             <w:tabs>
               <w:tab w:val="left" w:pos="660"/>
-              <w:tab w:val="right" w:leader="dot" w:pos="9345"/>
+              <w:tab w:val="right" w:leader="dot" w:pos="9628"/>
             </w:tabs>
             <w:rPr>
               <w:rFonts w:asciiTheme="minorHAnsi" w:eastAsiaTheme="minorEastAsia" w:hAnsiTheme="minorHAnsi"/>
@@ -2366,14 +2390,14 @@
               <w:lang w:eastAsia="ru-RU"/>
             </w:rPr>
           </w:pPr>
-          <w:hyperlink w:anchor="_Toc198716448" w:history="1">
+          <w:hyperlink w:anchor="_Toc198732971" w:history="1">
             <w:r>
               <w:rPr>
                 <w:rStyle w:val="a8"/>
                 <w:noProof/>
                 <w:lang w:val="en-US"/>
               </w:rPr>
-              <w:t>4.1.</w:t>
+              <w:t>4.2.</w:t>
             </w:r>
             <w:r>
               <w:rPr>
@@ -2390,7 +2414,7 @@
                 <w:noProof/>
                 <w:lang w:val="en-US"/>
               </w:rPr>
-              <w:t>BERT</w:t>
+              <w:t>GCN</w:t>
             </w:r>
             <w:r>
               <w:rPr>
@@ -2411,7 +2435,7 @@
                 <w:noProof/>
                 <w:webHidden/>
               </w:rPr>
-              <w:instrText xml:space="preserve"> PAGEREF _Toc198716448 \h </w:instrText>
+              <w:instrText xml:space="preserve"> PAGEREF _Toc198732971 \h </w:instrText>
             </w:r>
             <w:r>
               <w:rPr>
@@ -2447,7 +2471,7 @@
             <w:pStyle w:val="12"/>
             <w:tabs>
               <w:tab w:val="left" w:pos="660"/>
-              <w:tab w:val="right" w:leader="dot" w:pos="9345"/>
+              <w:tab w:val="right" w:leader="dot" w:pos="9628"/>
             </w:tabs>
             <w:rPr>
               <w:rFonts w:asciiTheme="minorHAnsi" w:eastAsiaTheme="minorEastAsia" w:hAnsiTheme="minorHAnsi"/>
@@ -2456,14 +2480,14 @@
               <w:lang w:eastAsia="ru-RU"/>
             </w:rPr>
           </w:pPr>
-          <w:hyperlink w:anchor="_Toc198716449" w:history="1">
+          <w:hyperlink w:anchor="_Toc198732972" w:history="1">
             <w:r>
               <w:rPr>
                 <w:rStyle w:val="a8"/>
                 <w:noProof/>
                 <w:lang w:val="en-US"/>
               </w:rPr>
-              <w:t>4.2.</w:t>
+              <w:t>4.3.</w:t>
             </w:r>
             <w:r>
               <w:rPr>
@@ -2480,7 +2504,7 @@
                 <w:noProof/>
                 <w:lang w:val="en-US"/>
               </w:rPr>
-              <w:t>GCN</w:t>
+              <w:t>Random Forest</w:t>
             </w:r>
             <w:r>
               <w:rPr>
@@ -2501,7 +2525,7 @@
                 <w:noProof/>
                 <w:webHidden/>
               </w:rPr>
-              <w:instrText xml:space="preserve"> PAGEREF _Toc198716449 \h </w:instrText>
+              <w:instrText xml:space="preserve"> PAGEREF _Toc198732972 \h </w:instrText>
             </w:r>
             <w:r>
               <w:rPr>
@@ -2521,7 +2545,7 @@
                 <w:noProof/>
                 <w:webHidden/>
               </w:rPr>
-              <w:t>23</w:t>
+              <w:t>22</w:t>
             </w:r>
             <w:r>
               <w:rPr>
@@ -2537,7 +2561,7 @@
             <w:pStyle w:val="12"/>
             <w:tabs>
               <w:tab w:val="left" w:pos="660"/>
-              <w:tab w:val="right" w:leader="dot" w:pos="9345"/>
+              <w:tab w:val="right" w:leader="dot" w:pos="9628"/>
             </w:tabs>
             <w:rPr>
               <w:rFonts w:asciiTheme="minorHAnsi" w:eastAsiaTheme="minorEastAsia" w:hAnsiTheme="minorHAnsi"/>
@@ -2546,14 +2570,14 @@
               <w:lang w:eastAsia="ru-RU"/>
             </w:rPr>
           </w:pPr>
-          <w:hyperlink w:anchor="_Toc198716450" w:history="1">
+          <w:hyperlink w:anchor="_Toc198732973" w:history="1">
             <w:r>
               <w:rPr>
                 <w:rStyle w:val="a8"/>
                 <w:noProof/>
                 <w:lang w:val="en-US"/>
               </w:rPr>
-              <w:t>4.3.</w:t>
+              <w:t>4.4.</w:t>
             </w:r>
             <w:r>
               <w:rPr>
@@ -2568,9 +2592,8 @@
               <w:rPr>
                 <w:rStyle w:val="a8"/>
                 <w:noProof/>
-                <w:lang w:val="en-US"/>
-              </w:rPr>
-              <w:t>Random Forest</w:t>
+              </w:rPr>
+              <w:t>Проведение сравнительного анализа</w:t>
             </w:r>
             <w:r>
               <w:rPr>
@@ -2591,7 +2614,7 @@
                 <w:noProof/>
                 <w:webHidden/>
               </w:rPr>
-              <w:instrText xml:space="preserve"> PAGEREF _Toc198716450 \h </w:instrText>
+              <w:instrText xml:space="preserve"> PAGEREF _Toc198732973 \h </w:instrText>
             </w:r>
             <w:r>
               <w:rPr>
@@ -2626,8 +2649,7 @@
           <w:pPr>
             <w:pStyle w:val="12"/>
             <w:tabs>
-              <w:tab w:val="left" w:pos="660"/>
-              <w:tab w:val="right" w:leader="dot" w:pos="9345"/>
+              <w:tab w:val="right" w:leader="dot" w:pos="9628"/>
             </w:tabs>
             <w:rPr>
               <w:rFonts w:asciiTheme="minorHAnsi" w:eastAsiaTheme="minorEastAsia" w:hAnsiTheme="minorHAnsi"/>
@@ -2636,40 +2658,23 @@
               <w:lang w:eastAsia="ru-RU"/>
             </w:rPr>
           </w:pPr>
-          <w:hyperlink w:anchor="_Toc198716451" w:history="1">
+          <w:hyperlink w:anchor="_Toc198732974" w:history="1">
             <w:r>
               <w:rPr>
                 <w:rStyle w:val="a8"/>
                 <w:noProof/>
-                <w:lang w:val="en-US"/>
-              </w:rPr>
-              <w:t>4.4.</w:t>
-            </w:r>
-            <w:r>
-              <w:rPr>
-                <w:rFonts w:asciiTheme="minorHAnsi" w:eastAsiaTheme="minorEastAsia" w:hAnsiTheme="minorHAnsi"/>
-                <w:noProof/>
-                <w:sz w:val="22"/>
-                <w:lang w:eastAsia="ru-RU"/>
+              </w:rPr>
+              <w:t>Заключение</w:t>
+            </w:r>
+            <w:r>
+              <w:rPr>
+                <w:noProof/>
+                <w:webHidden/>
               </w:rPr>
               <w:tab/>
             </w:r>
             <w:r>
               <w:rPr>
-                <w:rStyle w:val="a8"/>
-                <w:noProof/>
-              </w:rPr>
-              <w:t>Проведение сравнительного анализа</w:t>
-            </w:r>
-            <w:r>
-              <w:rPr>
-                <w:noProof/>
-                <w:webHidden/>
-              </w:rPr>
-              <w:tab/>
-            </w:r>
-            <w:r>
-              <w:rPr>
                 <w:noProof/>
                 <w:webHidden/>
               </w:rPr>
@@ -2680,7 +2685,7 @@
                 <w:noProof/>
                 <w:webHidden/>
               </w:rPr>
-              <w:instrText xml:space="preserve"> PAGEREF _Toc198716451 \h </w:instrText>
+              <w:instrText xml:space="preserve"> PAGEREF _Toc198732974 \h </w:instrText>
             </w:r>
             <w:r>
               <w:rPr>
@@ -2700,7 +2705,7 @@
                 <w:noProof/>
                 <w:webHidden/>
               </w:rPr>
-              <w:t>24</w:t>
+              <w:t>25</w:t>
             </w:r>
             <w:r>
               <w:rPr>
@@ -2715,7 +2720,7 @@
           <w:pPr>
             <w:pStyle w:val="12"/>
             <w:tabs>
-              <w:tab w:val="right" w:leader="dot" w:pos="9345"/>
+              <w:tab w:val="right" w:leader="dot" w:pos="9628"/>
             </w:tabs>
             <w:rPr>
               <w:rFonts w:asciiTheme="minorHAnsi" w:eastAsiaTheme="minorEastAsia" w:hAnsiTheme="minorHAnsi"/>
@@ -2724,13 +2729,13 @@
               <w:lang w:eastAsia="ru-RU"/>
             </w:rPr>
           </w:pPr>
-          <w:hyperlink w:anchor="_Toc198716452" w:history="1">
+          <w:hyperlink w:anchor="_Toc198732975" w:history="1">
             <w:r>
               <w:rPr>
                 <w:rStyle w:val="a8"/>
                 <w:noProof/>
               </w:rPr>
-              <w:t>ЗАКЛЮЧЕНИЕ</w:t>
+              <w:t>Список литературы</w:t>
             </w:r>
             <w:r>
               <w:rPr>
@@ -2751,7 +2756,7 @@
                 <w:noProof/>
                 <w:webHidden/>
               </w:rPr>
-              <w:instrText xml:space="preserve"> PAGEREF _Toc198716452 \h </w:instrText>
+              <w:instrText xml:space="preserve"> PAGEREF _Toc198732975 \h </w:instrText>
             </w:r>
             <w:r>
               <w:rPr>
@@ -2771,7 +2776,7 @@
                 <w:noProof/>
                 <w:webHidden/>
               </w:rPr>
-              <w:t>26</w:t>
+              <w:t>27</w:t>
             </w:r>
             <w:r>
               <w:rPr>
@@ -2798,13 +2803,13 @@
         <w:spacing w:line="360" w:lineRule="exact"/>
         <w:contextualSpacing/>
       </w:pPr>
-      <w:r>
-        <w:br w:type="page"/>
-      </w:r>
-      <w:bookmarkStart w:id="1" w:name="_Toc198716427"/>
+      <w:bookmarkStart w:id="1" w:name="_Toc198732949"/>
       <w:r>
         <w:lastRenderedPageBreak/>
-        <w:t>ВВЕДЕНИЕ</w:t>
+        <w:t>В</w:t>
+      </w:r>
+      <w:r>
+        <w:t>ведение</w:t>
       </w:r>
       <w:bookmarkEnd w:id="1"/>
     </w:p>
@@ -3047,7 +3052,7 @@
         <w:spacing w:line="360" w:lineRule="exact"/>
         <w:contextualSpacing/>
       </w:pPr>
-      <w:bookmarkStart w:id="2" w:name="_Toc198716428"/>
+      <w:bookmarkStart w:id="2" w:name="_Toc198732950"/>
       <w:r>
         <w:lastRenderedPageBreak/>
         <w:t>Глава 1. Постановка задачи. Основные определения и понятия. Краткий обзор основных свойств малых молекул</w:t>
@@ -3064,7 +3069,7 @@
         <w:spacing w:line="360" w:lineRule="exact"/>
         <w:contextualSpacing/>
       </w:pPr>
-      <w:bookmarkStart w:id="3" w:name="_Toc198716429"/>
+      <w:bookmarkStart w:id="3" w:name="_Toc198732951"/>
       <w:r>
         <w:t>Основные определения и понятия</w:t>
       </w:r>
@@ -3151,7 +3156,7 @@
         <w:spacing w:line="360" w:lineRule="exact"/>
         <w:contextualSpacing/>
       </w:pPr>
-      <w:bookmarkStart w:id="4" w:name="_Toc198716430"/>
+      <w:bookmarkStart w:id="4" w:name="_Toc198732952"/>
       <w:r>
         <w:t>Свойства малых молекул</w:t>
       </w:r>
@@ -3691,39 +3696,42 @@
           <w:lang w:val="en-US"/>
         </w:rPr>
       </w:pPr>
-      <w:bookmarkStart w:id="5" w:name="_Toc198716431"/>
-      <w:r>
-        <w:rPr>
-          <w:lang w:val="en-US"/>
-        </w:rPr>
+      <w:bookmarkStart w:id="5" w:name="_Toc198732953"/>
+      <w:r>
+        <w:rPr>
+          <w:lang w:val="en-US"/>
+        </w:rPr>
+        <w:t>ADMET</w:t>
+      </w:r>
+      <w:bookmarkEnd w:id="5"/>
+    </w:p>
+    <w:p>
+      <w:pPr>
+        <w:pStyle w:val="13"/>
+        <w:spacing w:line="360" w:lineRule="exact"/>
+        <w:contextualSpacing/>
+      </w:pPr>
+      <w:r>
+        <w:rPr>
+          <w:lang w:val="en-US"/>
+        </w:rPr>
+        <w:t>ADMET</w:t>
+      </w:r>
+      <w:r>
+        <w:t xml:space="preserve"> – комплекс </w:t>
+      </w:r>
+      <w:r>
+        <w:t>критериев</w:t>
+      </w:r>
+      <w:r>
+        <w:t xml:space="preserve">, </w:t>
+      </w:r>
+      <w:r>
+        <w:t xml:space="preserve">описывающих положение лекарственного препарата в организме. Все четыре критерия влияют на кинетику и уровень </w:t>
+      </w:r>
+      <w:r>
         <w:lastRenderedPageBreak/>
-        <w:t>ADMET</w:t>
-      </w:r>
-      <w:bookmarkEnd w:id="5"/>
-    </w:p>
-    <w:p>
-      <w:pPr>
-        <w:pStyle w:val="13"/>
-        <w:spacing w:line="360" w:lineRule="exact"/>
-        <w:contextualSpacing/>
-      </w:pPr>
-      <w:r>
-        <w:rPr>
-          <w:lang w:val="en-US"/>
-        </w:rPr>
-        <w:t>ADMET</w:t>
-      </w:r>
-      <w:r>
-        <w:t xml:space="preserve"> – комплекс </w:t>
-      </w:r>
-      <w:r>
-        <w:t>критериев</w:t>
-      </w:r>
-      <w:r>
-        <w:t xml:space="preserve">, </w:t>
-      </w:r>
-      <w:r>
-        <w:t>описывающих положение лекарственного препарата в организме. Все четыре критерия влияют на кинетику и уровень воздействия лекарства на организм, а значит, влияют на эффективность и активность выбранного соединения как лекарственного препарата.</w:t>
+        <w:t>воздействия лекарства на организм, а значит, влияют на эффективность и активность выбранного соединения как лекарственного препарата.</w:t>
       </w:r>
     </w:p>
     <w:p>
@@ -3964,22 +3972,25 @@
         <w:contextualSpacing/>
       </w:pPr>
       <w:r>
+        <w:t xml:space="preserve">Выведение – характеристика процесса </w:t>
+      </w:r>
+      <w:proofErr w:type="spellStart"/>
+      <w:r>
+        <w:t>экскрекции</w:t>
+      </w:r>
+      <w:proofErr w:type="spellEnd"/>
+      <w:r>
+        <w:t>, в результате которого лекарственные препарат выводится из организма.</w:t>
+      </w:r>
+      <w:r>
+        <w:t xml:space="preserve"> </w:t>
+      </w:r>
+      <w:r>
+        <w:t xml:space="preserve">Если выведение не </w:t>
+      </w:r>
+      <w:r>
         <w:lastRenderedPageBreak/>
-        <w:t xml:space="preserve">Выведение – характеристика процесса </w:t>
-      </w:r>
-      <w:proofErr w:type="spellStart"/>
-      <w:r>
-        <w:t>экскрекции</w:t>
-      </w:r>
-      <w:proofErr w:type="spellEnd"/>
-      <w:r>
-        <w:t>, в результате которого лекарственные препарат выводится из организма.</w:t>
-      </w:r>
-      <w:r>
-        <w:t xml:space="preserve"> </w:t>
-      </w:r>
-      <w:r>
-        <w:t xml:space="preserve">Если выведение не завершено, накопление чужеродных веществ может негативно повлиять на нормальный обмен веществ. </w:t>
+        <w:t xml:space="preserve">завершено, накопление чужеродных веществ может негативно повлиять на нормальный обмен веществ. </w:t>
       </w:r>
     </w:p>
     <w:p>
@@ -4083,7 +4094,7 @@
           <w:lang w:val="en-US"/>
         </w:rPr>
       </w:pPr>
-      <w:bookmarkStart w:id="6" w:name="_Toc198716432"/>
+      <w:bookmarkStart w:id="6" w:name="_Toc198732954"/>
       <w:proofErr w:type="spellStart"/>
       <w:r>
         <w:t>Липофильность</w:t>
@@ -4664,11 +4675,11 @@
         <w:t>[6]</w:t>
       </w:r>
       <w:r>
-        <w:t xml:space="preserve">, анализ которых выходит за рамки тематики данной работы. Однако стоит отметить, </w:t>
+        <w:t xml:space="preserve">, анализ которых выходит за рамки тематики данной работы. Однако стоит отметить, что экспериментальные методы отличаются от вычислительных повышенной </w:t>
       </w:r>
       <w:r>
         <w:lastRenderedPageBreak/>
-        <w:t>что экспериментальные методы отличаются от вычислительных повышенной точностью хотя и проигрывают в универсальности применения</w:t>
+        <w:t>точностью хотя и проигрывают в универсальности применения</w:t>
       </w:r>
       <w:r>
         <w:t xml:space="preserve"> и эффективности</w:t>
@@ -4751,7 +4762,7 @@
         <w:spacing w:line="360" w:lineRule="exact"/>
         <w:contextualSpacing/>
       </w:pPr>
-      <w:bookmarkStart w:id="7" w:name="_Toc198716433"/>
+      <w:bookmarkStart w:id="7" w:name="_Toc198732955"/>
       <w:r>
         <w:t>Обоснование актуальности задачи предсказания свойств малых молекул.</w:t>
       </w:r>
@@ -5007,17 +5018,17 @@
         <w:contextualSpacing/>
       </w:pPr>
       <w:r>
-        <w:t xml:space="preserve">Модели могут быть адаптированы для предсказания того, как конкретные молекулы взаимодействуют с биологическими мишенями у разных </w:t>
+        <w:t>Модели могут быть адаптированы для предсказания того, как конкретные молекулы взаимодействуют с биологическими мишенями у разных пациентов, что способствует развитию персонализированных подходов к терапии</w:t>
+      </w:r>
+      <w:r>
+        <w:t xml:space="preserve"> [13]</w:t>
+      </w:r>
+      <w:r>
+        <w:t xml:space="preserve">. Для болезней с малым коммерческим интересом (например, редкие заболевания или </w:t>
       </w:r>
       <w:r>
         <w:lastRenderedPageBreak/>
-        <w:t>пациентов, что способствует развитию персонализированных подходов к терапии</w:t>
-      </w:r>
-      <w:r>
-        <w:t xml:space="preserve"> [13]</w:t>
-      </w:r>
-      <w:r>
-        <w:t xml:space="preserve">. Для болезней с малым коммерческим интересом (например, редкие заболевания или устойчивые инфекции), </w:t>
+        <w:t xml:space="preserve">устойчивые инфекции), </w:t>
       </w:r>
       <w:proofErr w:type="spellStart"/>
       <w:r>
@@ -5101,7 +5112,7 @@
       <w:r>
         <w:br w:type="page"/>
       </w:r>
-      <w:bookmarkStart w:id="8" w:name="_Toc198716434"/>
+      <w:bookmarkStart w:id="8" w:name="_Toc198732956"/>
       <w:r>
         <w:lastRenderedPageBreak/>
         <w:t>Глава 2. Краткий обзор методов машинного обучения для решения задачи предсказания свойств малых молекул.</w:t>
@@ -5114,7 +5125,7 @@
         <w:spacing w:line="360" w:lineRule="exact"/>
         <w:contextualSpacing/>
       </w:pPr>
-      <w:bookmarkStart w:id="9" w:name="_Toc198716435"/>
+      <w:bookmarkStart w:id="9" w:name="_Toc198732957"/>
       <w:r>
         <w:t xml:space="preserve">2.1 </w:t>
       </w:r>
@@ -5192,7 +5203,7 @@
         <w:spacing w:line="360" w:lineRule="exact"/>
         <w:contextualSpacing/>
       </w:pPr>
-      <w:bookmarkStart w:id="10" w:name="_Toc198716436"/>
+      <w:bookmarkStart w:id="10" w:name="_Toc198732958"/>
       <w:r>
         <w:t xml:space="preserve">2.2 </w:t>
       </w:r>
@@ -5306,11 +5317,11 @@
       </w:r>
       <w:proofErr w:type="spellEnd"/>
       <w:r>
-        <w:t xml:space="preserve"> (вход из предыдущего слоя), механизма внимания к результатам кодирования </w:t>
+        <w:t xml:space="preserve"> </w:t>
       </w:r>
       <w:r>
         <w:lastRenderedPageBreak/>
-        <w:t xml:space="preserve">(вход из механизма </w:t>
+        <w:t xml:space="preserve">(вход из предыдущего слоя), механизма внимания к результатам кодирования (вход из механизма </w:t>
       </w:r>
       <w:proofErr w:type="spellStart"/>
       <w:r>
@@ -5436,7 +5447,7 @@
         <w:spacing w:line="360" w:lineRule="exact"/>
         <w:contextualSpacing/>
       </w:pPr>
-      <w:bookmarkStart w:id="11" w:name="_Toc198716437"/>
+      <w:bookmarkStart w:id="11" w:name="_Toc198732959"/>
       <w:r>
         <w:t xml:space="preserve">2.3. </w:t>
       </w:r>
@@ -6231,7 +6242,7 @@
         <w:spacing w:line="360" w:lineRule="exact"/>
         <w:contextualSpacing/>
       </w:pPr>
-      <w:bookmarkStart w:id="12" w:name="_Toc198716438"/>
+      <w:bookmarkStart w:id="12" w:name="_Toc198732960"/>
       <w:r>
         <w:t>2.</w:t>
       </w:r>
@@ -6351,18 +6362,11 @@
       </w:r>
       <w:proofErr w:type="spellEnd"/>
       <w:r>
-        <w:t xml:space="preserve">) — это интегрированный алгоритм машинного обучения, основанный на деревьях решений, использующий структуру градиентного подъема, подходящий для задач классификации и регрессии, и используемый для решения задач контролируемого обучения. Ансамблевое обучение относится к построению нескольких слабых классификаторов для прогнозирования набора данных, а затем использования определенной стратегии для интеграции ожидаемых </w:t>
-      </w:r>
-      <w:r>
-        <w:lastRenderedPageBreak/>
-        <w:t>результатов нескольких классификаторов в качестве окончательного результата прогнозирования</w:t>
-      </w:r>
-    </w:p>
-    <w:p>
-      <w:pPr>
-        <w:spacing w:line="360" w:lineRule="exact"/>
-        <w:contextualSpacing/>
-      </w:pPr>
+        <w:t>) — это интегрированный алгоритм машинного обучения, основанный на деревьях решений, использующий структуру градиентного подъема, подходящий для задач классификации и регрессии, и используемый для решения задач контролируемого обучения. Ансамблевое обучение относится к построению нескольких слабых классификаторов для прогнозирования набора данных, а затем использования определенной стратегии для интеграции ожидаемых результатов нескольких классификаторов в качестве окончательного результата прогнозирования</w:t>
+      </w:r>
+      <w:r>
+        <w:t>.</w:t>
+      </w:r>
       <w:r>
         <w:br w:type="page"/>
       </w:r>
@@ -6373,7 +6377,7 @@
         <w:spacing w:line="360" w:lineRule="exact"/>
         <w:contextualSpacing/>
       </w:pPr>
-      <w:bookmarkStart w:id="13" w:name="_Toc198716439"/>
+      <w:bookmarkStart w:id="13" w:name="_Toc198732961"/>
       <w:r>
         <w:lastRenderedPageBreak/>
         <w:t xml:space="preserve">Глава 3. Постановка </w:t>
@@ -6418,7 +6422,7 @@
         <w:spacing w:line="360" w:lineRule="exact"/>
         <w:contextualSpacing/>
       </w:pPr>
-      <w:bookmarkStart w:id="14" w:name="_Toc198716440"/>
+      <w:bookmarkStart w:id="14" w:name="_Toc198732962"/>
       <w:r>
         <w:t>3.1 Постановка задачи практической части.</w:t>
       </w:r>
@@ -6712,7 +6716,7 @@
         <w:spacing w:line="360" w:lineRule="exact"/>
         <w:contextualSpacing/>
       </w:pPr>
-      <w:bookmarkStart w:id="15" w:name="_Toc198716441"/>
+      <w:bookmarkStart w:id="15" w:name="_Toc198732963"/>
       <w:r>
         <w:t>3.</w:t>
       </w:r>
@@ -6854,7 +6858,7 @@
         <w:spacing w:line="360" w:lineRule="exact"/>
         <w:contextualSpacing/>
       </w:pPr>
-      <w:bookmarkStart w:id="16" w:name="_Toc198716442"/>
+      <w:bookmarkStart w:id="16" w:name="_Toc198732964"/>
       <w:r>
         <w:rPr>
           <w:lang w:val="en-US"/>
@@ -6907,6 +6911,7 @@
           <w:b w:val="0"/>
           <w:bCs w:val="0"/>
         </w:rPr>
+        <w:lastRenderedPageBreak/>
         <w:t>ChemBERTa</w:t>
       </w:r>
       <w:proofErr w:type="spellEnd"/>
@@ -6934,11 +6939,7 @@
         <w:t xml:space="preserve"> </w:t>
       </w:r>
       <w:r>
-        <w:t xml:space="preserve">и адаптированная для обработки химических молекул, </w:t>
-      </w:r>
-      <w:r>
-        <w:lastRenderedPageBreak/>
-        <w:t>представленных в виде строк SMILES (</w:t>
+        <w:t>и адаптированная для обработки химических молекул, представленных в виде строк SMILES (</w:t>
       </w:r>
       <w:proofErr w:type="spellStart"/>
       <w:r>
@@ -7165,6 +7166,12 @@
       <w:r>
         <w:t xml:space="preserve"> формулируется как:</w:t>
       </w:r>
+    </w:p>
+    <w:p>
+      <w:pPr>
+        <w:spacing w:line="360" w:lineRule="exact"/>
+        <w:contextualSpacing/>
+      </w:pPr>
     </w:p>
     <w:p>
       <w:pPr>
@@ -7398,6 +7405,15 @@
     </w:p>
     <w:p>
       <w:pPr>
+        <w:spacing w:line="240" w:lineRule="auto"/>
+        <w:contextualSpacing/>
+        <w:rPr>
+          <w:rFonts w:eastAsiaTheme="minorEastAsia"/>
+        </w:rPr>
+      </w:pPr>
+    </w:p>
+    <w:p>
+      <w:pPr>
         <w:spacing w:line="360" w:lineRule="exact"/>
         <w:contextualSpacing/>
         <w:rPr>
@@ -7883,6 +7899,7 @@
         <w:spacing w:line="360" w:lineRule="exact"/>
       </w:pPr>
       <w:r>
+        <w:lastRenderedPageBreak/>
         <w:t xml:space="preserve">Может быть </w:t>
       </w:r>
       <w:proofErr w:type="spellStart"/>
@@ -7900,7 +7917,6 @@
         <w:contextualSpacing/>
       </w:pPr>
       <w:r>
-        <w:lastRenderedPageBreak/>
         <w:t xml:space="preserve">Модель </w:t>
       </w:r>
       <w:proofErr w:type="spellStart"/>
@@ -7922,7 +7938,7 @@
         <w:spacing w:line="360" w:lineRule="exact"/>
         <w:contextualSpacing/>
       </w:pPr>
-      <w:bookmarkStart w:id="17" w:name="_Toc198716443"/>
+      <w:bookmarkStart w:id="17" w:name="_Toc198732965"/>
       <w:r>
         <w:rPr>
           <w:lang w:val="en-US"/>
@@ -8186,6 +8202,12 @@
       <w:r>
         <w:t xml:space="preserve"> множественные слои GCN осуществляют агрегацию информации о соседях каждого узла:</w:t>
       </w:r>
+    </w:p>
+    <w:p>
+      <w:pPr>
+        <w:spacing w:line="360" w:lineRule="exact"/>
+        <w:ind w:left="360"/>
+      </w:pPr>
     </w:p>
     <w:p>
       <w:pPr>
@@ -8579,6 +8601,16 @@
     <w:p>
       <w:pPr>
         <w:pStyle w:val="ac"/>
+        <w:spacing w:line="240" w:lineRule="auto"/>
+        <w:ind w:left="1440"/>
+        <w:rPr>
+          <w:rFonts w:eastAsiaTheme="minorEastAsia"/>
+        </w:rPr>
+      </w:pPr>
+    </w:p>
+    <w:p>
+      <w:pPr>
+        <w:pStyle w:val="ac"/>
         <w:spacing w:line="360" w:lineRule="exact"/>
         <w:ind w:left="1440"/>
         <w:rPr>
@@ -9135,6 +9167,7 @@
           <w:rFonts w:eastAsiaTheme="minorEastAsia"/>
           <w:i/>
         </w:rPr>
+        <w:lastRenderedPageBreak/>
         <w:t>Регрессия</w:t>
       </w:r>
       <w:r>
@@ -9144,6 +9177,18 @@
         </w:rPr>
         <w:t xml:space="preserve"> (например, предсказание растворимости):</w:t>
       </w:r>
+    </w:p>
+    <w:p>
+      <w:pPr>
+        <w:spacing w:line="240" w:lineRule="auto"/>
+        <w:ind w:left="357"/>
+        <w:contextualSpacing/>
+        <w:rPr>
+          <w:rFonts w:eastAsiaTheme="minorEastAsia"/>
+          <w:iCs/>
+          <w:lang w:val="en-US"/>
+        </w:rPr>
+      </w:pPr>
     </w:p>
     <w:p>
       <w:pPr>
@@ -9438,6 +9483,18 @@
     </w:p>
     <w:p>
       <w:pPr>
+        <w:spacing w:line="240" w:lineRule="auto"/>
+        <w:ind w:left="357"/>
+        <w:contextualSpacing/>
+        <w:rPr>
+          <w:rFonts w:eastAsiaTheme="minorEastAsia"/>
+          <w:iCs/>
+          <w:lang w:val="en-US"/>
+        </w:rPr>
+      </w:pPr>
+    </w:p>
+    <w:p>
+      <w:pPr>
         <w:spacing w:line="360" w:lineRule="exact"/>
         <w:ind w:left="360"/>
         <w:contextualSpacing/>
@@ -9452,6 +9509,13 @@
       <w:r>
         <w:t xml:space="preserve"> (например, токсичность):</w:t>
       </w:r>
+    </w:p>
+    <w:p>
+      <w:pPr>
+        <w:spacing w:line="360" w:lineRule="exact"/>
+        <w:ind w:left="360"/>
+        <w:contextualSpacing/>
+      </w:pPr>
     </w:p>
     <w:p>
       <w:pPr>
@@ -9871,6 +9935,17 @@
         <w:rPr>
           <w:rFonts w:eastAsiaTheme="minorEastAsia"/>
           <w:iCs/>
+          <w:lang w:val="en-US"/>
+        </w:rPr>
+      </w:pPr>
+    </w:p>
+    <w:p>
+      <w:pPr>
+        <w:spacing w:line="360" w:lineRule="exact"/>
+        <w:contextualSpacing/>
+        <w:rPr>
+          <w:rFonts w:eastAsiaTheme="minorEastAsia"/>
+          <w:iCs/>
         </w:rPr>
       </w:pPr>
       <w:proofErr w:type="spellStart"/>
@@ -10198,7 +10273,7 @@
           <w:lang w:val="en-US"/>
         </w:rPr>
       </w:pPr>
-      <w:bookmarkStart w:id="20" w:name="_Toc198716444"/>
+      <w:bookmarkStart w:id="20" w:name="_Toc198732966"/>
       <w:bookmarkEnd w:id="19"/>
       <w:r>
         <w:rPr>
@@ -10229,7 +10304,11 @@
       </w:r>
       <w:proofErr w:type="spellEnd"/>
       <w:r>
-        <w:t xml:space="preserve"> (RF) — ансамблевый алгоритм машинного обучения, представляющий собой комбинацию решающих деревьев, обученных на случайных подмножествах признаков и объектов. Он остается одним из наиболее распространённых и надёжных методов для решения задач регрессии и классификации в </w:t>
+        <w:t xml:space="preserve"> (RF) — ансамблевый алгоритм машинного обучения, представляющий собой комбинацию решающих деревьев, обученных на случайных подмножествах признаков и объектов. Он остается одним из </w:t>
+      </w:r>
+      <w:r>
+        <w:lastRenderedPageBreak/>
+        <w:t xml:space="preserve">наиболее распространённых и надёжных методов для решения задач регрессии и классификации в </w:t>
       </w:r>
       <w:proofErr w:type="spellStart"/>
       <w:r>
@@ -10331,11 +10410,7 @@
       </w:r>
       <w:proofErr w:type="spellStart"/>
       <w:r>
-        <w:t>RDKit-</w:t>
-      </w:r>
-      <w:r>
-        <w:lastRenderedPageBreak/>
-        <w:t>фингерпринты</w:t>
+        <w:t>RDKit-фингерпринты</w:t>
       </w:r>
       <w:proofErr w:type="spellEnd"/>
       <w:r>
@@ -10487,7 +10562,7 @@
           <w:rFonts w:eastAsiaTheme="minorHAnsi"/>
         </w:rPr>
       </w:pPr>
-      <w:bookmarkStart w:id="22" w:name="_Toc198716445"/>
+      <w:bookmarkStart w:id="22" w:name="_Toc198732967"/>
       <w:r>
         <w:rPr>
           <w:rFonts w:eastAsiaTheme="minorHAnsi"/>
@@ -10740,7 +10815,11 @@
         <w:t>[4]</w:t>
       </w:r>
       <w:r>
-        <w:t xml:space="preserve">. Основной предсказываемой характеристикой в данном </w:t>
+        <w:t xml:space="preserve">. Основной </w:t>
+      </w:r>
+      <w:r>
+        <w:lastRenderedPageBreak/>
+        <w:t xml:space="preserve">предсказываемой характеристикой в данном </w:t>
       </w:r>
       <w:proofErr w:type="spellStart"/>
       <w:r>
@@ -10793,11 +10872,209 @@
         <w:t xml:space="preserve">, </w:t>
       </w:r>
       <w:r>
-        <w:t xml:space="preserve">что позволяет эффективно конвертировать данные как для классических методов машинного обучения (например, через векторизацию </w:t>
+        <w:t xml:space="preserve">что позволяет эффективно конвертировать данные как для классических методов машинного обучения (например, через векторизацию дескрипторов), так и для современных подходов, основанных на </w:t>
+      </w:r>
+      <w:proofErr w:type="spellStart"/>
+      <w:r>
+        <w:t>графовых</w:t>
+      </w:r>
+      <w:proofErr w:type="spellEnd"/>
+      <w:r>
+        <w:t xml:space="preserve"> нейронных сетях и трансформерах. Такой формат делает </w:t>
+      </w:r>
+      <w:proofErr w:type="spellStart"/>
+      <w:r>
+        <w:t>датасет</w:t>
+      </w:r>
+      <w:proofErr w:type="spellEnd"/>
+      <w:r>
+        <w:t xml:space="preserve"> универсальным: он может быть использован с моделями любых архитектур — от случайных лесов до BERT-подобных моделей и </w:t>
+      </w:r>
+      <w:proofErr w:type="spellStart"/>
+      <w:r>
+        <w:t>графовых</w:t>
+      </w:r>
+      <w:proofErr w:type="spellEnd"/>
+      <w:r>
+        <w:t xml:space="preserve"> нейросетей.</w:t>
+      </w:r>
+    </w:p>
+    <w:p>
+      <w:pPr>
+        <w:spacing w:line="360" w:lineRule="exact"/>
+        <w:contextualSpacing/>
+      </w:pPr>
+      <w:r>
+        <w:t>Дополнительно к строкам SMILES предоставляются вычисленные молекулярные дескрипторы, включая молекулярную массу, число водородных доноров и акцепторов, площадь полярной поверхности (TPSA) и другие параметры, что позволяет расширить пространство признаков для моделей, не использующих явное представление структуры молекулы.</w:t>
+      </w:r>
+    </w:p>
+    <w:p>
+      <w:pPr>
+        <w:spacing w:line="360" w:lineRule="exact"/>
+        <w:contextualSpacing/>
+      </w:pPr>
+      <w:r>
+        <w:t>Таким образом, ESOL отвечает ряду ключевых требований</w:t>
+      </w:r>
+      <w:r>
+        <w:t xml:space="preserve">. Он </w:t>
+      </w:r>
+      <w:r>
+        <w:t xml:space="preserve">входит в состав </w:t>
+      </w:r>
+      <w:proofErr w:type="spellStart"/>
+      <w:r>
+        <w:t>MoleculeNet</w:t>
+      </w:r>
+      <w:proofErr w:type="spellEnd"/>
+      <w:r>
+        <w:t xml:space="preserve"> и поддерживается библиотеками вроде </w:t>
+      </w:r>
+      <w:proofErr w:type="spellStart"/>
+      <w:r>
+        <w:t>DeepChem</w:t>
+      </w:r>
+      <w:proofErr w:type="spellEnd"/>
+      <w:r>
+        <w:t>)</w:t>
+      </w:r>
+      <w:r>
+        <w:t xml:space="preserve">, </w:t>
+      </w:r>
+      <w:r>
+        <w:t>может быть использован с различными типами моделей)</w:t>
+      </w:r>
+      <w:r>
+        <w:t xml:space="preserve"> и </w:t>
+      </w:r>
+      <w:r>
+        <w:t>представляет актуальное физико-химическое свойство, напрямую влияющее на биодоступность молекул.</w:t>
+      </w:r>
+    </w:p>
+    <w:p>
+      <w:pPr>
+        <w:spacing w:line="360" w:lineRule="exact"/>
+        <w:contextualSpacing/>
+      </w:pPr>
+      <w:r>
+        <w:t xml:space="preserve">Благодаря умеренному объёму данных (около одной тысячи наблюдений) </w:t>
+      </w:r>
+      <w:proofErr w:type="spellStart"/>
+      <w:r>
+        <w:t>датасет</w:t>
+      </w:r>
+      <w:proofErr w:type="spellEnd"/>
+      <w:r>
+        <w:t xml:space="preserve"> также может использоваться в условиях ограниченных вычислительных ресурсов, что делает его особенно удобным для практических экспериментов и сравнительных исследований.</w:t>
+      </w:r>
+    </w:p>
+    <w:p>
+      <w:pPr>
+        <w:spacing w:line="360" w:lineRule="exact"/>
+        <w:contextualSpacing/>
+      </w:pPr>
+      <w:r>
+        <w:t xml:space="preserve">Таким образом выбор </w:t>
+      </w:r>
+      <w:proofErr w:type="spellStart"/>
+      <w:r>
+        <w:t>датасета</w:t>
+      </w:r>
+      <w:proofErr w:type="spellEnd"/>
+      <w:r>
+        <w:t xml:space="preserve"> ESOL полностью соответствует методологическим требованиям настоящего исследования, а именно гарантирует архитектурную независимость применения, предоставляет реальные и значимые молекулярные свойства, обладает открытым и стандартизированным форматом и обеспечивает воспроизводимость экспериментов и сравнимость с результатами предыдущих экспериментов.</w:t>
+      </w:r>
+    </w:p>
+    <w:p>
+      <w:pPr>
+        <w:spacing w:line="360" w:lineRule="exact"/>
+        <w:contextualSpacing/>
+      </w:pPr>
+      <w:r>
+        <w:t xml:space="preserve">Достоверность данных в </w:t>
+      </w:r>
+      <w:proofErr w:type="spellStart"/>
+      <w:r>
+        <w:t>датасете</w:t>
+      </w:r>
+      <w:proofErr w:type="spellEnd"/>
+      <w:r>
+        <w:t xml:space="preserve"> ESOL подтверждается как его происхождением, так и методом составления, основанным на проверенных источниках и научной методологии.</w:t>
+      </w:r>
+      <w:r>
+        <w:t xml:space="preserve"> </w:t>
+      </w:r>
+      <w:r>
+        <w:t xml:space="preserve">Растворимость молекул (в логарифмической шкале — </w:t>
+      </w:r>
+      <w:proofErr w:type="spellStart"/>
+      <w:r>
+        <w:t>logS</w:t>
+      </w:r>
+      <w:proofErr w:type="spellEnd"/>
+      <w:r>
+        <w:t>) была собрана автором из экспериментальных публикаций, химических справочников и научной литературы</w:t>
+      </w:r>
+      <w:r>
+        <w:t>, например, «</w:t>
+      </w:r>
+      <w:proofErr w:type="spellStart"/>
+      <w:r>
+        <w:t>Handbook</w:t>
+      </w:r>
+      <w:proofErr w:type="spellEnd"/>
+      <w:r>
+        <w:t xml:space="preserve"> </w:t>
+      </w:r>
+      <w:proofErr w:type="spellStart"/>
+      <w:r>
+        <w:t>of</w:t>
+      </w:r>
+      <w:proofErr w:type="spellEnd"/>
+      <w:r>
+        <w:t xml:space="preserve"> </w:t>
+      </w:r>
+      <w:proofErr w:type="spellStart"/>
+      <w:r>
+        <w:t>Aqueous</w:t>
+      </w:r>
+      <w:proofErr w:type="spellEnd"/>
+      <w:r>
+        <w:t xml:space="preserve"> </w:t>
+      </w:r>
+      <w:proofErr w:type="spellStart"/>
+      <w:r>
+        <w:t>Solubility</w:t>
+      </w:r>
+      <w:proofErr w:type="spellEnd"/>
+      <w:r>
+        <w:t xml:space="preserve"> </w:t>
+      </w:r>
+      <w:proofErr w:type="gramStart"/>
+      <w:r>
+        <w:t>Data»</w:t>
+      </w:r>
+      <w:r>
+        <w:t>[</w:t>
+      </w:r>
+      <w:proofErr w:type="gramEnd"/>
+      <w:r>
+        <w:t>20]</w:t>
+      </w:r>
+      <w:r>
+        <w:t xml:space="preserve"> и экспериментальные базы данных в фармацевтической и агрохимической промышленности. Молекулы, содержащие нестабильные фрагменты, сильно ионизированные формы или редкие атомы, были исключены. В </w:t>
+      </w:r>
+      <w:proofErr w:type="spellStart"/>
+      <w:r>
+        <w:t>датасет</w:t>
+      </w:r>
+      <w:proofErr w:type="spellEnd"/>
+      <w:r>
+        <w:t xml:space="preserve"> вошли только органические малые </w:t>
       </w:r>
       <w:r>
         <w:lastRenderedPageBreak/>
-        <w:t xml:space="preserve">дескрипторов), так и для современных подходов, основанных на </w:t>
+        <w:t xml:space="preserve">молекулы, пригодные для моделирования. Все молекулы были приведены к формату SMILES для универсального описания структуры. Это дало возможность использовать данные для самых разных подходов: от QSAR-моделей до </w:t>
       </w:r>
       <w:proofErr w:type="spellStart"/>
       <w:r>
@@ -10805,233 +11082,31 @@
       </w:r>
       <w:proofErr w:type="spellEnd"/>
       <w:r>
-        <w:t xml:space="preserve"> нейронных сетях и трансформерах. Такой формат делает </w:t>
-      </w:r>
-      <w:proofErr w:type="spellStart"/>
-      <w:r>
-        <w:t>датасет</w:t>
-      </w:r>
-      <w:proofErr w:type="spellEnd"/>
-      <w:r>
-        <w:t xml:space="preserve"> универсальным: он может быть использован с моделями любых архитектур — от случайных лесов до BERT-подобных моделей и </w:t>
-      </w:r>
-      <w:proofErr w:type="spellStart"/>
-      <w:r>
-        <w:t>графовых</w:t>
-      </w:r>
-      <w:proofErr w:type="spellEnd"/>
-      <w:r>
-        <w:t xml:space="preserve"> нейросетей.</w:t>
-      </w:r>
-    </w:p>
-    <w:p>
-      <w:pPr>
-        <w:spacing w:line="360" w:lineRule="exact"/>
-        <w:contextualSpacing/>
-      </w:pPr>
-      <w:r>
-        <w:t>Дополнительно к строкам SMILES предоставляются вычисленные молекулярные дескрипторы, включая молекулярную массу, число водородных доноров и акцепторов, площадь полярной поверхности (TPSA) и другие параметры, что позволяет расширить пространство признаков для моделей, не использующих явное представление структуры молекулы.</w:t>
-      </w:r>
-    </w:p>
-    <w:p>
-      <w:pPr>
-        <w:spacing w:line="360" w:lineRule="exact"/>
-        <w:contextualSpacing/>
-      </w:pPr>
-      <w:r>
-        <w:t>Таким образом, ESOL отвечает ряду ключевых требований</w:t>
-      </w:r>
-      <w:r>
-        <w:t xml:space="preserve">. Он </w:t>
-      </w:r>
-      <w:r>
-        <w:t xml:space="preserve">входит в состав </w:t>
-      </w:r>
-      <w:proofErr w:type="spellStart"/>
-      <w:r>
-        <w:t>MoleculeNet</w:t>
-      </w:r>
-      <w:proofErr w:type="spellEnd"/>
-      <w:r>
-        <w:t xml:space="preserve"> и поддерживается библиотеками вроде </w:t>
-      </w:r>
-      <w:proofErr w:type="spellStart"/>
-      <w:r>
-        <w:t>DeepChem</w:t>
-      </w:r>
-      <w:proofErr w:type="spellEnd"/>
-      <w:r>
-        <w:t>)</w:t>
-      </w:r>
+        <w:t xml:space="preserve"> и </w:t>
+      </w:r>
+      <w:proofErr w:type="spellStart"/>
+      <w:r>
+        <w:t>трансформерных</w:t>
+      </w:r>
+      <w:proofErr w:type="spellEnd"/>
+      <w:r>
+        <w:t xml:space="preserve"> архитектур. Дополнительно к экспериментальным значениям </w:t>
+      </w:r>
+      <w:proofErr w:type="spellStart"/>
+      <w:r>
+        <w:t>logS</w:t>
+      </w:r>
+      <w:proofErr w:type="spellEnd"/>
       <w:r>
         <w:t xml:space="preserve">, </w:t>
       </w:r>
-      <w:r>
-        <w:t>может быть использован с различными типами моделей)</w:t>
-      </w:r>
-      <w:r>
-        <w:t xml:space="preserve"> и </w:t>
-      </w:r>
-      <w:r>
-        <w:t>представляет актуальное физико-химическое свойство, напрямую влияющее на биодоступность молекул.</w:t>
-      </w:r>
-    </w:p>
-    <w:p>
-      <w:pPr>
-        <w:spacing w:line="360" w:lineRule="exact"/>
-        <w:contextualSpacing/>
-      </w:pPr>
-      <w:r>
-        <w:t xml:space="preserve">Благодаря умеренному объёму данных (около одной тысячи наблюдений) </w:t>
-      </w:r>
-      <w:proofErr w:type="spellStart"/>
-      <w:r>
-        <w:t>датасет</w:t>
-      </w:r>
-      <w:proofErr w:type="spellEnd"/>
-      <w:r>
-        <w:t xml:space="preserve"> также может использоваться в условиях ограниченных вычислительных ресурсов, что делает его особенно удобным для практических экспериментов и сравнительных исследований.</w:t>
-      </w:r>
-    </w:p>
-    <w:p>
-      <w:pPr>
-        <w:spacing w:line="360" w:lineRule="exact"/>
-        <w:contextualSpacing/>
-      </w:pPr>
-      <w:r>
-        <w:t xml:space="preserve">Таким образом выбор </w:t>
-      </w:r>
-      <w:proofErr w:type="spellStart"/>
-      <w:r>
-        <w:t>датасета</w:t>
-      </w:r>
-      <w:proofErr w:type="spellEnd"/>
-      <w:r>
-        <w:t xml:space="preserve"> ESOL полностью соответствует методологическим требованиям настоящего исследования, а именно гарантирует архитектурную независимость применения, предоставляет реальные и значимые молекулярные свойства, обладает открытым и стандартизированным форматом и обеспечивает воспроизводимость экспериментов и сравнимость с результатами предыдущих экспериментов.</w:t>
-      </w:r>
-    </w:p>
-    <w:p>
-      <w:pPr>
-        <w:spacing w:line="360" w:lineRule="exact"/>
-        <w:contextualSpacing/>
-      </w:pPr>
-      <w:r>
-        <w:t xml:space="preserve">Достоверность данных в </w:t>
-      </w:r>
-      <w:proofErr w:type="spellStart"/>
-      <w:r>
-        <w:t>датасете</w:t>
-      </w:r>
-      <w:proofErr w:type="spellEnd"/>
-      <w:r>
-        <w:t xml:space="preserve"> ESOL подтверждается как его происхождением, так и методом составления, основанным на проверенных источниках и научной методологии.</w:t>
-      </w:r>
-      <w:r>
-        <w:t xml:space="preserve"> </w:t>
-      </w:r>
-      <w:r>
-        <w:t xml:space="preserve">Растворимость молекул (в логарифмической шкале — </w:t>
-      </w:r>
-      <w:proofErr w:type="spellStart"/>
-      <w:r>
-        <w:t>logS</w:t>
-      </w:r>
-      <w:proofErr w:type="spellEnd"/>
-      <w:r>
-        <w:t>) была собрана автором из экспериментальных публикаций, химических справочников и научной литературы</w:t>
-      </w:r>
-      <w:r>
-        <w:t>, например, «</w:t>
-      </w:r>
-      <w:proofErr w:type="spellStart"/>
-      <w:r>
-        <w:t>Handbook</w:t>
-      </w:r>
-      <w:proofErr w:type="spellEnd"/>
-      <w:r>
-        <w:t xml:space="preserve"> </w:t>
-      </w:r>
-      <w:proofErr w:type="spellStart"/>
-      <w:r>
-        <w:t>of</w:t>
-      </w:r>
-      <w:proofErr w:type="spellEnd"/>
-      <w:r>
-        <w:t xml:space="preserve"> </w:t>
-      </w:r>
-      <w:proofErr w:type="spellStart"/>
-      <w:r>
-        <w:t>Aqueous</w:t>
-      </w:r>
-      <w:proofErr w:type="spellEnd"/>
-      <w:r>
-        <w:t xml:space="preserve"> </w:t>
-      </w:r>
-      <w:proofErr w:type="spellStart"/>
-      <w:r>
-        <w:t>Solubility</w:t>
-      </w:r>
-      <w:proofErr w:type="spellEnd"/>
-      <w:r>
-        <w:t xml:space="preserve"> </w:t>
-      </w:r>
-      <w:proofErr w:type="gramStart"/>
-      <w:r>
-        <w:t>Data»</w:t>
-      </w:r>
-      <w:r>
-        <w:t>[</w:t>
-      </w:r>
-      <w:proofErr w:type="gramEnd"/>
-      <w:r>
-        <w:t>20]</w:t>
-      </w:r>
-      <w:r>
-        <w:t xml:space="preserve"> и экспериментальные базы данных в фармацевтической и агрохимической промышленности. Молекулы, содержащие нестабильные фрагменты, сильно ионизированные формы или редкие атомы, были исключены. В </w:t>
-      </w:r>
-      <w:proofErr w:type="spellStart"/>
-      <w:r>
-        <w:t>датасет</w:t>
-      </w:r>
-      <w:proofErr w:type="spellEnd"/>
-      <w:r>
-        <w:t xml:space="preserve"> вошли только органические малые молекулы, пригодные для моделирования. Все молекулы были приведены к формату SMILES для универсального описания структуры. Это дало возможность использовать данные для самых разных подходов: от QSAR-моделей до </w:t>
-      </w:r>
-      <w:proofErr w:type="spellStart"/>
-      <w:r>
-        <w:t>графовых</w:t>
-      </w:r>
-      <w:proofErr w:type="spellEnd"/>
-      <w:r>
-        <w:t xml:space="preserve"> и </w:t>
-      </w:r>
-      <w:proofErr w:type="spellStart"/>
-      <w:r>
-        <w:t>трансформерных</w:t>
-      </w:r>
-      <w:proofErr w:type="spellEnd"/>
-      <w:r>
-        <w:t xml:space="preserve"> архитектур. Дополнительно к экспериментальным значениям </w:t>
-      </w:r>
-      <w:proofErr w:type="spellStart"/>
-      <w:r>
-        <w:t>logS</w:t>
-      </w:r>
-      <w:proofErr w:type="spellEnd"/>
-      <w:r>
-        <w:t xml:space="preserve">, </w:t>
-      </w:r>
       <w:proofErr w:type="spellStart"/>
       <w:r>
         <w:t>Delaney</w:t>
       </w:r>
       <w:proofErr w:type="spellEnd"/>
       <w:r>
-        <w:t xml:space="preserve"> рассчитал набор простых молекулярных дескрипторов (молекулярный вес, число акцепторов/доноров водородных связей, TPSA и т.д.), что позволило </w:t>
-      </w:r>
-      <w:r>
-        <w:lastRenderedPageBreak/>
-        <w:t xml:space="preserve">создать базовую регрессионную модель на основе линейной комбинации признаков (также приведённую в статье как бенчмарк). Все значения </w:t>
+        <w:t xml:space="preserve"> рассчитал набор простых молекулярных дескрипторов (молекулярный вес, число акцепторов/доноров водородных связей, TPSA и т.д.), что позволило создать базовую регрессионную модель на основе линейной комбинации признаков (также приведённую в статье как бенчмарк). Все значения </w:t>
       </w:r>
       <w:proofErr w:type="spellStart"/>
       <w:r>
@@ -11085,7 +11160,7 @@
         <w:spacing w:line="360" w:lineRule="exact"/>
         <w:contextualSpacing/>
       </w:pPr>
-      <w:bookmarkStart w:id="25" w:name="_Toc198716446"/>
+      <w:bookmarkStart w:id="25" w:name="_Toc198732968"/>
       <w:r>
         <w:t>Обоснование выбора метрики оценки эффективности</w:t>
       </w:r>
@@ -11158,6 +11233,7 @@
         <w:contextualSpacing/>
       </w:pPr>
       <w:r>
+        <w:lastRenderedPageBreak/>
         <w:t>Коэффициент детерминации (R</w:t>
       </w:r>
       <w:r>
@@ -11216,7 +11292,6 @@
         <w:contextualSpacing/>
       </w:pPr>
       <w:r>
-        <w:lastRenderedPageBreak/>
         <w:t>Совместное использование обеих метрик позволяет получить всестороннюю оценку качества модели: RMSE дает представление об абсолютной точности, тогда как R</w:t>
       </w:r>
       <w:r>
@@ -11322,7 +11397,7 @@
         <w:spacing w:line="360" w:lineRule="exact"/>
         <w:contextualSpacing/>
       </w:pPr>
-      <w:bookmarkStart w:id="26" w:name="_Toc198716447"/>
+      <w:bookmarkStart w:id="26" w:name="_Toc198732969"/>
       <w:r>
         <w:lastRenderedPageBreak/>
         <w:t xml:space="preserve">Глава 4. </w:t>
@@ -11348,7 +11423,7 @@
           <w:lang w:val="en-US"/>
         </w:rPr>
       </w:pPr>
-      <w:bookmarkStart w:id="27" w:name="_Toc198716448"/>
+      <w:bookmarkStart w:id="27" w:name="_Toc198732970"/>
       <w:r>
         <w:rPr>
           <w:lang w:val="en-US"/>
@@ -11521,11 +11596,7 @@
       </w:r>
       <w:proofErr w:type="spellEnd"/>
       <w:r>
-        <w:t xml:space="preserve"> конкурентоспособной по сравнению с другими современными подходами в области </w:t>
-      </w:r>
-      <w:r>
-        <w:lastRenderedPageBreak/>
-        <w:t>биоинформатики и способствуют получению высококачественных прогнозов для задач, подобных ESOL.</w:t>
+        <w:t xml:space="preserve"> конкурентоспособной по сравнению с другими современными подходами в области биоинформатики и способствуют получению высококачественных прогнозов для задач, подобных ESOL.</w:t>
       </w:r>
     </w:p>
     <w:p>
@@ -11541,11 +11612,12 @@
           <w:lang w:val="en-US"/>
         </w:rPr>
       </w:pPr>
-      <w:bookmarkStart w:id="30" w:name="_Toc198716449"/>
-      <w:r>
-        <w:rPr>
-          <w:lang w:val="en-US"/>
-        </w:rPr>
+      <w:bookmarkStart w:id="30" w:name="_Toc198732971"/>
+      <w:r>
+        <w:rPr>
+          <w:lang w:val="en-US"/>
+        </w:rPr>
+        <w:lastRenderedPageBreak/>
         <w:t>GCN</w:t>
       </w:r>
       <w:bookmarkEnd w:id="30"/>
@@ -11638,7 +11710,7 @@
           <w:lang w:val="en-US"/>
         </w:rPr>
       </w:pPr>
-      <w:bookmarkStart w:id="31" w:name="_Toc198716450"/>
+      <w:bookmarkStart w:id="31" w:name="_Toc198732972"/>
       <w:r>
         <w:rPr>
           <w:lang w:val="en-US"/>
@@ -11713,28 +11785,17 @@
       </w:r>
       <w:proofErr w:type="spellEnd"/>
       <w:r>
-        <w:t xml:space="preserve"> и случайного подмножества признаков, что обеспечивает высокую устойчивость к переобучению и способность выявлять нелинейные зависимости в данных без предположений о форме этих зависимостей. Данный подход хорошо работает на табличных </w:t>
+        <w:t xml:space="preserve"> и случайного подмножества признаков, что обеспечивает высокую устойчивость к переобучению и способность выявлять нелинейные зависимости в данных без предположений о форме этих зависимостей. Данный подход хорошо работает на табличных признаках, которые могут быть извлечены из молекул, и не требует сложных архитектурных решений.</w:t>
+      </w:r>
+      <w:r>
+        <w:t xml:space="preserve"> </w:t>
+      </w:r>
+      <w:r>
+        <w:t xml:space="preserve">Тем не менее, отсутствие встроенного механизма обработки структурных особенностей молекул, таких как топология и </w:t>
       </w:r>
       <w:r>
         <w:lastRenderedPageBreak/>
-        <w:t>признаках, которые могут быть извлечены из молекул, и не требует сложных архитектурных решений.</w:t>
-      </w:r>
-    </w:p>
-    <w:p>
-      <w:pPr>
-        <w:spacing w:line="360" w:lineRule="exact"/>
-        <w:contextualSpacing/>
-      </w:pPr>
-      <w:proofErr w:type="spellStart"/>
-      <w:r>
-        <w:t>ыы</w:t>
-      </w:r>
-      <w:r>
-        <w:t>Тем</w:t>
-      </w:r>
-      <w:proofErr w:type="spellEnd"/>
-      <w:r>
-        <w:t xml:space="preserve"> не менее, отсутствие встроенного механизма обработки структурных особенностей молекул, таких как топология и пространственное расположение атомов, ограничивает глубину анализа химической информации. Это сказывается на сравнительно низком значении R², что указывает на меньшую долю объяснённой дисперсии по сравнению с </w:t>
+        <w:t xml:space="preserve">пространственное расположение атомов, ограничивает глубину анализа химической информации. Это сказывается на сравнительно низком значении R², что указывает на меньшую долю объяснённой дисперсии по сравнению с </w:t>
       </w:r>
       <w:proofErr w:type="spellStart"/>
       <w:r>
@@ -11799,7 +11860,7 @@
           <w:lang w:val="en-US"/>
         </w:rPr>
       </w:pPr>
-      <w:bookmarkStart w:id="32" w:name="_Toc198716451"/>
+      <w:bookmarkStart w:id="32" w:name="_Toc198732973"/>
       <w:r>
         <w:t>Проведение сравнительного анализа</w:t>
       </w:r>
@@ -11923,19 +11984,19 @@
       </w:r>
       <w:proofErr w:type="spellEnd"/>
       <w:r>
-        <w:t xml:space="preserve"> сеть (GCN), с результатами RMSE ≈ 1.04 и R² ≈ 0.77, демонстрирует хорошие показатели, однако с определёнными ограничениями. Модель эффективно кодирует локальную топологию молекулы за счёт агрегации признаков соседних вершин графа, что позволяет </w:t>
+        <w:t xml:space="preserve"> сеть (GCN), с результатами RMSE ≈ 1.04 и R² ≈ 0.77, демонстрирует хорошие показатели, однако с определёнными ограничениями. Модель эффективно кодирует локальную топологию молекулы за счёт агрегации признаков соседних вершин графа, что позволяет захватывать локальные химические взаимодействия. Тем не менее, ограниченная глубина сети и эффект </w:t>
+      </w:r>
+      <w:proofErr w:type="spellStart"/>
+      <w:r>
+        <w:t>переусреднения</w:t>
+      </w:r>
+      <w:proofErr w:type="spellEnd"/>
+      <w:r>
+        <w:t xml:space="preserve"> ограничивают способность учитывать глобальные и более отдалённые зависимости, которые важны для точного описания молекулярных свойств. Кроме того, отсутствие механизма </w:t>
       </w:r>
       <w:r>
         <w:lastRenderedPageBreak/>
-        <w:t xml:space="preserve">захватывать локальные химические взаимодействия. Тем не менее, ограниченная глубина сети и эффект </w:t>
-      </w:r>
-      <w:proofErr w:type="spellStart"/>
-      <w:r>
-        <w:t>переусреднения</w:t>
-      </w:r>
-      <w:proofErr w:type="spellEnd"/>
-      <w:r>
-        <w:t xml:space="preserve"> ограничивают способность учитывать глобальные и более отдалённые зависимости, которые важны для точного описания молекулярных свойств. Кроме того, отсутствие механизма глобального внимания затрудняет выделение наиболее релевантных химических подструктур, что отражается в более высокой ошибке предсказания по сравнению с </w:t>
+        <w:t xml:space="preserve">глобального внимания затрудняет выделение наиболее релевантных химических подструктур, что отражается в более высокой ошибке предсказания по сравнению с </w:t>
       </w:r>
       <w:proofErr w:type="spellStart"/>
       <w:r>
@@ -12044,10 +12105,13 @@
         <w:spacing w:line="360" w:lineRule="exact"/>
         <w:contextualSpacing/>
       </w:pPr>
-      <w:bookmarkStart w:id="34" w:name="_Toc198716452"/>
+      <w:bookmarkStart w:id="34" w:name="_Toc198732974"/>
       <w:r>
         <w:lastRenderedPageBreak/>
-        <w:t>ЗАКЛЮЧЕНИЕ</w:t>
+        <w:t>З</w:t>
+      </w:r>
+      <w:r>
+        <w:t>аключение</w:t>
       </w:r>
       <w:bookmarkEnd w:id="34"/>
     </w:p>
@@ -12558,13 +12622,1495 @@
         <w:t>Таким образом, архитектурные преимущества глубоких моделей, особенно трансформеров, делают их наиболее предпочтительными для задач прогнозирования свойств малых молекул в условиях комплексных химических взаимосвязей.</w:t>
       </w:r>
     </w:p>
+    <w:p>
+      <w:r>
+        <w:br w:type="page"/>
+      </w:r>
+    </w:p>
+    <w:p>
+      <w:pPr>
+        <w:pStyle w:val="22"/>
+      </w:pPr>
+      <w:bookmarkStart w:id="36" w:name="_Toc198732975"/>
+      <w:r>
+        <w:lastRenderedPageBreak/>
+        <w:t>Список литературы</w:t>
+      </w:r>
+      <w:bookmarkEnd w:id="36"/>
+    </w:p>
+    <w:p>
+      <w:pPr>
+        <w:contextualSpacing/>
+        <w:rPr>
+          <w:lang w:val="en-US"/>
+        </w:rPr>
+      </w:pPr>
+      <w:r>
+        <w:rPr>
+          <w:lang w:val="en-US"/>
+        </w:rPr>
+        <w:t>1. Prediction of small-molecule compound solubility in organic solvents by machine learning algorithms</w:t>
+      </w:r>
+      <w:r>
+        <w:rPr>
+          <w:lang w:val="en-US"/>
+        </w:rPr>
+        <w:t xml:space="preserve">, </w:t>
+      </w:r>
+      <w:proofErr w:type="spellStart"/>
+      <w:r>
+        <w:rPr>
+          <w:lang w:val="en-US"/>
+        </w:rPr>
+        <w:t>Zhuyifan</w:t>
+      </w:r>
+      <w:proofErr w:type="spellEnd"/>
+      <w:r>
+        <w:rPr>
+          <w:lang w:val="en-US"/>
+        </w:rPr>
+        <w:t xml:space="preserve"> Ye</w:t>
+      </w:r>
+      <w:r>
+        <w:rPr>
+          <w:lang w:val="en-US"/>
+        </w:rPr>
+        <w:t xml:space="preserve">, </w:t>
+      </w:r>
+      <w:r>
+        <w:rPr>
+          <w:lang w:val="en-US"/>
+        </w:rPr>
+        <w:t>Defang Ouyang</w:t>
+      </w:r>
+    </w:p>
+    <w:p>
+      <w:pPr>
+        <w:contextualSpacing/>
+        <w:rPr>
+          <w:lang w:val="en-US"/>
+        </w:rPr>
+      </w:pPr>
+      <w:r>
+        <w:rPr>
+          <w:lang w:val="en-US"/>
+        </w:rPr>
+        <w:t>2. Trends in small molecule drug properties: A developability molecule assessment perspective</w:t>
+      </w:r>
+      <w:r>
+        <w:rPr>
+          <w:lang w:val="en-US"/>
+        </w:rPr>
+        <w:t xml:space="preserve">, </w:t>
+      </w:r>
+      <w:r>
+        <w:rPr>
+          <w:rStyle w:val="given-name"/>
+          <w:lang w:val="en-US"/>
+        </w:rPr>
+        <w:t>P</w:t>
+      </w:r>
+      <w:r>
+        <w:rPr>
+          <w:rStyle w:val="given-name"/>
+          <w:lang w:val="en-US"/>
+        </w:rPr>
+        <w:t>.</w:t>
+      </w:r>
+      <w:r>
+        <w:rPr>
+          <w:rStyle w:val="react-xocs-alternative-link"/>
+          <w:lang w:val="en-US"/>
+        </w:rPr>
+        <w:t> </w:t>
+      </w:r>
+      <w:r>
+        <w:rPr>
+          <w:rStyle w:val="text"/>
+          <w:lang w:val="en-US"/>
+        </w:rPr>
+        <w:t>Agarwal</w:t>
+      </w:r>
+      <w:r>
+        <w:rPr>
+          <w:rFonts w:ascii="Arial" w:hAnsi="Arial" w:cs="Arial"/>
+          <w:color w:val="1F1F1F"/>
+          <w:lang w:val="en-US"/>
+        </w:rPr>
+        <w:t>, </w:t>
+      </w:r>
+      <w:r>
+        <w:rPr>
+          <w:rStyle w:val="given-name"/>
+          <w:lang w:val="en-US"/>
+        </w:rPr>
+        <w:t>J</w:t>
+      </w:r>
+      <w:r>
+        <w:rPr>
+          <w:rStyle w:val="given-name"/>
+          <w:lang w:val="en-US"/>
+        </w:rPr>
+        <w:t>.</w:t>
+      </w:r>
+      <w:r>
+        <w:rPr>
+          <w:rStyle w:val="react-xocs-alternative-link"/>
+          <w:lang w:val="en-US"/>
+        </w:rPr>
+        <w:t> </w:t>
+      </w:r>
+      <w:r>
+        <w:rPr>
+          <w:rStyle w:val="text"/>
+          <w:lang w:val="en-US"/>
+        </w:rPr>
+        <w:t>Huckle</w:t>
+      </w:r>
+      <w:r>
+        <w:rPr>
+          <w:rFonts w:ascii="Arial" w:hAnsi="Arial" w:cs="Arial"/>
+          <w:color w:val="1F1F1F"/>
+          <w:lang w:val="en-US"/>
+        </w:rPr>
+        <w:t>, </w:t>
+      </w:r>
+      <w:r>
+        <w:rPr>
+          <w:rStyle w:val="given-name"/>
+          <w:lang w:val="en-US"/>
+        </w:rPr>
+        <w:t>J</w:t>
+      </w:r>
+      <w:r>
+        <w:rPr>
+          <w:rStyle w:val="given-name"/>
+          <w:lang w:val="en-US"/>
+        </w:rPr>
+        <w:t>.</w:t>
+      </w:r>
+      <w:r>
+        <w:rPr>
+          <w:rStyle w:val="react-xocs-alternative-link"/>
+          <w:lang w:val="en-US"/>
+        </w:rPr>
+        <w:t> </w:t>
+      </w:r>
+      <w:r>
+        <w:rPr>
+          <w:rStyle w:val="text"/>
+          <w:lang w:val="en-US"/>
+        </w:rPr>
+        <w:t>Newman</w:t>
+      </w:r>
+      <w:r>
+        <w:rPr>
+          <w:rFonts w:ascii="Arial" w:hAnsi="Arial" w:cs="Arial"/>
+          <w:color w:val="1F1F1F"/>
+          <w:lang w:val="en-US"/>
+        </w:rPr>
+        <w:t>, </w:t>
+      </w:r>
+      <w:r>
+        <w:rPr>
+          <w:rStyle w:val="given-name"/>
+          <w:lang w:val="en-US"/>
+        </w:rPr>
+        <w:t>D</w:t>
+      </w:r>
+      <w:r>
+        <w:rPr>
+          <w:rStyle w:val="given-name"/>
+          <w:lang w:val="en-US"/>
+        </w:rPr>
+        <w:t>.</w:t>
+      </w:r>
+      <w:r>
+        <w:rPr>
+          <w:rStyle w:val="given-name"/>
+          <w:lang w:val="en-US"/>
+        </w:rPr>
+        <w:t xml:space="preserve"> L.</w:t>
+      </w:r>
+      <w:r>
+        <w:rPr>
+          <w:rStyle w:val="react-xocs-alternative-link"/>
+          <w:lang w:val="en-US"/>
+        </w:rPr>
+        <w:t> </w:t>
+      </w:r>
+      <w:r>
+        <w:rPr>
+          <w:rStyle w:val="text"/>
+          <w:lang w:val="en-US"/>
+        </w:rPr>
+        <w:t>Reid</w:t>
+      </w:r>
+    </w:p>
+    <w:p>
+      <w:pPr>
+        <w:contextualSpacing/>
+        <w:rPr>
+          <w:lang w:val="en-US"/>
+        </w:rPr>
+      </w:pPr>
+      <w:r>
+        <w:rPr>
+          <w:lang w:val="en-US"/>
+        </w:rPr>
+        <w:t>3. Antibiotic Discovery and Development</w:t>
+      </w:r>
+      <w:r>
+        <w:rPr>
+          <w:lang w:val="en-US"/>
+        </w:rPr>
+        <w:t xml:space="preserve">, </w:t>
+      </w:r>
+      <w:proofErr w:type="spellStart"/>
+      <w:r>
+        <w:rPr>
+          <w:lang w:val="en-US"/>
+        </w:rPr>
+        <w:t>T.</w:t>
+      </w:r>
+      <w:proofErr w:type="gramStart"/>
+      <w:r>
+        <w:rPr>
+          <w:lang w:val="en-US"/>
+        </w:rPr>
+        <w:t>J.Dougherty</w:t>
+      </w:r>
+      <w:proofErr w:type="spellEnd"/>
+      <w:proofErr w:type="gramEnd"/>
+      <w:r>
+        <w:rPr>
+          <w:lang w:val="en-US"/>
+        </w:rPr>
+        <w:t xml:space="preserve">, </w:t>
+      </w:r>
+      <w:proofErr w:type="spellStart"/>
+      <w:r>
+        <w:rPr>
+          <w:lang w:val="en-US"/>
+        </w:rPr>
+        <w:t>M.J.Pucci</w:t>
+      </w:r>
+      <w:proofErr w:type="spellEnd"/>
+    </w:p>
+    <w:p>
+      <w:pPr>
+        <w:contextualSpacing/>
+        <w:rPr>
+          <w:lang w:val="en-US"/>
+        </w:rPr>
+      </w:pPr>
+      <w:r>
+        <w:rPr>
+          <w:lang w:val="en-US"/>
+        </w:rPr>
+        <w:t>4. ESOL: Estimating Aqueous Solubility Directly from Molecular Structure</w:t>
+      </w:r>
+      <w:r>
+        <w:rPr>
+          <w:lang w:val="en-US"/>
+        </w:rPr>
+        <w:t xml:space="preserve">, </w:t>
+      </w:r>
+      <w:r>
+        <w:rPr>
+          <w:lang w:val="en-US"/>
+        </w:rPr>
+        <w:t>John S Delaney</w:t>
+      </w:r>
+    </w:p>
+    <w:p>
+      <w:pPr>
+        <w:contextualSpacing/>
+        <w:rPr>
+          <w:lang w:val="en-US"/>
+        </w:rPr>
+      </w:pPr>
+      <w:r>
+        <w:rPr>
+          <w:lang w:val="en-US"/>
+        </w:rPr>
+        <w:t>5. Strategy of utilizing in vitro and in vivo ADME tools for lead optimization and drug candidate selection</w:t>
+      </w:r>
+      <w:r>
+        <w:rPr>
+          <w:lang w:val="en-US"/>
+        </w:rPr>
+        <w:t xml:space="preserve">, </w:t>
+      </w:r>
+      <w:r>
+        <w:rPr>
+          <w:lang w:val="en-US"/>
+        </w:rPr>
+        <w:t>Balani SK, Miwa GT, Gan LS, Wu JT, Lee FW</w:t>
+      </w:r>
+    </w:p>
+    <w:p>
+      <w:pPr>
+        <w:contextualSpacing/>
+        <w:rPr>
+          <w:lang w:val="en-US"/>
+        </w:rPr>
+      </w:pPr>
+      <w:r>
+        <w:rPr>
+          <w:lang w:val="en-US"/>
+        </w:rPr>
+        <w:t>6. Liquid Chromatography on the Different Methods for the Determination of Lipophilicity: An Essential Analytical Tool in Medicinal Chemistry</w:t>
+      </w:r>
+      <w:r>
+        <w:rPr>
+          <w:lang w:val="en-US"/>
+        </w:rPr>
+        <w:t>,</w:t>
+      </w:r>
+      <w:r>
+        <w:rPr>
+          <w:lang w:val="en-US"/>
+        </w:rPr>
+        <w:t xml:space="preserve"> José X. </w:t>
+      </w:r>
+      <w:proofErr w:type="spellStart"/>
+      <w:proofErr w:type="gramStart"/>
+      <w:r>
+        <w:rPr>
+          <w:lang w:val="en-US"/>
+        </w:rPr>
+        <w:t>Soares,Álvaro</w:t>
+      </w:r>
+      <w:proofErr w:type="spellEnd"/>
+      <w:proofErr w:type="gramEnd"/>
+      <w:r>
+        <w:rPr>
+          <w:lang w:val="en-US"/>
+        </w:rPr>
+        <w:t xml:space="preserve"> </w:t>
+      </w:r>
+      <w:proofErr w:type="spellStart"/>
+      <w:r>
+        <w:rPr>
+          <w:lang w:val="en-US"/>
+        </w:rPr>
+        <w:t>Santos,Carla</w:t>
+      </w:r>
+      <w:proofErr w:type="spellEnd"/>
+      <w:r>
+        <w:rPr>
+          <w:lang w:val="en-US"/>
+        </w:rPr>
+        <w:t xml:space="preserve"> Fernandes, </w:t>
+      </w:r>
+      <w:proofErr w:type="spellStart"/>
+      <w:r>
+        <w:rPr>
+          <w:lang w:val="en-US"/>
+        </w:rPr>
+        <w:t>Madalena</w:t>
+      </w:r>
+      <w:proofErr w:type="spellEnd"/>
+      <w:r>
+        <w:rPr>
+          <w:lang w:val="en-US"/>
+        </w:rPr>
+        <w:t xml:space="preserve"> M. M. Pinto</w:t>
+      </w:r>
+    </w:p>
+    <w:p>
+      <w:pPr>
+        <w:contextualSpacing/>
+        <w:rPr>
+          <w:lang w:val="en-US"/>
+        </w:rPr>
+      </w:pPr>
+      <w:r>
+        <w:rPr>
+          <w:lang w:val="en-US"/>
+        </w:rPr>
+        <w:t>7.</w:t>
+      </w:r>
+      <w:r>
+        <w:rPr>
+          <w:lang w:val="en-US"/>
+        </w:rPr>
+        <w:t xml:space="preserve"> </w:t>
+      </w:r>
+      <w:r>
+        <w:rPr>
+          <w:lang w:val="en-US"/>
+        </w:rPr>
+        <w:t>Message passing all the way up</w:t>
+      </w:r>
+      <w:r>
+        <w:rPr>
+          <w:lang w:val="en-US"/>
+        </w:rPr>
+        <w:t xml:space="preserve">, P. </w:t>
+      </w:r>
+      <w:proofErr w:type="spellStart"/>
+      <w:r>
+        <w:rPr>
+          <w:lang w:val="en-US"/>
+        </w:rPr>
+        <w:t>Veličković</w:t>
+      </w:r>
+      <w:proofErr w:type="spellEnd"/>
+    </w:p>
+    <w:p>
+      <w:pPr>
+        <w:contextualSpacing/>
+        <w:rPr>
+          <w:lang w:val="en-US"/>
+        </w:rPr>
+      </w:pPr>
+      <w:r>
+        <w:rPr>
+          <w:lang w:val="en-US"/>
+        </w:rPr>
+        <w:t>8. Do we need different machine learning algorithms for QSAR modeling? A comprehensive assessment of 16 machine learning algorithms on 14 QSAR data sets Z</w:t>
+      </w:r>
+      <w:proofErr w:type="spellStart"/>
+      <w:r>
+        <w:rPr>
+          <w:lang w:val="en-US"/>
+        </w:rPr>
+        <w:t>henxing</w:t>
+      </w:r>
+      <w:proofErr w:type="spellEnd"/>
+      <w:r>
+        <w:rPr>
+          <w:lang w:val="en-US"/>
+        </w:rPr>
+        <w:t xml:space="preserve"> </w:t>
+      </w:r>
+      <w:proofErr w:type="gramStart"/>
+      <w:r>
+        <w:rPr>
+          <w:lang w:val="en-US"/>
+        </w:rPr>
+        <w:t>Wu ,</w:t>
+      </w:r>
+      <w:proofErr w:type="gramEnd"/>
+      <w:r>
+        <w:rPr>
+          <w:lang w:val="en-US"/>
+        </w:rPr>
+        <w:t> </w:t>
+      </w:r>
+      <w:proofErr w:type="spellStart"/>
+      <w:r>
+        <w:rPr>
+          <w:lang w:val="en-US"/>
+        </w:rPr>
+        <w:t>Minfeng</w:t>
+      </w:r>
+      <w:proofErr w:type="spellEnd"/>
+      <w:r>
+        <w:rPr>
+          <w:lang w:val="en-US"/>
+        </w:rPr>
+        <w:t xml:space="preserve"> Zhu , Yu Kang , Elaine Lai-Han Leung , </w:t>
+      </w:r>
+      <w:proofErr w:type="spellStart"/>
+      <w:r>
+        <w:rPr>
+          <w:lang w:val="en-US"/>
+        </w:rPr>
+        <w:t>Tailong</w:t>
+      </w:r>
+      <w:proofErr w:type="spellEnd"/>
+      <w:r>
+        <w:rPr>
+          <w:lang w:val="en-US"/>
+        </w:rPr>
+        <w:t xml:space="preserve"> Lei , Chao Shen , Dejun Jiang , Zhe Wang , Dongsheng Cao , </w:t>
+      </w:r>
+      <w:proofErr w:type="spellStart"/>
+      <w:r>
+        <w:rPr>
+          <w:lang w:val="en-US"/>
+        </w:rPr>
+        <w:t>Tingjun</w:t>
+      </w:r>
+      <w:proofErr w:type="spellEnd"/>
+      <w:r>
+        <w:rPr>
+          <w:lang w:val="en-US"/>
+        </w:rPr>
+        <w:t xml:space="preserve"> Hou</w:t>
+      </w:r>
+    </w:p>
+    <w:p>
+      <w:pPr>
+        <w:contextualSpacing/>
+        <w:rPr>
+          <w:lang w:val="en-US"/>
+        </w:rPr>
+      </w:pPr>
+      <w:r>
+        <w:rPr>
+          <w:lang w:val="en-US"/>
+        </w:rPr>
+        <w:t>9.</w:t>
+      </w:r>
+      <w:r>
+        <w:rPr>
+          <w:lang w:val="en-US"/>
+        </w:rPr>
+        <w:t xml:space="preserve"> </w:t>
+      </w:r>
+      <w:r>
+        <w:rPr>
+          <w:lang w:val="en-US"/>
+        </w:rPr>
+        <w:t>Non-linear QSAR modeling by using multilayer perceptron feedforward neural networks trained by back-propagation</w:t>
+      </w:r>
+      <w:r>
+        <w:rPr>
+          <w:lang w:val="en-US"/>
+        </w:rPr>
+        <w:t xml:space="preserve">, </w:t>
+      </w:r>
+      <w:r>
+        <w:rPr>
+          <w:lang w:val="en-US"/>
+        </w:rPr>
+        <w:t>D González-Arjona, G López-Pérez, A Gustavo González</w:t>
+      </w:r>
+    </w:p>
+    <w:p>
+      <w:pPr>
+        <w:contextualSpacing/>
+        <w:rPr>
+          <w:lang w:val="en-US"/>
+        </w:rPr>
+      </w:pPr>
+      <w:r>
+        <w:rPr>
+          <w:lang w:val="en-US"/>
+        </w:rPr>
+        <w:t xml:space="preserve">10. How to improve R&amp;D productivity: the pharmaceutical industry's grand challenge, Steven M. Paul, Daniel S. </w:t>
+      </w:r>
+      <w:proofErr w:type="spellStart"/>
+      <w:r>
+        <w:rPr>
+          <w:lang w:val="en-US"/>
+        </w:rPr>
+        <w:t>Mytelka</w:t>
+      </w:r>
+      <w:proofErr w:type="spellEnd"/>
+      <w:r>
+        <w:rPr>
+          <w:lang w:val="en-US"/>
+        </w:rPr>
+        <w:t xml:space="preserve">, Christopher T. </w:t>
+      </w:r>
+      <w:proofErr w:type="spellStart"/>
+      <w:proofErr w:type="gramStart"/>
+      <w:r>
+        <w:rPr>
+          <w:lang w:val="en-US"/>
+        </w:rPr>
+        <w:t>Dunwiddie,Charles</w:t>
+      </w:r>
+      <w:proofErr w:type="spellEnd"/>
+      <w:proofErr w:type="gramEnd"/>
+      <w:r>
+        <w:rPr>
+          <w:lang w:val="en-US"/>
+        </w:rPr>
+        <w:t xml:space="preserve"> C. Persinger, Bernard H. Munos, Stacy R. Lindborg, Aaron L. Schacht</w:t>
+      </w:r>
+    </w:p>
+    <w:p>
+      <w:pPr>
+        <w:contextualSpacing/>
+        <w:rPr>
+          <w:lang w:val="en-US"/>
+        </w:rPr>
+      </w:pPr>
+      <w:r>
+        <w:rPr>
+          <w:lang w:val="en-US"/>
+        </w:rPr>
+        <w:t xml:space="preserve">11. </w:t>
+      </w:r>
+      <w:proofErr w:type="spellStart"/>
+      <w:r>
+        <w:rPr>
+          <w:lang w:val="en-US"/>
+        </w:rPr>
+        <w:t>qiRNA</w:t>
+      </w:r>
+      <w:proofErr w:type="spellEnd"/>
+      <w:r>
+        <w:rPr>
+          <w:lang w:val="en-US"/>
+        </w:rPr>
+        <w:t xml:space="preserve"> is a new type of small interfering RNA induced by DNA damage, Heng-C</w:t>
+      </w:r>
+      <w:r>
+        <w:rPr>
+          <w:lang w:val="en-US"/>
+        </w:rPr>
+        <w:t>.</w:t>
+      </w:r>
+      <w:r>
+        <w:rPr>
+          <w:lang w:val="en-US"/>
+        </w:rPr>
+        <w:t xml:space="preserve"> Lee, S</w:t>
+      </w:r>
+      <w:r>
+        <w:rPr>
+          <w:lang w:val="en-US"/>
+        </w:rPr>
+        <w:t>.</w:t>
+      </w:r>
+      <w:r>
+        <w:rPr>
+          <w:lang w:val="en-US"/>
+        </w:rPr>
+        <w:t xml:space="preserve"> Chang, </w:t>
+      </w:r>
+      <w:r>
+        <w:rPr>
+          <w:lang w:val="en-US"/>
+        </w:rPr>
+        <w:t>S.</w:t>
+      </w:r>
+      <w:r>
+        <w:rPr>
+          <w:lang w:val="en-US"/>
+        </w:rPr>
+        <w:t xml:space="preserve"> Choudhary, A</w:t>
+      </w:r>
+      <w:r>
+        <w:rPr>
+          <w:lang w:val="en-US"/>
+        </w:rPr>
+        <w:t>.</w:t>
+      </w:r>
+      <w:r>
+        <w:rPr>
+          <w:lang w:val="en-US"/>
+        </w:rPr>
+        <w:t xml:space="preserve"> P. Aalto, </w:t>
+      </w:r>
+      <w:r>
+        <w:rPr>
+          <w:lang w:val="en-US"/>
+        </w:rPr>
+        <w:t>M.</w:t>
+      </w:r>
+      <w:r>
+        <w:rPr>
+          <w:lang w:val="en-US"/>
+        </w:rPr>
+        <w:t xml:space="preserve"> Maiti, D</w:t>
+      </w:r>
+      <w:r>
+        <w:rPr>
+          <w:lang w:val="en-US"/>
+        </w:rPr>
+        <w:t>.</w:t>
+      </w:r>
+      <w:r>
+        <w:rPr>
+          <w:lang w:val="en-US"/>
+        </w:rPr>
+        <w:t xml:space="preserve"> H. Bamford, Y</w:t>
+      </w:r>
+      <w:r>
+        <w:rPr>
+          <w:lang w:val="en-US"/>
+        </w:rPr>
+        <w:t>.</w:t>
+      </w:r>
+      <w:r>
+        <w:rPr>
+          <w:lang w:val="en-US"/>
+        </w:rPr>
+        <w:t xml:space="preserve"> Liu</w:t>
+      </w:r>
+    </w:p>
+    <w:p>
+      <w:pPr>
+        <w:contextualSpacing/>
+        <w:rPr>
+          <w:lang w:val="en-US"/>
+        </w:rPr>
+      </w:pPr>
+      <w:r>
+        <w:rPr>
+          <w:lang w:val="en-US"/>
+        </w:rPr>
+        <w:t>12. Reinforced Adversarial Neural Computer for de Novo</w:t>
+      </w:r>
+      <w:r>
+        <w:rPr>
+          <w:lang w:val="en-US"/>
+        </w:rPr>
+        <w:t xml:space="preserve"> </w:t>
+      </w:r>
+      <w:r>
+        <w:rPr>
+          <w:lang w:val="en-US"/>
+        </w:rPr>
+        <w:t>Molecular Design, E</w:t>
+      </w:r>
+      <w:r>
+        <w:rPr>
+          <w:lang w:val="en-US"/>
+        </w:rPr>
+        <w:t>.</w:t>
+      </w:r>
+      <w:r>
+        <w:rPr>
+          <w:lang w:val="en-US"/>
+        </w:rPr>
+        <w:t xml:space="preserve"> Putin, A</w:t>
+      </w:r>
+      <w:r>
+        <w:rPr>
+          <w:lang w:val="en-US"/>
+        </w:rPr>
+        <w:t>.</w:t>
+      </w:r>
+      <w:r>
+        <w:rPr>
+          <w:lang w:val="en-US"/>
+        </w:rPr>
+        <w:t xml:space="preserve"> </w:t>
+      </w:r>
+      <w:proofErr w:type="spellStart"/>
+      <w:r>
+        <w:rPr>
+          <w:lang w:val="en-US"/>
+        </w:rPr>
+        <w:t>Asadulaev</w:t>
+      </w:r>
+      <w:proofErr w:type="spellEnd"/>
+      <w:r>
+        <w:rPr>
+          <w:lang w:val="en-US"/>
+        </w:rPr>
+        <w:t>, Y</w:t>
+      </w:r>
+      <w:r>
+        <w:rPr>
+          <w:lang w:val="en-US"/>
+        </w:rPr>
+        <w:t>.</w:t>
+      </w:r>
+      <w:r>
+        <w:rPr>
+          <w:lang w:val="en-US"/>
+        </w:rPr>
+        <w:t xml:space="preserve"> </w:t>
+      </w:r>
+      <w:proofErr w:type="spellStart"/>
+      <w:r>
+        <w:rPr>
+          <w:lang w:val="en-US"/>
+        </w:rPr>
+        <w:t>Ivanenkov</w:t>
+      </w:r>
+      <w:proofErr w:type="spellEnd"/>
+      <w:r>
+        <w:rPr>
+          <w:lang w:val="en-US"/>
+        </w:rPr>
+        <w:t>, V</w:t>
+      </w:r>
+      <w:r>
+        <w:rPr>
+          <w:lang w:val="en-US"/>
+        </w:rPr>
+        <w:t>.</w:t>
+      </w:r>
+      <w:r>
+        <w:rPr>
+          <w:lang w:val="en-US"/>
+        </w:rPr>
+        <w:t xml:space="preserve"> </w:t>
+      </w:r>
+      <w:proofErr w:type="spellStart"/>
+      <w:r>
+        <w:rPr>
+          <w:lang w:val="en-US"/>
+        </w:rPr>
+        <w:t>Aladinskiy</w:t>
+      </w:r>
+      <w:proofErr w:type="spellEnd"/>
+      <w:r>
+        <w:rPr>
+          <w:lang w:val="en-US"/>
+        </w:rPr>
+        <w:t>, B</w:t>
+      </w:r>
+      <w:r>
+        <w:rPr>
+          <w:lang w:val="en-US"/>
+        </w:rPr>
+        <w:t>.</w:t>
+      </w:r>
+      <w:r>
+        <w:rPr>
+          <w:lang w:val="en-US"/>
+        </w:rPr>
+        <w:t xml:space="preserve"> Sanchez-</w:t>
+      </w:r>
+      <w:proofErr w:type="spellStart"/>
+      <w:r>
+        <w:rPr>
+          <w:lang w:val="en-US"/>
+        </w:rPr>
+        <w:t>Lengeling</w:t>
+      </w:r>
+      <w:proofErr w:type="spellEnd"/>
+      <w:r>
+        <w:rPr>
+          <w:lang w:val="en-US"/>
+        </w:rPr>
+        <w:t>, A</w:t>
+      </w:r>
+      <w:r>
+        <w:rPr>
+          <w:lang w:val="en-US"/>
+        </w:rPr>
+        <w:t>.</w:t>
+      </w:r>
+      <w:r>
+        <w:rPr>
+          <w:lang w:val="en-US"/>
+        </w:rPr>
+        <w:t xml:space="preserve"> </w:t>
+      </w:r>
+      <w:proofErr w:type="spellStart"/>
+      <w:r>
+        <w:rPr>
+          <w:lang w:val="en-US"/>
+        </w:rPr>
+        <w:t>Aspuru</w:t>
+      </w:r>
+      <w:proofErr w:type="spellEnd"/>
+      <w:r>
+        <w:rPr>
+          <w:lang w:val="en-US"/>
+        </w:rPr>
+        <w:t>-Guzik, A</w:t>
+      </w:r>
+      <w:r>
+        <w:rPr>
+          <w:lang w:val="en-US"/>
+        </w:rPr>
+        <w:t>.</w:t>
+      </w:r>
+      <w:r>
+        <w:rPr>
+          <w:lang w:val="en-US"/>
+        </w:rPr>
+        <w:t xml:space="preserve"> </w:t>
+      </w:r>
+      <w:proofErr w:type="spellStart"/>
+      <w:r>
+        <w:rPr>
+          <w:lang w:val="en-US"/>
+        </w:rPr>
+        <w:t>Zhavoronkov</w:t>
+      </w:r>
+      <w:proofErr w:type="spellEnd"/>
+    </w:p>
+    <w:p>
+      <w:pPr>
+        <w:contextualSpacing/>
+        <w:rPr>
+          <w:lang w:val="en-US"/>
+        </w:rPr>
+      </w:pPr>
+      <w:r>
+        <w:rPr>
+          <w:lang w:val="en-US"/>
+        </w:rPr>
+        <w:t>13. Applications of machine learning in drug discovery and development, J</w:t>
+      </w:r>
+      <w:r>
+        <w:rPr>
+          <w:lang w:val="en-US"/>
+        </w:rPr>
+        <w:t>.</w:t>
+      </w:r>
+      <w:r>
+        <w:rPr>
+          <w:lang w:val="en-US"/>
+        </w:rPr>
+        <w:t xml:space="preserve"> Vamathevan, D</w:t>
+      </w:r>
+      <w:r>
+        <w:rPr>
+          <w:lang w:val="en-US"/>
+        </w:rPr>
+        <w:t>.</w:t>
+      </w:r>
+      <w:r>
+        <w:rPr>
+          <w:lang w:val="en-US"/>
+        </w:rPr>
+        <w:t xml:space="preserve"> Clark, P</w:t>
+      </w:r>
+      <w:r>
+        <w:rPr>
+          <w:lang w:val="en-US"/>
+        </w:rPr>
+        <w:t>.</w:t>
+      </w:r>
+      <w:r>
+        <w:rPr>
+          <w:lang w:val="en-US"/>
+        </w:rPr>
+        <w:t xml:space="preserve"> </w:t>
+      </w:r>
+      <w:proofErr w:type="spellStart"/>
+      <w:r>
+        <w:rPr>
+          <w:lang w:val="en-US"/>
+        </w:rPr>
+        <w:t>Czodrowski</w:t>
+      </w:r>
+      <w:proofErr w:type="spellEnd"/>
+      <w:r>
+        <w:rPr>
+          <w:lang w:val="en-US"/>
+        </w:rPr>
+        <w:t>, I</w:t>
+      </w:r>
+      <w:r>
+        <w:rPr>
+          <w:lang w:val="en-US"/>
+        </w:rPr>
+        <w:t>.</w:t>
+      </w:r>
+      <w:r>
+        <w:rPr>
+          <w:lang w:val="en-US"/>
+        </w:rPr>
+        <w:t xml:space="preserve"> Dunham, E</w:t>
+      </w:r>
+      <w:r>
+        <w:rPr>
+          <w:lang w:val="en-US"/>
+        </w:rPr>
+        <w:t>.</w:t>
+      </w:r>
+      <w:r>
+        <w:rPr>
+          <w:lang w:val="en-US"/>
+        </w:rPr>
+        <w:t xml:space="preserve"> Ferran, G</w:t>
+      </w:r>
+      <w:r>
+        <w:rPr>
+          <w:lang w:val="en-US"/>
+        </w:rPr>
+        <w:t>.</w:t>
+      </w:r>
+      <w:r>
+        <w:rPr>
+          <w:lang w:val="en-US"/>
+        </w:rPr>
+        <w:t xml:space="preserve"> Lee, </w:t>
+      </w:r>
+      <w:r>
+        <w:rPr>
+          <w:lang w:val="en-US"/>
+        </w:rPr>
+        <w:t>B.</w:t>
+      </w:r>
+      <w:r>
+        <w:rPr>
+          <w:lang w:val="en-US"/>
+        </w:rPr>
+        <w:t xml:space="preserve"> Li, A</w:t>
+      </w:r>
+      <w:r>
+        <w:rPr>
+          <w:lang w:val="en-US"/>
+        </w:rPr>
+        <w:t>.</w:t>
+      </w:r>
+      <w:r>
+        <w:rPr>
+          <w:lang w:val="en-US"/>
+        </w:rPr>
+        <w:t xml:space="preserve"> </w:t>
+      </w:r>
+      <w:proofErr w:type="spellStart"/>
+      <w:r>
+        <w:rPr>
+          <w:lang w:val="en-US"/>
+        </w:rPr>
+        <w:t>Madabhushi</w:t>
+      </w:r>
+      <w:proofErr w:type="spellEnd"/>
+      <w:r>
+        <w:rPr>
+          <w:lang w:val="en-US"/>
+        </w:rPr>
+        <w:t>, P</w:t>
+      </w:r>
+      <w:r>
+        <w:rPr>
+          <w:lang w:val="en-US"/>
+        </w:rPr>
+        <w:t>.</w:t>
+      </w:r>
+      <w:r>
+        <w:rPr>
+          <w:lang w:val="en-US"/>
+        </w:rPr>
+        <w:t xml:space="preserve"> Shah, M</w:t>
+      </w:r>
+      <w:r>
+        <w:rPr>
+          <w:lang w:val="en-US"/>
+        </w:rPr>
+        <w:t>.</w:t>
+      </w:r>
+      <w:r>
+        <w:rPr>
+          <w:lang w:val="en-US"/>
+        </w:rPr>
+        <w:t xml:space="preserve"> Spitzer</w:t>
+      </w:r>
+    </w:p>
+    <w:p>
+      <w:pPr>
+        <w:contextualSpacing/>
+        <w:rPr>
+          <w:lang w:val="en-US"/>
+        </w:rPr>
+      </w:pPr>
+      <w:r>
+        <w:rPr>
+          <w:lang w:val="en-US"/>
+        </w:rPr>
+        <w:t xml:space="preserve">14. Drug repurposing: progress, challenges and recommendations, Sudeep </w:t>
+      </w:r>
+      <w:proofErr w:type="spellStart"/>
+      <w:r>
+        <w:rPr>
+          <w:lang w:val="en-US"/>
+        </w:rPr>
+        <w:t>Pushpakom</w:t>
+      </w:r>
+      <w:proofErr w:type="spellEnd"/>
+      <w:r>
+        <w:rPr>
+          <w:lang w:val="en-US"/>
+        </w:rPr>
+        <w:t>, Francesco Iorio, Patrick A. Eyers</w:t>
+      </w:r>
+    </w:p>
+    <w:p>
+      <w:pPr>
+        <w:contextualSpacing/>
+        <w:rPr>
+          <w:lang w:val="en-US"/>
+        </w:rPr>
+      </w:pPr>
+      <w:r>
+        <w:rPr>
+          <w:lang w:val="en-US"/>
+        </w:rPr>
+        <w:t xml:space="preserve">15. Analyzing Learned Molecular Representations for Property Prediction, Kevin Yang, Kyle Swanson, </w:t>
+      </w:r>
+      <w:proofErr w:type="spellStart"/>
+      <w:r>
+        <w:rPr>
+          <w:lang w:val="en-US"/>
+        </w:rPr>
+        <w:t>Wengong</w:t>
+      </w:r>
+      <w:proofErr w:type="spellEnd"/>
+      <w:r>
+        <w:rPr>
+          <w:lang w:val="en-US"/>
+        </w:rPr>
+        <w:t xml:space="preserve"> </w:t>
+      </w:r>
+      <w:proofErr w:type="spellStart"/>
+      <w:r>
+        <w:rPr>
+          <w:lang w:val="en-US"/>
+        </w:rPr>
+        <w:t>Jin</w:t>
+      </w:r>
+      <w:proofErr w:type="spellEnd"/>
+    </w:p>
+    <w:p>
+      <w:pPr>
+        <w:contextualSpacing/>
+        <w:rPr>
+          <w:lang w:val="en-US"/>
+        </w:rPr>
+      </w:pPr>
+      <w:r>
+        <w:rPr>
+          <w:lang w:val="en-US"/>
+        </w:rPr>
+        <w:t>16. BERT: Pre-training of Deep Bidirectional Transformers for Language Understanding, J</w:t>
+      </w:r>
+      <w:r>
+        <w:rPr>
+          <w:lang w:val="en-US"/>
+        </w:rPr>
+        <w:t>.</w:t>
+      </w:r>
+      <w:r>
+        <w:rPr>
+          <w:lang w:val="en-US"/>
+        </w:rPr>
+        <w:t xml:space="preserve"> Devlin, M</w:t>
+      </w:r>
+      <w:r>
+        <w:rPr>
+          <w:lang w:val="en-US"/>
+        </w:rPr>
+        <w:t>.</w:t>
+      </w:r>
+      <w:r>
+        <w:rPr>
+          <w:lang w:val="en-US"/>
+        </w:rPr>
+        <w:t xml:space="preserve"> Chang, K</w:t>
+      </w:r>
+      <w:r>
+        <w:rPr>
+          <w:lang w:val="en-US"/>
+        </w:rPr>
+        <w:t>.</w:t>
+      </w:r>
+      <w:r>
+        <w:rPr>
+          <w:lang w:val="en-US"/>
+        </w:rPr>
+        <w:t xml:space="preserve"> Lee, K</w:t>
+      </w:r>
+      <w:r>
+        <w:rPr>
+          <w:lang w:val="en-US"/>
+        </w:rPr>
+        <w:t>.</w:t>
+      </w:r>
+      <w:r>
+        <w:rPr>
+          <w:lang w:val="en-US"/>
+        </w:rPr>
+        <w:t xml:space="preserve"> Toutanova</w:t>
+      </w:r>
+    </w:p>
+    <w:p>
+      <w:pPr>
+        <w:contextualSpacing/>
+        <w:rPr>
+          <w:lang w:val="en-US"/>
+        </w:rPr>
+      </w:pPr>
+      <w:r>
+        <w:rPr>
+          <w:lang w:val="en-US"/>
+        </w:rPr>
+        <w:t xml:space="preserve">17. </w:t>
+      </w:r>
+      <w:proofErr w:type="spellStart"/>
+      <w:r>
+        <w:rPr>
+          <w:lang w:val="en-US"/>
+        </w:rPr>
+        <w:t>ChemBERTa</w:t>
+      </w:r>
+      <w:proofErr w:type="spellEnd"/>
+      <w:r>
+        <w:rPr>
+          <w:lang w:val="en-US"/>
+        </w:rPr>
+        <w:t>: Large-Scale Self-Supervised Pretraining for Molecular Property Prediction, S</w:t>
+      </w:r>
+      <w:r>
+        <w:rPr>
+          <w:lang w:val="en-US"/>
+        </w:rPr>
+        <w:t>.</w:t>
+      </w:r>
+      <w:r>
+        <w:rPr>
+          <w:lang w:val="en-US"/>
+        </w:rPr>
+        <w:t xml:space="preserve"> </w:t>
+      </w:r>
+      <w:proofErr w:type="spellStart"/>
+      <w:r>
+        <w:rPr>
+          <w:lang w:val="en-US"/>
+        </w:rPr>
+        <w:t>Chithrananda</w:t>
+      </w:r>
+      <w:proofErr w:type="spellEnd"/>
+      <w:r>
+        <w:rPr>
+          <w:lang w:val="en-US"/>
+        </w:rPr>
+        <w:t>, G</w:t>
+      </w:r>
+      <w:r>
+        <w:rPr>
+          <w:lang w:val="en-US"/>
+        </w:rPr>
+        <w:t>.</w:t>
+      </w:r>
+      <w:r>
+        <w:rPr>
+          <w:lang w:val="en-US"/>
+        </w:rPr>
+        <w:t xml:space="preserve"> Grand, B</w:t>
+      </w:r>
+      <w:r>
+        <w:rPr>
+          <w:lang w:val="en-US"/>
+        </w:rPr>
+        <w:t>.</w:t>
+      </w:r>
+      <w:r>
+        <w:rPr>
+          <w:lang w:val="en-US"/>
+        </w:rPr>
+        <w:t xml:space="preserve"> Ramsundar</w:t>
+      </w:r>
+    </w:p>
+    <w:p>
+      <w:pPr>
+        <w:contextualSpacing/>
+        <w:rPr>
+          <w:lang w:val="en-US"/>
+        </w:rPr>
+      </w:pPr>
+      <w:r>
+        <w:rPr>
+          <w:lang w:val="en-US"/>
+        </w:rPr>
+        <w:lastRenderedPageBreak/>
+        <w:t>18. Semi-Supervised Classification with Graph Convolutional Networks, T</w:t>
+      </w:r>
+      <w:r>
+        <w:rPr>
+          <w:lang w:val="en-US"/>
+        </w:rPr>
+        <w:t>.</w:t>
+      </w:r>
+      <w:r>
+        <w:rPr>
+          <w:lang w:val="en-US"/>
+        </w:rPr>
+        <w:t xml:space="preserve"> N. Kipf, M</w:t>
+      </w:r>
+      <w:r>
+        <w:rPr>
+          <w:lang w:val="en-US"/>
+        </w:rPr>
+        <w:t>.</w:t>
+      </w:r>
+      <w:r>
+        <w:rPr>
+          <w:lang w:val="en-US"/>
+        </w:rPr>
+        <w:t xml:space="preserve"> Welling</w:t>
+      </w:r>
+    </w:p>
+    <w:p>
+      <w:pPr>
+        <w:contextualSpacing/>
+        <w:rPr>
+          <w:lang w:val="en-US"/>
+        </w:rPr>
+      </w:pPr>
+      <w:r>
+        <w:rPr>
+          <w:lang w:val="en-US"/>
+        </w:rPr>
+        <w:t xml:space="preserve">19. Computational Modeling of </w:t>
+      </w:r>
+      <w:r>
+        <w:t>β</w:t>
+      </w:r>
+      <w:r>
+        <w:rPr>
+          <w:lang w:val="en-US"/>
+        </w:rPr>
+        <w:t>-Secretase 1 (BACE-1) Inhibitors Using Ligand Based Approaches, G</w:t>
+      </w:r>
+      <w:r>
+        <w:rPr>
+          <w:lang w:val="en-US"/>
+        </w:rPr>
+        <w:t>.</w:t>
+      </w:r>
+      <w:r>
+        <w:rPr>
+          <w:lang w:val="en-US"/>
+        </w:rPr>
+        <w:t xml:space="preserve"> Subramanian, B</w:t>
+      </w:r>
+      <w:r>
+        <w:rPr>
+          <w:lang w:val="en-US"/>
+        </w:rPr>
+        <w:t>.</w:t>
+      </w:r>
+      <w:r>
+        <w:rPr>
+          <w:lang w:val="en-US"/>
+        </w:rPr>
+        <w:t xml:space="preserve"> Ramsundar, V</w:t>
+      </w:r>
+      <w:r>
+        <w:rPr>
+          <w:lang w:val="en-US"/>
+        </w:rPr>
+        <w:t>.</w:t>
+      </w:r>
+      <w:r>
+        <w:rPr>
+          <w:lang w:val="en-US"/>
+        </w:rPr>
+        <w:t xml:space="preserve"> Pande, R</w:t>
+      </w:r>
+      <w:r>
+        <w:rPr>
+          <w:lang w:val="en-US"/>
+        </w:rPr>
+        <w:t>.</w:t>
+      </w:r>
+      <w:r>
+        <w:rPr>
+          <w:lang w:val="en-US"/>
+        </w:rPr>
+        <w:t xml:space="preserve"> A</w:t>
+      </w:r>
+      <w:r>
+        <w:rPr>
+          <w:lang w:val="en-US"/>
+        </w:rPr>
+        <w:t>.</w:t>
+      </w:r>
+      <w:r>
+        <w:rPr>
+          <w:lang w:val="en-US"/>
+        </w:rPr>
+        <w:t xml:space="preserve"> Denny</w:t>
+      </w:r>
+    </w:p>
+    <w:p>
+      <w:pPr>
+        <w:contextualSpacing/>
+        <w:rPr>
+          <w:lang w:val="en-US"/>
+        </w:rPr>
+      </w:pPr>
+      <w:r>
+        <w:rPr>
+          <w:lang w:val="en-US"/>
+        </w:rPr>
+        <w:t xml:space="preserve">20. Handbook of Aqueous Solubility Data, S. H. </w:t>
+      </w:r>
+      <w:proofErr w:type="spellStart"/>
+      <w:r>
+        <w:rPr>
+          <w:lang w:val="en-US"/>
+        </w:rPr>
+        <w:t>Yalkowsky</w:t>
+      </w:r>
+      <w:proofErr w:type="spellEnd"/>
+      <w:r>
+        <w:rPr>
+          <w:lang w:val="en-US"/>
+        </w:rPr>
+        <w:t>, Y</w:t>
+      </w:r>
+      <w:r>
+        <w:rPr>
+          <w:lang w:val="en-US"/>
+        </w:rPr>
+        <w:t>.</w:t>
+      </w:r>
+      <w:r>
+        <w:rPr>
+          <w:lang w:val="en-US"/>
+        </w:rPr>
+        <w:t xml:space="preserve"> He</w:t>
+      </w:r>
+    </w:p>
+    <w:p>
+      <w:pPr>
+        <w:contextualSpacing/>
+        <w:rPr>
+          <w:lang w:val="en-US"/>
+        </w:rPr>
+      </w:pPr>
+      <w:r>
+        <w:rPr>
+          <w:lang w:val="en-US"/>
+        </w:rPr>
+        <w:t xml:space="preserve">21. </w:t>
+      </w:r>
+      <w:proofErr w:type="spellStart"/>
+      <w:r>
+        <w:rPr>
+          <w:lang w:val="en-US"/>
+        </w:rPr>
+        <w:t>MoleculeNet</w:t>
+      </w:r>
+      <w:proofErr w:type="spellEnd"/>
+      <w:r>
+        <w:rPr>
+          <w:lang w:val="en-US"/>
+        </w:rPr>
+        <w:t xml:space="preserve">: a benchmark for molecular machine learning" Z. Wu, B. Ramsundar, E. N. Feinberg, J. Gomes, C. Geniesse, A. S. Pappu, K. </w:t>
+      </w:r>
+      <w:proofErr w:type="spellStart"/>
+      <w:r>
+        <w:rPr>
+          <w:lang w:val="en-US"/>
+        </w:rPr>
+        <w:t>Leswing</w:t>
+      </w:r>
+      <w:proofErr w:type="spellEnd"/>
+      <w:r>
+        <w:rPr>
+          <w:lang w:val="en-US"/>
+        </w:rPr>
+        <w:t xml:space="preserve">, V. </w:t>
+      </w:r>
+      <w:proofErr w:type="gramStart"/>
+      <w:r>
+        <w:rPr>
+          <w:lang w:val="en-US"/>
+        </w:rPr>
+        <w:t>Pande</w:t>
+      </w:r>
+      <w:proofErr w:type="gramEnd"/>
+    </w:p>
     <w:sectPr>
-      <w:footerReference w:type="first" r:id="rId8"/>
+      <w:footerReference w:type="default" r:id="rId8"/>
+      <w:footerReference w:type="first" r:id="rId9"/>
       <w:pgSz w:w="11906" w:h="16838"/>
-      <w:pgMar w:top="1134" w:right="850" w:bottom="1134" w:left="1701" w:header="708" w:footer="708" w:gutter="0"/>
+      <w:pgMar w:top="1134" w:right="567" w:bottom="1134" w:left="1701" w:header="709" w:footer="709" w:gutter="0"/>
       <w:cols w:space="708"/>
       <w:titlePg/>
-      <w:docGrid w:linePitch="360"/>
+      <w:docGrid w:linePitch="381"/>
     </w:sectPr>
   </w:body>
 </w:document>
@@ -12596,6 +14142,76 @@
 </file>
 
 <file path=word/footer1.xml><?xml version="1.0" encoding="utf-8"?>
+<w:ftr xmlns:wpc="http://schemas.microsoft.com/office/word/2010/wordprocessingCanvas" xmlns:cx="http://schemas.microsoft.com/office/drawing/2014/chartex" xmlns:cx1="http://schemas.microsoft.com/office/drawing/2015/9/8/chartex" xmlns:cx2="http://schemas.microsoft.com/office/drawing/2015/10/21/chartex" xmlns:cx3="http://schemas.microsoft.com/office/drawing/2016/5/9/chartex" xmlns:cx4="http://schemas.microsoft.com/office/drawing/2016/5/10/chartex" xmlns:cx5="http://schemas.microsoft.com/office/drawing/2016/5/11/chartex" xmlns:cx6="http://schemas.microsoft.com/office/drawing/2016/5/12/chartex" xmlns:cx7="http://schemas.microsoft.com/office/drawing/2016/5/13/chartex" xmlns:cx8="http://schemas.microsoft.com/office/drawing/2016/5/14/chartex" xmlns:mc="http://schemas.openxmlformats.org/markup-compatibility/2006" xmlns:aink="http://schemas.microsoft.com/office/drawing/2016/ink" xmlns:am3d="http://schemas.microsoft.com/office/drawing/2017/model3d" xmlns:o="urn:schemas-microsoft-com:office:office" xmlns:r="http://schemas.openxmlformats.org/officeDocument/2006/relationships" xmlns:m="http://schemas.openxmlformats.org/officeDocument/2006/math" xmlns:v="urn:schemas-microsoft-com:vml" xmlns:wp14="http://schemas.microsoft.com/office/word/2010/wordprocessingDrawing" xmlns:wp="http://schemas.openxmlformats.org/drawingml/2006/wordprocessingDrawing" xmlns:w10="urn:schemas-microsoft-com:office:word" xmlns:w="http://schemas.openxmlformats.org/wordprocessingml/2006/main" xmlns:w14="http://schemas.microsoft.com/office/word/2010/wordml" xmlns:w15="http://schemas.microsoft.com/office/word/2012/wordml" xmlns:w16cex="http://schemas.microsoft.com/office/word/2018/wordml/cex" xmlns:w16cid="http://schemas.microsoft.com/office/word/2016/wordml/cid" xmlns:w16="http://schemas.microsoft.com/office/word/2018/wordml" xmlns:w16sdtdh="http://schemas.microsoft.com/office/word/2020/wordml/sdtdatahash" xmlns:w16se="http://schemas.microsoft.com/office/word/2015/wordml/symex" xmlns:wpg="http://schemas.microsoft.com/office/word/2010/wordprocessingGroup" xmlns:wpi="http://schemas.microsoft.com/office/word/2010/wordprocessingInk" xmlns:wne="http://schemas.microsoft.com/office/word/2006/wordml" xmlns:wps="http://schemas.microsoft.com/office/word/2010/wordprocessingShape" mc:Ignorable="w14 w15 w16se w16cid w16 w16cex w16sdtdh wp14">
+  <w:sdt>
+    <w:sdtPr>
+      <w:rPr>
+        <w:sz w:val="20"/>
+        <w:szCs w:val="20"/>
+      </w:rPr>
+      <w:id w:val="-1078985380"/>
+      <w:docPartObj>
+        <w:docPartGallery w:val="Page Numbers (Bottom of Page)"/>
+        <w:docPartUnique/>
+      </w:docPartObj>
+    </w:sdtPr>
+    <w:sdtContent>
+      <w:p>
+        <w:pPr>
+          <w:pStyle w:val="a5"/>
+          <w:jc w:val="center"/>
+          <w:rPr>
+            <w:sz w:val="20"/>
+            <w:szCs w:val="20"/>
+          </w:rPr>
+        </w:pPr>
+        <w:r>
+          <w:rPr>
+            <w:sz w:val="20"/>
+            <w:szCs w:val="20"/>
+          </w:rPr>
+          <w:fldChar w:fldCharType="begin"/>
+        </w:r>
+        <w:r>
+          <w:rPr>
+            <w:sz w:val="20"/>
+            <w:szCs w:val="20"/>
+          </w:rPr>
+          <w:instrText>PAGE   \* MERGEFORMAT</w:instrText>
+        </w:r>
+        <w:r>
+          <w:rPr>
+            <w:sz w:val="20"/>
+            <w:szCs w:val="20"/>
+          </w:rPr>
+          <w:fldChar w:fldCharType="separate"/>
+        </w:r>
+        <w:r>
+          <w:rPr>
+            <w:sz w:val="20"/>
+            <w:szCs w:val="20"/>
+          </w:rPr>
+          <w:t>2</w:t>
+        </w:r>
+        <w:r>
+          <w:rPr>
+            <w:sz w:val="20"/>
+            <w:szCs w:val="20"/>
+          </w:rPr>
+          <w:fldChar w:fldCharType="end"/>
+        </w:r>
+      </w:p>
+    </w:sdtContent>
+  </w:sdt>
+  <w:p>
+    <w:pPr>
+      <w:pStyle w:val="a5"/>
+    </w:pPr>
+  </w:p>
+</w:ftr>
+</file>
+
+<file path=word/footer2.xml><?xml version="1.0" encoding="utf-8"?>
 <w:ftr xmlns:wpc="http://schemas.microsoft.com/office/word/2010/wordprocessingCanvas" xmlns:cx="http://schemas.microsoft.com/office/drawing/2014/chartex" xmlns:cx1="http://schemas.microsoft.com/office/drawing/2015/9/8/chartex" xmlns:cx2="http://schemas.microsoft.com/office/drawing/2015/10/21/chartex" xmlns:cx3="http://schemas.microsoft.com/office/drawing/2016/5/9/chartex" xmlns:cx4="http://schemas.microsoft.com/office/drawing/2016/5/10/chartex" xmlns:cx5="http://schemas.microsoft.com/office/drawing/2016/5/11/chartex" xmlns:cx6="http://schemas.microsoft.com/office/drawing/2016/5/12/chartex" xmlns:cx7="http://schemas.microsoft.com/office/drawing/2016/5/13/chartex" xmlns:cx8="http://schemas.microsoft.com/office/drawing/2016/5/14/chartex" xmlns:mc="http://schemas.openxmlformats.org/markup-compatibility/2006" xmlns:aink="http://schemas.microsoft.com/office/drawing/2016/ink" xmlns:am3d="http://schemas.microsoft.com/office/drawing/2017/model3d" xmlns:o="urn:schemas-microsoft-com:office:office" xmlns:r="http://schemas.openxmlformats.org/officeDocument/2006/relationships" xmlns:m="http://schemas.openxmlformats.org/officeDocument/2006/math" xmlns:v="urn:schemas-microsoft-com:vml" xmlns:wp14="http://schemas.microsoft.com/office/word/2010/wordprocessingDrawing" xmlns:wp="http://schemas.openxmlformats.org/drawingml/2006/wordprocessingDrawing" xmlns:w10="urn:schemas-microsoft-com:office:word" xmlns:w="http://schemas.openxmlformats.org/wordprocessingml/2006/main" xmlns:w14="http://schemas.microsoft.com/office/word/2010/wordml" xmlns:w15="http://schemas.microsoft.com/office/word/2012/wordml" xmlns:w16cex="http://schemas.microsoft.com/office/word/2018/wordml/cex" xmlns:w16cid="http://schemas.microsoft.com/office/word/2016/wordml/cid" xmlns:w16="http://schemas.microsoft.com/office/word/2018/wordml" xmlns:w16sdtdh="http://schemas.microsoft.com/office/word/2020/wordml/sdtdatahash" xmlns:w16se="http://schemas.microsoft.com/office/word/2015/wordml/symex" xmlns:wpg="http://schemas.microsoft.com/office/word/2010/wordprocessingGroup" xmlns:wpi="http://schemas.microsoft.com/office/word/2010/wordprocessingInk" xmlns:wne="http://schemas.microsoft.com/office/word/2006/wordml" xmlns:wps="http://schemas.microsoft.com/office/word/2010/wordprocessingShape" mc:Ignorable="w14 w15 w16se w16cid w16 w16cex w16sdtdh wp14">
   <w:p>
     <w:pPr>
@@ -14976,6 +16592,31 @@
       </w:tblBorders>
     </w:tblPr>
   </w:style>
+  <w:style w:type="character" w:customStyle="1" w:styleId="button-link-text">
+    <w:name w:val="button-link-text"/>
+    <w:basedOn w:val="a0"/>
+    <w:rsid w:val="00F55B23"/>
+  </w:style>
+  <w:style w:type="character" w:customStyle="1" w:styleId="react-xocs-alternative-link">
+    <w:name w:val="react-xocs-alternative-link"/>
+    <w:basedOn w:val="a0"/>
+    <w:rsid w:val="00F55B23"/>
+  </w:style>
+  <w:style w:type="character" w:customStyle="1" w:styleId="given-name">
+    <w:name w:val="given-name"/>
+    <w:basedOn w:val="a0"/>
+    <w:rsid w:val="00F55B23"/>
+  </w:style>
+  <w:style w:type="character" w:customStyle="1" w:styleId="text">
+    <w:name w:val="text"/>
+    <w:basedOn w:val="a0"/>
+    <w:rsid w:val="00F55B23"/>
+  </w:style>
+  <w:style w:type="character" w:customStyle="1" w:styleId="author-ref">
+    <w:name w:val="author-ref"/>
+    <w:basedOn w:val="a0"/>
+    <w:rsid w:val="00F55B23"/>
+  </w:style>
 </w:styles>
 </file>
 

</xml_diff>